<commit_message>
finished cleaning stage 1
</commit_message>
<xml_diff>
--- a/Thesis/MsC_GardH.docx
+++ b/Thesis/MsC_GardH.docx
@@ -17,17 +17,13 @@
       </w:r>
     </w:p>
     <w:p>
-      <w:pPr>
-        <w:pStyle w:val="Heading2"/>
-        <w:rPr>
-          <w:lang w:val="nb-NO"/>
-        </w:rPr>
-      </w:pPr>
-    </w:p>
-    <w:p>
+      <w:r>
+        <w:t>A general introduction goes here.</w:t>
+      </w:r>
       <w:bookmarkStart w:id="0" w:name="_GoBack"/>
       <w:bookmarkEnd w:id="0"/>
     </w:p>
+    <w:p/>
     <w:sectPr>
       <w:pgSz w:w="11907" w:h="16840" w:code="9"/>
       <w:pgMar w:top="1418" w:right="1418" w:bottom="1418" w:left="1418" w:header="709" w:footer="709" w:gutter="0"/>

</xml_diff>

<commit_message>
explains validity of comparison
</commit_message>
<xml_diff>
--- a/Thesis/MsC_GardH.docx
+++ b/Thesis/MsC_GardH.docx
@@ -116,79 +116,79 @@
       <w:r>
         <w:t>Listing the main parts of the methodology, stating why each step was important. Check the disposition note in evernote</w:t>
       </w:r>
-      <w:bookmarkStart w:id="0" w:name="_GoBack"/>
+    </w:p>
+    <w:p>
+      <w:pPr>
+        <w:pStyle w:val="Heading2"/>
+      </w:pPr>
+      <w:r>
+        <w:t>Structure of the Report</w:t>
+      </w:r>
+    </w:p>
+    <w:p>
+      <w:pPr>
+        <w:pStyle w:val="Heading1"/>
+      </w:pPr>
+      <w:r>
+        <w:t>Methodology</w:t>
+      </w:r>
+    </w:p>
+    <w:p>
+      <w:r>
+        <w:t>Part 1, present; part 2 explain how.</w:t>
+      </w:r>
+      <w:r>
+        <w:t xml:space="preserve"> Results</w:t>
+      </w:r>
+    </w:p>
+    <w:p>
+      <w:pPr>
+        <w:pStyle w:val="Heading2"/>
+      </w:pPr>
+      <w:r>
+        <w:t>Code Quality</w:t>
+      </w:r>
+    </w:p>
+    <w:p>
+      <w:r>
+        <w:t>The DST will be an Open Source collaboration. This imp</w:t>
+      </w:r>
+      <w:r>
+        <w:t xml:space="preserve">lies some demands on the code </w:t>
+      </w:r>
+      <w:r>
+        <w:t>quality of the project</w:t>
+      </w:r>
+      <w:r>
+        <w:t xml:space="preserve">. </w:t>
+      </w:r>
+    </w:p>
+    <w:p>
+      <w:pPr>
+        <w:pStyle w:val="Heading3"/>
+      </w:pPr>
+      <w:r>
+        <w:t>Naming Conventions</w:t>
+      </w:r>
+      <w:r>
+        <w:t xml:space="preserve">, </w:t>
+      </w:r>
+      <w:r>
+        <w:t>Commenting</w:t>
+      </w:r>
+      <w:r>
+        <w:t xml:space="preserve"> and Formatting</w:t>
+      </w:r>
+    </w:p>
+    <w:p>
+      <w:pPr>
+        <w:pStyle w:val="Heading3"/>
+      </w:pPr>
+      <w:bookmarkStart w:id="0" w:name="_Ref443042804"/>
+      <w:r>
+        <w:t>Modularization and Encapsulation</w:t>
+      </w:r>
       <w:bookmarkEnd w:id="0"/>
-    </w:p>
-    <w:p>
-      <w:pPr>
-        <w:pStyle w:val="Heading2"/>
-      </w:pPr>
-      <w:r>
-        <w:t>Structure of the Report</w:t>
-      </w:r>
-    </w:p>
-    <w:p>
-      <w:pPr>
-        <w:pStyle w:val="Heading1"/>
-      </w:pPr>
-      <w:r>
-        <w:t>Methodology</w:t>
-      </w:r>
-    </w:p>
-    <w:p>
-      <w:r>
-        <w:t>Part 1, present; part 2 explain how.</w:t>
-      </w:r>
-      <w:r>
-        <w:t xml:space="preserve"> Results</w:t>
-      </w:r>
-    </w:p>
-    <w:p>
-      <w:pPr>
-        <w:pStyle w:val="Heading2"/>
-      </w:pPr>
-      <w:r>
-        <w:t>Code Quality</w:t>
-      </w:r>
-    </w:p>
-    <w:p>
-      <w:r>
-        <w:t>The DST will be an Open Source collaboration. This imp</w:t>
-      </w:r>
-      <w:r>
-        <w:t xml:space="preserve">lies some demands on the code </w:t>
-      </w:r>
-      <w:r>
-        <w:t>quality of the project</w:t>
-      </w:r>
-      <w:r>
-        <w:t xml:space="preserve">. </w:t>
-      </w:r>
-    </w:p>
-    <w:p>
-      <w:pPr>
-        <w:pStyle w:val="Heading3"/>
-      </w:pPr>
-      <w:r>
-        <w:t>Naming Conventions</w:t>
-      </w:r>
-      <w:r>
-        <w:t xml:space="preserve">, </w:t>
-      </w:r>
-      <w:r>
-        <w:t>Commenting</w:t>
-      </w:r>
-      <w:r>
-        <w:t xml:space="preserve"> and Formatting</w:t>
-      </w:r>
-    </w:p>
-    <w:p>
-      <w:pPr>
-        <w:pStyle w:val="Heading3"/>
-      </w:pPr>
-      <w:r>
-        <w:t>Modularization and Encapsulation</w:t>
-      </w:r>
     </w:p>
     <w:p>
       <w:r>
@@ -235,100 +235,1074 @@
         <w:t>In order to make a quantitative comparison of the rewrite and the original code, t</w:t>
       </w:r>
       <w:r>
-        <w:t>he bugs from the original DST was replicated in the rewritten DST in order to compare.</w:t>
-      </w:r>
-      <w:r>
+        <w:t xml:space="preserve">he bugs from the original DST was </w:t>
+      </w:r>
+      <w:r>
+        <w:t>replicated in the rewritten DST. This way the changes in architecture is isolated and will produce the exact same data, if the implementation is correct.</w:t>
+      </w:r>
+    </w:p>
+    <w:p>
+      <w:r>
+        <w:t>C</w:t>
+      </w:r>
+      <w:r>
+        <w:t>omparison of different outputs was used to prove maintained correctness</w:t>
+      </w:r>
+      <w:r>
+        <w:t>.</w:t>
+      </w:r>
+      <w:r>
+        <w:t xml:space="preserve"> The function </w:t>
+      </w:r>
+      <w:r>
+        <w:rPr>
+          <w:rStyle w:val="codeChar"/>
+        </w:rPr>
+        <w:t>isequal(A,B)</w:t>
+      </w:r>
+      <w:r>
+        <w:t xml:space="preserve"> will compare every element in two matrices, and returns </w:t>
+      </w:r>
+      <w:r>
+        <w:rPr>
+          <w:rStyle w:val="codeChar"/>
+        </w:rPr>
+        <w:t>true</w:t>
+      </w:r>
+      <w:r>
+        <w:rPr>
+          <w:rStyle w:val="codeChar"/>
+        </w:rPr>
         <w:t xml:space="preserve"> </w:t>
       </w:r>
-    </w:p>
-    <w:p>
-      <w:r>
-        <w:t>It is important that the rewrite has not made any unintentional changes to the DST</w:t>
-      </w:r>
-      <w:r>
-        <w:t>, comparison of different outputs was used to prove maintained correctness</w:t>
-      </w:r>
-      <w:r>
-        <w:t xml:space="preserve">. </w:t>
-      </w:r>
-      <w:r>
-        <w:t xml:space="preserve">Two simulations were executed with the same parameters, the </w:t>
-      </w:r>
-      <w:r>
-        <w:t xml:space="preserve">maximum number of iterations </w:t>
-      </w:r>
-      <w:r>
-        <w:t xml:space="preserve">in each simulation </w:t>
-      </w:r>
-      <w:r>
-        <w:t>was</w:t>
+      <w:r>
+        <w:t>(1)</w:t>
+      </w:r>
+      <w:r>
+        <w:t xml:space="preserve"> if the matrices are identical, and </w:t>
+      </w:r>
+      <w:r>
+        <w:rPr>
+          <w:rStyle w:val="codeChar"/>
+        </w:rPr>
+        <w:t>false</w:t>
+      </w:r>
+      <w:r>
+        <w:t xml:space="preserve"> </w:t>
+      </w:r>
+      <w:r>
+        <w:t xml:space="preserve">(0) if there are one or more element with any kind of difference. </w:t>
+      </w:r>
+      <w:r>
+        <w:t>Given a</w:t>
+      </w:r>
+      <w:r>
+        <w:t>n</w:t>
+      </w:r>
+      <w:r>
+        <w:t xml:space="preserve"> input with large span and </w:t>
+      </w:r>
+      <w:r>
+        <w:t>high resolution, there should be enough data points to establish that the new implementation conserve the functionality from the old</w:t>
+      </w:r>
+      <w:r>
+        <w:t xml:space="preserve"> with a high degree of certainty</w:t>
+      </w:r>
+      <w:r>
+        <w:t>.</w:t>
+      </w:r>
+      <w:r>
+        <w:t xml:space="preserve"> The probability of two matrices being identical coincidentally can be described as follows.</w:t>
+      </w:r>
+    </w:p>
+    <w:p>
+      <w:pPr>
+        <w:rPr>
+          <w:rFonts w:eastAsiaTheme="minorEastAsia"/>
+        </w:rPr>
+      </w:pPr>
+      <m:oMathPara>
+        <m:oMath>
+          <m:nary>
+            <m:naryPr>
+              <m:chr m:val="∏"/>
+              <m:limLoc m:val="undOvr"/>
+              <m:ctrlPr>
+                <w:rPr>
+                  <w:rFonts w:ascii="Cambria Math" w:hAnsi="Cambria Math"/>
+                  <w:i/>
+                </w:rPr>
+              </m:ctrlPr>
+            </m:naryPr>
+            <m:sub>
+              <m:r>
+                <w:rPr>
+                  <w:rFonts w:ascii="Cambria Math" w:hAnsi="Cambria Math"/>
+                </w:rPr>
+                <m:t>i=1</m:t>
+              </m:r>
+            </m:sub>
+            <m:sup>
+              <m:r>
+                <w:rPr>
+                  <w:rFonts w:ascii="Cambria Math" w:hAnsi="Cambria Math"/>
+                </w:rPr>
+                <m:t>nDataPoints</m:t>
+              </m:r>
+            </m:sup>
+            <m:e>
+              <m:sSub>
+                <m:sSubPr>
+                  <m:ctrlPr>
+                    <w:rPr>
+                      <w:rFonts w:ascii="Cambria Math" w:hAnsi="Cambria Math"/>
+                      <w:i/>
+                    </w:rPr>
+                  </m:ctrlPr>
+                </m:sSubPr>
+                <m:e>
+                  <m:r>
+                    <w:rPr>
+                      <w:rFonts w:ascii="Cambria Math" w:hAnsi="Cambria Math"/>
+                    </w:rPr>
+                    <m:t>P</m:t>
+                  </m:r>
+                </m:e>
+                <m:sub>
+                  <m:r>
+                    <w:rPr>
+                      <w:rFonts w:ascii="Cambria Math" w:hAnsi="Cambria Math"/>
+                    </w:rPr>
+                    <m:t>dataPoint_i</m:t>
+                  </m:r>
+                </m:sub>
+              </m:sSub>
+              <m:r>
+                <w:rPr>
+                  <w:rFonts w:ascii="Cambria Math" w:hAnsi="Cambria Math"/>
+                </w:rPr>
+                <m:t>(true|coincidence)</m:t>
+              </m:r>
+            </m:e>
+          </m:nary>
+        </m:oMath>
+      </m:oMathPara>
+    </w:p>
+    <w:p>
+      <w:pPr>
+        <w:rPr>
+          <w:rFonts w:eastAsiaTheme="minorEastAsia"/>
+        </w:rPr>
+      </w:pPr>
+      <w:r>
+        <w:rPr>
+          <w:rFonts w:eastAsiaTheme="minorEastAsia"/>
+        </w:rPr>
+        <w:t xml:space="preserve">If the average </w:t>
+      </w:r>
+      <m:oMath>
+        <m:acc>
+          <m:accPr>
+            <m:chr m:val="̅"/>
+            <m:ctrlPr>
+              <w:rPr>
+                <w:rFonts w:ascii="Cambria Math" w:eastAsiaTheme="minorEastAsia" w:hAnsi="Cambria Math"/>
+                <w:i/>
+              </w:rPr>
+            </m:ctrlPr>
+          </m:accPr>
+          <m:e>
+            <m:sSub>
+              <m:sSubPr>
+                <m:ctrlPr>
+                  <w:rPr>
+                    <w:rFonts w:ascii="Cambria Math" w:hAnsi="Cambria Math"/>
+                    <w:i/>
+                  </w:rPr>
+                </m:ctrlPr>
+              </m:sSubPr>
+              <m:e>
+                <m:r>
+                  <w:rPr>
+                    <w:rFonts w:ascii="Cambria Math" w:hAnsi="Cambria Math"/>
+                  </w:rPr>
+                  <m:t>P</m:t>
+                </m:r>
+              </m:e>
+              <m:sub>
+                <m:r>
+                  <w:rPr>
+                    <w:rFonts w:ascii="Cambria Math" w:hAnsi="Cambria Math"/>
+                  </w:rPr>
+                  <m:t>dataPoint_i</m:t>
+                </m:r>
+              </m:sub>
+            </m:sSub>
+            <m:r>
+              <w:rPr>
+                <w:rFonts w:ascii="Cambria Math" w:hAnsi="Cambria Math"/>
+              </w:rPr>
+              <m:t>(true|coincidence)</m:t>
+            </m:r>
+          </m:e>
+        </m:acc>
+      </m:oMath>
+      <w:r>
+        <w:rPr>
+          <w:rFonts w:eastAsiaTheme="minorEastAsia"/>
+        </w:rPr>
+        <w:t xml:space="preserve"> is 50%, and we wish to be 99.999</w:t>
+      </w:r>
+      <w:r>
+        <w:rPr>
+          <w:rFonts w:eastAsiaTheme="minorEastAsia"/>
+        </w:rPr>
+        <w:t>%</w:t>
+      </w:r>
+      <w:r>
+        <w:rPr>
+          <w:rFonts w:eastAsiaTheme="minorEastAsia"/>
+        </w:rPr>
+        <w:t xml:space="preserve"> sure that our implementation is correct, we can see that </w:t>
+      </w:r>
+      <m:oMath>
+        <m:sSup>
+          <m:sSupPr>
+            <m:ctrlPr>
+              <w:rPr>
+                <w:rFonts w:ascii="Cambria Math" w:eastAsiaTheme="minorEastAsia" w:hAnsi="Cambria Math"/>
+                <w:i/>
+              </w:rPr>
+            </m:ctrlPr>
+          </m:sSupPr>
+          <m:e>
+            <m:r>
+              <w:rPr>
+                <w:rFonts w:ascii="Cambria Math" w:eastAsiaTheme="minorEastAsia" w:hAnsi="Cambria Math"/>
+              </w:rPr>
+              <m:t>0.5</m:t>
+            </m:r>
+          </m:e>
+          <m:sup>
+            <m:r>
+              <w:rPr>
+                <w:rFonts w:ascii="Cambria Math" w:eastAsiaTheme="minorEastAsia" w:hAnsi="Cambria Math"/>
+              </w:rPr>
+              <m:t>nDataPoints</m:t>
+            </m:r>
+          </m:sup>
+        </m:sSup>
+        <m:r>
+          <w:rPr>
+            <w:rFonts w:ascii="Cambria Math" w:eastAsiaTheme="minorEastAsia" w:hAnsi="Cambria Math"/>
+          </w:rPr>
+          <m:t>=0.00001</m:t>
+        </m:r>
+      </m:oMath>
+      <w:r>
+        <w:rPr>
+          <w:rFonts w:eastAsiaTheme="minorEastAsia"/>
+        </w:rPr>
+        <w:t xml:space="preserve">, and that the required amount of data points is </w:t>
+      </w:r>
+    </w:p>
+    <w:p>
+      <w:pPr>
+        <w:rPr>
+          <w:rFonts w:eastAsiaTheme="minorEastAsia"/>
+        </w:rPr>
+      </w:pPr>
+      <m:oMathPara>
+        <m:oMath>
+          <m:r>
+            <w:rPr>
+              <w:rFonts w:ascii="Cambria Math" w:eastAsiaTheme="minorEastAsia" w:hAnsi="Cambria Math"/>
+            </w:rPr>
+            <m:t xml:space="preserve">nDataPoints= </m:t>
+          </m:r>
+          <m:f>
+            <m:fPr>
+              <m:ctrlPr>
+                <w:rPr>
+                  <w:rFonts w:ascii="Cambria Math" w:eastAsiaTheme="minorEastAsia" w:hAnsi="Cambria Math"/>
+                  <w:i/>
+                </w:rPr>
+              </m:ctrlPr>
+            </m:fPr>
+            <m:num>
+              <m:r>
+                <m:rPr>
+                  <m:sty m:val="p"/>
+                </m:rPr>
+                <w:rPr>
+                  <w:rFonts w:ascii="Cambria Math" w:eastAsiaTheme="minorEastAsia" w:hAnsi="Cambria Math"/>
+                </w:rPr>
+                <m:t>log⁡</m:t>
+              </m:r>
+              <m:r>
+                <w:rPr>
+                  <w:rFonts w:ascii="Cambria Math" w:eastAsiaTheme="minorEastAsia" w:hAnsi="Cambria Math"/>
+                </w:rPr>
+                <m:t>(0.00001)</m:t>
+              </m:r>
+            </m:num>
+            <m:den>
+              <m:r>
+                <m:rPr>
+                  <m:sty m:val="p"/>
+                </m:rPr>
+                <w:rPr>
+                  <w:rFonts w:ascii="Cambria Math" w:eastAsiaTheme="minorEastAsia" w:hAnsi="Cambria Math"/>
+                </w:rPr>
+                <m:t>log⁡</m:t>
+              </m:r>
+              <m:r>
+                <w:rPr>
+                  <w:rFonts w:ascii="Cambria Math" w:eastAsiaTheme="minorEastAsia" w:hAnsi="Cambria Math"/>
+                </w:rPr>
+                <m:t>(0.5)</m:t>
+              </m:r>
+            </m:den>
+          </m:f>
+          <m:r>
+            <w:rPr>
+              <w:rFonts w:ascii="Cambria Math" w:eastAsiaTheme="minorEastAsia" w:hAnsi="Cambria Math"/>
+            </w:rPr>
+            <m:t>=16.6</m:t>
+          </m:r>
+        </m:oMath>
+      </m:oMathPara>
+    </w:p>
+    <w:p>
+      <w:r>
+        <w:rPr>
+          <w:rFonts w:eastAsiaTheme="minorEastAsia"/>
+        </w:rPr>
+        <w:t>For one time series in the DST we have 8760 data points in hours, which alone should be sufficient to ensure correctness. When we evaluate the modules with lesser complexity, the data points decrease, but the chance of a data point being coincidentally wrong is presumed lower, since they are derived from the entirety of the previous data points. Given the validity of the calculation ab</w:t>
+      </w:r>
+      <w:r>
+        <w:rPr>
+          <w:rFonts w:eastAsiaTheme="minorEastAsia"/>
+        </w:rPr>
+        <w:t xml:space="preserve">ove, we can be more than 99.99% sure if we use the combinations of </w:t>
       </w:r>
       <m:oMath>
         <m:r>
           <w:rPr>
-            <w:rFonts w:ascii="Cambria Math" w:hAnsi="Cambria Math"/>
+            <w:rFonts w:ascii="Cambria Math" w:eastAsiaTheme="minorEastAsia" w:hAnsi="Cambria Math"/>
           </w:rPr>
-          <m:t xml:space="preserve"> </m:t>
+          <m:t>4×4=16</m:t>
         </m:r>
+      </m:oMath>
+      <w:r>
+        <w:rPr>
+          <w:rFonts w:eastAsiaTheme="minorEastAsia"/>
+        </w:rPr>
+        <w:t xml:space="preserve"> different PV and battery sizes, for good measure we will output </w:t>
+      </w:r>
+      <m:oMath>
         <m:r>
           <w:rPr>
-            <w:rFonts w:ascii="Cambria Math" w:hAnsi="Cambria Math"/>
+            <w:rFonts w:ascii="Cambria Math" w:eastAsiaTheme="minorEastAsia" w:hAnsi="Cambria Math"/>
           </w:rPr>
-          <m:t>10×</m:t>
-        </m:r>
-        <m:r>
-          <w:rPr>
-            <w:rFonts w:ascii="Cambria Math" w:hAnsi="Cambria Math"/>
-          </w:rPr>
-          <m:t>10</m:t>
-        </m:r>
-        <m:r>
-          <w:rPr>
-            <w:rFonts w:ascii="Cambria Math" w:hAnsi="Cambria Math"/>
-          </w:rPr>
-          <m:t>×8760</m:t>
+          <m:t>25×25=625</m:t>
         </m:r>
       </m:oMath>
       <w:r>
         <w:rPr>
           <w:rFonts w:eastAsiaTheme="minorEastAsia"/>
         </w:rPr>
-        <w:t>, and the parameters were at exact same values to replicate the same scenarios.</w:t>
-      </w:r>
-      <w:r>
-        <w:t xml:space="preserve"> </w:t>
-      </w:r>
-      <w:r>
-        <w:t>T</w:t>
-      </w:r>
-      <w:r>
-        <w:t xml:space="preserve">he function </w:t>
+        <w:t xml:space="preserve"> combinations / data points.</w:t>
+      </w:r>
+    </w:p>
+    <w:p>
+      <w:r>
+        <w:t>In the rewritten DST, the calculations are executed in modules that pass parameters between them. These are placed in</w:t>
+      </w:r>
+      <w:r>
+        <w:t xml:space="preserve"> three classes that describe the key outputs of each module</w:t>
+      </w:r>
+      <w:r>
+        <w:t>,</w:t>
+      </w:r>
+      <w:r>
+        <w:t xml:space="preserve"> and the </w:t>
+      </w:r>
+      <w:r>
+        <w:t>names have the benef</w:t>
+      </w:r>
+      <w:r>
+        <w:t xml:space="preserve">it of a prefix to explain them (ex. </w:t>
       </w:r>
       <w:r>
         <w:rPr>
           <w:rStyle w:val="codeChar"/>
         </w:rPr>
-        <w:t>isequal(A,B)</w:t>
-      </w:r>
-      <w:r>
-        <w:t xml:space="preserve"> will c</w:t>
-      </w:r>
-      <w:r>
-        <w:t>ompare every element of</w:t>
-      </w:r>
-      <w:r>
-        <w:t xml:space="preserve"> matrices A and B.</w:t>
-      </w:r>
-      <w:r>
-        <w:t xml:space="preserve"> This was used on several key matrices in order to verify the equality of the simulations.</w:t>
+        <w:t>simulationOutputs.stateOfCharge</w:t>
+      </w:r>
+      <w:r>
+        <w:t xml:space="preserve">). </w:t>
+      </w:r>
+      <w:bookmarkStart w:id="1" w:name="_GoBack"/>
+      <w:bookmarkEnd w:id="1"/>
+    </w:p>
+    <w:tbl>
+      <w:tblPr>
+        <w:tblStyle w:val="TableGrid"/>
+        <w:tblW w:w="9462" w:type="dxa"/>
+        <w:tblLayout w:type="fixed"/>
+        <w:tblLook w:val="04A0" w:firstRow="1" w:lastRow="0" w:firstColumn="1" w:lastColumn="0" w:noHBand="0" w:noVBand="1"/>
+      </w:tblPr>
+      <w:tblGrid>
+        <w:gridCol w:w="1721"/>
+        <w:gridCol w:w="2268"/>
+        <w:gridCol w:w="3572"/>
+        <w:gridCol w:w="1901"/>
+      </w:tblGrid>
+      <w:tr>
+        <w:trPr>
+          <w:gridAfter w:val="2"/>
+          <w:wAfter w:w="5473" w:type="dxa"/>
+          <w:trHeight w:val="654"/>
+        </w:trPr>
+        <w:tc>
+          <w:tcPr>
+            <w:tcW w:w="3989" w:type="dxa"/>
+            <w:gridSpan w:val="2"/>
+            <w:vAlign w:val="center"/>
+          </w:tcPr>
+          <w:p>
+            <w:pPr>
+              <w:pStyle w:val="tableHeader"/>
+            </w:pPr>
+            <w:r>
+              <w:t>Variables</w:t>
+            </w:r>
+          </w:p>
+        </w:tc>
+      </w:tr>
+      <w:tr>
+        <w:trPr>
+          <w:trHeight w:val="654"/>
+        </w:trPr>
+        <w:tc>
+          <w:tcPr>
+            <w:tcW w:w="1721" w:type="dxa"/>
+            <w:vAlign w:val="center"/>
+          </w:tcPr>
+          <w:p>
+            <w:pPr>
+              <w:pStyle w:val="tableHeader"/>
+            </w:pPr>
+            <w:r>
+              <w:t>Before Rewrite</w:t>
+            </w:r>
+          </w:p>
+        </w:tc>
+        <w:tc>
+          <w:tcPr>
+            <w:tcW w:w="2268" w:type="dxa"/>
+            <w:vAlign w:val="center"/>
+          </w:tcPr>
+          <w:p>
+            <w:pPr>
+              <w:pStyle w:val="tableHeader"/>
+            </w:pPr>
+            <w:r>
+              <w:t>After Rewrite</w:t>
+            </w:r>
+          </w:p>
+        </w:tc>
+        <w:tc>
+          <w:tcPr>
+            <w:tcW w:w="3572" w:type="dxa"/>
+            <w:vAlign w:val="center"/>
+          </w:tcPr>
+          <w:p>
+            <w:pPr>
+              <w:pStyle w:val="tableHeader"/>
+            </w:pPr>
+            <w:r>
+              <w:t>Module</w:t>
+            </w:r>
+          </w:p>
+        </w:tc>
+        <w:tc>
+          <w:tcPr>
+            <w:tcW w:w="1901" w:type="dxa"/>
+            <w:vAlign w:val="center"/>
+          </w:tcPr>
+          <w:p>
+            <w:pPr>
+              <w:pStyle w:val="tableHeader"/>
+              <w:rPr>
+                <w:rFonts w:eastAsia="Times New Roman" w:cs="Times New Roman"/>
+              </w:rPr>
+            </w:pPr>
+            <w:r>
+              <w:rPr>
+                <w:rFonts w:eastAsia="Times New Roman" w:cs="Times New Roman"/>
+              </w:rPr>
+              <w:t>n Data Points</w:t>
+            </w:r>
+          </w:p>
+        </w:tc>
+      </w:tr>
+      <w:tr>
+        <w:trPr>
+          <w:trHeight w:val="654"/>
+        </w:trPr>
+        <w:tc>
+          <w:tcPr>
+            <w:tcW w:w="1721" w:type="dxa"/>
+            <w:vAlign w:val="center"/>
+          </w:tcPr>
+          <w:p>
+            <w:pPr>
+              <w:pStyle w:val="code"/>
+            </w:pPr>
+            <w:r>
+              <w:t>SoC</w:t>
+            </w:r>
+          </w:p>
+        </w:tc>
+        <w:tc>
+          <w:tcPr>
+            <w:tcW w:w="2268" w:type="dxa"/>
+            <w:vAlign w:val="center"/>
+          </w:tcPr>
+          <w:p>
+            <w:pPr>
+              <w:pStyle w:val="code"/>
+            </w:pPr>
+            <w:r>
+              <w:t>stateOfCharge</w:t>
+            </w:r>
+          </w:p>
+        </w:tc>
+        <w:tc>
+          <w:tcPr>
+            <w:tcW w:w="3572" w:type="dxa"/>
+            <w:vAlign w:val="center"/>
+          </w:tcPr>
+          <w:p>
+            <w:pPr>
+              <w:pStyle w:val="code"/>
+            </w:pPr>
+            <w:r>
+              <w:t>sapv_plant_simulation</w:t>
+            </w:r>
+          </w:p>
+        </w:tc>
+        <w:tc>
+          <w:tcPr>
+            <w:tcW w:w="1901" w:type="dxa"/>
+            <w:vAlign w:val="center"/>
+          </w:tcPr>
+          <w:p>
+            <w:pPr>
+              <w:pStyle w:val="code"/>
+            </w:pPr>
+            <m:oMathPara>
+              <m:oMath>
+                <m:r>
+                  <w:rPr>
+                    <w:rFonts w:ascii="Cambria Math" w:hAnsi="Cambria Math"/>
+                  </w:rPr>
+                  <m:t>nPv×nBatt×nHours</m:t>
+                </m:r>
+              </m:oMath>
+            </m:oMathPara>
+          </w:p>
+        </w:tc>
+      </w:tr>
+      <w:tr>
+        <w:trPr>
+          <w:trHeight w:val="639"/>
+        </w:trPr>
+        <w:tc>
+          <w:tcPr>
+            <w:tcW w:w="1721" w:type="dxa"/>
+            <w:vAlign w:val="center"/>
+          </w:tcPr>
+          <w:p>
+            <w:pPr>
+              <w:pStyle w:val="code"/>
+            </w:pPr>
+            <w:r>
+              <w:t>LoL</w:t>
+            </w:r>
+          </w:p>
+        </w:tc>
+        <w:tc>
+          <w:tcPr>
+            <w:tcW w:w="2268" w:type="dxa"/>
+            <w:vAlign w:val="center"/>
+          </w:tcPr>
+          <w:p>
+            <w:pPr>
+              <w:pStyle w:val="code"/>
+            </w:pPr>
+            <w:r>
+              <w:t>lossOfLoad</w:t>
+            </w:r>
+          </w:p>
+        </w:tc>
+        <w:tc>
+          <w:tcPr>
+            <w:tcW w:w="3572" w:type="dxa"/>
+            <w:vAlign w:val="center"/>
+          </w:tcPr>
+          <w:p>
+            <w:pPr>
+              <w:pStyle w:val="code"/>
+            </w:pPr>
+            <w:r>
+              <w:t>sapv_plant_simulation</w:t>
+            </w:r>
+          </w:p>
+        </w:tc>
+        <w:tc>
+          <w:tcPr>
+            <w:tcW w:w="1901" w:type="dxa"/>
+            <w:vAlign w:val="center"/>
+          </w:tcPr>
+          <w:p>
+            <w:pPr>
+              <w:pStyle w:val="code"/>
+            </w:pPr>
+            <m:oMathPara>
+              <m:oMath>
+                <m:r>
+                  <w:rPr>
+                    <w:rFonts w:ascii="Cambria Math" w:hAnsi="Cambria Math"/>
+                  </w:rPr>
+                  <m:t>nPv×nBatt×nHours</m:t>
+                </m:r>
+              </m:oMath>
+            </m:oMathPara>
+          </w:p>
+        </w:tc>
+      </w:tr>
+      <w:tr>
+        <w:trPr>
+          <w:trHeight w:val="369"/>
+        </w:trPr>
+        <w:tc>
+          <w:tcPr>
+            <w:tcW w:w="1721" w:type="dxa"/>
+            <w:vAlign w:val="center"/>
+          </w:tcPr>
+          <w:p>
+            <w:pPr>
+              <w:pStyle w:val="code"/>
+            </w:pPr>
+            <w:r>
+              <w:t>NPC</w:t>
+            </w:r>
+          </w:p>
+        </w:tc>
+        <w:tc>
+          <w:tcPr>
+            <w:tcW w:w="2268" w:type="dxa"/>
+            <w:vAlign w:val="center"/>
+          </w:tcPr>
+          <w:p>
+            <w:pPr>
+              <w:pStyle w:val="code"/>
+            </w:pPr>
+            <w:r>
+              <w:t>netPresentCost</w:t>
+            </w:r>
+          </w:p>
+        </w:tc>
+        <w:tc>
+          <w:tcPr>
+            <w:tcW w:w="3572" w:type="dxa"/>
+            <w:vAlign w:val="center"/>
+          </w:tcPr>
+          <w:p>
+            <w:pPr>
+              <w:pStyle w:val="code"/>
+            </w:pPr>
+            <w:r>
+              <w:t>economic_analysis</w:t>
+            </w:r>
+          </w:p>
+        </w:tc>
+        <w:tc>
+          <w:tcPr>
+            <w:tcW w:w="1901" w:type="dxa"/>
+            <w:vAlign w:val="center"/>
+          </w:tcPr>
+          <w:p>
+            <w:pPr>
+              <w:pStyle w:val="code"/>
+            </w:pPr>
+            <m:oMathPara>
+              <m:oMath>
+                <m:r>
+                  <w:rPr>
+                    <w:rFonts w:ascii="Cambria Math" w:hAnsi="Cambria Math"/>
+                  </w:rPr>
+                  <m:t>nPv×nBatt</m:t>
+                </m:r>
+              </m:oMath>
+            </m:oMathPara>
+          </w:p>
+        </w:tc>
+      </w:tr>
+      <w:tr>
+        <w:trPr>
+          <w:trHeight w:val="512"/>
+        </w:trPr>
+        <w:tc>
+          <w:tcPr>
+            <w:tcW w:w="1721" w:type="dxa"/>
+            <w:vAlign w:val="center"/>
+          </w:tcPr>
+          <w:p>
+            <w:pPr>
+              <w:pStyle w:val="code"/>
+            </w:pPr>
+            <w:r>
+              <w:t>LCoE</w:t>
+            </w:r>
+          </w:p>
+        </w:tc>
+        <w:tc>
+          <w:tcPr>
+            <w:tcW w:w="2268" w:type="dxa"/>
+            <w:vAlign w:val="center"/>
+          </w:tcPr>
+          <w:p>
+            <w:pPr>
+              <w:pStyle w:val="code"/>
+            </w:pPr>
+            <w:r>
+              <w:t>levelizedCostOfEnergy</w:t>
+            </w:r>
+          </w:p>
+        </w:tc>
+        <w:tc>
+          <w:tcPr>
+            <w:tcW w:w="3572" w:type="dxa"/>
+            <w:vAlign w:val="center"/>
+          </w:tcPr>
+          <w:p>
+            <w:pPr>
+              <w:pStyle w:val="code"/>
+            </w:pPr>
+            <w:r>
+              <w:t>economic_analysis</w:t>
+            </w:r>
+          </w:p>
+        </w:tc>
+        <w:tc>
+          <w:tcPr>
+            <w:tcW w:w="1901" w:type="dxa"/>
+            <w:vAlign w:val="center"/>
+          </w:tcPr>
+          <w:p>
+            <w:pPr>
+              <w:pStyle w:val="code"/>
+            </w:pPr>
+            <m:oMathPara>
+              <m:oMath>
+                <m:r>
+                  <w:rPr>
+                    <w:rFonts w:ascii="Cambria Math" w:hAnsi="Cambria Math"/>
+                  </w:rPr>
+                  <m:t>nPv×nBatt</m:t>
+                </m:r>
+              </m:oMath>
+            </m:oMathPara>
+          </w:p>
+        </w:tc>
+      </w:tr>
+      <w:tr>
+        <w:trPr>
+          <w:trHeight w:val="910"/>
+        </w:trPr>
+        <w:tc>
+          <w:tcPr>
+            <w:tcW w:w="1721" w:type="dxa"/>
+            <w:vAlign w:val="center"/>
+          </w:tcPr>
+          <w:p>
+            <w:pPr>
+              <w:pStyle w:val="code"/>
+              <w:rPr>
+                <w:sz w:val="24"/>
+                <w:szCs w:val="24"/>
+                <w:lang w:val="nb-NO"/>
+              </w:rPr>
+            </w:pPr>
+            <w:r>
+              <w:rPr>
+                <w:lang w:val="nb-NO"/>
+              </w:rPr>
+              <w:lastRenderedPageBreak/>
+              <w:t>MA_opt_norm_bhut_jun15_20_10</w:t>
+            </w:r>
+            <w:r>
+              <w:rPr>
+                <w:lang w:val="nb-NO"/>
+              </w:rPr>
+              <w:t>(5)</w:t>
+            </w:r>
+          </w:p>
+        </w:tc>
+        <w:tc>
+          <w:tcPr>
+            <w:tcW w:w="2268" w:type="dxa"/>
+            <w:vAlign w:val="center"/>
+          </w:tcPr>
+          <w:p>
+            <w:pPr>
+              <w:pStyle w:val="code"/>
+              <w:rPr>
+                <w:lang w:val="nb-NO"/>
+              </w:rPr>
+            </w:pPr>
+            <w:r>
+              <w:rPr>
+                <w:lang w:val="nb-NO"/>
+              </w:rPr>
+              <w:t>lossOfLoadProbabilities</w:t>
+            </w:r>
+          </w:p>
+        </w:tc>
+        <w:tc>
+          <w:tcPr>
+            <w:tcW w:w="3572" w:type="dxa"/>
+            <w:vAlign w:val="center"/>
+          </w:tcPr>
+          <w:p>
+            <w:pPr>
+              <w:pStyle w:val="code"/>
+              <w:rPr>
+                <w:lang w:val="nb-NO"/>
+              </w:rPr>
+            </w:pPr>
+            <w:r>
+              <w:rPr>
+                <w:lang w:val="nb-NO"/>
+              </w:rPr>
+              <w:t>get_llp_constrained_optimum</w:t>
+            </w:r>
+          </w:p>
+        </w:tc>
+        <w:tc>
+          <w:tcPr>
+            <w:tcW w:w="1901" w:type="dxa"/>
+            <w:vAlign w:val="center"/>
+          </w:tcPr>
+          <w:p>
+            <w:pPr>
+              <w:pStyle w:val="code"/>
+              <w:rPr>
+                <w:rFonts w:asciiTheme="minorHAnsi" w:hAnsiTheme="minorHAnsi"/>
+                <w:noProof w:val="0"/>
+                <w:lang w:val="nb-NO"/>
+              </w:rPr>
+            </w:pPr>
+            <m:oMathPara>
+              <m:oMath>
+                <m:r>
+                  <w:rPr>
+                    <w:rFonts w:ascii="Cambria Math" w:hAnsi="Cambria Math"/>
+                    <w:lang w:val="nb-NO"/>
+                  </w:rPr>
+                  <m:t>nOptSolutions(∈</m:t>
+                </m:r>
+                <m:d>
+                  <m:dPr>
+                    <m:ctrlPr>
+                      <w:rPr>
+                        <w:rFonts w:ascii="Cambria Math" w:hAnsi="Cambria Math"/>
+                        <w:i/>
+                        <w:lang w:val="nb-NO"/>
+                      </w:rPr>
+                    </m:ctrlPr>
+                  </m:dPr>
+                  <m:e>
+                    <m:r>
+                      <w:rPr>
+                        <w:rFonts w:ascii="Cambria Math" w:hAnsi="Cambria Math"/>
+                        <w:lang w:val="nb-NO"/>
+                      </w:rPr>
+                      <m:t>nPv×nBatt</m:t>
+                    </m:r>
+                  </m:e>
+                </m:d>
+                <m:r>
+                  <w:rPr>
+                    <w:rFonts w:ascii="Cambria Math" w:hAnsi="Cambria Math"/>
+                    <w:lang w:val="nb-NO"/>
+                  </w:rPr>
+                  <w:br/>
+                </m:r>
+              </m:oMath>
+              <m:oMath>
+                <m:r>
+                  <w:rPr>
+                    <w:rFonts w:ascii="Cambria Math" w:hAnsi="Cambria Math"/>
+                    <w:lang w:val="nb-NO"/>
+                  </w:rPr>
+                  <m:t>|givenLlpRange)</m:t>
+                </m:r>
+              </m:oMath>
+            </m:oMathPara>
+          </w:p>
+        </w:tc>
+      </w:tr>
+      <w:tr>
+        <w:trPr>
+          <w:trHeight w:val="910"/>
+        </w:trPr>
+        <w:tc>
+          <w:tcPr>
+            <w:tcW w:w="1721" w:type="dxa"/>
+            <w:vAlign w:val="center"/>
+          </w:tcPr>
+          <w:p>
+            <w:pPr>
+              <w:pStyle w:val="code"/>
+              <w:rPr>
+                <w:lang w:val="nb-NO"/>
+              </w:rPr>
+            </w:pPr>
+            <w:r>
+              <w:rPr>
+                <w:lang w:val="nb-NO"/>
+              </w:rPr>
+              <w:t>MA_opt_norm_bhut_jun15_20_10</w:t>
+            </w:r>
+            <w:r>
+              <w:rPr>
+                <w:lang w:val="nb-NO"/>
+              </w:rPr>
+              <w:t>(3:4)</w:t>
+            </w:r>
+          </w:p>
+        </w:tc>
+        <w:tc>
+          <w:tcPr>
+            <w:tcW w:w="2268" w:type="dxa"/>
+            <w:vAlign w:val="center"/>
+          </w:tcPr>
+          <w:p>
+            <w:pPr>
+              <w:pStyle w:val="code"/>
+              <w:rPr>
+                <w:lang w:val="nb-NO"/>
+              </w:rPr>
+            </w:pPr>
+            <w:r>
+              <w:rPr>
+                <w:lang w:val="nb-NO"/>
+              </w:rPr>
+              <w:t>[pvKw, battKwh]</w:t>
+            </w:r>
+          </w:p>
+        </w:tc>
+        <w:tc>
+          <w:tcPr>
+            <w:tcW w:w="3572" w:type="dxa"/>
+            <w:vAlign w:val="center"/>
+          </w:tcPr>
+          <w:p>
+            <w:pPr>
+              <w:pStyle w:val="code"/>
+              <w:rPr>
+                <w:lang w:val="nb-NO"/>
+              </w:rPr>
+            </w:pPr>
+            <w:r>
+              <w:rPr>
+                <w:lang w:val="nb-NO"/>
+              </w:rPr>
+              <w:t>get_llp_constrained_optimum</w:t>
+            </w:r>
+          </w:p>
+        </w:tc>
+        <w:tc>
+          <w:tcPr>
+            <w:tcW w:w="1901" w:type="dxa"/>
+            <w:vAlign w:val="center"/>
+          </w:tcPr>
+          <w:p>
+            <w:pPr>
+              <w:pStyle w:val="code"/>
+              <w:rPr>
+                <w:rFonts w:asciiTheme="minorHAnsi" w:hAnsiTheme="minorHAnsi"/>
+                <w:noProof w:val="0"/>
+                <w:lang w:val="nb-NO"/>
+              </w:rPr>
+            </w:pPr>
+            <m:oMathPara>
+              <m:oMath>
+                <m:r>
+                  <w:rPr>
+                    <w:rFonts w:ascii="Cambria Math" w:hAnsi="Cambria Math"/>
+                    <w:lang w:val="nb-NO"/>
+                  </w:rPr>
+                  <m:t>nOptSolutions(∈</m:t>
+                </m:r>
+                <m:d>
+                  <m:dPr>
+                    <m:ctrlPr>
+                      <w:rPr>
+                        <w:rFonts w:ascii="Cambria Math" w:hAnsi="Cambria Math"/>
+                        <w:i/>
+                        <w:lang w:val="nb-NO"/>
+                      </w:rPr>
+                    </m:ctrlPr>
+                  </m:dPr>
+                  <m:e>
+                    <m:r>
+                      <w:rPr>
+                        <w:rFonts w:ascii="Cambria Math" w:hAnsi="Cambria Math"/>
+                        <w:lang w:val="nb-NO"/>
+                      </w:rPr>
+                      <m:t>nPv×nBatt</m:t>
+                    </m:r>
+                  </m:e>
+                </m:d>
+                <m:r>
+                  <w:rPr>
+                    <w:rFonts w:ascii="Cambria Math" w:hAnsi="Cambria Math"/>
+                    <w:lang w:val="nb-NO"/>
+                  </w:rPr>
+                  <w:br/>
+                </m:r>
+              </m:oMath>
+              <m:oMath>
+                <m:r>
+                  <w:rPr>
+                    <w:rFonts w:ascii="Cambria Math" w:hAnsi="Cambria Math"/>
+                    <w:lang w:val="nb-NO"/>
+                  </w:rPr>
+                  <m:t>|givenLlpRange)</m:t>
+                </m:r>
+              </m:oMath>
+            </m:oMathPara>
+          </w:p>
+        </w:tc>
+      </w:tr>
+    </w:tbl>
+    <w:p>
+      <w:pPr>
+        <w:ind w:firstLine="0"/>
+      </w:pPr>
+    </w:p>
+    <w:p>
+      <w:r>
+        <w:t xml:space="preserve">The two versions were tested to see the degree of overhead presented in the two cases. </w:t>
       </w:r>
     </w:p>
     <w:p/>
-    <w:p>
-      <w:r>
-        <w:t xml:space="preserve">The two versions were tested to see the degree of overhead presented in the two cases. </w:t>
-      </w:r>
-    </w:p>
     <w:p>
       <w:pPr>
         <w:pStyle w:val="Heading3"/>
@@ -384,16 +1358,16 @@
       <w:r>
         <w:t xml:space="preserve">The expense of battery replacement is high, </w:t>
       </w:r>
-      <w:commentRangeStart w:id="1"/>
+      <w:commentRangeStart w:id="2"/>
       <w:r>
         <w:t>importance</w:t>
       </w:r>
-      <w:commentRangeEnd w:id="1"/>
+      <w:commentRangeEnd w:id="2"/>
       <w:r>
         <w:rPr>
           <w:rStyle w:val="CommentReference"/>
         </w:rPr>
-        <w:commentReference w:id="1"/>
+        <w:commentReference w:id="2"/>
       </w:r>
       <w:r>
         <w:t xml:space="preserve"> If the DST </w:t>
@@ -664,7 +1638,6 @@
         <w:pStyle w:val="Heading4"/>
       </w:pPr>
       <w:r>
-        <w:lastRenderedPageBreak/>
         <w:t xml:space="preserve">Implemented </w:t>
       </w:r>
       <w:r>
@@ -734,6 +1707,7 @@
               <w:rFonts w:ascii="Cambria Math" w:hAnsi="Cambria Math"/>
               <w:noProof/>
             </w:rPr>
+            <w:lastRenderedPageBreak/>
             <m:t>cyclesToFailure=15790</m:t>
           </m:r>
           <m:sSup>
@@ -1149,7 +2123,6 @@
               <w:rPr>
                 <w:noProof/>
               </w:rPr>
-              <w:lastRenderedPageBreak/>
               <w:drawing>
                 <wp:inline distT="0" distB="0" distL="0" distR="0" wp14:anchorId="1E5123D4" wp14:editId="29D84AFE">
                   <wp:extent cx="3856007" cy="2893615"/>
@@ -1204,7 +2177,7 @@
             <w:pPr>
               <w:pStyle w:val="Caption"/>
             </w:pPr>
-            <w:bookmarkStart w:id="2" w:name="_Ref442784903"/>
+            <w:bookmarkStart w:id="3" w:name="_Ref442784903"/>
             <w:r>
               <w:t xml:space="preserve">Figure </w:t>
             </w:r>
@@ -1241,7 +2214,7 @@
             <w:r>
               <w:fldChar w:fldCharType="end"/>
             </w:r>
-            <w:bookmarkEnd w:id="2"/>
+            <w:bookmarkEnd w:id="3"/>
             <w:r>
               <w:t>: Plotting DoD(Cycles To Failure) w/initial parameters.</w:t>
             </w:r>
@@ -1360,7 +2333,14 @@
         <w:rPr>
           <w:noProof/>
         </w:rPr>
-        <w:t xml:space="preserve"> earlier versions of the algorithm</w:t>
+        <w:t xml:space="preserve"> earlier versions of the </w:t>
+      </w:r>
+      <w:r>
+        <w:rPr>
+          <w:noProof/>
+        </w:rPr>
+        <w:lastRenderedPageBreak/>
+        <w:t>algorithm</w:t>
       </w:r>
       <w:sdt>
         <w:sdtPr>
@@ -1659,19 +2639,19 @@
         </w:rPr>
         <w:t xml:space="preserve">, here the condition is 3 </w:t>
       </w:r>
-      <w:commentRangeStart w:id="3"/>
+      <w:commentRangeStart w:id="4"/>
       <w:r>
         <w:rPr>
           <w:noProof/>
         </w:rPr>
         <w:t>points</w:t>
       </w:r>
-      <w:commentRangeEnd w:id="3"/>
+      <w:commentRangeEnd w:id="4"/>
       <w:r>
         <w:rPr>
           <w:rStyle w:val="CommentReference"/>
         </w:rPr>
-        <w:commentReference w:id="3"/>
+        <w:commentReference w:id="4"/>
       </w:r>
       <w:r>
         <w:rPr>
@@ -1685,7 +2665,6 @@
         <w:pStyle w:val="Heading2"/>
       </w:pPr>
       <w:r>
-        <w:lastRenderedPageBreak/>
         <w:t>Biomass Power Generation</w:t>
       </w:r>
     </w:p>
@@ -1738,7 +2717,7 @@
 
 <file path=word/comments.xml><?xml version="1.0" encoding="utf-8"?>
 <w:comments xmlns:wpc="http://schemas.microsoft.com/office/word/2010/wordprocessingCanvas" xmlns:mc="http://schemas.openxmlformats.org/markup-compatibility/2006" xmlns:o="urn:schemas-microsoft-com:office:office" xmlns:r="http://schemas.openxmlformats.org/officeDocument/2006/relationships" xmlns:m="http://schemas.openxmlformats.org/officeDocument/2006/math" xmlns:v="urn:schemas-microsoft-com:vml" xmlns:wp14="http://schemas.microsoft.com/office/word/2010/wordprocessingDrawing" xmlns:wp="http://schemas.openxmlformats.org/drawingml/2006/wordprocessingDrawing" xmlns:w10="urn:schemas-microsoft-com:office:word" xmlns:w="http://schemas.openxmlformats.org/wordprocessingml/2006/main" xmlns:w14="http://schemas.microsoft.com/office/word/2010/wordml" xmlns:w15="http://schemas.microsoft.com/office/word/2012/wordml" xmlns:wpg="http://schemas.microsoft.com/office/word/2010/wordprocessingGroup" xmlns:wpi="http://schemas.microsoft.com/office/word/2010/wordprocessingInk" xmlns:wne="http://schemas.microsoft.com/office/word/2006/wordml" xmlns:wps="http://schemas.microsoft.com/office/word/2010/wordprocessingShape" mc:Ignorable="w14 w15 wp14">
-  <w:comment w:id="1" w:author="Gard Hillestad" w:date="2016-02-09T12:00:00Z" w:initials="GH">
+  <w:comment w:id="2" w:author="Gard Hillestad" w:date="2016-02-09T12:00:00Z" w:initials="GH">
     <w:p>
       <w:pPr>
         <w:pStyle w:val="CommentText"/>
@@ -1754,7 +2733,7 @@
       </w:r>
     </w:p>
   </w:comment>
-  <w:comment w:id="3" w:author="Gard Hillestad" w:date="2016-02-09T19:26:00Z" w:initials="GH">
+  <w:comment w:id="4" w:author="Gard Hillestad" w:date="2016-02-09T19:26:00Z" w:initials="GH">
     <w:p>
       <w:pPr>
         <w:pStyle w:val="CommentText"/>
@@ -3025,7 +4004,7 @@
   <w:style w:type="paragraph" w:default="1" w:styleId="Normal">
     <w:name w:val="Normal"/>
     <w:qFormat/>
-    <w:rsid w:val="008D6961"/>
+    <w:rsid w:val="002E360A"/>
     <w:pPr>
       <w:spacing w:before="100" w:after="100" w:line="360" w:lineRule="auto"/>
       <w:ind w:firstLine="709"/>
@@ -3577,9 +4556,9 @@
     <w:basedOn w:val="Normal"/>
     <w:link w:val="codeChar"/>
     <w:qFormat/>
-    <w:rsid w:val="00DE4569"/>
+    <w:rsid w:val="00EE49D9"/>
     <w:pPr>
-      <w:spacing w:line="240" w:lineRule="auto"/>
+      <w:spacing w:before="0" w:after="0" w:line="240" w:lineRule="auto"/>
       <w:ind w:firstLine="0"/>
     </w:pPr>
     <w:rPr>
@@ -3587,11 +4566,21 @@
       <w:noProof/>
     </w:rPr>
   </w:style>
+  <w:style w:type="paragraph" w:customStyle="1" w:styleId="tableHeader">
+    <w:name w:val="tableHeader"/>
+    <w:basedOn w:val="code"/>
+    <w:qFormat/>
+    <w:rsid w:val="002E360A"/>
+    <w:rPr>
+      <w:rFonts w:ascii="Times New Roman" w:hAnsi="Times New Roman"/>
+      <w:b/>
+    </w:rPr>
+  </w:style>
   <w:style w:type="character" w:customStyle="1" w:styleId="codeChar">
     <w:name w:val="code Char"/>
     <w:basedOn w:val="DefaultParagraphFont"/>
     <w:link w:val="code"/>
-    <w:rsid w:val="00DE4569"/>
+    <w:rsid w:val="00EE49D9"/>
     <w:rPr>
       <w:rFonts w:ascii="Courier New" w:eastAsiaTheme="minorEastAsia" w:hAnsi="Courier New"/>
       <w:noProof/>
@@ -4471,7 +5460,7 @@
 </file>
 
 <file path=customXml/itemProps1.xml><?xml version="1.0" encoding="utf-8"?>
-<ds:datastoreItem xmlns:ds="http://schemas.openxmlformats.org/officeDocument/2006/customXml" ds:itemID="{911159EA-0A87-4493-8C80-20804F8529E1}">
+<ds:datastoreItem xmlns:ds="http://schemas.openxmlformats.org/officeDocument/2006/customXml" ds:itemID="{5D50FD5D-1D2F-46E9-9B0F-EC6AAC334BAC}">
   <ds:schemaRefs>
     <ds:schemaRef ds:uri="http://schemas.openxmlformats.org/officeDocument/2006/bibliography"/>
   </ds:schemaRefs>

</xml_diff>

<commit_message>
correctness of rewrite discussed fully
</commit_message>
<xml_diff>
--- a/Thesis/MsC_GardH.docx
+++ b/Thesis/MsC_GardH.docx
@@ -56,8 +56,13 @@
         </w:numPr>
       </w:pPr>
       <w:r>
-        <w:t>What remains to be done.</w:t>
-      </w:r>
+        <w:t xml:space="preserve">What remains to be </w:t>
+      </w:r>
+      <w:proofErr w:type="gramStart"/>
+      <w:r>
+        <w:t>done.</w:t>
+      </w:r>
+      <w:proofErr w:type="gramEnd"/>
     </w:p>
     <w:p>
       <w:pPr>
@@ -114,8 +119,13 @@
     </w:p>
     <w:p>
       <w:r>
-        <w:t>Listing the main parts of the methodology, stating why each step was important. Check the disposition note in evernote</w:t>
-      </w:r>
+        <w:t xml:space="preserve">Listing the main parts of the methodology, stating why each step was important. Check the disposition note in </w:t>
+      </w:r>
+      <w:proofErr w:type="spellStart"/>
+      <w:r>
+        <w:t>evernote</w:t>
+      </w:r>
+      <w:proofErr w:type="spellEnd"/>
     </w:p>
     <w:p>
       <w:pPr>
@@ -156,8 +166,13 @@
       <w:r>
         <w:t xml:space="preserve">lies some demands on the code </w:t>
       </w:r>
-      <w:r>
-        <w:t>quality of the project</w:t>
+      <w:proofErr w:type="gramStart"/>
+      <w:r>
+        <w:t>quality</w:t>
+      </w:r>
+      <w:proofErr w:type="gramEnd"/>
+      <w:r>
+        <w:t xml:space="preserve"> of the project</w:t>
       </w:r>
       <w:r>
         <w:t xml:space="preserve">. </w:t>
@@ -215,7 +230,15 @@
     </w:p>
     <w:p>
       <w:r>
-        <w:t>Years to go batt example, if tests were ready one would be able to spot a jump in prices.</w:t>
+        <w:t xml:space="preserve">Years to go </w:t>
+      </w:r>
+      <w:proofErr w:type="spellStart"/>
+      <w:r>
+        <w:t>batt</w:t>
+      </w:r>
+      <w:proofErr w:type="spellEnd"/>
+      <w:r>
+        <w:t xml:space="preserve"> example, if tests were ready one would be able to spot a jump in prices.</w:t>
       </w:r>
     </w:p>
     <w:p>
@@ -242,80 +265,155 @@
       </w:r>
     </w:p>
     <w:p>
-      <w:r>
-        <w:t>C</w:t>
-      </w:r>
-      <w:r>
-        <w:t>omparison of different outputs was used to prove maintained correctness</w:t>
-      </w:r>
-      <w:r>
-        <w:t>.</w:t>
-      </w:r>
-      <w:r>
-        <w:t xml:space="preserve"> The function </w:t>
-      </w:r>
-      <w:r>
-        <w:rPr>
-          <w:rStyle w:val="codeChar"/>
-        </w:rPr>
-        <w:t>isequal(A,B)</w:t>
-      </w:r>
-      <w:r>
-        <w:t xml:space="preserve"> will compare every element in two matrices, and returns </w:t>
-      </w:r>
-      <w:r>
-        <w:rPr>
-          <w:rStyle w:val="codeChar"/>
-        </w:rPr>
-        <w:t>true</w:t>
-      </w:r>
-      <w:r>
-        <w:rPr>
-          <w:rStyle w:val="codeChar"/>
-        </w:rPr>
-        <w:t xml:space="preserve"> </w:t>
-      </w:r>
-      <w:r>
-        <w:t>(1)</w:t>
-      </w:r>
-      <w:r>
-        <w:t xml:space="preserve"> if the matrices are identical, and </w:t>
-      </w:r>
-      <w:r>
-        <w:rPr>
-          <w:rStyle w:val="codeChar"/>
-        </w:rPr>
-        <w:t>false</w:t>
-      </w:r>
-      <w:r>
-        <w:t xml:space="preserve"> </w:t>
-      </w:r>
-      <w:r>
-        <w:t xml:space="preserve">(0) if there are one or more element with any kind of difference. </w:t>
-      </w:r>
-      <w:r>
-        <w:t>Given a</w:t>
-      </w:r>
-      <w:r>
-        <w:t>n</w:t>
-      </w:r>
-      <w:r>
-        <w:t xml:space="preserve"> input with large span and </w:t>
-      </w:r>
-      <w:r>
-        <w:t>high resolution, there should be enough data points to establish that the new implementation conserve the functionality from the old</w:t>
-      </w:r>
-      <w:r>
-        <w:t xml:space="preserve"> with a high degree of certainty</w:t>
-      </w:r>
-      <w:r>
-        <w:t>.</w:t>
-      </w:r>
-      <w:r>
-        <w:t xml:space="preserve"> The probability of two matrices being identical coincidentally can be described as follows.</w:t>
+      <w:pPr>
+        <w:pStyle w:val="Heading4"/>
+      </w:pPr>
+      <w:r>
+        <w:t>Correctness</w:t>
       </w:r>
     </w:p>
     <w:p>
+      <w:r>
+        <w:t>C</w:t>
+      </w:r>
+      <w:r>
+        <w:t>omparison of different outputs was used to prove maintained correctness</w:t>
+      </w:r>
+      <w:r>
+        <w:t>.</w:t>
+      </w:r>
+      <w:r>
+        <w:t xml:space="preserve"> The function </w:t>
+      </w:r>
+      <w:r>
+        <w:rPr>
+          <w:rStyle w:val="codeChar"/>
+        </w:rPr>
+        <w:t>isequal(A,B)</w:t>
+      </w:r>
+      <w:r>
+        <w:t xml:space="preserve"> will compare every element in two matrices, and returns </w:t>
+      </w:r>
+      <w:r>
+        <w:rPr>
+          <w:rStyle w:val="codeChar"/>
+        </w:rPr>
+        <w:t>true</w:t>
+      </w:r>
+      <w:r>
+        <w:rPr>
+          <w:rStyle w:val="codeChar"/>
+        </w:rPr>
+        <w:t xml:space="preserve"> </w:t>
+      </w:r>
+      <w:r>
+        <w:t>(1)</w:t>
+      </w:r>
+      <w:r>
+        <w:t xml:space="preserve"> if the matrices are identical, and </w:t>
+      </w:r>
+      <w:r>
+        <w:rPr>
+          <w:rStyle w:val="codeChar"/>
+        </w:rPr>
+        <w:t>false</w:t>
+      </w:r>
+      <w:r>
+        <w:t xml:space="preserve"> </w:t>
+      </w:r>
+      <w:r>
+        <w:t xml:space="preserve">(0) if there are one or more element with any kind of difference. </w:t>
+      </w:r>
+      <w:r>
+        <w:t>Given a</w:t>
+      </w:r>
+      <w:r>
+        <w:t>n</w:t>
+      </w:r>
+      <w:r>
+        <w:t xml:space="preserve"> input with large span and </w:t>
+      </w:r>
+      <w:r>
+        <w:t>high resolution, there should be enough data points to establish that the new implementation conserve the functionality from the old</w:t>
+      </w:r>
+      <w:r>
+        <w:t xml:space="preserve"> with a high degree of certainty</w:t>
+      </w:r>
+      <w:r>
+        <w:t>.</w:t>
+      </w:r>
+      <w:r>
+        <w:t xml:space="preserve"> If we assume that the probabilities </w:t>
+      </w:r>
+      <m:oMath>
+        <m:sSub>
+          <m:sSubPr>
+            <m:ctrlPr>
+              <w:rPr>
+                <w:rFonts w:ascii="Cambria Math" w:hAnsi="Cambria Math"/>
+                <w:i/>
+              </w:rPr>
+            </m:ctrlPr>
+          </m:sSubPr>
+          <m:e>
+            <m:r>
+              <w:rPr>
+                <w:rFonts w:ascii="Cambria Math" w:hAnsi="Cambria Math"/>
+              </w:rPr>
+              <m:t>P</m:t>
+            </m:r>
+          </m:e>
+          <m:sub>
+            <m:r>
+              <w:rPr>
+                <w:rFonts w:ascii="Cambria Math" w:hAnsi="Cambria Math"/>
+              </w:rPr>
+              <m:t>dataPoint</m:t>
+            </m:r>
+            <m:r>
+              <w:rPr>
+                <w:rFonts w:ascii="Cambria Math" w:hAnsi="Cambria Math"/>
+              </w:rPr>
+              <m:t>IsEqual</m:t>
+            </m:r>
+            <m:r>
+              <w:rPr>
+                <w:rFonts w:ascii="Cambria Math" w:hAnsi="Cambria Math"/>
+              </w:rPr>
+              <m:t>_i</m:t>
+            </m:r>
+          </m:sub>
+        </m:sSub>
+        <m:r>
+          <w:rPr>
+            <w:rFonts w:ascii="Cambria Math" w:hAnsi="Cambria Math"/>
+          </w:rPr>
+          <m:t>(true|coincidence)</m:t>
+        </m:r>
+        <m:r>
+          <w:rPr>
+            <w:rFonts w:ascii="Cambria Math" w:hAnsi="Cambria Math"/>
+          </w:rPr>
+          <m:t xml:space="preserve"> </m:t>
+        </m:r>
+      </m:oMath>
+      <w:r>
+        <w:rPr>
+          <w:rFonts w:eastAsiaTheme="minorEastAsia"/>
+        </w:rPr>
+        <w:t xml:space="preserve">are independent, </w:t>
+      </w:r>
+      <w:r>
+        <w:rPr>
+          <w:rFonts w:eastAsiaTheme="minorEastAsia"/>
+        </w:rPr>
+        <w:t>t</w:t>
+      </w:r>
+      <w:r>
+        <w:t>he probability of two matrices being identical coincidentally can be described as follows.</w:t>
+      </w:r>
+    </w:p>
+    <w:p>
       <w:pPr>
         <w:rPr>
           <w:rFonts w:eastAsiaTheme="minorEastAsia"/>
@@ -323,6 +421,38 @@
       </w:pPr>
       <m:oMathPara>
         <m:oMath>
+          <m:sSub>
+            <m:sSubPr>
+              <m:ctrlPr>
+                <w:rPr>
+                  <w:rFonts w:ascii="Cambria Math" w:hAnsi="Cambria Math"/>
+                  <w:i/>
+                </w:rPr>
+              </m:ctrlPr>
+            </m:sSubPr>
+            <m:e>
+              <m:r>
+                <w:rPr>
+                  <w:rFonts w:ascii="Cambria Math" w:hAnsi="Cambria Math"/>
+                </w:rPr>
+                <m:t>P</m:t>
+              </m:r>
+            </m:e>
+            <m:sub>
+              <m:r>
+                <w:rPr>
+                  <w:rFonts w:ascii="Cambria Math" w:hAnsi="Cambria Math"/>
+                </w:rPr>
+                <m:t>matricesAreEqual</m:t>
+              </m:r>
+            </m:sub>
+          </m:sSub>
+          <m:r>
+            <w:rPr>
+              <w:rFonts w:ascii="Cambria Math" w:hAnsi="Cambria Math"/>
+            </w:rPr>
+            <m:t>(true∩coincidence)=</m:t>
+          </m:r>
           <m:nary>
             <m:naryPr>
               <m:chr m:val="∏"/>
@@ -373,7 +503,19 @@
                     <w:rPr>
                       <w:rFonts w:ascii="Cambria Math" w:hAnsi="Cambria Math"/>
                     </w:rPr>
-                    <m:t>dataPoint_i</m:t>
+                    <m:t>dataPoint</m:t>
+                  </m:r>
+                  <m:r>
+                    <w:rPr>
+                      <w:rFonts w:ascii="Cambria Math" w:hAnsi="Cambria Math"/>
+                    </w:rPr>
+                    <m:t>IsEqual</m:t>
+                  </m:r>
+                  <m:r>
+                    <w:rPr>
+                      <w:rFonts w:ascii="Cambria Math" w:hAnsi="Cambria Math"/>
+                    </w:rPr>
+                    <m:t>_i</m:t>
                   </m:r>
                 </m:sub>
               </m:sSub>
@@ -381,7 +523,19 @@
                 <w:rPr>
                   <w:rFonts w:ascii="Cambria Math" w:hAnsi="Cambria Math"/>
                 </w:rPr>
-                <m:t>(true|coincidence)</m:t>
+                <m:t>(true</m:t>
+              </m:r>
+              <m:r>
+                <w:rPr>
+                  <w:rFonts w:ascii="Cambria Math" w:hAnsi="Cambria Math"/>
+                </w:rPr>
+                <m:t>∩</m:t>
+              </m:r>
+              <m:r>
+                <w:rPr>
+                  <w:rFonts w:ascii="Cambria Math" w:hAnsi="Cambria Math"/>
+                </w:rPr>
+                <m:t>coincidence)</m:t>
               </m:r>
             </m:e>
           </m:nary>
@@ -398,7 +552,19 @@
         <w:rPr>
           <w:rFonts w:eastAsiaTheme="minorEastAsia"/>
         </w:rPr>
-        <w:t xml:space="preserve">If the average </w:t>
+        <w:t>W</w:t>
+      </w:r>
+      <w:r>
+        <w:rPr>
+          <w:rFonts w:eastAsiaTheme="minorEastAsia"/>
+        </w:rPr>
+        <w:t xml:space="preserve">e make an assumption that </w:t>
+      </w:r>
+      <w:r>
+        <w:rPr>
+          <w:rFonts w:eastAsiaTheme="minorEastAsia"/>
+        </w:rPr>
+        <w:t xml:space="preserve">the average </w:t>
       </w:r>
       <m:oMath>
         <m:acc>
@@ -442,7 +608,19 @@
               <w:rPr>
                 <w:rFonts w:ascii="Cambria Math" w:hAnsi="Cambria Math"/>
               </w:rPr>
-              <m:t>(true|coincidence)</m:t>
+              <m:t>(true</m:t>
+            </m:r>
+            <m:r>
+              <w:rPr>
+                <w:rFonts w:ascii="Cambria Math" w:hAnsi="Cambria Math"/>
+              </w:rPr>
+              <m:t>∩</m:t>
+            </m:r>
+            <m:r>
+              <w:rPr>
+                <w:rFonts w:ascii="Cambria Math" w:hAnsi="Cambria Math"/>
+              </w:rPr>
+              <m:t>coincidence)</m:t>
             </m:r>
           </m:e>
         </m:acc>
@@ -451,21 +629,75 @@
         <w:rPr>
           <w:rFonts w:eastAsiaTheme="minorEastAsia"/>
         </w:rPr>
-        <w:t xml:space="preserve"> is 50%, and we wish to be 99.999</w:t>
+        <w:t xml:space="preserve"> is </w:t>
       </w:r>
       <w:r>
         <w:rPr>
           <w:rFonts w:eastAsiaTheme="minorEastAsia"/>
         </w:rPr>
+        <w:t xml:space="preserve">no more than </w:t>
+      </w:r>
+      <w:r>
+        <w:rPr>
+          <w:rFonts w:eastAsiaTheme="minorEastAsia"/>
+        </w:rPr>
+        <w:t>50%. W</w:t>
+      </w:r>
+      <w:r>
+        <w:rPr>
+          <w:rFonts w:eastAsiaTheme="minorEastAsia"/>
+        </w:rPr>
+        <w:t>e wish to be</w:t>
+      </w:r>
+      <w:r>
+        <w:rPr>
+          <w:rFonts w:eastAsiaTheme="minorEastAsia"/>
+        </w:rPr>
+        <w:t xml:space="preserve"> at least</w:t>
+      </w:r>
+      <w:r>
+        <w:rPr>
+          <w:rFonts w:eastAsiaTheme="minorEastAsia"/>
+        </w:rPr>
+        <w:t xml:space="preserve"> 99.999</w:t>
+      </w:r>
+      <w:r>
+        <w:rPr>
+          <w:rFonts w:eastAsiaTheme="minorEastAsia"/>
+        </w:rPr>
         <w:t>%</w:t>
       </w:r>
       <w:r>
         <w:rPr>
           <w:rFonts w:eastAsiaTheme="minorEastAsia"/>
         </w:rPr>
-        <w:t xml:space="preserve"> sure that our implementation is correct, we can see that </w:t>
+        <w:t xml:space="preserve"> sure that </w:t>
+      </w:r>
+      <w:r>
+        <w:rPr>
+          <w:rFonts w:eastAsiaTheme="minorEastAsia"/>
+        </w:rPr>
+        <w:t>our implementation is correct. W</w:t>
+      </w:r>
+      <w:r>
+        <w:rPr>
+          <w:rFonts w:eastAsiaTheme="minorEastAsia"/>
+        </w:rPr>
+        <w:t xml:space="preserve">e can see </w:t>
+      </w:r>
+      <w:r>
+        <w:rPr>
+          <w:rFonts w:eastAsiaTheme="minorEastAsia"/>
+        </w:rPr>
+        <w:t>that</w:t>
       </w:r>
       <m:oMath>
+        <m:r>
+          <w:rPr>
+            <w:rFonts w:ascii="Cambria Math" w:eastAsiaTheme="minorEastAsia" w:hAnsi="Cambria Math"/>
+          </w:rPr>
+          <m:t xml:space="preserve"> </m:t>
+        </m:r>
         <m:sSup>
           <m:sSupPr>
             <m:ctrlPr>
@@ -503,7 +735,13 @@
         <w:rPr>
           <w:rFonts w:eastAsiaTheme="minorEastAsia"/>
         </w:rPr>
-        <w:t xml:space="preserve">, and that the required amount of data points is </w:t>
+        <w:t xml:space="preserve">, </w:t>
+      </w:r>
+      <w:r>
+        <w:rPr>
+          <w:rFonts w:eastAsiaTheme="minorEastAsia"/>
+        </w:rPr>
+        <w:t>and consequently the required number of data points are:</w:t>
       </w:r>
     </w:p>
     <w:p>
@@ -578,91 +816,38 @@
         <w:rPr>
           <w:rFonts w:eastAsiaTheme="minorEastAsia"/>
         </w:rPr>
-        <w:t>For one time series in the DST we have 8760 data points in hours, which alone should be sufficient to ensure correctness. When we evaluate the modules with lesser complexity, the data points decrease, but the chance of a data point being coincidentally wrong is presumed lower, since they are derived from the entirety of the previous data points. Given the validity of the calculation ab</w:t>
+        <w:t>For one time series in the DST we have 8760 data points</w:t>
       </w:r>
       <w:r>
         <w:rPr>
           <w:rFonts w:eastAsiaTheme="minorEastAsia"/>
         </w:rPr>
-        <w:t xml:space="preserve">ove, we can be more than 99.99% sure if we use the combinations of </w:t>
-      </w:r>
-      <m:oMath>
-        <m:r>
-          <w:rPr>
-            <w:rFonts w:ascii="Cambria Math" w:eastAsiaTheme="minorEastAsia" w:hAnsi="Cambria Math"/>
-          </w:rPr>
-          <m:t>4×4=16</m:t>
-        </m:r>
-      </m:oMath>
+        <w:t xml:space="preserve"> in hours, which alone is</w:t>
+      </w:r>
       <w:r>
         <w:rPr>
           <w:rFonts w:eastAsiaTheme="minorEastAsia"/>
         </w:rPr>
-        <w:t xml:space="preserve"> different PV and battery sizes, for good measure we will output </w:t>
-      </w:r>
-      <m:oMath>
-        <m:r>
-          <w:rPr>
-            <w:rFonts w:ascii="Cambria Math" w:eastAsiaTheme="minorEastAsia" w:hAnsi="Cambria Math"/>
-          </w:rPr>
-          <m:t>25×25=625</m:t>
-        </m:r>
-      </m:oMath>
-      <w:r>
-        <w:rPr>
-          <w:rFonts w:eastAsiaTheme="minorEastAsia"/>
-        </w:rPr>
-        <w:t xml:space="preserve"> combinations / data points.</w:t>
-      </w:r>
-    </w:p>
-    <w:p>
-      <w:r>
-        <w:t>In the rewritten DST, the calculations are executed in modules that pass parameters between them. These are placed in</w:t>
-      </w:r>
-      <w:r>
-        <w:t xml:space="preserve"> three classes that describe the key outputs of each module</w:t>
-      </w:r>
-      <w:r>
-        <w:t>,</w:t>
-      </w:r>
-      <w:r>
-        <w:t xml:space="preserve"> and the </w:t>
-      </w:r>
-      <w:r>
-        <w:t>names have the benef</w:t>
-      </w:r>
-      <w:r>
-        <w:t xml:space="preserve">it of a prefix to explain them (ex. </w:t>
-      </w:r>
-      <w:r>
-        <w:rPr>
-          <w:rStyle w:val="codeChar"/>
-        </w:rPr>
-        <w:t>simulationOutputs.stateOfCharge</w:t>
-      </w:r>
-      <w:r>
-        <w:t xml:space="preserve">). </w:t>
-      </w:r>
-      <w:bookmarkStart w:id="1" w:name="_GoBack"/>
-      <w:bookmarkEnd w:id="1"/>
+        <w:t xml:space="preserve"> sufficient to ensure correctness. When we evaluate the modules with lesser complexity, the data points decrease, but the chance of a data point being coincidentally wrong is presumed lower, since they are derived from the entirety of the previous data points. </w:t>
+      </w:r>
     </w:p>
     <w:tbl>
       <w:tblPr>
         <w:tblStyle w:val="TableGrid"/>
-        <w:tblW w:w="9462" w:type="dxa"/>
+        <w:tblW w:w="5000" w:type="pct"/>
         <w:tblLayout w:type="fixed"/>
         <w:tblLook w:val="04A0" w:firstRow="1" w:lastRow="0" w:firstColumn="1" w:lastColumn="0" w:noHBand="0" w:noVBand="1"/>
       </w:tblPr>
       <w:tblGrid>
-        <w:gridCol w:w="1721"/>
-        <w:gridCol w:w="2268"/>
-        <w:gridCol w:w="3572"/>
-        <w:gridCol w:w="1901"/>
+        <w:gridCol w:w="1886"/>
+        <w:gridCol w:w="2152"/>
+        <w:gridCol w:w="3157"/>
+        <w:gridCol w:w="1866"/>
       </w:tblGrid>
       <w:tr>
         <w:trPr>
           <w:gridAfter w:val="2"/>
-          <w:wAfter w:w="5473" w:type="dxa"/>
+          <w:wAfter w:w="4961" w:type="dxa"/>
           <w:trHeight w:val="654"/>
         </w:trPr>
         <w:tc>
@@ -676,7 +861,7 @@
               <w:pStyle w:val="tableHeader"/>
             </w:pPr>
             <w:r>
-              <w:t>Variables</w:t>
+              <w:t>Variable Names</w:t>
             </w:r>
           </w:p>
         </w:tc>
@@ -687,7 +872,7 @@
         </w:trPr>
         <w:tc>
           <w:tcPr>
-            <w:tcW w:w="1721" w:type="dxa"/>
+            <w:tcW w:w="1863" w:type="dxa"/>
             <w:vAlign w:val="center"/>
           </w:tcPr>
           <w:p>
@@ -701,7 +886,7 @@
         </w:tc>
         <w:tc>
           <w:tcPr>
-            <w:tcW w:w="2268" w:type="dxa"/>
+            <w:tcW w:w="2126" w:type="dxa"/>
             <w:vAlign w:val="center"/>
           </w:tcPr>
           <w:p>
@@ -715,7 +900,7 @@
         </w:tc>
         <w:tc>
           <w:tcPr>
-            <w:tcW w:w="3572" w:type="dxa"/>
+            <w:tcW w:w="3118" w:type="dxa"/>
             <w:vAlign w:val="center"/>
           </w:tcPr>
           <w:p>
@@ -729,7 +914,7 @@
         </w:tc>
         <w:tc>
           <w:tcPr>
-            <w:tcW w:w="1901" w:type="dxa"/>
+            <w:tcW w:w="1843" w:type="dxa"/>
             <w:vAlign w:val="center"/>
           </w:tcPr>
           <w:p>
@@ -754,7 +939,7 @@
         </w:trPr>
         <w:tc>
           <w:tcPr>
-            <w:tcW w:w="1721" w:type="dxa"/>
+            <w:tcW w:w="1863" w:type="dxa"/>
             <w:vAlign w:val="center"/>
           </w:tcPr>
           <w:p>
@@ -768,7 +953,7 @@
         </w:tc>
         <w:tc>
           <w:tcPr>
-            <w:tcW w:w="2268" w:type="dxa"/>
+            <w:tcW w:w="2126" w:type="dxa"/>
             <w:vAlign w:val="center"/>
           </w:tcPr>
           <w:p>
@@ -782,7 +967,7 @@
         </w:tc>
         <w:tc>
           <w:tcPr>
-            <w:tcW w:w="3572" w:type="dxa"/>
+            <w:tcW w:w="3118" w:type="dxa"/>
             <w:vAlign w:val="center"/>
           </w:tcPr>
           <w:p>
@@ -796,7 +981,7 @@
         </w:tc>
         <w:tc>
           <w:tcPr>
-            <w:tcW w:w="1901" w:type="dxa"/>
+            <w:tcW w:w="1843" w:type="dxa"/>
             <w:vAlign w:val="center"/>
           </w:tcPr>
           <w:p>
@@ -822,7 +1007,7 @@
         </w:trPr>
         <w:tc>
           <w:tcPr>
-            <w:tcW w:w="1721" w:type="dxa"/>
+            <w:tcW w:w="1863" w:type="dxa"/>
             <w:vAlign w:val="center"/>
           </w:tcPr>
           <w:p>
@@ -830,13 +1015,13 @@
               <w:pStyle w:val="code"/>
             </w:pPr>
             <w:r>
-              <w:t>LoL</w:t>
-            </w:r>
-          </w:p>
-        </w:tc>
-        <w:tc>
-          <w:tcPr>
-            <w:tcW w:w="2268" w:type="dxa"/>
+              <w:t>LL</w:t>
+            </w:r>
+          </w:p>
+        </w:tc>
+        <w:tc>
+          <w:tcPr>
+            <w:tcW w:w="2126" w:type="dxa"/>
             <w:vAlign w:val="center"/>
           </w:tcPr>
           <w:p>
@@ -850,7 +1035,7 @@
         </w:tc>
         <w:tc>
           <w:tcPr>
-            <w:tcW w:w="3572" w:type="dxa"/>
+            <w:tcW w:w="3118" w:type="dxa"/>
             <w:vAlign w:val="center"/>
           </w:tcPr>
           <w:p>
@@ -864,7 +1049,7 @@
         </w:tc>
         <w:tc>
           <w:tcPr>
-            <w:tcW w:w="1901" w:type="dxa"/>
+            <w:tcW w:w="1843" w:type="dxa"/>
             <w:vAlign w:val="center"/>
           </w:tcPr>
           <w:p>
@@ -890,7 +1075,7 @@
         </w:trPr>
         <w:tc>
           <w:tcPr>
-            <w:tcW w:w="1721" w:type="dxa"/>
+            <w:tcW w:w="1863" w:type="dxa"/>
             <w:vAlign w:val="center"/>
           </w:tcPr>
           <w:p>
@@ -904,7 +1089,7 @@
         </w:tc>
         <w:tc>
           <w:tcPr>
-            <w:tcW w:w="2268" w:type="dxa"/>
+            <w:tcW w:w="2126" w:type="dxa"/>
             <w:vAlign w:val="center"/>
           </w:tcPr>
           <w:p>
@@ -918,7 +1103,7 @@
         </w:tc>
         <w:tc>
           <w:tcPr>
-            <w:tcW w:w="3572" w:type="dxa"/>
+            <w:tcW w:w="3118" w:type="dxa"/>
             <w:vAlign w:val="center"/>
           </w:tcPr>
           <w:p>
@@ -932,7 +1117,7 @@
         </w:tc>
         <w:tc>
           <w:tcPr>
-            <w:tcW w:w="1901" w:type="dxa"/>
+            <w:tcW w:w="1843" w:type="dxa"/>
             <w:vAlign w:val="center"/>
           </w:tcPr>
           <w:p>
@@ -958,7 +1143,7 @@
         </w:trPr>
         <w:tc>
           <w:tcPr>
-            <w:tcW w:w="1721" w:type="dxa"/>
+            <w:tcW w:w="1863" w:type="dxa"/>
             <w:vAlign w:val="center"/>
           </w:tcPr>
           <w:p>
@@ -972,7 +1157,7 @@
         </w:tc>
         <w:tc>
           <w:tcPr>
-            <w:tcW w:w="2268" w:type="dxa"/>
+            <w:tcW w:w="2126" w:type="dxa"/>
             <w:vAlign w:val="center"/>
           </w:tcPr>
           <w:p>
@@ -986,7 +1171,7 @@
         </w:tc>
         <w:tc>
           <w:tcPr>
-            <w:tcW w:w="3572" w:type="dxa"/>
+            <w:tcW w:w="3118" w:type="dxa"/>
             <w:vAlign w:val="center"/>
           </w:tcPr>
           <w:p>
@@ -1000,7 +1185,7 @@
         </w:tc>
         <w:tc>
           <w:tcPr>
-            <w:tcW w:w="1901" w:type="dxa"/>
+            <w:tcW w:w="1843" w:type="dxa"/>
             <w:vAlign w:val="center"/>
           </w:tcPr>
           <w:p>
@@ -1026,7 +1211,7 @@
         </w:trPr>
         <w:tc>
           <w:tcPr>
-            <w:tcW w:w="1721" w:type="dxa"/>
+            <w:tcW w:w="1863" w:type="dxa"/>
             <w:vAlign w:val="center"/>
           </w:tcPr>
           <w:p>
@@ -1042,20 +1227,25 @@
               <w:rPr>
                 <w:lang w:val="nb-NO"/>
               </w:rPr>
-              <w:lastRenderedPageBreak/>
               <w:t>MA_opt_norm_bhut_jun15_20_10</w:t>
             </w:r>
             <w:r>
               <w:rPr>
                 <w:lang w:val="nb-NO"/>
               </w:rPr>
-              <w:t>(5)</w:t>
-            </w:r>
-          </w:p>
-        </w:tc>
-        <w:tc>
-          <w:tcPr>
-            <w:tcW w:w="2268" w:type="dxa"/>
+              <w:t>(:,1</w:t>
+            </w:r>
+            <w:r>
+              <w:rPr>
+                <w:lang w:val="nb-NO"/>
+              </w:rPr>
+              <w:t>)</w:t>
+            </w:r>
+          </w:p>
+        </w:tc>
+        <w:tc>
+          <w:tcPr>
+            <w:tcW w:w="2126" w:type="dxa"/>
             <w:vAlign w:val="center"/>
           </w:tcPr>
           <w:p>
@@ -1075,7 +1265,7 @@
         </w:tc>
         <w:tc>
           <w:tcPr>
-            <w:tcW w:w="3572" w:type="dxa"/>
+            <w:tcW w:w="3118" w:type="dxa"/>
             <w:vAlign w:val="center"/>
           </w:tcPr>
           <w:p>
@@ -1095,7 +1285,7 @@
         </w:tc>
         <w:tc>
           <w:tcPr>
-            <w:tcW w:w="1901" w:type="dxa"/>
+            <w:tcW w:w="1843" w:type="dxa"/>
             <w:vAlign w:val="center"/>
           </w:tcPr>
           <w:p>
@@ -1137,6 +1327,9 @@
                   </m:e>
                 </m:d>
                 <m:r>
+                  <m:rPr>
+                    <m:sty m:val="p"/>
+                  </m:rPr>
                   <w:rPr>
                     <w:rFonts w:ascii="Cambria Math" w:hAnsi="Cambria Math"/>
                     <w:lang w:val="nb-NO"/>
@@ -1163,7 +1356,7 @@
         </w:trPr>
         <w:tc>
           <w:tcPr>
-            <w:tcW w:w="1721" w:type="dxa"/>
+            <w:tcW w:w="1863" w:type="dxa"/>
             <w:vAlign w:val="center"/>
           </w:tcPr>
           <w:p>
@@ -1177,19 +1370,32 @@
               <w:rPr>
                 <w:lang w:val="nb-NO"/>
               </w:rPr>
+              <w:lastRenderedPageBreak/>
               <w:t>MA_opt_norm_bhut_jun15_20_10</w:t>
             </w:r>
             <w:r>
               <w:rPr>
                 <w:lang w:val="nb-NO"/>
               </w:rPr>
-              <w:t>(3:4)</w:t>
-            </w:r>
-          </w:p>
-        </w:tc>
-        <w:tc>
-          <w:tcPr>
-            <w:tcW w:w="2268" w:type="dxa"/>
+              <w:t>(</w:t>
+            </w:r>
+            <w:r>
+              <w:rPr>
+                <w:lang w:val="nb-NO"/>
+              </w:rPr>
+              <w:t>:,</w:t>
+            </w:r>
+            <w:r>
+              <w:rPr>
+                <w:lang w:val="nb-NO"/>
+              </w:rPr>
+              <w:t>3:4)</w:t>
+            </w:r>
+          </w:p>
+        </w:tc>
+        <w:tc>
+          <w:tcPr>
+            <w:tcW w:w="2126" w:type="dxa"/>
             <w:vAlign w:val="center"/>
           </w:tcPr>
           <w:p>
@@ -1209,7 +1415,7 @@
         </w:tc>
         <w:tc>
           <w:tcPr>
-            <w:tcW w:w="3572" w:type="dxa"/>
+            <w:tcW w:w="3118" w:type="dxa"/>
             <w:vAlign w:val="center"/>
           </w:tcPr>
           <w:p>
@@ -1229,12 +1435,13 @@
         </w:tc>
         <w:tc>
           <w:tcPr>
-            <w:tcW w:w="1901" w:type="dxa"/>
+            <w:tcW w:w="1843" w:type="dxa"/>
             <w:vAlign w:val="center"/>
           </w:tcPr>
           <w:p>
             <w:pPr>
               <w:pStyle w:val="code"/>
+              <w:keepNext/>
               <w:rPr>
                 <w:rFonts w:asciiTheme="minorHAnsi" w:hAnsiTheme="minorHAnsi"/>
                 <w:noProof w:val="0"/>
@@ -1271,6 +1478,9 @@
                   </m:e>
                 </m:d>
                 <m:r>
+                  <m:rPr>
+                    <m:sty m:val="p"/>
+                  </m:rPr>
                   <w:rPr>
                     <w:rFonts w:ascii="Cambria Math" w:hAnsi="Cambria Math"/>
                     <w:lang w:val="nb-NO"/>
@@ -1294,12 +1504,2525 @@
     </w:tbl>
     <w:p>
       <w:pPr>
-        <w:ind w:firstLine="0"/>
-      </w:pPr>
+        <w:pStyle w:val="Caption"/>
+      </w:pPr>
+      <w:r>
+        <w:t xml:space="preserve">Figure </w:t>
+      </w:r>
+      <w:r>
+        <w:fldChar w:fldCharType="begin"/>
+      </w:r>
+      <w:r>
+        <w:instrText xml:space="preserve"> STYLEREF 1 \s </w:instrText>
+      </w:r>
+      <w:r>
+        <w:fldChar w:fldCharType="separate"/>
+      </w:r>
+      <w:r>
+        <w:t>2</w:t>
+      </w:r>
+      <w:r>
+        <w:fldChar w:fldCharType="end"/>
+      </w:r>
+      <w:r>
+        <w:t>:</w:t>
+      </w:r>
+      <w:r>
+        <w:fldChar w:fldCharType="begin"/>
+      </w:r>
+      <w:r>
+        <w:instrText xml:space="preserve"> SEQ Figure \* ARABIC \s 1 </w:instrText>
+      </w:r>
+      <w:r>
+        <w:fldChar w:fldCharType="separate"/>
+      </w:r>
+      <w:r>
+        <w:t>1</w:t>
+      </w:r>
+      <w:r>
+        <w:fldChar w:fldCharType="end"/>
+      </w:r>
+      <w:r>
+        <w:t>: Complexity and output source of compared variables</w:t>
+      </w:r>
     </w:p>
     <w:p>
-      <w:r>
-        <w:t xml:space="preserve">The two versions were tested to see the degree of overhead presented in the two cases. </w:t>
+      <w:pPr>
+        <w:ind w:firstLine="0"/>
+      </w:pPr>
+      <w:r>
+        <w:t>In the rewritten DST, the calculations are executed in modules that pass parameters between them. These are placed in three classes that describe the key outputs of each module, and the names have the benefit of a prefix to explain them</w:t>
+      </w:r>
+      <w:r>
+        <w:t xml:space="preserve"> (ex. </w:t>
+      </w:r>
+      <w:r>
+        <w:rPr>
+          <w:rStyle w:val="codeChar"/>
+        </w:rPr>
+        <w:t>Sim</w:t>
+      </w:r>
+      <w:r>
+        <w:rPr>
+          <w:rStyle w:val="codeChar"/>
+        </w:rPr>
+        <w:t>Outputs.stateOfCharge</w:t>
+      </w:r>
+      <w:r>
+        <w:t>).</w:t>
+      </w:r>
+      <w:r>
+        <w:t xml:space="preserve"> </w:t>
+      </w:r>
+      <w:r>
+        <w:t>The following parameters were set in both the rewritten and original DST.</w:t>
+      </w:r>
+    </w:p>
+    <w:p>
+      <w:pPr>
+        <w:ind w:firstLine="720"/>
+      </w:pPr>
+      <w:r>
+        <w:rPr>
+          <w:rFonts w:eastAsiaTheme="minorEastAsia"/>
+        </w:rPr>
+        <w:t xml:space="preserve">Given the validity of the </w:t>
+      </w:r>
+      <w:r>
+        <w:rPr>
+          <w:rFonts w:eastAsiaTheme="minorEastAsia"/>
+        </w:rPr>
+        <w:t xml:space="preserve">coarse </w:t>
+      </w:r>
+      <w:r>
+        <w:rPr>
+          <w:rFonts w:eastAsiaTheme="minorEastAsia"/>
+        </w:rPr>
+        <w:t>calculation</w:t>
+      </w:r>
+      <w:r>
+        <w:rPr>
+          <w:rFonts w:eastAsiaTheme="minorEastAsia"/>
+        </w:rPr>
+        <w:t>s</w:t>
+      </w:r>
+      <w:r>
+        <w:rPr>
+          <w:rFonts w:eastAsiaTheme="minorEastAsia"/>
+        </w:rPr>
+        <w:t xml:space="preserve"> ab</w:t>
+      </w:r>
+      <w:r>
+        <w:rPr>
+          <w:rFonts w:eastAsiaTheme="minorEastAsia"/>
+        </w:rPr>
+        <w:t>ove, it can be</w:t>
+      </w:r>
+      <w:r>
+        <w:rPr>
+          <w:rFonts w:eastAsiaTheme="minorEastAsia"/>
+        </w:rPr>
+        <w:t xml:space="preserve"> </w:t>
+      </w:r>
+      <w:r>
+        <w:rPr>
+          <w:rFonts w:eastAsiaTheme="minorEastAsia"/>
+        </w:rPr>
+        <w:t>assume</w:t>
+      </w:r>
+      <w:r>
+        <w:rPr>
+          <w:rFonts w:eastAsiaTheme="minorEastAsia"/>
+        </w:rPr>
+        <w:t>d</w:t>
+      </w:r>
+      <w:r>
+        <w:rPr>
+          <w:rFonts w:eastAsiaTheme="minorEastAsia"/>
+        </w:rPr>
+        <w:t xml:space="preserve"> more than 99.99% certainty</w:t>
+      </w:r>
+      <w:r>
+        <w:rPr>
+          <w:rFonts w:eastAsiaTheme="minorEastAsia"/>
+        </w:rPr>
+        <w:t xml:space="preserve"> for</w:t>
+      </w:r>
+      <w:r>
+        <w:rPr>
+          <w:rFonts w:eastAsiaTheme="minorEastAsia"/>
+        </w:rPr>
+        <w:t xml:space="preserve"> </w:t>
+      </w:r>
+      <m:oMath>
+        <m:r>
+          <w:rPr>
+            <w:rFonts w:ascii="Cambria Math" w:eastAsiaTheme="minorEastAsia" w:hAnsi="Cambria Math"/>
+          </w:rPr>
+          <m:t>4×4=16</m:t>
+        </m:r>
+      </m:oMath>
+      <w:r>
+        <w:rPr>
+          <w:rFonts w:eastAsiaTheme="minorEastAsia"/>
+        </w:rPr>
+        <w:t xml:space="preserve"> different PV and battery size combinations</w:t>
+      </w:r>
+      <w:r>
+        <w:rPr>
+          <w:rFonts w:eastAsiaTheme="minorEastAsia"/>
+        </w:rPr>
+        <w:t>. In order to thoroughly</w:t>
+      </w:r>
+      <w:r>
+        <w:rPr>
+          <w:rFonts w:eastAsiaTheme="minorEastAsia"/>
+        </w:rPr>
+        <w:t xml:space="preserve"> amend for possible </w:t>
+      </w:r>
+      <w:r>
+        <w:rPr>
+          <w:rFonts w:eastAsiaTheme="minorEastAsia"/>
+        </w:rPr>
+        <w:t>misassumptions</w:t>
+      </w:r>
+      <w:r>
+        <w:rPr>
+          <w:rFonts w:eastAsiaTheme="minorEastAsia"/>
+        </w:rPr>
+        <w:t xml:space="preserve">, two simulation pairs were executed. The first simulation had </w:t>
+      </w:r>
+      <m:oMath>
+        <m:r>
+          <w:rPr>
+            <w:rFonts w:ascii="Cambria Math" w:eastAsiaTheme="minorEastAsia" w:hAnsi="Cambria Math"/>
+          </w:rPr>
+          <m:t>21×21=441</m:t>
+        </m:r>
+      </m:oMath>
+      <w:r>
+        <w:rPr>
+          <w:rFonts w:eastAsiaTheme="minorEastAsia"/>
+        </w:rPr>
+        <w:t xml:space="preserve"> PV and battery combinations</w:t>
+      </w:r>
+      <w:r>
+        <w:rPr>
+          <w:rFonts w:eastAsiaTheme="minorEastAsia"/>
+        </w:rPr>
+        <w:t>, and 15 optimal solutions</w:t>
+      </w:r>
+      <w:r>
+        <w:rPr>
+          <w:rFonts w:eastAsiaTheme="minorEastAsia"/>
+        </w:rPr>
+        <w:t xml:space="preserve">. The second simulation pair output </w:t>
+      </w:r>
+      <m:oMath>
+        <m:r>
+          <w:rPr>
+            <w:rFonts w:ascii="Cambria Math" w:eastAsiaTheme="minorEastAsia" w:hAnsi="Cambria Math"/>
+          </w:rPr>
+          <m:t>25×25=625</m:t>
+        </m:r>
+      </m:oMath>
+      <w:r>
+        <w:rPr>
+          <w:rFonts w:eastAsiaTheme="minorEastAsia"/>
+        </w:rPr>
+        <w:t xml:space="preserve"> PV and battery combinations.</w:t>
+      </w:r>
+    </w:p>
+    <w:p>
+      <w:pPr>
+        <w:pStyle w:val="Caption"/>
+      </w:pPr>
+      <w:r>
+        <mc:AlternateContent>
+          <mc:Choice Requires="wps">
+            <w:drawing>
+              <wp:inline distT="0" distB="0" distL="0" distR="0" wp14:anchorId="260C5B47" wp14:editId="0422B33B">
+                <wp:extent cx="5740672" cy="1404620"/>
+                <wp:effectExtent l="0" t="0" r="12700" b="12700"/>
+                <wp:docPr id="217" name="Text Box 2"/>
+                <wp:cNvGraphicFramePr>
+                  <a:graphicFrameLocks xmlns:a="http://schemas.openxmlformats.org/drawingml/2006/main"/>
+                </wp:cNvGraphicFramePr>
+                <a:graphic xmlns:a="http://schemas.openxmlformats.org/drawingml/2006/main">
+                  <a:graphicData uri="http://schemas.microsoft.com/office/word/2010/wordprocessingShape">
+                    <wps:wsp>
+                      <wps:cNvSpPr txBox="1">
+                        <a:spLocks noChangeArrowheads="1"/>
+                      </wps:cNvSpPr>
+                      <wps:spPr bwMode="auto">
+                        <a:xfrm>
+                          <a:off x="0" y="0"/>
+                          <a:ext cx="5740672" cy="1404620"/>
+                        </a:xfrm>
+                        <a:prstGeom prst="rect">
+                          <a:avLst/>
+                        </a:prstGeom>
+                        <a:solidFill>
+                          <a:srgbClr val="FFFFFF"/>
+                        </a:solidFill>
+                        <a:ln w="9525">
+                          <a:solidFill>
+                            <a:srgbClr val="000000"/>
+                          </a:solidFill>
+                          <a:miter lim="800000"/>
+                          <a:headEnd/>
+                          <a:tailEnd/>
+                        </a:ln>
+                      </wps:spPr>
+                      <wps:txbx>
+                        <w:txbxContent>
+                          <w:p>
+                            <w:pPr>
+                              <w:pStyle w:val="codeComment"/>
+                              <w:rPr>
+                                <w:sz w:val="24"/>
+                                <w:szCs w:val="24"/>
+                              </w:rPr>
+                            </w:pPr>
+                            <w:r>
+                              <w:t>% Paramaters for Simulation Solution Space</w:t>
+                            </w:r>
+                          </w:p>
+                          <w:p>
+                            <w:pPr>
+                              <w:pStyle w:val="code"/>
+                              <w:rPr>
+                                <w:sz w:val="24"/>
+                                <w:szCs w:val="24"/>
+                              </w:rPr>
+                            </w:pPr>
+                            <w:r>
+                              <w:rPr>
+                                <w:color w:val="000000"/>
+                              </w:rPr>
+                              <w:t>SimParameters = SimulationParameters;</w:t>
+                            </w:r>
+                          </w:p>
+                          <w:p>
+                            <w:pPr>
+                              <w:pStyle w:val="code"/>
+                              <w:rPr>
+                                <w:sz w:val="24"/>
+                                <w:szCs w:val="24"/>
+                              </w:rPr>
+                            </w:pPr>
+                            <w:r>
+                              <w:rPr>
+                                <w:color w:val="000000"/>
+                              </w:rPr>
+                              <w:t>SimParameters.pvStartKw = 100;</w:t>
+                            </w:r>
+                          </w:p>
+                          <w:p>
+                            <w:pPr>
+                              <w:pStyle w:val="code"/>
+                              <w:rPr>
+                                <w:sz w:val="24"/>
+                                <w:szCs w:val="24"/>
+                              </w:rPr>
+                            </w:pPr>
+                            <w:r>
+                              <w:rPr>
+                                <w:color w:val="000000"/>
+                              </w:rPr>
+                              <w:t>SimParameters.pvStopKw = 200;</w:t>
+                            </w:r>
+                          </w:p>
+                          <w:p>
+                            <w:pPr>
+                              <w:pStyle w:val="code"/>
+                              <w:rPr>
+                                <w:sz w:val="24"/>
+                                <w:szCs w:val="24"/>
+                              </w:rPr>
+                            </w:pPr>
+                            <w:r>
+                              <w:rPr>
+                                <w:color w:val="000000"/>
+                              </w:rPr>
+                              <w:t>SimParameters.pvStepKw = 5;</w:t>
+                            </w:r>
+                          </w:p>
+                          <w:p>
+                            <w:pPr>
+                              <w:pStyle w:val="code"/>
+                              <w:rPr>
+                                <w:sz w:val="24"/>
+                                <w:szCs w:val="24"/>
+                              </w:rPr>
+                            </w:pPr>
+                            <w:r>
+                              <w:rPr>
+                                <w:color w:val="000000"/>
+                              </w:rPr>
+                              <w:t>SimParameters.battStartKwh = 1200;</w:t>
+                            </w:r>
+                          </w:p>
+                          <w:p>
+                            <w:pPr>
+                              <w:pStyle w:val="code"/>
+                              <w:rPr>
+                                <w:sz w:val="24"/>
+                                <w:szCs w:val="24"/>
+                              </w:rPr>
+                            </w:pPr>
+                            <w:r>
+                              <w:rPr>
+                                <w:color w:val="000000"/>
+                              </w:rPr>
+                              <w:t>SimParameters.battStopKwh = 1300;</w:t>
+                            </w:r>
+                          </w:p>
+                          <w:p>
+                            <w:pPr>
+                              <w:pStyle w:val="code"/>
+                              <w:rPr>
+                                <w:sz w:val="24"/>
+                                <w:szCs w:val="24"/>
+                              </w:rPr>
+                            </w:pPr>
+                            <w:r>
+                              <w:rPr>
+                                <w:color w:val="000000"/>
+                              </w:rPr>
+                              <w:t>SimParameters.battStepKwh = 5;</w:t>
+                            </w:r>
+                          </w:p>
+                          <w:p>
+                            <w:pPr>
+                              <w:pStyle w:val="code"/>
+                              <w:rPr>
+                                <w:sz w:val="24"/>
+                                <w:szCs w:val="24"/>
+                              </w:rPr>
+                            </w:pPr>
+                            <w:r>
+                              <w:rPr>
+                                <w:color w:val="000000"/>
+                              </w:rPr>
+                              <w:t>SimParameters.llpSearchAcceptance = 0.005;</w:t>
+                            </w:r>
+                          </w:p>
+                          <w:p>
+                            <w:pPr>
+                              <w:pStyle w:val="code"/>
+                              <w:rPr>
+                                <w:sz w:val="24"/>
+                                <w:szCs w:val="24"/>
+                              </w:rPr>
+                            </w:pPr>
+                            <w:r>
+                              <w:rPr>
+                                <w:color w:val="000000"/>
+                              </w:rPr>
+                              <w:t>SimParameters.llpSearchTargets = 0.01:0.005:0.30;</w:t>
+                            </w:r>
+                          </w:p>
+                        </w:txbxContent>
+                      </wps:txbx>
+                      <wps:bodyPr rot="0" vert="horz" wrap="square" lIns="91440" tIns="45720" rIns="91440" bIns="45720" anchor="t" anchorCtr="0">
+                        <a:spAutoFit/>
+                      </wps:bodyPr>
+                    </wps:wsp>
+                  </a:graphicData>
+                </a:graphic>
+              </wp:inline>
+            </w:drawing>
+          </mc:Choice>
+          <mc:Fallback>
+            <w:pict>
+              <v:shapetype w14:anchorId="260C5B47" id="_x0000_t202" coordsize="21600,21600" o:spt="202" path="m,l,21600r21600,l21600,xe">
+                <v:stroke joinstyle="miter"/>
+                <v:path gradientshapeok="t" o:connecttype="rect"/>
+              </v:shapetype>
+              <v:shape id="Text Box 2" o:spid="_x0000_s1026" type="#_x0000_t202" style="width:452pt;height:110.6pt;visibility:visible;mso-wrap-style:square;mso-left-percent:-10001;mso-top-percent:-10001;mso-position-horizontal:absolute;mso-position-horizontal-relative:char;mso-position-vertical:absolute;mso-position-vertical-relative:line;mso-left-percent:-10001;mso-top-percent:-10001;v-text-anchor:top" o:gfxdata="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">
+                <v:textbox style="mso-fit-shape-to-text:t">
+                  <w:txbxContent>
+                    <w:p>
+                      <w:pPr>
+                        <w:pStyle w:val="codeComment"/>
+                        <w:rPr>
+                          <w:sz w:val="24"/>
+                          <w:szCs w:val="24"/>
+                        </w:rPr>
+                      </w:pPr>
+                      <w:r>
+                        <w:t>% Paramaters for Simulation Solution Space</w:t>
+                      </w:r>
+                    </w:p>
+                    <w:p>
+                      <w:pPr>
+                        <w:pStyle w:val="code"/>
+                        <w:rPr>
+                          <w:sz w:val="24"/>
+                          <w:szCs w:val="24"/>
+                        </w:rPr>
+                      </w:pPr>
+                      <w:r>
+                        <w:rPr>
+                          <w:color w:val="000000"/>
+                        </w:rPr>
+                        <w:t>SimParameters = SimulationParameters;</w:t>
+                      </w:r>
+                    </w:p>
+                    <w:p>
+                      <w:pPr>
+                        <w:pStyle w:val="code"/>
+                        <w:rPr>
+                          <w:sz w:val="24"/>
+                          <w:szCs w:val="24"/>
+                        </w:rPr>
+                      </w:pPr>
+                      <w:r>
+                        <w:rPr>
+                          <w:color w:val="000000"/>
+                        </w:rPr>
+                        <w:t>SimParameters.pvStartKw = 100;</w:t>
+                      </w:r>
+                    </w:p>
+                    <w:p>
+                      <w:pPr>
+                        <w:pStyle w:val="code"/>
+                        <w:rPr>
+                          <w:sz w:val="24"/>
+                          <w:szCs w:val="24"/>
+                        </w:rPr>
+                      </w:pPr>
+                      <w:r>
+                        <w:rPr>
+                          <w:color w:val="000000"/>
+                        </w:rPr>
+                        <w:t>SimParameters.pvStopKw = 200;</w:t>
+                      </w:r>
+                    </w:p>
+                    <w:p>
+                      <w:pPr>
+                        <w:pStyle w:val="code"/>
+                        <w:rPr>
+                          <w:sz w:val="24"/>
+                          <w:szCs w:val="24"/>
+                        </w:rPr>
+                      </w:pPr>
+                      <w:r>
+                        <w:rPr>
+                          <w:color w:val="000000"/>
+                        </w:rPr>
+                        <w:t>SimParameters.pvStepKw = 5;</w:t>
+                      </w:r>
+                    </w:p>
+                    <w:p>
+                      <w:pPr>
+                        <w:pStyle w:val="code"/>
+                        <w:rPr>
+                          <w:sz w:val="24"/>
+                          <w:szCs w:val="24"/>
+                        </w:rPr>
+                      </w:pPr>
+                      <w:r>
+                        <w:rPr>
+                          <w:color w:val="000000"/>
+                        </w:rPr>
+                        <w:t>SimParameters.battStartKwh = 1200;</w:t>
+                      </w:r>
+                    </w:p>
+                    <w:p>
+                      <w:pPr>
+                        <w:pStyle w:val="code"/>
+                        <w:rPr>
+                          <w:sz w:val="24"/>
+                          <w:szCs w:val="24"/>
+                        </w:rPr>
+                      </w:pPr>
+                      <w:r>
+                        <w:rPr>
+                          <w:color w:val="000000"/>
+                        </w:rPr>
+                        <w:t>SimParameters.battStopKwh = 1300;</w:t>
+                      </w:r>
+                    </w:p>
+                    <w:p>
+                      <w:pPr>
+                        <w:pStyle w:val="code"/>
+                        <w:rPr>
+                          <w:sz w:val="24"/>
+                          <w:szCs w:val="24"/>
+                        </w:rPr>
+                      </w:pPr>
+                      <w:r>
+                        <w:rPr>
+                          <w:color w:val="000000"/>
+                        </w:rPr>
+                        <w:t>SimParameters.battStepKwh = 5;</w:t>
+                      </w:r>
+                    </w:p>
+                    <w:p>
+                      <w:pPr>
+                        <w:pStyle w:val="code"/>
+                        <w:rPr>
+                          <w:sz w:val="24"/>
+                          <w:szCs w:val="24"/>
+                        </w:rPr>
+                      </w:pPr>
+                      <w:r>
+                        <w:rPr>
+                          <w:color w:val="000000"/>
+                        </w:rPr>
+                        <w:t>SimParameters.llpSearchAcceptance = 0.005;</w:t>
+                      </w:r>
+                    </w:p>
+                    <w:p>
+                      <w:pPr>
+                        <w:pStyle w:val="code"/>
+                        <w:rPr>
+                          <w:sz w:val="24"/>
+                          <w:szCs w:val="24"/>
+                        </w:rPr>
+                      </w:pPr>
+                      <w:r>
+                        <w:rPr>
+                          <w:color w:val="000000"/>
+                        </w:rPr>
+                        <w:t>SimParameters.llpSearchTargets = 0.01:0.005:0.30;</w:t>
+                      </w:r>
+                    </w:p>
+                  </w:txbxContent>
+                </v:textbox>
+                <w10:anchorlock/>
+              </v:shape>
+            </w:pict>
+          </mc:Fallback>
+        </mc:AlternateContent>
+      </w:r>
+    </w:p>
+    <w:p>
+      <w:pPr>
+        <w:pStyle w:val="Caption"/>
+      </w:pPr>
+      <w:r>
+        <w:t xml:space="preserve">Figure </w:t>
+      </w:r>
+      <w:r>
+        <w:fldChar w:fldCharType="begin"/>
+      </w:r>
+      <w:r>
+        <w:instrText xml:space="preserve"> STYLEREF 1 \s </w:instrText>
+      </w:r>
+      <w:r>
+        <w:fldChar w:fldCharType="separate"/>
+      </w:r>
+      <w:r>
+        <w:t>2</w:t>
+      </w:r>
+      <w:r>
+        <w:fldChar w:fldCharType="end"/>
+      </w:r>
+      <w:r>
+        <w:t>:</w:t>
+      </w:r>
+      <w:r>
+        <w:fldChar w:fldCharType="begin"/>
+      </w:r>
+      <w:r>
+        <w:instrText xml:space="preserve"> SEQ Figure \* ARABIC \s 1 </w:instrText>
+      </w:r>
+      <w:r>
+        <w:fldChar w:fldCharType="separate"/>
+      </w:r>
+      <w:r>
+        <w:t>2</w:t>
+      </w:r>
+      <w:r>
+        <w:fldChar w:fldCharType="end"/>
+      </w:r>
+      <w:r>
+        <w:t>: Parameters for simulations t</w:t>
+      </w:r>
+      <w:r>
+        <w:t>hat produce comparison outputs for simulation pair 1</w:t>
+      </w:r>
+      <w:r>
+        <w:t>.</w:t>
+      </w:r>
+    </w:p>
+    <w:tbl>
+      <w:tblPr>
+        <w:tblStyle w:val="TableGrid"/>
+        <w:tblW w:w="5000" w:type="pct"/>
+        <w:tblLayout w:type="fixed"/>
+        <w:tblLook w:val="04A0" w:firstRow="1" w:lastRow="0" w:firstColumn="1" w:lastColumn="0" w:noHBand="0" w:noVBand="1"/>
+      </w:tblPr>
+      <w:tblGrid>
+        <w:gridCol w:w="2972"/>
+        <w:gridCol w:w="3401"/>
+        <w:gridCol w:w="1278"/>
+        <w:gridCol w:w="1410"/>
+      </w:tblGrid>
+      <w:tr>
+        <w:trPr>
+          <w:trHeight w:val="506"/>
+        </w:trPr>
+        <w:tc>
+          <w:tcPr>
+            <w:tcW w:w="1640" w:type="pct"/>
+            <w:vAlign w:val="center"/>
+          </w:tcPr>
+          <w:p>
+            <w:pPr>
+              <w:pStyle w:val="tableHeader"/>
+              <w:rPr>
+                <w:lang w:val="nb-NO"/>
+              </w:rPr>
+            </w:pPr>
+            <w:r>
+              <w:rPr>
+                <w:lang w:val="nb-NO"/>
+              </w:rPr>
+              <w:t>Output A</w:t>
+            </w:r>
+          </w:p>
+        </w:tc>
+        <w:tc>
+          <w:tcPr>
+            <w:tcW w:w="1877" w:type="pct"/>
+            <w:vAlign w:val="center"/>
+          </w:tcPr>
+          <w:p>
+            <w:pPr>
+              <w:pStyle w:val="tableHeader"/>
+              <w:rPr>
+                <w:lang w:val="nb-NO"/>
+              </w:rPr>
+            </w:pPr>
+            <w:r>
+              <w:rPr>
+                <w:lang w:val="nb-NO"/>
+              </w:rPr>
+              <w:t>Output B</w:t>
+            </w:r>
+          </w:p>
+        </w:tc>
+        <w:tc>
+          <w:tcPr>
+            <w:tcW w:w="705" w:type="pct"/>
+            <w:vAlign w:val="center"/>
+          </w:tcPr>
+          <w:p>
+            <w:pPr>
+              <w:pStyle w:val="tableHeader"/>
+              <w:rPr>
+                <w:lang w:val="nb-NO"/>
+              </w:rPr>
+            </w:pPr>
+            <w:r>
+              <w:rPr>
+                <w:lang w:val="nb-NO"/>
+              </w:rPr>
+              <w:t>n Data Points</w:t>
+            </w:r>
+          </w:p>
+        </w:tc>
+        <w:tc>
+          <w:tcPr>
+            <w:tcW w:w="778" w:type="pct"/>
+            <w:vAlign w:val="center"/>
+          </w:tcPr>
+          <w:p>
+            <w:pPr>
+              <w:pStyle w:val="tableHeader"/>
+              <w:rPr>
+                <w:lang w:val="nb-NO"/>
+              </w:rPr>
+            </w:pPr>
+            <w:r>
+              <w:rPr>
+                <w:lang w:val="nb-NO"/>
+              </w:rPr>
+              <w:t>Isequal(A,B)</w:t>
+            </w:r>
+          </w:p>
+        </w:tc>
+      </w:tr>
+      <w:tr>
+        <w:trPr>
+          <w:trHeight w:val="506"/>
+        </w:trPr>
+        <w:tc>
+          <w:tcPr>
+            <w:tcW w:w="1640" w:type="pct"/>
+            <w:vAlign w:val="center"/>
+          </w:tcPr>
+          <w:p>
+            <w:pPr>
+              <w:pStyle w:val="code"/>
+              <w:rPr>
+                <w:lang w:val="nb-NO"/>
+              </w:rPr>
+            </w:pPr>
+            <w:r>
+              <w:rPr>
+                <w:lang w:val="nb-NO"/>
+              </w:rPr>
+              <w:t>SoC</w:t>
+            </w:r>
+          </w:p>
+        </w:tc>
+        <w:tc>
+          <w:tcPr>
+            <w:tcW w:w="1877" w:type="pct"/>
+            <w:vAlign w:val="center"/>
+          </w:tcPr>
+          <w:p>
+            <w:pPr>
+              <w:pStyle w:val="code"/>
+              <w:rPr>
+                <w:lang w:val="nb-NO"/>
+              </w:rPr>
+            </w:pPr>
+            <w:r>
+              <w:rPr>
+                <w:lang w:val="nb-NO"/>
+              </w:rPr>
+              <w:t>stateOfCharge</w:t>
+            </w:r>
+          </w:p>
+        </w:tc>
+        <w:tc>
+          <w:tcPr>
+            <w:tcW w:w="705" w:type="pct"/>
+            <w:vAlign w:val="center"/>
+          </w:tcPr>
+          <w:p>
+            <w:pPr>
+              <w:pStyle w:val="code"/>
+              <w:rPr>
+                <w:lang w:val="nb-NO"/>
+              </w:rPr>
+            </w:pPr>
+            <w:r>
+              <w:rPr>
+                <w:lang w:val="nb-NO"/>
+              </w:rPr>
+              <w:t>3863160</w:t>
+            </w:r>
+          </w:p>
+        </w:tc>
+        <w:tc>
+          <w:tcPr>
+            <w:tcW w:w="778" w:type="pct"/>
+            <w:vAlign w:val="center"/>
+          </w:tcPr>
+          <w:p>
+            <w:pPr>
+              <w:pStyle w:val="code"/>
+              <w:rPr>
+                <w:lang w:val="nb-NO"/>
+              </w:rPr>
+            </w:pPr>
+            <w:r>
+              <w:rPr>
+                <w:lang w:val="nb-NO"/>
+              </w:rPr>
+              <w:t>True</w:t>
+            </w:r>
+          </w:p>
+        </w:tc>
+      </w:tr>
+      <w:tr>
+        <w:trPr>
+          <w:trHeight w:val="506"/>
+        </w:trPr>
+        <w:tc>
+          <w:tcPr>
+            <w:tcW w:w="1640" w:type="pct"/>
+            <w:vAlign w:val="center"/>
+          </w:tcPr>
+          <w:p>
+            <w:pPr>
+              <w:pStyle w:val="code"/>
+              <w:rPr>
+                <w:lang w:val="nb-NO"/>
+              </w:rPr>
+            </w:pPr>
+            <w:r>
+              <w:rPr>
+                <w:lang w:val="nb-NO"/>
+              </w:rPr>
+              <w:t>LL</w:t>
+            </w:r>
+          </w:p>
+        </w:tc>
+        <w:tc>
+          <w:tcPr>
+            <w:tcW w:w="1877" w:type="pct"/>
+            <w:vAlign w:val="center"/>
+          </w:tcPr>
+          <w:p>
+            <w:pPr>
+              <w:pStyle w:val="code"/>
+              <w:rPr>
+                <w:lang w:val="nb-NO"/>
+              </w:rPr>
+            </w:pPr>
+            <w:r>
+              <w:rPr>
+                <w:lang w:val="nb-NO"/>
+              </w:rPr>
+              <w:t>lossOfLoad</w:t>
+            </w:r>
+          </w:p>
+        </w:tc>
+        <w:tc>
+          <w:tcPr>
+            <w:tcW w:w="705" w:type="pct"/>
+            <w:vAlign w:val="center"/>
+          </w:tcPr>
+          <w:p>
+            <w:pPr>
+              <w:pStyle w:val="code"/>
+              <w:rPr>
+                <w:lang w:val="nb-NO"/>
+              </w:rPr>
+            </w:pPr>
+            <w:r>
+              <w:rPr>
+                <w:lang w:val="nb-NO"/>
+              </w:rPr>
+              <w:t>3863160</w:t>
+            </w:r>
+          </w:p>
+        </w:tc>
+        <w:tc>
+          <w:tcPr>
+            <w:tcW w:w="778" w:type="pct"/>
+            <w:vAlign w:val="center"/>
+          </w:tcPr>
+          <w:p>
+            <w:pPr>
+              <w:pStyle w:val="code"/>
+              <w:rPr>
+                <w:lang w:val="nb-NO"/>
+              </w:rPr>
+            </w:pPr>
+            <w:r>
+              <w:rPr>
+                <w:lang w:val="nb-NO"/>
+              </w:rPr>
+              <w:t>True</w:t>
+            </w:r>
+          </w:p>
+        </w:tc>
+      </w:tr>
+      <w:tr>
+        <w:trPr>
+          <w:trHeight w:val="506"/>
+        </w:trPr>
+        <w:tc>
+          <w:tcPr>
+            <w:tcW w:w="1640" w:type="pct"/>
+            <w:vAlign w:val="center"/>
+          </w:tcPr>
+          <w:p>
+            <w:pPr>
+              <w:pStyle w:val="code"/>
+              <w:rPr>
+                <w:lang w:val="nb-NO"/>
+              </w:rPr>
+            </w:pPr>
+            <w:r>
+              <w:rPr>
+                <w:lang w:val="nb-NO"/>
+              </w:rPr>
+              <w:t>NPC</w:t>
+            </w:r>
+          </w:p>
+        </w:tc>
+        <w:tc>
+          <w:tcPr>
+            <w:tcW w:w="1877" w:type="pct"/>
+            <w:vAlign w:val="center"/>
+          </w:tcPr>
+          <w:p>
+            <w:pPr>
+              <w:pStyle w:val="code"/>
+              <w:rPr>
+                <w:lang w:val="nb-NO"/>
+              </w:rPr>
+            </w:pPr>
+            <w:r>
+              <w:rPr>
+                <w:lang w:val="nb-NO"/>
+              </w:rPr>
+              <w:t>netPresentCost</w:t>
+            </w:r>
+          </w:p>
+        </w:tc>
+        <w:tc>
+          <w:tcPr>
+            <w:tcW w:w="705" w:type="pct"/>
+            <w:vAlign w:val="center"/>
+          </w:tcPr>
+          <w:p>
+            <w:pPr>
+              <w:pStyle w:val="code"/>
+              <w:rPr>
+                <w:lang w:val="nb-NO"/>
+              </w:rPr>
+            </w:pPr>
+            <w:r>
+              <w:rPr>
+                <w:lang w:val="nb-NO"/>
+              </w:rPr>
+              <w:t>441</w:t>
+            </w:r>
+          </w:p>
+        </w:tc>
+        <w:tc>
+          <w:tcPr>
+            <w:tcW w:w="778" w:type="pct"/>
+            <w:vAlign w:val="center"/>
+          </w:tcPr>
+          <w:p>
+            <w:pPr>
+              <w:pStyle w:val="code"/>
+              <w:rPr>
+                <w:lang w:val="nb-NO"/>
+              </w:rPr>
+            </w:pPr>
+            <w:r>
+              <w:rPr>
+                <w:lang w:val="nb-NO"/>
+              </w:rPr>
+              <w:t>True</w:t>
+            </w:r>
+          </w:p>
+        </w:tc>
+      </w:tr>
+      <w:tr>
+        <w:trPr>
+          <w:trHeight w:val="506"/>
+        </w:trPr>
+        <w:tc>
+          <w:tcPr>
+            <w:tcW w:w="1640" w:type="pct"/>
+            <w:vAlign w:val="center"/>
+          </w:tcPr>
+          <w:p>
+            <w:pPr>
+              <w:pStyle w:val="code"/>
+              <w:rPr>
+                <w:lang w:val="nb-NO"/>
+              </w:rPr>
+            </w:pPr>
+            <w:r>
+              <w:rPr>
+                <w:lang w:val="nb-NO"/>
+              </w:rPr>
+              <w:t>LCoE</w:t>
+            </w:r>
+          </w:p>
+        </w:tc>
+        <w:tc>
+          <w:tcPr>
+            <w:tcW w:w="1877" w:type="pct"/>
+            <w:vAlign w:val="center"/>
+          </w:tcPr>
+          <w:p>
+            <w:pPr>
+              <w:pStyle w:val="code"/>
+              <w:rPr>
+                <w:lang w:val="nb-NO"/>
+              </w:rPr>
+            </w:pPr>
+            <w:r>
+              <w:rPr>
+                <w:lang w:val="nb-NO"/>
+              </w:rPr>
+              <w:t>levelizedCostOfEnergy</w:t>
+            </w:r>
+          </w:p>
+        </w:tc>
+        <w:tc>
+          <w:tcPr>
+            <w:tcW w:w="705" w:type="pct"/>
+            <w:vAlign w:val="center"/>
+          </w:tcPr>
+          <w:p>
+            <w:pPr>
+              <w:pStyle w:val="code"/>
+              <w:rPr>
+                <w:lang w:val="nb-NO"/>
+              </w:rPr>
+            </w:pPr>
+            <w:r>
+              <w:rPr>
+                <w:lang w:val="nb-NO"/>
+              </w:rPr>
+              <w:t>441</w:t>
+            </w:r>
+          </w:p>
+        </w:tc>
+        <w:tc>
+          <w:tcPr>
+            <w:tcW w:w="778" w:type="pct"/>
+            <w:vAlign w:val="center"/>
+          </w:tcPr>
+          <w:p>
+            <w:pPr>
+              <w:pStyle w:val="code"/>
+              <w:rPr>
+                <w:lang w:val="nb-NO"/>
+              </w:rPr>
+            </w:pPr>
+            <w:r>
+              <w:rPr>
+                <w:lang w:val="nb-NO"/>
+              </w:rPr>
+              <w:t>True</w:t>
+            </w:r>
+          </w:p>
+        </w:tc>
+      </w:tr>
+      <w:tr>
+        <w:trPr>
+          <w:trHeight w:val="506"/>
+        </w:trPr>
+        <w:tc>
+          <w:tcPr>
+            <w:tcW w:w="1640" w:type="pct"/>
+            <w:vAlign w:val="center"/>
+          </w:tcPr>
+          <w:p>
+            <w:pPr>
+              <w:pStyle w:val="code"/>
+              <w:rPr>
+                <w:lang w:val="nb-NO"/>
+              </w:rPr>
+            </w:pPr>
+            <w:r>
+              <w:rPr>
+                <w:lang w:val="nb-NO"/>
+              </w:rPr>
+              <w:t>MA_opt_norm_bhut_jun15_20_10</w:t>
+            </w:r>
+            <w:r>
+              <w:rPr>
+                <w:lang w:val="nb-NO"/>
+              </w:rPr>
+              <w:t>(:,1)</w:t>
+            </w:r>
+          </w:p>
+        </w:tc>
+        <w:tc>
+          <w:tcPr>
+            <w:tcW w:w="1877" w:type="pct"/>
+            <w:vAlign w:val="center"/>
+          </w:tcPr>
+          <w:p>
+            <w:pPr>
+              <w:pStyle w:val="code"/>
+              <w:rPr>
+                <w:lang w:val="nb-NO"/>
+              </w:rPr>
+            </w:pPr>
+            <w:r>
+              <w:rPr>
+                <w:lang w:val="nb-NO"/>
+              </w:rPr>
+              <w:t>lossOfLoadProbabilities</w:t>
+            </w:r>
+          </w:p>
+        </w:tc>
+        <w:tc>
+          <w:tcPr>
+            <w:tcW w:w="705" w:type="pct"/>
+            <w:vAlign w:val="center"/>
+          </w:tcPr>
+          <w:p>
+            <w:pPr>
+              <w:pStyle w:val="code"/>
+              <w:rPr>
+                <w:lang w:val="nb-NO"/>
+              </w:rPr>
+            </w:pPr>
+            <w:r>
+              <w:rPr>
+                <w:lang w:val="nb-NO"/>
+              </w:rPr>
+              <w:t>15</w:t>
+            </w:r>
+          </w:p>
+        </w:tc>
+        <w:tc>
+          <w:tcPr>
+            <w:tcW w:w="778" w:type="pct"/>
+            <w:vAlign w:val="center"/>
+          </w:tcPr>
+          <w:p>
+            <w:pPr>
+              <w:pStyle w:val="code"/>
+              <w:rPr>
+                <w:lang w:val="nb-NO"/>
+              </w:rPr>
+            </w:pPr>
+            <w:r>
+              <w:rPr>
+                <w:lang w:val="nb-NO"/>
+              </w:rPr>
+              <w:t>True</w:t>
+            </w:r>
+          </w:p>
+        </w:tc>
+      </w:tr>
+      <w:tr>
+        <w:trPr>
+          <w:trHeight w:val="506"/>
+        </w:trPr>
+        <w:tc>
+          <w:tcPr>
+            <w:tcW w:w="1640" w:type="pct"/>
+            <w:vAlign w:val="center"/>
+          </w:tcPr>
+          <w:p>
+            <w:pPr>
+              <w:pStyle w:val="code"/>
+              <w:rPr>
+                <w:lang w:val="nb-NO"/>
+              </w:rPr>
+            </w:pPr>
+            <w:r>
+              <w:rPr>
+                <w:lang w:val="nb-NO"/>
+              </w:rPr>
+              <w:t>MA_opt_norm_bhut_jun15_20_10</w:t>
+            </w:r>
+            <w:r>
+              <w:rPr>
+                <w:lang w:val="nb-NO"/>
+              </w:rPr>
+              <w:t>(:,3:4)</w:t>
+            </w:r>
+          </w:p>
+        </w:tc>
+        <w:tc>
+          <w:tcPr>
+            <w:tcW w:w="1877" w:type="pct"/>
+            <w:vAlign w:val="center"/>
+          </w:tcPr>
+          <w:p>
+            <w:pPr>
+              <w:pStyle w:val="code"/>
+              <w:rPr>
+                <w:lang w:val="nb-NO"/>
+              </w:rPr>
+            </w:pPr>
+            <w:r>
+              <w:rPr>
+                <w:lang w:val="nb-NO"/>
+              </w:rPr>
+              <w:t>pvKw, battKwh</w:t>
+            </w:r>
+          </w:p>
+        </w:tc>
+        <w:tc>
+          <w:tcPr>
+            <w:tcW w:w="705" w:type="pct"/>
+            <w:vAlign w:val="center"/>
+          </w:tcPr>
+          <w:p>
+            <w:pPr>
+              <w:pStyle w:val="code"/>
+              <w:rPr>
+                <w:lang w:val="nb-NO"/>
+              </w:rPr>
+            </w:pPr>
+            <w:r>
+              <w:rPr>
+                <w:lang w:val="nb-NO"/>
+              </w:rPr>
+              <w:t>15</w:t>
+            </w:r>
+          </w:p>
+        </w:tc>
+        <w:tc>
+          <w:tcPr>
+            <w:tcW w:w="778" w:type="pct"/>
+            <w:vAlign w:val="center"/>
+          </w:tcPr>
+          <w:p>
+            <w:pPr>
+              <w:pStyle w:val="code"/>
+              <w:keepNext/>
+              <w:rPr>
+                <w:lang w:val="nb-NO"/>
+              </w:rPr>
+            </w:pPr>
+            <w:r>
+              <w:rPr>
+                <w:lang w:val="nb-NO"/>
+              </w:rPr>
+              <w:t>True</w:t>
+            </w:r>
+          </w:p>
+        </w:tc>
+      </w:tr>
+    </w:tbl>
+    <w:p>
+      <w:pPr>
+        <w:pStyle w:val="Caption"/>
+      </w:pPr>
+      <w:r>
+        <w:t xml:space="preserve">Figure </w:t>
+      </w:r>
+      <w:r>
+        <w:fldChar w:fldCharType="begin"/>
+      </w:r>
+      <w:r>
+        <w:instrText xml:space="preserve"> STYLEREF 1 \s </w:instrText>
+      </w:r>
+      <w:r>
+        <w:fldChar w:fldCharType="separate"/>
+      </w:r>
+      <w:r>
+        <w:t>2</w:t>
+      </w:r>
+      <w:r>
+        <w:fldChar w:fldCharType="end"/>
+      </w:r>
+      <w:r>
+        <w:t>:</w:t>
+      </w:r>
+      <w:r>
+        <w:fldChar w:fldCharType="begin"/>
+      </w:r>
+      <w:r>
+        <w:instrText xml:space="preserve"> SEQ Figure \* ARABIC \s 1 </w:instrText>
+      </w:r>
+      <w:r>
+        <w:fldChar w:fldCharType="separate"/>
+      </w:r>
+      <w:r>
+        <w:t>3</w:t>
+      </w:r>
+      <w:r>
+        <w:fldChar w:fldCharType="end"/>
+      </w:r>
+      <w:r>
+        <w:t>: Results of comparisons in simulation pair 1</w:t>
+      </w:r>
+    </w:p>
+    <w:p>
+      <w:pPr>
+        <w:pStyle w:val="Caption"/>
+      </w:pPr>
+      <w:r>
+        <w:lastRenderedPageBreak/>
+        <mc:AlternateContent>
+          <mc:Choice Requires="wps">
+            <w:drawing>
+              <wp:inline distT="0" distB="0" distL="0" distR="0" wp14:anchorId="45CF24B3" wp14:editId="36BFB0D5">
+                <wp:extent cx="5740672" cy="1404620"/>
+                <wp:effectExtent l="0" t="0" r="12700" b="12700"/>
+                <wp:docPr id="3" name="Text Box 2"/>
+                <wp:cNvGraphicFramePr>
+                  <a:graphicFrameLocks xmlns:a="http://schemas.openxmlformats.org/drawingml/2006/main"/>
+                </wp:cNvGraphicFramePr>
+                <a:graphic xmlns:a="http://schemas.openxmlformats.org/drawingml/2006/main">
+                  <a:graphicData uri="http://schemas.microsoft.com/office/word/2010/wordprocessingShape">
+                    <wps:wsp>
+                      <wps:cNvSpPr txBox="1">
+                        <a:spLocks noChangeArrowheads="1"/>
+                      </wps:cNvSpPr>
+                      <wps:spPr bwMode="auto">
+                        <a:xfrm>
+                          <a:off x="0" y="0"/>
+                          <a:ext cx="5740672" cy="1404620"/>
+                        </a:xfrm>
+                        <a:prstGeom prst="rect">
+                          <a:avLst/>
+                        </a:prstGeom>
+                        <a:solidFill>
+                          <a:srgbClr val="FFFFFF"/>
+                        </a:solidFill>
+                        <a:ln w="9525">
+                          <a:solidFill>
+                            <a:srgbClr val="000000"/>
+                          </a:solidFill>
+                          <a:miter lim="800000"/>
+                          <a:headEnd/>
+                          <a:tailEnd/>
+                        </a:ln>
+                      </wps:spPr>
+                      <wps:txbx>
+                        <w:txbxContent>
+                          <w:p>
+                            <w:pPr>
+                              <w:pStyle w:val="codeComment"/>
+                              <w:rPr>
+                                <w:sz w:val="24"/>
+                                <w:szCs w:val="24"/>
+                              </w:rPr>
+                            </w:pPr>
+                            <w:r>
+                              <w:t>% Paramaters for Simulation Solution Space</w:t>
+                            </w:r>
+                          </w:p>
+                          <w:p>
+                            <w:pPr>
+                              <w:pStyle w:val="code"/>
+                              <w:rPr>
+                                <w:sz w:val="24"/>
+                                <w:szCs w:val="24"/>
+                              </w:rPr>
+                            </w:pPr>
+                            <w:r>
+                              <w:rPr>
+                                <w:color w:val="000000"/>
+                              </w:rPr>
+                              <w:t>SimParameters = SimulationParameters;</w:t>
+                            </w:r>
+                          </w:p>
+                          <w:p>
+                            <w:pPr>
+                              <w:pStyle w:val="code"/>
+                              <w:rPr>
+                                <w:sz w:val="24"/>
+                                <w:szCs w:val="24"/>
+                              </w:rPr>
+                            </w:pPr>
+                            <w:r>
+                              <w:rPr>
+                                <w:color w:val="000000"/>
+                              </w:rPr>
+                              <w:t>SimParameters.pvStartKw = 150</w:t>
+                            </w:r>
+                            <w:r>
+                              <w:rPr>
+                                <w:color w:val="000000"/>
+                              </w:rPr>
+                              <w:t>;</w:t>
+                            </w:r>
+                          </w:p>
+                          <w:p>
+                            <w:pPr>
+                              <w:pStyle w:val="code"/>
+                              <w:rPr>
+                                <w:sz w:val="24"/>
+                                <w:szCs w:val="24"/>
+                              </w:rPr>
+                            </w:pPr>
+                            <w:r>
+                              <w:rPr>
+                                <w:color w:val="000000"/>
+                              </w:rPr>
+                              <w:t>SimParameters.pvStopKw = 170</w:t>
+                            </w:r>
+                            <w:r>
+                              <w:rPr>
+                                <w:color w:val="000000"/>
+                              </w:rPr>
+                              <w:t>;</w:t>
+                            </w:r>
+                          </w:p>
+                          <w:p>
+                            <w:pPr>
+                              <w:pStyle w:val="code"/>
+                              <w:rPr>
+                                <w:sz w:val="24"/>
+                                <w:szCs w:val="24"/>
+                              </w:rPr>
+                            </w:pPr>
+                            <w:r>
+                              <w:rPr>
+                                <w:color w:val="000000"/>
+                              </w:rPr>
+                              <w:t>SimParameters.pvStepKw = 5;</w:t>
+                            </w:r>
+                          </w:p>
+                          <w:p>
+                            <w:pPr>
+                              <w:pStyle w:val="code"/>
+                              <w:rPr>
+                                <w:sz w:val="24"/>
+                                <w:szCs w:val="24"/>
+                              </w:rPr>
+                            </w:pPr>
+                            <w:r>
+                              <w:rPr>
+                                <w:color w:val="000000"/>
+                              </w:rPr>
+                              <w:t>SimParameters.battStartKwh = 115</w:t>
+                            </w:r>
+                            <w:r>
+                              <w:rPr>
+                                <w:color w:val="000000"/>
+                              </w:rPr>
+                              <w:t>0;</w:t>
+                            </w:r>
+                          </w:p>
+                          <w:p>
+                            <w:pPr>
+                              <w:pStyle w:val="code"/>
+                              <w:rPr>
+                                <w:sz w:val="24"/>
+                                <w:szCs w:val="24"/>
+                              </w:rPr>
+                            </w:pPr>
+                            <w:r>
+                              <w:rPr>
+                                <w:color w:val="000000"/>
+                              </w:rPr>
+                              <w:t>SimParameters.battStopKwh = 1270</w:t>
+                            </w:r>
+                            <w:r>
+                              <w:rPr>
+                                <w:color w:val="000000"/>
+                              </w:rPr>
+                              <w:t>;</w:t>
+                            </w:r>
+                          </w:p>
+                          <w:p>
+                            <w:pPr>
+                              <w:pStyle w:val="code"/>
+                              <w:rPr>
+                                <w:sz w:val="24"/>
+                                <w:szCs w:val="24"/>
+                              </w:rPr>
+                            </w:pPr>
+                            <w:r>
+                              <w:rPr>
+                                <w:color w:val="000000"/>
+                              </w:rPr>
+                              <w:t>SimParameters.battStepKwh = 5;</w:t>
+                            </w:r>
+                          </w:p>
+                          <w:p>
+                            <w:pPr>
+                              <w:pStyle w:val="code"/>
+                              <w:rPr>
+                                <w:sz w:val="24"/>
+                                <w:szCs w:val="24"/>
+                              </w:rPr>
+                            </w:pPr>
+                            <w:r>
+                              <w:rPr>
+                                <w:color w:val="000000"/>
+                              </w:rPr>
+                              <w:t>SimParameters.llpSearchAcceptance = 0.005;</w:t>
+                            </w:r>
+                          </w:p>
+                          <w:p>
+                            <w:pPr>
+                              <w:pStyle w:val="code"/>
+                              <w:rPr>
+                                <w:sz w:val="24"/>
+                                <w:szCs w:val="24"/>
+                              </w:rPr>
+                            </w:pPr>
+                            <w:r>
+                              <w:rPr>
+                                <w:color w:val="000000"/>
+                              </w:rPr>
+                              <w:t>SimParameters.llpSearchTarget</w:t>
+                            </w:r>
+                            <w:r>
+                              <w:rPr>
+                                <w:color w:val="000000"/>
+                              </w:rPr>
+                              <w:t>s = 0.10:0.005:0.8</w:t>
+                            </w:r>
+                            <w:r>
+                              <w:rPr>
+                                <w:color w:val="000000"/>
+                              </w:rPr>
+                              <w:t>0;</w:t>
+                            </w:r>
+                          </w:p>
+                        </w:txbxContent>
+                      </wps:txbx>
+                      <wps:bodyPr rot="0" vert="horz" wrap="square" lIns="91440" tIns="45720" rIns="91440" bIns="45720" anchor="t" anchorCtr="0">
+                        <a:spAutoFit/>
+                      </wps:bodyPr>
+                    </wps:wsp>
+                  </a:graphicData>
+                </a:graphic>
+              </wp:inline>
+            </w:drawing>
+          </mc:Choice>
+          <mc:Fallback>
+            <w:pict>
+              <v:shape w14:anchorId="45CF24B3" id="_x0000_s1027" type="#_x0000_t202" style="width:452pt;height:110.6pt;visibility:visible;mso-wrap-style:square;mso-left-percent:-10001;mso-top-percent:-10001;mso-position-horizontal:absolute;mso-position-horizontal-relative:char;mso-position-vertical:absolute;mso-position-vertical-relative:line;mso-left-percent:-10001;mso-top-percent:-10001;v-text-anchor:top" o:gfxdata="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">
+                <v:textbox style="mso-fit-shape-to-text:t">
+                  <w:txbxContent>
+                    <w:p>
+                      <w:pPr>
+                        <w:pStyle w:val="codeComment"/>
+                        <w:rPr>
+                          <w:sz w:val="24"/>
+                          <w:szCs w:val="24"/>
+                        </w:rPr>
+                      </w:pPr>
+                      <w:r>
+                        <w:t>% Paramaters for Simulation Solution Space</w:t>
+                      </w:r>
+                    </w:p>
+                    <w:p>
+                      <w:pPr>
+                        <w:pStyle w:val="code"/>
+                        <w:rPr>
+                          <w:sz w:val="24"/>
+                          <w:szCs w:val="24"/>
+                        </w:rPr>
+                      </w:pPr>
+                      <w:r>
+                        <w:rPr>
+                          <w:color w:val="000000"/>
+                        </w:rPr>
+                        <w:t>SimParameters = SimulationParameters;</w:t>
+                      </w:r>
+                    </w:p>
+                    <w:p>
+                      <w:pPr>
+                        <w:pStyle w:val="code"/>
+                        <w:rPr>
+                          <w:sz w:val="24"/>
+                          <w:szCs w:val="24"/>
+                        </w:rPr>
+                      </w:pPr>
+                      <w:r>
+                        <w:rPr>
+                          <w:color w:val="000000"/>
+                        </w:rPr>
+                        <w:t>SimParameters.pvStartKw = 150</w:t>
+                      </w:r>
+                      <w:r>
+                        <w:rPr>
+                          <w:color w:val="000000"/>
+                        </w:rPr>
+                        <w:t>;</w:t>
+                      </w:r>
+                    </w:p>
+                    <w:p>
+                      <w:pPr>
+                        <w:pStyle w:val="code"/>
+                        <w:rPr>
+                          <w:sz w:val="24"/>
+                          <w:szCs w:val="24"/>
+                        </w:rPr>
+                      </w:pPr>
+                      <w:r>
+                        <w:rPr>
+                          <w:color w:val="000000"/>
+                        </w:rPr>
+                        <w:t>SimParameters.pvStopKw = 170</w:t>
+                      </w:r>
+                      <w:r>
+                        <w:rPr>
+                          <w:color w:val="000000"/>
+                        </w:rPr>
+                        <w:t>;</w:t>
+                      </w:r>
+                    </w:p>
+                    <w:p>
+                      <w:pPr>
+                        <w:pStyle w:val="code"/>
+                        <w:rPr>
+                          <w:sz w:val="24"/>
+                          <w:szCs w:val="24"/>
+                        </w:rPr>
+                      </w:pPr>
+                      <w:r>
+                        <w:rPr>
+                          <w:color w:val="000000"/>
+                        </w:rPr>
+                        <w:t>SimParameters.pvStepKw = 5;</w:t>
+                      </w:r>
+                    </w:p>
+                    <w:p>
+                      <w:pPr>
+                        <w:pStyle w:val="code"/>
+                        <w:rPr>
+                          <w:sz w:val="24"/>
+                          <w:szCs w:val="24"/>
+                        </w:rPr>
+                      </w:pPr>
+                      <w:r>
+                        <w:rPr>
+                          <w:color w:val="000000"/>
+                        </w:rPr>
+                        <w:t>SimParameters.battStartKwh = 115</w:t>
+                      </w:r>
+                      <w:r>
+                        <w:rPr>
+                          <w:color w:val="000000"/>
+                        </w:rPr>
+                        <w:t>0;</w:t>
+                      </w:r>
+                    </w:p>
+                    <w:p>
+                      <w:pPr>
+                        <w:pStyle w:val="code"/>
+                        <w:rPr>
+                          <w:sz w:val="24"/>
+                          <w:szCs w:val="24"/>
+                        </w:rPr>
+                      </w:pPr>
+                      <w:r>
+                        <w:rPr>
+                          <w:color w:val="000000"/>
+                        </w:rPr>
+                        <w:t>SimParameters.battStopKwh = 1270</w:t>
+                      </w:r>
+                      <w:r>
+                        <w:rPr>
+                          <w:color w:val="000000"/>
+                        </w:rPr>
+                        <w:t>;</w:t>
+                      </w:r>
+                    </w:p>
+                    <w:p>
+                      <w:pPr>
+                        <w:pStyle w:val="code"/>
+                        <w:rPr>
+                          <w:sz w:val="24"/>
+                          <w:szCs w:val="24"/>
+                        </w:rPr>
+                      </w:pPr>
+                      <w:r>
+                        <w:rPr>
+                          <w:color w:val="000000"/>
+                        </w:rPr>
+                        <w:t>SimParameters.battStepKwh = 5;</w:t>
+                      </w:r>
+                    </w:p>
+                    <w:p>
+                      <w:pPr>
+                        <w:pStyle w:val="code"/>
+                        <w:rPr>
+                          <w:sz w:val="24"/>
+                          <w:szCs w:val="24"/>
+                        </w:rPr>
+                      </w:pPr>
+                      <w:r>
+                        <w:rPr>
+                          <w:color w:val="000000"/>
+                        </w:rPr>
+                        <w:t>SimParameters.llpSearchAcceptance = 0.005;</w:t>
+                      </w:r>
+                    </w:p>
+                    <w:p>
+                      <w:pPr>
+                        <w:pStyle w:val="code"/>
+                        <w:rPr>
+                          <w:sz w:val="24"/>
+                          <w:szCs w:val="24"/>
+                        </w:rPr>
+                      </w:pPr>
+                      <w:r>
+                        <w:rPr>
+                          <w:color w:val="000000"/>
+                        </w:rPr>
+                        <w:t>SimParameters.llpSearchTarget</w:t>
+                      </w:r>
+                      <w:r>
+                        <w:rPr>
+                          <w:color w:val="000000"/>
+                        </w:rPr>
+                        <w:t>s = 0.10:0.005:0.8</w:t>
+                      </w:r>
+                      <w:r>
+                        <w:rPr>
+                          <w:color w:val="000000"/>
+                        </w:rPr>
+                        <w:t>0;</w:t>
+                      </w:r>
+                    </w:p>
+                  </w:txbxContent>
+                </v:textbox>
+                <w10:anchorlock/>
+              </v:shape>
+            </w:pict>
+          </mc:Fallback>
+        </mc:AlternateContent>
+      </w:r>
+    </w:p>
+    <w:p>
+      <w:pPr>
+        <w:pStyle w:val="Caption"/>
+      </w:pPr>
+      <w:r>
+        <w:t xml:space="preserve">Figure </w:t>
+      </w:r>
+      <w:r>
+        <w:fldChar w:fldCharType="begin"/>
+      </w:r>
+      <w:r>
+        <w:instrText xml:space="preserve"> STYLEREF 1 \s </w:instrText>
+      </w:r>
+      <w:r>
+        <w:fldChar w:fldCharType="separate"/>
+      </w:r>
+      <w:r>
+        <w:t>2</w:t>
+      </w:r>
+      <w:r>
+        <w:fldChar w:fldCharType="end"/>
+      </w:r>
+      <w:r>
+        <w:t>:</w:t>
+      </w:r>
+      <w:r>
+        <w:fldChar w:fldCharType="begin"/>
+      </w:r>
+      <w:r>
+        <w:instrText xml:space="preserve"> SEQ Figure \* ARABIC \s 1 </w:instrText>
+      </w:r>
+      <w:r>
+        <w:fldChar w:fldCharType="separate"/>
+      </w:r>
+      <w:r>
+        <w:t>4</w:t>
+      </w:r>
+      <w:r>
+        <w:fldChar w:fldCharType="end"/>
+      </w:r>
+      <w:r>
+        <w:t xml:space="preserve">: </w:t>
+      </w:r>
+      <w:r>
+        <w:t>Parameters for simulations that produce compariso</w:t>
+      </w:r>
+      <w:r>
+        <w:t>n outputs for simulation pair 2.</w:t>
+      </w:r>
+    </w:p>
+    <w:tbl>
+      <w:tblPr>
+        <w:tblStyle w:val="TableGrid"/>
+        <w:tblW w:w="5000" w:type="pct"/>
+        <w:tblLayout w:type="fixed"/>
+        <w:tblLook w:val="04A0" w:firstRow="1" w:lastRow="0" w:firstColumn="1" w:lastColumn="0" w:noHBand="0" w:noVBand="1"/>
+      </w:tblPr>
+      <w:tblGrid>
+        <w:gridCol w:w="3257"/>
+        <w:gridCol w:w="3260"/>
+        <w:gridCol w:w="1134"/>
+        <w:gridCol w:w="1410"/>
+      </w:tblGrid>
+      <w:tr>
+        <w:trPr>
+          <w:trHeight w:val="506"/>
+        </w:trPr>
+        <w:tc>
+          <w:tcPr>
+            <w:tcW w:w="1797" w:type="pct"/>
+            <w:vAlign w:val="center"/>
+          </w:tcPr>
+          <w:p>
+            <w:pPr>
+              <w:pStyle w:val="tableHeader"/>
+              <w:rPr>
+                <w:lang w:val="nb-NO"/>
+              </w:rPr>
+            </w:pPr>
+            <w:r>
+              <w:rPr>
+                <w:lang w:val="nb-NO"/>
+              </w:rPr>
+              <w:t>Output A</w:t>
+            </w:r>
+          </w:p>
+        </w:tc>
+        <w:tc>
+          <w:tcPr>
+            <w:tcW w:w="1799" w:type="pct"/>
+            <w:vAlign w:val="center"/>
+          </w:tcPr>
+          <w:p>
+            <w:pPr>
+              <w:pStyle w:val="tableHeader"/>
+              <w:rPr>
+                <w:lang w:val="nb-NO"/>
+              </w:rPr>
+            </w:pPr>
+            <w:r>
+              <w:rPr>
+                <w:lang w:val="nb-NO"/>
+              </w:rPr>
+              <w:t>Output B</w:t>
+            </w:r>
+          </w:p>
+        </w:tc>
+        <w:tc>
+          <w:tcPr>
+            <w:tcW w:w="626" w:type="pct"/>
+            <w:vAlign w:val="center"/>
+          </w:tcPr>
+          <w:p>
+            <w:pPr>
+              <w:pStyle w:val="tableHeader"/>
+              <w:rPr>
+                <w:lang w:val="nb-NO"/>
+              </w:rPr>
+            </w:pPr>
+            <w:r>
+              <w:rPr>
+                <w:lang w:val="nb-NO"/>
+              </w:rPr>
+              <w:t>n Data Points</w:t>
+            </w:r>
+          </w:p>
+        </w:tc>
+        <w:tc>
+          <w:tcPr>
+            <w:tcW w:w="779" w:type="pct"/>
+            <w:vAlign w:val="center"/>
+          </w:tcPr>
+          <w:p>
+            <w:pPr>
+              <w:pStyle w:val="tableHeader"/>
+              <w:rPr>
+                <w:lang w:val="nb-NO"/>
+              </w:rPr>
+            </w:pPr>
+            <w:r>
+              <w:rPr>
+                <w:lang w:val="nb-NO"/>
+              </w:rPr>
+              <w:t>Isequal(A,B)</w:t>
+            </w:r>
+          </w:p>
+        </w:tc>
+      </w:tr>
+      <w:tr>
+        <w:trPr>
+          <w:trHeight w:val="506"/>
+        </w:trPr>
+        <w:tc>
+          <w:tcPr>
+            <w:tcW w:w="1797" w:type="pct"/>
+            <w:vAlign w:val="center"/>
+          </w:tcPr>
+          <w:p>
+            <w:pPr>
+              <w:pStyle w:val="code"/>
+              <w:rPr>
+                <w:lang w:val="nb-NO"/>
+              </w:rPr>
+            </w:pPr>
+            <w:r>
+              <w:rPr>
+                <w:lang w:val="nb-NO"/>
+              </w:rPr>
+              <w:t>SoC</w:t>
+            </w:r>
+          </w:p>
+        </w:tc>
+        <w:tc>
+          <w:tcPr>
+            <w:tcW w:w="1799" w:type="pct"/>
+            <w:vAlign w:val="center"/>
+          </w:tcPr>
+          <w:p>
+            <w:pPr>
+              <w:pStyle w:val="code"/>
+              <w:rPr>
+                <w:lang w:val="nb-NO"/>
+              </w:rPr>
+            </w:pPr>
+            <w:r>
+              <w:rPr>
+                <w:lang w:val="nb-NO"/>
+              </w:rPr>
+              <w:t>stateOfCharge</w:t>
+            </w:r>
+          </w:p>
+        </w:tc>
+        <w:tc>
+          <w:tcPr>
+            <w:tcW w:w="626" w:type="pct"/>
+            <w:vAlign w:val="center"/>
+          </w:tcPr>
+          <w:p>
+            <w:pPr>
+              <w:pStyle w:val="code"/>
+              <w:rPr>
+                <w:lang w:val="nb-NO"/>
+              </w:rPr>
+            </w:pPr>
+            <w:r>
+              <w:rPr>
+                <w:lang w:val="nb-NO"/>
+              </w:rPr>
+              <w:t>183960</w:t>
+            </w:r>
+          </w:p>
+        </w:tc>
+        <w:tc>
+          <w:tcPr>
+            <w:tcW w:w="779" w:type="pct"/>
+            <w:vAlign w:val="center"/>
+          </w:tcPr>
+          <w:p>
+            <w:pPr>
+              <w:pStyle w:val="code"/>
+              <w:rPr>
+                <w:lang w:val="nb-NO"/>
+              </w:rPr>
+            </w:pPr>
+            <w:r>
+              <w:rPr>
+                <w:lang w:val="nb-NO"/>
+              </w:rPr>
+              <w:t>True</w:t>
+            </w:r>
+          </w:p>
+        </w:tc>
+      </w:tr>
+      <w:tr>
+        <w:trPr>
+          <w:trHeight w:val="506"/>
+        </w:trPr>
+        <w:tc>
+          <w:tcPr>
+            <w:tcW w:w="1797" w:type="pct"/>
+            <w:vAlign w:val="center"/>
+          </w:tcPr>
+          <w:p>
+            <w:pPr>
+              <w:pStyle w:val="code"/>
+              <w:rPr>
+                <w:lang w:val="nb-NO"/>
+              </w:rPr>
+            </w:pPr>
+            <w:r>
+              <w:rPr>
+                <w:lang w:val="nb-NO"/>
+              </w:rPr>
+              <w:t>LL</w:t>
+            </w:r>
+          </w:p>
+        </w:tc>
+        <w:tc>
+          <w:tcPr>
+            <w:tcW w:w="1799" w:type="pct"/>
+            <w:vAlign w:val="center"/>
+          </w:tcPr>
+          <w:p>
+            <w:pPr>
+              <w:pStyle w:val="code"/>
+              <w:rPr>
+                <w:lang w:val="nb-NO"/>
+              </w:rPr>
+            </w:pPr>
+            <w:r>
+              <w:rPr>
+                <w:lang w:val="nb-NO"/>
+              </w:rPr>
+              <w:t>lossOfLoad</w:t>
+            </w:r>
+          </w:p>
+        </w:tc>
+        <w:tc>
+          <w:tcPr>
+            <w:tcW w:w="626" w:type="pct"/>
+            <w:vAlign w:val="center"/>
+          </w:tcPr>
+          <w:p>
+            <w:pPr>
+              <w:pStyle w:val="code"/>
+              <w:rPr>
+                <w:lang w:val="nb-NO"/>
+              </w:rPr>
+            </w:pPr>
+            <w:r>
+              <w:rPr>
+                <w:lang w:val="nb-NO"/>
+              </w:rPr>
+              <w:t>183960</w:t>
+            </w:r>
+          </w:p>
+        </w:tc>
+        <w:tc>
+          <w:tcPr>
+            <w:tcW w:w="779" w:type="pct"/>
+            <w:vAlign w:val="center"/>
+          </w:tcPr>
+          <w:p>
+            <w:pPr>
+              <w:pStyle w:val="code"/>
+              <w:rPr>
+                <w:lang w:val="nb-NO"/>
+              </w:rPr>
+            </w:pPr>
+            <w:r>
+              <w:rPr>
+                <w:lang w:val="nb-NO"/>
+              </w:rPr>
+              <w:t>True</w:t>
+            </w:r>
+          </w:p>
+        </w:tc>
+      </w:tr>
+      <w:tr>
+        <w:trPr>
+          <w:trHeight w:val="506"/>
+        </w:trPr>
+        <w:tc>
+          <w:tcPr>
+            <w:tcW w:w="1797" w:type="pct"/>
+            <w:vAlign w:val="center"/>
+          </w:tcPr>
+          <w:p>
+            <w:pPr>
+              <w:pStyle w:val="code"/>
+              <w:rPr>
+                <w:lang w:val="nb-NO"/>
+              </w:rPr>
+            </w:pPr>
+            <w:r>
+              <w:rPr>
+                <w:lang w:val="nb-NO"/>
+              </w:rPr>
+              <w:t>NPC</w:t>
+            </w:r>
+          </w:p>
+        </w:tc>
+        <w:tc>
+          <w:tcPr>
+            <w:tcW w:w="1799" w:type="pct"/>
+            <w:vAlign w:val="center"/>
+          </w:tcPr>
+          <w:p>
+            <w:pPr>
+              <w:pStyle w:val="code"/>
+              <w:rPr>
+                <w:lang w:val="nb-NO"/>
+              </w:rPr>
+            </w:pPr>
+            <w:r>
+              <w:rPr>
+                <w:lang w:val="nb-NO"/>
+              </w:rPr>
+              <w:t>netPresentCost</w:t>
+            </w:r>
+          </w:p>
+        </w:tc>
+        <w:tc>
+          <w:tcPr>
+            <w:tcW w:w="626" w:type="pct"/>
+            <w:vAlign w:val="center"/>
+          </w:tcPr>
+          <w:p>
+            <w:pPr>
+              <w:pStyle w:val="code"/>
+              <w:rPr>
+                <w:lang w:val="nb-NO"/>
+              </w:rPr>
+            </w:pPr>
+            <w:r>
+              <w:rPr>
+                <w:lang w:val="nb-NO"/>
+              </w:rPr>
+              <w:t>625</w:t>
+            </w:r>
+          </w:p>
+        </w:tc>
+        <w:tc>
+          <w:tcPr>
+            <w:tcW w:w="779" w:type="pct"/>
+            <w:vAlign w:val="center"/>
+          </w:tcPr>
+          <w:p>
+            <w:pPr>
+              <w:pStyle w:val="code"/>
+              <w:rPr>
+                <w:lang w:val="nb-NO"/>
+              </w:rPr>
+            </w:pPr>
+            <w:r>
+              <w:rPr>
+                <w:lang w:val="nb-NO"/>
+              </w:rPr>
+              <w:t>True</w:t>
+            </w:r>
+          </w:p>
+        </w:tc>
+      </w:tr>
+      <w:tr>
+        <w:trPr>
+          <w:trHeight w:val="506"/>
+        </w:trPr>
+        <w:tc>
+          <w:tcPr>
+            <w:tcW w:w="1797" w:type="pct"/>
+            <w:vAlign w:val="center"/>
+          </w:tcPr>
+          <w:p>
+            <w:pPr>
+              <w:pStyle w:val="code"/>
+              <w:rPr>
+                <w:lang w:val="nb-NO"/>
+              </w:rPr>
+            </w:pPr>
+            <w:r>
+              <w:rPr>
+                <w:lang w:val="nb-NO"/>
+              </w:rPr>
+              <w:t>LCoE</w:t>
+            </w:r>
+          </w:p>
+        </w:tc>
+        <w:tc>
+          <w:tcPr>
+            <w:tcW w:w="1799" w:type="pct"/>
+            <w:vAlign w:val="center"/>
+          </w:tcPr>
+          <w:p>
+            <w:pPr>
+              <w:pStyle w:val="code"/>
+              <w:rPr>
+                <w:lang w:val="nb-NO"/>
+              </w:rPr>
+            </w:pPr>
+            <w:r>
+              <w:rPr>
+                <w:lang w:val="nb-NO"/>
+              </w:rPr>
+              <w:t>levelizedCostOfEnergy</w:t>
+            </w:r>
+          </w:p>
+        </w:tc>
+        <w:tc>
+          <w:tcPr>
+            <w:tcW w:w="626" w:type="pct"/>
+            <w:vAlign w:val="center"/>
+          </w:tcPr>
+          <w:p>
+            <w:pPr>
+              <w:pStyle w:val="code"/>
+              <w:rPr>
+                <w:lang w:val="nb-NO"/>
+              </w:rPr>
+            </w:pPr>
+            <w:r>
+              <w:rPr>
+                <w:lang w:val="nb-NO"/>
+              </w:rPr>
+              <w:t>625</w:t>
+            </w:r>
+          </w:p>
+        </w:tc>
+        <w:tc>
+          <w:tcPr>
+            <w:tcW w:w="779" w:type="pct"/>
+            <w:vAlign w:val="center"/>
+          </w:tcPr>
+          <w:p>
+            <w:pPr>
+              <w:pStyle w:val="code"/>
+              <w:rPr>
+                <w:lang w:val="nb-NO"/>
+              </w:rPr>
+            </w:pPr>
+            <w:r>
+              <w:rPr>
+                <w:lang w:val="nb-NO"/>
+              </w:rPr>
+              <w:t>True</w:t>
+            </w:r>
+          </w:p>
+        </w:tc>
+      </w:tr>
+      <w:tr>
+        <w:trPr>
+          <w:trHeight w:val="506"/>
+        </w:trPr>
+        <w:tc>
+          <w:tcPr>
+            <w:tcW w:w="1797" w:type="pct"/>
+            <w:vAlign w:val="center"/>
+          </w:tcPr>
+          <w:p>
+            <w:pPr>
+              <w:pStyle w:val="code"/>
+              <w:rPr>
+                <w:lang w:val="nb-NO"/>
+              </w:rPr>
+            </w:pPr>
+            <w:r>
+              <w:rPr>
+                <w:lang w:val="nb-NO"/>
+              </w:rPr>
+              <w:t>MA_opt_norm_bhut_jun15_20_10</w:t>
+            </w:r>
+            <w:r>
+              <w:rPr>
+                <w:lang w:val="nb-NO"/>
+              </w:rPr>
+              <w:t>(:,1)</w:t>
+            </w:r>
+          </w:p>
+        </w:tc>
+        <w:tc>
+          <w:tcPr>
+            <w:tcW w:w="1799" w:type="pct"/>
+            <w:vAlign w:val="center"/>
+          </w:tcPr>
+          <w:p>
+            <w:pPr>
+              <w:pStyle w:val="code"/>
+              <w:rPr>
+                <w:lang w:val="nb-NO"/>
+              </w:rPr>
+            </w:pPr>
+            <w:r>
+              <w:rPr>
+                <w:lang w:val="nb-NO"/>
+              </w:rPr>
+              <w:t>lossOfLoadProbabilities</w:t>
+            </w:r>
+          </w:p>
+        </w:tc>
+        <w:tc>
+          <w:tcPr>
+            <w:tcW w:w="626" w:type="pct"/>
+            <w:vAlign w:val="center"/>
+          </w:tcPr>
+          <w:p>
+            <w:pPr>
+              <w:pStyle w:val="code"/>
+              <w:rPr>
+                <w:lang w:val="nb-NO"/>
+              </w:rPr>
+            </w:pPr>
+            <w:r>
+              <w:rPr>
+                <w:lang w:val="nb-NO"/>
+              </w:rPr>
+              <w:t>53</w:t>
+            </w:r>
+          </w:p>
+        </w:tc>
+        <w:tc>
+          <w:tcPr>
+            <w:tcW w:w="779" w:type="pct"/>
+            <w:vAlign w:val="center"/>
+          </w:tcPr>
+          <w:p>
+            <w:pPr>
+              <w:pStyle w:val="code"/>
+              <w:rPr>
+                <w:lang w:val="nb-NO"/>
+              </w:rPr>
+            </w:pPr>
+            <w:r>
+              <w:rPr>
+                <w:lang w:val="nb-NO"/>
+              </w:rPr>
+              <w:t>True</w:t>
+            </w:r>
+          </w:p>
+        </w:tc>
+      </w:tr>
+      <w:tr>
+        <w:trPr>
+          <w:trHeight w:val="506"/>
+        </w:trPr>
+        <w:tc>
+          <w:tcPr>
+            <w:tcW w:w="1797" w:type="pct"/>
+            <w:vAlign w:val="center"/>
+          </w:tcPr>
+          <w:p>
+            <w:pPr>
+              <w:pStyle w:val="code"/>
+              <w:rPr>
+                <w:lang w:val="nb-NO"/>
+              </w:rPr>
+            </w:pPr>
+            <w:r>
+              <w:rPr>
+                <w:lang w:val="nb-NO"/>
+              </w:rPr>
+              <w:t>MA_opt_norm_bhut_jun15_20_10</w:t>
+            </w:r>
+            <w:r>
+              <w:rPr>
+                <w:lang w:val="nb-NO"/>
+              </w:rPr>
+              <w:t>(:,3:4)</w:t>
+            </w:r>
+          </w:p>
+        </w:tc>
+        <w:tc>
+          <w:tcPr>
+            <w:tcW w:w="1799" w:type="pct"/>
+            <w:vAlign w:val="center"/>
+          </w:tcPr>
+          <w:p>
+            <w:pPr>
+              <w:pStyle w:val="code"/>
+              <w:rPr>
+                <w:lang w:val="nb-NO"/>
+              </w:rPr>
+            </w:pPr>
+            <w:r>
+              <w:rPr>
+                <w:lang w:val="nb-NO"/>
+              </w:rPr>
+              <w:t>pvKw, battKwh</w:t>
+            </w:r>
+          </w:p>
+        </w:tc>
+        <w:tc>
+          <w:tcPr>
+            <w:tcW w:w="626" w:type="pct"/>
+            <w:vAlign w:val="center"/>
+          </w:tcPr>
+          <w:p>
+            <w:pPr>
+              <w:pStyle w:val="code"/>
+              <w:rPr>
+                <w:lang w:val="nb-NO"/>
+              </w:rPr>
+            </w:pPr>
+            <w:r>
+              <w:rPr>
+                <w:lang w:val="nb-NO"/>
+              </w:rPr>
+              <w:t>53</w:t>
+            </w:r>
+          </w:p>
+        </w:tc>
+        <w:tc>
+          <w:tcPr>
+            <w:tcW w:w="779" w:type="pct"/>
+            <w:vAlign w:val="center"/>
+          </w:tcPr>
+          <w:p>
+            <w:pPr>
+              <w:pStyle w:val="code"/>
+              <w:keepNext/>
+              <w:rPr>
+                <w:lang w:val="nb-NO"/>
+              </w:rPr>
+            </w:pPr>
+            <w:r>
+              <w:rPr>
+                <w:lang w:val="nb-NO"/>
+              </w:rPr>
+              <w:t>True</w:t>
+            </w:r>
+          </w:p>
+        </w:tc>
+      </w:tr>
+    </w:tbl>
+    <w:p>
+      <w:pPr>
+        <w:pStyle w:val="Caption"/>
+      </w:pPr>
+      <w:r>
+        <w:t xml:space="preserve">Figure </w:t>
+      </w:r>
+      <w:r>
+        <w:fldChar w:fldCharType="begin"/>
+      </w:r>
+      <w:r>
+        <w:instrText xml:space="preserve"> STYLEREF 1 \s </w:instrText>
+      </w:r>
+      <w:r>
+        <w:fldChar w:fldCharType="separate"/>
+      </w:r>
+      <w:r>
+        <w:t>2</w:t>
+      </w:r>
+      <w:r>
+        <w:fldChar w:fldCharType="end"/>
+      </w:r>
+      <w:r>
+        <w:t>:</w:t>
+      </w:r>
+      <w:r>
+        <w:fldChar w:fldCharType="begin"/>
+      </w:r>
+      <w:r>
+        <w:instrText xml:space="preserve"> SEQ Figure \* ARABIC \s 1 </w:instrText>
+      </w:r>
+      <w:r>
+        <w:fldChar w:fldCharType="separate"/>
+      </w:r>
+      <w:r>
+        <w:t>5</w:t>
+      </w:r>
+      <w:r>
+        <w:fldChar w:fldCharType="end"/>
+      </w:r>
+      <w:r>
+        <w:t xml:space="preserve">: </w:t>
+      </w:r>
+      <w:r>
+        <w:t xml:space="preserve">Results of </w:t>
+      </w:r>
+      <w:r>
+        <w:t>comparisons in simulation pair 2</w:t>
+      </w:r>
+    </w:p>
+    <w:p>
+      <w:r>
+        <w:t>These results prove that the functionality of the DST has been preserved completely in the rewrite process.</w:t>
+      </w:r>
+    </w:p>
+    <w:p>
+      <w:pPr>
+        <w:pStyle w:val="Heading4"/>
+      </w:pPr>
+      <w:r>
+        <w:t>Computation Speed</w:t>
+      </w:r>
+    </w:p>
+    <w:p>
+      <w:r>
+        <w:t xml:space="preserve">The </w:t>
+      </w:r>
+      <w:r>
+        <w:t xml:space="preserve">computation </w:t>
+      </w:r>
+      <w:r>
+        <w:t xml:space="preserve">speed is a specification in </w:t>
+      </w:r>
+      <w:sdt>
+        <w:sdtPr>
+          <w:id w:val="-314023301"/>
+          <w:citation/>
+        </w:sdtPr>
+        <w:sdtContent>
+          <w:r>
+            <w:fldChar w:fldCharType="begin"/>
+          </w:r>
+          <w:r>
+            <w:instrText xml:space="preserve"> CITATION Man14 \l 1044 </w:instrText>
+          </w:r>
+          <w:r>
+            <w:fldChar w:fldCharType="separate"/>
+          </w:r>
+          <w:r>
+            <w:rPr>
+              <w:noProof/>
+            </w:rPr>
+            <w:t>(Mandelli, et al. 2014)</w:t>
+          </w:r>
+          <w:r>
+            <w:fldChar w:fldCharType="end"/>
+          </w:r>
+        </w:sdtContent>
+      </w:sdt>
+      <w:r>
+        <w:t xml:space="preserve"> and should be maintained in the rewritten DST. There are however some functionality that is worth </w:t>
       </w:r>
     </w:p>
     <w:p/>
@@ -1308,12 +4031,28 @@
         <w:pStyle w:val="Heading3"/>
       </w:pPr>
       <w:r>
-        <w:t>The Rainflow Counting Algorithm</w:t>
+        <w:t xml:space="preserve">The </w:t>
+      </w:r>
+      <w:proofErr w:type="spellStart"/>
+      <w:r>
+        <w:t>Rainflow</w:t>
+      </w:r>
+      <w:proofErr w:type="spellEnd"/>
+      <w:r>
+        <w:t xml:space="preserve"> Counting Algorithm</w:t>
       </w:r>
     </w:p>
     <w:p>
       <w:r>
-        <w:t>The Rainflow Counting algorithm is an algorithm initially used to account for stress exposure in materials, initially in full cycles, and later in</w:t>
+        <w:t xml:space="preserve">The </w:t>
+      </w:r>
+      <w:proofErr w:type="spellStart"/>
+      <w:r>
+        <w:t>Rainflow</w:t>
+      </w:r>
+      <w:proofErr w:type="spellEnd"/>
+      <w:r>
+        <w:t xml:space="preserve"> Counting algorithm is an algorithm initially used to account for stress exposure in materials, initially in full cycles, and later in</w:t>
       </w:r>
       <w:r>
         <w:t xml:space="preserve"> partial cycles. One cycle is one instance of full stress exposure, a partial cycle is an instance of a partial stress exposure. The algorithm</w:t>
@@ -1332,6 +4071,7 @@
           <w:id w:val="2055114512"/>
           <w:citation/>
         </w:sdtPr>
+        <w:sdtEndPr/>
         <w:sdtContent>
           <w:r>
             <w:fldChar w:fldCharType="begin"/>
@@ -1343,7 +4083,10 @@
             <w:fldChar w:fldCharType="separate"/>
           </w:r>
           <w:r>
-            <w:t xml:space="preserve"> (You, et al., 2011)</w:t>
+            <w:rPr>
+              <w:noProof/>
+            </w:rPr>
+            <w:t>(You and Rasmussen 2011)</w:t>
           </w:r>
           <w:r>
             <w:fldChar w:fldCharType="end"/>
@@ -1356,7 +4099,12 @@
     </w:p>
     <w:p>
       <w:r>
-        <w:t xml:space="preserve">The expense of battery replacement is high, </w:t>
+        <w:t>The expense of battery repl</w:t>
+      </w:r>
+      <w:bookmarkStart w:id="1" w:name="_GoBack"/>
+      <w:bookmarkEnd w:id="1"/>
+      <w:r>
+        <w:t xml:space="preserve">acement is high, </w:t>
       </w:r>
       <w:commentRangeStart w:id="2"/>
       <w:r>
@@ -1370,7 +4118,15 @@
         <w:commentReference w:id="2"/>
       </w:r>
       <w:r>
-        <w:t xml:space="preserve"> If the DST </w:t>
+        <w:t xml:space="preserve"> </w:t>
+      </w:r>
+      <w:proofErr w:type="gramStart"/>
+      <w:r>
+        <w:t>If</w:t>
+      </w:r>
+      <w:proofErr w:type="gramEnd"/>
+      <w:r>
+        <w:t xml:space="preserve"> the DST </w:t>
       </w:r>
       <w:r>
         <w:t xml:space="preserve">become a </w:t>
@@ -1409,6 +4165,7 @@
           <w:id w:val="-552624762"/>
           <w:citation/>
         </w:sdtPr>
+        <w:sdtEndPr/>
         <w:sdtContent>
           <w:r>
             <w:fldChar w:fldCharType="begin"/>
@@ -1423,7 +4180,7 @@
             <w:rPr>
               <w:noProof/>
             </w:rPr>
-            <w:t>(You, et al., 2011)</w:t>
+            <w:t>(You and Rasmussen 2011)</w:t>
           </w:r>
           <w:r>
             <w:fldChar w:fldCharType="end"/>
@@ -1458,6 +4215,7 @@
         </w:numPr>
       </w:pPr>
       <w:r>
+        <w:lastRenderedPageBreak/>
         <w:t>N</w:t>
       </w:r>
       <w:r>
@@ -1561,7 +4319,20 @@
     </w:p>
     <w:p>
       <w:r>
-        <w:t xml:space="preserve">Where n represents the number of bins chosen in the study; Nc(DOD) represents the number of consumed partial cycles at a given DOD level, derived by counting in the corresponding period; No(DOD) represents the maximum number of partial cycles that can be performed before battery failure at that DOD level. </w:t>
+        <w:t xml:space="preserve">Where n represents the number of bins chosen in the study; </w:t>
+      </w:r>
+      <w:proofErr w:type="spellStart"/>
+      <w:proofErr w:type="gramStart"/>
+      <w:r>
+        <w:t>Nc</w:t>
+      </w:r>
+      <w:proofErr w:type="spellEnd"/>
+      <w:r>
+        <w:t>(</w:t>
+      </w:r>
+      <w:proofErr w:type="gramEnd"/>
+      <w:r>
+        <w:t xml:space="preserve">DOD) represents the number of consumed partial cycles at a given DOD level, derived by counting in the corresponding period; No(DOD) represents the maximum number of partial cycles that can be performed before battery failure at that DOD level. </w:t>
       </w:r>
     </w:p>
     <w:p>
@@ -1623,7 +4394,35 @@
         <w:rPr>
           <w:rFonts w:cs="Times New Roman"/>
         </w:rPr>
-        <w:t>Where ExpL denotes the expected lifetime of the BS, and Tp represents the length of the counting time period.</w:t>
+        <w:t xml:space="preserve">Where </w:t>
+      </w:r>
+      <w:proofErr w:type="spellStart"/>
+      <w:r>
+        <w:rPr>
+          <w:rFonts w:cs="Times New Roman"/>
+        </w:rPr>
+        <w:t>ExpL</w:t>
+      </w:r>
+      <w:proofErr w:type="spellEnd"/>
+      <w:r>
+        <w:rPr>
+          <w:rFonts w:cs="Times New Roman"/>
+        </w:rPr>
+        <w:t xml:space="preserve"> denotes the expected lifetime of the BS, and </w:t>
+      </w:r>
+      <w:proofErr w:type="spellStart"/>
+      <w:r>
+        <w:rPr>
+          <w:rFonts w:cs="Times New Roman"/>
+        </w:rPr>
+        <w:t>Tp</w:t>
+      </w:r>
+      <w:proofErr w:type="spellEnd"/>
+      <w:r>
+        <w:rPr>
+          <w:rFonts w:cs="Times New Roman"/>
+        </w:rPr>
+        <w:t xml:space="preserve"> represents the length of the counting time period.</w:t>
       </w:r>
     </w:p>
     <w:p>
@@ -1707,7 +4506,6 @@
               <w:rFonts w:ascii="Cambria Math" w:hAnsi="Cambria Math"/>
               <w:noProof/>
             </w:rPr>
-            <w:lastRenderedPageBreak/>
             <m:t>cyclesToFailure=15790</m:t>
           </m:r>
           <m:sSup>
@@ -2123,6 +4921,7 @@
               <w:rPr>
                 <w:noProof/>
               </w:rPr>
+              <w:lastRenderedPageBreak/>
               <w:drawing>
                 <wp:inline distT="0" distB="0" distL="0" distR="0" wp14:anchorId="1E5123D4" wp14:editId="29D84AFE">
                   <wp:extent cx="3856007" cy="2893615"/>
@@ -2209,7 +5008,7 @@
               <w:fldChar w:fldCharType="separate"/>
             </w:r>
             <w:r>
-              <w:t>1</w:t>
+              <w:t>6</w:t>
             </w:r>
             <w:r>
               <w:fldChar w:fldCharType="end"/>
@@ -2333,14 +5132,7 @@
         <w:rPr>
           <w:noProof/>
         </w:rPr>
-        <w:t xml:space="preserve"> earlier versions of the </w:t>
-      </w:r>
-      <w:r>
-        <w:rPr>
-          <w:noProof/>
-        </w:rPr>
-        <w:lastRenderedPageBreak/>
-        <w:t>algorithm</w:t>
+        <w:t xml:space="preserve"> earlier versions of the algorithm</w:t>
       </w:r>
       <w:sdt>
         <w:sdtPr>
@@ -2350,6 +5142,7 @@
           <w:id w:val="-1193912466"/>
           <w:citation/>
         </w:sdtPr>
+        <w:sdtEndPr/>
         <w:sdtContent>
           <w:r>
             <w:rPr>
@@ -2361,7 +5154,7 @@
             <w:rPr>
               <w:noProof/>
             </w:rPr>
-            <w:instrText xml:space="preserve"> CITATION Dow82 \l 1044 </w:instrText>
+            <w:instrText xml:space="preserve">CITATION Dow82 \l 1044 </w:instrText>
           </w:r>
           <w:r>
             <w:rPr>
@@ -2373,7 +5166,7 @@
             <w:rPr>
               <w:noProof/>
             </w:rPr>
-            <w:t>(Simple Rainflow Counting Algorithms, 1982)</w:t>
+            <w:t xml:space="preserve"> (Downing and Socie 1982)</w:t>
           </w:r>
           <w:r>
             <w:rPr>
@@ -2600,6 +5393,7 @@
           <w:id w:val="379529632"/>
           <w:citation/>
         </w:sdtPr>
+        <w:sdtEndPr/>
         <w:sdtContent>
           <w:r>
             <w:rPr>
@@ -2611,7 +5405,7 @@
             <w:rPr>
               <w:noProof/>
             </w:rPr>
-            <w:instrText xml:space="preserve"> CITATION Dow82 \l 1044 </w:instrText>
+            <w:instrText xml:space="preserve">CITATION Dow82 \l 1044 </w:instrText>
           </w:r>
           <w:r>
             <w:rPr>
@@ -2623,7 +5417,7 @@
             <w:rPr>
               <w:noProof/>
             </w:rPr>
-            <w:t>(Simple Rainflow Counting Algorithms, 1982)</w:t>
+            <w:t>(Downing and Socie 1982)</w:t>
           </w:r>
           <w:r>
             <w:rPr>
@@ -2665,6 +5459,7 @@
         <w:pStyle w:val="Heading2"/>
       </w:pPr>
       <w:r>
+        <w:lastRenderedPageBreak/>
         <w:t>Biomass Power Generation</w:t>
       </w:r>
     </w:p>
@@ -4526,7 +7321,7 @@
     <w:uiPriority w:val="35"/>
     <w:unhideWhenUsed/>
     <w:qFormat/>
-    <w:rsid w:val="00C1042A"/>
+    <w:rsid w:val="003017E4"/>
     <w:pPr>
       <w:spacing w:before="0" w:after="200" w:line="240" w:lineRule="auto"/>
       <w:ind w:firstLine="0"/>
@@ -4584,6 +7379,27 @@
     <w:rPr>
       <w:rFonts w:ascii="Courier New" w:eastAsiaTheme="minorEastAsia" w:hAnsi="Courier New"/>
       <w:noProof/>
+    </w:rPr>
+  </w:style>
+  <w:style w:type="paragraph" w:customStyle="1" w:styleId="codeComment">
+    <w:name w:val="codeComment"/>
+    <w:basedOn w:val="code"/>
+    <w:link w:val="codeCommentChar"/>
+    <w:qFormat/>
+    <w:rsid w:val="00F7739C"/>
+    <w:rPr>
+      <w:color w:val="92D050"/>
+    </w:rPr>
+  </w:style>
+  <w:style w:type="character" w:customStyle="1" w:styleId="codeCommentChar">
+    <w:name w:val="codeComment Char"/>
+    <w:basedOn w:val="codeChar"/>
+    <w:link w:val="codeComment"/>
+    <w:rsid w:val="00F7739C"/>
+    <w:rPr>
+      <w:rFonts w:ascii="Courier New" w:eastAsiaTheme="minorEastAsia" w:hAnsi="Courier New"/>
+      <w:noProof/>
+      <w:color w:val="92D050"/>
     </w:rPr>
   </w:style>
 </w:styles>
@@ -4676,7 +7492,9 @@
   </w:compat>
   <w:rsids>
     <w:rsidRoot w:val="00734057"/>
+    <w:rsid w:val="001E7FC1"/>
     <w:rsid w:val="00734057"/>
+    <w:rsid w:val="00BF6A08"/>
   </w:rsids>
   <m:mathPr>
     <m:mathFont m:val="Cambria Math"/>
@@ -5125,7 +7943,7 @@
     <w:basedOn w:val="DefaultParagraphFont"/>
     <w:uiPriority w:val="99"/>
     <w:semiHidden/>
-    <w:rsid w:val="00734057"/>
+    <w:rsid w:val="00BF6A08"/>
     <w:rPr>
       <w:color w:val="808080"/>
     </w:rPr>
@@ -5391,7 +8209,27 @@
       </a:bgFillStyleLst>
     </a:fmtScheme>
   </a:themeElements>
-  <a:objectDefaults/>
+  <a:objectDefaults>
+    <a:txDef>
+      <a:spPr bwMode="auto">
+        <a:solidFill>
+          <a:srgbClr val="FFFFFF"/>
+        </a:solidFill>
+        <a:ln w="9525">
+          <a:solidFill>
+            <a:srgbClr val="000000"/>
+          </a:solidFill>
+          <a:miter lim="800000"/>
+          <a:headEnd/>
+          <a:tailEnd/>
+        </a:ln>
+      </a:spPr>
+      <a:bodyPr rot="0" vert="horz" wrap="square" lIns="91440" tIns="45720" rIns="91440" bIns="45720" anchor="t" anchorCtr="0">
+        <a:spAutoFit/>
+      </a:bodyPr>
+      <a:lstStyle/>
+    </a:txDef>
+  </a:objectDefaults>
   <a:extraClrSchemeLst/>
   <a:extLst>
     <a:ext uri="{05A4C25C-085E-4340-85A3-A5531E510DB2}">
@@ -5402,7 +8240,7 @@
 </file>
 
 <file path=customXml/item1.xml><?xml version="1.0" encoding="utf-8"?>
-<b:Sources xmlns:b="http://schemas.openxmlformats.org/officeDocument/2006/bibliography" xmlns="http://schemas.openxmlformats.org/officeDocument/2006/bibliography" SelectedStyle="\ISO690.XSL" StyleName="ISO 690 - First Element and Date" Version="1987">
+<b:Sources xmlns:b="http://schemas.openxmlformats.org/officeDocument/2006/bibliography" xmlns="http://schemas.openxmlformats.org/officeDocument/2006/bibliography" SelectedStyle="\CHICAGO.XSL" StyleName="Chicago" Version="16">
   <b:Source>
     <b:Tag>You11</b:Tag>
     <b:SourceType>Report</b:SourceType>
@@ -5426,12 +8264,46 @@
       </b:Author>
     </b:Author>
     <b:LCID>en-US</b:LCID>
+    <b:RefOrder>2</b:RefOrder>
+  </b:Source>
+  <b:Source>
+    <b:Tag>Man14</b:Tag>
+    <b:SourceType>JournalArticle</b:SourceType>
+    <b:Guid>{49FD651D-6724-48FC-ADA3-1F6CBE3A4542}</b:Guid>
+    <b:Title>A Methodology to Develop Design Support Tools</b:Title>
+    <b:City>Milano</b:City>
+    <b:Year>2014</b:Year>
+    <b:Publisher>RESEARCH JOURNAL OF APPLIED SCIENCES, ENGINEERING AND TECHNOLOGY</b:Publisher>
+    <b:Volume>8</b:Volume>
+    <b:Issue>6</b:Issue>
+    <b:Author>
+      <b:Author>
+        <b:NameList>
+          <b:Person>
+            <b:Last>Mandelli</b:Last>
+            <b:First>Stefano</b:First>
+          </b:Person>
+          <b:Person>
+            <b:Last>Colombo</b:Last>
+            <b:First>Emanuela</b:First>
+          </b:Person>
+          <b:Person>
+            <b:Last>Merlo</b:Last>
+            <b:First>Marco </b:First>
+          </b:Person>
+          <b:Person>
+            <b:Last>Brivio</b:Last>
+            <b:First>Claudio </b:First>
+          </b:Person>
+        </b:NameList>
+      </b:Author>
+    </b:Author>
     <b:RefOrder>1</b:RefOrder>
   </b:Source>
   <b:Source>
     <b:Tag>Dow82</b:Tag>
     <b:SourceType>JournalArticle</b:SourceType>
-    <b:Guid>{9D10FEF5-19D8-4423-AAE0-92D484861837}</b:Guid>
+    <b:Guid>{2D8147AB-25D1-439B-BA37-1DAA048D47D4}</b:Guid>
     <b:Title>Simple Rainflow Counting Algorithms</b:Title>
     <b:Year>1982</b:Year>
     <b:Publisher>International Journal of Fatigue</b:Publisher>
@@ -5454,13 +8326,14 @@
     </b:Author>
     <b:Volume>4</b:Volume>
     <b:Issue>1</b:Issue>
-    <b:RefOrder>2</b:RefOrder>
+    <b:LCID>en-US</b:LCID>
+    <b:RefOrder>3</b:RefOrder>
   </b:Source>
 </b:Sources>
 </file>
 
 <file path=customXml/itemProps1.xml><?xml version="1.0" encoding="utf-8"?>
-<ds:datastoreItem xmlns:ds="http://schemas.openxmlformats.org/officeDocument/2006/customXml" ds:itemID="{5D50FD5D-1D2F-46E9-9B0F-EC6AAC334BAC}">
+<ds:datastoreItem xmlns:ds="http://schemas.openxmlformats.org/officeDocument/2006/customXml" ds:itemID="{241E8813-EFD7-478B-9D2A-B41E3BAD2B38}">
   <ds:schemaRefs>
     <ds:schemaRef ds:uri="http://schemas.openxmlformats.org/officeDocument/2006/bibliography"/>
   </ds:schemaRefs>

</xml_diff>

<commit_message>
small edits at home
</commit_message>
<xml_diff>
--- a/Thesis/MsC_GardH.docx
+++ b/Thesis/MsC_GardH.docx
@@ -166,13 +166,8 @@
       <w:r>
         <w:t xml:space="preserve">lies some demands on the code </w:t>
       </w:r>
-      <w:proofErr w:type="gramStart"/>
-      <w:r>
-        <w:t>quality</w:t>
-      </w:r>
-      <w:proofErr w:type="gramEnd"/>
-      <w:r>
-        <w:t xml:space="preserve"> of the project</w:t>
+      <w:r>
+        <w:t>quality of the project</w:t>
       </w:r>
       <w:r>
         <w:t xml:space="preserve">. </w:t>
@@ -263,6 +258,18 @@
       <w:r>
         <w:t>replicated in the rewritten DST. This way the changes in architecture is isolated and will produce the exact same data, if the implementation is correct.</w:t>
       </w:r>
+      <w:r>
+        <w:t xml:space="preserve"> The relevant module is only Economic Analysis, the replicated module is named </w:t>
+      </w:r>
+      <w:r>
+        <w:rPr>
+          <w:rStyle w:val="codeChar"/>
+        </w:rPr>
+        <w:t>bugged_economic_analysis</w:t>
+      </w:r>
+      <w:r>
+        <w:t xml:space="preserve"> and prints a warning when run.</w:t>
+      </w:r>
     </w:p>
     <w:p>
       <w:pPr>
@@ -334,7 +341,16 @@
         <w:t xml:space="preserve"> input with large span and </w:t>
       </w:r>
       <w:r>
-        <w:t>high resolution, there should be enough data points to establish that the new implementation conserve the functionality from the old</w:t>
+        <w:t xml:space="preserve">high resolution, there should be enough data points to </w:t>
+      </w:r>
+      <w:r>
+        <w:t>state</w:t>
+      </w:r>
+      <w:r>
+        <w:t xml:space="preserve"> that the new implementation conserve the functionality from the old</w:t>
+      </w:r>
+      <w:r>
+        <w:t>,</w:t>
       </w:r>
       <w:r>
         <w:t xml:space="preserve"> with a high degree of certainty</w:t>
@@ -343,7 +359,10 @@
         <w:t>.</w:t>
       </w:r>
       <w:r>
-        <w:t xml:space="preserve"> If we assume that the probabilities </w:t>
+        <w:t xml:space="preserve"> W</w:t>
+      </w:r>
+      <w:r>
+        <w:t xml:space="preserve">e assume that the probabilities </w:t>
       </w:r>
       <m:oMath>
         <m:sSub>
@@ -368,19 +387,7 @@
               <w:rPr>
                 <w:rFonts w:ascii="Cambria Math" w:hAnsi="Cambria Math"/>
               </w:rPr>
-              <m:t>dataPoint</m:t>
-            </m:r>
-            <m:r>
-              <w:rPr>
-                <w:rFonts w:ascii="Cambria Math" w:hAnsi="Cambria Math"/>
-              </w:rPr>
-              <m:t>IsEqual</m:t>
-            </m:r>
-            <m:r>
-              <w:rPr>
-                <w:rFonts w:ascii="Cambria Math" w:hAnsi="Cambria Math"/>
-              </w:rPr>
-              <m:t>_i</m:t>
+              <m:t>dataPointIsEqual_i</m:t>
             </m:r>
           </m:sub>
         </m:sSub>
@@ -388,26 +395,20 @@
           <w:rPr>
             <w:rFonts w:ascii="Cambria Math" w:hAnsi="Cambria Math"/>
           </w:rPr>
-          <m:t>(true|coincidence)</m:t>
-        </m:r>
-        <m:r>
-          <w:rPr>
-            <w:rFonts w:ascii="Cambria Math" w:hAnsi="Cambria Math"/>
-          </w:rPr>
-          <m:t xml:space="preserve"> </m:t>
+          <m:t xml:space="preserve">(true|coincidence) </m:t>
         </m:r>
       </m:oMath>
       <w:r>
         <w:rPr>
           <w:rFonts w:eastAsiaTheme="minorEastAsia"/>
         </w:rPr>
-        <w:t xml:space="preserve">are independent, </w:t>
+        <w:t>are independent</w:t>
       </w:r>
       <w:r>
         <w:rPr>
           <w:rFonts w:eastAsiaTheme="minorEastAsia"/>
         </w:rPr>
-        <w:t>t</w:t>
+        <w:t>, because we assume that the case where the probabilities are dependent is the correct implementation. T</w:t>
       </w:r>
       <w:r>
         <w:t>he probability of two matrices being identical coincidentally can be described as follows.</w:t>
@@ -503,19 +504,7 @@
                     <w:rPr>
                       <w:rFonts w:ascii="Cambria Math" w:hAnsi="Cambria Math"/>
                     </w:rPr>
-                    <m:t>dataPoint</m:t>
-                  </m:r>
-                  <m:r>
-                    <w:rPr>
-                      <w:rFonts w:ascii="Cambria Math" w:hAnsi="Cambria Math"/>
-                    </w:rPr>
-                    <m:t>IsEqual</m:t>
-                  </m:r>
-                  <m:r>
-                    <w:rPr>
-                      <w:rFonts w:ascii="Cambria Math" w:hAnsi="Cambria Math"/>
-                    </w:rPr>
-                    <m:t>_i</m:t>
+                    <m:t>dataPointIsEqual_i</m:t>
                   </m:r>
                 </m:sub>
               </m:sSub>
@@ -523,19 +512,7 @@
                 <w:rPr>
                   <w:rFonts w:ascii="Cambria Math" w:hAnsi="Cambria Math"/>
                 </w:rPr>
-                <m:t>(true</m:t>
-              </m:r>
-              <m:r>
-                <w:rPr>
-                  <w:rFonts w:ascii="Cambria Math" w:hAnsi="Cambria Math"/>
-                </w:rPr>
-                <m:t>∩</m:t>
-              </m:r>
-              <m:r>
-                <w:rPr>
-                  <w:rFonts w:ascii="Cambria Math" w:hAnsi="Cambria Math"/>
-                </w:rPr>
-                <m:t>coincidence)</m:t>
+                <m:t>(true∩coincidence)</m:t>
               </m:r>
             </m:e>
           </m:nary>
@@ -608,19 +585,7 @@
               <w:rPr>
                 <w:rFonts w:ascii="Cambria Math" w:hAnsi="Cambria Math"/>
               </w:rPr>
-              <m:t>(true</m:t>
-            </m:r>
-            <m:r>
-              <w:rPr>
-                <w:rFonts w:ascii="Cambria Math" w:hAnsi="Cambria Math"/>
-              </w:rPr>
-              <m:t>∩</m:t>
-            </m:r>
-            <m:r>
-              <w:rPr>
-                <w:rFonts w:ascii="Cambria Math" w:hAnsi="Cambria Math"/>
-              </w:rPr>
-              <m:t>coincidence)</m:t>
+              <m:t>(true∩coincidence)</m:t>
             </m:r>
           </m:e>
         </m:acc>
@@ -831,6 +796,36 @@
         <w:t xml:space="preserve"> sufficient to ensure correctness. When we evaluate the modules with lesser complexity, the data points decrease, but the chance of a data point being coincidentally wrong is presumed lower, since they are derived from the entirety of the previous data points. </w:t>
       </w:r>
     </w:p>
+    <w:p>
+      <w:pPr>
+        <w:pStyle w:val="Caption"/>
+        <w:keepNext/>
+      </w:pPr>
+      <w:r>
+        <w:t xml:space="preserve">Table </w:t>
+      </w:r>
+      <w:r>
+        <w:fldChar w:fldCharType="begin"/>
+      </w:r>
+      <w:r>
+        <w:instrText xml:space="preserve"> SEQ Table \* ARABIC </w:instrText>
+      </w:r>
+      <w:r>
+        <w:fldChar w:fldCharType="separate"/>
+      </w:r>
+      <w:r>
+        <w:t>1</w:t>
+      </w:r>
+      <w:r>
+        <w:fldChar w:fldCharType="end"/>
+      </w:r>
+      <w:r>
+        <w:t xml:space="preserve">: Complexity and output source of compared </w:t>
+      </w:r>
+      <w:r>
+        <w:t>simulation pair outputs</w:t>
+      </w:r>
+    </w:p>
     <w:tbl>
       <w:tblPr>
         <w:tblStyle w:val="TableGrid"/>
@@ -840,19 +835,19 @@
       </w:tblPr>
       <w:tblGrid>
         <w:gridCol w:w="1886"/>
-        <w:gridCol w:w="2152"/>
-        <w:gridCol w:w="3157"/>
+        <w:gridCol w:w="1937"/>
+        <w:gridCol w:w="3372"/>
         <w:gridCol w:w="1866"/>
       </w:tblGrid>
       <w:tr>
         <w:trPr>
           <w:gridAfter w:val="2"/>
-          <w:wAfter w:w="4961" w:type="dxa"/>
+          <w:wAfter w:w="5238" w:type="dxa"/>
           <w:trHeight w:val="654"/>
         </w:trPr>
         <w:tc>
           <w:tcPr>
-            <w:tcW w:w="3989" w:type="dxa"/>
+            <w:tcW w:w="3823" w:type="dxa"/>
             <w:gridSpan w:val="2"/>
             <w:vAlign w:val="center"/>
           </w:tcPr>
@@ -872,7 +867,7 @@
         </w:trPr>
         <w:tc>
           <w:tcPr>
-            <w:tcW w:w="1863" w:type="dxa"/>
+            <w:tcW w:w="1886" w:type="dxa"/>
             <w:vAlign w:val="center"/>
           </w:tcPr>
           <w:p>
@@ -886,7 +881,7 @@
         </w:tc>
         <w:tc>
           <w:tcPr>
-            <w:tcW w:w="2126" w:type="dxa"/>
+            <w:tcW w:w="1937" w:type="dxa"/>
             <w:vAlign w:val="center"/>
           </w:tcPr>
           <w:p>
@@ -900,7 +895,7 @@
         </w:tc>
         <w:tc>
           <w:tcPr>
-            <w:tcW w:w="3118" w:type="dxa"/>
+            <w:tcW w:w="3372" w:type="dxa"/>
             <w:vAlign w:val="center"/>
           </w:tcPr>
           <w:p>
@@ -914,7 +909,7 @@
         </w:tc>
         <w:tc>
           <w:tcPr>
-            <w:tcW w:w="1843" w:type="dxa"/>
+            <w:tcW w:w="1866" w:type="dxa"/>
             <w:vAlign w:val="center"/>
           </w:tcPr>
           <w:p>
@@ -939,7 +934,7 @@
         </w:trPr>
         <w:tc>
           <w:tcPr>
-            <w:tcW w:w="1863" w:type="dxa"/>
+            <w:tcW w:w="1886" w:type="dxa"/>
             <w:vAlign w:val="center"/>
           </w:tcPr>
           <w:p>
@@ -953,7 +948,7 @@
         </w:tc>
         <w:tc>
           <w:tcPr>
-            <w:tcW w:w="2126" w:type="dxa"/>
+            <w:tcW w:w="1937" w:type="dxa"/>
             <w:vAlign w:val="center"/>
           </w:tcPr>
           <w:p>
@@ -967,7 +962,7 @@
         </w:tc>
         <w:tc>
           <w:tcPr>
-            <w:tcW w:w="3118" w:type="dxa"/>
+            <w:tcW w:w="3372" w:type="dxa"/>
             <w:vAlign w:val="center"/>
           </w:tcPr>
           <w:p>
@@ -981,7 +976,7 @@
         </w:tc>
         <w:tc>
           <w:tcPr>
-            <w:tcW w:w="1843" w:type="dxa"/>
+            <w:tcW w:w="1866" w:type="dxa"/>
             <w:vAlign w:val="center"/>
           </w:tcPr>
           <w:p>
@@ -1007,7 +1002,7 @@
         </w:trPr>
         <w:tc>
           <w:tcPr>
-            <w:tcW w:w="1863" w:type="dxa"/>
+            <w:tcW w:w="1886" w:type="dxa"/>
             <w:vAlign w:val="center"/>
           </w:tcPr>
           <w:p>
@@ -1021,7 +1016,7 @@
         </w:tc>
         <w:tc>
           <w:tcPr>
-            <w:tcW w:w="2126" w:type="dxa"/>
+            <w:tcW w:w="1937" w:type="dxa"/>
             <w:vAlign w:val="center"/>
           </w:tcPr>
           <w:p>
@@ -1035,7 +1030,7 @@
         </w:tc>
         <w:tc>
           <w:tcPr>
-            <w:tcW w:w="3118" w:type="dxa"/>
+            <w:tcW w:w="3372" w:type="dxa"/>
             <w:vAlign w:val="center"/>
           </w:tcPr>
           <w:p>
@@ -1049,7 +1044,7 @@
         </w:tc>
         <w:tc>
           <w:tcPr>
-            <w:tcW w:w="1843" w:type="dxa"/>
+            <w:tcW w:w="1866" w:type="dxa"/>
             <w:vAlign w:val="center"/>
           </w:tcPr>
           <w:p>
@@ -1075,7 +1070,7 @@
         </w:trPr>
         <w:tc>
           <w:tcPr>
-            <w:tcW w:w="1863" w:type="dxa"/>
+            <w:tcW w:w="1886" w:type="dxa"/>
             <w:vAlign w:val="center"/>
           </w:tcPr>
           <w:p>
@@ -1083,13 +1078,14 @@
               <w:pStyle w:val="code"/>
             </w:pPr>
             <w:r>
+              <w:lastRenderedPageBreak/>
               <w:t>NPC</w:t>
             </w:r>
           </w:p>
         </w:tc>
         <w:tc>
           <w:tcPr>
-            <w:tcW w:w="2126" w:type="dxa"/>
+            <w:tcW w:w="1937" w:type="dxa"/>
             <w:vAlign w:val="center"/>
           </w:tcPr>
           <w:p>
@@ -1103,7 +1099,7 @@
         </w:tc>
         <w:tc>
           <w:tcPr>
-            <w:tcW w:w="3118" w:type="dxa"/>
+            <w:tcW w:w="3372" w:type="dxa"/>
             <w:vAlign w:val="center"/>
           </w:tcPr>
           <w:p>
@@ -1117,7 +1113,7 @@
         </w:tc>
         <w:tc>
           <w:tcPr>
-            <w:tcW w:w="1843" w:type="dxa"/>
+            <w:tcW w:w="1866" w:type="dxa"/>
             <w:vAlign w:val="center"/>
           </w:tcPr>
           <w:p>
@@ -1143,7 +1139,7 @@
         </w:trPr>
         <w:tc>
           <w:tcPr>
-            <w:tcW w:w="1863" w:type="dxa"/>
+            <w:tcW w:w="1886" w:type="dxa"/>
             <w:vAlign w:val="center"/>
           </w:tcPr>
           <w:p>
@@ -1157,7 +1153,7 @@
         </w:tc>
         <w:tc>
           <w:tcPr>
-            <w:tcW w:w="2126" w:type="dxa"/>
+            <w:tcW w:w="1937" w:type="dxa"/>
             <w:vAlign w:val="center"/>
           </w:tcPr>
           <w:p>
@@ -1171,7 +1167,7 @@
         </w:tc>
         <w:tc>
           <w:tcPr>
-            <w:tcW w:w="3118" w:type="dxa"/>
+            <w:tcW w:w="3372" w:type="dxa"/>
             <w:vAlign w:val="center"/>
           </w:tcPr>
           <w:p>
@@ -1185,7 +1181,7 @@
         </w:tc>
         <w:tc>
           <w:tcPr>
-            <w:tcW w:w="1843" w:type="dxa"/>
+            <w:tcW w:w="1866" w:type="dxa"/>
             <w:vAlign w:val="center"/>
           </w:tcPr>
           <w:p>
@@ -1211,7 +1207,7 @@
         </w:trPr>
         <w:tc>
           <w:tcPr>
-            <w:tcW w:w="1863" w:type="dxa"/>
+            <w:tcW w:w="1886" w:type="dxa"/>
             <w:vAlign w:val="center"/>
           </w:tcPr>
           <w:p>
@@ -1245,7 +1241,7 @@
         </w:tc>
         <w:tc>
           <w:tcPr>
-            <w:tcW w:w="2126" w:type="dxa"/>
+            <w:tcW w:w="1937" w:type="dxa"/>
             <w:vAlign w:val="center"/>
           </w:tcPr>
           <w:p>
@@ -1265,7 +1261,7 @@
         </w:tc>
         <w:tc>
           <w:tcPr>
-            <w:tcW w:w="3118" w:type="dxa"/>
+            <w:tcW w:w="3372" w:type="dxa"/>
             <w:vAlign w:val="center"/>
           </w:tcPr>
           <w:p>
@@ -1279,13 +1275,13 @@
               <w:rPr>
                 <w:lang w:val="nb-NO"/>
               </w:rPr>
-              <w:t>get_llp_constrained_optimum</w:t>
-            </w:r>
-          </w:p>
-        </w:tc>
-        <w:tc>
-          <w:tcPr>
-            <w:tcW w:w="1843" w:type="dxa"/>
+              <w:t>llp_constrained_optimum</w:t>
+            </w:r>
+          </w:p>
+        </w:tc>
+        <w:tc>
+          <w:tcPr>
+            <w:tcW w:w="1866" w:type="dxa"/>
             <w:vAlign w:val="center"/>
           </w:tcPr>
           <w:p>
@@ -1356,7 +1352,7 @@
         </w:trPr>
         <w:tc>
           <w:tcPr>
-            <w:tcW w:w="1863" w:type="dxa"/>
+            <w:tcW w:w="1886" w:type="dxa"/>
             <w:vAlign w:val="center"/>
           </w:tcPr>
           <w:p>
@@ -1370,7 +1366,6 @@
               <w:rPr>
                 <w:lang w:val="nb-NO"/>
               </w:rPr>
-              <w:lastRenderedPageBreak/>
               <w:t>MA_opt_norm_bhut_jun15_20_10</w:t>
             </w:r>
             <w:r>
@@ -1395,7 +1390,7 @@
         </w:tc>
         <w:tc>
           <w:tcPr>
-            <w:tcW w:w="2126" w:type="dxa"/>
+            <w:tcW w:w="1937" w:type="dxa"/>
             <w:vAlign w:val="center"/>
           </w:tcPr>
           <w:p>
@@ -1415,7 +1410,7 @@
         </w:tc>
         <w:tc>
           <w:tcPr>
-            <w:tcW w:w="3118" w:type="dxa"/>
+            <w:tcW w:w="3372" w:type="dxa"/>
             <w:vAlign w:val="center"/>
           </w:tcPr>
           <w:p>
@@ -1429,13 +1424,13 @@
               <w:rPr>
                 <w:lang w:val="nb-NO"/>
               </w:rPr>
-              <w:t>get_llp_constrained_optimum</w:t>
-            </w:r>
-          </w:p>
-        </w:tc>
-        <w:tc>
-          <w:tcPr>
-            <w:tcW w:w="1843" w:type="dxa"/>
+              <w:t>llp_constrained_optimum</w:t>
+            </w:r>
+          </w:p>
+        </w:tc>
+        <w:tc>
+          <w:tcPr>
+            <w:tcW w:w="1866" w:type="dxa"/>
             <w:vAlign w:val="center"/>
           </w:tcPr>
           <w:p>
@@ -1504,52 +1499,13 @@
     </w:tbl>
     <w:p>
       <w:pPr>
-        <w:pStyle w:val="Caption"/>
-      </w:pPr>
-      <w:r>
-        <w:t xml:space="preserve">Figure </w:t>
-      </w:r>
-      <w:r>
-        <w:fldChar w:fldCharType="begin"/>
-      </w:r>
-      <w:r>
-        <w:instrText xml:space="preserve"> STYLEREF 1 \s </w:instrText>
-      </w:r>
-      <w:r>
-        <w:fldChar w:fldCharType="separate"/>
-      </w:r>
-      <w:r>
-        <w:t>2</w:t>
-      </w:r>
-      <w:r>
-        <w:fldChar w:fldCharType="end"/>
-      </w:r>
-      <w:r>
-        <w:t>:</w:t>
-      </w:r>
-      <w:r>
-        <w:fldChar w:fldCharType="begin"/>
-      </w:r>
-      <w:r>
-        <w:instrText xml:space="preserve"> SEQ Figure \* ARABIC \s 1 </w:instrText>
-      </w:r>
-      <w:r>
-        <w:fldChar w:fldCharType="separate"/>
-      </w:r>
-      <w:r>
-        <w:t>1</w:t>
-      </w:r>
-      <w:r>
-        <w:fldChar w:fldCharType="end"/>
-      </w:r>
-      <w:r>
-        <w:t>: Complexity and output source of compared variables</w:t>
-      </w:r>
-    </w:p>
-    <w:p>
-      <w:pPr>
         <w:ind w:firstLine="0"/>
       </w:pPr>
+    </w:p>
+    <w:p>
+      <w:pPr>
+        <w:ind w:firstLine="0"/>
+      </w:pPr>
       <w:r>
         <w:t>In the rewritten DST, the calculations are executed in modules that pass parameters between them. These are placed in three classes that describe the key outputs of each module, and the names have the benefit of a prefix to explain them</w:t>
       </w:r>
@@ -1586,49 +1542,19 @@
         <w:rPr>
           <w:rFonts w:eastAsiaTheme="minorEastAsia"/>
         </w:rPr>
-        <w:t xml:space="preserve">Given the validity of the </w:t>
+        <w:t>Given the validity of the coarse calculations ab</w:t>
       </w:r>
       <w:r>
         <w:rPr>
           <w:rFonts w:eastAsiaTheme="minorEastAsia"/>
         </w:rPr>
-        <w:t xml:space="preserve">coarse </w:t>
+        <w:t>ove, it can be</w:t>
       </w:r>
       <w:r>
         <w:rPr>
           <w:rFonts w:eastAsiaTheme="minorEastAsia"/>
         </w:rPr>
-        <w:t>calculation</w:t>
-      </w:r>
-      <w:r>
-        <w:rPr>
-          <w:rFonts w:eastAsiaTheme="minorEastAsia"/>
-        </w:rPr>
-        <w:t>s</w:t>
-      </w:r>
-      <w:r>
-        <w:rPr>
-          <w:rFonts w:eastAsiaTheme="minorEastAsia"/>
-        </w:rPr>
-        <w:t xml:space="preserve"> ab</w:t>
-      </w:r>
-      <w:r>
-        <w:rPr>
-          <w:rFonts w:eastAsiaTheme="minorEastAsia"/>
-        </w:rPr>
-        <w:t>ove, it can be</w:t>
-      </w:r>
-      <w:r>
-        <w:rPr>
-          <w:rFonts w:eastAsiaTheme="minorEastAsia"/>
-        </w:rPr>
-        <w:t xml:space="preserve"> </w:t>
-      </w:r>
-      <w:r>
-        <w:rPr>
-          <w:rFonts w:eastAsiaTheme="minorEastAsia"/>
-        </w:rPr>
-        <w:t>assume</w:t>
+        <w:t xml:space="preserve"> assume</w:t>
       </w:r>
       <w:r>
         <w:rPr>
@@ -1666,19 +1592,7 @@
         <w:rPr>
           <w:rFonts w:eastAsiaTheme="minorEastAsia"/>
         </w:rPr>
-        <w:t xml:space="preserve"> different PV and battery size combinations</w:t>
-      </w:r>
-      <w:r>
-        <w:rPr>
-          <w:rFonts w:eastAsiaTheme="minorEastAsia"/>
-        </w:rPr>
-        <w:t>. In order to thoroughly</w:t>
-      </w:r>
-      <w:r>
-        <w:rPr>
-          <w:rFonts w:eastAsiaTheme="minorEastAsia"/>
-        </w:rPr>
-        <w:t xml:space="preserve"> amend for possible </w:t>
+        <w:t xml:space="preserve"> different PV and battery size combinations. In order to thoroughly amend for possible </w:t>
       </w:r>
       <w:r>
         <w:rPr>
@@ -1738,6 +1652,9 @@
         <w:pStyle w:val="Caption"/>
       </w:pPr>
       <w:r>
+        <w:rPr>
+          <w:lang w:val="nb-NO" w:eastAsia="ja-JP"/>
+        </w:rPr>
         <mc:AlternateContent>
           <mc:Choice Requires="wps">
             <w:drawing>
@@ -2103,6 +2020,11 @@
       <w:pPr>
         <w:pStyle w:val="Caption"/>
       </w:pPr>
+    </w:p>
+    <w:p>
+      <w:pPr>
+        <w:pStyle w:val="Caption"/>
+      </w:pPr>
       <w:r>
         <w:t xml:space="preserve">Figure </w:t>
       </w:r>
@@ -2134,19 +2056,52 @@
         <w:fldChar w:fldCharType="separate"/>
       </w:r>
       <w:r>
+        <w:t>1</w:t>
+      </w:r>
+      <w:r>
+        <w:fldChar w:fldCharType="end"/>
+      </w:r>
+      <w:r>
+        <w:t>: Parameters for simulations t</w:t>
+      </w:r>
+      <w:r>
+        <w:t>hat produce comparison outputs for simulation pair 1</w:t>
+      </w:r>
+      <w:r>
+        <w:t>.</w:t>
+      </w:r>
+    </w:p>
+    <w:p>
+      <w:pPr>
+        <w:pStyle w:val="Caption"/>
+        <w:keepNext/>
+      </w:pPr>
+    </w:p>
+    <w:p>
+      <w:pPr>
+        <w:pStyle w:val="Caption"/>
+        <w:keepNext/>
+      </w:pPr>
+      <w:r>
+        <w:t xml:space="preserve">Table </w:t>
+      </w:r>
+      <w:r>
+        <w:fldChar w:fldCharType="begin"/>
+      </w:r>
+      <w:r>
+        <w:instrText xml:space="preserve"> SEQ Table \* ARABIC </w:instrText>
+      </w:r>
+      <w:r>
+        <w:fldChar w:fldCharType="separate"/>
+      </w:r>
+      <w:r>
         <w:t>2</w:t>
       </w:r>
       <w:r>
         <w:fldChar w:fldCharType="end"/>
       </w:r>
       <w:r>
-        <w:t>: Parameters for simulations t</w:t>
-      </w:r>
-      <w:r>
-        <w:t>hat produce comparison outputs for simulation pair 1</w:t>
-      </w:r>
-      <w:r>
-        <w:t>.</w:t>
+        <w:t>: Results of comparisons in simulation pair 1</w:t>
       </w:r>
     </w:p>
     <w:tbl>
@@ -2698,6 +2653,7 @@
               <w:rPr>
                 <w:lang w:val="nb-NO"/>
               </w:rPr>
+              <w:lastRenderedPageBreak/>
               <w:t>MA_opt_norm_bhut_jun15_20_10</w:t>
             </w:r>
             <w:r>
@@ -2776,51 +2732,9 @@
         <w:pStyle w:val="Caption"/>
       </w:pPr>
       <w:r>
-        <w:t xml:space="preserve">Figure </w:t>
-      </w:r>
-      <w:r>
-        <w:fldChar w:fldCharType="begin"/>
-      </w:r>
-      <w:r>
-        <w:instrText xml:space="preserve"> STYLEREF 1 \s </w:instrText>
-      </w:r>
-      <w:r>
-        <w:fldChar w:fldCharType="separate"/>
-      </w:r>
-      <w:r>
-        <w:t>2</w:t>
-      </w:r>
-      <w:r>
-        <w:fldChar w:fldCharType="end"/>
-      </w:r>
-      <w:r>
-        <w:t>:</w:t>
-      </w:r>
-      <w:r>
-        <w:fldChar w:fldCharType="begin"/>
-      </w:r>
-      <w:r>
-        <w:instrText xml:space="preserve"> SEQ Figure \* ARABIC \s 1 </w:instrText>
-      </w:r>
-      <w:r>
-        <w:fldChar w:fldCharType="separate"/>
-      </w:r>
-      <w:r>
-        <w:t>3</w:t>
-      </w:r>
-      <w:r>
-        <w:fldChar w:fldCharType="end"/>
-      </w:r>
-      <w:r>
-        <w:t>: Results of comparisons in simulation pair 1</w:t>
-      </w:r>
-    </w:p>
-    <w:p>
-      <w:pPr>
-        <w:pStyle w:val="Caption"/>
-      </w:pPr>
-      <w:r>
-        <w:lastRenderedPageBreak/>
+        <w:rPr>
+          <w:lang w:val="nb-NO" w:eastAsia="ja-JP"/>
+        </w:rPr>
         <mc:AlternateContent>
           <mc:Choice Requires="wps">
             <w:drawing>
@@ -3254,6 +3168,11 @@
       <w:pPr>
         <w:pStyle w:val="Caption"/>
       </w:pPr>
+    </w:p>
+    <w:p>
+      <w:pPr>
+        <w:pStyle w:val="Caption"/>
+      </w:pPr>
       <w:r>
         <w:t xml:space="preserve">Figure </w:t>
       </w:r>
@@ -3285,7 +3204,7 @@
         <w:fldChar w:fldCharType="separate"/>
       </w:r>
       <w:r>
-        <w:t>4</w:t>
+        <w:t>2</w:t>
       </w:r>
       <w:r>
         <w:fldChar w:fldCharType="end"/>
@@ -3298,6 +3217,39 @@
       </w:r>
       <w:r>
         <w:t>n outputs for simulation pair 2.</w:t>
+      </w:r>
+    </w:p>
+    <w:p>
+      <w:pPr>
+        <w:pStyle w:val="Caption"/>
+        <w:keepNext/>
+      </w:pPr>
+    </w:p>
+    <w:p>
+      <w:pPr>
+        <w:pStyle w:val="Caption"/>
+        <w:keepNext/>
+      </w:pPr>
+      <w:r>
+        <w:t xml:space="preserve">Table </w:t>
+      </w:r>
+      <w:r>
+        <w:fldChar w:fldCharType="begin"/>
+      </w:r>
+      <w:r>
+        <w:instrText xml:space="preserve"> SEQ Table \* ARABIC </w:instrText>
+      </w:r>
+      <w:r>
+        <w:fldChar w:fldCharType="separate"/>
+      </w:r>
+      <w:r>
+        <w:t>3</w:t>
+      </w:r>
+      <w:r>
+        <w:fldChar w:fldCharType="end"/>
+      </w:r>
+      <w:r>
+        <w:t>: Results of comparisons in simulation pair 2</w:t>
       </w:r>
     </w:p>
     <w:tbl>
@@ -3379,7 +3331,7 @@
         </w:tc>
         <w:tc>
           <w:tcPr>
-            <w:tcW w:w="779" w:type="pct"/>
+            <w:tcW w:w="778" w:type="pct"/>
             <w:vAlign w:val="center"/>
           </w:tcPr>
           <w:p>
@@ -3464,7 +3416,7 @@
         </w:tc>
         <w:tc>
           <w:tcPr>
-            <w:tcW w:w="779" w:type="pct"/>
+            <w:tcW w:w="778" w:type="pct"/>
             <w:vAlign w:val="center"/>
           </w:tcPr>
           <w:p>
@@ -3549,7 +3501,7 @@
         </w:tc>
         <w:tc>
           <w:tcPr>
-            <w:tcW w:w="779" w:type="pct"/>
+            <w:tcW w:w="778" w:type="pct"/>
             <w:vAlign w:val="center"/>
           </w:tcPr>
           <w:p>
@@ -3634,7 +3586,7 @@
         </w:tc>
         <w:tc>
           <w:tcPr>
-            <w:tcW w:w="779" w:type="pct"/>
+            <w:tcW w:w="778" w:type="pct"/>
             <w:vAlign w:val="center"/>
           </w:tcPr>
           <w:p>
@@ -3719,7 +3671,7 @@
         </w:tc>
         <w:tc>
           <w:tcPr>
-            <w:tcW w:w="779" w:type="pct"/>
+            <w:tcW w:w="778" w:type="pct"/>
             <w:vAlign w:val="center"/>
           </w:tcPr>
           <w:p>
@@ -3810,7 +3762,7 @@
         </w:tc>
         <w:tc>
           <w:tcPr>
-            <w:tcW w:w="779" w:type="pct"/>
+            <w:tcW w:w="778" w:type="pct"/>
             <w:vAlign w:val="center"/>
           </w:tcPr>
           <w:p>
@@ -3901,7 +3853,7 @@
         </w:tc>
         <w:tc>
           <w:tcPr>
-            <w:tcW w:w="779" w:type="pct"/>
+            <w:tcW w:w="778" w:type="pct"/>
             <w:vAlign w:val="center"/>
           </w:tcPr>
           <w:p>
@@ -3922,56 +3874,7 @@
         </w:tc>
       </w:tr>
     </w:tbl>
-    <w:p>
-      <w:pPr>
-        <w:pStyle w:val="Caption"/>
-      </w:pPr>
-      <w:r>
-        <w:t xml:space="preserve">Figure </w:t>
-      </w:r>
-      <w:r>
-        <w:fldChar w:fldCharType="begin"/>
-      </w:r>
-      <w:r>
-        <w:instrText xml:space="preserve"> STYLEREF 1 \s </w:instrText>
-      </w:r>
-      <w:r>
-        <w:fldChar w:fldCharType="separate"/>
-      </w:r>
-      <w:r>
-        <w:t>2</w:t>
-      </w:r>
-      <w:r>
-        <w:fldChar w:fldCharType="end"/>
-      </w:r>
-      <w:r>
-        <w:t>:</w:t>
-      </w:r>
-      <w:r>
-        <w:fldChar w:fldCharType="begin"/>
-      </w:r>
-      <w:r>
-        <w:instrText xml:space="preserve"> SEQ Figure \* ARABIC \s 1 </w:instrText>
-      </w:r>
-      <w:r>
-        <w:fldChar w:fldCharType="separate"/>
-      </w:r>
-      <w:r>
-        <w:t>5</w:t>
-      </w:r>
-      <w:r>
-        <w:fldChar w:fldCharType="end"/>
-      </w:r>
-      <w:r>
-        <w:t xml:space="preserve">: </w:t>
-      </w:r>
-      <w:r>
-        <w:t xml:space="preserve">Results of </w:t>
-      </w:r>
-      <w:r>
-        <w:t>comparisons in simulation pair 2</w:t>
-      </w:r>
-    </w:p>
+    <w:p/>
     <w:p>
       <w:r>
         <w:t>These results prove that the functionality of the DST has been preserved completely in the rewrite process.</w:t>
@@ -4000,6 +3903,7 @@
           <w:id w:val="-314023301"/>
           <w:citation/>
         </w:sdtPr>
+        <w:sdtEndPr/>
         <w:sdtContent>
           <w:r>
             <w:fldChar w:fldCharType="begin"/>
@@ -4025,6 +3929,44 @@
         <w:t xml:space="preserve"> and should be maintained in the rewritten DST. There are however some functionality that is worth </w:t>
       </w:r>
     </w:p>
+    <w:p>
+      <w:pPr>
+        <w:pStyle w:val="Heading4"/>
+      </w:pPr>
+      <w:r>
+        <w:t>Bug Fixes</w:t>
+      </w:r>
+    </w:p>
+    <w:p>
+      <w:r>
+        <w:t xml:space="preserve">The </w:t>
+      </w:r>
+      <w:r>
+        <w:rPr>
+          <w:rStyle w:val="codeChar"/>
+        </w:rPr>
+        <w:t xml:space="preserve">years_to_batt </w:t>
+      </w:r>
+      <w:r>
+        <w:t>bug</w:t>
+      </w:r>
+      <w:bookmarkStart w:id="1" w:name="_GoBack"/>
+      <w:bookmarkEnd w:id="1"/>
+    </w:p>
+    <w:p>
+      <w:r>
+        <w:t xml:space="preserve">The </w:t>
+      </w:r>
+      <w:r>
+        <w:rPr>
+          <w:rStyle w:val="codeChar"/>
+        </w:rPr>
+        <w:t>plot_power_balance</w:t>
+      </w:r>
+      <w:r>
+        <w:t xml:space="preserve"> bug</w:t>
+      </w:r>
+    </w:p>
     <w:p/>
     <w:p>
       <w:pPr>
@@ -4058,7 +4000,11 @@
         <w:t xml:space="preserve"> partial cycles. One cycle is one instance of full stress exposure, a partial cycle is an instance of a partial stress exposure. The algorithm</w:t>
       </w:r>
       <w:r>
-        <w:t xml:space="preserve"> has since been developed to account for </w:t>
+        <w:t xml:space="preserve"> has since been </w:t>
+      </w:r>
+      <w:r>
+        <w:lastRenderedPageBreak/>
+        <w:t xml:space="preserve">developed to account for </w:t>
       </w:r>
       <w:r>
         <w:t>stress in batteries</w:t>
@@ -4099,12 +4045,7 @@
     </w:p>
     <w:p>
       <w:r>
-        <w:t>The expense of battery repl</w:t>
-      </w:r>
-      <w:bookmarkStart w:id="1" w:name="_GoBack"/>
-      <w:bookmarkEnd w:id="1"/>
-      <w:r>
-        <w:t xml:space="preserve">acement is high, </w:t>
+        <w:t xml:space="preserve">The expense of battery replacement is high, </w:t>
       </w:r>
       <w:commentRangeStart w:id="2"/>
       <w:r>
@@ -4215,7 +4156,6 @@
         </w:numPr>
       </w:pPr>
       <w:r>
-        <w:lastRenderedPageBreak/>
         <w:t>N</w:t>
       </w:r>
       <w:r>
@@ -4767,7 +4707,8 @@
         <w:rPr>
           <w:noProof/>
         </w:rPr>
-        <w:t>Improving the Implementation</w:t>
+        <w:lastRenderedPageBreak/>
+        <w:t>Improving the Implemented Rainflow Algorithm</w:t>
       </w:r>
     </w:p>
     <w:p>
@@ -4920,8 +4861,8 @@
             <w:r>
               <w:rPr>
                 <w:noProof/>
-              </w:rPr>
-              <w:lastRenderedPageBreak/>
+                <w:lang w:val="nb-NO" w:eastAsia="ja-JP"/>
+              </w:rPr>
               <w:drawing>
                 <wp:inline distT="0" distB="0" distL="0" distR="0" wp14:anchorId="1E5123D4" wp14:editId="29D84AFE">
                   <wp:extent cx="3856007" cy="2893615"/>
@@ -5008,7 +4949,7 @@
               <w:fldChar w:fldCharType="separate"/>
             </w:r>
             <w:r>
-              <w:t>6</w:t>
+              <w:t>3</w:t>
             </w:r>
             <w:r>
               <w:fldChar w:fldCharType="end"/>
@@ -5180,13 +5121,13 @@
         <w:rPr>
           <w:noProof/>
         </w:rPr>
-        <w:t>, the method proposed is preemptively generating a table of maximum cycles before fa</w:t>
-      </w:r>
-      <w:r>
-        <w:rPr>
-          <w:noProof/>
-        </w:rPr>
-        <w:t>ilure for every DoD percentage.</w:t>
+        <w:t>, the method proposed is preemptive</w:t>
+      </w:r>
+      <w:r>
+        <w:rPr>
+          <w:noProof/>
+        </w:rPr>
+        <w:t>ly generating a table of</w:t>
       </w:r>
       <w:r>
         <w:rPr>
@@ -5194,18 +5135,66 @@
         </w:rPr>
         <w:t xml:space="preserve"> </w:t>
       </w:r>
-    </w:p>
-    <w:p>
-      <w:pPr>
-        <w:rPr>
-          <w:noProof/>
-        </w:rPr>
-      </w:pPr>
-      <w:r>
-        <w:rPr>
-          <w:noProof/>
-        </w:rPr>
-        <w:t xml:space="preserve">Given that the rate of change in DoD is not too close to zero, so that one has horizontal asymptotes, the points of DoD will sufficiently describe the Cycles To Failure. This is because there will be many points of DoD to describe the different Cycles To Failure values.. By inspecting </w:t>
+      <w:r>
+        <w:rPr>
+          <w:noProof/>
+        </w:rPr>
+        <w:t>Cycles To Failure</w:t>
+      </w:r>
+      <w:r>
+        <w:rPr>
+          <w:noProof/>
+        </w:rPr>
+        <w:t xml:space="preserve"> for every DoD percentage.</w:t>
+      </w:r>
+      <w:r>
+        <w:rPr>
+          <w:noProof/>
+        </w:rPr>
+        <w:t xml:space="preserve"> </w:t>
+      </w:r>
+    </w:p>
+    <w:p>
+      <w:pPr>
+        <w:rPr>
+          <w:noProof/>
+        </w:rPr>
+      </w:pPr>
+      <w:r>
+        <w:rPr>
+          <w:noProof/>
+        </w:rPr>
+        <w:t>If</w:t>
+      </w:r>
+      <w:r>
+        <w:rPr>
+          <w:noProof/>
+        </w:rPr>
+        <w:t xml:space="preserve"> the rate of change in DoD is no</w:t>
+      </w:r>
+      <w:r>
+        <w:rPr>
+          <w:noProof/>
+        </w:rPr>
+        <w:t xml:space="preserve">t too close to zero, then </w:t>
+      </w:r>
+      <w:r>
+        <w:rPr>
+          <w:noProof/>
+        </w:rPr>
+        <w:t>the points of DoD will sufficiently describe the Cycles To Failure</w:t>
+      </w:r>
+      <w:r>
+        <w:rPr>
+          <w:noProof/>
+        </w:rPr>
+        <w:t xml:space="preserve">, as there are many values of DoD for each value of Cycles To Failure. </w:t>
+      </w:r>
+      <w:r>
+        <w:rPr>
+          <w:noProof/>
+        </w:rPr>
+        <w:t xml:space="preserve">By inspecting </w:t>
       </w:r>
       <w:r>
         <w:rPr>
@@ -5231,7 +5220,13 @@
         <w:fldChar w:fldCharType="separate"/>
       </w:r>
       <w:r>
-        <w:t xml:space="preserve">Figure </w:t>
+        <w:t>Figur</w:t>
+      </w:r>
+      <w:r>
+        <w:t>e</w:t>
+      </w:r>
+      <w:r>
+        <w:t xml:space="preserve"> </w:t>
       </w:r>
       <w:r>
         <w:rPr>
@@ -5246,7 +5241,7 @@
         <w:rPr>
           <w:noProof/>
         </w:rPr>
-        <w:t>1</w:t>
+        <w:t>3</w:t>
       </w:r>
       <w:r>
         <w:rPr>
@@ -5258,31 +5253,73 @@
         <w:rPr>
           <w:noProof/>
         </w:rPr>
-        <w:t xml:space="preserve">, one </w:t>
-      </w:r>
-      <w:r>
-        <w:rPr>
-          <w:noProof/>
-        </w:rPr>
-        <w:t>can plainly</w:t>
-      </w:r>
-      <w:r>
-        <w:rPr>
-          <w:noProof/>
-        </w:rPr>
-        <w:t xml:space="preserve"> see that it would not be safe to approach the problem at 1% granulity,</w:t>
-      </w:r>
-      <w:r>
-        <w:rPr>
-          <w:noProof/>
-        </w:rPr>
-        <w:t xml:space="preserve"> the rate of change is too low until about 20% and</w:t>
-      </w:r>
-      <w:r>
-        <w:rPr>
-          <w:noProof/>
-        </w:rPr>
-        <w:t xml:space="preserve"> we will not accept a DoD lower than 60% due to the excessive loss of cycles this choice imply.</w:t>
+        <w:t xml:space="preserve">, </w:t>
+      </w:r>
+      <w:r>
+        <w:rPr>
+          <w:noProof/>
+        </w:rPr>
+        <w:t>here t</w:t>
+      </w:r>
+      <w:r>
+        <w:rPr>
+          <w:noProof/>
+        </w:rPr>
+        <w:t>he points of DoD percentage per cycles varies from 0.000</w:t>
+      </w:r>
+      <w:r>
+        <w:rPr>
+          <w:noProof/>
+        </w:rPr>
+        <w:t>1 to 0.01. I</w:t>
+      </w:r>
+      <w:r>
+        <w:rPr>
+          <w:noProof/>
+        </w:rPr>
+        <w:t xml:space="preserve">t would not be safe </w:t>
+      </w:r>
+      <w:r>
+        <w:rPr>
+          <w:noProof/>
+        </w:rPr>
+        <w:t>generate an array with 1% resolution</w:t>
+      </w:r>
+      <w:r>
+        <w:rPr>
+          <w:noProof/>
+        </w:rPr>
+        <w:t>,</w:t>
+      </w:r>
+      <w:r>
+        <w:rPr>
+          <w:noProof/>
+        </w:rPr>
+        <w:t xml:space="preserve"> the DoD rate</w:t>
+      </w:r>
+      <w:r>
+        <w:rPr>
+          <w:noProof/>
+        </w:rPr>
+        <w:t xml:space="preserve"> is too low until about 20%</w:t>
+      </w:r>
+      <w:r>
+        <w:rPr>
+          <w:noProof/>
+        </w:rPr>
+        <w:t xml:space="preserve">. We can not guarantee that the DoD valleys </w:t>
+      </w:r>
+      <w:r>
+        <w:rPr>
+          <w:noProof/>
+        </w:rPr>
+        <w:t xml:space="preserve">wont </w:t>
+      </w:r>
+      <w:r>
+        <w:rPr>
+          <w:noProof/>
+        </w:rPr>
+        <w:t>occur in the 0%-20%</w:t>
       </w:r>
       <w:r>
         <w:rPr>
@@ -5294,7 +5331,49 @@
         <w:rPr>
           <w:noProof/>
         </w:rPr>
-        <w:t>This can be solved by increasing the resolution of the DoD values to 0,1% or even smaller</w:t>
+        <w:t xml:space="preserve">range, even though it is less typical of a discharge cycle. </w:t>
+      </w:r>
+      <w:r>
+        <w:rPr>
+          <w:noProof/>
+        </w:rPr>
+        <w:t>One</w:t>
+      </w:r>
+      <w:r>
+        <w:rPr>
+          <w:noProof/>
+        </w:rPr>
+        <w:t xml:space="preserve"> solution is </w:t>
+      </w:r>
+      <w:r>
+        <w:rPr>
+          <w:noProof/>
+        </w:rPr>
+        <w:t>to increase</w:t>
+      </w:r>
+      <w:r>
+        <w:rPr>
+          <w:noProof/>
+        </w:rPr>
+        <w:t xml:space="preserve"> the resolution of the DoD values to 0,1%</w:t>
+      </w:r>
+      <w:r>
+        <w:rPr>
+          <w:noProof/>
+        </w:rPr>
+        <w:t>,</w:t>
+      </w:r>
+      <w:r>
+        <w:rPr>
+          <w:noProof/>
+        </w:rPr>
+        <w:t xml:space="preserve"> or </w:t>
+      </w:r>
+      <w:r>
+        <w:rPr>
+          <w:noProof/>
+        </w:rPr>
+        <w:t>perhaps smaller,</w:t>
       </w:r>
       <w:r>
         <w:rPr>
@@ -5306,13 +5385,38 @@
         <w:rPr>
           <w:noProof/>
         </w:rPr>
-        <w:t>, but seeing that the overall</w:t>
-      </w:r>
-      <w:r>
-        <w:rPr>
-          <w:noProof/>
-        </w:rPr>
-        <w:t xml:space="preserve"> run time of the program is </w:t>
+        <w:t>. T</w:t>
+      </w:r>
+      <w:r>
+        <w:rPr>
+          <w:noProof/>
+        </w:rPr>
+        <w:t xml:space="preserve">he increased resolution will decrease computational gain. The </w:t>
+      </w:r>
+      <w:r>
+        <w:rPr>
+          <w:noProof/>
+        </w:rPr>
+        <w:lastRenderedPageBreak/>
+        <w:t xml:space="preserve">DST </w:t>
+      </w:r>
+      <w:r>
+        <w:rPr>
+          <w:noProof/>
+        </w:rPr>
+        <w:t>overall</w:t>
+      </w:r>
+      <w:r>
+        <w:rPr>
+          <w:noProof/>
+        </w:rPr>
+        <w:t xml:space="preserve"> complexity</w:t>
+      </w:r>
+      <w:r>
+        <w:rPr>
+          <w:noProof/>
+        </w:rPr>
+        <w:t xml:space="preserve"> is </w:t>
       </w:r>
       <m:oMath>
         <m:r>
@@ -5364,26 +5468,100 @@
           <w:rFonts w:eastAsiaTheme="minorEastAsia"/>
           <w:noProof/>
         </w:rPr>
-        <w:t xml:space="preserve"> there is a neglible amount of time to gain, compared to the testing that would be needed to ensure satisfactory results. </w:t>
-      </w:r>
-      <w:r>
-        <w:rPr>
-          <w:noProof/>
-        </w:rPr>
-        <w:t>Hence the initial algorithm that calculates on each occurrence of DoD, will be kept in the DST.</w:t>
-      </w:r>
-    </w:p>
-    <w:p>
-      <w:pPr>
-        <w:rPr>
-          <w:noProof/>
-        </w:rPr>
-      </w:pPr>
-      <w:r>
-        <w:rPr>
-          <w:noProof/>
-        </w:rPr>
-        <w:t xml:space="preserve">The mentioned 8-hour consecutiveness condition is also implemented in </w:t>
+        <w:t>, the algorithm triggers a maximum of 3 times per day</w:t>
+      </w:r>
+      <w:r>
+        <w:rPr>
+          <w:rFonts w:eastAsiaTheme="minorEastAsia"/>
+          <w:noProof/>
+        </w:rPr>
+        <w:t>.</w:t>
+      </w:r>
+      <w:r>
+        <w:rPr>
+          <w:rFonts w:eastAsiaTheme="minorEastAsia"/>
+          <w:noProof/>
+        </w:rPr>
+        <w:t xml:space="preserve"> </w:t>
+      </w:r>
+      <w:r>
+        <w:rPr>
+          <w:noProof/>
+        </w:rPr>
+        <w:t>The decision was made to keep</w:t>
+      </w:r>
+      <w:r>
+        <w:rPr>
+          <w:noProof/>
+        </w:rPr>
+        <w:t xml:space="preserve"> the initial algorithm that calculates on each occurrence </w:t>
+      </w:r>
+      <w:r>
+        <w:rPr>
+          <w:noProof/>
+        </w:rPr>
+        <w:t xml:space="preserve">of DoD minimums. The </w:t>
+      </w:r>
+      <w:r>
+        <w:rPr>
+          <w:noProof/>
+        </w:rPr>
+        <w:t>computation time gain of employing a precalculated array</w:t>
+      </w:r>
+      <w:r>
+        <w:rPr>
+          <w:noProof/>
+        </w:rPr>
+        <w:t xml:space="preserve"> is too small</w:t>
+      </w:r>
+      <w:r>
+        <w:rPr>
+          <w:noProof/>
+        </w:rPr>
+        <w:t>,</w:t>
+      </w:r>
+      <w:r>
+        <w:rPr>
+          <w:noProof/>
+        </w:rPr>
+        <w:t xml:space="preserve"> compared to the extensive testing and assumptions </w:t>
+      </w:r>
+      <w:r>
+        <w:rPr>
+          <w:noProof/>
+        </w:rPr>
+        <w:t>that would be required</w:t>
+      </w:r>
+      <w:r>
+        <w:rPr>
+          <w:noProof/>
+        </w:rPr>
+        <w:t>.</w:t>
+      </w:r>
+    </w:p>
+    <w:p>
+      <w:pPr>
+        <w:rPr>
+          <w:noProof/>
+        </w:rPr>
+      </w:pPr>
+      <w:r>
+        <w:rPr>
+          <w:noProof/>
+        </w:rPr>
+        <w:t xml:space="preserve">The 8-hour consecutiveness condition is </w:t>
+      </w:r>
+      <w:r>
+        <w:rPr>
+          <w:noProof/>
+        </w:rPr>
+        <w:t>similarly</w:t>
+      </w:r>
+      <w:r>
+        <w:rPr>
+          <w:noProof/>
+        </w:rPr>
+        <w:t xml:space="preserve"> implemented in </w:t>
       </w:r>
       <w:sdt>
         <w:sdtPr>
@@ -5459,7 +5637,6 @@
         <w:pStyle w:val="Heading2"/>
       </w:pPr>
       <w:r>
-        <w:lastRenderedPageBreak/>
         <w:t>Biomass Power Generation</w:t>
       </w:r>
     </w:p>
@@ -7031,6 +7208,7 @@
   <w:style w:type="character" w:default="1" w:styleId="DefaultParagraphFont">
     <w:name w:val="Default Paragraph Font"/>
     <w:uiPriority w:val="1"/>
+    <w:semiHidden/>
     <w:unhideWhenUsed/>
   </w:style>
   <w:style w:type="table" w:default="1" w:styleId="TableNormal">
@@ -7403,559 +7581,6 @@
     </w:rPr>
   </w:style>
 </w:styles>
-</file>
-
-<file path=word/glossary/document.xml><?xml version="1.0" encoding="utf-8"?>
-<w:glossaryDocument xmlns:wpc="http://schemas.microsoft.com/office/word/2010/wordprocessingCanvas" xmlns:mc="http://schemas.openxmlformats.org/markup-compatibility/2006" xmlns:o="urn:schemas-microsoft-com:office:office" xmlns:r="http://schemas.openxmlformats.org/officeDocument/2006/relationships" xmlns:m="http://schemas.openxmlformats.org/officeDocument/2006/math" xmlns:v="urn:schemas-microsoft-com:vml" xmlns:wp14="http://schemas.microsoft.com/office/word/2010/wordprocessingDrawing" xmlns:wp="http://schemas.openxmlformats.org/drawingml/2006/wordprocessingDrawing" xmlns:w10="urn:schemas-microsoft-com:office:word" xmlns:w="http://schemas.openxmlformats.org/wordprocessingml/2006/main" xmlns:w14="http://schemas.microsoft.com/office/word/2010/wordml" xmlns:w15="http://schemas.microsoft.com/office/word/2012/wordml" xmlns:wpg="http://schemas.microsoft.com/office/word/2010/wordprocessingGroup" xmlns:wpi="http://schemas.microsoft.com/office/word/2010/wordprocessingInk" xmlns:wne="http://schemas.microsoft.com/office/word/2006/wordml" xmlns:wps="http://schemas.microsoft.com/office/word/2010/wordprocessingShape" mc:Ignorable="w14 w15 wp14"/>
-</file>
-
-<file path=word/glossary/fontTable.xml><?xml version="1.0" encoding="utf-8"?>
-<w:fonts xmlns:mc="http://schemas.openxmlformats.org/markup-compatibility/2006" xmlns:r="http://schemas.openxmlformats.org/officeDocument/2006/relationships" xmlns:w="http://schemas.openxmlformats.org/wordprocessingml/2006/main" xmlns:w14="http://schemas.microsoft.com/office/word/2010/wordml" xmlns:w15="http://schemas.microsoft.com/office/word/2012/wordml" mc:Ignorable="w14 w15">
-  <w:font w:name="Symbol">
-    <w:panose1 w:val="05050102010706020507"/>
-    <w:charset w:val="02"/>
-    <w:family w:val="roman"/>
-    <w:pitch w:val="variable"/>
-    <w:sig w:usb0="00000000" w:usb1="10000000" w:usb2="00000000" w:usb3="00000000" w:csb0="80000000" w:csb1="00000000"/>
-  </w:font>
-  <w:font w:name="Times New Roman">
-    <w:panose1 w:val="02020603050405020304"/>
-    <w:charset w:val="00"/>
-    <w:family w:val="roman"/>
-    <w:pitch w:val="variable"/>
-    <w:sig w:usb0="E0002AFF" w:usb1="C0007841" w:usb2="00000009" w:usb3="00000000" w:csb0="000001FF" w:csb1="00000000"/>
-  </w:font>
-  <w:font w:name="Courier New">
-    <w:panose1 w:val="02070309020205020404"/>
-    <w:charset w:val="00"/>
-    <w:family w:val="modern"/>
-    <w:pitch w:val="fixed"/>
-    <w:sig w:usb0="E0002AFF" w:usb1="C0007843" w:usb2="00000009" w:usb3="00000000" w:csb0="000001FF" w:csb1="00000000"/>
-  </w:font>
-  <w:font w:name="Wingdings">
-    <w:panose1 w:val="05000000000000000000"/>
-    <w:charset w:val="02"/>
-    <w:family w:val="auto"/>
-    <w:pitch w:val="variable"/>
-    <w:sig w:usb0="00000000" w:usb1="10000000" w:usb2="00000000" w:usb3="00000000" w:csb0="80000000" w:csb1="00000000"/>
-  </w:font>
-  <w:font w:name="Calibri">
-    <w:panose1 w:val="020F0502020204030204"/>
-    <w:charset w:val="00"/>
-    <w:family w:val="swiss"/>
-    <w:pitch w:val="variable"/>
-    <w:sig w:usb0="E00002FF" w:usb1="4000ACFF" w:usb2="00000001" w:usb3="00000000" w:csb0="0000019F" w:csb1="00000000"/>
-  </w:font>
-  <w:font w:name="Arial">
-    <w:panose1 w:val="020B0604020202020204"/>
-    <w:charset w:val="00"/>
-    <w:family w:val="swiss"/>
-    <w:pitch w:val="variable"/>
-    <w:sig w:usb0="E0002AFF" w:usb1="C0007843" w:usb2="00000009" w:usb3="00000000" w:csb0="000001FF" w:csb1="00000000"/>
-  </w:font>
-  <w:font w:name="Calibri Light">
-    <w:panose1 w:val="020F0302020204030204"/>
-    <w:charset w:val="00"/>
-    <w:family w:val="swiss"/>
-    <w:pitch w:val="variable"/>
-    <w:sig w:usb0="A00002EF" w:usb1="4000207B" w:usb2="00000000" w:usb3="00000000" w:csb0="0000019F" w:csb1="00000000"/>
-  </w:font>
-  <w:font w:name="Segoe UI">
-    <w:panose1 w:val="020B0502040204020203"/>
-    <w:charset w:val="00"/>
-    <w:family w:val="swiss"/>
-    <w:pitch w:val="variable"/>
-    <w:sig w:usb0="E10022FF" w:usb1="C000E47F" w:usb2="00000029" w:usb3="00000000" w:csb0="000001DF" w:csb1="00000000"/>
-  </w:font>
-  <w:font w:name="Cambria Math">
-    <w:panose1 w:val="02040503050406030204"/>
-    <w:charset w:val="00"/>
-    <w:family w:val="roman"/>
-    <w:pitch w:val="variable"/>
-    <w:sig w:usb0="E00002FF" w:usb1="420024FF" w:usb2="00000000" w:usb3="00000000" w:csb0="0000019F" w:csb1="00000000"/>
-  </w:font>
-</w:fonts>
-</file>
-
-<file path=word/glossary/settings.xml><?xml version="1.0" encoding="utf-8"?>
-<w:settings xmlns:mc="http://schemas.openxmlformats.org/markup-compatibility/2006" xmlns:o="urn:schemas-microsoft-com:office:office" xmlns:r="http://schemas.openxmlformats.org/officeDocument/2006/relationships" xmlns:m="http://schemas.openxmlformats.org/officeDocument/2006/math" xmlns:v="urn:schemas-microsoft-com:vml" xmlns:w10="urn:schemas-microsoft-com:office:word" xmlns:w="http://schemas.openxmlformats.org/wordprocessingml/2006/main" xmlns:w14="http://schemas.microsoft.com/office/word/2010/wordml" xmlns:w15="http://schemas.microsoft.com/office/word/2012/wordml" xmlns:sl="http://schemas.openxmlformats.org/schemaLibrary/2006/main" mc:Ignorable="w14 w15">
-  <w:view w:val="normal"/>
-  <w:defaultTabStop w:val="720"/>
-  <w:characterSpacingControl w:val="doNotCompress"/>
-  <w:compat>
-    <w:useFELayout/>
-    <w:compatSetting w:name="compatibilityMode" w:uri="http://schemas.microsoft.com/office/word" w:val="15"/>
-    <w:compatSetting w:name="overrideTableStyleFontSizeAndJustification" w:uri="http://schemas.microsoft.com/office/word" w:val="1"/>
-    <w:compatSetting w:name="enableOpenTypeFeatures" w:uri="http://schemas.microsoft.com/office/word" w:val="1"/>
-    <w:compatSetting w:name="doNotFlipMirrorIndents" w:uri="http://schemas.microsoft.com/office/word" w:val="1"/>
-    <w:compatSetting w:name="differentiateMultirowTableHeaders" w:uri="http://schemas.microsoft.com/office/word" w:val="1"/>
-  </w:compat>
-  <w:rsids>
-    <w:rsidRoot w:val="00734057"/>
-    <w:rsid w:val="001E7FC1"/>
-    <w:rsid w:val="00734057"/>
-    <w:rsid w:val="00BF6A08"/>
-  </w:rsids>
-  <m:mathPr>
-    <m:mathFont m:val="Cambria Math"/>
-    <m:brkBin m:val="before"/>
-    <m:brkBinSub m:val="--"/>
-    <m:smallFrac m:val="0"/>
-    <m:dispDef/>
-    <m:lMargin m:val="0"/>
-    <m:rMargin m:val="0"/>
-    <m:defJc m:val="centerGroup"/>
-    <m:wrapIndent m:val="1440"/>
-    <m:intLim m:val="subSup"/>
-    <m:naryLim m:val="undOvr"/>
-  </m:mathPr>
-  <w:themeFontLang w:val="en-US"/>
-  <w:clrSchemeMapping w:bg1="light1" w:t1="dark1" w:bg2="light2" w:t2="dark2" w:accent1="accent1" w:accent2="accent2" w:accent3="accent3" w:accent4="accent4" w:accent5="accent5" w:accent6="accent6" w:hyperlink="hyperlink" w:followedHyperlink="followedHyperlink"/>
-  <w:decimalSymbol w:val=","/>
-  <w:listSeparator w:val=";"/>
-  <w15:chartTrackingRefBased/>
-</w:settings>
-</file>
-
-<file path=word/glossary/styles.xml><?xml version="1.0" encoding="utf-8"?>
-<w:styles xmlns:mc="http://schemas.openxmlformats.org/markup-compatibility/2006" xmlns:r="http://schemas.openxmlformats.org/officeDocument/2006/relationships" xmlns:w="http://schemas.openxmlformats.org/wordprocessingml/2006/main" xmlns:w14="http://schemas.microsoft.com/office/word/2010/wordml" xmlns:w15="http://schemas.microsoft.com/office/word/2012/wordml" mc:Ignorable="w14 w15">
-  <w:docDefaults>
-    <w:rPrDefault>
-      <w:rPr>
-        <w:rFonts w:asciiTheme="minorHAnsi" w:eastAsiaTheme="minorEastAsia" w:hAnsiTheme="minorHAnsi" w:cstheme="minorBidi"/>
-        <w:sz w:val="22"/>
-        <w:szCs w:val="22"/>
-        <w:lang w:val="en-US" w:eastAsia="en-US" w:bidi="ar-SA"/>
-      </w:rPr>
-    </w:rPrDefault>
-    <w:pPrDefault>
-      <w:pPr>
-        <w:spacing w:after="160" w:line="259" w:lineRule="auto"/>
-      </w:pPr>
-    </w:pPrDefault>
-  </w:docDefaults>
-  <w:latentStyles w:defLockedState="0" w:defUIPriority="99" w:defSemiHidden="0" w:defUnhideWhenUsed="0" w:defQFormat="0" w:count="371">
-    <w:lsdException w:name="Normal" w:uiPriority="0" w:qFormat="1"/>
-    <w:lsdException w:name="heading 1" w:uiPriority="9" w:qFormat="1"/>
-    <w:lsdException w:name="heading 2" w:semiHidden="1" w:uiPriority="9" w:unhideWhenUsed="1" w:qFormat="1"/>
-    <w:lsdException w:name="heading 3" w:semiHidden="1" w:uiPriority="9" w:unhideWhenUsed="1" w:qFormat="1"/>
-    <w:lsdException w:name="heading 4" w:semiHidden="1" w:uiPriority="9" w:unhideWhenUsed="1" w:qFormat="1"/>
-    <w:lsdException w:name="heading 5" w:semiHidden="1" w:uiPriority="9" w:unhideWhenUsed="1" w:qFormat="1"/>
-    <w:lsdException w:name="heading 6" w:semiHidden="1" w:uiPriority="9" w:unhideWhenUsed="1" w:qFormat="1"/>
-    <w:lsdException w:name="heading 7" w:semiHidden="1" w:uiPriority="9" w:unhideWhenUsed="1" w:qFormat="1"/>
-    <w:lsdException w:name="heading 8" w:semiHidden="1" w:uiPriority="9" w:unhideWhenUsed="1" w:qFormat="1"/>
-    <w:lsdException w:name="heading 9" w:semiHidden="1" w:uiPriority="9" w:unhideWhenUsed="1" w:qFormat="1"/>
-    <w:lsdException w:name="index 1" w:semiHidden="1" w:unhideWhenUsed="1"/>
-    <w:lsdException w:name="index 2" w:semiHidden="1" w:unhideWhenUsed="1"/>
-    <w:lsdException w:name="index 3" w:semiHidden="1" w:unhideWhenUsed="1"/>
-    <w:lsdException w:name="index 4" w:semiHidden="1" w:unhideWhenUsed="1"/>
-    <w:lsdException w:name="index 5" w:semiHidden="1" w:unhideWhenUsed="1"/>
-    <w:lsdException w:name="index 6" w:semiHidden="1" w:unhideWhenUsed="1"/>
-    <w:lsdException w:name="index 7" w:semiHidden="1" w:unhideWhenUsed="1"/>
-    <w:lsdException w:name="index 8" w:semiHidden="1" w:unhideWhenUsed="1"/>
-    <w:lsdException w:name="index 9" w:semiHidden="1" w:unhideWhenUsed="1"/>
-    <w:lsdException w:name="toc 1" w:semiHidden="1" w:uiPriority="39" w:unhideWhenUsed="1"/>
-    <w:lsdException w:name="toc 2" w:semiHidden="1" w:uiPriority="39" w:unhideWhenUsed="1"/>
-    <w:lsdException w:name="toc 3" w:semiHidden="1" w:uiPriority="39" w:unhideWhenUsed="1"/>
-    <w:lsdException w:name="toc 4" w:semiHidden="1" w:uiPriority="39" w:unhideWhenUsed="1"/>
-    <w:lsdException w:name="toc 5" w:semiHidden="1" w:uiPriority="39" w:unhideWhenUsed="1"/>
-    <w:lsdException w:name="toc 6" w:semiHidden="1" w:uiPriority="39" w:unhideWhenUsed="1"/>
-    <w:lsdException w:name="toc 7" w:semiHidden="1" w:uiPriority="39" w:unhideWhenUsed="1"/>
-    <w:lsdException w:name="toc 8" w:semiHidden="1" w:uiPriority="39" w:unhideWhenUsed="1"/>
-    <w:lsdException w:name="toc 9" w:semiHidden="1" w:uiPriority="39" w:unhideWhenUsed="1"/>
-    <w:lsdException w:name="Normal Indent" w:semiHidden="1" w:unhideWhenUsed="1"/>
-    <w:lsdException w:name="footnote text" w:semiHidden="1" w:unhideWhenUsed="1"/>
-    <w:lsdException w:name="annotation text" w:semiHidden="1" w:unhideWhenUsed="1"/>
-    <w:lsdException w:name="header" w:semiHidden="1" w:unhideWhenUsed="1"/>
-    <w:lsdException w:name="footer" w:semiHidden="1" w:unhideWhenUsed="1"/>
-    <w:lsdException w:name="index heading" w:semiHidden="1" w:unhideWhenUsed="1"/>
-    <w:lsdException w:name="caption" w:semiHidden="1" w:uiPriority="35" w:unhideWhenUsed="1" w:qFormat="1"/>
-    <w:lsdException w:name="table of figures" w:semiHidden="1" w:unhideWhenUsed="1"/>
-    <w:lsdException w:name="envelope address" w:semiHidden="1" w:unhideWhenUsed="1"/>
-    <w:lsdException w:name="envelope return" w:semiHidden="1" w:unhideWhenUsed="1"/>
-    <w:lsdException w:name="footnote reference" w:semiHidden="1" w:unhideWhenUsed="1"/>
-    <w:lsdException w:name="annotation reference" w:semiHidden="1" w:unhideWhenUsed="1"/>
-    <w:lsdException w:name="line number" w:semiHidden="1" w:unhideWhenUsed="1"/>
-    <w:lsdException w:name="page number" w:semiHidden="1" w:unhideWhenUsed="1"/>
-    <w:lsdException w:name="endnote reference" w:semiHidden="1" w:unhideWhenUsed="1"/>
-    <w:lsdException w:name="endnote text" w:semiHidden="1" w:unhideWhenUsed="1"/>
-    <w:lsdException w:name="table of authorities" w:semiHidden="1" w:unhideWhenUsed="1"/>
-    <w:lsdException w:name="macro" w:semiHidden="1" w:unhideWhenUsed="1"/>
-    <w:lsdException w:name="toa heading" w:semiHidden="1" w:unhideWhenUsed="1"/>
-    <w:lsdException w:name="List" w:semiHidden="1" w:unhideWhenUsed="1"/>
-    <w:lsdException w:name="List Bullet" w:semiHidden="1" w:unhideWhenUsed="1"/>
-    <w:lsdException w:name="List Number" w:semiHidden="1" w:unhideWhenUsed="1"/>
-    <w:lsdException w:name="List 2" w:semiHidden="1" w:unhideWhenUsed="1"/>
-    <w:lsdException w:name="List 3" w:semiHidden="1" w:unhideWhenUsed="1"/>
-    <w:lsdException w:name="List 4" w:semiHidden="1" w:unhideWhenUsed="1"/>
-    <w:lsdException w:name="List 5" w:semiHidden="1" w:unhideWhenUsed="1"/>
-    <w:lsdException w:name="List Bullet 2" w:semiHidden="1" w:unhideWhenUsed="1"/>
-    <w:lsdException w:name="List Bullet 3" w:semiHidden="1" w:unhideWhenUsed="1"/>
-    <w:lsdException w:name="List Bullet 4" w:semiHidden="1" w:unhideWhenUsed="1"/>
-    <w:lsdException w:name="List Bullet 5" w:semiHidden="1" w:unhideWhenUsed="1"/>
-    <w:lsdException w:name="List Number 2" w:semiHidden="1" w:unhideWhenUsed="1"/>
-    <w:lsdException w:name="List Number 3" w:semiHidden="1" w:unhideWhenUsed="1"/>
-    <w:lsdException w:name="List Number 4" w:semiHidden="1" w:unhideWhenUsed="1"/>
-    <w:lsdException w:name="List Number 5" w:semiHidden="1" w:unhideWhenUsed="1"/>
-    <w:lsdException w:name="Title" w:uiPriority="10" w:qFormat="1"/>
-    <w:lsdException w:name="Closing" w:semiHidden="1" w:unhideWhenUsed="1"/>
-    <w:lsdException w:name="Signature" w:semiHidden="1" w:unhideWhenUsed="1"/>
-    <w:lsdException w:name="Default Paragraph Font" w:semiHidden="1" w:uiPriority="1" w:unhideWhenUsed="1"/>
-    <w:lsdException w:name="Body Text" w:semiHidden="1" w:unhideWhenUsed="1"/>
-    <w:lsdException w:name="Body Text Indent" w:semiHidden="1" w:unhideWhenUsed="1"/>
-    <w:lsdException w:name="List Continue" w:semiHidden="1" w:unhideWhenUsed="1"/>
-    <w:lsdException w:name="List Continue 2" w:semiHidden="1" w:unhideWhenUsed="1"/>
-    <w:lsdException w:name="List Continue 3" w:semiHidden="1" w:unhideWhenUsed="1"/>
-    <w:lsdException w:name="List Continue 4" w:semiHidden="1" w:unhideWhenUsed="1"/>
-    <w:lsdException w:name="List Continue 5" w:semiHidden="1" w:unhideWhenUsed="1"/>
-    <w:lsdException w:name="Message Header" w:semiHidden="1" w:unhideWhenUsed="1"/>
-    <w:lsdException w:name="Subtitle" w:uiPriority="11" w:qFormat="1"/>
-    <w:lsdException w:name="Salutation" w:semiHidden="1" w:unhideWhenUsed="1"/>
-    <w:lsdException w:name="Date" w:semiHidden="1" w:unhideWhenUsed="1"/>
-    <w:lsdException w:name="Body Text First Indent" w:semiHidden="1" w:unhideWhenUsed="1"/>
-    <w:lsdException w:name="Body Text First Indent 2" w:semiHidden="1" w:unhideWhenUsed="1"/>
-    <w:lsdException w:name="Note Heading" w:semiHidden="1" w:unhideWhenUsed="1"/>
-    <w:lsdException w:name="Body Text 2" w:semiHidden="1" w:unhideWhenUsed="1"/>
-    <w:lsdException w:name="Body Text 3" w:semiHidden="1" w:unhideWhenUsed="1"/>
-    <w:lsdException w:name="Body Text Indent 2" w:semiHidden="1" w:unhideWhenUsed="1"/>
-    <w:lsdException w:name="Body Text Indent 3" w:semiHidden="1" w:unhideWhenUsed="1"/>
-    <w:lsdException w:name="Block Text" w:semiHidden="1" w:unhideWhenUsed="1"/>
-    <w:lsdException w:name="Hyperlink" w:semiHidden="1" w:unhideWhenUsed="1"/>
-    <w:lsdException w:name="FollowedHyperlink" w:semiHidden="1" w:unhideWhenUsed="1"/>
-    <w:lsdException w:name="Strong" w:uiPriority="22" w:qFormat="1"/>
-    <w:lsdException w:name="Emphasis" w:uiPriority="20" w:qFormat="1"/>
-    <w:lsdException w:name="Document Map" w:semiHidden="1" w:unhideWhenUsed="1"/>
-    <w:lsdException w:name="Plain Text" w:semiHidden="1" w:unhideWhenUsed="1"/>
-    <w:lsdException w:name="E-mail Signature" w:semiHidden="1" w:unhideWhenUsed="1"/>
-    <w:lsdException w:name="HTML Top of Form" w:semiHidden="1" w:unhideWhenUsed="1"/>
-    <w:lsdException w:name="HTML Bottom of Form" w:semiHidden="1" w:unhideWhenUsed="1"/>
-    <w:lsdException w:name="Normal (Web)" w:semiHidden="1" w:unhideWhenUsed="1"/>
-    <w:lsdException w:name="HTML Acronym" w:semiHidden="1" w:unhideWhenUsed="1"/>
-    <w:lsdException w:name="HTML Address" w:semiHidden="1" w:unhideWhenUsed="1"/>
-    <w:lsdException w:name="HTML Cite" w:semiHidden="1" w:unhideWhenUsed="1"/>
-    <w:lsdException w:name="HTML Code" w:semiHidden="1" w:unhideWhenUsed="1"/>
-    <w:lsdException w:name="HTML Definition" w:semiHidden="1" w:unhideWhenUsed="1"/>
-    <w:lsdException w:name="HTML Keyboard" w:semiHidden="1" w:unhideWhenUsed="1"/>
-    <w:lsdException w:name="HTML Preformatted" w:semiHidden="1" w:unhideWhenUsed="1"/>
-    <w:lsdException w:name="HTML Sample" w:semiHidden="1" w:unhideWhenUsed="1"/>
-    <w:lsdException w:name="HTML Typewriter" w:semiHidden="1" w:unhideWhenUsed="1"/>
-    <w:lsdException w:name="HTML Variable" w:semiHidden="1" w:unhideWhenUsed="1"/>
-    <w:lsdException w:name="Normal Table" w:semiHidden="1" w:unhideWhenUsed="1"/>
-    <w:lsdException w:name="annotation subject" w:semiHidden="1" w:unhideWhenUsed="1"/>
-    <w:lsdException w:name="No List" w:semiHidden="1" w:unhideWhenUsed="1"/>
-    <w:lsdException w:name="Outline List 1" w:semiHidden="1" w:unhideWhenUsed="1"/>
-    <w:lsdException w:name="Outline List 2" w:semiHidden="1" w:unhideWhenUsed="1"/>
-    <w:lsdException w:name="Outline List 3" w:semiHidden="1" w:unhideWhenUsed="1"/>
-    <w:lsdException w:name="Table Simple 1" w:semiHidden="1" w:unhideWhenUsed="1"/>
-    <w:lsdException w:name="Table Simple 2" w:semiHidden="1" w:unhideWhenUsed="1"/>
-    <w:lsdException w:name="Table Simple 3" w:semiHidden="1" w:unhideWhenUsed="1"/>
-    <w:lsdException w:name="Table Classic 1" w:semiHidden="1" w:unhideWhenUsed="1"/>
-    <w:lsdException w:name="Table Classic 2" w:semiHidden="1" w:unhideWhenUsed="1"/>
-    <w:lsdException w:name="Table Classic 3" w:semiHidden="1" w:unhideWhenUsed="1"/>
-    <w:lsdException w:name="Table Classic 4" w:semiHidden="1" w:unhideWhenUsed="1"/>
-    <w:lsdException w:name="Table Colorful 1" w:semiHidden="1" w:unhideWhenUsed="1"/>
-    <w:lsdException w:name="Table Colorful 2" w:semiHidden="1" w:unhideWhenUsed="1"/>
-    <w:lsdException w:name="Table Colorful 3" w:semiHidden="1" w:unhideWhenUsed="1"/>
-    <w:lsdException w:name="Table Columns 1" w:semiHidden="1" w:unhideWhenUsed="1"/>
-    <w:lsdException w:name="Table Columns 2" w:semiHidden="1" w:unhideWhenUsed="1"/>
-    <w:lsdException w:name="Table Columns 3" w:semiHidden="1" w:unhideWhenUsed="1"/>
-    <w:lsdException w:name="Table Columns 4" w:semiHidden="1" w:unhideWhenUsed="1"/>
-    <w:lsdException w:name="Table Columns 5" w:semiHidden="1" w:unhideWhenUsed="1"/>
-    <w:lsdException w:name="Table Grid 1" w:semiHidden="1" w:unhideWhenUsed="1"/>
-    <w:lsdException w:name="Table Grid 2" w:semiHidden="1" w:unhideWhenUsed="1"/>
-    <w:lsdException w:name="Table Grid 3" w:semiHidden="1" w:unhideWhenUsed="1"/>
-    <w:lsdException w:name="Table Grid 4" w:semiHidden="1" w:unhideWhenUsed="1"/>
-    <w:lsdException w:name="Table Grid 5" w:semiHidden="1" w:unhideWhenUsed="1"/>
-    <w:lsdException w:name="Table Grid 6" w:semiHidden="1" w:unhideWhenUsed="1"/>
-    <w:lsdException w:name="Table Grid 7" w:semiHidden="1" w:unhideWhenUsed="1"/>
-    <w:lsdException w:name="Table Grid 8" w:semiHidden="1" w:unhideWhenUsed="1"/>
-    <w:lsdException w:name="Table List 1" w:semiHidden="1" w:unhideWhenUsed="1"/>
-    <w:lsdException w:name="Table List 2" w:semiHidden="1" w:unhideWhenUsed="1"/>
-    <w:lsdException w:name="Table List 3" w:semiHidden="1" w:unhideWhenUsed="1"/>
-    <w:lsdException w:name="Table List 4" w:semiHidden="1" w:unhideWhenUsed="1"/>
-    <w:lsdException w:name="Table List 5" w:semiHidden="1" w:unhideWhenUsed="1"/>
-    <w:lsdException w:name="Table List 6" w:semiHidden="1" w:unhideWhenUsed="1"/>
-    <w:lsdException w:name="Table List 7" w:semiHidden="1" w:unhideWhenUsed="1"/>
-    <w:lsdException w:name="Table List 8" w:semiHidden="1" w:unhideWhenUsed="1"/>
-    <w:lsdException w:name="Table 3D effects 1" w:semiHidden="1" w:unhideWhenUsed="1"/>
-    <w:lsdException w:name="Table 3D effects 2" w:semiHidden="1" w:unhideWhenUsed="1"/>
-    <w:lsdException w:name="Table 3D effects 3" w:semiHidden="1" w:unhideWhenUsed="1"/>
-    <w:lsdException w:name="Table Contemporary" w:semiHidden="1" w:unhideWhenUsed="1"/>
-    <w:lsdException w:name="Table Elegant" w:semiHidden="1" w:unhideWhenUsed="1"/>
-    <w:lsdException w:name="Table Professional" w:semiHidden="1" w:unhideWhenUsed="1"/>
-    <w:lsdException w:name="Table Subtle 1" w:semiHidden="1" w:unhideWhenUsed="1"/>
-    <w:lsdException w:name="Table Subtle 2" w:semiHidden="1" w:unhideWhenUsed="1"/>
-    <w:lsdException w:name="Table Web 1" w:semiHidden="1" w:unhideWhenUsed="1"/>
-    <w:lsdException w:name="Table Web 2" w:semiHidden="1" w:unhideWhenUsed="1"/>
-    <w:lsdException w:name="Table Web 3" w:semiHidden="1" w:unhideWhenUsed="1"/>
-    <w:lsdException w:name="Balloon Text" w:semiHidden="1" w:unhideWhenUsed="1"/>
-    <w:lsdException w:name="Table Grid" w:uiPriority="39"/>
-    <w:lsdException w:name="Table Theme" w:semiHidden="1" w:unhideWhenUsed="1"/>
-    <w:lsdException w:name="Placeholder Text" w:semiHidden="1"/>
-    <w:lsdException w:name="No Spacing" w:uiPriority="1" w:qFormat="1"/>
-    <w:lsdException w:name="Light Shading" w:uiPriority="60"/>
-    <w:lsdException w:name="Light List" w:uiPriority="61"/>
-    <w:lsdException w:name="Light Grid" w:uiPriority="62"/>
-    <w:lsdException w:name="Medium Shading 1" w:uiPriority="63"/>
-    <w:lsdException w:name="Medium Shading 2" w:uiPriority="64"/>
-    <w:lsdException w:name="Medium List 1" w:uiPriority="65"/>
-    <w:lsdException w:name="Medium List 2" w:uiPriority="66"/>
-    <w:lsdException w:name="Medium Grid 1" w:uiPriority="67"/>
-    <w:lsdException w:name="Medium Grid 2" w:uiPriority="68"/>
-    <w:lsdException w:name="Medium Grid 3" w:uiPriority="69"/>
-    <w:lsdException w:name="Dark List" w:uiPriority="70"/>
-    <w:lsdException w:name="Colorful Shading" w:uiPriority="71"/>
-    <w:lsdException w:name="Colorful List" w:uiPriority="72"/>
-    <w:lsdException w:name="Colorful Grid" w:uiPriority="73"/>
-    <w:lsdException w:name="Light Shading Accent 1" w:uiPriority="60"/>
-    <w:lsdException w:name="Light List Accent 1" w:uiPriority="61"/>
-    <w:lsdException w:name="Light Grid Accent 1" w:uiPriority="62"/>
-    <w:lsdException w:name="Medium Shading 1 Accent 1" w:uiPriority="63"/>
-    <w:lsdException w:name="Medium Shading 2 Accent 1" w:uiPriority="64"/>
-    <w:lsdException w:name="Medium List 1 Accent 1" w:uiPriority="65"/>
-    <w:lsdException w:name="Revision" w:semiHidden="1"/>
-    <w:lsdException w:name="List Paragraph" w:uiPriority="34" w:qFormat="1"/>
-    <w:lsdException w:name="Quote" w:uiPriority="29" w:qFormat="1"/>
-    <w:lsdException w:name="Intense Quote" w:uiPriority="30" w:qFormat="1"/>
-    <w:lsdException w:name="Medium List 2 Accent 1" w:uiPriority="66"/>
-    <w:lsdException w:name="Medium Grid 1 Accent 1" w:uiPriority="67"/>
-    <w:lsdException w:name="Medium Grid 2 Accent 1" w:uiPriority="68"/>
-    <w:lsdException w:name="Medium Grid 3 Accent 1" w:uiPriority="69"/>
-    <w:lsdException w:name="Dark List Accent 1" w:uiPriority="70"/>
-    <w:lsdException w:name="Colorful Shading Accent 1" w:uiPriority="71"/>
-    <w:lsdException w:name="Colorful List Accent 1" w:uiPriority="72"/>
-    <w:lsdException w:name="Colorful Grid Accent 1" w:uiPriority="73"/>
-    <w:lsdException w:name="Light Shading Accent 2" w:uiPriority="60"/>
-    <w:lsdException w:name="Light List Accent 2" w:uiPriority="61"/>
-    <w:lsdException w:name="Light Grid Accent 2" w:uiPriority="62"/>
-    <w:lsdException w:name="Medium Shading 1 Accent 2" w:uiPriority="63"/>
-    <w:lsdException w:name="Medium Shading 2 Accent 2" w:uiPriority="64"/>
-    <w:lsdException w:name="Medium List 1 Accent 2" w:uiPriority="65"/>
-    <w:lsdException w:name="Medium List 2 Accent 2" w:uiPriority="66"/>
-    <w:lsdException w:name="Medium Grid 1 Accent 2" w:uiPriority="67"/>
-    <w:lsdException w:name="Medium Grid 2 Accent 2" w:uiPriority="68"/>
-    <w:lsdException w:name="Medium Grid 3 Accent 2" w:uiPriority="69"/>
-    <w:lsdException w:name="Dark List Accent 2" w:uiPriority="70"/>
-    <w:lsdException w:name="Colorful Shading Accent 2" w:uiPriority="71"/>
-    <w:lsdException w:name="Colorful List Accent 2" w:uiPriority="72"/>
-    <w:lsdException w:name="Colorful Grid Accent 2" w:uiPriority="73"/>
-    <w:lsdException w:name="Light Shading Accent 3" w:uiPriority="60"/>
-    <w:lsdException w:name="Light List Accent 3" w:uiPriority="61"/>
-    <w:lsdException w:name="Light Grid Accent 3" w:uiPriority="62"/>
-    <w:lsdException w:name="Medium Shading 1 Accent 3" w:uiPriority="63"/>
-    <w:lsdException w:name="Medium Shading 2 Accent 3" w:uiPriority="64"/>
-    <w:lsdException w:name="Medium List 1 Accent 3" w:uiPriority="65"/>
-    <w:lsdException w:name="Medium List 2 Accent 3" w:uiPriority="66"/>
-    <w:lsdException w:name="Medium Grid 1 Accent 3" w:uiPriority="67"/>
-    <w:lsdException w:name="Medium Grid 2 Accent 3" w:uiPriority="68"/>
-    <w:lsdException w:name="Medium Grid 3 Accent 3" w:uiPriority="69"/>
-    <w:lsdException w:name="Dark List Accent 3" w:uiPriority="70"/>
-    <w:lsdException w:name="Colorful Shading Accent 3" w:uiPriority="71"/>
-    <w:lsdException w:name="Colorful List Accent 3" w:uiPriority="72"/>
-    <w:lsdException w:name="Colorful Grid Accent 3" w:uiPriority="73"/>
-    <w:lsdException w:name="Light Shading Accent 4" w:uiPriority="60"/>
-    <w:lsdException w:name="Light List Accent 4" w:uiPriority="61"/>
-    <w:lsdException w:name="Light Grid Accent 4" w:uiPriority="62"/>
-    <w:lsdException w:name="Medium Shading 1 Accent 4" w:uiPriority="63"/>
-    <w:lsdException w:name="Medium Shading 2 Accent 4" w:uiPriority="64"/>
-    <w:lsdException w:name="Medium List 1 Accent 4" w:uiPriority="65"/>
-    <w:lsdException w:name="Medium List 2 Accent 4" w:uiPriority="66"/>
-    <w:lsdException w:name="Medium Grid 1 Accent 4" w:uiPriority="67"/>
-    <w:lsdException w:name="Medium Grid 2 Accent 4" w:uiPriority="68"/>
-    <w:lsdException w:name="Medium Grid 3 Accent 4" w:uiPriority="69"/>
-    <w:lsdException w:name="Dark List Accent 4" w:uiPriority="70"/>
-    <w:lsdException w:name="Colorful Shading Accent 4" w:uiPriority="71"/>
-    <w:lsdException w:name="Colorful List Accent 4" w:uiPriority="72"/>
-    <w:lsdException w:name="Colorful Grid Accent 4" w:uiPriority="73"/>
-    <w:lsdException w:name="Light Shading Accent 5" w:uiPriority="60"/>
-    <w:lsdException w:name="Light List Accent 5" w:uiPriority="61"/>
-    <w:lsdException w:name="Light Grid Accent 5" w:uiPriority="62"/>
-    <w:lsdException w:name="Medium Shading 1 Accent 5" w:uiPriority="63"/>
-    <w:lsdException w:name="Medium Shading 2 Accent 5" w:uiPriority="64"/>
-    <w:lsdException w:name="Medium List 1 Accent 5" w:uiPriority="65"/>
-    <w:lsdException w:name="Medium List 2 Accent 5" w:uiPriority="66"/>
-    <w:lsdException w:name="Medium Grid 1 Accent 5" w:uiPriority="67"/>
-    <w:lsdException w:name="Medium Grid 2 Accent 5" w:uiPriority="68"/>
-    <w:lsdException w:name="Medium Grid 3 Accent 5" w:uiPriority="69"/>
-    <w:lsdException w:name="Dark List Accent 5" w:uiPriority="70"/>
-    <w:lsdException w:name="Colorful Shading Accent 5" w:uiPriority="71"/>
-    <w:lsdException w:name="Colorful List Accent 5" w:uiPriority="72"/>
-    <w:lsdException w:name="Colorful Grid Accent 5" w:uiPriority="73"/>
-    <w:lsdException w:name="Light Shading Accent 6" w:uiPriority="60"/>
-    <w:lsdException w:name="Light List Accent 6" w:uiPriority="61"/>
-    <w:lsdException w:name="Light Grid Accent 6" w:uiPriority="62"/>
-    <w:lsdException w:name="Medium Shading 1 Accent 6" w:uiPriority="63"/>
-    <w:lsdException w:name="Medium Shading 2 Accent 6" w:uiPriority="64"/>
-    <w:lsdException w:name="Medium List 1 Accent 6" w:uiPriority="65"/>
-    <w:lsdException w:name="Medium List 2 Accent 6" w:uiPriority="66"/>
-    <w:lsdException w:name="Medium Grid 1 Accent 6" w:uiPriority="67"/>
-    <w:lsdException w:name="Medium Grid 2 Accent 6" w:uiPriority="68"/>
-    <w:lsdException w:name="Medium Grid 3 Accent 6" w:uiPriority="69"/>
-    <w:lsdException w:name="Dark List Accent 6" w:uiPriority="70"/>
-    <w:lsdException w:name="Colorful Shading Accent 6" w:uiPriority="71"/>
-    <w:lsdException w:name="Colorful List Accent 6" w:uiPriority="72"/>
-    <w:lsdException w:name="Colorful Grid Accent 6" w:uiPriority="73"/>
-    <w:lsdException w:name="Subtle Emphasis" w:uiPriority="19" w:qFormat="1"/>
-    <w:lsdException w:name="Intense Emphasis" w:uiPriority="21" w:qFormat="1"/>
-    <w:lsdException w:name="Subtle Reference" w:uiPriority="31" w:qFormat="1"/>
-    <w:lsdException w:name="Intense Reference" w:uiPriority="32" w:qFormat="1"/>
-    <w:lsdException w:name="Book Title" w:uiPriority="33" w:qFormat="1"/>
-    <w:lsdException w:name="Bibliography" w:semiHidden="1" w:uiPriority="37" w:unhideWhenUsed="1"/>
-    <w:lsdException w:name="TOC Heading" w:semiHidden="1" w:uiPriority="39" w:unhideWhenUsed="1" w:qFormat="1"/>
-    <w:lsdException w:name="Plain Table 1" w:uiPriority="41"/>
-    <w:lsdException w:name="Plain Table 2" w:uiPriority="42"/>
-    <w:lsdException w:name="Plain Table 3" w:uiPriority="43"/>
-    <w:lsdException w:name="Plain Table 4" w:uiPriority="44"/>
-    <w:lsdException w:name="Plain Table 5" w:uiPriority="45"/>
-    <w:lsdException w:name="Grid Table Light" w:uiPriority="40"/>
-    <w:lsdException w:name="Grid Table 1 Light" w:uiPriority="46"/>
-    <w:lsdException w:name="Grid Table 2" w:uiPriority="47"/>
-    <w:lsdException w:name="Grid Table 3" w:uiPriority="48"/>
-    <w:lsdException w:name="Grid Table 4" w:uiPriority="49"/>
-    <w:lsdException w:name="Grid Table 5 Dark" w:uiPriority="50"/>
-    <w:lsdException w:name="Grid Table 6 Colorful" w:uiPriority="51"/>
-    <w:lsdException w:name="Grid Table 7 Colorful" w:uiPriority="52"/>
-    <w:lsdException w:name="Grid Table 1 Light Accent 1" w:uiPriority="46"/>
-    <w:lsdException w:name="Grid Table 2 Accent 1" w:uiPriority="47"/>
-    <w:lsdException w:name="Grid Table 3 Accent 1" w:uiPriority="48"/>
-    <w:lsdException w:name="Grid Table 4 Accent 1" w:uiPriority="49"/>
-    <w:lsdException w:name="Grid Table 5 Dark Accent 1" w:uiPriority="50"/>
-    <w:lsdException w:name="Grid Table 6 Colorful Accent 1" w:uiPriority="51"/>
-    <w:lsdException w:name="Grid Table 7 Colorful Accent 1" w:uiPriority="52"/>
-    <w:lsdException w:name="Grid Table 1 Light Accent 2" w:uiPriority="46"/>
-    <w:lsdException w:name="Grid Table 2 Accent 2" w:uiPriority="47"/>
-    <w:lsdException w:name="Grid Table 3 Accent 2" w:uiPriority="48"/>
-    <w:lsdException w:name="Grid Table 4 Accent 2" w:uiPriority="49"/>
-    <w:lsdException w:name="Grid Table 5 Dark Accent 2" w:uiPriority="50"/>
-    <w:lsdException w:name="Grid Table 6 Colorful Accent 2" w:uiPriority="51"/>
-    <w:lsdException w:name="Grid Table 7 Colorful Accent 2" w:uiPriority="52"/>
-    <w:lsdException w:name="Grid Table 1 Light Accent 3" w:uiPriority="46"/>
-    <w:lsdException w:name="Grid Table 2 Accent 3" w:uiPriority="47"/>
-    <w:lsdException w:name="Grid Table 3 Accent 3" w:uiPriority="48"/>
-    <w:lsdException w:name="Grid Table 4 Accent 3" w:uiPriority="49"/>
-    <w:lsdException w:name="Grid Table 5 Dark Accent 3" w:uiPriority="50"/>
-    <w:lsdException w:name="Grid Table 6 Colorful Accent 3" w:uiPriority="51"/>
-    <w:lsdException w:name="Grid Table 7 Colorful Accent 3" w:uiPriority="52"/>
-    <w:lsdException w:name="Grid Table 1 Light Accent 4" w:uiPriority="46"/>
-    <w:lsdException w:name="Grid Table 2 Accent 4" w:uiPriority="47"/>
-    <w:lsdException w:name="Grid Table 3 Accent 4" w:uiPriority="48"/>
-    <w:lsdException w:name="Grid Table 4 Accent 4" w:uiPriority="49"/>
-    <w:lsdException w:name="Grid Table 5 Dark Accent 4" w:uiPriority="50"/>
-    <w:lsdException w:name="Grid Table 6 Colorful Accent 4" w:uiPriority="51"/>
-    <w:lsdException w:name="Grid Table 7 Colorful Accent 4" w:uiPriority="52"/>
-    <w:lsdException w:name="Grid Table 1 Light Accent 5" w:uiPriority="46"/>
-    <w:lsdException w:name="Grid Table 2 Accent 5" w:uiPriority="47"/>
-    <w:lsdException w:name="Grid Table 3 Accent 5" w:uiPriority="48"/>
-    <w:lsdException w:name="Grid Table 4 Accent 5" w:uiPriority="49"/>
-    <w:lsdException w:name="Grid Table 5 Dark Accent 5" w:uiPriority="50"/>
-    <w:lsdException w:name="Grid Table 6 Colorful Accent 5" w:uiPriority="51"/>
-    <w:lsdException w:name="Grid Table 7 Colorful Accent 5" w:uiPriority="52"/>
-    <w:lsdException w:name="Grid Table 1 Light Accent 6" w:uiPriority="46"/>
-    <w:lsdException w:name="Grid Table 2 Accent 6" w:uiPriority="47"/>
-    <w:lsdException w:name="Grid Table 3 Accent 6" w:uiPriority="48"/>
-    <w:lsdException w:name="Grid Table 4 Accent 6" w:uiPriority="49"/>
-    <w:lsdException w:name="Grid Table 5 Dark Accent 6" w:uiPriority="50"/>
-    <w:lsdException w:name="Grid Table 6 Colorful Accent 6" w:uiPriority="51"/>
-    <w:lsdException w:name="Grid Table 7 Colorful Accent 6" w:uiPriority="52"/>
-    <w:lsdException w:name="List Table 1 Light" w:uiPriority="46"/>
-    <w:lsdException w:name="List Table 2" w:uiPriority="47"/>
-    <w:lsdException w:name="List Table 3" w:uiPriority="48"/>
-    <w:lsdException w:name="List Table 4" w:uiPriority="49"/>
-    <w:lsdException w:name="List Table 5 Dark" w:uiPriority="50"/>
-    <w:lsdException w:name="List Table 6 Colorful" w:uiPriority="51"/>
-    <w:lsdException w:name="List Table 7 Colorful" w:uiPriority="52"/>
-    <w:lsdException w:name="List Table 1 Light Accent 1" w:uiPriority="46"/>
-    <w:lsdException w:name="List Table 2 Accent 1" w:uiPriority="47"/>
-    <w:lsdException w:name="List Table 3 Accent 1" w:uiPriority="48"/>
-    <w:lsdException w:name="List Table 4 Accent 1" w:uiPriority="49"/>
-    <w:lsdException w:name="List Table 5 Dark Accent 1" w:uiPriority="50"/>
-    <w:lsdException w:name="List Table 6 Colorful Accent 1" w:uiPriority="51"/>
-    <w:lsdException w:name="List Table 7 Colorful Accent 1" w:uiPriority="52"/>
-    <w:lsdException w:name="List Table 1 Light Accent 2" w:uiPriority="46"/>
-    <w:lsdException w:name="List Table 2 Accent 2" w:uiPriority="47"/>
-    <w:lsdException w:name="List Table 3 Accent 2" w:uiPriority="48"/>
-    <w:lsdException w:name="List Table 4 Accent 2" w:uiPriority="49"/>
-    <w:lsdException w:name="List Table 5 Dark Accent 2" w:uiPriority="50"/>
-    <w:lsdException w:name="List Table 6 Colorful Accent 2" w:uiPriority="51"/>
-    <w:lsdException w:name="List Table 7 Colorful Accent 2" w:uiPriority="52"/>
-    <w:lsdException w:name="List Table 1 Light Accent 3" w:uiPriority="46"/>
-    <w:lsdException w:name="List Table 2 Accent 3" w:uiPriority="47"/>
-    <w:lsdException w:name="List Table 3 Accent 3" w:uiPriority="48"/>
-    <w:lsdException w:name="List Table 4 Accent 3" w:uiPriority="49"/>
-    <w:lsdException w:name="List Table 5 Dark Accent 3" w:uiPriority="50"/>
-    <w:lsdException w:name="List Table 6 Colorful Accent 3" w:uiPriority="51"/>
-    <w:lsdException w:name="List Table 7 Colorful Accent 3" w:uiPriority="52"/>
-    <w:lsdException w:name="List Table 1 Light Accent 4" w:uiPriority="46"/>
-    <w:lsdException w:name="List Table 2 Accent 4" w:uiPriority="47"/>
-    <w:lsdException w:name="List Table 3 Accent 4" w:uiPriority="48"/>
-    <w:lsdException w:name="List Table 4 Accent 4" w:uiPriority="49"/>
-    <w:lsdException w:name="List Table 5 Dark Accent 4" w:uiPriority="50"/>
-    <w:lsdException w:name="List Table 6 Colorful Accent 4" w:uiPriority="51"/>
-    <w:lsdException w:name="List Table 7 Colorful Accent 4" w:uiPriority="52"/>
-    <w:lsdException w:name="List Table 1 Light Accent 5" w:uiPriority="46"/>
-    <w:lsdException w:name="List Table 2 Accent 5" w:uiPriority="47"/>
-    <w:lsdException w:name="List Table 3 Accent 5" w:uiPriority="48"/>
-    <w:lsdException w:name="List Table 4 Accent 5" w:uiPriority="49"/>
-    <w:lsdException w:name="List Table 5 Dark Accent 5" w:uiPriority="50"/>
-    <w:lsdException w:name="List Table 6 Colorful Accent 5" w:uiPriority="51"/>
-    <w:lsdException w:name="List Table 7 Colorful Accent 5" w:uiPriority="52"/>
-    <w:lsdException w:name="List Table 1 Light Accent 6" w:uiPriority="46"/>
-    <w:lsdException w:name="List Table 2 Accent 6" w:uiPriority="47"/>
-    <w:lsdException w:name="List Table 3 Accent 6" w:uiPriority="48"/>
-    <w:lsdException w:name="List Table 4 Accent 6" w:uiPriority="49"/>
-    <w:lsdException w:name="List Table 5 Dark Accent 6" w:uiPriority="50"/>
-    <w:lsdException w:name="List Table 6 Colorful Accent 6" w:uiPriority="51"/>
-    <w:lsdException w:name="List Table 7 Colorful Accent 6" w:uiPriority="52"/>
-  </w:latentStyles>
-  <w:style w:type="paragraph" w:default="1" w:styleId="Normal">
-    <w:name w:val="Normal"/>
-    <w:qFormat/>
-  </w:style>
-  <w:style w:type="character" w:default="1" w:styleId="DefaultParagraphFont">
-    <w:name w:val="Default Paragraph Font"/>
-    <w:uiPriority w:val="1"/>
-    <w:semiHidden/>
-    <w:unhideWhenUsed/>
-  </w:style>
-  <w:style w:type="table" w:default="1" w:styleId="TableNormal">
-    <w:name w:val="Normal Table"/>
-    <w:uiPriority w:val="99"/>
-    <w:semiHidden/>
-    <w:unhideWhenUsed/>
-    <w:tblPr>
-      <w:tblInd w:w="0" w:type="dxa"/>
-      <w:tblCellMar>
-        <w:top w:w="0" w:type="dxa"/>
-        <w:left w:w="108" w:type="dxa"/>
-        <w:bottom w:w="0" w:type="dxa"/>
-        <w:right w:w="108" w:type="dxa"/>
-      </w:tblCellMar>
-    </w:tblPr>
-  </w:style>
-  <w:style w:type="numbering" w:default="1" w:styleId="NoList">
-    <w:name w:val="No List"/>
-    <w:uiPriority w:val="99"/>
-    <w:semiHidden/>
-    <w:unhideWhenUsed/>
-  </w:style>
-  <w:style w:type="character" w:styleId="PlaceholderText">
-    <w:name w:val="Placeholder Text"/>
-    <w:basedOn w:val="DefaultParagraphFont"/>
-    <w:uiPriority w:val="99"/>
-    <w:semiHidden/>
-    <w:rsid w:val="00BF6A08"/>
-    <w:rPr>
-      <w:color w:val="808080"/>
-    </w:rPr>
-  </w:style>
-</w:styles>
-</file>
-
-<file path=word/glossary/webSettings.xml><?xml version="1.0" encoding="utf-8"?>
-<w:webSettings xmlns:mc="http://schemas.openxmlformats.org/markup-compatibility/2006" xmlns:r="http://schemas.openxmlformats.org/officeDocument/2006/relationships" xmlns:w="http://schemas.openxmlformats.org/wordprocessingml/2006/main" xmlns:w14="http://schemas.microsoft.com/office/word/2010/wordml" xmlns:w15="http://schemas.microsoft.com/office/word/2012/wordml" mc:Ignorable="w14 w15">
-  <w:optimizeForBrowser/>
-  <w:allowPNG/>
-</w:webSettings>
 </file>
 
 <file path=word/theme/theme1.xml><?xml version="1.0" encoding="utf-8"?>
@@ -8333,7 +7958,7 @@
 </file>
 
 <file path=customXml/itemProps1.xml><?xml version="1.0" encoding="utf-8"?>
-<ds:datastoreItem xmlns:ds="http://schemas.openxmlformats.org/officeDocument/2006/customXml" ds:itemID="{241E8813-EFD7-478B-9D2A-B41E3BAD2B38}">
+<ds:datastoreItem xmlns:ds="http://schemas.openxmlformats.org/officeDocument/2006/customXml" ds:itemID="{B6AD6B2D-D17B-46B1-AA9F-AB4C325493C5}">
   <ds:schemaRefs>
     <ds:schemaRef ds:uri="http://schemas.openxmlformats.org/officeDocument/2006/bibliography"/>
   </ds:schemaRefs>

</xml_diff>

<commit_message>
include table with all name changes
</commit_message>
<xml_diff>
--- a/Thesis/MsC_GardH.docx
+++ b/Thesis/MsC_GardH.docx
@@ -156,7 +156,7 @@
         <w:pStyle w:val="Heading2"/>
       </w:pPr>
       <w:r>
-        <w:t>Code Quality</w:t>
+        <w:t>Code Review and Improvement</w:t>
       </w:r>
     </w:p>
     <w:p>
@@ -190,6 +190,2456 @@
         <w:t xml:space="preserve"> and Formatting</w:t>
       </w:r>
     </w:p>
+    <w:p>
+      <w:pPr>
+        <w:pStyle w:val="Caption"/>
+        <w:keepNext/>
+      </w:pPr>
+      <w:r>
+        <w:t xml:space="preserve">Table </w:t>
+      </w:r>
+      <w:r>
+        <w:fldChar w:fldCharType="begin"/>
+      </w:r>
+      <w:r>
+        <w:instrText xml:space="preserve"> SEQ Table \* ARABIC </w:instrText>
+      </w:r>
+      <w:r>
+        <w:fldChar w:fldCharType="separate"/>
+      </w:r>
+      <w:r>
+        <w:t>1</w:t>
+      </w:r>
+      <w:r>
+        <w:fldChar w:fldCharType="end"/>
+      </w:r>
+      <w:r>
+        <w:t>: the Complete List of Variable Name Changes in Rewritten DST</w:t>
+      </w:r>
+    </w:p>
+    <w:tbl>
+      <w:tblPr>
+        <w:tblStyle w:val="TableGrid"/>
+        <w:tblW w:w="9062" w:type="dxa"/>
+        <w:tblLayout w:type="fixed"/>
+        <w:tblLook w:val="04A0" w:firstRow="1" w:lastRow="0" w:firstColumn="1" w:lastColumn="0" w:noHBand="0" w:noVBand="1"/>
+      </w:tblPr>
+      <w:tblGrid>
+        <w:gridCol w:w="2689"/>
+        <w:gridCol w:w="6373"/>
+      </w:tblGrid>
+      <w:tr>
+        <w:tc>
+          <w:tcPr>
+            <w:tcW w:w="9062" w:type="dxa"/>
+            <w:gridSpan w:val="2"/>
+          </w:tcPr>
+          <w:p>
+            <w:pPr>
+              <w:pStyle w:val="tableHeader"/>
+            </w:pPr>
+            <w:r>
+              <w:t>Names</w:t>
+            </w:r>
+          </w:p>
+        </w:tc>
+      </w:tr>
+      <w:tr>
+        <w:tc>
+          <w:tcPr>
+            <w:tcW w:w="2689" w:type="dxa"/>
+          </w:tcPr>
+          <w:p>
+            <w:pPr>
+              <w:pStyle w:val="tableHeader"/>
+            </w:pPr>
+            <w:r>
+              <w:t>Before Rewrite</w:t>
+            </w:r>
+          </w:p>
+        </w:tc>
+        <w:tc>
+          <w:tcPr>
+            <w:tcW w:w="6373" w:type="dxa"/>
+          </w:tcPr>
+          <w:p>
+            <w:pPr>
+              <w:pStyle w:val="tableHeader"/>
+            </w:pPr>
+            <w:r>
+              <w:t>After Rewrite</w:t>
+            </w:r>
+          </w:p>
+        </w:tc>
+      </w:tr>
+      <w:tr>
+        <w:tc>
+          <w:tcPr>
+            <w:tcW w:w="2689" w:type="dxa"/>
+          </w:tcPr>
+          <w:p>
+            <w:pPr>
+              <w:pStyle w:val="code"/>
+            </w:pPr>
+            <w:r>
+              <w:t>x_llp</w:t>
+            </w:r>
+          </w:p>
+        </w:tc>
+        <w:tc>
+          <w:tcPr>
+            <w:tcW w:w="6373" w:type="dxa"/>
+          </w:tcPr>
+          <w:p>
+            <w:pPr>
+              <w:pStyle w:val="code"/>
+            </w:pPr>
+            <w:r>
+              <w:t>SimulationParameters.llpSearchTargets</w:t>
+            </w:r>
+          </w:p>
+        </w:tc>
+      </w:tr>
+      <w:tr>
+        <w:tc>
+          <w:tcPr>
+            <w:tcW w:w="2689" w:type="dxa"/>
+          </w:tcPr>
+          <w:p>
+            <w:pPr>
+              <w:pStyle w:val="code"/>
+            </w:pPr>
+            <w:r>
+              <w:t>min_PV</w:t>
+            </w:r>
+          </w:p>
+        </w:tc>
+        <w:tc>
+          <w:tcPr>
+            <w:tcW w:w="6373" w:type="dxa"/>
+          </w:tcPr>
+          <w:p>
+            <w:pPr>
+              <w:pStyle w:val="code"/>
+            </w:pPr>
+            <w:r>
+              <w:t>SimulationParameters.pvStartKw</w:t>
+            </w:r>
+          </w:p>
+        </w:tc>
+      </w:tr>
+      <w:tr>
+        <w:tc>
+          <w:tcPr>
+            <w:tcW w:w="2689" w:type="dxa"/>
+          </w:tcPr>
+          <w:p>
+            <w:pPr>
+              <w:pStyle w:val="code"/>
+            </w:pPr>
+            <w:r>
+              <w:t>max_PV</w:t>
+            </w:r>
+          </w:p>
+        </w:tc>
+        <w:tc>
+          <w:tcPr>
+            <w:tcW w:w="6373" w:type="dxa"/>
+          </w:tcPr>
+          <w:p>
+            <w:pPr>
+              <w:pStyle w:val="code"/>
+            </w:pPr>
+            <w:r>
+              <w:t>SimulationParameters.pvStopKw</w:t>
+            </w:r>
+          </w:p>
+        </w:tc>
+      </w:tr>
+      <w:tr>
+        <w:tc>
+          <w:tcPr>
+            <w:tcW w:w="2689" w:type="dxa"/>
+          </w:tcPr>
+          <w:p>
+            <w:pPr>
+              <w:pStyle w:val="code"/>
+            </w:pPr>
+            <w:r>
+              <w:t>step_PV</w:t>
+            </w:r>
+          </w:p>
+        </w:tc>
+        <w:tc>
+          <w:tcPr>
+            <w:tcW w:w="6373" w:type="dxa"/>
+          </w:tcPr>
+          <w:p>
+            <w:pPr>
+              <w:pStyle w:val="code"/>
+            </w:pPr>
+            <w:r>
+              <w:t>SimulationParameters.pvStepKw</w:t>
+            </w:r>
+          </w:p>
+        </w:tc>
+      </w:tr>
+      <w:tr>
+        <w:tc>
+          <w:tcPr>
+            <w:tcW w:w="2689" w:type="dxa"/>
+          </w:tcPr>
+          <w:p>
+            <w:pPr>
+              <w:pStyle w:val="code"/>
+            </w:pPr>
+            <w:r>
+              <w:t>min_batt</w:t>
+            </w:r>
+          </w:p>
+        </w:tc>
+        <w:tc>
+          <w:tcPr>
+            <w:tcW w:w="6373" w:type="dxa"/>
+          </w:tcPr>
+          <w:p>
+            <w:pPr>
+              <w:pStyle w:val="code"/>
+            </w:pPr>
+            <w:r>
+              <w:t>SimulationParameters.battStart</w:t>
+            </w:r>
+            <w:proofErr w:type="spellStart"/>
+            <w:r>
+              <w:t>Kwh</w:t>
+            </w:r>
+            <w:proofErr w:type="spellEnd"/>
+          </w:p>
+        </w:tc>
+      </w:tr>
+      <w:tr>
+        <w:tc>
+          <w:tcPr>
+            <w:tcW w:w="2689" w:type="dxa"/>
+          </w:tcPr>
+          <w:p>
+            <w:pPr>
+              <w:pStyle w:val="code"/>
+            </w:pPr>
+            <w:proofErr w:type="spellStart"/>
+            <w:r>
+              <w:t>max_batt</w:t>
+            </w:r>
+            <w:proofErr w:type="spellEnd"/>
+          </w:p>
+        </w:tc>
+        <w:tc>
+          <w:tcPr>
+            <w:tcW w:w="6373" w:type="dxa"/>
+          </w:tcPr>
+          <w:p>
+            <w:pPr>
+              <w:pStyle w:val="code"/>
+            </w:pPr>
+            <w:proofErr w:type="spellStart"/>
+            <w:r>
+              <w:t>SimulationParameters.battStopKwh</w:t>
+            </w:r>
+            <w:proofErr w:type="spellEnd"/>
+          </w:p>
+        </w:tc>
+      </w:tr>
+      <w:tr>
+        <w:tc>
+          <w:tcPr>
+            <w:tcW w:w="2689" w:type="dxa"/>
+          </w:tcPr>
+          <w:p>
+            <w:pPr>
+              <w:pStyle w:val="code"/>
+            </w:pPr>
+            <w:proofErr w:type="spellStart"/>
+            <w:r>
+              <w:t>step_batt</w:t>
+            </w:r>
+            <w:proofErr w:type="spellEnd"/>
+          </w:p>
+        </w:tc>
+        <w:tc>
+          <w:tcPr>
+            <w:tcW w:w="6373" w:type="dxa"/>
+          </w:tcPr>
+          <w:p>
+            <w:pPr>
+              <w:pStyle w:val="code"/>
+            </w:pPr>
+            <w:proofErr w:type="spellStart"/>
+            <w:r>
+              <w:t>SimulationParameters.battStepKwh</w:t>
+            </w:r>
+            <w:proofErr w:type="spellEnd"/>
+          </w:p>
+        </w:tc>
+      </w:tr>
+      <w:tr>
+        <w:tc>
+          <w:tcPr>
+            <w:tcW w:w="2689" w:type="dxa"/>
+          </w:tcPr>
+          <w:p>
+            <w:pPr>
+              <w:pStyle w:val="code"/>
+            </w:pPr>
+            <w:proofErr w:type="spellStart"/>
+            <w:r>
+              <w:t>n_PV</w:t>
+            </w:r>
+            <w:proofErr w:type="spellEnd"/>
+          </w:p>
+        </w:tc>
+        <w:tc>
+          <w:tcPr>
+            <w:tcW w:w="6373" w:type="dxa"/>
+          </w:tcPr>
+          <w:p>
+            <w:pPr>
+              <w:pStyle w:val="code"/>
+            </w:pPr>
+            <w:proofErr w:type="spellStart"/>
+            <w:r>
+              <w:t>SimulationParameters.nPvSteps</w:t>
+            </w:r>
+            <w:proofErr w:type="spellEnd"/>
+          </w:p>
+        </w:tc>
+      </w:tr>
+      <w:tr>
+        <w:tc>
+          <w:tcPr>
+            <w:tcW w:w="2689" w:type="dxa"/>
+          </w:tcPr>
+          <w:p>
+            <w:pPr>
+              <w:pStyle w:val="code"/>
+            </w:pPr>
+            <w:proofErr w:type="spellStart"/>
+            <w:r>
+              <w:t>n_batt</w:t>
+            </w:r>
+            <w:proofErr w:type="spellEnd"/>
+          </w:p>
+        </w:tc>
+        <w:tc>
+          <w:tcPr>
+            <w:tcW w:w="6373" w:type="dxa"/>
+          </w:tcPr>
+          <w:p>
+            <w:pPr>
+              <w:pStyle w:val="code"/>
+            </w:pPr>
+            <w:proofErr w:type="spellStart"/>
+            <w:r>
+              <w:t>SimulationParameters.nBattSteps</w:t>
+            </w:r>
+            <w:proofErr w:type="spellEnd"/>
+          </w:p>
+        </w:tc>
+      </w:tr>
+      <w:tr>
+        <w:tc>
+          <w:tcPr>
+            <w:tcW w:w="2689" w:type="dxa"/>
+          </w:tcPr>
+          <w:p>
+            <w:pPr>
+              <w:pStyle w:val="code"/>
+            </w:pPr>
+            <w:proofErr w:type="spellStart"/>
+            <w:r>
+              <w:lastRenderedPageBreak/>
+              <w:t>irr</w:t>
+            </w:r>
+            <w:proofErr w:type="spellEnd"/>
+          </w:p>
+        </w:tc>
+        <w:tc>
+          <w:tcPr>
+            <w:tcW w:w="6373" w:type="dxa"/>
+          </w:tcPr>
+          <w:p>
+            <w:pPr>
+              <w:pStyle w:val="code"/>
+            </w:pPr>
+            <w:proofErr w:type="spellStart"/>
+            <w:r>
+              <w:t>SimulationInputData.irradiation</w:t>
+            </w:r>
+            <w:proofErr w:type="spellEnd"/>
+          </w:p>
+        </w:tc>
+      </w:tr>
+      <w:tr>
+        <w:tc>
+          <w:tcPr>
+            <w:tcW w:w="2689" w:type="dxa"/>
+          </w:tcPr>
+          <w:p>
+            <w:pPr>
+              <w:pStyle w:val="code"/>
+            </w:pPr>
+            <w:r>
+              <w:t>filename</w:t>
+            </w:r>
+          </w:p>
+        </w:tc>
+        <w:tc>
+          <w:tcPr>
+            <w:tcW w:w="6373" w:type="dxa"/>
+          </w:tcPr>
+          <w:p>
+            <w:pPr>
+              <w:pStyle w:val="code"/>
+            </w:pPr>
+            <w:r>
+              <w:t>(deprecated)</w:t>
+            </w:r>
+          </w:p>
+        </w:tc>
+      </w:tr>
+      <w:tr>
+        <w:tc>
+          <w:tcPr>
+            <w:tcW w:w="2689" w:type="dxa"/>
+          </w:tcPr>
+          <w:p>
+            <w:pPr>
+              <w:pStyle w:val="code"/>
+            </w:pPr>
+            <w:r>
+              <w:t>Load</w:t>
+            </w:r>
+          </w:p>
+        </w:tc>
+        <w:tc>
+          <w:tcPr>
+            <w:tcW w:w="6373" w:type="dxa"/>
+          </w:tcPr>
+          <w:p>
+            <w:pPr>
+              <w:pStyle w:val="code"/>
+            </w:pPr>
+            <w:proofErr w:type="spellStart"/>
+            <w:r>
+              <w:t>SimulationInputData.load</w:t>
+            </w:r>
+            <w:proofErr w:type="spellEnd"/>
+          </w:p>
+        </w:tc>
+      </w:tr>
+      <w:tr>
+        <w:tc>
+          <w:tcPr>
+            <w:tcW w:w="2689" w:type="dxa"/>
+          </w:tcPr>
+          <w:p>
+            <w:pPr>
+              <w:pStyle w:val="code"/>
+            </w:pPr>
+            <w:proofErr w:type="spellStart"/>
+            <w:r>
+              <w:t>T_amb</w:t>
+            </w:r>
+            <w:proofErr w:type="spellEnd"/>
+          </w:p>
+        </w:tc>
+        <w:tc>
+          <w:tcPr>
+            <w:tcW w:w="6373" w:type="dxa"/>
+          </w:tcPr>
+          <w:p>
+            <w:pPr>
+              <w:pStyle w:val="code"/>
+            </w:pPr>
+            <w:proofErr w:type="spellStart"/>
+            <w:r>
+              <w:t>SimulationInputData.temperature</w:t>
+            </w:r>
+            <w:proofErr w:type="spellEnd"/>
+          </w:p>
+        </w:tc>
+      </w:tr>
+      <w:tr>
+        <w:tc>
+          <w:tcPr>
+            <w:tcW w:w="2689" w:type="dxa"/>
+          </w:tcPr>
+          <w:p>
+            <w:pPr>
+              <w:pStyle w:val="code"/>
+            </w:pPr>
+            <w:r>
+              <w:t>EPV</w:t>
+            </w:r>
+          </w:p>
+        </w:tc>
+        <w:tc>
+          <w:tcPr>
+            <w:tcW w:w="6373" w:type="dxa"/>
+          </w:tcPr>
+          <w:p>
+            <w:pPr>
+              <w:pStyle w:val="code"/>
+            </w:pPr>
+            <w:r>
+              <w:t>(deprecated)</w:t>
+            </w:r>
+          </w:p>
+        </w:tc>
+      </w:tr>
+      <w:tr>
+        <w:tc>
+          <w:tcPr>
+            <w:tcW w:w="2689" w:type="dxa"/>
+          </w:tcPr>
+          <w:p>
+            <w:pPr>
+              <w:pStyle w:val="code"/>
+            </w:pPr>
+            <w:r>
+              <w:t>ELPV</w:t>
+            </w:r>
+          </w:p>
+        </w:tc>
+        <w:tc>
+          <w:tcPr>
+            <w:tcW w:w="6373" w:type="dxa"/>
+          </w:tcPr>
+          <w:p>
+            <w:pPr>
+              <w:pStyle w:val="code"/>
+            </w:pPr>
+            <w:proofErr w:type="spellStart"/>
+            <w:r>
+              <w:t>SimulationOutputs.pvPowerAbsorbedUnused</w:t>
+            </w:r>
+            <w:proofErr w:type="spellEnd"/>
+          </w:p>
+        </w:tc>
+      </w:tr>
+      <w:tr>
+        <w:tc>
+          <w:tcPr>
+            <w:tcW w:w="2689" w:type="dxa"/>
+          </w:tcPr>
+          <w:p>
+            <w:pPr>
+              <w:pStyle w:val="code"/>
+            </w:pPr>
+            <w:r>
+              <w:t>LL</w:t>
+            </w:r>
+          </w:p>
+        </w:tc>
+        <w:tc>
+          <w:tcPr>
+            <w:tcW w:w="6373" w:type="dxa"/>
+          </w:tcPr>
+          <w:p>
+            <w:pPr>
+              <w:pStyle w:val="code"/>
+            </w:pPr>
+            <w:proofErr w:type="spellStart"/>
+            <w:r>
+              <w:t>SimulationOutputs.lossOfLoad</w:t>
+            </w:r>
+            <w:proofErr w:type="spellEnd"/>
+          </w:p>
+        </w:tc>
+      </w:tr>
+      <w:tr>
+        <w:tc>
+          <w:tcPr>
+            <w:tcW w:w="2689" w:type="dxa"/>
+          </w:tcPr>
+          <w:p>
+            <w:pPr>
+              <w:pStyle w:val="code"/>
+            </w:pPr>
+            <w:proofErr w:type="spellStart"/>
+            <w:r>
+              <w:t>batt_balance</w:t>
+            </w:r>
+            <w:proofErr w:type="spellEnd"/>
+          </w:p>
+        </w:tc>
+        <w:tc>
+          <w:tcPr>
+            <w:tcW w:w="6373" w:type="dxa"/>
+          </w:tcPr>
+          <w:p>
+            <w:pPr>
+              <w:pStyle w:val="code"/>
+            </w:pPr>
+            <w:proofErr w:type="spellStart"/>
+            <w:r>
+              <w:t>SimulationOutputs.neededBattOutputKw</w:t>
+            </w:r>
+            <w:proofErr w:type="spellEnd"/>
+            <w:r>
+              <w:t>**</w:t>
+            </w:r>
+          </w:p>
+        </w:tc>
+      </w:tr>
+      <w:tr>
+        <w:tc>
+          <w:tcPr>
+            <w:tcW w:w="2689" w:type="dxa"/>
+          </w:tcPr>
+          <w:p>
+            <w:pPr>
+              <w:pStyle w:val="code"/>
+            </w:pPr>
+            <w:proofErr w:type="spellStart"/>
+            <w:r>
+              <w:t>num_batt</w:t>
+            </w:r>
+            <w:proofErr w:type="spellEnd"/>
+          </w:p>
+        </w:tc>
+        <w:tc>
+          <w:tcPr>
+            <w:tcW w:w="6373" w:type="dxa"/>
+          </w:tcPr>
+          <w:p>
+            <w:pPr>
+              <w:pStyle w:val="code"/>
+            </w:pPr>
+            <w:proofErr w:type="spellStart"/>
+            <w:r>
+              <w:t>EconomicAnalysisOutput.nBattEmployed</w:t>
+            </w:r>
+            <w:proofErr w:type="spellEnd"/>
+          </w:p>
+        </w:tc>
+      </w:tr>
+      <w:tr>
+        <w:tc>
+          <w:tcPr>
+            <w:tcW w:w="2689" w:type="dxa"/>
+          </w:tcPr>
+          <w:p>
+            <w:pPr>
+              <w:pStyle w:val="code"/>
+            </w:pPr>
+            <w:proofErr w:type="spellStart"/>
+            <w:r>
+              <w:t>SoC</w:t>
+            </w:r>
+            <w:proofErr w:type="spellEnd"/>
+          </w:p>
+        </w:tc>
+        <w:tc>
+          <w:tcPr>
+            <w:tcW w:w="6373" w:type="dxa"/>
+          </w:tcPr>
+          <w:p>
+            <w:pPr>
+              <w:pStyle w:val="code"/>
+            </w:pPr>
+            <w:proofErr w:type="spellStart"/>
+            <w:r>
+              <w:t>SimulationOutputs.stateOfCharge</w:t>
+            </w:r>
+            <w:proofErr w:type="spellEnd"/>
+            <w:r>
+              <w:t>**</w:t>
+            </w:r>
+          </w:p>
+        </w:tc>
+      </w:tr>
+      <w:tr>
+        <w:tc>
+          <w:tcPr>
+            <w:tcW w:w="2689" w:type="dxa"/>
+          </w:tcPr>
+          <w:p>
+            <w:pPr>
+              <w:pStyle w:val="code"/>
+            </w:pPr>
+            <w:r>
+              <w:t>IC</w:t>
+            </w:r>
+          </w:p>
+        </w:tc>
+        <w:tc>
+          <w:tcPr>
+            <w:tcW w:w="6373" w:type="dxa"/>
+          </w:tcPr>
+          <w:p>
+            <w:pPr>
+              <w:pStyle w:val="code"/>
+            </w:pPr>
+            <w:proofErr w:type="spellStart"/>
+            <w:r>
+              <w:t>EconomicAnalysisOutput.investmentCost</w:t>
+            </w:r>
+            <w:proofErr w:type="spellEnd"/>
+          </w:p>
+        </w:tc>
+      </w:tr>
+      <w:tr>
+        <w:tc>
+          <w:tcPr>
+            <w:tcW w:w="2689" w:type="dxa"/>
+          </w:tcPr>
+          <w:p>
+            <w:pPr>
+              <w:pStyle w:val="code"/>
+            </w:pPr>
+            <w:r>
+              <w:t>YC</w:t>
+            </w:r>
+          </w:p>
+        </w:tc>
+        <w:tc>
+          <w:tcPr>
+            <w:tcW w:w="6373" w:type="dxa"/>
+          </w:tcPr>
+          <w:p>
+            <w:pPr>
+              <w:pStyle w:val="code"/>
+            </w:pPr>
+            <w:proofErr w:type="spellStart"/>
+            <w:r>
+              <w:t>EconomicAnalysisOutput.operationMaintenanceReplacementCost</w:t>
+            </w:r>
+            <w:proofErr w:type="spellEnd"/>
+            <w:r>
+              <w:t>**</w:t>
+            </w:r>
+          </w:p>
+        </w:tc>
+      </w:tr>
+      <w:tr>
+        <w:tc>
+          <w:tcPr>
+            <w:tcW w:w="2689" w:type="dxa"/>
+          </w:tcPr>
+          <w:p>
+            <w:pPr>
+              <w:pStyle w:val="code"/>
+            </w:pPr>
+            <w:proofErr w:type="spellStart"/>
+            <w:r>
+              <w:t>BoS</w:t>
+            </w:r>
+            <w:proofErr w:type="spellEnd"/>
+          </w:p>
+        </w:tc>
+        <w:tc>
+          <w:tcPr>
+            <w:tcW w:w="6373" w:type="dxa"/>
+          </w:tcPr>
+          <w:p>
+            <w:pPr>
+              <w:pStyle w:val="code"/>
+            </w:pPr>
+            <w:proofErr w:type="spellStart"/>
+            <w:r>
+              <w:t>EconomicParameters.balanceOfSystem</w:t>
+            </w:r>
+            <w:proofErr w:type="spellEnd"/>
+          </w:p>
+        </w:tc>
+      </w:tr>
+      <w:tr>
+        <w:tc>
+          <w:tcPr>
+            <w:tcW w:w="2689" w:type="dxa"/>
+          </w:tcPr>
+          <w:p>
+            <w:pPr>
+              <w:pStyle w:val="code"/>
+            </w:pPr>
+            <w:proofErr w:type="spellStart"/>
+            <w:r>
+              <w:t>nomAmbientTemp</w:t>
+            </w:r>
+            <w:proofErr w:type="spellEnd"/>
+          </w:p>
+        </w:tc>
+        <w:tc>
+          <w:tcPr>
+            <w:tcW w:w="6373" w:type="dxa"/>
+          </w:tcPr>
+          <w:p>
+            <w:pPr>
+              <w:pStyle w:val="code"/>
+            </w:pPr>
+            <w:proofErr w:type="spellStart"/>
+            <w:r>
+              <w:t>PvParameters.nominalAmbientTemperatureC</w:t>
+            </w:r>
+            <w:proofErr w:type="spellEnd"/>
+          </w:p>
+        </w:tc>
+      </w:tr>
+      <w:tr>
+        <w:tc>
+          <w:tcPr>
+            <w:tcW w:w="2689" w:type="dxa"/>
+          </w:tcPr>
+          <w:p>
+            <w:pPr>
+              <w:pStyle w:val="code"/>
+            </w:pPr>
+            <w:proofErr w:type="spellStart"/>
+            <w:r>
+              <w:t>nomCellTemp</w:t>
+            </w:r>
+            <w:proofErr w:type="spellEnd"/>
+          </w:p>
+        </w:tc>
+        <w:tc>
+          <w:tcPr>
+            <w:tcW w:w="6373" w:type="dxa"/>
+          </w:tcPr>
+          <w:p>
+            <w:pPr>
+              <w:pStyle w:val="code"/>
+            </w:pPr>
+            <w:proofErr w:type="spellStart"/>
+            <w:r>
+              <w:t>PvParameters.nominalCellTemperatureC</w:t>
+            </w:r>
+            <w:proofErr w:type="spellEnd"/>
+          </w:p>
+        </w:tc>
+      </w:tr>
+      <w:tr>
+        <w:tc>
+          <w:tcPr>
+            <w:tcW w:w="2689" w:type="dxa"/>
+          </w:tcPr>
+          <w:p>
+            <w:pPr>
+              <w:pStyle w:val="code"/>
+            </w:pPr>
+            <w:proofErr w:type="spellStart"/>
+            <w:r>
+              <w:t>coeff_T_pow</w:t>
+            </w:r>
+            <w:proofErr w:type="spellEnd"/>
+          </w:p>
+        </w:tc>
+        <w:tc>
+          <w:tcPr>
+            <w:tcW w:w="6373" w:type="dxa"/>
+          </w:tcPr>
+          <w:p>
+            <w:pPr>
+              <w:pStyle w:val="code"/>
+            </w:pPr>
+            <w:proofErr w:type="spellStart"/>
+            <w:r>
+              <w:t>PvParameters.powerDearteDueTemperature</w:t>
+            </w:r>
+            <w:proofErr w:type="spellEnd"/>
+          </w:p>
+        </w:tc>
+      </w:tr>
+      <w:tr>
+        <w:tc>
+          <w:tcPr>
+            <w:tcW w:w="2689" w:type="dxa"/>
+          </w:tcPr>
+          <w:p>
+            <w:pPr>
+              <w:pStyle w:val="code"/>
+            </w:pPr>
+            <w:proofErr w:type="spellStart"/>
+            <w:r>
+              <w:t>irr_nom</w:t>
+            </w:r>
+            <w:proofErr w:type="spellEnd"/>
+          </w:p>
+        </w:tc>
+        <w:tc>
+          <w:tcPr>
+            <w:tcW w:w="6373" w:type="dxa"/>
+          </w:tcPr>
+          <w:p>
+            <w:pPr>
+              <w:pStyle w:val="code"/>
+            </w:pPr>
+            <w:proofErr w:type="spellStart"/>
+            <w:r>
+              <w:t>PvParameters.nominalIrradiation</w:t>
+            </w:r>
+            <w:proofErr w:type="spellEnd"/>
+          </w:p>
+        </w:tc>
+      </w:tr>
+      <w:tr>
+        <w:tc>
+          <w:tcPr>
+            <w:tcW w:w="2689" w:type="dxa"/>
+          </w:tcPr>
+          <w:p>
+            <w:pPr>
+              <w:pStyle w:val="code"/>
+            </w:pPr>
+            <w:proofErr w:type="spellStart"/>
+            <w:r>
+              <w:t>SoC_min</w:t>
+            </w:r>
+            <w:proofErr w:type="spellEnd"/>
+          </w:p>
+        </w:tc>
+        <w:tc>
+          <w:tcPr>
+            <w:tcW w:w="6373" w:type="dxa"/>
+          </w:tcPr>
+          <w:p>
+            <w:pPr>
+              <w:pStyle w:val="code"/>
+            </w:pPr>
+            <w:proofErr w:type="spellStart"/>
+            <w:r>
+              <w:t>BatteryParameters.minStateOfCharge</w:t>
+            </w:r>
+            <w:proofErr w:type="spellEnd"/>
+          </w:p>
+        </w:tc>
+      </w:tr>
+      <w:tr>
+        <w:tc>
+          <w:tcPr>
+            <w:tcW w:w="2689" w:type="dxa"/>
+          </w:tcPr>
+          <w:p>
+            <w:pPr>
+              <w:pStyle w:val="code"/>
+            </w:pPr>
+            <w:proofErr w:type="spellStart"/>
+            <w:r>
+              <w:t>SoC_start</w:t>
+            </w:r>
+            <w:proofErr w:type="spellEnd"/>
+          </w:p>
+        </w:tc>
+        <w:tc>
+          <w:tcPr>
+            <w:tcW w:w="6373" w:type="dxa"/>
+          </w:tcPr>
+          <w:p>
+            <w:pPr>
+              <w:pStyle w:val="code"/>
+            </w:pPr>
+            <w:proofErr w:type="spellStart"/>
+            <w:r>
+              <w:t>BatteryParameters.initialStateOfCharge</w:t>
+            </w:r>
+            <w:proofErr w:type="spellEnd"/>
+          </w:p>
+        </w:tc>
+      </w:tr>
+      <w:tr>
+        <w:tc>
+          <w:tcPr>
+            <w:tcW w:w="2689" w:type="dxa"/>
+          </w:tcPr>
+          <w:p>
+            <w:pPr>
+              <w:pStyle w:val="code"/>
+            </w:pPr>
+            <w:proofErr w:type="spellStart"/>
+            <w:r>
+              <w:t>eff_char</w:t>
+            </w:r>
+            <w:proofErr w:type="spellEnd"/>
+          </w:p>
+        </w:tc>
+        <w:tc>
+          <w:tcPr>
+            <w:tcW w:w="6373" w:type="dxa"/>
+          </w:tcPr>
+          <w:p>
+            <w:pPr>
+              <w:pStyle w:val="code"/>
+            </w:pPr>
+            <w:proofErr w:type="spellStart"/>
+            <w:r>
+              <w:t>BatteryParameters.chargingEfficiency</w:t>
+            </w:r>
+            <w:proofErr w:type="spellEnd"/>
+          </w:p>
+        </w:tc>
+      </w:tr>
+      <w:tr>
+        <w:tc>
+          <w:tcPr>
+            <w:tcW w:w="2689" w:type="dxa"/>
+          </w:tcPr>
+          <w:p>
+            <w:pPr>
+              <w:pStyle w:val="code"/>
+            </w:pPr>
+            <w:proofErr w:type="spellStart"/>
+            <w:r>
+              <w:t>eff_disch</w:t>
+            </w:r>
+            <w:proofErr w:type="spellEnd"/>
+          </w:p>
+        </w:tc>
+        <w:tc>
+          <w:tcPr>
+            <w:tcW w:w="6373" w:type="dxa"/>
+          </w:tcPr>
+          <w:p>
+            <w:pPr>
+              <w:pStyle w:val="code"/>
+            </w:pPr>
+            <w:proofErr w:type="spellStart"/>
+            <w:r>
+              <w:t>BatteryParameters.dischargingEfficiency</w:t>
+            </w:r>
+            <w:proofErr w:type="spellEnd"/>
+          </w:p>
+        </w:tc>
+      </w:tr>
+      <w:tr>
+        <w:tc>
+          <w:tcPr>
+            <w:tcW w:w="2689" w:type="dxa"/>
+          </w:tcPr>
+          <w:p>
+            <w:pPr>
+              <w:pStyle w:val="code"/>
+            </w:pPr>
+            <w:proofErr w:type="spellStart"/>
+            <w:r>
+              <w:t>max_y_repl</w:t>
+            </w:r>
+            <w:proofErr w:type="spellEnd"/>
+          </w:p>
+        </w:tc>
+        <w:tc>
+          <w:tcPr>
+            <w:tcW w:w="6373" w:type="dxa"/>
+          </w:tcPr>
+          <w:p>
+            <w:pPr>
+              <w:pStyle w:val="code"/>
+            </w:pPr>
+            <w:proofErr w:type="spellStart"/>
+            <w:r>
+              <w:t>BatteryParameters.maxOperationalYears</w:t>
+            </w:r>
+            <w:proofErr w:type="spellEnd"/>
+          </w:p>
+        </w:tc>
+      </w:tr>
+      <w:tr>
+        <w:tc>
+          <w:tcPr>
+            <w:tcW w:w="2689" w:type="dxa"/>
+          </w:tcPr>
+          <w:p>
+            <w:pPr>
+              <w:pStyle w:val="code"/>
+            </w:pPr>
+            <w:proofErr w:type="spellStart"/>
+            <w:r>
+              <w:t>batt_ratio</w:t>
+            </w:r>
+            <w:proofErr w:type="spellEnd"/>
+          </w:p>
+        </w:tc>
+        <w:tc>
+          <w:tcPr>
+            <w:tcW w:w="6373" w:type="dxa"/>
+          </w:tcPr>
+          <w:p>
+            <w:pPr>
+              <w:pStyle w:val="code"/>
+            </w:pPr>
+            <w:proofErr w:type="spellStart"/>
+            <w:r>
+              <w:t>BatteryParameters.powerEnergyRatio</w:t>
+            </w:r>
+            <w:proofErr w:type="spellEnd"/>
+          </w:p>
+        </w:tc>
+      </w:tr>
+      <w:tr>
+        <w:tc>
+          <w:tcPr>
+            <w:tcW w:w="2689" w:type="dxa"/>
+          </w:tcPr>
+          <w:p>
+            <w:pPr>
+              <w:pStyle w:val="code"/>
+            </w:pPr>
+            <w:proofErr w:type="spellStart"/>
+            <w:r>
+              <w:t>eff_inv</w:t>
+            </w:r>
+            <w:proofErr w:type="spellEnd"/>
+          </w:p>
+        </w:tc>
+        <w:tc>
+          <w:tcPr>
+            <w:tcW w:w="6373" w:type="dxa"/>
+          </w:tcPr>
+          <w:p>
+            <w:pPr>
+              <w:pStyle w:val="code"/>
+            </w:pPr>
+            <w:proofErr w:type="spellStart"/>
+            <w:r>
+              <w:t>InverterParameters.efficiency</w:t>
+            </w:r>
+            <w:proofErr w:type="spellEnd"/>
+          </w:p>
+        </w:tc>
+      </w:tr>
+      <w:tr>
+        <w:tc>
+          <w:tcPr>
+            <w:tcW w:w="2689" w:type="dxa"/>
+          </w:tcPr>
+          <w:p>
+            <w:pPr>
+              <w:pStyle w:val="code"/>
+            </w:pPr>
+            <w:proofErr w:type="spellStart"/>
+            <w:r>
+              <w:t>costPV</w:t>
+            </w:r>
+            <w:proofErr w:type="spellEnd"/>
+          </w:p>
+        </w:tc>
+        <w:tc>
+          <w:tcPr>
+            <w:tcW w:w="6373" w:type="dxa"/>
+          </w:tcPr>
+          <w:p>
+            <w:pPr>
+              <w:pStyle w:val="code"/>
+            </w:pPr>
+            <w:proofErr w:type="spellStart"/>
+            <w:r>
+              <w:t>EconomicParameters.pvCostKw</w:t>
+            </w:r>
+            <w:proofErr w:type="spellEnd"/>
+          </w:p>
+        </w:tc>
+      </w:tr>
+      <w:tr>
+        <w:tc>
+          <w:tcPr>
+            <w:tcW w:w="2689" w:type="dxa"/>
+          </w:tcPr>
+          <w:p>
+            <w:pPr>
+              <w:pStyle w:val="code"/>
+            </w:pPr>
+            <w:proofErr w:type="spellStart"/>
+            <w:r>
+              <w:t>costINV</w:t>
+            </w:r>
+            <w:proofErr w:type="spellEnd"/>
+          </w:p>
+        </w:tc>
+        <w:tc>
+          <w:tcPr>
+            <w:tcW w:w="6373" w:type="dxa"/>
+          </w:tcPr>
+          <w:p>
+            <w:pPr>
+              <w:pStyle w:val="code"/>
+            </w:pPr>
+            <w:proofErr w:type="spellStart"/>
+            <w:r>
+              <w:t>EconomicParameters.inverterCostKw</w:t>
+            </w:r>
+            <w:proofErr w:type="spellEnd"/>
+          </w:p>
+        </w:tc>
+      </w:tr>
+      <w:tr>
+        <w:tc>
+          <w:tcPr>
+            <w:tcW w:w="2689" w:type="dxa"/>
+          </w:tcPr>
+          <w:p>
+            <w:pPr>
+              <w:pStyle w:val="code"/>
+            </w:pPr>
+            <w:proofErr w:type="spellStart"/>
+            <w:r>
+              <w:t>costOeM</w:t>
+            </w:r>
+            <w:proofErr w:type="spellEnd"/>
+          </w:p>
+        </w:tc>
+        <w:tc>
+          <w:tcPr>
+            <w:tcW w:w="6373" w:type="dxa"/>
+          </w:tcPr>
+          <w:p>
+            <w:pPr>
+              <w:pStyle w:val="code"/>
+            </w:pPr>
+            <w:proofErr w:type="spellStart"/>
+            <w:r>
+              <w:t>operationMaintenanceCost</w:t>
+            </w:r>
+            <w:proofErr w:type="spellEnd"/>
+          </w:p>
+        </w:tc>
+      </w:tr>
+      <w:tr>
+        <w:tc>
+          <w:tcPr>
+            <w:tcW w:w="2689" w:type="dxa"/>
+          </w:tcPr>
+          <w:p>
+            <w:pPr>
+              <w:pStyle w:val="code"/>
+            </w:pPr>
+            <w:proofErr w:type="spellStart"/>
+            <w:r>
+              <w:t>costOeM_spec</w:t>
+            </w:r>
+            <w:proofErr w:type="spellEnd"/>
+          </w:p>
+        </w:tc>
+        <w:tc>
+          <w:tcPr>
+            <w:tcW w:w="6373" w:type="dxa"/>
+          </w:tcPr>
+          <w:p>
+            <w:pPr>
+              <w:pStyle w:val="code"/>
+            </w:pPr>
+            <w:proofErr w:type="spellStart"/>
+            <w:r>
+              <w:t>EconomicParameters.operationMaintenanceCostKw</w:t>
+            </w:r>
+            <w:proofErr w:type="spellEnd"/>
+          </w:p>
+        </w:tc>
+      </w:tr>
+      <w:tr>
+        <w:tc>
+          <w:tcPr>
+            <w:tcW w:w="2689" w:type="dxa"/>
+          </w:tcPr>
+          <w:p>
+            <w:pPr>
+              <w:pStyle w:val="code"/>
+            </w:pPr>
+            <w:proofErr w:type="spellStart"/>
+            <w:r>
+              <w:t>coeff_cost_BoSeI</w:t>
+            </w:r>
+            <w:proofErr w:type="spellEnd"/>
+          </w:p>
+        </w:tc>
+        <w:tc>
+          <w:tcPr>
+            <w:tcW w:w="6373" w:type="dxa"/>
+          </w:tcPr>
+          <w:p>
+            <w:pPr>
+              <w:pStyle w:val="code"/>
+            </w:pPr>
+            <w:proofErr w:type="spellStart"/>
+            <w:r>
+              <w:t>EconomicParameters.installBalanceOfSystemCost</w:t>
+            </w:r>
+            <w:proofErr w:type="spellEnd"/>
+          </w:p>
+        </w:tc>
+      </w:tr>
+      <w:tr>
+        <w:tc>
+          <w:tcPr>
+            <w:tcW w:w="2689" w:type="dxa"/>
+          </w:tcPr>
+          <w:p>
+            <w:pPr>
+              <w:pStyle w:val="code"/>
+            </w:pPr>
+            <w:proofErr w:type="spellStart"/>
+            <w:r>
+              <w:t>costBatt_coeff_a</w:t>
+            </w:r>
+            <w:proofErr w:type="spellEnd"/>
+          </w:p>
+        </w:tc>
+        <w:tc>
+          <w:tcPr>
+            <w:tcW w:w="6373" w:type="dxa"/>
+          </w:tcPr>
+          <w:p>
+            <w:pPr>
+              <w:pStyle w:val="code"/>
+            </w:pPr>
+            <w:proofErr w:type="spellStart"/>
+            <w:r>
+              <w:t>EconomicParameters.battCostKwh</w:t>
+            </w:r>
+            <w:proofErr w:type="spellEnd"/>
+          </w:p>
+        </w:tc>
+      </w:tr>
+      <w:tr>
+        <w:tc>
+          <w:tcPr>
+            <w:tcW w:w="2689" w:type="dxa"/>
+          </w:tcPr>
+          <w:p>
+            <w:pPr>
+              <w:pStyle w:val="code"/>
+            </w:pPr>
+            <w:proofErr w:type="spellStart"/>
+            <w:r>
+              <w:t>costBatt_coef_b</w:t>
+            </w:r>
+            <w:proofErr w:type="spellEnd"/>
+          </w:p>
+        </w:tc>
+        <w:tc>
+          <w:tcPr>
+            <w:tcW w:w="6373" w:type="dxa"/>
+          </w:tcPr>
+          <w:p>
+            <w:pPr>
+              <w:pStyle w:val="code"/>
+            </w:pPr>
+            <w:proofErr w:type="spellStart"/>
+            <w:r>
+              <w:t>EconomicParameters.battCostFixed</w:t>
+            </w:r>
+            <w:proofErr w:type="spellEnd"/>
+          </w:p>
+        </w:tc>
+      </w:tr>
+      <w:tr>
+        <w:tc>
+          <w:tcPr>
+            <w:tcW w:w="2689" w:type="dxa"/>
+          </w:tcPr>
+          <w:p>
+            <w:pPr>
+              <w:pStyle w:val="code"/>
+            </w:pPr>
+            <w:r>
+              <w:t>LT</w:t>
+            </w:r>
+          </w:p>
+        </w:tc>
+        <w:tc>
+          <w:tcPr>
+            <w:tcW w:w="6373" w:type="dxa"/>
+          </w:tcPr>
+          <w:p>
+            <w:pPr>
+              <w:pStyle w:val="code"/>
+            </w:pPr>
+            <w:proofErr w:type="spellStart"/>
+            <w:r>
+              <w:t>EconomicParameters.plantLifetime</w:t>
+            </w:r>
+            <w:proofErr w:type="spellEnd"/>
+          </w:p>
+        </w:tc>
+      </w:tr>
+      <w:tr>
+        <w:tc>
+          <w:tcPr>
+            <w:tcW w:w="2689" w:type="dxa"/>
+          </w:tcPr>
+          <w:p>
+            <w:pPr>
+              <w:pStyle w:val="code"/>
+            </w:pPr>
+            <w:proofErr w:type="spellStart"/>
+            <w:r>
+              <w:t>r_int</w:t>
+            </w:r>
+            <w:proofErr w:type="spellEnd"/>
+          </w:p>
+        </w:tc>
+        <w:tc>
+          <w:tcPr>
+            <w:tcW w:w="6373" w:type="dxa"/>
+          </w:tcPr>
+          <w:p>
+            <w:pPr>
+              <w:pStyle w:val="code"/>
+            </w:pPr>
+            <w:proofErr w:type="spellStart"/>
+            <w:r>
+              <w:t>EconomicParameters.interestRate</w:t>
+            </w:r>
+            <w:proofErr w:type="spellEnd"/>
+          </w:p>
+        </w:tc>
+      </w:tr>
+      <w:tr>
+        <w:tc>
+          <w:tcPr>
+            <w:tcW w:w="2689" w:type="dxa"/>
+          </w:tcPr>
+          <w:p>
+            <w:pPr>
+              <w:pStyle w:val="code"/>
+            </w:pPr>
+            <w:proofErr w:type="spellStart"/>
+            <w:r>
+              <w:t>PV_i</w:t>
+            </w:r>
+            <w:proofErr w:type="spellEnd"/>
+          </w:p>
+        </w:tc>
+        <w:tc>
+          <w:tcPr>
+            <w:tcW w:w="6373" w:type="dxa"/>
+          </w:tcPr>
+          <w:p>
+            <w:pPr>
+              <w:pStyle w:val="code"/>
+            </w:pPr>
+            <w:proofErr w:type="spellStart"/>
+            <w:r>
+              <w:t>iPv</w:t>
+            </w:r>
+            <w:proofErr w:type="spellEnd"/>
+          </w:p>
+        </w:tc>
+      </w:tr>
+      <w:tr>
+        <w:tc>
+          <w:tcPr>
+            <w:tcW w:w="2689" w:type="dxa"/>
+          </w:tcPr>
+          <w:p>
+            <w:pPr>
+              <w:pStyle w:val="code"/>
+            </w:pPr>
+            <w:proofErr w:type="spellStart"/>
+            <w:r>
+              <w:t>Pvpower_i</w:t>
+            </w:r>
+            <w:proofErr w:type="spellEnd"/>
+          </w:p>
+        </w:tc>
+        <w:tc>
+          <w:tcPr>
+            <w:tcW w:w="6373" w:type="dxa"/>
+          </w:tcPr>
+          <w:p>
+            <w:pPr>
+              <w:pStyle w:val="code"/>
+            </w:pPr>
+            <w:proofErr w:type="spellStart"/>
+            <w:r>
+              <w:t>iPvKw</w:t>
+            </w:r>
+            <w:proofErr w:type="spellEnd"/>
+          </w:p>
+        </w:tc>
+      </w:tr>
+      <w:tr>
+        <w:tc>
+          <w:tcPr>
+            <w:tcW w:w="2689" w:type="dxa"/>
+          </w:tcPr>
+          <w:p>
+            <w:pPr>
+              <w:pStyle w:val="code"/>
+            </w:pPr>
+            <w:proofErr w:type="spellStart"/>
+            <w:r>
+              <w:t>T_cell</w:t>
+            </w:r>
+            <w:proofErr w:type="spellEnd"/>
+          </w:p>
+        </w:tc>
+        <w:tc>
+          <w:tcPr>
+            <w:tcW w:w="6373" w:type="dxa"/>
+          </w:tcPr>
+          <w:p>
+            <w:pPr>
+              <w:pStyle w:val="code"/>
+            </w:pPr>
+            <w:proofErr w:type="spellStart"/>
+            <w:r>
+              <w:t>pvTemperature</w:t>
+            </w:r>
+            <w:proofErr w:type="spellEnd"/>
+          </w:p>
+        </w:tc>
+      </w:tr>
+      <w:tr>
+        <w:tc>
+          <w:tcPr>
+            <w:tcW w:w="2689" w:type="dxa"/>
+          </w:tcPr>
+          <w:p>
+            <w:pPr>
+              <w:pStyle w:val="code"/>
+            </w:pPr>
+            <w:proofErr w:type="spellStart"/>
+            <w:r>
+              <w:t>eff_cell</w:t>
+            </w:r>
+            <w:proofErr w:type="spellEnd"/>
+          </w:p>
+        </w:tc>
+        <w:tc>
+          <w:tcPr>
+            <w:tcW w:w="6373" w:type="dxa"/>
+          </w:tcPr>
+          <w:p>
+            <w:pPr>
+              <w:pStyle w:val="code"/>
+            </w:pPr>
+            <w:proofErr w:type="spellStart"/>
+            <w:r>
+              <w:t>cellEfficiency</w:t>
+            </w:r>
+            <w:proofErr w:type="spellEnd"/>
+          </w:p>
+        </w:tc>
+      </w:tr>
+      <w:tr>
+        <w:tc>
+          <w:tcPr>
+            <w:tcW w:w="2689" w:type="dxa"/>
+          </w:tcPr>
+          <w:p>
+            <w:pPr>
+              <w:pStyle w:val="code"/>
+            </w:pPr>
+            <w:proofErr w:type="spellStart"/>
+            <w:r>
+              <w:t>P_pv</w:t>
+            </w:r>
+            <w:proofErr w:type="spellEnd"/>
+          </w:p>
+        </w:tc>
+        <w:tc>
+          <w:tcPr>
+            <w:tcW w:w="6373" w:type="dxa"/>
+          </w:tcPr>
+          <w:p>
+            <w:pPr>
+              <w:pStyle w:val="code"/>
+            </w:pPr>
+            <w:proofErr w:type="spellStart"/>
+            <w:r>
+              <w:t>SimulationOutputs.pvPowerAbsorbed</w:t>
+            </w:r>
+            <w:proofErr w:type="spellEnd"/>
+            <w:r>
+              <w:t>**</w:t>
+            </w:r>
+          </w:p>
+        </w:tc>
+      </w:tr>
+      <w:tr>
+        <w:tc>
+          <w:tcPr>
+            <w:tcW w:w="2689" w:type="dxa"/>
+          </w:tcPr>
+          <w:p>
+            <w:pPr>
+              <w:pStyle w:val="code"/>
+            </w:pPr>
+            <w:proofErr w:type="spellStart"/>
+            <w:r>
+              <w:t>batt_balance</w:t>
+            </w:r>
+            <w:proofErr w:type="spellEnd"/>
+          </w:p>
+        </w:tc>
+        <w:tc>
+          <w:tcPr>
+            <w:tcW w:w="6373" w:type="dxa"/>
+          </w:tcPr>
+          <w:p>
+            <w:pPr>
+              <w:pStyle w:val="code"/>
+            </w:pPr>
+            <w:proofErr w:type="spellStart"/>
+            <w:r>
+              <w:t>SimulationOutputs.neededBattOutputKw</w:t>
+            </w:r>
+            <w:proofErr w:type="spellEnd"/>
+            <w:r>
+              <w:t>***</w:t>
+            </w:r>
+          </w:p>
+        </w:tc>
+      </w:tr>
+      <w:tr>
+        <w:tc>
+          <w:tcPr>
+            <w:tcW w:w="2689" w:type="dxa"/>
+          </w:tcPr>
+          <w:p>
+            <w:pPr>
+              <w:pStyle w:val="code"/>
+            </w:pPr>
+            <w:proofErr w:type="spellStart"/>
+            <w:r>
+              <w:t>batt_i</w:t>
+            </w:r>
+            <w:proofErr w:type="spellEnd"/>
+          </w:p>
+        </w:tc>
+        <w:tc>
+          <w:tcPr>
+            <w:tcW w:w="6373" w:type="dxa"/>
+          </w:tcPr>
+          <w:p>
+            <w:pPr>
+              <w:pStyle w:val="code"/>
+            </w:pPr>
+            <w:proofErr w:type="spellStart"/>
+            <w:r>
+              <w:t>jBatt</w:t>
+            </w:r>
+            <w:proofErr w:type="spellEnd"/>
+          </w:p>
+        </w:tc>
+      </w:tr>
+      <w:tr>
+        <w:tc>
+          <w:tcPr>
+            <w:tcW w:w="2689" w:type="dxa"/>
+          </w:tcPr>
+          <w:p>
+            <w:pPr>
+              <w:pStyle w:val="code"/>
+            </w:pPr>
+            <w:proofErr w:type="spellStart"/>
+            <w:r>
+              <w:t>Pow_max</w:t>
+            </w:r>
+            <w:proofErr w:type="spellEnd"/>
+          </w:p>
+        </w:tc>
+        <w:tc>
+          <w:tcPr>
+            <w:tcW w:w="6373" w:type="dxa"/>
+          </w:tcPr>
+          <w:p>
+            <w:pPr>
+              <w:pStyle w:val="code"/>
+            </w:pPr>
+            <w:proofErr w:type="spellStart"/>
+            <w:r>
+              <w:t>battMaxPowerFlow</w:t>
+            </w:r>
+            <w:proofErr w:type="spellEnd"/>
+          </w:p>
+        </w:tc>
+      </w:tr>
+      <w:tr>
+        <w:tc>
+          <w:tcPr>
+            <w:tcW w:w="2689" w:type="dxa"/>
+          </w:tcPr>
+          <w:p>
+            <w:pPr>
+              <w:pStyle w:val="code"/>
+            </w:pPr>
+            <w:proofErr w:type="spellStart"/>
+            <w:r>
+              <w:t>Den_rainflow</w:t>
+            </w:r>
+            <w:proofErr w:type="spellEnd"/>
+          </w:p>
+        </w:tc>
+        <w:tc>
+          <w:tcPr>
+            <w:tcW w:w="6373" w:type="dxa"/>
+          </w:tcPr>
+          <w:p>
+            <w:pPr>
+              <w:pStyle w:val="code"/>
+            </w:pPr>
+            <w:proofErr w:type="spellStart"/>
+            <w:r>
+              <w:t>nMaxPartialCycles</w:t>
+            </w:r>
+            <w:proofErr w:type="spellEnd"/>
+          </w:p>
+        </w:tc>
+      </w:tr>
+      <w:tr>
+        <w:tc>
+          <w:tcPr>
+            <w:tcW w:w="2689" w:type="dxa"/>
+          </w:tcPr>
+          <w:p>
+            <w:pPr>
+              <w:pStyle w:val="code"/>
+            </w:pPr>
+            <w:proofErr w:type="spellStart"/>
+            <w:r>
+              <w:t>DoD</w:t>
+            </w:r>
+            <w:proofErr w:type="spellEnd"/>
+          </w:p>
+        </w:tc>
+        <w:tc>
+          <w:tcPr>
+            <w:tcW w:w="6373" w:type="dxa"/>
+          </w:tcPr>
+          <w:p>
+            <w:pPr>
+              <w:pStyle w:val="code"/>
+            </w:pPr>
+            <w:proofErr w:type="spellStart"/>
+            <w:r>
+              <w:t>depthOfDischarge</w:t>
+            </w:r>
+            <w:proofErr w:type="spellEnd"/>
+          </w:p>
+        </w:tc>
+      </w:tr>
+      <w:tr>
+        <w:tc>
+          <w:tcPr>
+            <w:tcW w:w="2689" w:type="dxa"/>
+          </w:tcPr>
+          <w:p>
+            <w:pPr>
+              <w:pStyle w:val="code"/>
+            </w:pPr>
+            <w:proofErr w:type="spellStart"/>
+            <w:r>
+              <w:t>cycles_failure</w:t>
+            </w:r>
+            <w:proofErr w:type="spellEnd"/>
+          </w:p>
+        </w:tc>
+        <w:tc>
+          <w:tcPr>
+            <w:tcW w:w="6373" w:type="dxa"/>
+          </w:tcPr>
+          <w:p>
+            <w:pPr>
+              <w:pStyle w:val="code"/>
+            </w:pPr>
+            <w:proofErr w:type="spellStart"/>
+            <w:r>
+              <w:t>SimulationOutputs.sumPartialCyclesUsed</w:t>
+            </w:r>
+            <w:proofErr w:type="spellEnd"/>
+            <w:r>
+              <w:t>**</w:t>
+            </w:r>
+          </w:p>
+        </w:tc>
+      </w:tr>
+      <w:tr>
+        <w:tc>
+          <w:tcPr>
+            <w:tcW w:w="2689" w:type="dxa"/>
+          </w:tcPr>
+          <w:p>
+            <w:pPr>
+              <w:pStyle w:val="code"/>
+            </w:pPr>
+            <w:proofErr w:type="spellStart"/>
+            <w:r>
+              <w:t>flow_from_batt</w:t>
+            </w:r>
+            <w:proofErr w:type="spellEnd"/>
+          </w:p>
+        </w:tc>
+        <w:tc>
+          <w:tcPr>
+            <w:tcW w:w="6373" w:type="dxa"/>
+          </w:tcPr>
+          <w:p>
+            <w:pPr>
+              <w:pStyle w:val="code"/>
+            </w:pPr>
+            <w:proofErr w:type="spellStart"/>
+            <w:r>
+              <w:t>SimulationOutputs.battOutputKw</w:t>
+            </w:r>
+            <w:proofErr w:type="spellEnd"/>
+            <w:r>
+              <w:t>**</w:t>
+            </w:r>
+          </w:p>
+        </w:tc>
+      </w:tr>
+      <w:tr>
+        <w:tc>
+          <w:tcPr>
+            <w:tcW w:w="2689" w:type="dxa"/>
+          </w:tcPr>
+          <w:p>
+            <w:pPr>
+              <w:pStyle w:val="code"/>
+            </w:pPr>
+            <w:proofErr w:type="spellStart"/>
+            <w:r>
+              <w:t>costBatt_tot</w:t>
+            </w:r>
+            <w:proofErr w:type="spellEnd"/>
+          </w:p>
+        </w:tc>
+        <w:tc>
+          <w:tcPr>
+            <w:tcW w:w="6373" w:type="dxa"/>
+          </w:tcPr>
+          <w:p>
+            <w:pPr>
+              <w:pStyle w:val="code"/>
+            </w:pPr>
+            <w:proofErr w:type="spellStart"/>
+            <w:r>
+              <w:t>EconomicAnalysisOutputs.battCostTot</w:t>
+            </w:r>
+            <w:proofErr w:type="spellEnd"/>
+            <w:r>
+              <w:t>**</w:t>
+            </w:r>
+          </w:p>
+        </w:tc>
+      </w:tr>
+      <w:tr>
+        <w:tc>
+          <w:tcPr>
+            <w:tcW w:w="2689" w:type="dxa"/>
+          </w:tcPr>
+          <w:p>
+            <w:pPr>
+              <w:pStyle w:val="code"/>
+            </w:pPr>
+            <w:r>
+              <w:t>peak</w:t>
+            </w:r>
+          </w:p>
+        </w:tc>
+        <w:tc>
+          <w:tcPr>
+            <w:tcW w:w="6373" w:type="dxa"/>
+          </w:tcPr>
+          <w:p>
+            <w:pPr>
+              <w:pStyle w:val="code"/>
+            </w:pPr>
+            <w:proofErr w:type="spellStart"/>
+            <w:r>
+              <w:t>loadPeakKw</w:t>
+            </w:r>
+            <w:proofErr w:type="spellEnd"/>
+          </w:p>
+        </w:tc>
+      </w:tr>
+      <w:tr>
+        <w:tc>
+          <w:tcPr>
+            <w:tcW w:w="2689" w:type="dxa"/>
+          </w:tcPr>
+          <w:p>
+            <w:pPr>
+              <w:pStyle w:val="code"/>
+            </w:pPr>
+            <w:proofErr w:type="spellStart"/>
+            <w:r>
+              <w:t>costINV_tot</w:t>
+            </w:r>
+            <w:proofErr w:type="spellEnd"/>
+          </w:p>
+        </w:tc>
+        <w:tc>
+          <w:tcPr>
+            <w:tcW w:w="6373" w:type="dxa"/>
+          </w:tcPr>
+          <w:p>
+            <w:pPr>
+              <w:pStyle w:val="code"/>
+            </w:pPr>
+            <w:proofErr w:type="spellStart"/>
+            <w:r>
+              <w:t>EconomicAnalysisOutputs.inverterCostTot</w:t>
+            </w:r>
+            <w:proofErr w:type="spellEnd"/>
+          </w:p>
+        </w:tc>
+      </w:tr>
+      <w:tr>
+        <w:tc>
+          <w:tcPr>
+            <w:tcW w:w="2689" w:type="dxa"/>
+          </w:tcPr>
+          <w:p>
+            <w:pPr>
+              <w:pStyle w:val="code"/>
+            </w:pPr>
+            <w:proofErr w:type="spellStart"/>
+            <w:r>
+              <w:t>costBoSeI_tot</w:t>
+            </w:r>
+            <w:proofErr w:type="spellEnd"/>
+          </w:p>
+        </w:tc>
+        <w:tc>
+          <w:tcPr>
+            <w:tcW w:w="6373" w:type="dxa"/>
+          </w:tcPr>
+          <w:p>
+            <w:pPr>
+              <w:pStyle w:val="code"/>
+            </w:pPr>
+            <w:proofErr w:type="spellStart"/>
+            <w:r>
+              <w:t>EconomicAnalysisOutputs.installBalanceOfSystemTotCost</w:t>
+            </w:r>
+            <w:proofErr w:type="spellEnd"/>
+          </w:p>
+        </w:tc>
+      </w:tr>
+      <w:tr>
+        <w:tc>
+          <w:tcPr>
+            <w:tcW w:w="2689" w:type="dxa"/>
+          </w:tcPr>
+          <w:p>
+            <w:pPr>
+              <w:pStyle w:val="code"/>
+            </w:pPr>
+            <w:proofErr w:type="spellStart"/>
+            <w:r>
+              <w:t>years_to_go_batt</w:t>
+            </w:r>
+            <w:proofErr w:type="spellEnd"/>
+          </w:p>
+        </w:tc>
+        <w:tc>
+          <w:tcPr>
+            <w:tcW w:w="6373" w:type="dxa"/>
+          </w:tcPr>
+          <w:p>
+            <w:pPr>
+              <w:pStyle w:val="code"/>
+            </w:pPr>
+            <w:proofErr w:type="spellStart"/>
+            <w:r>
+              <w:t>battOperationalYears</w:t>
+            </w:r>
+            <w:proofErr w:type="spellEnd"/>
+          </w:p>
+        </w:tc>
+      </w:tr>
+      <w:tr>
+        <w:tc>
+          <w:tcPr>
+            <w:tcW w:w="2689" w:type="dxa"/>
+          </w:tcPr>
+          <w:p>
+            <w:pPr>
+              <w:pStyle w:val="code"/>
+            </w:pPr>
+            <w:r>
+              <w:t>NPC</w:t>
+            </w:r>
+          </w:p>
+        </w:tc>
+        <w:tc>
+          <w:tcPr>
+            <w:tcW w:w="6373" w:type="dxa"/>
+          </w:tcPr>
+          <w:p>
+            <w:pPr>
+              <w:pStyle w:val="code"/>
+            </w:pPr>
+            <w:proofErr w:type="spellStart"/>
+            <w:r>
+              <w:t>EconomicAnalysisOutputs.netPresentCost</w:t>
+            </w:r>
+            <w:proofErr w:type="spellEnd"/>
+          </w:p>
+        </w:tc>
+      </w:tr>
+      <w:tr>
+        <w:tc>
+          <w:tcPr>
+            <w:tcW w:w="2689" w:type="dxa"/>
+          </w:tcPr>
+          <w:p>
+            <w:pPr>
+              <w:pStyle w:val="code"/>
+            </w:pPr>
+            <w:r>
+              <w:t>CRF</w:t>
+            </w:r>
+          </w:p>
+        </w:tc>
+        <w:tc>
+          <w:tcPr>
+            <w:tcW w:w="6373" w:type="dxa"/>
+          </w:tcPr>
+          <w:p>
+            <w:pPr>
+              <w:pStyle w:val="code"/>
+            </w:pPr>
+            <w:proofErr w:type="spellStart"/>
+            <w:r>
+              <w:t>EconomicAnalysisOutputs.capitalRecoveryFactor</w:t>
+            </w:r>
+            <w:proofErr w:type="spellEnd"/>
+          </w:p>
+        </w:tc>
+      </w:tr>
+      <w:tr>
+        <w:tc>
+          <w:tcPr>
+            <w:tcW w:w="2689" w:type="dxa"/>
+          </w:tcPr>
+          <w:p>
+            <w:pPr>
+              <w:pStyle w:val="code"/>
+            </w:pPr>
+            <w:proofErr w:type="spellStart"/>
+            <w:r>
+              <w:lastRenderedPageBreak/>
+              <w:t>total_loss_load</w:t>
+            </w:r>
+            <w:proofErr w:type="spellEnd"/>
+          </w:p>
+        </w:tc>
+        <w:tc>
+          <w:tcPr>
+            <w:tcW w:w="6373" w:type="dxa"/>
+          </w:tcPr>
+          <w:p>
+            <w:pPr>
+              <w:pStyle w:val="code"/>
+            </w:pPr>
+            <w:proofErr w:type="spellStart"/>
+            <w:r>
+              <w:t>SimulationOutputs.lossOfLoadTot</w:t>
+            </w:r>
+            <w:proofErr w:type="spellEnd"/>
+            <w:r>
+              <w:t>**</w:t>
+            </w:r>
+          </w:p>
+        </w:tc>
+      </w:tr>
+      <w:tr>
+        <w:tc>
+          <w:tcPr>
+            <w:tcW w:w="2689" w:type="dxa"/>
+          </w:tcPr>
+          <w:p>
+            <w:pPr>
+              <w:pStyle w:val="code"/>
+            </w:pPr>
+            <w:proofErr w:type="spellStart"/>
+            <w:r>
+              <w:t>LCoE</w:t>
+            </w:r>
+            <w:proofErr w:type="spellEnd"/>
+          </w:p>
+        </w:tc>
+        <w:tc>
+          <w:tcPr>
+            <w:tcW w:w="6373" w:type="dxa"/>
+          </w:tcPr>
+          <w:p>
+            <w:pPr>
+              <w:pStyle w:val="code"/>
+            </w:pPr>
+            <w:proofErr w:type="spellStart"/>
+            <w:r>
+              <w:t>EconomicAnalysisOutputs.levelizedCostOfEnergy</w:t>
+            </w:r>
+            <w:proofErr w:type="spellEnd"/>
+          </w:p>
+        </w:tc>
+      </w:tr>
+      <w:tr>
+        <w:tc>
+          <w:tcPr>
+            <w:tcW w:w="2689" w:type="dxa"/>
+          </w:tcPr>
+          <w:p>
+            <w:pPr>
+              <w:pStyle w:val="code"/>
+            </w:pPr>
+            <w:r>
+              <w:t>LLP</w:t>
+            </w:r>
+          </w:p>
+        </w:tc>
+        <w:tc>
+          <w:tcPr>
+            <w:tcW w:w="6373" w:type="dxa"/>
+          </w:tcPr>
+          <w:p>
+            <w:pPr>
+              <w:pStyle w:val="code"/>
+            </w:pPr>
+            <w:r>
+              <w:t>SimulationOutputs.lossOfLoadProbability</w:t>
+            </w:r>
+          </w:p>
+        </w:tc>
+      </w:tr>
+      <w:tr>
+        <w:tc>
+          <w:tcPr>
+            <w:tcW w:w="2689" w:type="dxa"/>
+          </w:tcPr>
+          <w:p>
+            <w:pPr>
+              <w:pStyle w:val="code"/>
+              <w:rPr>
+                <w:rFonts w:cs="Courier New"/>
+                <w:sz w:val="24"/>
+                <w:szCs w:val="24"/>
+                <w:lang w:val="nb-NO"/>
+              </w:rPr>
+            </w:pPr>
+            <w:r>
+              <w:rPr>
+                <w:rFonts w:cs="Courier New"/>
+                <w:color w:val="000000"/>
+                <w:sz w:val="20"/>
+                <w:szCs w:val="20"/>
+                <w:lang w:val="nb-NO"/>
+              </w:rPr>
+              <w:t>MA_opt_norm_bhut_jun15_20_10(1)</w:t>
+            </w:r>
+          </w:p>
+        </w:tc>
+        <w:tc>
+          <w:tcPr>
+            <w:tcW w:w="6373" w:type="dxa"/>
+          </w:tcPr>
+          <w:p>
+            <w:pPr>
+              <w:pStyle w:val="code"/>
+            </w:pPr>
+            <w:r>
+              <w:t>OptimalSolutions.lossOfLoadProbabilities</w:t>
+            </w:r>
+          </w:p>
+        </w:tc>
+      </w:tr>
+      <w:tr>
+        <w:tc>
+          <w:tcPr>
+            <w:tcW w:w="2689" w:type="dxa"/>
+          </w:tcPr>
+          <w:p>
+            <w:pPr>
+              <w:pStyle w:val="code"/>
+              <w:rPr>
+                <w:rFonts w:cs="Courier New"/>
+                <w:sz w:val="24"/>
+                <w:szCs w:val="24"/>
+                <w:lang w:val="nb-NO"/>
+              </w:rPr>
+            </w:pPr>
+            <w:r>
+              <w:rPr>
+                <w:rFonts w:cs="Courier New"/>
+                <w:color w:val="000000"/>
+                <w:sz w:val="20"/>
+                <w:szCs w:val="20"/>
+                <w:lang w:val="nb-NO"/>
+              </w:rPr>
+              <w:t>MA_opt_norm_bhut_jun15_20_10(2)</w:t>
+            </w:r>
+          </w:p>
+        </w:tc>
+        <w:tc>
+          <w:tcPr>
+            <w:tcW w:w="6373" w:type="dxa"/>
+          </w:tcPr>
+          <w:p>
+            <w:pPr>
+              <w:pStyle w:val="code"/>
+            </w:pPr>
+            <w:r>
+              <w:t>OptimalSolutions..netPresentCosts</w:t>
+            </w:r>
+          </w:p>
+        </w:tc>
+      </w:tr>
+      <w:tr>
+        <w:tc>
+          <w:tcPr>
+            <w:tcW w:w="2689" w:type="dxa"/>
+          </w:tcPr>
+          <w:p>
+            <w:pPr>
+              <w:pStyle w:val="code"/>
+              <w:rPr>
+                <w:rFonts w:cs="Courier New"/>
+                <w:sz w:val="24"/>
+                <w:szCs w:val="24"/>
+                <w:lang w:val="nb-NO"/>
+              </w:rPr>
+            </w:pPr>
+            <w:r>
+              <w:rPr>
+                <w:rFonts w:cs="Courier New"/>
+                <w:color w:val="000000"/>
+                <w:sz w:val="20"/>
+                <w:szCs w:val="20"/>
+                <w:lang w:val="nb-NO"/>
+              </w:rPr>
+              <w:t>MA_opt_norm_bhut_jun15_20_10(3)</w:t>
+            </w:r>
+          </w:p>
+        </w:tc>
+        <w:tc>
+          <w:tcPr>
+            <w:tcW w:w="6373" w:type="dxa"/>
+          </w:tcPr>
+          <w:p>
+            <w:pPr>
+              <w:pStyle w:val="code"/>
+            </w:pPr>
+            <w:r>
+              <w:t>OptimalSolutions.pvKw</w:t>
+            </w:r>
+          </w:p>
+        </w:tc>
+      </w:tr>
+      <w:tr>
+        <w:tc>
+          <w:tcPr>
+            <w:tcW w:w="2689" w:type="dxa"/>
+          </w:tcPr>
+          <w:p>
+            <w:pPr>
+              <w:pStyle w:val="code"/>
+              <w:rPr>
+                <w:rFonts w:cs="Courier New"/>
+                <w:sz w:val="24"/>
+                <w:szCs w:val="24"/>
+                <w:lang w:val="nb-NO"/>
+              </w:rPr>
+            </w:pPr>
+            <w:r>
+              <w:rPr>
+                <w:rFonts w:cs="Courier New"/>
+                <w:color w:val="000000"/>
+                <w:sz w:val="20"/>
+                <w:szCs w:val="20"/>
+                <w:lang w:val="nb-NO"/>
+              </w:rPr>
+              <w:t>MA_opt_norm_bhut_jun15_20_10(4)</w:t>
+            </w:r>
+          </w:p>
+        </w:tc>
+        <w:tc>
+          <w:tcPr>
+            <w:tcW w:w="6373" w:type="dxa"/>
+          </w:tcPr>
+          <w:p>
+            <w:pPr>
+              <w:pStyle w:val="code"/>
+            </w:pPr>
+            <w:r>
+              <w:t>OptimalSolutions.battKwh</w:t>
+            </w:r>
+          </w:p>
+        </w:tc>
+      </w:tr>
+      <w:tr>
+        <w:tc>
+          <w:tcPr>
+            <w:tcW w:w="2689" w:type="dxa"/>
+          </w:tcPr>
+          <w:p>
+            <w:pPr>
+              <w:pStyle w:val="code"/>
+              <w:rPr>
+                <w:rFonts w:cs="Courier New"/>
+                <w:sz w:val="24"/>
+                <w:szCs w:val="24"/>
+                <w:lang w:val="nb-NO"/>
+              </w:rPr>
+            </w:pPr>
+            <w:r>
+              <w:rPr>
+                <w:rFonts w:cs="Courier New"/>
+                <w:color w:val="000000"/>
+                <w:sz w:val="20"/>
+                <w:szCs w:val="20"/>
+                <w:lang w:val="nb-NO"/>
+              </w:rPr>
+              <w:t>MA_opt_norm_bhut_jun15_20_10(5)</w:t>
+            </w:r>
+          </w:p>
+        </w:tc>
+        <w:tc>
+          <w:tcPr>
+            <w:tcW w:w="6373" w:type="dxa"/>
+          </w:tcPr>
+          <w:p>
+            <w:pPr>
+              <w:pStyle w:val="code"/>
+            </w:pPr>
+            <w:r>
+              <w:t>OptimalSolutions.levelizedCostsOfEnergy</w:t>
+            </w:r>
+          </w:p>
+        </w:tc>
+      </w:tr>
+      <w:tr>
+        <w:tc>
+          <w:tcPr>
+            <w:tcW w:w="2689" w:type="dxa"/>
+          </w:tcPr>
+          <w:p>
+            <w:pPr>
+              <w:pStyle w:val="code"/>
+              <w:rPr>
+                <w:rFonts w:cs="Courier New"/>
+                <w:sz w:val="24"/>
+                <w:szCs w:val="24"/>
+                <w:lang w:val="nb-NO"/>
+              </w:rPr>
+            </w:pPr>
+            <w:r>
+              <w:rPr>
+                <w:rFonts w:cs="Courier New"/>
+                <w:color w:val="000000"/>
+                <w:sz w:val="20"/>
+                <w:szCs w:val="20"/>
+                <w:lang w:val="nb-NO"/>
+              </w:rPr>
+              <w:t>MA_opt_norm_bhut_jun15_20_10(6)</w:t>
+            </w:r>
+          </w:p>
+        </w:tc>
+        <w:tc>
+          <w:tcPr>
+            <w:tcW w:w="6373" w:type="dxa"/>
+          </w:tcPr>
+          <w:p>
+            <w:pPr>
+              <w:pStyle w:val="code"/>
+            </w:pPr>
+            <w:r>
+              <w:t>OptimalSolutions.investmentCosts</w:t>
+            </w:r>
+          </w:p>
+        </w:tc>
+      </w:tr>
+      <w:tr>
+        <w:tc>
+          <w:tcPr>
+            <w:tcW w:w="2689" w:type="dxa"/>
+          </w:tcPr>
+          <w:p>
+            <w:pPr>
+              <w:pStyle w:val="code"/>
+              <w:rPr>
+                <w:rFonts w:cs="Courier New"/>
+                <w:color w:val="000000"/>
+                <w:sz w:val="20"/>
+                <w:szCs w:val="20"/>
+              </w:rPr>
+            </w:pPr>
+            <w:r>
+              <w:rPr>
+                <w:rFonts w:cs="Courier New"/>
+                <w:color w:val="000000"/>
+                <w:sz w:val="20"/>
+                <w:szCs w:val="20"/>
+              </w:rPr>
+              <w:t>budget</w:t>
+            </w:r>
+          </w:p>
+        </w:tc>
+        <w:tc>
+          <w:tcPr>
+            <w:tcW w:w="6373" w:type="dxa"/>
+          </w:tcPr>
+          <w:p>
+            <w:pPr>
+              <w:pStyle w:val="code"/>
+            </w:pPr>
+            <w:r>
+              <w:t>EconomicParameters.budget</w:t>
+            </w:r>
+          </w:p>
+        </w:tc>
+      </w:tr>
+      <w:tr>
+        <w:tc>
+          <w:tcPr>
+            <w:tcW w:w="9062" w:type="dxa"/>
+            <w:gridSpan w:val="2"/>
+          </w:tcPr>
+          <w:p>
+            <w:pPr>
+              <w:pStyle w:val="code"/>
+            </w:pPr>
+            <w:r>
+              <w:t>* change from the rewritten DST: all hourly data points are now also stored in this variable</w:t>
+            </w:r>
+          </w:p>
+        </w:tc>
+      </w:tr>
+      <w:tr>
+        <w:tc>
+          <w:tcPr>
+            <w:tcW w:w="9062" w:type="dxa"/>
+            <w:gridSpan w:val="2"/>
+          </w:tcPr>
+          <w:p>
+            <w:pPr>
+              <w:pStyle w:val="code"/>
+            </w:pPr>
+            <w:r>
+              <w:t>** change from the rewritten DST: all pv and battery combination data points are now also stored in this variable</w:t>
+            </w:r>
+          </w:p>
+        </w:tc>
+      </w:tr>
+      <w:tr>
+        <w:tc>
+          <w:tcPr>
+            <w:tcW w:w="9062" w:type="dxa"/>
+            <w:gridSpan w:val="2"/>
+          </w:tcPr>
+          <w:p>
+            <w:pPr>
+              <w:pStyle w:val="code"/>
+            </w:pPr>
+            <w:r>
+              <w:t>*** change from the rewritten DST: both time and pv and battery combinations are now also stored in this variable.</w:t>
+            </w:r>
+          </w:p>
+        </w:tc>
+      </w:tr>
+    </w:tbl>
+    <w:p/>
     <w:p>
       <w:pPr>
         <w:pStyle w:val="Heading3"/>
@@ -241,7 +2691,6 @@
         <w:pStyle w:val="Heading3"/>
       </w:pPr>
       <w:r>
-        <w:lastRenderedPageBreak/>
         <w:t>Evaluation</w:t>
       </w:r>
       <w:r>
@@ -341,7 +2790,12 @@
         <w:t xml:space="preserve"> input with large span and </w:t>
       </w:r>
       <w:r>
-        <w:t xml:space="preserve">high resolution, there should be enough data points to </w:t>
+        <w:t>high resolution, there shou</w:t>
+      </w:r>
+      <w:bookmarkStart w:id="1" w:name="_GoBack"/>
+      <w:bookmarkEnd w:id="1"/>
+      <w:r>
+        <w:t xml:space="preserve">ld be enough data points to </w:t>
       </w:r>
       <w:r>
         <w:t>state</w:t>
@@ -408,7 +2862,14 @@
         <w:rPr>
           <w:rFonts w:eastAsiaTheme="minorEastAsia"/>
         </w:rPr>
-        <w:t>, because we assume that the case where the probabilities are dependent is the correct implementation. T</w:t>
+        <w:t xml:space="preserve">, because we assume that </w:t>
+      </w:r>
+      <w:r>
+        <w:rPr>
+          <w:rFonts w:eastAsiaTheme="minorEastAsia"/>
+        </w:rPr>
+        <w:lastRenderedPageBreak/>
+        <w:t>the case where the probabilities are dependent is the correct implementation. T</w:t>
       </w:r>
       <w:r>
         <w:t>he probability of two matrices being identical coincidentally can be described as follows.</w:t>
@@ -814,7 +3275,7 @@
         <w:fldChar w:fldCharType="separate"/>
       </w:r>
       <w:r>
-        <w:t>1</w:t>
+        <w:t>2</w:t>
       </w:r>
       <w:r>
         <w:fldChar w:fldCharType="end"/>
@@ -1078,7 +3539,6 @@
               <w:pStyle w:val="code"/>
             </w:pPr>
             <w:r>
-              <w:lastRenderedPageBreak/>
               <w:t>NPC</w:t>
             </w:r>
           </w:p>
@@ -1611,7 +4071,14 @@
           <w:rPr>
             <w:rFonts w:ascii="Cambria Math" w:eastAsiaTheme="minorEastAsia" w:hAnsi="Cambria Math"/>
           </w:rPr>
-          <m:t>21×21=441</m:t>
+          <m:t>21×21=</m:t>
+        </m:r>
+        <m:r>
+          <w:rPr>
+            <w:rFonts w:ascii="Cambria Math" w:eastAsiaTheme="minorEastAsia" w:hAnsi="Cambria Math"/>
+          </w:rPr>
+          <w:lastRenderedPageBreak/>
+          <m:t>441</m:t>
         </m:r>
       </m:oMath>
       <w:r>
@@ -2095,7 +4562,7 @@
         <w:fldChar w:fldCharType="separate"/>
       </w:r>
       <w:r>
-        <w:t>2</w:t>
+        <w:t>3</w:t>
       </w:r>
       <w:r>
         <w:fldChar w:fldCharType="end"/>
@@ -2653,7 +5120,6 @@
               <w:rPr>
                 <w:lang w:val="nb-NO"/>
               </w:rPr>
-              <w:lastRenderedPageBreak/>
               <w:t>MA_opt_norm_bhut_jun15_20_10</w:t>
             </w:r>
             <w:r>
@@ -2727,6 +5193,11 @@
         </w:tc>
       </w:tr>
     </w:tbl>
+    <w:p>
+      <w:pPr>
+        <w:pStyle w:val="Caption"/>
+      </w:pPr>
+    </w:p>
     <w:p>
       <w:pPr>
         <w:pStyle w:val="Caption"/>
@@ -3243,7 +5714,7 @@
         <w:fldChar w:fldCharType="separate"/>
       </w:r>
       <w:r>
-        <w:t>3</w:t>
+        <w:t>4</w:t>
       </w:r>
       <w:r>
         <w:fldChar w:fldCharType="end"/>
@@ -3540,6 +6011,7 @@
               <w:rPr>
                 <w:lang w:val="nb-NO"/>
               </w:rPr>
+              <w:lastRenderedPageBreak/>
               <w:t>NPC</w:t>
             </w:r>
           </w:p>
@@ -3950,8 +6422,6 @@
       <w:r>
         <w:t>bug</w:t>
       </w:r>
-      <w:bookmarkStart w:id="1" w:name="_GoBack"/>
-      <w:bookmarkEnd w:id="1"/>
     </w:p>
     <w:p>
       <w:r>
@@ -4000,11 +6470,7 @@
         <w:t xml:space="preserve"> partial cycles. One cycle is one instance of full stress exposure, a partial cycle is an instance of a partial stress exposure. The algorithm</w:t>
       </w:r>
       <w:r>
-        <w:t xml:space="preserve"> has since been </w:t>
-      </w:r>
-      <w:r>
-        <w:lastRenderedPageBreak/>
-        <w:t xml:space="preserve">developed to account for </w:t>
+        <w:t xml:space="preserve"> has since been developed to account for </w:t>
       </w:r>
       <w:r>
         <w:t>stress in batteries</w:t>
@@ -4272,7 +6738,11 @@
       </w:r>
       <w:proofErr w:type="gramEnd"/>
       <w:r>
-        <w:t xml:space="preserve">DOD) represents the number of consumed partial cycles at a given DOD level, derived by counting in the corresponding period; No(DOD) represents the maximum number of partial cycles that can be performed before battery failure at that DOD level. </w:t>
+        <w:t xml:space="preserve">DOD) represents the number of consumed partial cycles at a given DOD level, derived by counting in the corresponding period; </w:t>
+      </w:r>
+      <w:r>
+        <w:lastRenderedPageBreak/>
+        <w:t xml:space="preserve">No(DOD) represents the maximum number of partial cycles that can be performed before battery failure at that DOD level. </w:t>
       </w:r>
     </w:p>
     <w:p>
@@ -4707,7 +7177,6 @@
         <w:rPr>
           <w:noProof/>
         </w:rPr>
-        <w:lastRenderedPageBreak/>
         <w:t>Improving the Implemented Rainflow Algorithm</w:t>
       </w:r>
     </w:p>
@@ -4863,6 +7332,7 @@
                 <w:noProof/>
                 <w:lang w:val="nb-NO" w:eastAsia="ja-JP"/>
               </w:rPr>
+              <w:lastRenderedPageBreak/>
               <w:drawing>
                 <wp:inline distT="0" distB="0" distL="0" distR="0" wp14:anchorId="1E5123D4" wp14:editId="29D84AFE">
                   <wp:extent cx="3856007" cy="2893615"/>
@@ -4881,7 +7351,7 @@
                           </pic:cNvPicPr>
                         </pic:nvPicPr>
                         <pic:blipFill>
-                          <a:blip r:embed="rId8">
+                          <a:blip r:embed="rId10">
                             <a:extLst>
                               <a:ext uri="{28A0092B-C50C-407E-A947-70E740481C1C}">
                                 <a14:useLocalDpi xmlns:a14="http://schemas.microsoft.com/office/drawing/2010/main" val="0"/>
@@ -5220,185 +7690,160 @@
         <w:fldChar w:fldCharType="separate"/>
       </w:r>
       <w:r>
-        <w:t>Figur</w:t>
-      </w:r>
-      <w:r>
-        <w:t>e</w:t>
-      </w:r>
-      <w:r>
+        <w:t xml:space="preserve">Figure </w:t>
+      </w:r>
+      <w:r>
+        <w:rPr>
+          <w:noProof/>
+        </w:rPr>
+        <w:t>2</w:t>
+      </w:r>
+      <w:r>
+        <w:t>:</w:t>
+      </w:r>
+      <w:r>
+        <w:rPr>
+          <w:noProof/>
+        </w:rPr>
+        <w:t>3</w:t>
+      </w:r>
+      <w:r>
+        <w:rPr>
+          <w:noProof/>
+        </w:rPr>
+        <w:fldChar w:fldCharType="end"/>
+      </w:r>
+      <w:r>
+        <w:rPr>
+          <w:noProof/>
+        </w:rPr>
+        <w:t xml:space="preserve">, </w:t>
+      </w:r>
+      <w:r>
+        <w:rPr>
+          <w:noProof/>
+        </w:rPr>
+        <w:t>here the points of DoD percentage per cycles varies from 0.0001 to 0.01. I</w:t>
+      </w:r>
+      <w:r>
+        <w:rPr>
+          <w:noProof/>
+        </w:rPr>
+        <w:t xml:space="preserve">t would not be safe </w:t>
+      </w:r>
+      <w:r>
+        <w:rPr>
+          <w:noProof/>
+        </w:rPr>
+        <w:t>generate an array with 1% resolution</w:t>
+      </w:r>
+      <w:r>
+        <w:rPr>
+          <w:noProof/>
+        </w:rPr>
+        <w:t>,</w:t>
+      </w:r>
+      <w:r>
+        <w:rPr>
+          <w:noProof/>
+        </w:rPr>
+        <w:t xml:space="preserve"> the DoD rate</w:t>
+      </w:r>
+      <w:r>
+        <w:rPr>
+          <w:noProof/>
+        </w:rPr>
+        <w:t xml:space="preserve"> is too low until about 20%</w:t>
+      </w:r>
+      <w:r>
+        <w:rPr>
+          <w:noProof/>
+        </w:rPr>
+        <w:t xml:space="preserve">. We can not guarantee that the DoD valleys </w:t>
+      </w:r>
+      <w:r>
+        <w:rPr>
+          <w:noProof/>
+        </w:rPr>
+        <w:t xml:space="preserve">wont </w:t>
+      </w:r>
+      <w:r>
+        <w:rPr>
+          <w:noProof/>
+        </w:rPr>
+        <w:t>occur in the 0%-20%</w:t>
+      </w:r>
+      <w:r>
+        <w:rPr>
+          <w:noProof/>
+        </w:rPr>
         <w:t xml:space="preserve"> </w:t>
       </w:r>
       <w:r>
         <w:rPr>
           <w:noProof/>
         </w:rPr>
-        <w:t>2</w:t>
-      </w:r>
-      <w:r>
-        <w:t>:</w:t>
+        <w:t xml:space="preserve">range, even though it is less typical of a discharge cycle. </w:t>
       </w:r>
       <w:r>
         <w:rPr>
           <w:noProof/>
         </w:rPr>
-        <w:t>3</w:t>
+        <w:t>One</w:t>
       </w:r>
       <w:r>
         <w:rPr>
           <w:noProof/>
         </w:rPr>
-        <w:fldChar w:fldCharType="end"/>
+        <w:t xml:space="preserve"> solution is </w:t>
       </w:r>
       <w:r>
         <w:rPr>
           <w:noProof/>
         </w:rPr>
-        <w:t xml:space="preserve">, </w:t>
+        <w:t>to increase</w:t>
       </w:r>
       <w:r>
         <w:rPr>
           <w:noProof/>
         </w:rPr>
-        <w:t>here t</w:t>
+        <w:t xml:space="preserve"> the resolution of the DoD values to 0,1%</w:t>
       </w:r>
       <w:r>
         <w:rPr>
           <w:noProof/>
         </w:rPr>
-        <w:t>he points of DoD percentage per cycles varies from 0.000</w:t>
+        <w:t>,</w:t>
       </w:r>
       <w:r>
         <w:rPr>
           <w:noProof/>
         </w:rPr>
-        <w:t>1 to 0.01. I</w:t>
+        <w:t xml:space="preserve"> or </w:t>
       </w:r>
       <w:r>
         <w:rPr>
           <w:noProof/>
         </w:rPr>
-        <w:t xml:space="preserve">t would not be safe </w:t>
+        <w:t>perhaps smaller,</w:t>
       </w:r>
       <w:r>
         <w:rPr>
           <w:noProof/>
         </w:rPr>
-        <w:t>generate an array with 1% resolution</w:t>
+        <w:t xml:space="preserve"> in the precalculated array</w:t>
       </w:r>
       <w:r>
         <w:rPr>
           <w:noProof/>
         </w:rPr>
-        <w:t>,</w:t>
+        <w:t>. T</w:t>
       </w:r>
       <w:r>
         <w:rPr>
           <w:noProof/>
         </w:rPr>
-        <w:t xml:space="preserve"> the DoD rate</w:t>
-      </w:r>
-      <w:r>
-        <w:rPr>
-          <w:noProof/>
-        </w:rPr>
-        <w:t xml:space="preserve"> is too low until about 20%</w:t>
-      </w:r>
-      <w:r>
-        <w:rPr>
-          <w:noProof/>
-        </w:rPr>
-        <w:t xml:space="preserve">. We can not guarantee that the DoD valleys </w:t>
-      </w:r>
-      <w:r>
-        <w:rPr>
-          <w:noProof/>
-        </w:rPr>
-        <w:t xml:space="preserve">wont </w:t>
-      </w:r>
-      <w:r>
-        <w:rPr>
-          <w:noProof/>
-        </w:rPr>
-        <w:t>occur in the 0%-20%</w:t>
-      </w:r>
-      <w:r>
-        <w:rPr>
-          <w:noProof/>
-        </w:rPr>
-        <w:t xml:space="preserve"> </w:t>
-      </w:r>
-      <w:r>
-        <w:rPr>
-          <w:noProof/>
-        </w:rPr>
-        <w:t xml:space="preserve">range, even though it is less typical of a discharge cycle. </w:t>
-      </w:r>
-      <w:r>
-        <w:rPr>
-          <w:noProof/>
-        </w:rPr>
-        <w:t>One</w:t>
-      </w:r>
-      <w:r>
-        <w:rPr>
-          <w:noProof/>
-        </w:rPr>
-        <w:t xml:space="preserve"> solution is </w:t>
-      </w:r>
-      <w:r>
-        <w:rPr>
-          <w:noProof/>
-        </w:rPr>
-        <w:t>to increase</w:t>
-      </w:r>
-      <w:r>
-        <w:rPr>
-          <w:noProof/>
-        </w:rPr>
-        <w:t xml:space="preserve"> the resolution of the DoD values to 0,1%</w:t>
-      </w:r>
-      <w:r>
-        <w:rPr>
-          <w:noProof/>
-        </w:rPr>
-        <w:t>,</w:t>
-      </w:r>
-      <w:r>
-        <w:rPr>
-          <w:noProof/>
-        </w:rPr>
-        <w:t xml:space="preserve"> or </w:t>
-      </w:r>
-      <w:r>
-        <w:rPr>
-          <w:noProof/>
-        </w:rPr>
-        <w:t>perhaps smaller,</w:t>
-      </w:r>
-      <w:r>
-        <w:rPr>
-          <w:noProof/>
-        </w:rPr>
-        <w:t xml:space="preserve"> in the precalculated array</w:t>
-      </w:r>
-      <w:r>
-        <w:rPr>
-          <w:noProof/>
-        </w:rPr>
-        <w:t>. T</w:t>
-      </w:r>
-      <w:r>
-        <w:rPr>
-          <w:noProof/>
-        </w:rPr>
-        <w:t xml:space="preserve">he increased resolution will decrease computational gain. The </w:t>
-      </w:r>
-      <w:r>
-        <w:rPr>
-          <w:noProof/>
-        </w:rPr>
-        <w:lastRenderedPageBreak/>
-        <w:t xml:space="preserve">DST </w:t>
+        <w:t xml:space="preserve">he increased resolution will decrease computational gain. The DST </w:t>
       </w:r>
       <w:r>
         <w:rPr>
@@ -5637,6 +8082,7 @@
         <w:pStyle w:val="Heading2"/>
       </w:pPr>
       <w:r>
+        <w:lastRenderedPageBreak/>
         <w:t>Biomass Power Generation</w:t>
       </w:r>
     </w:p>
@@ -5729,6 +8175,56 @@
   <w15:commentEx w15:paraId="4795AAAD" w15:done="0"/>
   <w15:commentEx w15:paraId="53C1937A" w15:done="0"/>
 </w15:commentsEx>
+</file>
+
+<file path=word/endnotes.xml><?xml version="1.0" encoding="utf-8"?>
+<w:endnotes xmlns:wpc="http://schemas.microsoft.com/office/word/2010/wordprocessingCanvas" xmlns:mc="http://schemas.openxmlformats.org/markup-compatibility/2006" xmlns:o="urn:schemas-microsoft-com:office:office" xmlns:r="http://schemas.openxmlformats.org/officeDocument/2006/relationships" xmlns:m="http://schemas.openxmlformats.org/officeDocument/2006/math" xmlns:v="urn:schemas-microsoft-com:vml" xmlns:wp14="http://schemas.microsoft.com/office/word/2010/wordprocessingDrawing" xmlns:wp="http://schemas.openxmlformats.org/drawingml/2006/wordprocessingDrawing" xmlns:w10="urn:schemas-microsoft-com:office:word" xmlns:w="http://schemas.openxmlformats.org/wordprocessingml/2006/main" xmlns:w14="http://schemas.microsoft.com/office/word/2010/wordml" xmlns:w15="http://schemas.microsoft.com/office/word/2012/wordml" xmlns:wpg="http://schemas.microsoft.com/office/word/2010/wordprocessingGroup" xmlns:wpi="http://schemas.microsoft.com/office/word/2010/wordprocessingInk" xmlns:wne="http://schemas.microsoft.com/office/word/2006/wordml" xmlns:wps="http://schemas.microsoft.com/office/word/2010/wordprocessingShape" mc:Ignorable="w14 w15 wp14">
+  <w:endnote w:type="separator" w:id="-1">
+    <w:p>
+      <w:pPr>
+        <w:spacing w:before="0" w:after="0" w:line="240" w:lineRule="auto"/>
+      </w:pPr>
+      <w:r>
+        <w:separator/>
+      </w:r>
+    </w:p>
+  </w:endnote>
+  <w:endnote w:type="continuationSeparator" w:id="0">
+    <w:p>
+      <w:pPr>
+        <w:spacing w:before="0" w:after="0" w:line="240" w:lineRule="auto"/>
+      </w:pPr>
+      <w:r>
+        <w:continuationSeparator/>
+      </w:r>
+    </w:p>
+  </w:endnote>
+</w:endnotes>
+</file>
+
+<file path=word/footnotes.xml><?xml version="1.0" encoding="utf-8"?>
+<w:footnotes xmlns:wpc="http://schemas.microsoft.com/office/word/2010/wordprocessingCanvas" xmlns:mc="http://schemas.openxmlformats.org/markup-compatibility/2006" xmlns:o="urn:schemas-microsoft-com:office:office" xmlns:r="http://schemas.openxmlformats.org/officeDocument/2006/relationships" xmlns:m="http://schemas.openxmlformats.org/officeDocument/2006/math" xmlns:v="urn:schemas-microsoft-com:vml" xmlns:wp14="http://schemas.microsoft.com/office/word/2010/wordprocessingDrawing" xmlns:wp="http://schemas.openxmlformats.org/drawingml/2006/wordprocessingDrawing" xmlns:w10="urn:schemas-microsoft-com:office:word" xmlns:w="http://schemas.openxmlformats.org/wordprocessingml/2006/main" xmlns:w14="http://schemas.microsoft.com/office/word/2010/wordml" xmlns:w15="http://schemas.microsoft.com/office/word/2012/wordml" xmlns:wpg="http://schemas.microsoft.com/office/word/2010/wordprocessingGroup" xmlns:wpi="http://schemas.microsoft.com/office/word/2010/wordprocessingInk" xmlns:wne="http://schemas.microsoft.com/office/word/2006/wordml" xmlns:wps="http://schemas.microsoft.com/office/word/2010/wordprocessingShape" mc:Ignorable="w14 w15 wp14">
+  <w:footnote w:type="separator" w:id="-1">
+    <w:p>
+      <w:pPr>
+        <w:spacing w:before="0" w:after="0" w:line="240" w:lineRule="auto"/>
+      </w:pPr>
+      <w:r>
+        <w:separator/>
+      </w:r>
+    </w:p>
+  </w:footnote>
+  <w:footnote w:type="continuationSeparator" w:id="0">
+    <w:p>
+      <w:pPr>
+        <w:spacing w:before="0" w:after="0" w:line="240" w:lineRule="auto"/>
+      </w:pPr>
+      <w:r>
+        <w:continuationSeparator/>
+      </w:r>
+    </w:p>
+  </w:footnote>
+</w:footnotes>
 </file>
 
 <file path=word/numbering.xml><?xml version="1.0" encoding="utf-8"?>
@@ -7580,6 +10076,83 @@
       <w:color w:val="92D050"/>
     </w:rPr>
   </w:style>
+  <w:style w:type="paragraph" w:customStyle="1" w:styleId="Style1">
+    <w:name w:val="Style1"/>
+    <w:basedOn w:val="Normal"/>
+    <w:link w:val="Style1Char"/>
+    <w:qFormat/>
+    <w:rsid w:val="003E4290"/>
+    <w:pPr>
+      <w:spacing w:before="0" w:after="0" w:line="240" w:lineRule="auto"/>
+      <w:ind w:firstLine="0"/>
+    </w:pPr>
+    <w:rPr>
+      <w:rFonts w:ascii="Courier New" w:eastAsiaTheme="minorEastAsia" w:hAnsi="Courier New"/>
+      <w:noProof/>
+      <w:lang w:val="nb-NO" w:eastAsia="ja-JP"/>
+    </w:rPr>
+  </w:style>
+  <w:style w:type="character" w:customStyle="1" w:styleId="Style1Char">
+    <w:name w:val="Style1 Char"/>
+    <w:basedOn w:val="DefaultParagraphFont"/>
+    <w:link w:val="Style1"/>
+    <w:rsid w:val="003E4290"/>
+    <w:rPr>
+      <w:rFonts w:ascii="Courier New" w:eastAsiaTheme="minorEastAsia" w:hAnsi="Courier New"/>
+      <w:noProof/>
+      <w:lang w:val="nb-NO" w:eastAsia="ja-JP"/>
+    </w:rPr>
+  </w:style>
+  <w:style w:type="paragraph" w:styleId="Header">
+    <w:name w:val="header"/>
+    <w:basedOn w:val="Normal"/>
+    <w:link w:val="HeaderChar"/>
+    <w:uiPriority w:val="99"/>
+    <w:unhideWhenUsed/>
+    <w:rsid w:val="003E4290"/>
+    <w:pPr>
+      <w:tabs>
+        <w:tab w:val="center" w:pos="4536"/>
+        <w:tab w:val="right" w:pos="9072"/>
+      </w:tabs>
+      <w:spacing w:before="0" w:after="0" w:line="240" w:lineRule="auto"/>
+    </w:pPr>
+  </w:style>
+  <w:style w:type="character" w:customStyle="1" w:styleId="HeaderChar">
+    <w:name w:val="Header Char"/>
+    <w:basedOn w:val="DefaultParagraphFont"/>
+    <w:link w:val="Header"/>
+    <w:uiPriority w:val="99"/>
+    <w:rsid w:val="003E4290"/>
+    <w:rPr>
+      <w:rFonts w:ascii="Times New Roman" w:hAnsi="Times New Roman"/>
+    </w:rPr>
+  </w:style>
+  <w:style w:type="paragraph" w:styleId="Footer">
+    <w:name w:val="footer"/>
+    <w:basedOn w:val="Normal"/>
+    <w:link w:val="FooterChar"/>
+    <w:uiPriority w:val="99"/>
+    <w:unhideWhenUsed/>
+    <w:rsid w:val="003E4290"/>
+    <w:pPr>
+      <w:tabs>
+        <w:tab w:val="center" w:pos="4536"/>
+        <w:tab w:val="right" w:pos="9072"/>
+      </w:tabs>
+      <w:spacing w:before="0" w:after="0" w:line="240" w:lineRule="auto"/>
+    </w:pPr>
+  </w:style>
+  <w:style w:type="character" w:customStyle="1" w:styleId="FooterChar">
+    <w:name w:val="Footer Char"/>
+    <w:basedOn w:val="DefaultParagraphFont"/>
+    <w:link w:val="Footer"/>
+    <w:uiPriority w:val="99"/>
+    <w:rsid w:val="003E4290"/>
+    <w:rPr>
+      <w:rFonts w:ascii="Times New Roman" w:hAnsi="Times New Roman"/>
+    </w:rPr>
+  </w:style>
 </w:styles>
 </file>
 
@@ -7958,7 +10531,7 @@
 </file>
 
 <file path=customXml/itemProps1.xml><?xml version="1.0" encoding="utf-8"?>
-<ds:datastoreItem xmlns:ds="http://schemas.openxmlformats.org/officeDocument/2006/customXml" ds:itemID="{B6AD6B2D-D17B-46B1-AA9F-AB4C325493C5}">
+<ds:datastoreItem xmlns:ds="http://schemas.openxmlformats.org/officeDocument/2006/customXml" ds:itemID="{68D3B68A-7FC8-4123-A1EF-7B46ABFCCB26}">
   <ds:schemaRefs>
     <ds:schemaRef ds:uri="http://schemas.openxmlformats.org/officeDocument/2006/bibliography"/>
   </ds:schemaRefs>

</xml_diff>

<commit_message>
started refining solution space
</commit_message>
<xml_diff>
--- a/Thesis/MsC_GardH.docx
+++ b/Thesis/MsC_GardH.docx
@@ -3069,6 +3069,7 @@
             <w:r>
               <w:rPr>
                 <w:noProof/>
+                <w:lang w:val="nb-NO" w:eastAsia="ja-JP"/>
               </w:rPr>
               <w:lastRenderedPageBreak/>
               <w:drawing>
@@ -3125,8 +3126,8 @@
             <w:pPr>
               <w:pStyle w:val="Caption"/>
             </w:pPr>
-            <w:bookmarkStart w:id="1" w:name="_Ref443988013"/>
-            <w:bookmarkStart w:id="2" w:name="_Ref443929573"/>
+            <w:bookmarkStart w:id="1" w:name="_Ref443929573"/>
+            <w:bookmarkStart w:id="2" w:name="_Ref443988013"/>
             <w:r>
               <w:t xml:space="preserve">Figure </w:t>
             </w:r>
@@ -3163,11 +3164,11 @@
             <w:r>
               <w:fldChar w:fldCharType="end"/>
             </w:r>
+            <w:bookmarkEnd w:id="1"/>
+            <w:r>
+              <w:t>: A full year overview from the State Of Charge plot</w:t>
+            </w:r>
             <w:bookmarkEnd w:id="2"/>
-            <w:r>
-              <w:t>: A full year overview from the State Of Charge plot</w:t>
-            </w:r>
-            <w:bookmarkEnd w:id="1"/>
           </w:p>
         </w:tc>
       </w:tr>
@@ -3210,6 +3211,7 @@
             <w:r>
               <w:rPr>
                 <w:noProof/>
+                <w:lang w:val="nb-NO" w:eastAsia="ja-JP"/>
               </w:rPr>
               <w:drawing>
                 <wp:inline distT="0" distB="0" distL="0" distR="0" wp14:anchorId="3200DCDC" wp14:editId="5F2B7F60">
@@ -3641,7 +3643,7 @@
                 <v:shape id="_x0000_i1025" type="#_x0000_t75" style="width:453pt;height:147pt" o:ole="">
                   <v:imagedata r:id="rId10" o:title=""/>
                 </v:shape>
-                <o:OLEObject Type="Embed" ProgID="Word.Document.12" ShapeID="_x0000_i1025" DrawAspect="Content" ObjectID="_1517767258" r:id="rId11">
+                <o:OLEObject Type="Embed" ProgID="Word.Document.12" ShapeID="_x0000_i1025" DrawAspect="Content" ObjectID="_1518341379" r:id="rId11">
                   <o:FieldCodes>\s</o:FieldCodes>
                 </o:OLEObject>
               </w:object>
@@ -3738,7 +3740,7 @@
                 <v:shape id="_x0000_i1026" type="#_x0000_t75" style="width:453pt;height:147pt" o:ole="">
                   <v:imagedata r:id="rId12" o:title=""/>
                 </v:shape>
-                <o:OLEObject Type="Embed" ProgID="Word.Document.12" ShapeID="_x0000_i1026" DrawAspect="Content" ObjectID="_1517767259" r:id="rId13">
+                <o:OLEObject Type="Embed" ProgID="Word.Document.12" ShapeID="_x0000_i1026" DrawAspect="Content" ObjectID="_1518341380" r:id="rId13">
                   <o:FieldCodes>\s</o:FieldCodes>
                 </o:OLEObject>
               </w:object>
@@ -3850,6 +3852,9 @@
               <w:pStyle w:val="Caption"/>
             </w:pPr>
             <w:r>
+              <w:rPr>
+                <w:lang w:val="nb-NO" w:eastAsia="ja-JP"/>
+              </w:rPr>
               <w:drawing>
                 <wp:inline distT="0" distB="0" distL="0" distR="0" wp14:anchorId="5B6E29BF" wp14:editId="2C4462DF">
                   <wp:extent cx="5619600" cy="3600000"/>
@@ -3988,6 +3993,7 @@
             <w:r>
               <w:rPr>
                 <w:noProof/>
+                <w:lang w:val="nb-NO" w:eastAsia="ja-JP"/>
               </w:rPr>
               <w:lastRenderedPageBreak/>
               <w:drawing>
@@ -4144,10 +4150,10 @@
             </w:pPr>
             <w:r>
               <w:object w:dxaOrig="9406" w:dyaOrig="5437" w14:anchorId="46435287">
-                <v:shape id="_x0000_i1028" type="#_x0000_t75" style="width:470.25pt;height:271.5pt" o:ole="">
+                <v:shape id="_x0000_i1027" type="#_x0000_t75" style="width:470.25pt;height:271.5pt" o:ole="">
                   <v:imagedata r:id="rId16" o:title=""/>
                 </v:shape>
-                <o:OLEObject Type="Embed" ProgID="Word.Document.12" ShapeID="_x0000_i1028" DrawAspect="Content" ObjectID="_1517767260" r:id="rId17">
+                <o:OLEObject Type="Embed" ProgID="Word.Document.12" ShapeID="_x0000_i1027" DrawAspect="Content" ObjectID="_1518341381" r:id="rId17">
                   <o:FieldCodes>\s</o:FieldCodes>
                 </o:OLEObject>
               </w:object>
@@ -4558,10 +4564,10 @@
             </w:pPr>
             <w:r>
               <w:object w:dxaOrig="9406" w:dyaOrig="5347" w14:anchorId="6D08565D">
-                <v:shape id="_x0000_i1030" type="#_x0000_t75" style="width:470.25pt;height:267pt" o:ole="">
+                <v:shape id="_x0000_i1028" type="#_x0000_t75" style="width:470.25pt;height:267pt" o:ole="">
                   <v:imagedata r:id="rId18" o:title=""/>
                 </v:shape>
-                <o:OLEObject Type="Embed" ProgID="Word.Document.12" ShapeID="_x0000_i1030" DrawAspect="Content" ObjectID="_1517767261" r:id="rId19">
+                <o:OLEObject Type="Embed" ProgID="Word.Document.12" ShapeID="_x0000_i1028" DrawAspect="Content" ObjectID="_1518341382" r:id="rId19">
                   <o:FieldCodes>\s</o:FieldCodes>
                 </o:OLEObject>
               </w:object>
@@ -4772,10 +4778,10 @@
             </w:pPr>
             <w:r>
               <w:object w:dxaOrig="9061" w:dyaOrig="12642" w14:anchorId="696EC39E">
-                <v:shape id="_x0000_i1027" type="#_x0000_t75" style="width:470.25pt;height:632.25pt" o:ole="">
+                <v:shape id="_x0000_i1029" type="#_x0000_t75" style="width:470.25pt;height:632.25pt" o:ole="">
                   <v:imagedata r:id="rId20" o:title=""/>
                 </v:shape>
-                <o:OLEObject Type="Embed" ProgID="Word.Document.12" ShapeID="_x0000_i1027" DrawAspect="Content" ObjectID="_1517767262" r:id="rId21">
+                <o:OLEObject Type="Embed" ProgID="Word.Document.12" ShapeID="_x0000_i1029" DrawAspect="Content" ObjectID="_1518341383" r:id="rId21">
                   <o:FieldCodes>\s</o:FieldCodes>
                 </o:OLEObject>
               </w:object>
@@ -4909,10 +4915,10 @@
             </w:pPr>
             <w:r>
               <w:object w:dxaOrig="9061" w:dyaOrig="4984" w14:anchorId="3A9E5A20">
-                <v:shape id="_x0000_i1029" type="#_x0000_t75" style="width:453pt;height:249pt" o:ole="">
+                <v:shape id="_x0000_i1030" type="#_x0000_t75" style="width:453pt;height:249pt" o:ole="">
                   <v:imagedata r:id="rId22" o:title=""/>
                 </v:shape>
-                <o:OLEObject Type="Embed" ProgID="Word.Document.12" ShapeID="_x0000_i1029" DrawAspect="Content" ObjectID="_1517767263" r:id="rId23">
+                <o:OLEObject Type="Embed" ProgID="Word.Document.12" ShapeID="_x0000_i1030" DrawAspect="Content" ObjectID="_1518341384" r:id="rId23">
                   <o:FieldCodes>\s</o:FieldCodes>
                 </o:OLEObject>
               </w:object>
@@ -4977,10 +4983,7 @@
               <w:fldChar w:fldCharType="begin"/>
             </w:r>
             <w:r>
-              <w:instrText xml:space="preserve"> REF _Ref443996081 \h </w:instrText>
-            </w:r>
-            <w:r>
-              <w:instrText xml:space="preserve"> \* MERGEFORMAT </w:instrText>
+              <w:instrText xml:space="preserve"> REF _Ref443996081 \h  \* MERGEFORMAT </w:instrText>
             </w:r>
             <w:r>
               <w:fldChar w:fldCharType="separate"/>
@@ -5248,6 +5251,7 @@
             <w:r>
               <w:rPr>
                 <w:noProof/>
+                <w:lang w:val="nb-NO" w:eastAsia="ja-JP"/>
               </w:rPr>
               <w:lastRenderedPageBreak/>
               <w:drawing>
@@ -5372,6 +5376,7 @@
             <w:r>
               <w:rPr>
                 <w:noProof/>
+                <w:lang w:val="nb-NO" w:eastAsia="ja-JP"/>
               </w:rPr>
               <w:drawing>
                 <wp:inline distT="0" distB="0" distL="0" distR="0" wp14:anchorId="774BDA5B" wp14:editId="0784FA61">
@@ -6295,6 +6300,7 @@
             <w:r>
               <w:rPr>
                 <w:noProof/>
+                <w:lang w:val="nb-NO" w:eastAsia="ja-JP"/>
               </w:rPr>
               <w:drawing>
                 <wp:inline distT="0" distB="0" distL="0" distR="0" wp14:anchorId="24CA8C4A" wp14:editId="0974C71B">
@@ -8302,14 +8308,15 @@
         </w:rPr>
         <w:t xml:space="preserve"> PV and battery combinations.</w:t>
       </w:r>
-      <w:bookmarkStart w:id="19" w:name="_GoBack"/>
-      <w:bookmarkEnd w:id="19"/>
     </w:p>
     <w:p>
       <w:pPr>
         <w:pStyle w:val="Caption"/>
       </w:pPr>
       <w:r>
+        <w:rPr>
+          <w:lang w:val="nb-NO" w:eastAsia="ja-JP"/>
+        </w:rPr>
         <w:lastRenderedPageBreak/>
         <mc:AlternateContent>
           <mc:Choice Requires="wps">
@@ -9387,6 +9394,9 @@
         <w:pStyle w:val="Caption"/>
       </w:pPr>
       <w:r>
+        <w:rPr>
+          <w:lang w:val="nb-NO" w:eastAsia="ja-JP"/>
+        </w:rPr>
         <mc:AlternateContent>
           <mc:Choice Requires="wps">
             <w:drawing>
@@ -10516,7 +10526,13 @@
         <w:t xml:space="preserve"> and should be m</w:t>
       </w:r>
       <w:r>
-        <w:t xml:space="preserve">aintained in the rewritten DST. A significant change in computation time is when the </w:t>
+        <w:t>aintained in the rewritten DST. A</w:t>
+      </w:r>
+      <w:r>
+        <w:t>n unacceptable</w:t>
+      </w:r>
+      <w:r>
+        <w:t xml:space="preserve"> change in computation time is when the </w:t>
       </w:r>
       <w:r>
         <w:t xml:space="preserve">computation </w:t>
@@ -10713,7 +10729,7 @@
       <w:pPr>
         <w:pStyle w:val="Caption"/>
       </w:pPr>
-      <w:bookmarkStart w:id="20" w:name="_Ref444019073"/>
+      <w:bookmarkStart w:id="19" w:name="_Ref444019073"/>
       <w:r>
         <w:t xml:space="preserve">Table </w:t>
       </w:r>
@@ -10732,7 +10748,7 @@
       <w:r>
         <w:fldChar w:fldCharType="end"/>
       </w:r>
-      <w:bookmarkEnd w:id="20"/>
+      <w:bookmarkEnd w:id="19"/>
       <w:r>
         <w:t>:The Profiler Tool run on the previous DST</w:t>
       </w:r>
@@ -10801,8 +10817,8 @@
                   <w:pPr>
                     <w:pStyle w:val="tableHeader"/>
                   </w:pPr>
-                  <w:bookmarkStart w:id="21" w:name="selftimedef"/>
-                  <w:bookmarkEnd w:id="21"/>
+                  <w:bookmarkStart w:id="20" w:name="selftimedef"/>
+                  <w:bookmarkEnd w:id="20"/>
                   <w:r>
                     <w:t>Function Name</w:t>
                   </w:r>
@@ -10996,6 +11012,7 @@
                   <w:r>
                     <w:rPr>
                       <w:noProof/>
+                      <w:lang w:val="nb-NO" w:eastAsia="ja-JP"/>
                     </w:rPr>
                     <w:drawing>
                       <wp:inline distT="0" distB="0" distL="0" distR="0" wp14:anchorId="252FE54E" wp14:editId="397CBAF3">
@@ -11049,6 +11066,7 @@
                   <w:r>
                     <w:rPr>
                       <w:noProof/>
+                      <w:lang w:val="nb-NO" w:eastAsia="ja-JP"/>
                     </w:rPr>
                     <w:drawing>
                       <wp:inline distT="0" distB="0" distL="0" distR="0" wp14:anchorId="011CDF69" wp14:editId="4BB37E89">
@@ -11206,6 +11224,7 @@
                   <w:r>
                     <w:rPr>
                       <w:noProof/>
+                      <w:lang w:val="nb-NO" w:eastAsia="ja-JP"/>
                     </w:rPr>
                     <w:drawing>
                       <wp:inline distT="0" distB="0" distL="0" distR="0" wp14:anchorId="400A1ADF" wp14:editId="5EB5BECB">
@@ -11259,6 +11278,7 @@
                   <w:r>
                     <w:rPr>
                       <w:noProof/>
+                      <w:lang w:val="nb-NO" w:eastAsia="ja-JP"/>
                     </w:rPr>
                     <w:drawing>
                       <wp:inline distT="0" distB="0" distL="0" distR="0" wp14:anchorId="7D654D28" wp14:editId="324DE873">
@@ -11416,6 +11436,7 @@
                   <w:r>
                     <w:rPr>
                       <w:noProof/>
+                      <w:lang w:val="nb-NO" w:eastAsia="ja-JP"/>
                     </w:rPr>
                     <w:drawing>
                       <wp:inline distT="0" distB="0" distL="0" distR="0" wp14:anchorId="71DB536C" wp14:editId="061C59AA">
@@ -11469,6 +11490,7 @@
                   <w:r>
                     <w:rPr>
                       <w:noProof/>
+                      <w:lang w:val="nb-NO" w:eastAsia="ja-JP"/>
                     </w:rPr>
                     <w:drawing>
                       <wp:inline distT="0" distB="0" distL="0" distR="0" wp14:anchorId="08A872F4" wp14:editId="414EA3DA">
@@ -11626,6 +11648,7 @@
                   <w:r>
                     <w:rPr>
                       <w:noProof/>
+                      <w:lang w:val="nb-NO" w:eastAsia="ja-JP"/>
                     </w:rPr>
                     <w:drawing>
                       <wp:inline distT="0" distB="0" distL="0" distR="0" wp14:anchorId="00F0B84B" wp14:editId="2DDABD69">
@@ -11679,6 +11702,7 @@
                   <w:r>
                     <w:rPr>
                       <w:noProof/>
+                      <w:lang w:val="nb-NO" w:eastAsia="ja-JP"/>
                     </w:rPr>
                     <w:drawing>
                       <wp:inline distT="0" distB="0" distL="0" distR="0" wp14:anchorId="3BA12669" wp14:editId="304B5124">
@@ -11836,6 +11860,7 @@
                   <w:r>
                     <w:rPr>
                       <w:noProof/>
+                      <w:lang w:val="nb-NO" w:eastAsia="ja-JP"/>
                     </w:rPr>
                     <w:drawing>
                       <wp:inline distT="0" distB="0" distL="0" distR="0" wp14:anchorId="54749CB5" wp14:editId="18ACA24C">
@@ -11889,6 +11914,7 @@
                   <w:r>
                     <w:rPr>
                       <w:noProof/>
+                      <w:lang w:val="nb-NO" w:eastAsia="ja-JP"/>
                     </w:rPr>
                     <w:drawing>
                       <wp:inline distT="0" distB="0" distL="0" distR="0" wp14:anchorId="31DB0F95" wp14:editId="3BF19607">
@@ -12046,6 +12072,7 @@
                   <w:r>
                     <w:rPr>
                       <w:noProof/>
+                      <w:lang w:val="nb-NO" w:eastAsia="ja-JP"/>
                     </w:rPr>
                     <w:drawing>
                       <wp:inline distT="0" distB="0" distL="0" distR="0" wp14:anchorId="3E156EA6" wp14:editId="5742A38E">
@@ -12099,6 +12126,7 @@
                   <w:r>
                     <w:rPr>
                       <w:noProof/>
+                      <w:lang w:val="nb-NO" w:eastAsia="ja-JP"/>
                     </w:rPr>
                     <w:drawing>
                       <wp:inline distT="0" distB="0" distL="0" distR="0" wp14:anchorId="328962D7" wp14:editId="5BA1AD4B">
@@ -12251,6 +12279,7 @@
                   <w:r>
                     <w:rPr>
                       <w:noProof/>
+                      <w:lang w:val="nb-NO" w:eastAsia="ja-JP"/>
                     </w:rPr>
                     <w:drawing>
                       <wp:inline distT="0" distB="0" distL="0" distR="0" wp14:anchorId="6481F242" wp14:editId="6837A9E9">
@@ -12304,6 +12333,7 @@
                   <w:r>
                     <w:rPr>
                       <w:noProof/>
+                      <w:lang w:val="nb-NO" w:eastAsia="ja-JP"/>
                     </w:rPr>
                     <w:drawing>
                       <wp:inline distT="0" distB="0" distL="0" distR="0" wp14:anchorId="3A7E4AFA" wp14:editId="1A0F31EA">
@@ -12501,7 +12531,7 @@
       <w:pPr>
         <w:pStyle w:val="Caption"/>
       </w:pPr>
-      <w:bookmarkStart w:id="22" w:name="_Ref444019075"/>
+      <w:bookmarkStart w:id="21" w:name="_Ref444019075"/>
       <w:r>
         <w:t xml:space="preserve">Table </w:t>
       </w:r>
@@ -12520,21 +12550,12 @@
       <w:r>
         <w:fldChar w:fldCharType="end"/>
       </w:r>
-      <w:bookmarkEnd w:id="22"/>
+      <w:bookmarkEnd w:id="21"/>
       <w:r>
         <w:t>: The Profiler Tool Run on the rewritten DST</w:t>
       </w:r>
       <w:r>
-        <w:t>. O</w:t>
-      </w:r>
-      <w:r>
-        <w:t xml:space="preserve">nly the 7 top functions </w:t>
-      </w:r>
-      <w:r>
-        <w:t xml:space="preserve">are </w:t>
-      </w:r>
-      <w:r>
-        <w:t>displayed</w:t>
+        <w:t>. Only the 7 top functions are displayed</w:t>
       </w:r>
     </w:p>
     <w:tbl>
@@ -12791,6 +12812,7 @@
                   <w:r>
                     <w:rPr>
                       <w:noProof/>
+                      <w:lang w:val="nb-NO" w:eastAsia="ja-JP"/>
                     </w:rPr>
                     <w:drawing>
                       <wp:inline distT="0" distB="0" distL="0" distR="0" wp14:anchorId="1A50DE46" wp14:editId="2B6BDD33">
@@ -12844,6 +12866,7 @@
                   <w:r>
                     <w:rPr>
                       <w:noProof/>
+                      <w:lang w:val="nb-NO" w:eastAsia="ja-JP"/>
                     </w:rPr>
                     <w:drawing>
                       <wp:inline distT="0" distB="0" distL="0" distR="0" wp14:anchorId="6411C916" wp14:editId="195C4FD9">
@@ -13001,6 +13024,7 @@
                   <w:r>
                     <w:rPr>
                       <w:noProof/>
+                      <w:lang w:val="nb-NO" w:eastAsia="ja-JP"/>
                     </w:rPr>
                     <w:drawing>
                       <wp:inline distT="0" distB="0" distL="0" distR="0" wp14:anchorId="056FFF2B" wp14:editId="349CC51A">
@@ -13054,6 +13078,7 @@
                   <w:r>
                     <w:rPr>
                       <w:noProof/>
+                      <w:lang w:val="nb-NO" w:eastAsia="ja-JP"/>
                     </w:rPr>
                     <w:drawing>
                       <wp:inline distT="0" distB="0" distL="0" distR="0" wp14:anchorId="7D423DEC" wp14:editId="714E91E0">
@@ -13211,6 +13236,7 @@
                   <w:r>
                     <w:rPr>
                       <w:noProof/>
+                      <w:lang w:val="nb-NO" w:eastAsia="ja-JP"/>
                     </w:rPr>
                     <w:drawing>
                       <wp:inline distT="0" distB="0" distL="0" distR="0" wp14:anchorId="6E3F240D" wp14:editId="0756F34C">
@@ -13264,6 +13290,7 @@
                   <w:r>
                     <w:rPr>
                       <w:noProof/>
+                      <w:lang w:val="nb-NO" w:eastAsia="ja-JP"/>
                     </w:rPr>
                     <w:drawing>
                       <wp:inline distT="0" distB="0" distL="0" distR="0" wp14:anchorId="2DC065BB" wp14:editId="490B7679">
@@ -13421,6 +13448,7 @@
                   <w:r>
                     <w:rPr>
                       <w:noProof/>
+                      <w:lang w:val="nb-NO" w:eastAsia="ja-JP"/>
                     </w:rPr>
                     <w:drawing>
                       <wp:inline distT="0" distB="0" distL="0" distR="0" wp14:anchorId="57CCDAFE" wp14:editId="68FA36B6">
@@ -13474,6 +13502,7 @@
                   <w:r>
                     <w:rPr>
                       <w:noProof/>
+                      <w:lang w:val="nb-NO" w:eastAsia="ja-JP"/>
                     </w:rPr>
                     <w:drawing>
                       <wp:inline distT="0" distB="0" distL="0" distR="0" wp14:anchorId="6211C84B" wp14:editId="5F3DDFD4">
@@ -13631,6 +13660,7 @@
                   <w:r>
                     <w:rPr>
                       <w:noProof/>
+                      <w:lang w:val="nb-NO" w:eastAsia="ja-JP"/>
                     </w:rPr>
                     <w:drawing>
                       <wp:inline distT="0" distB="0" distL="0" distR="0" wp14:anchorId="63C0A826" wp14:editId="70FF955D">
@@ -13684,6 +13714,7 @@
                   <w:r>
                     <w:rPr>
                       <w:noProof/>
+                      <w:lang w:val="nb-NO" w:eastAsia="ja-JP"/>
                     </w:rPr>
                     <w:drawing>
                       <wp:inline distT="0" distB="0" distL="0" distR="0" wp14:anchorId="18120FA4" wp14:editId="07EECDFD">
@@ -13841,6 +13872,7 @@
                   <w:r>
                     <w:rPr>
                       <w:noProof/>
+                      <w:lang w:val="nb-NO" w:eastAsia="ja-JP"/>
                     </w:rPr>
                     <w:drawing>
                       <wp:inline distT="0" distB="0" distL="0" distR="0" wp14:anchorId="6F611A5B" wp14:editId="7B3CFEC7">
@@ -13894,6 +13926,7 @@
                   <w:r>
                     <w:rPr>
                       <w:noProof/>
+                      <w:lang w:val="nb-NO" w:eastAsia="ja-JP"/>
                     </w:rPr>
                     <w:drawing>
                       <wp:inline distT="0" distB="0" distL="0" distR="0" wp14:anchorId="6E0723E2" wp14:editId="22F87E3A">
@@ -14046,6 +14079,7 @@
                   <w:r>
                     <w:rPr>
                       <w:noProof/>
+                      <w:lang w:val="nb-NO" w:eastAsia="ja-JP"/>
                     </w:rPr>
                     <w:drawing>
                       <wp:inline distT="0" distB="0" distL="0" distR="0" wp14:anchorId="320F4AEB" wp14:editId="0FB9D6AA">
@@ -14099,6 +14133,7 @@
                   <w:r>
                     <w:rPr>
                       <w:noProof/>
+                      <w:lang w:val="nb-NO" w:eastAsia="ja-JP"/>
                     </w:rPr>
                     <w:drawing>
                       <wp:inline distT="0" distB="0" distL="0" distR="0" wp14:anchorId="676D018F" wp14:editId="5BE1C7EE">
@@ -14350,10 +14385,7 @@
         <w:t>The overhead we experience is not because of calculations, but can be explained as a result of the overhead caused by copying large amounts of variables from the main functions to the modules</w:t>
       </w:r>
       <w:r>
-        <w:t>. Additionally, t</w:t>
-      </w:r>
-      <w:r>
-        <w:t>he rewritten DST has much larger amounts of output data, which will make for storing and allocation overheads.</w:t>
+        <w:t>. Additionally, the rewritten DST has much larger amounts of output data, which will make for storing and allocation overheads.</w:t>
       </w:r>
     </w:p>
     <w:p>
@@ -14505,9 +14537,6 @@
             <w:fldChar w:fldCharType="begin"/>
           </w:r>
           <w:r>
-            <w:rPr>
-              <w:lang w:val="nb-NO"/>
-            </w:rPr>
             <w:instrText xml:space="preserve"> CITATION Lor12 \l 1044 </w:instrText>
           </w:r>
           <w:r>
@@ -14560,12 +14589,12 @@
         <w:tblLook w:val="04A0" w:firstRow="1" w:lastRow="0" w:firstColumn="1" w:lastColumn="0" w:noHBand="0" w:noVBand="1"/>
       </w:tblPr>
       <w:tblGrid>
-        <w:gridCol w:w="1071"/>
+        <w:gridCol w:w="1073"/>
         <w:gridCol w:w="988"/>
         <w:gridCol w:w="1271"/>
-        <w:gridCol w:w="1971"/>
-        <w:gridCol w:w="1693"/>
         <w:gridCol w:w="1972"/>
+        <w:gridCol w:w="1694"/>
+        <w:gridCol w:w="1973"/>
       </w:tblGrid>
       <w:tr>
         <w:tc>
@@ -15168,42 +15197,12 @@
         <w:rPr>
           <w:rStyle w:val="CommentReference"/>
         </w:rPr>
-        <w:commentReference w:id="23"/>
+        <w:commentReference w:id="22"/>
       </w:r>
     </w:p>
     <w:p>
       <w:r>
-        <w:t>The overhead is acceptable because of two reasons. First the user will get this time back when using the rewritten DST for other tasks than s</w:t>
-      </w:r>
-      <w:r>
-        <w:t>imulation. Tasks beside simulation</w:t>
-      </w:r>
-      <w:r>
-        <w:t xml:space="preserve"> </w:t>
-      </w:r>
-      <w:r>
-        <w:t>will make for the majority</w:t>
-      </w:r>
-      <w:r>
-        <w:t xml:space="preserve"> t</w:t>
-      </w:r>
-      <w:r>
-        <w:t>ime spent designing a microgrid, this</w:t>
-      </w:r>
-      <w:r>
-        <w:t xml:space="preserve"> includes comprehending the tool’s inner working</w:t>
-      </w:r>
-      <w:r>
-        <w:t>s</w:t>
-      </w:r>
-      <w:r>
-        <w:t>. Giving users this</w:t>
-      </w:r>
-      <w:r>
-        <w:t xml:space="preserve"> insight is also </w:t>
-      </w:r>
-      <w:r>
-        <w:t xml:space="preserve">a specification in </w:t>
+        <w:t xml:space="preserve">The overhead is acceptable because of two reasons. First the user will get this time back when using the rewritten DST for other tasks than simulation. Tasks beside simulation will make for the majority time spent designing a microgrid, this includes comprehending the tool’s inner workings. Giving users this insight is also a specification in </w:t>
       </w:r>
       <w:sdt>
         <w:sdtPr>
@@ -15278,37 +15277,131 @@
     </w:p>
     <w:p>
       <w:pPr>
-        <w:ind w:firstLine="0"/>
-      </w:pPr>
+        <w:pStyle w:val="Heading2"/>
+      </w:pPr>
+      <w:r>
+        <w:t>Data Analysis</w:t>
+      </w:r>
     </w:p>
     <w:p>
       <w:pPr>
         <w:pStyle w:val="Heading2"/>
       </w:pPr>
       <w:r>
-        <w:t>Biomass Power Generation</w:t>
+        <w:t>Refining Solution Space</w:t>
       </w:r>
     </w:p>
     <w:p>
-      <w:pPr>
-        <w:pStyle w:val="Heading1"/>
-      </w:pPr>
-      <w:r>
-        <w:t>Summary and Recommendations for Further Work</w:t>
+      <w:r>
+        <w:t>The DST relies initially on producing a very large solution space. The user will usually have to make several simulations, to pinpoint the desired resolution for analysis. For example, if a user is not familiar with the PV sizes and battery sizes usual for the load scale under consid</w:t>
+      </w:r>
+      <w:bookmarkStart w:id="23" w:name="_GoBack"/>
+      <w:bookmarkEnd w:id="23"/>
+      <w:r>
+        <w:t>eration. The user will have to make a wide simulation initially, and then make a finer solution space after examining the solutions produced the first round.</w:t>
       </w:r>
     </w:p>
     <w:p>
-      <w:pPr>
-        <w:pStyle w:val="Heading2"/>
-      </w:pPr>
-      <w:r>
-        <w:t>Summary and Conclusions</w:t>
+      <w:r>
+        <w:t>This narrowin</w:t>
+      </w:r>
+      <w:r>
+        <w:t>g down can be somewhat eliminated.</w:t>
       </w:r>
     </w:p>
     <w:p>
-      <w:r>
-        <w:t>Through renaming every variable to optimize the readability of the DST, the design flaws and inner working of the tool became apparent. It was discovered that certain parts of the hard coded and hard-to-find parameters were responsible for….</w:t>
-      </w:r>
+      <m:oMathPara>
+        <m:oMath>
+          <m:r>
+            <w:rPr>
+              <w:rFonts w:ascii="Cambria Math" w:hAnsi="Cambria Math"/>
+            </w:rPr>
+            <m:t xml:space="preserve">OeMeR= </m:t>
+          </m:r>
+          <m:nary>
+            <m:naryPr>
+              <m:chr m:val="∑"/>
+              <m:limLoc m:val="undOvr"/>
+              <m:ctrlPr>
+                <w:rPr>
+                  <w:rFonts w:ascii="Cambria Math" w:hAnsi="Cambria Math"/>
+                  <w:i/>
+                </w:rPr>
+              </m:ctrlPr>
+            </m:naryPr>
+            <m:sub>
+              <m:r>
+                <w:rPr>
+                  <w:rFonts w:ascii="Cambria Math" w:hAnsi="Cambria Math"/>
+                </w:rPr>
+                <m:t>i=1</m:t>
+              </m:r>
+            </m:sub>
+            <m:sup>
+              <m:r>
+                <w:rPr>
+                  <w:rFonts w:ascii="Cambria Math" w:hAnsi="Cambria Math"/>
+                </w:rPr>
+                <m:t>nBattEmployed-1</m:t>
+              </m:r>
+            </m:sup>
+            <m:e>
+              <m:f>
+                <m:fPr>
+                  <m:ctrlPr>
+                    <w:rPr>
+                      <w:rFonts w:ascii="Cambria Math" w:hAnsi="Cambria Math"/>
+                      <w:i/>
+                    </w:rPr>
+                  </m:ctrlPr>
+                </m:fPr>
+                <m:num>
+                  <m:r>
+                    <w:rPr>
+                      <w:rFonts w:ascii="Cambria Math" w:hAnsi="Cambria Math"/>
+                    </w:rPr>
+                    <m:t>BattCostKw*BattKw</m:t>
+                  </m:r>
+                </m:num>
+                <m:den>
+                  <m:sSup>
+                    <m:sSupPr>
+                      <m:ctrlPr>
+                        <w:rPr>
+                          <w:rFonts w:ascii="Cambria Math" w:hAnsi="Cambria Math"/>
+                          <w:i/>
+                        </w:rPr>
+                      </m:ctrlPr>
+                    </m:sSupPr>
+                    <m:e>
+                      <m:r>
+                        <w:rPr>
+                          <w:rFonts w:ascii="Cambria Math" w:hAnsi="Cambria Math"/>
+                        </w:rPr>
+                        <m:t>(1+interestRate)</m:t>
+                      </m:r>
+                    </m:e>
+                    <m:sup>
+                      <m:r>
+                        <w:rPr>
+                          <w:rFonts w:ascii="Cambria Math" w:hAnsi="Cambria Math"/>
+                        </w:rPr>
+                        <m:t>i*battOperationalYears</m:t>
+                      </m:r>
+                    </m:sup>
+                  </m:sSup>
+                </m:den>
+              </m:f>
+              <m:r>
+                <w:rPr>
+                  <w:rFonts w:ascii="Cambria Math" w:hAnsi="Cambria Math"/>
+                </w:rPr>
+                <m:t>+ OeM*pvKw+</m:t>
+              </m:r>
+            </m:e>
+          </m:nary>
+        </m:oMath>
+      </m:oMathPara>
     </w:p>
     <w:p>
       <w:pPr>
@@ -15316,6 +15409,35 @@
       </w:pPr>
       <w:r>
         <w:lastRenderedPageBreak/>
+        <w:t>Biomass Power Generation</w:t>
+      </w:r>
+    </w:p>
+    <w:p>
+      <w:pPr>
+        <w:pStyle w:val="Heading1"/>
+      </w:pPr>
+      <w:r>
+        <w:t>Summary and Recommendations for Further Work</w:t>
+      </w:r>
+    </w:p>
+    <w:p>
+      <w:pPr>
+        <w:pStyle w:val="Heading2"/>
+      </w:pPr>
+      <w:r>
+        <w:t>Summary and Conclusions</w:t>
+      </w:r>
+    </w:p>
+    <w:p>
+      <w:r>
+        <w:t>Through renaming every variable to optimize the readability of the DST, the design flaws and inner working of the tool became apparent. It was discovered that certain parts of the hard coded and hard-to-find parameters were responsible for….</w:t>
+      </w:r>
+    </w:p>
+    <w:p>
+      <w:pPr>
+        <w:pStyle w:val="Heading2"/>
+      </w:pPr>
+      <w:r>
         <w:t>Discussion</w:t>
       </w:r>
     </w:p>
@@ -15356,7 +15478,7 @@
       </w:r>
     </w:p>
   </w:comment>
-  <w:comment w:id="23" w:author="Gard Hillestad" w:date="2016-02-23T21:11:00Z" w:initials="GH">
+  <w:comment w:id="22" w:author="Gard Hillestad" w:date="2016-02-23T21:11:00Z" w:initials="GH">
     <w:p>
       <w:pPr>
         <w:pStyle w:val="CommentText"/>
@@ -15434,7 +15556,7 @@
 
 <file path=word/numbering.xml><?xml version="1.0" encoding="utf-8"?>
 <w:numbering xmlns:wpc="http://schemas.microsoft.com/office/word/2010/wordprocessingCanvas" xmlns:mc="http://schemas.openxmlformats.org/markup-compatibility/2006" xmlns:o="urn:schemas-microsoft-com:office:office" xmlns:r="http://schemas.openxmlformats.org/officeDocument/2006/relationships" xmlns:m="http://schemas.openxmlformats.org/officeDocument/2006/math" xmlns:v="urn:schemas-microsoft-com:vml" xmlns:wp14="http://schemas.microsoft.com/office/word/2010/wordprocessingDrawing" xmlns:wp="http://schemas.openxmlformats.org/drawingml/2006/wordprocessingDrawing" xmlns:w10="urn:schemas-microsoft-com:office:word" xmlns:w="http://schemas.openxmlformats.org/wordprocessingml/2006/main" xmlns:w14="http://schemas.microsoft.com/office/word/2010/wordml" xmlns:w15="http://schemas.microsoft.com/office/word/2012/wordml" xmlns:wpg="http://schemas.microsoft.com/office/word/2010/wordprocessingGroup" xmlns:wpi="http://schemas.microsoft.com/office/word/2010/wordprocessingInk" xmlns:wne="http://schemas.microsoft.com/office/word/2006/wordml" xmlns:wps="http://schemas.microsoft.com/office/word/2010/wordprocessingShape" mc:Ignorable="w14 w15 wp14">
-  <w:abstractNum w:abstractNumId="0">
+  <w:abstractNum w:abstractNumId="0" w15:restartNumberingAfterBreak="0">
     <w:nsid w:val="03730F63"/>
     <w:multiLevelType w:val="multilevel"/>
     <w:tmpl w:val="A70E462C"/>
@@ -15520,7 +15642,7 @@
       </w:pPr>
     </w:lvl>
   </w:abstractNum>
-  <w:abstractNum w:abstractNumId="1">
+  <w:abstractNum w:abstractNumId="1" w15:restartNumberingAfterBreak="0">
     <w:nsid w:val="051B058B"/>
     <w:multiLevelType w:val="hybridMultilevel"/>
     <w:tmpl w:val="8FC4CB22"/>
@@ -15633,7 +15755,7 @@
       </w:rPr>
     </w:lvl>
   </w:abstractNum>
-  <w:abstractNum w:abstractNumId="2">
+  <w:abstractNum w:abstractNumId="2" w15:restartNumberingAfterBreak="0">
     <w:nsid w:val="0BDB05A6"/>
     <w:multiLevelType w:val="hybridMultilevel"/>
     <w:tmpl w:val="A8EE5CA4"/>
@@ -15719,7 +15841,7 @@
       </w:pPr>
     </w:lvl>
   </w:abstractNum>
-  <w:abstractNum w:abstractNumId="3">
+  <w:abstractNum w:abstractNumId="3" w15:restartNumberingAfterBreak="0">
     <w:nsid w:val="0F16634C"/>
     <w:multiLevelType w:val="hybridMultilevel"/>
     <w:tmpl w:val="5502920A"/>
@@ -15805,7 +15927,7 @@
       </w:pPr>
     </w:lvl>
   </w:abstractNum>
-  <w:abstractNum w:abstractNumId="4">
+  <w:abstractNum w:abstractNumId="4" w15:restartNumberingAfterBreak="0">
     <w:nsid w:val="1B234D32"/>
     <w:multiLevelType w:val="hybridMultilevel"/>
     <w:tmpl w:val="EF46D80E"/>
@@ -15891,7 +16013,7 @@
       </w:pPr>
     </w:lvl>
   </w:abstractNum>
-  <w:abstractNum w:abstractNumId="5">
+  <w:abstractNum w:abstractNumId="5" w15:restartNumberingAfterBreak="0">
     <w:nsid w:val="1CC90F7C"/>
     <w:multiLevelType w:val="multilevel"/>
     <w:tmpl w:val="04140025"/>
@@ -15986,7 +16108,7 @@
       </w:pPr>
     </w:lvl>
   </w:abstractNum>
-  <w:abstractNum w:abstractNumId="6">
+  <w:abstractNum w:abstractNumId="6" w15:restartNumberingAfterBreak="0">
     <w:nsid w:val="223800AD"/>
     <w:multiLevelType w:val="hybridMultilevel"/>
     <w:tmpl w:val="34343FE4"/>
@@ -16072,7 +16194,7 @@
       </w:pPr>
     </w:lvl>
   </w:abstractNum>
-  <w:abstractNum w:abstractNumId="7">
+  <w:abstractNum w:abstractNumId="7" w15:restartNumberingAfterBreak="0">
     <w:nsid w:val="23010C31"/>
     <w:multiLevelType w:val="multilevel"/>
     <w:tmpl w:val="04140025"/>
@@ -16158,7 +16280,7 @@
       </w:pPr>
     </w:lvl>
   </w:abstractNum>
-  <w:abstractNum w:abstractNumId="8">
+  <w:abstractNum w:abstractNumId="8" w15:restartNumberingAfterBreak="0">
     <w:nsid w:val="2C061FB2"/>
     <w:multiLevelType w:val="hybridMultilevel"/>
     <w:tmpl w:val="5BAAFE3C"/>
@@ -16244,7 +16366,7 @@
       </w:pPr>
     </w:lvl>
   </w:abstractNum>
-  <w:abstractNum w:abstractNumId="9">
+  <w:abstractNum w:abstractNumId="9" w15:restartNumberingAfterBreak="0">
     <w:nsid w:val="2DBE00F6"/>
     <w:multiLevelType w:val="hybridMultilevel"/>
     <w:tmpl w:val="0AD85BD2"/>
@@ -16330,7 +16452,7 @@
       </w:pPr>
     </w:lvl>
   </w:abstractNum>
-  <w:abstractNum w:abstractNumId="10">
+  <w:abstractNum w:abstractNumId="10" w15:restartNumberingAfterBreak="0">
     <w:nsid w:val="418D0FD7"/>
     <w:multiLevelType w:val="hybridMultilevel"/>
     <w:tmpl w:val="B1BAB67C"/>
@@ -16416,7 +16538,7 @@
       </w:pPr>
     </w:lvl>
   </w:abstractNum>
-  <w:abstractNum w:abstractNumId="11">
+  <w:abstractNum w:abstractNumId="11" w15:restartNumberingAfterBreak="0">
     <w:nsid w:val="4B0954D7"/>
     <w:multiLevelType w:val="hybridMultilevel"/>
     <w:tmpl w:val="1A9E9B5C"/>
@@ -16502,7 +16624,7 @@
       </w:pPr>
     </w:lvl>
   </w:abstractNum>
-  <w:abstractNum w:abstractNumId="12">
+  <w:abstractNum w:abstractNumId="12" w15:restartNumberingAfterBreak="0">
     <w:nsid w:val="5DD05039"/>
     <w:multiLevelType w:val="hybridMultilevel"/>
     <w:tmpl w:val="6DF4CA28"/>
@@ -17265,6 +17387,7 @@
   <w:style w:type="character" w:default="1" w:styleId="DefaultParagraphFont">
     <w:name w:val="Default Paragraph Font"/>
     <w:uiPriority w:val="1"/>
+    <w:semiHidden/>
     <w:unhideWhenUsed/>
   </w:style>
   <w:style w:type="table" w:default="1" w:styleId="TableNormal">
@@ -17532,7 +17655,6 @@
       <w:spacing w:after="0" w:line="240" w:lineRule="auto"/>
     </w:pPr>
     <w:tblPr>
-      <w:tblInd w:w="0" w:type="dxa"/>
       <w:tblBorders>
         <w:top w:val="single" w:sz="4" w:space="0" w:color="auto"/>
         <w:left w:val="single" w:sz="4" w:space="0" w:color="auto"/>
@@ -17541,12 +17663,6 @@
         <w:insideH w:val="single" w:sz="4" w:space="0" w:color="auto"/>
         <w:insideV w:val="single" w:sz="4" w:space="0" w:color="auto"/>
       </w:tblBorders>
-      <w:tblCellMar>
-        <w:top w:w="0" w:type="dxa"/>
-        <w:left w:w="108" w:type="dxa"/>
-        <w:bottom w:w="0" w:type="dxa"/>
-        <w:right w:w="108" w:type="dxa"/>
-      </w:tblCellMar>
     </w:tblPr>
   </w:style>
   <w:style w:type="paragraph" w:styleId="Caption">
@@ -17846,14 +17962,14 @@
     <w:charset w:val="00"/>
     <w:family w:val="roman"/>
     <w:pitch w:val="variable"/>
-    <w:sig w:usb0="E0002AFF" w:usb1="C0007841" w:usb2="00000009" w:usb3="00000000" w:csb0="000001FF" w:csb1="00000000"/>
+    <w:sig w:usb0="E0002EFF" w:usb1="C0007843" w:usb2="00000009" w:usb3="00000000" w:csb0="000001FF" w:csb1="00000000"/>
   </w:font>
   <w:font w:name="Courier New">
     <w:panose1 w:val="02070309020205020404"/>
     <w:charset w:val="00"/>
     <w:family w:val="modern"/>
     <w:pitch w:val="fixed"/>
-    <w:sig w:usb0="E0002AFF" w:usb1="C0007843" w:usb2="00000009" w:usb3="00000000" w:csb0="000001FF" w:csb1="00000000"/>
+    <w:sig w:usb0="E0002EFF" w:usb1="C0007843" w:usb2="00000009" w:usb3="00000000" w:csb0="000001FF" w:csb1="00000000"/>
   </w:font>
   <w:font w:name="Wingdings">
     <w:panose1 w:val="05000000000000000000"/>
@@ -17874,7 +17990,7 @@
     <w:charset w:val="00"/>
     <w:family w:val="swiss"/>
     <w:pitch w:val="variable"/>
-    <w:sig w:usb0="E0002AFF" w:usb1="C0007843" w:usb2="00000009" w:usb3="00000000" w:csb0="000001FF" w:csb1="00000000"/>
+    <w:sig w:usb0="E0002EFF" w:usb1="C0007843" w:usb2="00000009" w:usb3="00000000" w:csb0="000001FF" w:csb1="00000000"/>
   </w:font>
   <w:font w:name="MS Gothic">
     <w:altName w:val="ＭＳ ゴシック"/>
@@ -17882,7 +17998,7 @@
     <w:charset w:val="80"/>
     <w:family w:val="modern"/>
     <w:pitch w:val="fixed"/>
-    <w:sig w:usb0="E00002FF" w:usb1="6AC7FDFB" w:usb2="00000012" w:usb3="00000000" w:csb0="0002009F" w:csb1="00000000"/>
+    <w:sig w:usb0="E00002FF" w:usb1="6AC7FDFB" w:usb2="08000012" w:usb3="00000000" w:csb0="0002009F" w:csb1="00000000"/>
   </w:font>
   <w:font w:name="Calibri Light">
     <w:panose1 w:val="020F0302020204030204"/>
@@ -17896,7 +18012,7 @@
     <w:charset w:val="00"/>
     <w:family w:val="swiss"/>
     <w:pitch w:val="variable"/>
-    <w:sig w:usb0="E10022FF" w:usb1="C000E47F" w:usb2="00000029" w:usb3="00000000" w:csb0="000001DF" w:csb1="00000000"/>
+    <w:sig w:usb0="E4002EFF" w:usb1="C000E47F" w:usb2="00000009" w:usb3="00000000" w:csb0="000001FF" w:csb1="00000000"/>
   </w:font>
   <w:font w:name="MS Mincho">
     <w:altName w:val="ＭＳ 明朝"/>
@@ -17904,7 +18020,7 @@
     <w:charset w:val="80"/>
     <w:family w:val="modern"/>
     <w:pitch w:val="fixed"/>
-    <w:sig w:usb0="E00002FF" w:usb1="6AC7FDFB" w:usb2="00000012" w:usb3="00000000" w:csb0="0002009F" w:csb1="00000000"/>
+    <w:sig w:usb0="E00002FF" w:usb1="6AC7FDFB" w:usb2="08000012" w:usb3="00000000" w:csb0="0002009F" w:csb1="00000000"/>
   </w:font>
   <w:font w:name="Cambria Math">
     <w:panose1 w:val="02040503050406030204"/>
@@ -17919,7 +18035,8 @@
 <file path=word/glossary/settings.xml><?xml version="1.0" encoding="utf-8"?>
 <w:settings xmlns:mc="http://schemas.openxmlformats.org/markup-compatibility/2006" xmlns:o="urn:schemas-microsoft-com:office:office" xmlns:r="http://schemas.openxmlformats.org/officeDocument/2006/relationships" xmlns:m="http://schemas.openxmlformats.org/officeDocument/2006/math" xmlns:v="urn:schemas-microsoft-com:vml" xmlns:w10="urn:schemas-microsoft-com:office:word" xmlns:w="http://schemas.openxmlformats.org/wordprocessingml/2006/main" xmlns:w14="http://schemas.microsoft.com/office/word/2010/wordml" xmlns:w15="http://schemas.microsoft.com/office/word/2012/wordml" xmlns:sl="http://schemas.openxmlformats.org/schemaLibrary/2006/main" mc:Ignorable="w14 w15">
   <w:view w:val="normal"/>
-  <w:defaultTabStop w:val="720"/>
+  <w:defaultTabStop w:val="708"/>
+  <w:hyphenationZone w:val="425"/>
   <w:characterSpacingControl w:val="doNotCompress"/>
   <w:compat>
     <w:useFELayout/>
@@ -17930,8 +18047,8 @@
     <w:compatSetting w:name="differentiateMultirowTableHeaders" w:uri="http://schemas.microsoft.com/office/word" w:val="1"/>
   </w:compat>
   <w:rsids>
-    <w:rsidRoot w:val="00C45C23"/>
-    <w:rsid w:val="00C45C23"/>
+    <w:rsidRoot w:val="003C68DF"/>
+    <w:rsid w:val="003C68DF"/>
   </w:rsids>
   <m:mathPr>
     <m:mathFont m:val="Cambria Math"/>
@@ -17946,7 +18063,7 @@
     <m:intLim m:val="subSup"/>
     <m:naryLim m:val="undOvr"/>
   </m:mathPr>
-  <w:themeFontLang w:val="en-US"/>
+  <w:themeFontLang w:val="nb-NO" w:eastAsia="ja-JP"/>
   <w:clrSchemeMapping w:bg1="light1" w:t1="dark1" w:bg2="light2" w:t2="dark2" w:accent1="accent1" w:accent2="accent2" w:accent3="accent3" w:accent4="accent4" w:accent5="accent5" w:accent6="accent6" w:hyperlink="hyperlink" w:followedHyperlink="followedHyperlink"/>
   <w:decimalSymbol w:val=","/>
   <w:listSeparator w:val=";"/>
@@ -17962,7 +18079,7 @@
         <w:rFonts w:asciiTheme="minorHAnsi" w:eastAsiaTheme="minorEastAsia" w:hAnsiTheme="minorHAnsi" w:cstheme="minorBidi"/>
         <w:sz w:val="22"/>
         <w:szCs w:val="22"/>
-        <w:lang w:val="en-US" w:eastAsia="en-US" w:bidi="ar-SA"/>
+        <w:lang w:val="nb-NO" w:eastAsia="ja-JP" w:bidi="ar-SA"/>
       </w:rPr>
     </w:rPrDefault>
     <w:pPrDefault>
@@ -18380,7 +18497,7 @@
     <w:basedOn w:val="DefaultParagraphFont"/>
     <w:uiPriority w:val="99"/>
     <w:semiHidden/>
-    <w:rsid w:val="00C45C23"/>
+    <w:rsid w:val="003C68DF"/>
     <w:rPr>
       <w:color w:val="808080"/>
     </w:rPr>
@@ -18791,7 +18908,7 @@
 </file>
 
 <file path=customXml/itemProps1.xml><?xml version="1.0" encoding="utf-8"?>
-<ds:datastoreItem xmlns:ds="http://schemas.openxmlformats.org/officeDocument/2006/customXml" ds:itemID="{0290B4D1-3EE2-4407-8862-B3C41E412766}">
+<ds:datastoreItem xmlns:ds="http://schemas.openxmlformats.org/officeDocument/2006/customXml" ds:itemID="{9E233450-55E2-4C56-A053-29F6D490CE18}">
   <ds:schemaRefs>
     <ds:schemaRef ds:uri="http://schemas.openxmlformats.org/officeDocument/2006/bibliography"/>
   </ds:schemaRefs>

</xml_diff>

<commit_message>
naming conventions, formating and modularization
</commit_message>
<xml_diff>
--- a/Thesis/MsC_GardH.docx
+++ b/Thesis/MsC_GardH.docx
@@ -719,16 +719,10 @@
         <w:t xml:space="preserve">functionality of the tool, excluded any implementation details, will be explained here. The development support tool as initially developed and described by Stephano Mandelli. </w:t>
       </w:r>
       <w:r>
-        <w:t>One</w:t>
-      </w:r>
-      <w:r>
-        <w:t xml:space="preserve"> can</w:t>
-      </w:r>
-      <w:r>
-        <w:t xml:space="preserve"> define</w:t>
-      </w:r>
-      <w:r>
-        <w:t xml:space="preserve"> three </w:t>
+        <w:t xml:space="preserve">There are </w:t>
+      </w:r>
+      <w:r>
+        <w:t xml:space="preserve">three </w:t>
       </w:r>
       <w:r>
         <w:t>stages of calculations, namely t</w:t>
@@ -795,15 +789,12 @@
         <w:t xml:space="preserve"> the</w:t>
       </w:r>
       <w:r>
+        <w:t xml:space="preserve"> physical</w:t>
+      </w:r>
+      <w:r>
         <w:t xml:space="preserve"> </w:t>
       </w:r>
       <w:r>
-        <w:t>physical</w:t>
-      </w:r>
-      <w:r>
-        <w:t xml:space="preserve"> </w:t>
-      </w:r>
-      <w:r>
         <w:t xml:space="preserve">performance of the </w:t>
       </w:r>
       <w:r>
@@ -825,9 +816,15 @@
         <w:rPr>
           <w:rFonts w:eastAsiaTheme="minorEastAsia"/>
         </w:rPr>
-        <w:t xml:space="preserve">computation complexity of </w:t>
+        <w:t>computation complexity of</w:t>
       </w:r>
       <m:oMath>
+        <m:r>
+          <w:rPr>
+            <w:rFonts w:ascii="Cambria Math" w:eastAsiaTheme="minorEastAsia" w:hAnsi="Cambria Math"/>
+          </w:rPr>
+          <m:t xml:space="preserve"> </m:t>
+        </m:r>
         <m:r>
           <w:rPr>
             <w:rFonts w:ascii="Cambria Math" w:hAnsi="Cambria Math"/>
@@ -871,7 +868,19 @@
         <w:rPr>
           <w:rFonts w:eastAsiaTheme="minorEastAsia"/>
         </w:rPr>
-        <w:t xml:space="preserve">, resulting from </w:t>
+        <w:t xml:space="preserve">, </w:t>
+      </w:r>
+      <w:r>
+        <w:rPr>
+          <w:rFonts w:eastAsiaTheme="minorEastAsia"/>
+        </w:rPr>
+        <w:t>given a</w:t>
+      </w:r>
+      <w:r>
+        <w:rPr>
+          <w:rFonts w:eastAsiaTheme="minorEastAsia"/>
+        </w:rPr>
+        <w:t xml:space="preserve"> </w:t>
       </w:r>
       <m:oMath>
         <m:r>
@@ -906,7 +915,16 @@
         <w:t xml:space="preserve">ery will discharge. If there is </w:t>
       </w:r>
       <w:r>
-        <w:t>insufficient power available, or if the load demand fluctuation is too fast, there will be a loss of load.</w:t>
+        <w:t>insufficient power available, or if the load dema</w:t>
+      </w:r>
+      <w:r>
+        <w:t xml:space="preserve">nd fluctuate </w:t>
+      </w:r>
+      <w:r>
+        <w:t>too much</w:t>
+      </w:r>
+      <w:r>
+        <w:t>, there will be a loss of load.</w:t>
       </w:r>
     </w:p>
     <w:p>
@@ -1080,8 +1098,6 @@
       <w:r>
         <w:t>oblems with naming conventions.</w:t>
       </w:r>
-      <w:bookmarkStart w:id="1" w:name="_GoBack"/>
-      <w:bookmarkEnd w:id="1"/>
     </w:p>
     <w:p>
       <w:pPr>
@@ -1483,10 +1499,13 @@
         <w:ind w:left="371" w:firstLine="371"/>
       </w:pPr>
       <w:r>
-        <w:t xml:space="preserve">These parameters are </w:t>
-      </w:r>
-      <w:r>
-        <w:t>in the middle of the script</w:t>
+        <w:t>These parameters are</w:t>
+      </w:r>
+      <w:r>
+        <w:t xml:space="preserve"> hardcoded somewhere in</w:t>
+      </w:r>
+      <w:r>
+        <w:t xml:space="preserve"> the script</w:t>
       </w:r>
       <w:r>
         <w:t>. It depends on the users understanding of the different parameters, based on the comments that might accompany them and the parameter name,</w:t>
@@ -1498,7 +1517,13 @@
         <w:t xml:space="preserve"> they should be research</w:t>
       </w:r>
       <w:r>
-        <w:t>ed and changed or not. There is no distinction between calculation variables and constant parameters</w:t>
+        <w:t xml:space="preserve">ed and changed or not. There is no </w:t>
+      </w:r>
+      <w:r>
+        <w:t xml:space="preserve">clear </w:t>
+      </w:r>
+      <w:r>
+        <w:t>distinction between calculation variables and constant parameters</w:t>
       </w:r>
       <w:r>
         <w:t>.</w:t>
@@ -1567,10 +1592,28 @@
         <w:t>n_batt, n_PV</w:t>
       </w:r>
       <w:r>
-        <w:t xml:space="preserve"> simulations based on these variables. The resolution between the solutions that are found entirely depend on these. If the user cannot find sizes in the scale of the demand, an expansion of this range is necessary. If the user </w:t>
-      </w:r>
-      <w:r>
-        <w:t>is interested in smaller variations between alternatives, a smaller range and smaller step is necessary.</w:t>
+        <w:t xml:space="preserve"> simulations based on these variables. If the user cannot find sizes in the scale of the </w:t>
+      </w:r>
+      <w:r>
+        <w:t xml:space="preserve">load </w:t>
+      </w:r>
+      <w:r>
+        <w:t>demand</w:t>
+      </w:r>
+      <w:r>
+        <w:t xml:space="preserve"> with appropriate LLP or NPC</w:t>
+      </w:r>
+      <w:r>
+        <w:t xml:space="preserve">, an expansion of this range is necessary. If the user </w:t>
+      </w:r>
+      <w:r>
+        <w:t>is interested in smaller variations between alternatives,</w:t>
+      </w:r>
+      <w:r>
+        <w:t xml:space="preserve"> for more detailed search,</w:t>
+      </w:r>
+      <w:r>
+        <w:t xml:space="preserve"> a smaller range and smaller step is necessary.</w:t>
       </w:r>
     </w:p>
     <w:p>
@@ -1666,6 +1709,12 @@
         </w:rPr>
         <w:t>.</w:t>
       </w:r>
+      <w:r>
+        <w:rPr>
+          <w:rFonts w:eastAsiaTheme="minorEastAsia"/>
+        </w:rPr>
+        <w:t xml:space="preserve"> The stages for simulation, economic analysis and optimum search are all executed within this step.</w:t>
+      </w:r>
     </w:p>
     <w:p>
       <w:pPr>
@@ -1677,13 +1726,10 @@
         <w:ind w:left="1451"/>
       </w:pPr>
       <w:r>
-        <w:t>Plotting</w:t>
-      </w:r>
-      <w:r>
-        <w:t xml:space="preserve"> and </w:t>
-      </w:r>
-      <w:r>
-        <w:t>Accessing calculation data</w:t>
+        <w:t>Plotting and Accessing Calculation D</w:t>
+      </w:r>
+      <w:r>
+        <w:t>ata</w:t>
       </w:r>
     </w:p>
     <w:p>
@@ -1694,7 +1740,13 @@
         <w:t>When you know what combination of PV and battery you wish to inspect, it must be hard-coded into the simulations part in order to access the data and make the necessary plots. In order to know what results occur during a simulation, a breakpoint must be inserted in order to view the data-set</w:t>
       </w:r>
       <w:r>
-        <w:t xml:space="preserve"> points.</w:t>
+        <w:t xml:space="preserve"> points</w:t>
+      </w:r>
+      <w:r>
+        <w:t xml:space="preserve"> before they are overwritten</w:t>
+      </w:r>
+      <w:r>
+        <w:t>.</w:t>
       </w:r>
     </w:p>
     <w:p>
@@ -1715,162 +1767,176 @@
         </w:rPr>
         <w:t>Solution Space Inspection</w:t>
       </w:r>
+      <w:r>
+        <w:rPr>
+          <w:u w:val="single"/>
+        </w:rPr>
+        <w:t>/Refinement</w:t>
+      </w:r>
     </w:p>
     <w:p>
       <w:pPr>
-        <w:ind w:left="371"/>
-        <w:rPr>
-          <w:rFonts w:ascii="Courier New" w:eastAsiaTheme="minorEastAsia" w:hAnsi="Courier New"/>
-          <w:noProof/>
-        </w:rPr>
-      </w:pPr>
-      <w:r>
-        <w:t>The calculations that are not used later in the code is overwritten in every iteration, this means that you are unable to see exactly what has happened during the simulations</w:t>
+        <w:ind w:left="1091" w:firstLine="349"/>
+      </w:pPr>
+      <w:r>
+        <w:t xml:space="preserve">The calculations that are not used later in the code is overwritten in every iteration, </w:t>
+      </w:r>
+      <w:r>
+        <w:t>the user is</w:t>
+      </w:r>
+      <w:r>
+        <w:t xml:space="preserve"> unable to see exactly what has happened during the simulations.</w:t>
+      </w:r>
+      <w:r>
+        <w:t xml:space="preserve"> After </w:t>
+      </w:r>
+      <w:r>
+        <w:t>the simulation</w:t>
+      </w:r>
+      <w:r>
+        <w:t xml:space="preserve"> you will be able to access the</w:t>
+      </w:r>
+      <w:r>
+        <w:t xml:space="preserve"> optimal values in the </w:t>
+      </w:r>
+      <w:r>
+        <w:rPr>
+          <w:rStyle w:val="codeChar"/>
+        </w:rPr>
+        <w:t>MA_opt_norm_bhut_</w:t>
+      </w:r>
+      <w:r>
+        <w:rPr>
+          <w:rStyle w:val="codeChar"/>
+        </w:rPr>
+        <w:t>jun_10_16</w:t>
+      </w:r>
+      <w:r>
+        <w:rPr>
+          <w:rStyle w:val="codeChar"/>
+        </w:rPr>
+        <w:t xml:space="preserve"> </w:t>
+      </w:r>
+      <w:r>
+        <w:t xml:space="preserve">output </w:t>
+      </w:r>
+      <w:r>
+        <w:t>matrix. These will tell you which</w:t>
+      </w:r>
+      <w:r>
+        <w:t xml:space="preserve"> </w:t>
+      </w:r>
+      <w:r>
+        <w:t xml:space="preserve">PV/battery combinations in the predefined LLP range were found as optimal. </w:t>
+      </w:r>
+      <w:r>
+        <w:t>The measure of quality is given by LLP, NPC and LCoE</w:t>
+      </w:r>
+      <w:r>
+        <w:t xml:space="preserve">. </w:t>
+      </w:r>
+      <w:r>
+        <w:t xml:space="preserve">At this stage the user knows better </w:t>
+      </w:r>
+      <w:r>
+        <w:lastRenderedPageBreak/>
+        <w:t>what range to exami</w:t>
+      </w:r>
+      <w:r>
+        <w:t>ne closer</w:t>
+      </w:r>
+      <w:r>
+        <w:t xml:space="preserve"> based on these</w:t>
+      </w:r>
+      <w:r>
+        <w:t>. Return to step 2-4 to inspect values with break points, and hardcode what solutions to plot. Repeat until the solution is satisfactory based on the LLP, NPC and LCoE values</w:t>
       </w:r>
       <w:r>
         <w:t>.</w:t>
-      </w:r>
-      <w:r>
-        <w:t xml:space="preserve"> But during the simulation you will be able to access some optimal values in the </w:t>
-      </w:r>
-      <w:r>
-        <w:rPr>
-          <w:rStyle w:val="codeChar"/>
-        </w:rPr>
-        <w:t xml:space="preserve">MA_opt_norm_bhut_... </w:t>
-      </w:r>
-      <w:r>
-        <w:t>variable</w:t>
-      </w:r>
-      <w:r>
-        <w:t>. These will tell you what variables was found to be optimal</w:t>
       </w:r>
     </w:p>
     <w:p>
       <w:pPr>
-        <w:pStyle w:val="ListParagraph"/>
-        <w:numPr>
-          <w:ilvl w:val="1"/>
-          <w:numId w:val="16"/>
-        </w:numPr>
-        <w:ind w:left="1451"/>
-      </w:pPr>
-      <w:r>
-        <w:t>Refining simulation scope</w:t>
+        <w:pStyle w:val="Heading2"/>
+      </w:pPr>
+      <w:r>
+        <w:t>Code Review and</w:t>
+      </w:r>
+      <w:r>
+        <w:t xml:space="preserve"> Redesign</w:t>
       </w:r>
     </w:p>
     <w:p>
-      <w:pPr>
-        <w:ind w:left="1091" w:firstLine="349"/>
-      </w:pPr>
-      <w:r>
-        <w:t>At this stage the user knows better what range to examine closer. Return to step 2-4 to refine the simulation space and go to step b when close to a solution.</w:t>
+      <w:r>
+        <w:t xml:space="preserve">Logplot.m was difficult to use </w:t>
+      </w:r>
+      <w:r>
+        <w:t>and develop from</w:t>
+      </w:r>
+      <w:r>
+        <w:t xml:space="preserve"> a number of reasons. The formatting made the code hard to read, there were no naming convention to help developers to understand the script functionality and the script had no modularity to ensure safe development, testability </w:t>
+      </w:r>
+      <w:r>
+        <w:t>and encapsulation of variables.</w:t>
       </w:r>
     </w:p>
     <w:p>
-      <w:pPr>
-        <w:pStyle w:val="ListParagraph"/>
-        <w:numPr>
-          <w:ilvl w:val="1"/>
-          <w:numId w:val="16"/>
-        </w:numPr>
-        <w:ind w:left="1451"/>
-      </w:pPr>
-      <w:r>
-        <w:lastRenderedPageBreak/>
-        <w:t>Assessing Solution Quality</w:t>
-      </w:r>
-    </w:p>
-    <w:p>
-      <w:pPr>
-        <w:ind w:left="1091" w:firstLine="349"/>
-      </w:pPr>
-      <w:r>
-        <w:t>The measure of quality is given by LLP, NPC and LCoE scalars in the</w:t>
-      </w:r>
-      <w:r>
-        <w:t xml:space="preserve"> </w:t>
-      </w:r>
-      <w:r>
-        <w:rPr>
-          <w:rStyle w:val="codeChar"/>
-        </w:rPr>
-        <w:t>MA_opt_norm_bhut_</w:t>
-      </w:r>
-      <w:r>
-        <w:rPr>
-          <w:rStyle w:val="codeChar"/>
-        </w:rPr>
-        <w:t>...</w:t>
-      </w:r>
-      <w:r>
-        <w:rPr>
-          <w:rStyle w:val="codeChar"/>
-        </w:rPr>
-        <w:t xml:space="preserve"> </w:t>
-      </w:r>
-      <w:r>
-        <w:t>matrix (</w:t>
-      </w:r>
-      <w:r>
-        <w:t>rows are different solutions</w:t>
-      </w:r>
-      <w:r>
-        <w:t>)</w:t>
-      </w:r>
-      <w:r>
-        <w:t>. This and the LL matrix are the useful variables left in the workspace</w:t>
-      </w:r>
-      <w:r>
-        <w:t xml:space="preserve"> after script </w:t>
-      </w:r>
-      <w:r>
-        <w:t xml:space="preserve">execution </w:t>
-      </w:r>
-      <w:r>
-        <w:t>has finished.</w:t>
-      </w:r>
-    </w:p>
-    <w:p>
-      <w:pPr>
-        <w:pStyle w:val="Heading2"/>
-      </w:pPr>
-      <w:r>
-        <w:t>Code Review and</w:t>
-      </w:r>
-      <w:r>
-        <w:t xml:space="preserve"> Redesign</w:t>
-      </w:r>
-    </w:p>
-    <w:p>
-      <w:r>
-        <w:t xml:space="preserve">Logplot.m was difficult to use </w:t>
-      </w:r>
-      <w:r>
-        <w:t>and develop from</w:t>
-      </w:r>
-      <w:r>
-        <w:t xml:space="preserve"> a number of reasons. The formatting made the code hard to read, there were no naming convention to help developers to understand the script functionality and the script had no modularity to ensure safe development, testability and encapsulation of variables. </w:t>
-      </w:r>
-    </w:p>
-    <w:p>
-      <w:r>
-        <w:t xml:space="preserve">Collaborators did </w:t>
+      <w:r>
+        <w:t>I observed that c</w:t>
+      </w:r>
+      <w:r>
+        <w:t xml:space="preserve">ollaborators did </w:t>
       </w:r>
       <w:r>
         <w:t>no</w:t>
       </w:r>
       <w:r>
-        <w:t>t understand the functionality of the implementation neither in a macro or micro perspective</w:t>
-      </w:r>
-      <w:r>
-        <w:t>, this would lead to downstream and upstream defects as the script was developed</w:t>
+        <w:t xml:space="preserve">t understand </w:t>
+      </w:r>
+      <w:r>
+        <w:t xml:space="preserve">most of </w:t>
+      </w:r>
+      <w:r>
+        <w:t>the functionality of the implementation</w:t>
+      </w:r>
+      <w:r>
+        <w:t>,</w:t>
+      </w:r>
+      <w:r>
+        <w:t xml:space="preserve"> neither in a macro or micro perspective</w:t>
+      </w:r>
+      <w:r>
+        <w:t xml:space="preserve">, this </w:t>
+      </w:r>
+      <w:r>
+        <w:t>lead</w:t>
+      </w:r>
+      <w:r>
+        <w:t xml:space="preserve"> to </w:t>
+      </w:r>
+      <w:r>
+        <w:t xml:space="preserve">downstream and upstream errors </w:t>
+      </w:r>
+      <w:r>
+        <w:t>as the script was developed</w:t>
       </w:r>
       <w:r>
         <w:t>.</w:t>
       </w:r>
       <w:r>
-        <w:t xml:space="preserve"> The state of logplot.m also caused work to take more time than needed, as each collaborator had to understand the entire script in order to confidently make changes.</w:t>
+        <w:t xml:space="preserve"> The state of logplot.m </w:t>
+      </w:r>
+      <w:r>
+        <w:t>also made development time-demanding</w:t>
+      </w:r>
+      <w:r>
+        <w:t>, as each collaborator had to understand the entire script in order to confidently</w:t>
+      </w:r>
+      <w:r>
+        <w:t xml:space="preserve"> and safely</w:t>
+      </w:r>
+      <w:r>
+        <w:t xml:space="preserve"> make changes.</w:t>
       </w:r>
     </w:p>
     <w:p>
@@ -1942,34 +2008,14 @@
         <w:t xml:space="preserve"> for naming convention, and</w:t>
       </w:r>
       <w:r>
-        <w:t xml:space="preserve"> those of </w:t>
-      </w:r>
-      <w:sdt>
-        <w:sdtPr>
-          <w:id w:val="1771890743"/>
-          <w:citation/>
-        </w:sdtPr>
-        <w:sdtContent>
-          <w:r>
-            <w:fldChar w:fldCharType="begin"/>
-          </w:r>
-          <w:r>
-            <w:instrText xml:space="preserve"> CITATION Joh02 \l 1044 </w:instrText>
-          </w:r>
-          <w:r>
-            <w:fldChar w:fldCharType="separate"/>
-          </w:r>
-          <w:r>
-            <w:rPr>
-              <w:noProof/>
-            </w:rPr>
-            <w:t>(Johnson 2002)</w:t>
-          </w:r>
-          <w:r>
-            <w:fldChar w:fldCharType="end"/>
-          </w:r>
-        </w:sdtContent>
-      </w:sdt>
+        <w:t xml:space="preserve"> the quality standards</w:t>
+      </w:r>
+      <w:r>
+        <w:t xml:space="preserve"> of </w:t>
+      </w:r>
+      <w:r>
+        <w:t>the former</w:t>
+      </w:r>
       <w:r>
         <w:t xml:space="preserve"> and </w:t>
       </w:r>
@@ -2000,7 +2046,10 @@
         </w:sdtContent>
       </w:sdt>
       <w:r>
-        <w:t xml:space="preserve"> for macro structure guidelines.</w:t>
+        <w:t xml:space="preserve"> for macro architecture</w:t>
+      </w:r>
+      <w:r>
+        <w:t>.</w:t>
       </w:r>
     </w:p>
     <w:p>
@@ -2022,7 +2071,13 @@
     </w:p>
     <w:p>
       <w:r>
-        <w:t xml:space="preserve">The rewritten DST naming convention follows the metric standards from </w:t>
+        <w:t xml:space="preserve">The rewritten DST naming convention follows the </w:t>
+      </w:r>
+      <w:r>
+        <w:t>quality</w:t>
+      </w:r>
+      <w:r>
+        <w:t xml:space="preserve"> standards from </w:t>
       </w:r>
       <w:sdt>
         <w:sdtPr>
@@ -2051,20 +2106,147 @@
         </w:sdtContent>
       </w:sdt>
       <w:r>
-        <w:t xml:space="preserve">. These metrics were found to be correlated with error frequency in </w:t>
-      </w:r>
-      <w:r>
-        <w:t>in 8 established open source</w:t>
-      </w:r>
-      <w:r>
-        <w:t xml:space="preserve"> Java applications libraries. Since there was </w:t>
+        <w:t xml:space="preserve">. These metrics were found to be correlated with error frequency in in 8 established open source Java applications libraries. </w:t>
+      </w:r>
+      <w:r>
+        <w:t xml:space="preserve">The different measures of quality is found in </w:t>
+      </w:r>
+      <w:r>
+        <w:fldChar w:fldCharType="begin"/>
+      </w:r>
+      <w:r>
+        <w:instrText xml:space="preserve"> REF _Ref448824827 \h </w:instrText>
+      </w:r>
+      <w:r>
+        <w:fldChar w:fldCharType="separate"/>
+      </w:r>
+      <w:r>
+        <w:t xml:space="preserve">Table </w:t>
+      </w:r>
+      <w:r>
+        <w:rPr>
+          <w:noProof/>
+        </w:rPr>
+        <w:t>1</w:t>
+      </w:r>
+      <w:r>
+        <w:t>: Code Quality Metrics</w:t>
+      </w:r>
+      <w:r>
+        <w:fldChar w:fldCharType="end"/>
+      </w:r>
+      <w:r>
+        <w:t>.</w:t>
       </w:r>
     </w:p>
-    <w:p/>
+    <w:p>
+      <w:r>
+        <w:t>Some metrics can benefit from an explanation. The ‘Capitalization Anomaly’ states that regardless of the abbreviation, the capitalization should only be used as a substitute for white-space between words. The ‘Identifier Encoding’ metric state that the type, such as integer, double or string, should not be used as a Hungarian-style prefix</w:t>
+      </w:r>
+      <w:r>
+        <w:t xml:space="preserve">, whereas the </w:t>
+      </w:r>
+      <w:r>
+        <w:rPr>
+          <w:i/>
+        </w:rPr>
+        <w:t>kind</w:t>
+      </w:r>
+      <w:r>
+        <w:t xml:space="preserve"> can be indicated this way</w:t>
+      </w:r>
+      <w:r>
+        <w:t xml:space="preserve">. The reason is explained in </w:t>
+      </w:r>
+      <w:sdt>
+        <w:sdtPr>
+          <w:id w:val="861469947"/>
+          <w:citation/>
+        </w:sdtPr>
+        <w:sdtContent>
+          <w:r>
+            <w:fldChar w:fldCharType="begin"/>
+          </w:r>
+          <w:r>
+            <w:instrText xml:space="preserve"> CITATION Joe05 \l 1044 </w:instrText>
+          </w:r>
+          <w:r>
+            <w:fldChar w:fldCharType="separate"/>
+          </w:r>
+          <w:r>
+            <w:rPr>
+              <w:noProof/>
+            </w:rPr>
+            <w:t>(Spolsky 2005)</w:t>
+          </w:r>
+          <w:r>
+            <w:fldChar w:fldCharType="end"/>
+          </w:r>
+        </w:sdtContent>
+      </w:sdt>
+      <w:r>
+        <w:t>.</w:t>
+      </w:r>
+    </w:p>
+    <w:p>
+      <w:pPr>
+        <w:pStyle w:val="Caption"/>
+        <w:keepNext/>
+      </w:pPr>
+      <w:bookmarkStart w:id="1" w:name="_Ref448824827"/>
+      <w:r>
+        <w:t xml:space="preserve">Table </w:t>
+      </w:r>
+      <w:r>
+        <w:fldChar w:fldCharType="begin"/>
+      </w:r>
+      <w:r>
+        <w:instrText xml:space="preserve"> SEQ Table \* ARABIC </w:instrText>
+      </w:r>
+      <w:r>
+        <w:fldChar w:fldCharType="separate"/>
+      </w:r>
+      <w:r>
+        <w:t>1</w:t>
+      </w:r>
+      <w:r>
+        <w:fldChar w:fldCharType="end"/>
+      </w:r>
+      <w:r>
+        <w:t>: Code Quality Metrics</w:t>
+      </w:r>
+      <w:bookmarkEnd w:id="1"/>
+      <w:r>
+        <w:t xml:space="preserve"> </w:t>
+      </w:r>
+      <w:sdt>
+        <w:sdtPr>
+          <w:id w:val="-715113153"/>
+          <w:citation/>
+        </w:sdtPr>
+        <w:sdtContent>
+          <w:r>
+            <w:fldChar w:fldCharType="begin"/>
+          </w:r>
+          <w:r>
+            <w:instrText xml:space="preserve"> CITATION But09 \l 1044 </w:instrText>
+          </w:r>
+          <w:r>
+            <w:fldChar w:fldCharType="separate"/>
+          </w:r>
+          <w:r>
+            <w:t>(Butler, et al. 2009)</w:t>
+          </w:r>
+          <w:r>
+            <w:fldChar w:fldCharType="end"/>
+          </w:r>
+        </w:sdtContent>
+      </w:sdt>
+    </w:p>
     <w:tbl>
       <w:tblPr>
         <w:tblStyle w:val="PlainTable2"/>
-        <w:tblW w:w="0" w:type="auto"/>
+        <w:tblW w:w="9406" w:type="dxa"/>
         <w:tblLayout w:type="fixed"/>
         <w:tblLook w:val="04A0" w:firstRow="1" w:lastRow="0" w:firstColumn="1" w:lastColumn="0" w:noHBand="0" w:noVBand="1"/>
       </w:tblPr>
@@ -2158,7 +2340,7 @@
           </w:tcPr>
           <w:p>
             <w:pPr>
-              <w:pStyle w:val="tableEntry"/>
+              <w:pStyle w:val="Code0"/>
               <w:cnfStyle w:val="000000100000" w:firstRow="0" w:lastRow="0" w:firstColumn="0" w:lastColumn="0" w:oddVBand="0" w:evenVBand="0" w:oddHBand="1" w:evenHBand="0" w:firstRowFirstColumn="0" w:firstRowLastColumn="0" w:lastRowFirstColumn="0" w:lastRowLastColumn="0"/>
             </w:pPr>
             <w:r>
@@ -2202,7 +2384,7 @@
           </w:tcPr>
           <w:p>
             <w:pPr>
-              <w:pStyle w:val="tableEntry"/>
+              <w:pStyle w:val="Code0"/>
               <w:cnfStyle w:val="000000000000" w:firstRow="0" w:lastRow="0" w:firstColumn="0" w:lastColumn="0" w:oddVBand="0" w:evenVBand="0" w:oddHBand="0" w:evenHBand="0" w:firstRowFirstColumn="0" w:firstRowLastColumn="0" w:lastRowFirstColumn="0" w:lastRowLastColumn="0"/>
             </w:pPr>
             <w:r>
@@ -2255,7 +2437,7 @@
           </w:tcPr>
           <w:p>
             <w:pPr>
-              <w:pStyle w:val="tableEntry"/>
+              <w:pStyle w:val="Code0"/>
               <w:cnfStyle w:val="000000100000" w:firstRow="0" w:lastRow="0" w:firstColumn="0" w:lastColumn="0" w:oddVBand="0" w:evenVBand="0" w:oddHBand="1" w:evenHBand="0" w:firstRowFirstColumn="0" w:firstRowLastColumn="0" w:lastRowFirstColumn="0" w:lastRowLastColumn="0"/>
             </w:pPr>
             <w:r>
@@ -2299,7 +2481,7 @@
           </w:tcPr>
           <w:p>
             <w:pPr>
-              <w:pStyle w:val="tableEntry"/>
+              <w:pStyle w:val="Code0"/>
               <w:cnfStyle w:val="000000000000" w:firstRow="0" w:lastRow="0" w:firstColumn="0" w:lastColumn="0" w:oddVBand="0" w:evenVBand="0" w:oddHBand="0" w:evenHBand="0" w:firstRowFirstColumn="0" w:firstRowLastColumn="0" w:lastRowFirstColumn="0" w:lastRowLastColumn="0"/>
             </w:pPr>
             <w:r>
@@ -2322,6 +2504,7 @@
               <w:pStyle w:val="tableEntry"/>
             </w:pPr>
             <w:r>
+              <w:lastRenderedPageBreak/>
               <w:t>Enumeration Identifier Declaration Order</w:t>
             </w:r>
           </w:p>
@@ -2346,7 +2529,7 @@
           </w:tcPr>
           <w:p>
             <w:pPr>
-              <w:pStyle w:val="tableEntry"/>
+              <w:pStyle w:val="Code0"/>
               <w:cnfStyle w:val="000000100000" w:firstRow="0" w:lastRow="0" w:firstColumn="0" w:lastColumn="0" w:oddVBand="0" w:evenVBand="0" w:oddHBand="1" w:evenHBand="0" w:firstRowFirstColumn="0" w:firstRowLastColumn="0" w:lastRowFirstColumn="0" w:lastRowLastColumn="0"/>
             </w:pPr>
             <w:r>
@@ -2390,7 +2573,7 @@
           </w:tcPr>
           <w:p>
             <w:pPr>
-              <w:pStyle w:val="tableEntry"/>
+              <w:pStyle w:val="Code0"/>
               <w:cnfStyle w:val="000000000000" w:firstRow="0" w:lastRow="0" w:firstColumn="0" w:lastColumn="0" w:oddVBand="0" w:evenVBand="0" w:oddHBand="0" w:evenHBand="0" w:firstRowFirstColumn="0" w:firstRowLastColumn="0" w:lastRowFirstColumn="0" w:lastRowLastColumn="0"/>
             </w:pPr>
             <w:r>
@@ -2443,7 +2626,7 @@
           </w:tcPr>
           <w:p>
             <w:pPr>
-              <w:pStyle w:val="tableEntry"/>
+              <w:pStyle w:val="Code0"/>
               <w:cnfStyle w:val="000000100000" w:firstRow="0" w:lastRow="0" w:firstColumn="0" w:lastColumn="0" w:oddVBand="0" w:evenVBand="0" w:oddHBand="1" w:evenHBand="0" w:firstRowFirstColumn="0" w:firstRowLastColumn="0" w:lastRowFirstColumn="0" w:lastRowLastColumn="0"/>
             </w:pPr>
             <w:r>
@@ -2463,7 +2646,6 @@
               <w:pStyle w:val="tableEntry"/>
             </w:pPr>
             <w:r>
-              <w:lastRenderedPageBreak/>
               <w:t>Long Identifier Name</w:t>
             </w:r>
           </w:p>
@@ -2488,7 +2670,7 @@
           </w:tcPr>
           <w:p>
             <w:pPr>
-              <w:pStyle w:val="code"/>
+              <w:pStyle w:val="Code0"/>
               <w:cnfStyle w:val="000000000000" w:firstRow="0" w:lastRow="0" w:firstColumn="0" w:lastColumn="0" w:oddVBand="0" w:evenVBand="0" w:oddHBand="0" w:evenHBand="0" w:firstRowFirstColumn="0" w:firstRowLastColumn="0" w:lastRowFirstColumn="0" w:lastRowLastColumn="0"/>
             </w:pPr>
             <w:r>
@@ -2538,7 +2720,7 @@
           </w:tcPr>
           <w:p>
             <w:pPr>
-              <w:pStyle w:val="tableEntry"/>
+              <w:pStyle w:val="Code0"/>
               <w:cnfStyle w:val="000000100000" w:firstRow="0" w:lastRow="0" w:firstColumn="0" w:lastColumn="0" w:oddVBand="0" w:evenVBand="0" w:oddHBand="1" w:evenHBand="0" w:firstRowFirstColumn="0" w:firstRowLastColumn="0" w:lastRowFirstColumn="0" w:lastRowLastColumn="0"/>
             </w:pPr>
             <w:r>
@@ -2582,7 +2764,7 @@
           </w:tcPr>
           <w:p>
             <w:pPr>
-              <w:pStyle w:val="tableEntry"/>
+              <w:pStyle w:val="Code0"/>
               <w:cnfStyle w:val="000000000000" w:firstRow="0" w:lastRow="0" w:firstColumn="0" w:lastColumn="0" w:oddVBand="0" w:evenVBand="0" w:oddHBand="0" w:evenHBand="0" w:firstRowFirstColumn="0" w:firstRowLastColumn="0" w:lastRowFirstColumn="0" w:lastRowLastColumn="0"/>
             </w:pPr>
             <w:r>
@@ -2641,7 +2823,7 @@
           </w:tcPr>
           <w:p>
             <w:pPr>
-              <w:pStyle w:val="tableEntry"/>
+              <w:pStyle w:val="Code0"/>
               <w:cnfStyle w:val="000000100000" w:firstRow="0" w:lastRow="0" w:firstColumn="0" w:lastColumn="0" w:oddVBand="0" w:evenVBand="0" w:oddHBand="1" w:evenHBand="0" w:firstRowFirstColumn="0" w:firstRowLastColumn="0" w:lastRowFirstColumn="0" w:lastRowLastColumn="0"/>
             </w:pPr>
             <w:r>
@@ -2685,7 +2867,7 @@
           </w:tcPr>
           <w:p>
             <w:pPr>
-              <w:pStyle w:val="tableEntry"/>
+              <w:pStyle w:val="Code0"/>
               <w:cnfStyle w:val="000000000000" w:firstRow="0" w:lastRow="0" w:firstColumn="0" w:lastColumn="0" w:oddVBand="0" w:evenVBand="0" w:oddHBand="0" w:evenHBand="0" w:firstRowFirstColumn="0" w:firstRowLastColumn="0" w:lastRowFirstColumn="0" w:lastRowLastColumn="0"/>
             </w:pPr>
             <w:r>
@@ -2698,15 +2880,152 @@
     <w:p/>
     <w:p>
       <w:r>
-        <w:t>Adress: parameter class prefix, length of names as a trade off.</w:t>
+        <w:t xml:space="preserve">The quality measures from </w:t>
+      </w:r>
+      <w:r>
+        <w:fldChar w:fldCharType="begin"/>
+      </w:r>
+      <w:r>
+        <w:instrText xml:space="preserve"> REF _Ref448824827 \h </w:instrText>
+      </w:r>
+      <w:r>
+        <w:fldChar w:fldCharType="separate"/>
+      </w:r>
+      <w:r>
+        <w:t xml:space="preserve">Table </w:t>
+      </w:r>
+      <w:r>
+        <w:rPr>
+          <w:noProof/>
+        </w:rPr>
+        <w:t>1</w:t>
+      </w:r>
+      <w:r>
+        <w:t>: Code Quality Metrics</w:t>
+      </w:r>
+      <w:r>
+        <w:fldChar w:fldCharType="end"/>
+      </w:r>
+      <w:r>
+        <w:t xml:space="preserve"> are sometimes conflicting, and some trade-off has to be accepted. The priority of the metrics </w:t>
+      </w:r>
+      <w:r>
+        <w:t xml:space="preserve">in the DST rewrite </w:t>
+      </w:r>
+      <w:r>
+        <w:t xml:space="preserve">are </w:t>
+      </w:r>
+      <w:r>
+        <w:t>determined by</w:t>
+      </w:r>
+      <w:r>
+        <w:t xml:space="preserve"> the </w:t>
+      </w:r>
+      <w:r>
+        <w:t>experience that was made when discussing th</w:t>
+      </w:r>
+      <w:r>
+        <w:t>e script with collaborators, and from the personal experience of working with the tool.</w:t>
       </w:r>
     </w:p>
     <w:p>
+      <w:r>
+        <w:t>T</w:t>
+      </w:r>
+      <w:r>
+        <w:t xml:space="preserve">here is </w:t>
+      </w:r>
+      <w:r>
+        <w:t xml:space="preserve">sometimes </w:t>
+      </w:r>
+      <w:r>
+        <w:t>a conflict</w:t>
+      </w:r>
+      <w:r>
+        <w:t xml:space="preserve"> between</w:t>
+      </w:r>
+      <w:r>
+        <w:t xml:space="preserve"> </w:t>
+      </w:r>
+      <w:r>
+        <w:t>the metric pairs of</w:t>
+      </w:r>
+      <w:r>
+        <w:t xml:space="preserve"> ‘Dictionary Words’ and ‘Naming Convention Anomaly’</w:t>
+      </w:r>
+      <w:r>
+        <w:t xml:space="preserve"> </w:t>
+      </w:r>
+      <w:r>
+        <w:t xml:space="preserve">opposed to </w:t>
+      </w:r>
+      <w:r>
+        <w:t>‘Number of Words’ and ‘Long Identifier Name’</w:t>
+      </w:r>
+      <w:r>
+        <w:t xml:space="preserve">. </w:t>
+      </w:r>
+      <w:r>
+        <w:t xml:space="preserve">Meaning that some dictionary words or common abbreviations are not available for simplifying the </w:t>
+      </w:r>
+      <w:r>
+        <w:t>variable name without diminishing the self-explaining property of the longer name. In these cases, ‘Dictionary Words’ are prioritized because they maintain the naming convention that every line should be as self-explaining as possible.</w:t>
+      </w:r>
+    </w:p>
+    <w:p>
+      <w:r>
+        <w:t>My argument is that the</w:t>
+      </w:r>
+      <w:r>
+        <w:t xml:space="preserve"> DST does not usually make very complex calculations, such as numeric estimates, discretization or recursions.</w:t>
+      </w:r>
+      <w:r>
+        <w:t xml:space="preserve"> The consequence is a simple program flow, where th</w:t>
+      </w:r>
+      <w:r>
+        <w:t>e program-</w:t>
+      </w:r>
+      <w:r>
+        <w:t>counter moves predictably. When the DST</w:t>
+      </w:r>
+      <w:r>
+        <w:t xml:space="preserve"> makes </w:t>
+      </w:r>
+      <w:r>
+        <w:t xml:space="preserve">calculations, it is usually the theoretical equations that make the code complex. This results </w:t>
+      </w:r>
+      <w:r>
+        <w:t>in single line calculations that can be understood alone, and is not depending on a larger logical architecture. This relieves the need of</w:t>
+      </w:r>
+      <w:r>
+        <w:t xml:space="preserve"> a compactly expressed code</w:t>
+      </w:r>
+      <w:r>
+        <w:t>, and makes the use of ‘Dictionary Words’ a higher priority. This has a self-documenting effect, the code has a narrative that explain its functionality.</w:t>
+      </w:r>
+      <w:r>
+        <w:t xml:space="preserve"> There is however, few exceptions where the variable name is longer than 4 words in the </w:t>
+      </w:r>
+      <w:r>
+        <w:t>rewrite (excluded class prefix).</w:t>
+      </w:r>
+    </w:p>
+    <w:p>
+      <w:r>
+        <w:t>The following conversion of names were applied to the DST. All variables, except those used temporarily in functions</w:t>
+      </w:r>
+      <w:r>
+        <w:t>, are associated with a class. The full class names are prefixing the variables in the table below.</w:t>
+      </w:r>
+    </w:p>
+    <w:p>
       <w:pPr>
         <w:pStyle w:val="Caption"/>
         <w:keepNext/>
       </w:pPr>
-      <w:r>
+      <w:bookmarkStart w:id="2" w:name="_Ref448832265"/>
+      <w:r>
+        <w:lastRenderedPageBreak/>
         <w:t xml:space="preserve">Table </w:t>
       </w:r>
       <w:r>
@@ -2719,7 +3038,7 @@
         <w:fldChar w:fldCharType="separate"/>
       </w:r>
       <w:r>
-        <w:t>1</w:t>
+        <w:t>2</w:t>
       </w:r>
       <w:r>
         <w:fldChar w:fldCharType="end"/>
@@ -2727,6 +3046,7 @@
       <w:r>
         <w:t>: the Complete List of Variable Name Changes in Rewritten DST</w:t>
       </w:r>
+      <w:bookmarkEnd w:id="2"/>
     </w:p>
     <w:tbl>
       <w:tblPr>
@@ -3785,7 +4105,6 @@
               <w:pStyle w:val="code"/>
             </w:pPr>
             <w:r>
-              <w:lastRenderedPageBreak/>
               <w:t>Load</w:t>
             </w:r>
           </w:p>
@@ -3828,6 +4147,9 @@
             </w:pPr>
             <w:r>
               <w:t>EconomicParameters.plantLifetime</w:t>
+            </w:r>
+            <w:r>
+              <w:t>Years</w:t>
             </w:r>
           </w:p>
         </w:tc>
@@ -4116,6 +4438,7 @@
               <w:pStyle w:val="code"/>
             </w:pPr>
             <w:r>
+              <w:lastRenderedPageBreak/>
               <w:t>max_PV</w:t>
             </w:r>
           </w:p>
@@ -4663,6 +4986,9 @@
             <w:r>
               <w:t>SimulationInputData.temperature</w:t>
             </w:r>
+            <w:r>
+              <w:t>C</w:t>
+            </w:r>
           </w:p>
         </w:tc>
       </w:tr>
@@ -4690,6 +5016,9 @@
             </w:pPr>
             <w:r>
               <w:t>pvTemperature</w:t>
+            </w:r>
+            <w:r>
+              <w:t>C</w:t>
             </w:r>
           </w:p>
         </w:tc>
@@ -4985,32 +5314,440 @@
     </w:tbl>
     <w:p/>
     <w:p>
-      <w:pPr>
-        <w:pStyle w:val="Heading3"/>
-      </w:pPr>
-      <w:bookmarkStart w:id="2" w:name="_Ref443042804"/>
-      <w:r>
-        <w:lastRenderedPageBreak/>
-        <w:t>Modularization and Encapsulation</w:t>
-      </w:r>
-      <w:bookmarkEnd w:id="2"/>
+      <w:r>
+        <w:t>Classes are the way the rewritten DST store variables in between functions and encapsulations, this has some great advantages. Classes allow for generation of variables automatically at initiation, hiding this repeated functionality from the user. The class SimulationInputData will for example only need the names of the files, and the folder name containing them to initiate the class. The result is a class containing all the data sets, variables for the length of the time series, and it will also generate warnings when the data-sets are of different lengths, and need to be preprocessed. This is all independent of which OS or computer you are currently using.</w:t>
+      </w:r>
     </w:p>
     <w:p>
-      <w:r>
-        <w:t>Describe the concept</w:t>
+      <w:pPr>
+        <w:rPr>
+          <w:color w:val="000000" w:themeColor="text1"/>
+        </w:rPr>
+      </w:pPr>
+      <w:r>
+        <w:t xml:space="preserve">The class will make sure no assignment or access of variables that are not predefined for the class is made. For example if you attempt </w:t>
+      </w:r>
+      <w:r>
+        <w:rPr>
+          <w:rStyle w:val="codeChar"/>
+        </w:rPr>
+        <w:t>SimData.x</w:t>
+      </w:r>
+      <w:r>
+        <w:t xml:space="preserve"> Matlab will return: </w:t>
+      </w:r>
+      <w:r>
+        <w:rPr>
+          <w:color w:val="000000" w:themeColor="text1"/>
+        </w:rPr>
+        <w:t>“</w:t>
+      </w:r>
+      <w:r>
+        <w:rPr>
+          <w:rStyle w:val="CodeChar0"/>
+          <w:color w:val="FF0000"/>
+        </w:rPr>
+        <w:t>The class SimulationInputData has no property or method named 'x'</w:t>
+      </w:r>
+      <w:r>
+        <w:rPr>
+          <w:color w:val="000000" w:themeColor="text1"/>
+        </w:rPr>
+        <w:t>”.</w:t>
+      </w:r>
+      <w:r>
+        <w:rPr>
+          <w:color w:val="000000" w:themeColor="text1"/>
+        </w:rPr>
+        <w:t xml:space="preserve"> The class will also make passing of parameters to functions much less time demanding. If you need simulation </w:t>
+      </w:r>
+      <w:r>
+        <w:rPr>
+          <w:color w:val="000000" w:themeColor="text1"/>
+        </w:rPr>
+        <w:lastRenderedPageBreak/>
+        <w:t>parameters for a function, you can simply pass the simulation parameters all in one class. This allows for higher development agility and effective encapsulation of variables.</w:t>
       </w:r>
     </w:p>
     <w:p>
       <w:r>
+        <w:rPr>
+          <w:color w:val="000000" w:themeColor="text1"/>
+        </w:rPr>
+        <w:t xml:space="preserve">Lastly, the class will make the origin of the variables explicit, meaning that there is no question of what is meant by </w:t>
+      </w:r>
+      <w:r>
+        <w:rPr>
+          <w:rStyle w:val="CodeChar0"/>
+        </w:rPr>
+        <w:t>BatteryParameters.chargingEfficiency</w:t>
+      </w:r>
+      <w:r>
+        <w:t>.</w:t>
+      </w:r>
+      <w:r>
+        <w:rPr>
+          <w:color w:val="000000" w:themeColor="text1"/>
+        </w:rPr>
+        <w:t xml:space="preserve"> This will assist the comprehension of the code.</w:t>
+      </w:r>
+    </w:p>
+    <w:p>
+      <w:r>
+        <w:t xml:space="preserve">A negative consequence is that the classes make variable names longer. These are however shortened in the different functions as they are passed. For example </w:t>
+      </w:r>
+      <w:r>
+        <w:rPr>
+          <w:rStyle w:val="CodeChar0"/>
+        </w:rPr>
+        <w:t>BatteryParameters.chargingEfficiency</w:t>
+      </w:r>
+      <w:r>
+        <w:t xml:space="preserve"> will typically be written </w:t>
+      </w:r>
+      <w:r>
+        <w:rPr>
+          <w:rStyle w:val="codeChar"/>
+        </w:rPr>
+        <w:t>BattParam.chargingEfficiency</w:t>
+      </w:r>
+      <w:r>
+        <w:t>. This is ok</w:t>
+      </w:r>
+      <w:r>
+        <w:t xml:space="preserve"> because the number of classes are comprehensibly few and it contains its own full name as the type name.</w:t>
+      </w:r>
+    </w:p>
+    <w:p>
+      <w:r>
+        <w:t xml:space="preserve">The full overview of the changed variable names are displayed in </w:t>
+      </w:r>
+      <w:r>
+        <w:fldChar w:fldCharType="begin"/>
+      </w:r>
+      <w:r>
+        <w:instrText xml:space="preserve"> REF _Ref448832265 \h </w:instrText>
+      </w:r>
+      <w:r>
+        <w:fldChar w:fldCharType="separate"/>
+      </w:r>
+      <w:r>
+        <w:t>Table 2: the Complete List of Variable Name Changes in Rewritten DST</w:t>
+      </w:r>
+      <w:r>
+        <w:fldChar w:fldCharType="end"/>
+      </w:r>
+      <w:r>
+        <w:t>.</w:t>
+      </w:r>
+      <w:r>
+        <w:t xml:space="preserve"> </w:t>
+      </w:r>
+    </w:p>
+    <w:p>
+      <w:r>
+        <w:t>The unit of</w:t>
+      </w:r>
+      <w:r>
+        <w:t xml:space="preserve"> variables is included in some names,</w:t>
+      </w:r>
+      <w:r>
+        <w:t xml:space="preserve"> </w:t>
+      </w:r>
+      <w:r>
+        <w:t>in order to easily detect</w:t>
+      </w:r>
+      <w:r>
+        <w:t xml:space="preserve"> errors when writing the code. When the unit of the variable is obvious, for example when discussing power</w:t>
+      </w:r>
+      <w:r>
+        <w:t xml:space="preserve"> or load</w:t>
+      </w:r>
+      <w:r>
+        <w:t>,</w:t>
+      </w:r>
+      <w:r>
+        <w:t xml:space="preserve"> the unit is implicit and</w:t>
+      </w:r>
+      <w:r>
+        <w:t xml:space="preserve"> can be excluded.</w:t>
+      </w:r>
+    </w:p>
+    <w:p>
+      <w:r>
+        <w:t xml:space="preserve">The variables </w:t>
+      </w:r>
+      <w:r>
+        <w:rPr>
+          <w:rStyle w:val="codeChar"/>
+        </w:rPr>
+        <w:t>iPv</w:t>
+      </w:r>
+      <w:r>
+        <w:t xml:space="preserve"> and</w:t>
+      </w:r>
+      <w:r>
+        <w:rPr>
+          <w:rStyle w:val="codeChar"/>
+        </w:rPr>
+        <w:t xml:space="preserve"> jBatt</w:t>
+      </w:r>
+      <w:r>
+        <w:t xml:space="preserve"> are important to notice. They represent the current iteration in the simulation space, meaning the i’th PV iteration and j’th battery iteration. Outside the simulation execution, these represent a reference to the iterations, and are the index of simulations in the different matrixes. Meaning that if we have a </w:t>
+      </w:r>
+      <w:r>
+        <w:rPr>
+          <w:rStyle w:val="codeChar"/>
+        </w:rPr>
+        <w:t>pvStartKw = 100</w:t>
+      </w:r>
+      <w:r>
+        <w:t xml:space="preserve"> and </w:t>
+      </w:r>
+      <w:r>
+        <w:rPr>
+          <w:rStyle w:val="codeChar"/>
+        </w:rPr>
+        <w:t>battStartKw = 100</w:t>
+      </w:r>
+      <w:r>
+        <w:t xml:space="preserve">, the loss of load time series can be referred to in </w:t>
+      </w:r>
+      <w:r>
+        <w:rPr>
+          <w:rStyle w:val="codeChar"/>
+        </w:rPr>
+        <w:t>SimOut.lossOfLoad(:,1,1),</w:t>
+      </w:r>
+      <w:r>
+        <w:t xml:space="preserve"> here </w:t>
+      </w:r>
+      <w:r>
+        <w:rPr>
+          <w:rStyle w:val="codeChar"/>
+        </w:rPr>
+        <w:t>iPv = 1</w:t>
+      </w:r>
+      <w:r>
+        <w:t xml:space="preserve">, and </w:t>
+      </w:r>
+      <w:r>
+        <w:rPr>
+          <w:rStyle w:val="codeChar"/>
+        </w:rPr>
+        <w:t>jBatt = 1</w:t>
+      </w:r>
+      <w:r>
+        <w:t>. This way of referring to simulations is recurring in the rewritten DST.</w:t>
+      </w:r>
+    </w:p>
+    <w:p>
+      <w:pPr>
+        <w:pStyle w:val="Heading3"/>
+      </w:pPr>
+      <w:r>
+        <w:t>Formatting</w:t>
+      </w:r>
+    </w:p>
+    <w:p>
+      <w:r>
+        <w:t xml:space="preserve">Due to increased length in variable names, a consistent column style of arithmetic. The operators become the aligning border. The idea is that the user will get used to seeing the equations in this form, so the predictability of the format will remove ambivalence and doubts while speeding up equation comprehension. This is introduced because of the wide formatting in Matlab and the increased length of variable names in the rewritten DST. This way the user can read the script without scrolling. When rewriting the DST in Python, this formatting might not be necessary for readability. An example of the </w:t>
+      </w:r>
+      <w:r>
+        <w:t xml:space="preserve">formatting style can be seen in </w:t>
+      </w:r>
+      <w:r>
+        <w:fldChar w:fldCharType="begin"/>
+      </w:r>
+      <w:r>
+        <w:instrText xml:space="preserve"> REF _Ref448847796 \h </w:instrText>
+      </w:r>
+      <w:r>
+        <w:fldChar w:fldCharType="separate"/>
+      </w:r>
+      <w:r>
+        <w:t>Figure 2:1: example of rewritten DST formatting</w:t>
+      </w:r>
+      <w:r>
+        <w:fldChar w:fldCharType="end"/>
+      </w:r>
+    </w:p>
+    <w:p/>
+    <w:bookmarkStart w:id="3" w:name="_Ref448847796"/>
+    <w:bookmarkStart w:id="4" w:name="_MON_1522589467"/>
+    <w:bookmarkEnd w:id="4"/>
+    <w:p>
+      <w:pPr>
+        <w:pStyle w:val="Caption"/>
+      </w:pPr>
+      <w:r>
+        <w:object w:dxaOrig="9406" w:dyaOrig="7111" w14:anchorId="35C7C363">
+          <v:shapetype id="_x0000_t75" coordsize="21600,21600" o:spt="75" o:preferrelative="t" path="m@4@5l@4@11@9@11@9@5xe" filled="f" stroked="f">
+            <v:stroke joinstyle="miter"/>
+            <v:formulas>
+              <v:f eqn="if lineDrawn pixelLineWidth 0"/>
+              <v:f eqn="sum @0 1 0"/>
+              <v:f eqn="sum 0 0 @1"/>
+              <v:f eqn="prod @2 1 2"/>
+              <v:f eqn="prod @3 21600 pixelWidth"/>
+              <v:f eqn="prod @3 21600 pixelHeight"/>
+              <v:f eqn="sum @0 0 1"/>
+              <v:f eqn="prod @6 1 2"/>
+              <v:f eqn="prod @7 21600 pixelWidth"/>
+              <v:f eqn="sum @8 21600 0"/>
+              <v:f eqn="prod @7 21600 pixelHeight"/>
+              <v:f eqn="sum @10 21600 0"/>
+            </v:formulas>
+            <v:path o:extrusionok="f" gradientshapeok="t" o:connecttype="rect"/>
+            <o:lock v:ext="edit" aspectratio="t"/>
+          </v:shapetype>
+          <v:shape id="_x0000_i1031" type="#_x0000_t75" style="width:470.5pt;height:355.8pt" o:ole="">
+            <v:imagedata r:id="rId10" o:title=""/>
+          </v:shape>
+          <o:OLEObject Type="Embed" ProgID="Word.Document.12" ShapeID="_x0000_i1031" DrawAspect="Content" ObjectID="_1522604589" r:id="rId11">
+            <o:FieldCodes>\s</o:FieldCodes>
+          </o:OLEObject>
+        </w:object>
+      </w:r>
+      <w:r>
+        <w:t xml:space="preserve">Figure </w:t>
+      </w:r>
+      <w:r>
+        <w:fldChar w:fldCharType="begin"/>
+      </w:r>
+      <w:r>
+        <w:instrText xml:space="preserve"> STYLEREF 1 \s </w:instrText>
+      </w:r>
+      <w:r>
+        <w:fldChar w:fldCharType="separate"/>
+      </w:r>
+      <w:r>
+        <w:t>2</w:t>
+      </w:r>
+      <w:r>
+        <w:fldChar w:fldCharType="end"/>
+      </w:r>
+      <w:r>
+        <w:t>:</w:t>
+      </w:r>
+      <w:r>
+        <w:fldChar w:fldCharType="begin"/>
+      </w:r>
+      <w:r>
+        <w:instrText xml:space="preserve"> SEQ Figure \* ARABIC \s 1 </w:instrText>
+      </w:r>
+      <w:r>
+        <w:fldChar w:fldCharType="separate"/>
+      </w:r>
+      <w:r>
+        <w:t>1</w:t>
+      </w:r>
+      <w:r>
+        <w:fldChar w:fldCharType="end"/>
+      </w:r>
+      <w:r>
+        <w:t>: example of rewritten DST formatting</w:t>
+      </w:r>
+      <w:bookmarkEnd w:id="3"/>
+    </w:p>
+    <w:p>
+      <w:pPr>
+        <w:pStyle w:val="Caption"/>
+      </w:pPr>
+    </w:p>
+    <w:p>
+      <w:pPr>
+        <w:pStyle w:val="Heading3"/>
+      </w:pPr>
+      <w:bookmarkStart w:id="5" w:name="_Ref443042804"/>
+      <w:r>
+        <w:t>Modularization and Encapsulation</w:t>
+      </w:r>
+      <w:bookmarkEnd w:id="5"/>
+    </w:p>
+    <w:p>
+      <w:r>
+        <w:t>Describe the concept</w:t>
+      </w:r>
+    </w:p>
+    <w:p>
+      <w:r>
         <w:t>Describe the implementation</w:t>
+      </w:r>
+    </w:p>
+    <w:p>
+      <w:r>
+        <w:t>Example the SoC and power balance average implementation</w:t>
       </w:r>
     </w:p>
     <w:p/>
     <w:p>
       <w:r>
-        <w:t>Example the SoC and power balance average implementation</w:t>
+        <w:t>The first</w:t>
+      </w:r>
+      <w:r>
+        <w:t xml:space="preserve"> problem </w:t>
+      </w:r>
+      <w:r>
+        <w:t xml:space="preserve">that one encounter while using </w:t>
+      </w:r>
+      <w:r>
+        <w:t>lo</w:t>
+      </w:r>
+      <w:bookmarkStart w:id="6" w:name="_GoBack"/>
+      <w:bookmarkEnd w:id="6"/>
+      <w:r>
+        <w:t>gplot.m is the lacking</w:t>
+      </w:r>
+      <w:r>
+        <w:t xml:space="preserve"> encapsulation of variables. All the variables used in the computation would stay in the workspace at finished execution. This would make for a tedious search amongst variables in the workspace, in order to find some variables that might be of use to you. When this is accompanied by counter intuitive names, this can become a big obstacle. </w:t>
       </w:r>
     </w:p>
+    <w:p>
+      <w:r>
+        <w:t>The solution for encapsulation is to place all the functionality within Matlab functions, and make sure that each module has an associated output class. The result is a workspace with only the parameter, input and output classes.</w:t>
+      </w:r>
+    </w:p>
+    <w:p/>
+    <w:p>
+      <w:r>
+        <w:t xml:space="preserve">The modularization in the rewritten DST mainly follows the principle of intuition. It has been said about code that it “does one thing well” </w:t>
+      </w:r>
+      <w:sdt>
+        <w:sdtPr>
+          <w:id w:val="-522238650"/>
+          <w:citation/>
+        </w:sdtPr>
+        <w:sdtContent>
+          <w:r>
+            <w:fldChar w:fldCharType="begin"/>
+          </w:r>
+          <w:r>
+            <w:instrText xml:space="preserve"> CITATION Rob09 \l 1044 </w:instrText>
+          </w:r>
+          <w:r>
+            <w:fldChar w:fldCharType="separate"/>
+          </w:r>
+          <w:r>
+            <w:rPr>
+              <w:noProof/>
+            </w:rPr>
+            <w:t>(Martin 2009)</w:t>
+          </w:r>
+          <w:r>
+            <w:fldChar w:fldCharType="end"/>
+          </w:r>
+        </w:sdtContent>
+      </w:sdt>
+      <w:r>
+        <w:t xml:space="preserve">, this can not be followed completely in this </w:t>
+      </w:r>
+      <w:r>
+        <w:lastRenderedPageBreak/>
+        <w:t>Matlab implementation. The reason being that the data-sets are too large to continuously pass between functions. Function calls in Matlab are ‘Call By Value’, meaning that a variable passed to a function is copied to the function scope. The potential memory consumption and computation overhead while doing this, could affect the development and testing flow. Hence, further modularization is reserved for a python implementation.</w:t>
+      </w:r>
+    </w:p>
+    <w:p/>
     <w:p>
       <w:r>
         <w:t>A consequence is that the inspection or creation of any output, calculation or feature, would require the entire DST to be executed. If for example you wished to plot one solution, you would have to hard-code the solution to be plotted during the next execution of the DST.</w:t>
@@ -5094,16 +5831,16 @@
       <w:r>
         <w:t xml:space="preserve">The DST is intended for micro and small scale enterprises (MSSE). These are likely to rely on small economical </w:t>
       </w:r>
-      <w:commentRangeStart w:id="3"/>
+      <w:commentRangeStart w:id="7"/>
       <w:r>
         <w:t>margins</w:t>
       </w:r>
-      <w:commentRangeEnd w:id="3"/>
+      <w:commentRangeEnd w:id="7"/>
       <w:r>
         <w:rPr>
           <w:rStyle w:val="CommentReference"/>
         </w:rPr>
-        <w:commentReference w:id="3"/>
+        <w:commentReference w:id="7"/>
       </w:r>
       <w:r>
         <w:t>.</w:t>
@@ -5297,6 +6034,7 @@
         <w:rPr>
           <w:rStyle w:val="MathsChar"/>
         </w:rPr>
+        <w:lastRenderedPageBreak/>
         <w:t>No(DOD)</w:t>
       </w:r>
       <w:r>
@@ -5321,7 +6059,6 @@
             <w:rPr>
               <w:rFonts w:ascii="Cambria Math" w:hAnsi="Cambria Math" w:cs="Times New Roman"/>
             </w:rPr>
-            <w:lastRenderedPageBreak/>
             <m:t xml:space="preserve">ExpL= </m:t>
           </m:r>
           <m:f>
@@ -5875,7 +6612,7 @@
                           </pic:cNvPicPr>
                         </pic:nvPicPr>
                         <pic:blipFill>
-                          <a:blip r:embed="rId10">
+                          <a:blip r:embed="rId12">
                             <a:extLst>
                               <a:ext uri="{28A0092B-C50C-407E-A947-70E740481C1C}">
                                 <a14:useLocalDpi xmlns:a14="http://schemas.microsoft.com/office/drawing/2010/main" val="0"/>
@@ -5911,7 +6648,7 @@
             <w:pPr>
               <w:pStyle w:val="Caption"/>
             </w:pPr>
-            <w:bookmarkStart w:id="4" w:name="_Ref442784903"/>
+            <w:bookmarkStart w:id="8" w:name="_Ref442784903"/>
             <w:r>
               <w:t xml:space="preserve">Figure </w:t>
             </w:r>
@@ -5948,7 +6685,7 @@
             <w:r>
               <w:fldChar w:fldCharType="end"/>
             </w:r>
-            <w:bookmarkEnd w:id="4"/>
+            <w:bookmarkEnd w:id="8"/>
             <w:r>
               <w:t>: Plotting DoD(Cycles To Failure) w/initial parameters.</w:t>
             </w:r>
@@ -7017,7 +7754,7 @@
         <w:fldChar w:fldCharType="separate"/>
       </w:r>
       <w:r>
-        <w:t>2</w:t>
+        <w:t>3</w:t>
       </w:r>
       <w:r>
         <w:fldChar w:fldCharType="end"/>
@@ -8291,7 +9028,7 @@
         <w:fldChar w:fldCharType="separate"/>
       </w:r>
       <w:r>
-        <w:t>3</w:t>
+        <w:t>4</w:t>
       </w:r>
       <w:r>
         <w:fldChar w:fldCharType="end"/>
@@ -9364,7 +10101,7 @@
         <w:fldChar w:fldCharType="separate"/>
       </w:r>
       <w:r>
-        <w:t>4</w:t>
+        <w:t>5</w:t>
       </w:r>
       <w:r>
         <w:fldChar w:fldCharType="end"/>
@@ -10268,7 +11005,7 @@
       <w:pPr>
         <w:pStyle w:val="Caption"/>
       </w:pPr>
-      <w:bookmarkStart w:id="5" w:name="_Ref444019073"/>
+      <w:bookmarkStart w:id="9" w:name="_Ref444019073"/>
       <w:r>
         <w:t xml:space="preserve">Table </w:t>
       </w:r>
@@ -10282,12 +11019,12 @@
         <w:fldChar w:fldCharType="separate"/>
       </w:r>
       <w:r>
-        <w:t>5</w:t>
+        <w:t>6</w:t>
       </w:r>
       <w:r>
         <w:fldChar w:fldCharType="end"/>
       </w:r>
-      <w:bookmarkEnd w:id="5"/>
+      <w:bookmarkEnd w:id="9"/>
       <w:r>
         <w:t>:The Profiler Tool run on the previous DST</w:t>
       </w:r>
@@ -10356,8 +11093,8 @@
                   <w:pPr>
                     <w:pStyle w:val="tableHeader"/>
                   </w:pPr>
-                  <w:bookmarkStart w:id="6" w:name="selftimedef"/>
-                  <w:bookmarkEnd w:id="6"/>
+                  <w:bookmarkStart w:id="10" w:name="selftimedef"/>
+                  <w:bookmarkEnd w:id="10"/>
                   <w:r>
                     <w:t>Function Name</w:t>
                   </w:r>
@@ -10466,7 +11203,7 @@
                   <w:pPr>
                     <w:pStyle w:val="tableEntry"/>
                   </w:pPr>
-                  <w:hyperlink r:id="rId11" w:history="1">
+                  <w:hyperlink r:id="rId13" w:history="1">
                     <w:r>
                       <w:rPr>
                         <w:rStyle w:val="Hyperlink"/>
@@ -10570,7 +11307,7 @@
                                 </pic:cNvPicPr>
                               </pic:nvPicPr>
                               <pic:blipFill>
-                                <a:blip r:link="rId12">
+                                <a:blip r:link="rId14">
                                   <a:extLst>
                                     <a:ext uri="{28A0092B-C50C-407E-A947-70E740481C1C}">
                                       <a14:useLocalDpi xmlns:a14="http://schemas.microsoft.com/office/drawing/2010/main" val="0"/>
@@ -10623,7 +11360,7 @@
                                 </pic:cNvPicPr>
                               </pic:nvPicPr>
                               <pic:blipFill>
-                                <a:blip r:link="rId13">
+                                <a:blip r:link="rId15">
                                   <a:extLst>
                                     <a:ext uri="{28A0092B-C50C-407E-A947-70E740481C1C}">
                                       <a14:useLocalDpi xmlns:a14="http://schemas.microsoft.com/office/drawing/2010/main" val="0"/>
@@ -10676,7 +11413,7 @@
                   <w:pPr>
                     <w:pStyle w:val="tableEntry"/>
                   </w:pPr>
-                  <w:hyperlink r:id="rId14" w:history="1">
+                  <w:hyperlink r:id="rId16" w:history="1">
                     <w:r>
                       <w:rPr>
                         <w:rStyle w:val="Hyperlink"/>
@@ -10780,7 +11517,7 @@
                                 </pic:cNvPicPr>
                               </pic:nvPicPr>
                               <pic:blipFill>
-                                <a:blip r:link="rId12">
+                                <a:blip r:link="rId14">
                                   <a:extLst>
                                     <a:ext uri="{28A0092B-C50C-407E-A947-70E740481C1C}">
                                       <a14:useLocalDpi xmlns:a14="http://schemas.microsoft.com/office/drawing/2010/main" val="0"/>
@@ -10833,7 +11570,7 @@
                                 </pic:cNvPicPr>
                               </pic:nvPicPr>
                               <pic:blipFill>
-                                <a:blip r:link="rId13">
+                                <a:blip r:link="rId15">
                                   <a:extLst>
                                     <a:ext uri="{28A0092B-C50C-407E-A947-70E740481C1C}">
                                       <a14:useLocalDpi xmlns:a14="http://schemas.microsoft.com/office/drawing/2010/main" val="0"/>
@@ -10886,7 +11623,7 @@
                   <w:pPr>
                     <w:pStyle w:val="tableEntry"/>
                   </w:pPr>
-                  <w:hyperlink r:id="rId15" w:history="1">
+                  <w:hyperlink r:id="rId17" w:history="1">
                     <w:r>
                       <w:rPr>
                         <w:rStyle w:val="Hyperlink"/>
@@ -10990,7 +11727,7 @@
                                 </pic:cNvPicPr>
                               </pic:nvPicPr>
                               <pic:blipFill>
-                                <a:blip r:link="rId12">
+                                <a:blip r:link="rId14">
                                   <a:extLst>
                                     <a:ext uri="{28A0092B-C50C-407E-A947-70E740481C1C}">
                                       <a14:useLocalDpi xmlns:a14="http://schemas.microsoft.com/office/drawing/2010/main" val="0"/>
@@ -11043,7 +11780,7 @@
                                 </pic:cNvPicPr>
                               </pic:nvPicPr>
                               <pic:blipFill>
-                                <a:blip r:link="rId13">
+                                <a:blip r:link="rId15">
                                   <a:extLst>
                                     <a:ext uri="{28A0092B-C50C-407E-A947-70E740481C1C}">
                                       <a14:useLocalDpi xmlns:a14="http://schemas.microsoft.com/office/drawing/2010/main" val="0"/>
@@ -11096,7 +11833,7 @@
                   <w:pPr>
                     <w:pStyle w:val="tableEntry"/>
                   </w:pPr>
-                  <w:hyperlink r:id="rId16" w:history="1">
+                  <w:hyperlink r:id="rId18" w:history="1">
                     <w:r>
                       <w:rPr>
                         <w:rStyle w:val="Hyperlink"/>
@@ -11200,7 +11937,7 @@
                                 </pic:cNvPicPr>
                               </pic:nvPicPr>
                               <pic:blipFill>
-                                <a:blip r:link="rId12">
+                                <a:blip r:link="rId14">
                                   <a:extLst>
                                     <a:ext uri="{28A0092B-C50C-407E-A947-70E740481C1C}">
                                       <a14:useLocalDpi xmlns:a14="http://schemas.microsoft.com/office/drawing/2010/main" val="0"/>
@@ -11253,7 +11990,7 @@
                                 </pic:cNvPicPr>
                               </pic:nvPicPr>
                               <pic:blipFill>
-                                <a:blip r:link="rId13">
+                                <a:blip r:link="rId15">
                                   <a:extLst>
                                     <a:ext uri="{28A0092B-C50C-407E-A947-70E740481C1C}">
                                       <a14:useLocalDpi xmlns:a14="http://schemas.microsoft.com/office/drawing/2010/main" val="0"/>
@@ -11306,7 +12043,7 @@
                   <w:pPr>
                     <w:pStyle w:val="tableEntry"/>
                   </w:pPr>
-                  <w:hyperlink r:id="rId17" w:history="1">
+                  <w:hyperlink r:id="rId19" w:history="1">
                     <w:r>
                       <w:rPr>
                         <w:rStyle w:val="Hyperlink"/>
@@ -11410,7 +12147,7 @@
                                 </pic:cNvPicPr>
                               </pic:nvPicPr>
                               <pic:blipFill>
-                                <a:blip r:link="rId12">
+                                <a:blip r:link="rId14">
                                   <a:extLst>
                                     <a:ext uri="{28A0092B-C50C-407E-A947-70E740481C1C}">
                                       <a14:useLocalDpi xmlns:a14="http://schemas.microsoft.com/office/drawing/2010/main" val="0"/>
@@ -11463,7 +12200,7 @@
                                 </pic:cNvPicPr>
                               </pic:nvPicPr>
                               <pic:blipFill>
-                                <a:blip r:link="rId13">
+                                <a:blip r:link="rId15">
                                   <a:extLst>
                                     <a:ext uri="{28A0092B-C50C-407E-A947-70E740481C1C}">
                                       <a14:useLocalDpi xmlns:a14="http://schemas.microsoft.com/office/drawing/2010/main" val="0"/>
@@ -11516,7 +12253,7 @@
                   <w:pPr>
                     <w:pStyle w:val="tableEntry"/>
                   </w:pPr>
-                  <w:hyperlink r:id="rId18" w:history="1">
+                  <w:hyperlink r:id="rId20" w:history="1">
                     <w:r>
                       <w:rPr>
                         <w:rStyle w:val="Hyperlink"/>
@@ -11620,7 +12357,7 @@
                                 </pic:cNvPicPr>
                               </pic:nvPicPr>
                               <pic:blipFill>
-                                <a:blip r:link="rId12">
+                                <a:blip r:link="rId14">
                                   <a:extLst>
                                     <a:ext uri="{28A0092B-C50C-407E-A947-70E740481C1C}">
                                       <a14:useLocalDpi xmlns:a14="http://schemas.microsoft.com/office/drawing/2010/main" val="0"/>
@@ -11673,7 +12410,7 @@
                                 </pic:cNvPicPr>
                               </pic:nvPicPr>
                               <pic:blipFill>
-                                <a:blip r:link="rId13">
+                                <a:blip r:link="rId15">
                                   <a:extLst>
                                     <a:ext uri="{28A0092B-C50C-407E-A947-70E740481C1C}">
                                       <a14:useLocalDpi xmlns:a14="http://schemas.microsoft.com/office/drawing/2010/main" val="0"/>
@@ -11725,7 +12462,7 @@
                   <w:pPr>
                     <w:pStyle w:val="tableEntry"/>
                   </w:pPr>
-                  <w:hyperlink r:id="rId19" w:history="1">
+                  <w:hyperlink r:id="rId21" w:history="1">
                     <w:r>
                       <w:rPr>
                         <w:rStyle w:val="Hyperlink"/>
@@ -11825,7 +12562,7 @@
                                 </pic:cNvPicPr>
                               </pic:nvPicPr>
                               <pic:blipFill>
-                                <a:blip r:link="rId12">
+                                <a:blip r:link="rId14">
                                   <a:extLst>
                                     <a:ext uri="{28A0092B-C50C-407E-A947-70E740481C1C}">
                                       <a14:useLocalDpi xmlns:a14="http://schemas.microsoft.com/office/drawing/2010/main" val="0"/>
@@ -11878,7 +12615,7 @@
                                 </pic:cNvPicPr>
                               </pic:nvPicPr>
                               <pic:blipFill>
-                                <a:blip r:link="rId13">
+                                <a:blip r:link="rId15">
                                   <a:extLst>
                                     <a:ext uri="{28A0092B-C50C-407E-A947-70E740481C1C}">
                                       <a14:useLocalDpi xmlns:a14="http://schemas.microsoft.com/office/drawing/2010/main" val="0"/>
@@ -12055,7 +12792,7 @@
       <w:pPr>
         <w:pStyle w:val="Caption"/>
       </w:pPr>
-      <w:bookmarkStart w:id="7" w:name="_Ref444019075"/>
+      <w:bookmarkStart w:id="11" w:name="_Ref444019075"/>
       <w:r>
         <w:t xml:space="preserve">Table </w:t>
       </w:r>
@@ -12069,12 +12806,12 @@
         <w:fldChar w:fldCharType="separate"/>
       </w:r>
       <w:r>
-        <w:t>6</w:t>
+        <w:t>7</w:t>
       </w:r>
       <w:r>
         <w:fldChar w:fldCharType="end"/>
       </w:r>
-      <w:bookmarkEnd w:id="7"/>
+      <w:bookmarkEnd w:id="11"/>
       <w:r>
         <w:t>: The Profiler Tool Run on the rewritten DST</w:t>
       </w:r>
@@ -12251,7 +12988,7 @@
                   <w:pPr>
                     <w:pStyle w:val="tableEntry"/>
                   </w:pPr>
-                  <w:hyperlink r:id="rId20" w:history="1">
+                  <w:hyperlink r:id="rId22" w:history="1">
                     <w:r>
                       <w:rPr>
                         <w:rStyle w:val="Hyperlink"/>
@@ -12355,7 +13092,7 @@
                                 </pic:cNvPicPr>
                               </pic:nvPicPr>
                               <pic:blipFill>
-                                <a:blip r:link="rId12">
+                                <a:blip r:link="rId14">
                                   <a:extLst>
                                     <a:ext uri="{28A0092B-C50C-407E-A947-70E740481C1C}">
                                       <a14:useLocalDpi xmlns:a14="http://schemas.microsoft.com/office/drawing/2010/main" val="0"/>
@@ -12408,7 +13145,7 @@
                                 </pic:cNvPicPr>
                               </pic:nvPicPr>
                               <pic:blipFill>
-                                <a:blip r:link="rId13">
+                                <a:blip r:link="rId15">
                                   <a:extLst>
                                     <a:ext uri="{28A0092B-C50C-407E-A947-70E740481C1C}">
                                       <a14:useLocalDpi xmlns:a14="http://schemas.microsoft.com/office/drawing/2010/main" val="0"/>
@@ -12461,7 +13198,7 @@
                   <w:pPr>
                     <w:pStyle w:val="tableEntry"/>
                   </w:pPr>
-                  <w:hyperlink r:id="rId21" w:history="1">
+                  <w:hyperlink r:id="rId23" w:history="1">
                     <w:r>
                       <w:rPr>
                         <w:rStyle w:val="Hyperlink"/>
@@ -12565,7 +13302,7 @@
                                 </pic:cNvPicPr>
                               </pic:nvPicPr>
                               <pic:blipFill>
-                                <a:blip r:link="rId12">
+                                <a:blip r:link="rId14">
                                   <a:extLst>
                                     <a:ext uri="{28A0092B-C50C-407E-A947-70E740481C1C}">
                                       <a14:useLocalDpi xmlns:a14="http://schemas.microsoft.com/office/drawing/2010/main" val="0"/>
@@ -12618,7 +13355,7 @@
                                 </pic:cNvPicPr>
                               </pic:nvPicPr>
                               <pic:blipFill>
-                                <a:blip r:link="rId13">
+                                <a:blip r:link="rId15">
                                   <a:extLst>
                                     <a:ext uri="{28A0092B-C50C-407E-A947-70E740481C1C}">
                                       <a14:useLocalDpi xmlns:a14="http://schemas.microsoft.com/office/drawing/2010/main" val="0"/>
@@ -12671,7 +13408,7 @@
                   <w:pPr>
                     <w:pStyle w:val="tableEntry"/>
                   </w:pPr>
-                  <w:hyperlink r:id="rId22" w:history="1">
+                  <w:hyperlink r:id="rId24" w:history="1">
                     <w:r>
                       <w:rPr>
                         <w:rStyle w:val="Hyperlink"/>
@@ -12775,7 +13512,7 @@
                                 </pic:cNvPicPr>
                               </pic:nvPicPr>
                               <pic:blipFill>
-                                <a:blip r:link="rId12">
+                                <a:blip r:link="rId14">
                                   <a:extLst>
                                     <a:ext uri="{28A0092B-C50C-407E-A947-70E740481C1C}">
                                       <a14:useLocalDpi xmlns:a14="http://schemas.microsoft.com/office/drawing/2010/main" val="0"/>
@@ -12828,7 +13565,7 @@
                                 </pic:cNvPicPr>
                               </pic:nvPicPr>
                               <pic:blipFill>
-                                <a:blip r:link="rId13">
+                                <a:blip r:link="rId15">
                                   <a:extLst>
                                     <a:ext uri="{28A0092B-C50C-407E-A947-70E740481C1C}">
                                       <a14:useLocalDpi xmlns:a14="http://schemas.microsoft.com/office/drawing/2010/main" val="0"/>
@@ -12881,7 +13618,7 @@
                   <w:pPr>
                     <w:pStyle w:val="tableEntry"/>
                   </w:pPr>
-                  <w:hyperlink r:id="rId23" w:history="1">
+                  <w:hyperlink r:id="rId25" w:history="1">
                     <w:r>
                       <w:rPr>
                         <w:rStyle w:val="Hyperlink"/>
@@ -12985,7 +13722,7 @@
                                 </pic:cNvPicPr>
                               </pic:nvPicPr>
                               <pic:blipFill>
-                                <a:blip r:link="rId12">
+                                <a:blip r:link="rId14">
                                   <a:extLst>
                                     <a:ext uri="{28A0092B-C50C-407E-A947-70E740481C1C}">
                                       <a14:useLocalDpi xmlns:a14="http://schemas.microsoft.com/office/drawing/2010/main" val="0"/>
@@ -13038,7 +13775,7 @@
                                 </pic:cNvPicPr>
                               </pic:nvPicPr>
                               <pic:blipFill>
-                                <a:blip r:link="rId13">
+                                <a:blip r:link="rId15">
                                   <a:extLst>
                                     <a:ext uri="{28A0092B-C50C-407E-A947-70E740481C1C}">
                                       <a14:useLocalDpi xmlns:a14="http://schemas.microsoft.com/office/drawing/2010/main" val="0"/>
@@ -13091,7 +13828,7 @@
                   <w:pPr>
                     <w:pStyle w:val="tableEntry"/>
                   </w:pPr>
-                  <w:hyperlink r:id="rId24" w:history="1">
+                  <w:hyperlink r:id="rId26" w:history="1">
                     <w:r>
                       <w:rPr>
                         <w:rStyle w:val="Hyperlink"/>
@@ -13195,7 +13932,7 @@
                                 </pic:cNvPicPr>
                               </pic:nvPicPr>
                               <pic:blipFill>
-                                <a:blip r:link="rId12">
+                                <a:blip r:link="rId14">
                                   <a:extLst>
                                     <a:ext uri="{28A0092B-C50C-407E-A947-70E740481C1C}">
                                       <a14:useLocalDpi xmlns:a14="http://schemas.microsoft.com/office/drawing/2010/main" val="0"/>
@@ -13248,7 +13985,7 @@
                                 </pic:cNvPicPr>
                               </pic:nvPicPr>
                               <pic:blipFill>
-                                <a:blip r:link="rId13">
+                                <a:blip r:link="rId15">
                                   <a:extLst>
                                     <a:ext uri="{28A0092B-C50C-407E-A947-70E740481C1C}">
                                       <a14:useLocalDpi xmlns:a14="http://schemas.microsoft.com/office/drawing/2010/main" val="0"/>
@@ -13301,7 +14038,7 @@
                   <w:pPr>
                     <w:pStyle w:val="tableEntry"/>
                   </w:pPr>
-                  <w:hyperlink r:id="rId25" w:history="1">
+                  <w:hyperlink r:id="rId27" w:history="1">
                     <w:r>
                       <w:rPr>
                         <w:rStyle w:val="Hyperlink"/>
@@ -13405,7 +14142,7 @@
                                 </pic:cNvPicPr>
                               </pic:nvPicPr>
                               <pic:blipFill>
-                                <a:blip r:link="rId12">
+                                <a:blip r:link="rId14">
                                   <a:extLst>
                                     <a:ext uri="{28A0092B-C50C-407E-A947-70E740481C1C}">
                                       <a14:useLocalDpi xmlns:a14="http://schemas.microsoft.com/office/drawing/2010/main" val="0"/>
@@ -13458,7 +14195,7 @@
                                 </pic:cNvPicPr>
                               </pic:nvPicPr>
                               <pic:blipFill>
-                                <a:blip r:link="rId13">
+                                <a:blip r:link="rId15">
                                   <a:extLst>
                                     <a:ext uri="{28A0092B-C50C-407E-A947-70E740481C1C}">
                                       <a14:useLocalDpi xmlns:a14="http://schemas.microsoft.com/office/drawing/2010/main" val="0"/>
@@ -13510,7 +14247,7 @@
                   <w:pPr>
                     <w:pStyle w:val="tableEntry"/>
                   </w:pPr>
-                  <w:hyperlink r:id="rId26" w:history="1">
+                  <w:hyperlink r:id="rId28" w:history="1">
                     <w:r>
                       <w:rPr>
                         <w:rStyle w:val="Hyperlink"/>
@@ -13610,7 +14347,7 @@
                                 </pic:cNvPicPr>
                               </pic:nvPicPr>
                               <pic:blipFill>
-                                <a:blip r:link="rId12">
+                                <a:blip r:link="rId14">
                                   <a:extLst>
                                     <a:ext uri="{28A0092B-C50C-407E-A947-70E740481C1C}">
                                       <a14:useLocalDpi xmlns:a14="http://schemas.microsoft.com/office/drawing/2010/main" val="0"/>
@@ -13663,7 +14400,7 @@
                                 </pic:cNvPicPr>
                               </pic:nvPicPr>
                               <pic:blipFill>
-                                <a:blip r:link="rId13">
+                                <a:blip r:link="rId15">
                                   <a:extLst>
                                     <a:ext uri="{28A0092B-C50C-407E-A947-70E740481C1C}">
                                       <a14:useLocalDpi xmlns:a14="http://schemas.microsoft.com/office/drawing/2010/main" val="0"/>
@@ -14079,7 +14816,7 @@
         <w:fldChar w:fldCharType="separate"/>
       </w:r>
       <w:r>
-        <w:t>7</w:t>
+        <w:t>8</w:t>
       </w:r>
       <w:r>
         <w:fldChar w:fldCharType="end"/>
@@ -14704,7 +15441,7 @@
         <w:rPr>
           <w:rStyle w:val="CommentReference"/>
         </w:rPr>
-        <w:commentReference w:id="8"/>
+        <w:commentReference w:id="12"/>
       </w:r>
     </w:p>
     <w:p>
@@ -14898,7 +15635,7 @@
                           </pic:cNvPicPr>
                         </pic:nvPicPr>
                         <pic:blipFill>
-                          <a:blip r:embed="rId27">
+                          <a:blip r:embed="rId29">
                             <a:extLst>
                               <a:ext uri="{28A0092B-C50C-407E-A947-70E740481C1C}">
                                 <a14:useLocalDpi xmlns:a14="http://schemas.microsoft.com/office/drawing/2010/main" val="0"/>
@@ -14934,8 +15671,8 @@
             <w:pPr>
               <w:pStyle w:val="Caption"/>
             </w:pPr>
-            <w:bookmarkStart w:id="9" w:name="_Ref443929573"/>
-            <w:bookmarkStart w:id="10" w:name="_Ref443988013"/>
+            <w:bookmarkStart w:id="13" w:name="_Ref443929573"/>
+            <w:bookmarkStart w:id="14" w:name="_Ref443988013"/>
             <w:r>
               <w:t xml:space="preserve">Figure </w:t>
             </w:r>
@@ -14972,11 +15709,11 @@
             <w:r>
               <w:fldChar w:fldCharType="end"/>
             </w:r>
-            <w:bookmarkEnd w:id="9"/>
+            <w:bookmarkEnd w:id="13"/>
             <w:r>
               <w:t>: A full year overview from the State Of Charge plot</w:t>
             </w:r>
-            <w:bookmarkEnd w:id="10"/>
+            <w:bookmarkEnd w:id="14"/>
           </w:p>
         </w:tc>
       </w:tr>
@@ -15038,7 +15775,7 @@
                           </pic:cNvPicPr>
                         </pic:nvPicPr>
                         <pic:blipFill>
-                          <a:blip r:embed="rId28">
+                          <a:blip r:embed="rId30">
                             <a:extLst>
                               <a:ext uri="{28A0092B-C50C-407E-A947-70E740481C1C}">
                                 <a14:useLocalDpi xmlns:a14="http://schemas.microsoft.com/office/drawing/2010/main" val="0"/>
@@ -15074,7 +15811,7 @@
             <w:pPr>
               <w:pStyle w:val="Caption"/>
             </w:pPr>
-            <w:bookmarkStart w:id="11" w:name="_Ref443988042"/>
+            <w:bookmarkStart w:id="15" w:name="_Ref443988042"/>
             <w:r>
               <w:t xml:space="preserve">Figure </w:t>
             </w:r>
@@ -15111,7 +15848,7 @@
             <w:r>
               <w:fldChar w:fldCharType="end"/>
             </w:r>
-            <w:bookmarkEnd w:id="11"/>
+            <w:bookmarkEnd w:id="15"/>
             <w:r>
               <w:t>: A more detailed part of the State of Charge plot</w:t>
             </w:r>
@@ -15310,8 +16047,8 @@
             </w:tcBorders>
             <w:vAlign w:val="center"/>
           </w:tcPr>
-          <w:bookmarkStart w:id="12" w:name="_MON_1517667907"/>
-          <w:bookmarkEnd w:id="12"/>
+          <w:bookmarkStart w:id="16" w:name="_MON_1517667907"/>
+          <w:bookmarkEnd w:id="16"/>
           <w:p>
             <w:pPr>
               <w:pStyle w:val="Caption"/>
@@ -15320,29 +16057,10 @@
             </w:pPr>
             <w:r>
               <w:object w:dxaOrig="9061" w:dyaOrig="2945" w14:anchorId="09743265">
-                <v:shapetype id="_x0000_t75" coordsize="21600,21600" o:spt="75" o:preferrelative="t" path="m@4@5l@4@11@9@11@9@5xe" filled="f" stroked="f">
-                  <v:stroke joinstyle="miter"/>
-                  <v:formulas>
-                    <v:f eqn="if lineDrawn pixelLineWidth 0"/>
-                    <v:f eqn="sum @0 1 0"/>
-                    <v:f eqn="sum 0 0 @1"/>
-                    <v:f eqn="prod @2 1 2"/>
-                    <v:f eqn="prod @3 21600 pixelWidth"/>
-                    <v:f eqn="prod @3 21600 pixelHeight"/>
-                    <v:f eqn="sum @0 0 1"/>
-                    <v:f eqn="prod @6 1 2"/>
-                    <v:f eqn="prod @7 21600 pixelWidth"/>
-                    <v:f eqn="sum @8 21600 0"/>
-                    <v:f eqn="prod @7 21600 pixelHeight"/>
-                    <v:f eqn="sum @10 21600 0"/>
-                  </v:formulas>
-                  <v:path o:extrusionok="f" gradientshapeok="t" o:connecttype="rect"/>
-                  <o:lock v:ext="edit" aspectratio="t"/>
-                </v:shapetype>
-                <v:shape id="_x0000_i1025" type="#_x0000_t75" style="width:453.75pt;height:147pt" o:ole="">
-                  <v:imagedata r:id="rId29" o:title=""/>
+                <v:shape id="_x0000_i1025" type="#_x0000_t75" style="width:453.75pt;height:147.35pt" o:ole="">
+                  <v:imagedata r:id="rId31" o:title=""/>
                 </v:shape>
-                <o:OLEObject Type="Embed" ProgID="Word.Document.12" ShapeID="_x0000_i1025" DrawAspect="Content" ObjectID="_1522510195" r:id="rId30">
+                <o:OLEObject Type="Embed" ProgID="Word.Document.12" ShapeID="_x0000_i1025" DrawAspect="Content" ObjectID="_1522604590" r:id="rId32">
                   <o:FieldCodes>\s</o:FieldCodes>
                 </o:OLEObject>
               </w:object>
@@ -15355,7 +16073,7 @@
       <w:pPr>
         <w:pStyle w:val="Caption"/>
       </w:pPr>
-      <w:bookmarkStart w:id="13" w:name="_Ref443993198"/>
+      <w:bookmarkStart w:id="17" w:name="_Ref443993198"/>
       <w:r>
         <w:t xml:space="preserve">Figure </w:t>
       </w:r>
@@ -15392,7 +16110,7 @@
       <w:r>
         <w:fldChar w:fldCharType="end"/>
       </w:r>
-      <w:bookmarkEnd w:id="13"/>
+      <w:bookmarkEnd w:id="17"/>
       <w:r>
         <w:t xml:space="preserve">: </w:t>
       </w:r>
@@ -15427,8 +16145,8 @@
             </w:tcBorders>
             <w:vAlign w:val="center"/>
           </w:tcPr>
-          <w:bookmarkStart w:id="14" w:name="_MON_1517733700"/>
-          <w:bookmarkEnd w:id="14"/>
+          <w:bookmarkStart w:id="18" w:name="_MON_1517733700"/>
+          <w:bookmarkEnd w:id="18"/>
           <w:p>
             <w:pPr>
               <w:keepNext/>
@@ -15436,10 +16154,10 @@
             </w:pPr>
             <w:r>
               <w:object w:dxaOrig="9061" w:dyaOrig="2945" w14:anchorId="49BDF5AD">
-                <v:shape id="_x0000_i1026" type="#_x0000_t75" style="width:453.75pt;height:147pt" o:ole="">
-                  <v:imagedata r:id="rId31" o:title=""/>
+                <v:shape id="_x0000_i1026" type="#_x0000_t75" style="width:453.75pt;height:147.35pt" o:ole="">
+                  <v:imagedata r:id="rId33" o:title=""/>
                 </v:shape>
-                <o:OLEObject Type="Embed" ProgID="Word.Document.12" ShapeID="_x0000_i1026" DrawAspect="Content" ObjectID="_1522510196" r:id="rId32">
+                <o:OLEObject Type="Embed" ProgID="Word.Document.12" ShapeID="_x0000_i1026" DrawAspect="Content" ObjectID="_1522604591" r:id="rId34">
                   <o:FieldCodes>\s</o:FieldCodes>
                 </o:OLEObject>
               </w:object>
@@ -15452,7 +16170,7 @@
       <w:pPr>
         <w:pStyle w:val="Caption"/>
       </w:pPr>
-      <w:bookmarkStart w:id="15" w:name="_Ref443993993"/>
+      <w:bookmarkStart w:id="19" w:name="_Ref443993993"/>
       <w:r>
         <w:t xml:space="preserve">Figure </w:t>
       </w:r>
@@ -15489,7 +16207,7 @@
       <w:r>
         <w:fldChar w:fldCharType="end"/>
       </w:r>
-      <w:bookmarkEnd w:id="15"/>
+      <w:bookmarkEnd w:id="19"/>
       <w:r>
         <w:t xml:space="preserve">: The same code as in </w:t>
       </w:r>
@@ -15569,7 +16287,7 @@
                           </pic:cNvPicPr>
                         </pic:nvPicPr>
                         <pic:blipFill>
-                          <a:blip r:embed="rId33">
+                          <a:blip r:embed="rId35">
                             <a:extLst>
                               <a:ext uri="{28A0092B-C50C-407E-A947-70E740481C1C}">
                                 <a14:useLocalDpi xmlns:a14="http://schemas.microsoft.com/office/drawing/2010/main" val="0"/>
@@ -15605,7 +16323,7 @@
             <w:pPr>
               <w:pStyle w:val="Caption"/>
             </w:pPr>
-            <w:bookmarkStart w:id="16" w:name="_Ref443928581"/>
+            <w:bookmarkStart w:id="20" w:name="_Ref443928581"/>
             <w:r>
               <w:t xml:space="preserve">Figure </w:t>
             </w:r>
@@ -15642,7 +16360,7 @@
             <w:r>
               <w:fldChar w:fldCharType="end"/>
             </w:r>
-            <w:bookmarkEnd w:id="16"/>
+            <w:bookmarkEnd w:id="20"/>
             <w:r>
               <w:t>: The old attempt at making a power balance plotThe ‘Energy from PV’ and ‘Energy flow from battery’ is in reality the potential energy absorbed by the PV, and the needed battery output to meet the load demands respectively.</w:t>
             </w:r>
@@ -15709,7 +16427,7 @@
                           </pic:cNvPicPr>
                         </pic:nvPicPr>
                         <pic:blipFill>
-                          <a:blip r:embed="rId34">
+                          <a:blip r:embed="rId36">
                             <a:extLst>
                               <a:ext uri="{28A0092B-C50C-407E-A947-70E740481C1C}">
                                 <a14:useLocalDpi xmlns:a14="http://schemas.microsoft.com/office/drawing/2010/main" val="0"/>
@@ -15833,8 +16551,8 @@
             </w:tcBorders>
             <w:vAlign w:val="center"/>
           </w:tcPr>
-          <w:bookmarkStart w:id="17" w:name="_MON_1517738090"/>
-          <w:bookmarkEnd w:id="17"/>
+          <w:bookmarkStart w:id="21" w:name="_MON_1517738090"/>
+          <w:bookmarkEnd w:id="21"/>
           <w:p>
             <w:pPr>
               <w:keepNext/>
@@ -15842,10 +16560,10 @@
             </w:pPr>
             <w:r>
               <w:object w:dxaOrig="9406" w:dyaOrig="5437" w14:anchorId="1786D567">
-                <v:shape id="_x0000_i1027" type="#_x0000_t75" style="width:471pt;height:271.5pt" o:ole="">
-                  <v:imagedata r:id="rId35" o:title=""/>
+                <v:shape id="_x0000_i1027" type="#_x0000_t75" style="width:470.5pt;height:271.25pt" o:ole="">
+                  <v:imagedata r:id="rId37" o:title=""/>
                 </v:shape>
-                <o:OLEObject Type="Embed" ProgID="Word.Document.12" ShapeID="_x0000_i1027" DrawAspect="Content" ObjectID="_1522510197" r:id="rId36">
+                <o:OLEObject Type="Embed" ProgID="Word.Document.12" ShapeID="_x0000_i1027" DrawAspect="Content" ObjectID="_1522604592" r:id="rId38">
                   <o:FieldCodes>\s</o:FieldCodes>
                 </o:OLEObject>
               </w:object>
@@ -16190,8 +16908,8 @@
             </w:tcBorders>
             <w:vAlign w:val="center"/>
           </w:tcPr>
-          <w:bookmarkStart w:id="18" w:name="_MON_1517746579"/>
-          <w:bookmarkEnd w:id="18"/>
+          <w:bookmarkStart w:id="22" w:name="_MON_1517746579"/>
+          <w:bookmarkEnd w:id="22"/>
           <w:p>
             <w:pPr>
               <w:keepNext/>
@@ -16199,10 +16917,10 @@
             </w:pPr>
             <w:r>
               <w:object w:dxaOrig="9406" w:dyaOrig="5347" w14:anchorId="2AB584F2">
-                <v:shape id="_x0000_i1028" type="#_x0000_t75" style="width:471pt;height:267pt" o:ole="">
-                  <v:imagedata r:id="rId37" o:title=""/>
+                <v:shape id="_x0000_i1028" type="#_x0000_t75" style="width:470.5pt;height:267.05pt" o:ole="">
+                  <v:imagedata r:id="rId39" o:title=""/>
                 </v:shape>
-                <o:OLEObject Type="Embed" ProgID="Word.Document.12" ShapeID="_x0000_i1028" DrawAspect="Content" ObjectID="_1522510198" r:id="rId38">
+                <o:OLEObject Type="Embed" ProgID="Word.Document.12" ShapeID="_x0000_i1028" DrawAspect="Content" ObjectID="_1522604593" r:id="rId40">
                   <o:FieldCodes>\s</o:FieldCodes>
                 </o:OLEObject>
               </w:object>
@@ -16212,7 +16930,7 @@
             <w:pPr>
               <w:pStyle w:val="Caption"/>
             </w:pPr>
-            <w:bookmarkStart w:id="19" w:name="_Ref444005275"/>
+            <w:bookmarkStart w:id="23" w:name="_Ref444005275"/>
             <w:r>
               <w:t xml:space="preserve">Figure </w:t>
             </w:r>
@@ -16249,7 +16967,7 @@
             <w:r>
               <w:fldChar w:fldCharType="end"/>
             </w:r>
-            <w:bookmarkEnd w:id="19"/>
+            <w:bookmarkEnd w:id="23"/>
             <w:r>
               <w:t>: Correcting the battOutputKw variable to not account for power that is not output when batteries are at min SoC</w:t>
             </w:r>
@@ -16362,8 +17080,8 @@
             </w:tcBorders>
             <w:vAlign w:val="center"/>
           </w:tcPr>
-          <w:bookmarkStart w:id="20" w:name="_MON_1517667344"/>
-          <w:bookmarkEnd w:id="20"/>
+          <w:bookmarkStart w:id="24" w:name="_MON_1517667344"/>
+          <w:bookmarkEnd w:id="24"/>
           <w:p>
             <w:pPr>
               <w:keepNext/>
@@ -16371,10 +17089,10 @@
             </w:pPr>
             <w:r>
               <w:object w:dxaOrig="9061" w:dyaOrig="12642" w14:anchorId="10B9F80E">
-                <v:shape id="_x0000_i1029" type="#_x0000_t75" style="width:470.25pt;height:632.25pt" o:ole="">
-                  <v:imagedata r:id="rId39" o:title=""/>
+                <v:shape id="_x0000_i1029" type="#_x0000_t75" style="width:470.5pt;height:632.1pt" o:ole="">
+                  <v:imagedata r:id="rId41" o:title=""/>
                 </v:shape>
-                <o:OLEObject Type="Embed" ProgID="Word.Document.12" ShapeID="_x0000_i1029" DrawAspect="Content" ObjectID="_1522510199" r:id="rId40">
+                <o:OLEObject Type="Embed" ProgID="Word.Document.12" ShapeID="_x0000_i1029" DrawAspect="Content" ObjectID="_1522604594" r:id="rId42">
                   <o:FieldCodes>\s</o:FieldCodes>
                 </o:OLEObject>
               </w:object>
@@ -16384,7 +17102,7 @@
             <w:pPr>
               <w:pStyle w:val="Caption"/>
             </w:pPr>
-            <w:bookmarkStart w:id="21" w:name="_Ref443996081"/>
+            <w:bookmarkStart w:id="25" w:name="_Ref443996081"/>
             <w:r>
               <w:t xml:space="preserve">Figure </w:t>
             </w:r>
@@ -16421,7 +17139,7 @@
             <w:r>
               <w:fldChar w:fldCharType="end"/>
             </w:r>
-            <w:bookmarkEnd w:id="21"/>
+            <w:bookmarkEnd w:id="25"/>
             <w:r>
               <w:t>: The new power balance plotting implementation.</w:t>
             </w:r>
@@ -16473,18 +17191,18 @@
             </w:tcBorders>
             <w:vAlign w:val="center"/>
           </w:tcPr>
-          <w:bookmarkStart w:id="22" w:name="_MON_1517667810"/>
-          <w:bookmarkEnd w:id="22"/>
+          <w:bookmarkStart w:id="26" w:name="_MON_1517667810"/>
+          <w:bookmarkEnd w:id="26"/>
           <w:p>
             <w:pPr>
               <w:pStyle w:val="Caption"/>
             </w:pPr>
             <w:r>
               <w:object w:dxaOrig="9061" w:dyaOrig="4984" w14:anchorId="496DF725">
-                <v:shape id="_x0000_i1030" type="#_x0000_t75" style="width:453.75pt;height:249pt" o:ole="">
-                  <v:imagedata r:id="rId41" o:title=""/>
+                <v:shape id="_x0000_i1030" type="#_x0000_t75" style="width:453.75pt;height:248.65pt" o:ole="">
+                  <v:imagedata r:id="rId43" o:title=""/>
                 </v:shape>
-                <o:OLEObject Type="Embed" ProgID="Word.Document.12" ShapeID="_x0000_i1030" DrawAspect="Content" ObjectID="_1522510200" r:id="rId42">
+                <o:OLEObject Type="Embed" ProgID="Word.Document.12" ShapeID="_x0000_i1030" DrawAspect="Content" ObjectID="_1522604595" r:id="rId44">
                   <o:FieldCodes>\s</o:FieldCodes>
                 </o:OLEObject>
               </w:object>
@@ -16804,7 +17522,7 @@
                           </pic:cNvPicPr>
                         </pic:nvPicPr>
                         <pic:blipFill>
-                          <a:blip r:embed="rId43">
+                          <a:blip r:embed="rId45">
                             <a:extLst>
                               <a:ext uri="{28A0092B-C50C-407E-A947-70E740481C1C}">
                                 <a14:useLocalDpi xmlns:a14="http://schemas.microsoft.com/office/drawing/2010/main" val="0"/>
@@ -16840,7 +17558,7 @@
             <w:pPr>
               <w:pStyle w:val="Caption"/>
             </w:pPr>
-            <w:bookmarkStart w:id="23" w:name="_Ref444011444"/>
+            <w:bookmarkStart w:id="27" w:name="_Ref444011444"/>
             <w:r>
               <w:t xml:space="preserve">Figure </w:t>
             </w:r>
@@ -16877,7 +17595,7 @@
             <w:r>
               <w:fldChar w:fldCharType="end"/>
             </w:r>
-            <w:bookmarkEnd w:id="23"/>
+            <w:bookmarkEnd w:id="27"/>
             <w:r>
               <w:t xml:space="preserve">: The new power balance plot. Here the yellow plot lines represent the power that is actually utilized from the PV. The blue line represent the net power to serve the load from PV and batteries. The red line is the load demand in Kw. The blue line will overlap the red line whenever the load demands are met. </w:t>
             </w:r>
@@ -16924,7 +17642,7 @@
                           </pic:cNvPicPr>
                         </pic:nvPicPr>
                         <pic:blipFill>
-                          <a:blip r:embed="rId44">
+                          <a:blip r:embed="rId46">
                             <a:extLst>
                               <a:ext uri="{28A0092B-C50C-407E-A947-70E740481C1C}">
                                 <a14:useLocalDpi xmlns:a14="http://schemas.microsoft.com/office/drawing/2010/main" val="0"/>
@@ -16960,7 +17678,7 @@
             <w:pPr>
               <w:pStyle w:val="Caption"/>
             </w:pPr>
-            <w:bookmarkStart w:id="24" w:name="_Ref444011447"/>
+            <w:bookmarkStart w:id="28" w:name="_Ref444011447"/>
             <w:r>
               <w:t xml:space="preserve">Figure </w:t>
             </w:r>
@@ -16997,7 +17715,7 @@
             <w:r>
               <w:fldChar w:fldCharType="end"/>
             </w:r>
-            <w:bookmarkEnd w:id="24"/>
+            <w:bookmarkEnd w:id="28"/>
             <w:r>
               <w:t>: The Average Day Power Balance.</w:t>
             </w:r>
@@ -17223,11 +17941,11 @@
       <w:pPr>
         <w:pStyle w:val="Appendix1"/>
       </w:pPr>
-      <w:bookmarkStart w:id="25" w:name="_Ref448768275"/>
+      <w:bookmarkStart w:id="29" w:name="_Ref448768275"/>
       <w:r>
         <w:t>Old DST: Logplot.m</w:t>
       </w:r>
-      <w:bookmarkEnd w:id="25"/>
+      <w:bookmarkEnd w:id="29"/>
     </w:p>
     <w:sectPr>
       <w:type w:val="continuous"/>
@@ -17258,35 +17976,11 @@
         <w:rPr>
           <w:rStyle w:val="CommentReference"/>
         </w:rPr>
-        <w:t>To design an</w:t>
-      </w:r>
-      <w:r>
-        <w:rPr>
-          <w:rStyle w:val="CommentReference"/>
-        </w:rPr>
-        <w:t>d develop a DST that can be flex</w:t>
-      </w:r>
-      <w:r>
-        <w:rPr>
-          <w:rStyle w:val="CommentReference"/>
-        </w:rPr>
-        <w:t xml:space="preserve">ible </w:t>
-      </w:r>
-      <w:r>
-        <w:rPr>
-          <w:rStyle w:val="CommentReference"/>
-        </w:rPr>
-        <w:t>to very diverse microgrid conte</w:t>
-      </w:r>
-      <w:r>
-        <w:rPr>
-          <w:rStyle w:val="CommentReference"/>
-        </w:rPr>
-        <w:t>xt. WRP to resource mix, size and economical resources.</w:t>
+        <w:t>To design and develop a DST that can be flexible to very diverse microgrid context. WRP to resource mix, size and economical resources.</w:t>
       </w:r>
     </w:p>
   </w:comment>
-  <w:comment w:id="3" w:author="Gard Hillestad [2]" w:date="2016-02-23T17:24:00Z" w:initials="GH">
+  <w:comment w:id="7" w:author="Gard Hillestad [2]" w:date="2016-02-23T17:24:00Z" w:initials="GH">
     <w:p>
       <w:pPr>
         <w:pStyle w:val="CommentText"/>
@@ -17302,7 +17996,7 @@
       </w:r>
     </w:p>
   </w:comment>
-  <w:comment w:id="8" w:author="Gard Hillestad [2]" w:date="2016-02-23T21:11:00Z" w:initials="GH">
+  <w:comment w:id="12" w:author="Gard Hillestad [2]" w:date="2016-02-23T21:11:00Z" w:initials="GH">
     <w:p>
       <w:pPr>
         <w:pStyle w:val="CommentText"/>
@@ -20243,6 +20937,7 @@
   <w:style w:type="paragraph" w:customStyle="1" w:styleId="Code0">
     <w:name w:val="Code"/>
     <w:basedOn w:val="Normal"/>
+    <w:link w:val="CodeChar0"/>
     <w:qFormat/>
     <w:rsid w:val="008314EB"/>
     <w:pPr>
@@ -20256,576 +20951,18 @@
       <w:noProof/>
     </w:rPr>
   </w:style>
-</w:styles>
-</file>
-
-<file path=word/glossary/document.xml><?xml version="1.0" encoding="utf-8"?>
-<w:glossaryDocument xmlns:wpc="http://schemas.microsoft.com/office/word/2010/wordprocessingCanvas" xmlns:mc="http://schemas.openxmlformats.org/markup-compatibility/2006" xmlns:o="urn:schemas-microsoft-com:office:office" xmlns:r="http://schemas.openxmlformats.org/officeDocument/2006/relationships" xmlns:m="http://schemas.openxmlformats.org/officeDocument/2006/math" xmlns:v="urn:schemas-microsoft-com:vml" xmlns:wp14="http://schemas.microsoft.com/office/word/2010/wordprocessingDrawing" xmlns:wp="http://schemas.openxmlformats.org/drawingml/2006/wordprocessingDrawing" xmlns:w10="urn:schemas-microsoft-com:office:word" xmlns:w="http://schemas.openxmlformats.org/wordprocessingml/2006/main" xmlns:w14="http://schemas.microsoft.com/office/word/2010/wordml" xmlns:w15="http://schemas.microsoft.com/office/word/2012/wordml" xmlns:wpg="http://schemas.microsoft.com/office/word/2010/wordprocessingGroup" xmlns:wpi="http://schemas.microsoft.com/office/word/2010/wordprocessingInk" xmlns:wne="http://schemas.microsoft.com/office/word/2006/wordml" xmlns:wps="http://schemas.microsoft.com/office/word/2010/wordprocessingShape" mc:Ignorable="w14 w15 wp14"/>
-</file>
-
-<file path=word/glossary/fontTable.xml><?xml version="1.0" encoding="utf-8"?>
-<w:fonts xmlns:mc="http://schemas.openxmlformats.org/markup-compatibility/2006" xmlns:r="http://schemas.openxmlformats.org/officeDocument/2006/relationships" xmlns:w="http://schemas.openxmlformats.org/wordprocessingml/2006/main" xmlns:w14="http://schemas.microsoft.com/office/word/2010/wordml" xmlns:w15="http://schemas.microsoft.com/office/word/2012/wordml" mc:Ignorable="w14 w15">
-  <w:font w:name="Symbol">
-    <w:panose1 w:val="05050102010706020507"/>
-    <w:charset w:val="02"/>
-    <w:family w:val="roman"/>
-    <w:pitch w:val="variable"/>
-    <w:sig w:usb0="00000000" w:usb1="10000000" w:usb2="00000000" w:usb3="00000000" w:csb0="80000000" w:csb1="00000000"/>
-  </w:font>
-  <w:font w:name="Times New Roman">
-    <w:panose1 w:val="02020603050405020304"/>
-    <w:charset w:val="00"/>
-    <w:family w:val="roman"/>
-    <w:pitch w:val="variable"/>
-    <w:sig w:usb0="E0002AFF" w:usb1="C0007841" w:usb2="00000009" w:usb3="00000000" w:csb0="000001FF" w:csb1="00000000"/>
-  </w:font>
-  <w:font w:name="Courier New">
-    <w:panose1 w:val="02070309020205020404"/>
-    <w:charset w:val="00"/>
-    <w:family w:val="modern"/>
-    <w:pitch w:val="fixed"/>
-    <w:sig w:usb0="E0002AFF" w:usb1="C0007843" w:usb2="00000009" w:usb3="00000000" w:csb0="000001FF" w:csb1="00000000"/>
-  </w:font>
-  <w:font w:name="Wingdings">
-    <w:panose1 w:val="05000000000000000000"/>
-    <w:charset w:val="02"/>
-    <w:family w:val="auto"/>
-    <w:pitch w:val="variable"/>
-    <w:sig w:usb0="00000000" w:usb1="10000000" w:usb2="00000000" w:usb3="00000000" w:csb0="80000000" w:csb1="00000000"/>
-  </w:font>
-  <w:font w:name="Calibri">
-    <w:panose1 w:val="020F0502020204030204"/>
-    <w:charset w:val="00"/>
-    <w:family w:val="swiss"/>
-    <w:pitch w:val="variable"/>
-    <w:sig w:usb0="E00002FF" w:usb1="4000ACFF" w:usb2="00000001" w:usb3="00000000" w:csb0="0000019F" w:csb1="00000000"/>
-  </w:font>
-  <w:font w:name="Arial">
-    <w:panose1 w:val="020B0604020202020204"/>
-    <w:charset w:val="00"/>
-    <w:family w:val="swiss"/>
-    <w:pitch w:val="variable"/>
-    <w:sig w:usb0="E0002AFF" w:usb1="C0007843" w:usb2="00000009" w:usb3="00000000" w:csb0="000001FF" w:csb1="00000000"/>
-  </w:font>
-  <w:font w:name="MS Gothic">
-    <w:altName w:val="ＭＳ ゴシック"/>
-    <w:panose1 w:val="020B0609070205080204"/>
-    <w:charset w:val="80"/>
-    <w:family w:val="modern"/>
-    <w:pitch w:val="fixed"/>
-    <w:sig w:usb0="E00002FF" w:usb1="6AC7FDFB" w:usb2="00000012" w:usb3="00000000" w:csb0="0002009F" w:csb1="00000000"/>
-  </w:font>
-  <w:font w:name="Calibri Light">
-    <w:panose1 w:val="020F0302020204030204"/>
-    <w:charset w:val="00"/>
-    <w:family w:val="swiss"/>
-    <w:pitch w:val="variable"/>
-    <w:sig w:usb0="A00002EF" w:usb1="4000207B" w:usb2="00000000" w:usb3="00000000" w:csb0="0000019F" w:csb1="00000000"/>
-  </w:font>
-  <w:font w:name="Segoe UI">
-    <w:panose1 w:val="020B0502040204020203"/>
-    <w:charset w:val="00"/>
-    <w:family w:val="swiss"/>
-    <w:pitch w:val="variable"/>
-    <w:sig w:usb0="E10022FF" w:usb1="C000E47F" w:usb2="00000029" w:usb3="00000000" w:csb0="000001DF" w:csb1="00000000"/>
-  </w:font>
-  <w:font w:name="MS Mincho">
-    <w:altName w:val="ＭＳ 明朝"/>
-    <w:panose1 w:val="02020609040205080304"/>
-    <w:charset w:val="80"/>
-    <w:family w:val="modern"/>
-    <w:pitch w:val="fixed"/>
-    <w:sig w:usb0="E00002FF" w:usb1="6AC7FDFB" w:usb2="00000012" w:usb3="00000000" w:csb0="0002009F" w:csb1="00000000"/>
-  </w:font>
-  <w:font w:name="Cambria Math">
-    <w:panose1 w:val="02040503050406030204"/>
-    <w:charset w:val="00"/>
-    <w:family w:val="roman"/>
-    <w:pitch w:val="variable"/>
-    <w:sig w:usb0="E00002FF" w:usb1="420024FF" w:usb2="00000000" w:usb3="00000000" w:csb0="0000019F" w:csb1="00000000"/>
-  </w:font>
-</w:fonts>
-</file>
-
-<file path=word/glossary/settings.xml><?xml version="1.0" encoding="utf-8"?>
-<w:settings xmlns:mc="http://schemas.openxmlformats.org/markup-compatibility/2006" xmlns:o="urn:schemas-microsoft-com:office:office" xmlns:r="http://schemas.openxmlformats.org/officeDocument/2006/relationships" xmlns:m="http://schemas.openxmlformats.org/officeDocument/2006/math" xmlns:v="urn:schemas-microsoft-com:vml" xmlns:w10="urn:schemas-microsoft-com:office:word" xmlns:w="http://schemas.openxmlformats.org/wordprocessingml/2006/main" xmlns:w14="http://schemas.microsoft.com/office/word/2010/wordml" xmlns:w15="http://schemas.microsoft.com/office/word/2012/wordml" xmlns:sl="http://schemas.openxmlformats.org/schemaLibrary/2006/main" mc:Ignorable="w14 w15">
-  <w:view w:val="normal"/>
-  <w:defaultTabStop w:val="720"/>
-  <w:characterSpacingControl w:val="doNotCompress"/>
-  <w:compat>
-    <w:useFELayout/>
-    <w:compatSetting w:name="compatibilityMode" w:uri="http://schemas.microsoft.com/office/word" w:val="15"/>
-    <w:compatSetting w:name="overrideTableStyleFontSizeAndJustification" w:uri="http://schemas.microsoft.com/office/word" w:val="1"/>
-    <w:compatSetting w:name="enableOpenTypeFeatures" w:uri="http://schemas.microsoft.com/office/word" w:val="1"/>
-    <w:compatSetting w:name="doNotFlipMirrorIndents" w:uri="http://schemas.microsoft.com/office/word" w:val="1"/>
-    <w:compatSetting w:name="differentiateMultirowTableHeaders" w:uri="http://schemas.microsoft.com/office/word" w:val="1"/>
-  </w:compat>
-  <w:rsids>
-    <w:rsidRoot w:val="0045074C"/>
-    <w:rsid w:val="0045074C"/>
-    <w:rsid w:val="004C7615"/>
-    <w:rsid w:val="00FE1BE1"/>
-  </w:rsids>
-  <m:mathPr>
-    <m:mathFont m:val="Cambria Math"/>
-    <m:brkBin m:val="before"/>
-    <m:brkBinSub m:val="--"/>
-    <m:smallFrac m:val="0"/>
-    <m:dispDef/>
-    <m:lMargin m:val="0"/>
-    <m:rMargin m:val="0"/>
-    <m:defJc m:val="centerGroup"/>
-    <m:wrapIndent m:val="1440"/>
-    <m:intLim m:val="subSup"/>
-    <m:naryLim m:val="undOvr"/>
-  </m:mathPr>
-  <w:themeFontLang w:val="en-US"/>
-  <w:clrSchemeMapping w:bg1="light1" w:t1="dark1" w:bg2="light2" w:t2="dark2" w:accent1="accent1" w:accent2="accent2" w:accent3="accent3" w:accent4="accent4" w:accent5="accent5" w:accent6="accent6" w:hyperlink="hyperlink" w:followedHyperlink="followedHyperlink"/>
-  <w:decimalSymbol w:val=","/>
-  <w:listSeparator w:val=";"/>
-  <w15:chartTrackingRefBased/>
-</w:settings>
-</file>
-
-<file path=word/glossary/styles.xml><?xml version="1.0" encoding="utf-8"?>
-<w:styles xmlns:mc="http://schemas.openxmlformats.org/markup-compatibility/2006" xmlns:r="http://schemas.openxmlformats.org/officeDocument/2006/relationships" xmlns:w="http://schemas.openxmlformats.org/wordprocessingml/2006/main" xmlns:w14="http://schemas.microsoft.com/office/word/2010/wordml" xmlns:w15="http://schemas.microsoft.com/office/word/2012/wordml" mc:Ignorable="w14 w15">
-  <w:docDefaults>
-    <w:rPrDefault>
-      <w:rPr>
-        <w:rFonts w:asciiTheme="minorHAnsi" w:eastAsiaTheme="minorEastAsia" w:hAnsiTheme="minorHAnsi" w:cstheme="minorBidi"/>
-        <w:sz w:val="22"/>
-        <w:szCs w:val="22"/>
-        <w:lang w:val="en-US" w:eastAsia="en-US" w:bidi="ar-SA"/>
-      </w:rPr>
-    </w:rPrDefault>
-    <w:pPrDefault>
-      <w:pPr>
-        <w:spacing w:after="160" w:line="259" w:lineRule="auto"/>
-      </w:pPr>
-    </w:pPrDefault>
-  </w:docDefaults>
-  <w:latentStyles w:defLockedState="0" w:defUIPriority="99" w:defSemiHidden="0" w:defUnhideWhenUsed="0" w:defQFormat="0" w:count="371">
-    <w:lsdException w:name="Normal" w:uiPriority="0" w:qFormat="1"/>
-    <w:lsdException w:name="heading 1" w:uiPriority="9" w:qFormat="1"/>
-    <w:lsdException w:name="heading 2" w:semiHidden="1" w:uiPriority="9" w:unhideWhenUsed="1" w:qFormat="1"/>
-    <w:lsdException w:name="heading 3" w:semiHidden="1" w:uiPriority="9" w:unhideWhenUsed="1" w:qFormat="1"/>
-    <w:lsdException w:name="heading 4" w:semiHidden="1" w:uiPriority="9" w:unhideWhenUsed="1" w:qFormat="1"/>
-    <w:lsdException w:name="heading 5" w:semiHidden="1" w:uiPriority="9" w:unhideWhenUsed="1" w:qFormat="1"/>
-    <w:lsdException w:name="heading 6" w:semiHidden="1" w:uiPriority="9" w:unhideWhenUsed="1" w:qFormat="1"/>
-    <w:lsdException w:name="heading 7" w:semiHidden="1" w:uiPriority="9" w:unhideWhenUsed="1" w:qFormat="1"/>
-    <w:lsdException w:name="heading 8" w:semiHidden="1" w:uiPriority="9" w:unhideWhenUsed="1" w:qFormat="1"/>
-    <w:lsdException w:name="heading 9" w:semiHidden="1" w:uiPriority="9" w:unhideWhenUsed="1" w:qFormat="1"/>
-    <w:lsdException w:name="index 1" w:semiHidden="1" w:unhideWhenUsed="1"/>
-    <w:lsdException w:name="index 2" w:semiHidden="1" w:unhideWhenUsed="1"/>
-    <w:lsdException w:name="index 3" w:semiHidden="1" w:unhideWhenUsed="1"/>
-    <w:lsdException w:name="index 4" w:semiHidden="1" w:unhideWhenUsed="1"/>
-    <w:lsdException w:name="index 5" w:semiHidden="1" w:unhideWhenUsed="1"/>
-    <w:lsdException w:name="index 6" w:semiHidden="1" w:unhideWhenUsed="1"/>
-    <w:lsdException w:name="index 7" w:semiHidden="1" w:unhideWhenUsed="1"/>
-    <w:lsdException w:name="index 8" w:semiHidden="1" w:unhideWhenUsed="1"/>
-    <w:lsdException w:name="index 9" w:semiHidden="1" w:unhideWhenUsed="1"/>
-    <w:lsdException w:name="toc 1" w:semiHidden="1" w:uiPriority="39" w:unhideWhenUsed="1"/>
-    <w:lsdException w:name="toc 2" w:semiHidden="1" w:uiPriority="39" w:unhideWhenUsed="1"/>
-    <w:lsdException w:name="toc 3" w:semiHidden="1" w:uiPriority="39" w:unhideWhenUsed="1"/>
-    <w:lsdException w:name="toc 4" w:semiHidden="1" w:uiPriority="39" w:unhideWhenUsed="1"/>
-    <w:lsdException w:name="toc 5" w:semiHidden="1" w:uiPriority="39" w:unhideWhenUsed="1"/>
-    <w:lsdException w:name="toc 6" w:semiHidden="1" w:uiPriority="39" w:unhideWhenUsed="1"/>
-    <w:lsdException w:name="toc 7" w:semiHidden="1" w:uiPriority="39" w:unhideWhenUsed="1"/>
-    <w:lsdException w:name="toc 8" w:semiHidden="1" w:uiPriority="39" w:unhideWhenUsed="1"/>
-    <w:lsdException w:name="toc 9" w:semiHidden="1" w:uiPriority="39" w:unhideWhenUsed="1"/>
-    <w:lsdException w:name="Normal Indent" w:semiHidden="1" w:unhideWhenUsed="1"/>
-    <w:lsdException w:name="footnote text" w:semiHidden="1" w:unhideWhenUsed="1"/>
-    <w:lsdException w:name="annotation text" w:semiHidden="1" w:unhideWhenUsed="1"/>
-    <w:lsdException w:name="header" w:semiHidden="1" w:unhideWhenUsed="1"/>
-    <w:lsdException w:name="footer" w:semiHidden="1" w:unhideWhenUsed="1"/>
-    <w:lsdException w:name="index heading" w:semiHidden="1" w:unhideWhenUsed="1"/>
-    <w:lsdException w:name="caption" w:semiHidden="1" w:uiPriority="35" w:unhideWhenUsed="1" w:qFormat="1"/>
-    <w:lsdException w:name="table of figures" w:semiHidden="1" w:unhideWhenUsed="1"/>
-    <w:lsdException w:name="envelope address" w:semiHidden="1" w:unhideWhenUsed="1"/>
-    <w:lsdException w:name="envelope return" w:semiHidden="1" w:unhideWhenUsed="1"/>
-    <w:lsdException w:name="footnote reference" w:semiHidden="1" w:unhideWhenUsed="1"/>
-    <w:lsdException w:name="annotation reference" w:semiHidden="1" w:unhideWhenUsed="1"/>
-    <w:lsdException w:name="line number" w:semiHidden="1" w:unhideWhenUsed="1"/>
-    <w:lsdException w:name="page number" w:semiHidden="1" w:unhideWhenUsed="1"/>
-    <w:lsdException w:name="endnote reference" w:semiHidden="1" w:unhideWhenUsed="1"/>
-    <w:lsdException w:name="endnote text" w:semiHidden="1" w:unhideWhenUsed="1"/>
-    <w:lsdException w:name="table of authorities" w:semiHidden="1" w:unhideWhenUsed="1"/>
-    <w:lsdException w:name="macro" w:semiHidden="1" w:unhideWhenUsed="1"/>
-    <w:lsdException w:name="toa heading" w:semiHidden="1" w:unhideWhenUsed="1"/>
-    <w:lsdException w:name="List" w:semiHidden="1" w:unhideWhenUsed="1"/>
-    <w:lsdException w:name="List Bullet" w:semiHidden="1" w:unhideWhenUsed="1"/>
-    <w:lsdException w:name="List Number" w:semiHidden="1" w:unhideWhenUsed="1"/>
-    <w:lsdException w:name="List 2" w:semiHidden="1" w:unhideWhenUsed="1"/>
-    <w:lsdException w:name="List 3" w:semiHidden="1" w:unhideWhenUsed="1"/>
-    <w:lsdException w:name="List 4" w:semiHidden="1" w:unhideWhenUsed="1"/>
-    <w:lsdException w:name="List 5" w:semiHidden="1" w:unhideWhenUsed="1"/>
-    <w:lsdException w:name="List Bullet 2" w:semiHidden="1" w:unhideWhenUsed="1"/>
-    <w:lsdException w:name="List Bullet 3" w:semiHidden="1" w:unhideWhenUsed="1"/>
-    <w:lsdException w:name="List Bullet 4" w:semiHidden="1" w:unhideWhenUsed="1"/>
-    <w:lsdException w:name="List Bullet 5" w:semiHidden="1" w:unhideWhenUsed="1"/>
-    <w:lsdException w:name="List Number 2" w:semiHidden="1" w:unhideWhenUsed="1"/>
-    <w:lsdException w:name="List Number 3" w:semiHidden="1" w:unhideWhenUsed="1"/>
-    <w:lsdException w:name="List Number 4" w:semiHidden="1" w:unhideWhenUsed="1"/>
-    <w:lsdException w:name="List Number 5" w:semiHidden="1" w:unhideWhenUsed="1"/>
-    <w:lsdException w:name="Title" w:uiPriority="10" w:qFormat="1"/>
-    <w:lsdException w:name="Closing" w:semiHidden="1" w:unhideWhenUsed="1"/>
-    <w:lsdException w:name="Signature" w:semiHidden="1" w:unhideWhenUsed="1"/>
-    <w:lsdException w:name="Default Paragraph Font" w:semiHidden="1" w:uiPriority="1" w:unhideWhenUsed="1"/>
-    <w:lsdException w:name="Body Text" w:semiHidden="1" w:unhideWhenUsed="1"/>
-    <w:lsdException w:name="Body Text Indent" w:semiHidden="1" w:unhideWhenUsed="1"/>
-    <w:lsdException w:name="List Continue" w:semiHidden="1" w:unhideWhenUsed="1"/>
-    <w:lsdException w:name="List Continue 2" w:semiHidden="1" w:unhideWhenUsed="1"/>
-    <w:lsdException w:name="List Continue 3" w:semiHidden="1" w:unhideWhenUsed="1"/>
-    <w:lsdException w:name="List Continue 4" w:semiHidden="1" w:unhideWhenUsed="1"/>
-    <w:lsdException w:name="List Continue 5" w:semiHidden="1" w:unhideWhenUsed="1"/>
-    <w:lsdException w:name="Message Header" w:semiHidden="1" w:unhideWhenUsed="1"/>
-    <w:lsdException w:name="Subtitle" w:uiPriority="11" w:qFormat="1"/>
-    <w:lsdException w:name="Salutation" w:semiHidden="1" w:unhideWhenUsed="1"/>
-    <w:lsdException w:name="Date" w:semiHidden="1" w:unhideWhenUsed="1"/>
-    <w:lsdException w:name="Body Text First Indent" w:semiHidden="1" w:unhideWhenUsed="1"/>
-    <w:lsdException w:name="Body Text First Indent 2" w:semiHidden="1" w:unhideWhenUsed="1"/>
-    <w:lsdException w:name="Note Heading" w:semiHidden="1" w:unhideWhenUsed="1"/>
-    <w:lsdException w:name="Body Text 2" w:semiHidden="1" w:unhideWhenUsed="1"/>
-    <w:lsdException w:name="Body Text 3" w:semiHidden="1" w:unhideWhenUsed="1"/>
-    <w:lsdException w:name="Body Text Indent 2" w:semiHidden="1" w:unhideWhenUsed="1"/>
-    <w:lsdException w:name="Body Text Indent 3" w:semiHidden="1" w:unhideWhenUsed="1"/>
-    <w:lsdException w:name="Block Text" w:semiHidden="1" w:unhideWhenUsed="1"/>
-    <w:lsdException w:name="Hyperlink" w:semiHidden="1" w:unhideWhenUsed="1"/>
-    <w:lsdException w:name="FollowedHyperlink" w:semiHidden="1" w:unhideWhenUsed="1"/>
-    <w:lsdException w:name="Strong" w:uiPriority="22" w:qFormat="1"/>
-    <w:lsdException w:name="Emphasis" w:uiPriority="20" w:qFormat="1"/>
-    <w:lsdException w:name="Document Map" w:semiHidden="1" w:unhideWhenUsed="1"/>
-    <w:lsdException w:name="Plain Text" w:semiHidden="1" w:unhideWhenUsed="1"/>
-    <w:lsdException w:name="E-mail Signature" w:semiHidden="1" w:unhideWhenUsed="1"/>
-    <w:lsdException w:name="HTML Top of Form" w:semiHidden="1" w:unhideWhenUsed="1"/>
-    <w:lsdException w:name="HTML Bottom of Form" w:semiHidden="1" w:unhideWhenUsed="1"/>
-    <w:lsdException w:name="Normal (Web)" w:semiHidden="1" w:unhideWhenUsed="1"/>
-    <w:lsdException w:name="HTML Acronym" w:semiHidden="1" w:unhideWhenUsed="1"/>
-    <w:lsdException w:name="HTML Address" w:semiHidden="1" w:unhideWhenUsed="1"/>
-    <w:lsdException w:name="HTML Cite" w:semiHidden="1" w:unhideWhenUsed="1"/>
-    <w:lsdException w:name="HTML Code" w:semiHidden="1" w:unhideWhenUsed="1"/>
-    <w:lsdException w:name="HTML Definition" w:semiHidden="1" w:unhideWhenUsed="1"/>
-    <w:lsdException w:name="HTML Keyboard" w:semiHidden="1" w:unhideWhenUsed="1"/>
-    <w:lsdException w:name="HTML Preformatted" w:semiHidden="1" w:unhideWhenUsed="1"/>
-    <w:lsdException w:name="HTML Sample" w:semiHidden="1" w:unhideWhenUsed="1"/>
-    <w:lsdException w:name="HTML Typewriter" w:semiHidden="1" w:unhideWhenUsed="1"/>
-    <w:lsdException w:name="HTML Variable" w:semiHidden="1" w:unhideWhenUsed="1"/>
-    <w:lsdException w:name="Normal Table" w:semiHidden="1" w:unhideWhenUsed="1"/>
-    <w:lsdException w:name="annotation subject" w:semiHidden="1" w:unhideWhenUsed="1"/>
-    <w:lsdException w:name="No List" w:semiHidden="1" w:unhideWhenUsed="1"/>
-    <w:lsdException w:name="Outline List 1" w:semiHidden="1" w:unhideWhenUsed="1"/>
-    <w:lsdException w:name="Outline List 2" w:semiHidden="1" w:unhideWhenUsed="1"/>
-    <w:lsdException w:name="Outline List 3" w:semiHidden="1" w:unhideWhenUsed="1"/>
-    <w:lsdException w:name="Table Simple 1" w:semiHidden="1" w:unhideWhenUsed="1"/>
-    <w:lsdException w:name="Table Simple 2" w:semiHidden="1" w:unhideWhenUsed="1"/>
-    <w:lsdException w:name="Table Simple 3" w:semiHidden="1" w:unhideWhenUsed="1"/>
-    <w:lsdException w:name="Table Classic 1" w:semiHidden="1" w:unhideWhenUsed="1"/>
-    <w:lsdException w:name="Table Classic 2" w:semiHidden="1" w:unhideWhenUsed="1"/>
-    <w:lsdException w:name="Table Classic 3" w:semiHidden="1" w:unhideWhenUsed="1"/>
-    <w:lsdException w:name="Table Classic 4" w:semiHidden="1" w:unhideWhenUsed="1"/>
-    <w:lsdException w:name="Table Colorful 1" w:semiHidden="1" w:unhideWhenUsed="1"/>
-    <w:lsdException w:name="Table Colorful 2" w:semiHidden="1" w:unhideWhenUsed="1"/>
-    <w:lsdException w:name="Table Colorful 3" w:semiHidden="1" w:unhideWhenUsed="1"/>
-    <w:lsdException w:name="Table Columns 1" w:semiHidden="1" w:unhideWhenUsed="1"/>
-    <w:lsdException w:name="Table Columns 2" w:semiHidden="1" w:unhideWhenUsed="1"/>
-    <w:lsdException w:name="Table Columns 3" w:semiHidden="1" w:unhideWhenUsed="1"/>
-    <w:lsdException w:name="Table Columns 4" w:semiHidden="1" w:unhideWhenUsed="1"/>
-    <w:lsdException w:name="Table Columns 5" w:semiHidden="1" w:unhideWhenUsed="1"/>
-    <w:lsdException w:name="Table Grid 1" w:semiHidden="1" w:unhideWhenUsed="1"/>
-    <w:lsdException w:name="Table Grid 2" w:semiHidden="1" w:unhideWhenUsed="1"/>
-    <w:lsdException w:name="Table Grid 3" w:semiHidden="1" w:unhideWhenUsed="1"/>
-    <w:lsdException w:name="Table Grid 4" w:semiHidden="1" w:unhideWhenUsed="1"/>
-    <w:lsdException w:name="Table Grid 5" w:semiHidden="1" w:unhideWhenUsed="1"/>
-    <w:lsdException w:name="Table Grid 6" w:semiHidden="1" w:unhideWhenUsed="1"/>
-    <w:lsdException w:name="Table Grid 7" w:semiHidden="1" w:unhideWhenUsed="1"/>
-    <w:lsdException w:name="Table Grid 8" w:semiHidden="1" w:unhideWhenUsed="1"/>
-    <w:lsdException w:name="Table List 1" w:semiHidden="1" w:unhideWhenUsed="1"/>
-    <w:lsdException w:name="Table List 2" w:semiHidden="1" w:unhideWhenUsed="1"/>
-    <w:lsdException w:name="Table List 3" w:semiHidden="1" w:unhideWhenUsed="1"/>
-    <w:lsdException w:name="Table List 4" w:semiHidden="1" w:unhideWhenUsed="1"/>
-    <w:lsdException w:name="Table List 5" w:semiHidden="1" w:unhideWhenUsed="1"/>
-    <w:lsdException w:name="Table List 6" w:semiHidden="1" w:unhideWhenUsed="1"/>
-    <w:lsdException w:name="Table List 7" w:semiHidden="1" w:unhideWhenUsed="1"/>
-    <w:lsdException w:name="Table List 8" w:semiHidden="1" w:unhideWhenUsed="1"/>
-    <w:lsdException w:name="Table 3D effects 1" w:semiHidden="1" w:unhideWhenUsed="1"/>
-    <w:lsdException w:name="Table 3D effects 2" w:semiHidden="1" w:unhideWhenUsed="1"/>
-    <w:lsdException w:name="Table 3D effects 3" w:semiHidden="1" w:unhideWhenUsed="1"/>
-    <w:lsdException w:name="Table Contemporary" w:semiHidden="1" w:unhideWhenUsed="1"/>
-    <w:lsdException w:name="Table Elegant" w:semiHidden="1" w:unhideWhenUsed="1"/>
-    <w:lsdException w:name="Table Professional" w:semiHidden="1" w:unhideWhenUsed="1"/>
-    <w:lsdException w:name="Table Subtle 1" w:semiHidden="1" w:unhideWhenUsed="1"/>
-    <w:lsdException w:name="Table Subtle 2" w:semiHidden="1" w:unhideWhenUsed="1"/>
-    <w:lsdException w:name="Table Web 1" w:semiHidden="1" w:unhideWhenUsed="1"/>
-    <w:lsdException w:name="Table Web 2" w:semiHidden="1" w:unhideWhenUsed="1"/>
-    <w:lsdException w:name="Table Web 3" w:semiHidden="1" w:unhideWhenUsed="1"/>
-    <w:lsdException w:name="Balloon Text" w:semiHidden="1" w:unhideWhenUsed="1"/>
-    <w:lsdException w:name="Table Grid" w:uiPriority="39"/>
-    <w:lsdException w:name="Table Theme" w:semiHidden="1" w:unhideWhenUsed="1"/>
-    <w:lsdException w:name="Placeholder Text" w:semiHidden="1"/>
-    <w:lsdException w:name="No Spacing" w:uiPriority="1" w:qFormat="1"/>
-    <w:lsdException w:name="Light Shading" w:uiPriority="60"/>
-    <w:lsdException w:name="Light List" w:uiPriority="61"/>
-    <w:lsdException w:name="Light Grid" w:uiPriority="62"/>
-    <w:lsdException w:name="Medium Shading 1" w:uiPriority="63"/>
-    <w:lsdException w:name="Medium Shading 2" w:uiPriority="64"/>
-    <w:lsdException w:name="Medium List 1" w:uiPriority="65"/>
-    <w:lsdException w:name="Medium List 2" w:uiPriority="66"/>
-    <w:lsdException w:name="Medium Grid 1" w:uiPriority="67"/>
-    <w:lsdException w:name="Medium Grid 2" w:uiPriority="68"/>
-    <w:lsdException w:name="Medium Grid 3" w:uiPriority="69"/>
-    <w:lsdException w:name="Dark List" w:uiPriority="70"/>
-    <w:lsdException w:name="Colorful Shading" w:uiPriority="71"/>
-    <w:lsdException w:name="Colorful List" w:uiPriority="72"/>
-    <w:lsdException w:name="Colorful Grid" w:uiPriority="73"/>
-    <w:lsdException w:name="Light Shading Accent 1" w:uiPriority="60"/>
-    <w:lsdException w:name="Light List Accent 1" w:uiPriority="61"/>
-    <w:lsdException w:name="Light Grid Accent 1" w:uiPriority="62"/>
-    <w:lsdException w:name="Medium Shading 1 Accent 1" w:uiPriority="63"/>
-    <w:lsdException w:name="Medium Shading 2 Accent 1" w:uiPriority="64"/>
-    <w:lsdException w:name="Medium List 1 Accent 1" w:uiPriority="65"/>
-    <w:lsdException w:name="Revision" w:semiHidden="1"/>
-    <w:lsdException w:name="List Paragraph" w:uiPriority="34" w:qFormat="1"/>
-    <w:lsdException w:name="Quote" w:uiPriority="29" w:qFormat="1"/>
-    <w:lsdException w:name="Intense Quote" w:uiPriority="30" w:qFormat="1"/>
-    <w:lsdException w:name="Medium List 2 Accent 1" w:uiPriority="66"/>
-    <w:lsdException w:name="Medium Grid 1 Accent 1" w:uiPriority="67"/>
-    <w:lsdException w:name="Medium Grid 2 Accent 1" w:uiPriority="68"/>
-    <w:lsdException w:name="Medium Grid 3 Accent 1" w:uiPriority="69"/>
-    <w:lsdException w:name="Dark List Accent 1" w:uiPriority="70"/>
-    <w:lsdException w:name="Colorful Shading Accent 1" w:uiPriority="71"/>
-    <w:lsdException w:name="Colorful List Accent 1" w:uiPriority="72"/>
-    <w:lsdException w:name="Colorful Grid Accent 1" w:uiPriority="73"/>
-    <w:lsdException w:name="Light Shading Accent 2" w:uiPriority="60"/>
-    <w:lsdException w:name="Light List Accent 2" w:uiPriority="61"/>
-    <w:lsdException w:name="Light Grid Accent 2" w:uiPriority="62"/>
-    <w:lsdException w:name="Medium Shading 1 Accent 2" w:uiPriority="63"/>
-    <w:lsdException w:name="Medium Shading 2 Accent 2" w:uiPriority="64"/>
-    <w:lsdException w:name="Medium List 1 Accent 2" w:uiPriority="65"/>
-    <w:lsdException w:name="Medium List 2 Accent 2" w:uiPriority="66"/>
-    <w:lsdException w:name="Medium Grid 1 Accent 2" w:uiPriority="67"/>
-    <w:lsdException w:name="Medium Grid 2 Accent 2" w:uiPriority="68"/>
-    <w:lsdException w:name="Medium Grid 3 Accent 2" w:uiPriority="69"/>
-    <w:lsdException w:name="Dark List Accent 2" w:uiPriority="70"/>
-    <w:lsdException w:name="Colorful Shading Accent 2" w:uiPriority="71"/>
-    <w:lsdException w:name="Colorful List Accent 2" w:uiPriority="72"/>
-    <w:lsdException w:name="Colorful Grid Accent 2" w:uiPriority="73"/>
-    <w:lsdException w:name="Light Shading Accent 3" w:uiPriority="60"/>
-    <w:lsdException w:name="Light List Accent 3" w:uiPriority="61"/>
-    <w:lsdException w:name="Light Grid Accent 3" w:uiPriority="62"/>
-    <w:lsdException w:name="Medium Shading 1 Accent 3" w:uiPriority="63"/>
-    <w:lsdException w:name="Medium Shading 2 Accent 3" w:uiPriority="64"/>
-    <w:lsdException w:name="Medium List 1 Accent 3" w:uiPriority="65"/>
-    <w:lsdException w:name="Medium List 2 Accent 3" w:uiPriority="66"/>
-    <w:lsdException w:name="Medium Grid 1 Accent 3" w:uiPriority="67"/>
-    <w:lsdException w:name="Medium Grid 2 Accent 3" w:uiPriority="68"/>
-    <w:lsdException w:name="Medium Grid 3 Accent 3" w:uiPriority="69"/>
-    <w:lsdException w:name="Dark List Accent 3" w:uiPriority="70"/>
-    <w:lsdException w:name="Colorful Shading Accent 3" w:uiPriority="71"/>
-    <w:lsdException w:name="Colorful List Accent 3" w:uiPriority="72"/>
-    <w:lsdException w:name="Colorful Grid Accent 3" w:uiPriority="73"/>
-    <w:lsdException w:name="Light Shading Accent 4" w:uiPriority="60"/>
-    <w:lsdException w:name="Light List Accent 4" w:uiPriority="61"/>
-    <w:lsdException w:name="Light Grid Accent 4" w:uiPriority="62"/>
-    <w:lsdException w:name="Medium Shading 1 Accent 4" w:uiPriority="63"/>
-    <w:lsdException w:name="Medium Shading 2 Accent 4" w:uiPriority="64"/>
-    <w:lsdException w:name="Medium List 1 Accent 4" w:uiPriority="65"/>
-    <w:lsdException w:name="Medium List 2 Accent 4" w:uiPriority="66"/>
-    <w:lsdException w:name="Medium Grid 1 Accent 4" w:uiPriority="67"/>
-    <w:lsdException w:name="Medium Grid 2 Accent 4" w:uiPriority="68"/>
-    <w:lsdException w:name="Medium Grid 3 Accent 4" w:uiPriority="69"/>
-    <w:lsdException w:name="Dark List Accent 4" w:uiPriority="70"/>
-    <w:lsdException w:name="Colorful Shading Accent 4" w:uiPriority="71"/>
-    <w:lsdException w:name="Colorful List Accent 4" w:uiPriority="72"/>
-    <w:lsdException w:name="Colorful Grid Accent 4" w:uiPriority="73"/>
-    <w:lsdException w:name="Light Shading Accent 5" w:uiPriority="60"/>
-    <w:lsdException w:name="Light List Accent 5" w:uiPriority="61"/>
-    <w:lsdException w:name="Light Grid Accent 5" w:uiPriority="62"/>
-    <w:lsdException w:name="Medium Shading 1 Accent 5" w:uiPriority="63"/>
-    <w:lsdException w:name="Medium Shading 2 Accent 5" w:uiPriority="64"/>
-    <w:lsdException w:name="Medium List 1 Accent 5" w:uiPriority="65"/>
-    <w:lsdException w:name="Medium List 2 Accent 5" w:uiPriority="66"/>
-    <w:lsdException w:name="Medium Grid 1 Accent 5" w:uiPriority="67"/>
-    <w:lsdException w:name="Medium Grid 2 Accent 5" w:uiPriority="68"/>
-    <w:lsdException w:name="Medium Grid 3 Accent 5" w:uiPriority="69"/>
-    <w:lsdException w:name="Dark List Accent 5" w:uiPriority="70"/>
-    <w:lsdException w:name="Colorful Shading Accent 5" w:uiPriority="71"/>
-    <w:lsdException w:name="Colorful List Accent 5" w:uiPriority="72"/>
-    <w:lsdException w:name="Colorful Grid Accent 5" w:uiPriority="73"/>
-    <w:lsdException w:name="Light Shading Accent 6" w:uiPriority="60"/>
-    <w:lsdException w:name="Light List Accent 6" w:uiPriority="61"/>
-    <w:lsdException w:name="Light Grid Accent 6" w:uiPriority="62"/>
-    <w:lsdException w:name="Medium Shading 1 Accent 6" w:uiPriority="63"/>
-    <w:lsdException w:name="Medium Shading 2 Accent 6" w:uiPriority="64"/>
-    <w:lsdException w:name="Medium List 1 Accent 6" w:uiPriority="65"/>
-    <w:lsdException w:name="Medium List 2 Accent 6" w:uiPriority="66"/>
-    <w:lsdException w:name="Medium Grid 1 Accent 6" w:uiPriority="67"/>
-    <w:lsdException w:name="Medium Grid 2 Accent 6" w:uiPriority="68"/>
-    <w:lsdException w:name="Medium Grid 3 Accent 6" w:uiPriority="69"/>
-    <w:lsdException w:name="Dark List Accent 6" w:uiPriority="70"/>
-    <w:lsdException w:name="Colorful Shading Accent 6" w:uiPriority="71"/>
-    <w:lsdException w:name="Colorful List Accent 6" w:uiPriority="72"/>
-    <w:lsdException w:name="Colorful Grid Accent 6" w:uiPriority="73"/>
-    <w:lsdException w:name="Subtle Emphasis" w:uiPriority="19" w:qFormat="1"/>
-    <w:lsdException w:name="Intense Emphasis" w:uiPriority="21" w:qFormat="1"/>
-    <w:lsdException w:name="Subtle Reference" w:uiPriority="31" w:qFormat="1"/>
-    <w:lsdException w:name="Intense Reference" w:uiPriority="32" w:qFormat="1"/>
-    <w:lsdException w:name="Book Title" w:uiPriority="33" w:qFormat="1"/>
-    <w:lsdException w:name="Bibliography" w:semiHidden="1" w:uiPriority="37" w:unhideWhenUsed="1"/>
-    <w:lsdException w:name="TOC Heading" w:semiHidden="1" w:uiPriority="39" w:unhideWhenUsed="1" w:qFormat="1"/>
-    <w:lsdException w:name="Plain Table 1" w:uiPriority="41"/>
-    <w:lsdException w:name="Plain Table 2" w:uiPriority="42"/>
-    <w:lsdException w:name="Plain Table 3" w:uiPriority="43"/>
-    <w:lsdException w:name="Plain Table 4" w:uiPriority="44"/>
-    <w:lsdException w:name="Plain Table 5" w:uiPriority="45"/>
-    <w:lsdException w:name="Grid Table Light" w:uiPriority="40"/>
-    <w:lsdException w:name="Grid Table 1 Light" w:uiPriority="46"/>
-    <w:lsdException w:name="Grid Table 2" w:uiPriority="47"/>
-    <w:lsdException w:name="Grid Table 3" w:uiPriority="48"/>
-    <w:lsdException w:name="Grid Table 4" w:uiPriority="49"/>
-    <w:lsdException w:name="Grid Table 5 Dark" w:uiPriority="50"/>
-    <w:lsdException w:name="Grid Table 6 Colorful" w:uiPriority="51"/>
-    <w:lsdException w:name="Grid Table 7 Colorful" w:uiPriority="52"/>
-    <w:lsdException w:name="Grid Table 1 Light Accent 1" w:uiPriority="46"/>
-    <w:lsdException w:name="Grid Table 2 Accent 1" w:uiPriority="47"/>
-    <w:lsdException w:name="Grid Table 3 Accent 1" w:uiPriority="48"/>
-    <w:lsdException w:name="Grid Table 4 Accent 1" w:uiPriority="49"/>
-    <w:lsdException w:name="Grid Table 5 Dark Accent 1" w:uiPriority="50"/>
-    <w:lsdException w:name="Grid Table 6 Colorful Accent 1" w:uiPriority="51"/>
-    <w:lsdException w:name="Grid Table 7 Colorful Accent 1" w:uiPriority="52"/>
-    <w:lsdException w:name="Grid Table 1 Light Accent 2" w:uiPriority="46"/>
-    <w:lsdException w:name="Grid Table 2 Accent 2" w:uiPriority="47"/>
-    <w:lsdException w:name="Grid Table 3 Accent 2" w:uiPriority="48"/>
-    <w:lsdException w:name="Grid Table 4 Accent 2" w:uiPriority="49"/>
-    <w:lsdException w:name="Grid Table 5 Dark Accent 2" w:uiPriority="50"/>
-    <w:lsdException w:name="Grid Table 6 Colorful Accent 2" w:uiPriority="51"/>
-    <w:lsdException w:name="Grid Table 7 Colorful Accent 2" w:uiPriority="52"/>
-    <w:lsdException w:name="Grid Table 1 Light Accent 3" w:uiPriority="46"/>
-    <w:lsdException w:name="Grid Table 2 Accent 3" w:uiPriority="47"/>
-    <w:lsdException w:name="Grid Table 3 Accent 3" w:uiPriority="48"/>
-    <w:lsdException w:name="Grid Table 4 Accent 3" w:uiPriority="49"/>
-    <w:lsdException w:name="Grid Table 5 Dark Accent 3" w:uiPriority="50"/>
-    <w:lsdException w:name="Grid Table 6 Colorful Accent 3" w:uiPriority="51"/>
-    <w:lsdException w:name="Grid Table 7 Colorful Accent 3" w:uiPriority="52"/>
-    <w:lsdException w:name="Grid Table 1 Light Accent 4" w:uiPriority="46"/>
-    <w:lsdException w:name="Grid Table 2 Accent 4" w:uiPriority="47"/>
-    <w:lsdException w:name="Grid Table 3 Accent 4" w:uiPriority="48"/>
-    <w:lsdException w:name="Grid Table 4 Accent 4" w:uiPriority="49"/>
-    <w:lsdException w:name="Grid Table 5 Dark Accent 4" w:uiPriority="50"/>
-    <w:lsdException w:name="Grid Table 6 Colorful Accent 4" w:uiPriority="51"/>
-    <w:lsdException w:name="Grid Table 7 Colorful Accent 4" w:uiPriority="52"/>
-    <w:lsdException w:name="Grid Table 1 Light Accent 5" w:uiPriority="46"/>
-    <w:lsdException w:name="Grid Table 2 Accent 5" w:uiPriority="47"/>
-    <w:lsdException w:name="Grid Table 3 Accent 5" w:uiPriority="48"/>
-    <w:lsdException w:name="Grid Table 4 Accent 5" w:uiPriority="49"/>
-    <w:lsdException w:name="Grid Table 5 Dark Accent 5" w:uiPriority="50"/>
-    <w:lsdException w:name="Grid Table 6 Colorful Accent 5" w:uiPriority="51"/>
-    <w:lsdException w:name="Grid Table 7 Colorful Accent 5" w:uiPriority="52"/>
-    <w:lsdException w:name="Grid Table 1 Light Accent 6" w:uiPriority="46"/>
-    <w:lsdException w:name="Grid Table 2 Accent 6" w:uiPriority="47"/>
-    <w:lsdException w:name="Grid Table 3 Accent 6" w:uiPriority="48"/>
-    <w:lsdException w:name="Grid Table 4 Accent 6" w:uiPriority="49"/>
-    <w:lsdException w:name="Grid Table 5 Dark Accent 6" w:uiPriority="50"/>
-    <w:lsdException w:name="Grid Table 6 Colorful Accent 6" w:uiPriority="51"/>
-    <w:lsdException w:name="Grid Table 7 Colorful Accent 6" w:uiPriority="52"/>
-    <w:lsdException w:name="List Table 1 Light" w:uiPriority="46"/>
-    <w:lsdException w:name="List Table 2" w:uiPriority="47"/>
-    <w:lsdException w:name="List Table 3" w:uiPriority="48"/>
-    <w:lsdException w:name="List Table 4" w:uiPriority="49"/>
-    <w:lsdException w:name="List Table 5 Dark" w:uiPriority="50"/>
-    <w:lsdException w:name="List Table 6 Colorful" w:uiPriority="51"/>
-    <w:lsdException w:name="List Table 7 Colorful" w:uiPriority="52"/>
-    <w:lsdException w:name="List Table 1 Light Accent 1" w:uiPriority="46"/>
-    <w:lsdException w:name="List Table 2 Accent 1" w:uiPriority="47"/>
-    <w:lsdException w:name="List Table 3 Accent 1" w:uiPriority="48"/>
-    <w:lsdException w:name="List Table 4 Accent 1" w:uiPriority="49"/>
-    <w:lsdException w:name="List Table 5 Dark Accent 1" w:uiPriority="50"/>
-    <w:lsdException w:name="List Table 6 Colorful Accent 1" w:uiPriority="51"/>
-    <w:lsdException w:name="List Table 7 Colorful Accent 1" w:uiPriority="52"/>
-    <w:lsdException w:name="List Table 1 Light Accent 2" w:uiPriority="46"/>
-    <w:lsdException w:name="List Table 2 Accent 2" w:uiPriority="47"/>
-    <w:lsdException w:name="List Table 3 Accent 2" w:uiPriority="48"/>
-    <w:lsdException w:name="List Table 4 Accent 2" w:uiPriority="49"/>
-    <w:lsdException w:name="List Table 5 Dark Accent 2" w:uiPriority="50"/>
-    <w:lsdException w:name="List Table 6 Colorful Accent 2" w:uiPriority="51"/>
-    <w:lsdException w:name="List Table 7 Colorful Accent 2" w:uiPriority="52"/>
-    <w:lsdException w:name="List Table 1 Light Accent 3" w:uiPriority="46"/>
-    <w:lsdException w:name="List Table 2 Accent 3" w:uiPriority="47"/>
-    <w:lsdException w:name="List Table 3 Accent 3" w:uiPriority="48"/>
-    <w:lsdException w:name="List Table 4 Accent 3" w:uiPriority="49"/>
-    <w:lsdException w:name="List Table 5 Dark Accent 3" w:uiPriority="50"/>
-    <w:lsdException w:name="List Table 6 Colorful Accent 3" w:uiPriority="51"/>
-    <w:lsdException w:name="List Table 7 Colorful Accent 3" w:uiPriority="52"/>
-    <w:lsdException w:name="List Table 1 Light Accent 4" w:uiPriority="46"/>
-    <w:lsdException w:name="List Table 2 Accent 4" w:uiPriority="47"/>
-    <w:lsdException w:name="List Table 3 Accent 4" w:uiPriority="48"/>
-    <w:lsdException w:name="List Table 4 Accent 4" w:uiPriority="49"/>
-    <w:lsdException w:name="List Table 5 Dark Accent 4" w:uiPriority="50"/>
-    <w:lsdException w:name="List Table 6 Colorful Accent 4" w:uiPriority="51"/>
-    <w:lsdException w:name="List Table 7 Colorful Accent 4" w:uiPriority="52"/>
-    <w:lsdException w:name="List Table 1 Light Accent 5" w:uiPriority="46"/>
-    <w:lsdException w:name="List Table 2 Accent 5" w:uiPriority="47"/>
-    <w:lsdException w:name="List Table 3 Accent 5" w:uiPriority="48"/>
-    <w:lsdException w:name="List Table 4 Accent 5" w:uiPriority="49"/>
-    <w:lsdException w:name="List Table 5 Dark Accent 5" w:uiPriority="50"/>
-    <w:lsdException w:name="List Table 6 Colorful Accent 5" w:uiPriority="51"/>
-    <w:lsdException w:name="List Table 7 Colorful Accent 5" w:uiPriority="52"/>
-    <w:lsdException w:name="List Table 1 Light Accent 6" w:uiPriority="46"/>
-    <w:lsdException w:name="List Table 2 Accent 6" w:uiPriority="47"/>
-    <w:lsdException w:name="List Table 3 Accent 6" w:uiPriority="48"/>
-    <w:lsdException w:name="List Table 4 Accent 6" w:uiPriority="49"/>
-    <w:lsdException w:name="List Table 5 Dark Accent 6" w:uiPriority="50"/>
-    <w:lsdException w:name="List Table 6 Colorful Accent 6" w:uiPriority="51"/>
-    <w:lsdException w:name="List Table 7 Colorful Accent 6" w:uiPriority="52"/>
-  </w:latentStyles>
-  <w:style w:type="paragraph" w:default="1" w:styleId="Normal">
-    <w:name w:val="Normal"/>
-    <w:qFormat/>
-  </w:style>
-  <w:style w:type="character" w:default="1" w:styleId="DefaultParagraphFont">
-    <w:name w:val="Default Paragraph Font"/>
-    <w:uiPriority w:val="1"/>
-    <w:semiHidden/>
-    <w:unhideWhenUsed/>
-  </w:style>
-  <w:style w:type="table" w:default="1" w:styleId="TableNormal">
-    <w:name w:val="Normal Table"/>
-    <w:uiPriority w:val="99"/>
-    <w:semiHidden/>
-    <w:unhideWhenUsed/>
-    <w:tblPr>
-      <w:tblInd w:w="0" w:type="dxa"/>
-      <w:tblCellMar>
-        <w:top w:w="0" w:type="dxa"/>
-        <w:left w:w="108" w:type="dxa"/>
-        <w:bottom w:w="0" w:type="dxa"/>
-        <w:right w:w="108" w:type="dxa"/>
-      </w:tblCellMar>
-    </w:tblPr>
-  </w:style>
-  <w:style w:type="numbering" w:default="1" w:styleId="NoList">
-    <w:name w:val="No List"/>
-    <w:uiPriority w:val="99"/>
-    <w:semiHidden/>
-    <w:unhideWhenUsed/>
-  </w:style>
-  <w:style w:type="character" w:styleId="PlaceholderText">
-    <w:name w:val="Placeholder Text"/>
+  <w:style w:type="character" w:customStyle="1" w:styleId="CodeChar0">
+    <w:name w:val="Code Char"/>
     <w:basedOn w:val="DefaultParagraphFont"/>
-    <w:uiPriority w:val="99"/>
-    <w:semiHidden/>
-    <w:rsid w:val="004C7615"/>
+    <w:link w:val="Code0"/>
+    <w:rsid w:val="002E3294"/>
     <w:rPr>
-      <w:color w:val="808080"/>
+      <w:rFonts w:ascii="Courier New" w:hAnsi="Courier New"/>
+      <w:bCs/>
+      <w:noProof/>
     </w:rPr>
   </w:style>
 </w:styles>
-</file>
-
-<file path=word/glossary/webSettings.xml><?xml version="1.0" encoding="utf-8"?>
-<w:webSettings xmlns:mc="http://schemas.openxmlformats.org/markup-compatibility/2006" xmlns:r="http://schemas.openxmlformats.org/officeDocument/2006/relationships" xmlns:w="http://schemas.openxmlformats.org/wordprocessingml/2006/main" xmlns:w14="http://schemas.microsoft.com/office/word/2010/wordml" xmlns:w15="http://schemas.microsoft.com/office/word/2012/wordml" mc:Ignorable="w14 w15">
-  <w:optimizeForBrowser/>
-  <w:allowPNG/>
-</w:webSettings>
 </file>
 
 <file path=word/theme/theme1.xml><?xml version="1.0" encoding="utf-8"?>
@@ -21134,7 +21271,7 @@
       </b:Author>
     </b:Author>
     <b:LCID>en-US</b:LCID>
-    <b:RefOrder>4</b:RefOrder>
+    <b:RefOrder>5</b:RefOrder>
   </b:Source>
   <b:Source>
     <b:Tag>Man14</b:Tag>
@@ -21168,7 +21305,7 @@
         </b:NameList>
       </b:Author>
     </b:Author>
-    <b:RefOrder>6</b:RefOrder>
+    <b:RefOrder>7</b:RefOrder>
   </b:Source>
   <b:Source>
     <b:Tag>Dow82</b:Tag>
@@ -21197,7 +21334,7 @@
     <b:Volume>4</b:Volume>
     <b:Issue>1</b:Issue>
     <b:LCID>en-US</b:LCID>
-    <b:RefOrder>5</b:RefOrder>
+    <b:RefOrder>6</b:RefOrder>
   </b:Source>
   <b:Source>
     <b:Tag>Lor12</b:Tag>
@@ -21218,7 +21355,7 @@
     <b:City>San Diego</b:City>
     <b:Month>March</b:Month>
     <b:Day>26</b:Day>
-    <b:RefOrder>7</b:RefOrder>
+    <b:RefOrder>8</b:RefOrder>
   </b:Source>
   <b:Source>
     <b:Tag>Joh02</b:Tag>
@@ -21293,11 +21430,35 @@
     <b:Publisher>Pearson Education Inc.</b:Publisher>
     <b:RefOrder>3</b:RefOrder>
   </b:Source>
+  <b:Source>
+    <b:Tag>Joe05</b:Tag>
+    <b:SourceType>InternetSite</b:SourceType>
+    <b:Guid>{E1F4769C-B006-473A-BA2B-E5EA20F27DE6}</b:Guid>
+    <b:Title>Joel on Software - Making Wrong Code Look Wrong</b:Title>
+    <b:Year>2005</b:Year>
+    <b:Author>
+      <b:Author>
+        <b:NameList>
+          <b:Person>
+            <b:Last>Spolsky</b:Last>
+            <b:First>Joel</b:First>
+          </b:Person>
+        </b:NameList>
+      </b:Author>
+    </b:Author>
+    <b:Month>May</b:Month>
+    <b:Day>11</b:Day>
+    <b:YearAccessed>2016</b:YearAccessed>
+    <b:MonthAccessed>April</b:MonthAccessed>
+    <b:DayAccessed>15</b:DayAccessed>
+    <b:URL>http://www.joelonsoftware.com/articles/Wrong.html</b:URL>
+    <b:RefOrder>4</b:RefOrder>
+  </b:Source>
 </b:Sources>
 </file>
 
 <file path=customXml/itemProps1.xml><?xml version="1.0" encoding="utf-8"?>
-<ds:datastoreItem xmlns:ds="http://schemas.openxmlformats.org/officeDocument/2006/customXml" ds:itemID="{DE4FA0B7-003F-4430-AED3-8B4A673EE41D}">
+<ds:datastoreItem xmlns:ds="http://schemas.openxmlformats.org/officeDocument/2006/customXml" ds:itemID="{58AAB57F-603E-4538-AB3E-07A46DC5C6B1}">
   <ds:schemaRefs>
     <ds:schemaRef ds:uri="http://schemas.openxmlformats.org/officeDocument/2006/bibliography"/>
   </ds:schemaRefs>

</xml_diff>

<commit_message>
run preemptive and startup delay explained
</commit_message>
<xml_diff>
--- a/Thesis/MsC_GardH.docx
+++ b/Thesis/MsC_GardH.docx
@@ -5479,10 +5479,10 @@
             <v:path o:extrusionok="f" gradientshapeok="t" o:connecttype="rect"/>
             <o:lock v:ext="edit" aspectratio="t"/>
           </v:shapetype>
-          <v:shape id="_x0000_i1025" type="#_x0000_t75" style="width:470.25pt;height:396.75pt" o:ole="">
+          <v:shape id="_x0000_i1025" type="#_x0000_t75" style="width:470.35pt;height:397.4pt" o:ole="">
             <v:imagedata r:id="rId10" o:title=""/>
           </v:shape>
-          <o:OLEObject Type="Embed" ProgID="Word.Document.12" ShapeID="_x0000_i1025" DrawAspect="Content" ObjectID="_1522940766" r:id="rId11">
+          <o:OLEObject Type="Embed" ProgID="Word.Document.12" ShapeID="_x0000_i1025" DrawAspect="Content" ObjectID="_1523113782" r:id="rId11">
             <o:FieldCodes>\s</o:FieldCodes>
           </o:OLEObject>
         </w:object>
@@ -6049,10 +6049,10 @@
       </w:pPr>
       <w:r>
         <w:object w:dxaOrig="9406" w:dyaOrig="7111" w14:anchorId="35C7C363">
-          <v:shape id="_x0000_i1026" type="#_x0000_t75" style="width:470.25pt;height:357pt" o:ole="">
+          <v:shape id="_x0000_i1026" type="#_x0000_t75" style="width:470.35pt;height:357.2pt" o:ole="">
             <v:imagedata r:id="rId13" o:title=""/>
           </v:shape>
-          <o:OLEObject Type="Embed" ProgID="Word.Document.12" ShapeID="_x0000_i1026" DrawAspect="Content" ObjectID="_1522940767" r:id="rId14">
+          <o:OLEObject Type="Embed" ProgID="Word.Document.12" ShapeID="_x0000_i1026" DrawAspect="Content" ObjectID="_1523113783" r:id="rId14">
             <o:FieldCodes>\s</o:FieldCodes>
           </o:OLEObject>
         </w:object>
@@ -10185,7 +10185,7 @@
                       <w:noProof/>
                     </w:rPr>
                     <w:drawing>
-                      <wp:inline distT="0" distB="0" distL="0" distR="0" wp14:anchorId="72814859" wp14:editId="27D9660D">
+                      <wp:inline distT="0" distB="0" distL="0" distR="0" wp14:anchorId="72814859" wp14:editId="7B5B1E7F">
                         <wp:extent cx="933450" cy="95250"/>
                         <wp:effectExtent l="0" t="0" r="0" b="0"/>
                         <wp:docPr id="198" name="Picture 198" descr="C:\Program Files\MATLAB\R2015a\toolbox\matlab\codetools\private\one-pixel.gif"/>
@@ -10238,7 +10238,7 @@
                       <w:noProof/>
                     </w:rPr>
                     <w:drawing>
-                      <wp:inline distT="0" distB="0" distL="0" distR="0" wp14:anchorId="6E709BE5" wp14:editId="5A2CB64C">
+                      <wp:inline distT="0" distB="0" distL="0" distR="0" wp14:anchorId="6E709BE5" wp14:editId="71ADF9CD">
                         <wp:extent cx="19050" cy="95250"/>
                         <wp:effectExtent l="0" t="0" r="0" b="0"/>
                         <wp:docPr id="199" name="Picture 199" descr="C:\Program Files\MATLAB\R2015a\toolbox\matlab\codetools\private\one-pixel-cyan.gif"/>
@@ -10394,7 +10394,7 @@
                       <w:noProof/>
                     </w:rPr>
                     <w:drawing>
-                      <wp:inline distT="0" distB="0" distL="0" distR="0" wp14:anchorId="7A59EBFE" wp14:editId="005A5695">
+                      <wp:inline distT="0" distB="0" distL="0" distR="0" wp14:anchorId="7A59EBFE" wp14:editId="3A551D7E">
                         <wp:extent cx="9525" cy="95250"/>
                         <wp:effectExtent l="0" t="0" r="9525" b="0"/>
                         <wp:docPr id="200" name="Picture 200" descr="C:\Program Files\MATLAB\R2015a\toolbox\matlab\codetools\private\one-pixel.gif"/>
@@ -10447,7 +10447,7 @@
                       <w:noProof/>
                     </w:rPr>
                     <w:drawing>
-                      <wp:inline distT="0" distB="0" distL="0" distR="0" wp14:anchorId="55E89250" wp14:editId="24B844DB">
+                      <wp:inline distT="0" distB="0" distL="0" distR="0" wp14:anchorId="55E89250" wp14:editId="6E593387">
                         <wp:extent cx="9525" cy="95250"/>
                         <wp:effectExtent l="0" t="0" r="9525" b="0"/>
                         <wp:docPr id="201" name="Picture 201" descr="C:\Program Files\MATLAB\R2015a\toolbox\matlab\codetools\private\one-pixel-cyan.gif"/>
@@ -10603,7 +10603,7 @@
                       <w:noProof/>
                     </w:rPr>
                     <w:drawing>
-                      <wp:inline distT="0" distB="0" distL="0" distR="0" wp14:anchorId="38FBE87A" wp14:editId="4C365E46">
+                      <wp:inline distT="0" distB="0" distL="0" distR="0" wp14:anchorId="38FBE87A" wp14:editId="6F1AAA31">
                         <wp:extent cx="9525" cy="95250"/>
                         <wp:effectExtent l="0" t="0" r="9525" b="0"/>
                         <wp:docPr id="202" name="Picture 202" descr="C:\Program Files\MATLAB\R2015a\toolbox\matlab\codetools\private\one-pixel.gif"/>
@@ -10656,7 +10656,7 @@
                       <w:noProof/>
                     </w:rPr>
                     <w:drawing>
-                      <wp:inline distT="0" distB="0" distL="0" distR="0" wp14:anchorId="64F55343" wp14:editId="5CCB8E0D">
+                      <wp:inline distT="0" distB="0" distL="0" distR="0" wp14:anchorId="64F55343" wp14:editId="6D000638">
                         <wp:extent cx="9525" cy="95250"/>
                         <wp:effectExtent l="0" t="0" r="9525" b="0"/>
                         <wp:docPr id="203" name="Picture 203" descr="C:\Program Files\MATLAB\R2015a\toolbox\matlab\codetools\private\one-pixel-cyan.gif"/>
@@ -10812,7 +10812,7 @@
                       <w:noProof/>
                     </w:rPr>
                     <w:drawing>
-                      <wp:inline distT="0" distB="0" distL="0" distR="0" wp14:anchorId="2B7D2EB7" wp14:editId="081574C6">
+                      <wp:inline distT="0" distB="0" distL="0" distR="0" wp14:anchorId="2B7D2EB7" wp14:editId="34FB8C41">
                         <wp:extent cx="9525" cy="95250"/>
                         <wp:effectExtent l="0" t="0" r="9525" b="0"/>
                         <wp:docPr id="204" name="Picture 204" descr="C:\Program Files\MATLAB\R2015a\toolbox\matlab\codetools\private\one-pixel.gif"/>
@@ -10865,7 +10865,7 @@
                       <w:noProof/>
                     </w:rPr>
                     <w:drawing>
-                      <wp:inline distT="0" distB="0" distL="0" distR="0" wp14:anchorId="549D1020" wp14:editId="3A2D808F">
+                      <wp:inline distT="0" distB="0" distL="0" distR="0" wp14:anchorId="549D1020" wp14:editId="31406179">
                         <wp:extent cx="9525" cy="95250"/>
                         <wp:effectExtent l="0" t="0" r="9525" b="0"/>
                         <wp:docPr id="205" name="Picture 205" descr="C:\Program Files\MATLAB\R2015a\toolbox\matlab\codetools\private\one-pixel-cyan.gif"/>
@@ -11021,7 +11021,7 @@
                       <w:noProof/>
                     </w:rPr>
                     <w:drawing>
-                      <wp:inline distT="0" distB="0" distL="0" distR="0" wp14:anchorId="643B1B7C" wp14:editId="7EA9C35D">
+                      <wp:inline distT="0" distB="0" distL="0" distR="0" wp14:anchorId="643B1B7C" wp14:editId="0DE819DB">
                         <wp:extent cx="9525" cy="95250"/>
                         <wp:effectExtent l="0" t="0" r="9525" b="0"/>
                         <wp:docPr id="206" name="Picture 206" descr="C:\Program Files\MATLAB\R2015a\toolbox\matlab\codetools\private\one-pixel.gif"/>
@@ -11074,7 +11074,7 @@
                       <w:noProof/>
                     </w:rPr>
                     <w:drawing>
-                      <wp:inline distT="0" distB="0" distL="0" distR="0" wp14:anchorId="1E279264" wp14:editId="51B8C9AF">
+                      <wp:inline distT="0" distB="0" distL="0" distR="0" wp14:anchorId="1E279264" wp14:editId="1C349132">
                         <wp:extent cx="9525" cy="95250"/>
                         <wp:effectExtent l="0" t="0" r="9525" b="0"/>
                         <wp:docPr id="207" name="Picture 207" descr="C:\Program Files\MATLAB\R2015a\toolbox\matlab\codetools\private\one-pixel-cyan.gif"/>
@@ -11230,7 +11230,7 @@
                       <w:noProof/>
                     </w:rPr>
                     <w:drawing>
-                      <wp:inline distT="0" distB="0" distL="0" distR="0" wp14:anchorId="66C72F30" wp14:editId="391E2500">
+                      <wp:inline distT="0" distB="0" distL="0" distR="0" wp14:anchorId="66C72F30" wp14:editId="27B2EC34">
                         <wp:extent cx="9525" cy="95250"/>
                         <wp:effectExtent l="0" t="0" r="9525" b="0"/>
                         <wp:docPr id="208" name="Picture 208" descr="C:\Program Files\MATLAB\R2015a\toolbox\matlab\codetools\private\one-pixel.gif"/>
@@ -11283,7 +11283,7 @@
                       <w:noProof/>
                     </w:rPr>
                     <w:drawing>
-                      <wp:inline distT="0" distB="0" distL="0" distR="0" wp14:anchorId="41202187" wp14:editId="547E5674">
+                      <wp:inline distT="0" distB="0" distL="0" distR="0" wp14:anchorId="41202187" wp14:editId="161C53D8">
                         <wp:extent cx="9525" cy="95250"/>
                         <wp:effectExtent l="0" t="0" r="9525" b="0"/>
                         <wp:docPr id="209" name="Picture 209" descr="C:\Program Files\MATLAB\R2015a\toolbox\matlab\codetools\private\one-pixel-cyan.gif"/>
@@ -11434,7 +11434,7 @@
                       <w:noProof/>
                     </w:rPr>
                     <w:drawing>
-                      <wp:inline distT="0" distB="0" distL="0" distR="0" wp14:anchorId="57F8BCD4" wp14:editId="0DC777BC">
+                      <wp:inline distT="0" distB="0" distL="0" distR="0" wp14:anchorId="57F8BCD4" wp14:editId="57C94DD9">
                         <wp:extent cx="9525" cy="95250"/>
                         <wp:effectExtent l="0" t="0" r="9525" b="0"/>
                         <wp:docPr id="210" name="Picture 210" descr="C:\Program Files\MATLAB\R2015a\toolbox\matlab\codetools\private\one-pixel.gif"/>
@@ -11487,7 +11487,7 @@
                       <w:noProof/>
                     </w:rPr>
                     <w:drawing>
-                      <wp:inline distT="0" distB="0" distL="0" distR="0" wp14:anchorId="147E3342" wp14:editId="384927BC">
+                      <wp:inline distT="0" distB="0" distL="0" distR="0" wp14:anchorId="147E3342" wp14:editId="60BC6981">
                         <wp:extent cx="9525" cy="95250"/>
                         <wp:effectExtent l="0" t="0" r="9525" b="0"/>
                         <wp:docPr id="211" name="Picture 211" descr="C:\Program Files\MATLAB\R2015a\toolbox\matlab\codetools\private\one-pixel-cyan.gif"/>
@@ -11954,7 +11954,7 @@
                       <w:noProof/>
                     </w:rPr>
                     <w:drawing>
-                      <wp:inline distT="0" distB="0" distL="0" distR="0" wp14:anchorId="1CD055EF" wp14:editId="6986393A">
+                      <wp:inline distT="0" distB="0" distL="0" distR="0" wp14:anchorId="1CD055EF" wp14:editId="37285461">
                         <wp:extent cx="9525" cy="95250"/>
                         <wp:effectExtent l="0" t="0" r="9525" b="0"/>
                         <wp:docPr id="212" name="Picture 212" descr="C:\Program Files\MATLAB\R2015a\toolbox\matlab\codetools\private\one-pixel.gif"/>
@@ -12007,7 +12007,7 @@
                       <w:noProof/>
                     </w:rPr>
                     <w:drawing>
-                      <wp:inline distT="0" distB="0" distL="0" distR="0" wp14:anchorId="0D0AD9F4" wp14:editId="5D4E4F6B">
+                      <wp:inline distT="0" distB="0" distL="0" distR="0" wp14:anchorId="0D0AD9F4" wp14:editId="2139D0E7">
                         <wp:extent cx="952500" cy="95250"/>
                         <wp:effectExtent l="0" t="0" r="0" b="0"/>
                         <wp:docPr id="213" name="Picture 213" descr="C:\Program Files\MATLAB\R2015a\toolbox\matlab\codetools\private\one-pixel-cyan.gif"/>
@@ -12163,7 +12163,7 @@
                       <w:noProof/>
                     </w:rPr>
                     <w:drawing>
-                      <wp:inline distT="0" distB="0" distL="0" distR="0" wp14:anchorId="721BED54" wp14:editId="2049A48C">
+                      <wp:inline distT="0" distB="0" distL="0" distR="0" wp14:anchorId="721BED54" wp14:editId="420FE238">
                         <wp:extent cx="933450" cy="95250"/>
                         <wp:effectExtent l="0" t="0" r="0" b="0"/>
                         <wp:docPr id="214" name="Picture 214" descr="C:\Program Files\MATLAB\R2015a\toolbox\matlab\codetools\private\one-pixel.gif"/>
@@ -12216,7 +12216,7 @@
                       <w:noProof/>
                     </w:rPr>
                     <w:drawing>
-                      <wp:inline distT="0" distB="0" distL="0" distR="0" wp14:anchorId="45621CD6" wp14:editId="443A5F2F">
+                      <wp:inline distT="0" distB="0" distL="0" distR="0" wp14:anchorId="45621CD6" wp14:editId="76664FF0">
                         <wp:extent cx="9525" cy="95250"/>
                         <wp:effectExtent l="0" t="0" r="9525" b="0"/>
                         <wp:docPr id="215" name="Picture 215" descr="C:\Program Files\MATLAB\R2015a\toolbox\matlab\codetools\private\one-pixel-cyan.gif"/>
@@ -12372,7 +12372,7 @@
                       <w:noProof/>
                     </w:rPr>
                     <w:drawing>
-                      <wp:inline distT="0" distB="0" distL="0" distR="0" wp14:anchorId="72A899AF" wp14:editId="0E625D20">
+                      <wp:inline distT="0" distB="0" distL="0" distR="0" wp14:anchorId="72A899AF" wp14:editId="4E15A2F9">
                         <wp:extent cx="9525" cy="95250"/>
                         <wp:effectExtent l="0" t="0" r="9525" b="0"/>
                         <wp:docPr id="216" name="Picture 216" descr="C:\Program Files\MATLAB\R2015a\toolbox\matlab\codetools\private\one-pixel.gif"/>
@@ -12425,7 +12425,7 @@
                       <w:noProof/>
                     </w:rPr>
                     <w:drawing>
-                      <wp:inline distT="0" distB="0" distL="0" distR="0" wp14:anchorId="71AB54A9" wp14:editId="6E9B604D">
+                      <wp:inline distT="0" distB="0" distL="0" distR="0" wp14:anchorId="71AB54A9" wp14:editId="2F19FCCE">
                         <wp:extent cx="9525" cy="95250"/>
                         <wp:effectExtent l="0" t="0" r="9525" b="0"/>
                         <wp:docPr id="218" name="Picture 218" descr="C:\Program Files\MATLAB\R2015a\toolbox\matlab\codetools\private\one-pixel-cyan.gif"/>
@@ -12581,7 +12581,7 @@
                       <w:noProof/>
                     </w:rPr>
                     <w:drawing>
-                      <wp:inline distT="0" distB="0" distL="0" distR="0" wp14:anchorId="0E8695F4" wp14:editId="59CA5558">
+                      <wp:inline distT="0" distB="0" distL="0" distR="0" wp14:anchorId="0E8695F4" wp14:editId="13043638">
                         <wp:extent cx="9525" cy="95250"/>
                         <wp:effectExtent l="0" t="0" r="9525" b="0"/>
                         <wp:docPr id="219" name="Picture 219" descr="C:\Program Files\MATLAB\R2015a\toolbox\matlab\codetools\private\one-pixel.gif"/>
@@ -12634,7 +12634,7 @@
                       <w:noProof/>
                     </w:rPr>
                     <w:drawing>
-                      <wp:inline distT="0" distB="0" distL="0" distR="0" wp14:anchorId="3C11122E" wp14:editId="4238F60C">
+                      <wp:inline distT="0" distB="0" distL="0" distR="0" wp14:anchorId="3C11122E" wp14:editId="23A0AB7B">
                         <wp:extent cx="9525" cy="95250"/>
                         <wp:effectExtent l="0" t="0" r="9525" b="0"/>
                         <wp:docPr id="220" name="Picture 220" descr="C:\Program Files\MATLAB\R2015a\toolbox\matlab\codetools\private\one-pixel-cyan.gif"/>
@@ -12790,7 +12790,7 @@
                       <w:noProof/>
                     </w:rPr>
                     <w:drawing>
-                      <wp:inline distT="0" distB="0" distL="0" distR="0" wp14:anchorId="1260ED52" wp14:editId="1E440579">
+                      <wp:inline distT="0" distB="0" distL="0" distR="0" wp14:anchorId="1260ED52" wp14:editId="65DF5CCE">
                         <wp:extent cx="9525" cy="95250"/>
                         <wp:effectExtent l="0" t="0" r="9525" b="0"/>
                         <wp:docPr id="221" name="Picture 221" descr="C:\Program Files\MATLAB\R2015a\toolbox\matlab\codetools\private\one-pixel.gif"/>
@@ -12843,7 +12843,7 @@
                       <w:noProof/>
                     </w:rPr>
                     <w:drawing>
-                      <wp:inline distT="0" distB="0" distL="0" distR="0" wp14:anchorId="77229383" wp14:editId="3292C800">
+                      <wp:inline distT="0" distB="0" distL="0" distR="0" wp14:anchorId="77229383" wp14:editId="44F843D8">
                         <wp:extent cx="9525" cy="95250"/>
                         <wp:effectExtent l="0" t="0" r="9525" b="0"/>
                         <wp:docPr id="222" name="Picture 222" descr="C:\Program Files\MATLAB\R2015a\toolbox\matlab\codetools\private\one-pixel-cyan.gif"/>
@@ -12999,7 +12999,7 @@
                       <w:noProof/>
                     </w:rPr>
                     <w:drawing>
-                      <wp:inline distT="0" distB="0" distL="0" distR="0" wp14:anchorId="0AF16CFF" wp14:editId="440F880F">
+                      <wp:inline distT="0" distB="0" distL="0" distR="0" wp14:anchorId="0AF16CFF" wp14:editId="034F9CB9">
                         <wp:extent cx="9525" cy="95250"/>
                         <wp:effectExtent l="0" t="0" r="9525" b="0"/>
                         <wp:docPr id="224" name="Picture 224" descr="C:\Program Files\MATLAB\R2015a\toolbox\matlab\codetools\private\one-pixel.gif"/>
@@ -13052,7 +13052,7 @@
                       <w:noProof/>
                     </w:rPr>
                     <w:drawing>
-                      <wp:inline distT="0" distB="0" distL="0" distR="0" wp14:anchorId="75E33DB1" wp14:editId="22E37C0C">
+                      <wp:inline distT="0" distB="0" distL="0" distR="0" wp14:anchorId="75E33DB1" wp14:editId="203C2439">
                         <wp:extent cx="9525" cy="95250"/>
                         <wp:effectExtent l="0" t="0" r="9525" b="0"/>
                         <wp:docPr id="225" name="Picture 225" descr="C:\Program Files\MATLAB\R2015a\toolbox\matlab\codetools\private\one-pixel-cyan.gif"/>
@@ -13203,7 +13203,7 @@
                       <w:noProof/>
                     </w:rPr>
                     <w:drawing>
-                      <wp:inline distT="0" distB="0" distL="0" distR="0" wp14:anchorId="2CA5BBAE" wp14:editId="0C1A8E9C">
+                      <wp:inline distT="0" distB="0" distL="0" distR="0" wp14:anchorId="2CA5BBAE" wp14:editId="3E466F55">
                         <wp:extent cx="9525" cy="95250"/>
                         <wp:effectExtent l="0" t="0" r="9525" b="0"/>
                         <wp:docPr id="226" name="Picture 226" descr="C:\Program Files\MATLAB\R2015a\toolbox\matlab\codetools\private\one-pixel.gif"/>
@@ -13256,7 +13256,7 @@
                       <w:noProof/>
                     </w:rPr>
                     <w:drawing>
-                      <wp:inline distT="0" distB="0" distL="0" distR="0" wp14:anchorId="2CEBD7C4" wp14:editId="71DDBDA0">
+                      <wp:inline distT="0" distB="0" distL="0" distR="0" wp14:anchorId="2CEBD7C4" wp14:editId="2F29EB71">
                         <wp:extent cx="9525" cy="95250"/>
                         <wp:effectExtent l="0" t="0" r="9525" b="0"/>
                         <wp:docPr id="227" name="Picture 227" descr="C:\Program Files\MATLAB\R2015a\toolbox\matlab\codetools\private\one-pixel-cyan.gif"/>
@@ -13584,64 +13584,293 @@
       <w:r>
         <w:t>in the operation of battery, but also has the contribution from a biomass system for power production.</w:t>
       </w:r>
-      <w:bookmarkStart w:id="16" w:name="_GoBack"/>
-      <w:bookmarkEnd w:id="16"/>
-    </w:p>
-    <w:p>
-      <w:pPr>
-        <w:pStyle w:val="Heading2"/>
-      </w:pPr>
-      <w:r>
-        <w:lastRenderedPageBreak/>
-        <w:t xml:space="preserve">Graphical </w:t>
-      </w:r>
-      <w:r>
-        <w:t>User Interface</w:t>
-      </w:r>
-    </w:p>
-    <w:p>
-      <w:r>
-        <w:t>For development purposes, a graphical user interface</w:t>
-      </w:r>
-      <w:r>
-        <w:t xml:space="preserve"> (GUI)</w:t>
-      </w:r>
-      <w:r>
-        <w:t xml:space="preserve"> is implemented as a part of the DST. </w:t>
-      </w:r>
-      <w:r>
-        <w:t xml:space="preserve">The GUI will help developers to understand the needs of the </w:t>
-      </w:r>
-      <w:r>
-        <w:t>user and works as a prototype for the finished DST. The user interface programing in Matlab involves initiating different uicontrols</w:t>
-      </w:r>
-      <w:r>
-        <w:t>. These are objects that are constructed</w:t>
-      </w:r>
-      <w:r>
-        <w:t xml:space="preserve"> by setting their type, appearance, position and </w:t>
-      </w:r>
-      <w:r>
-        <w:t xml:space="preserve">defining their call-function. </w:t>
-      </w:r>
-    </w:p>
-    <w:p>
-      <w:r>
-        <w:t xml:space="preserve">The call-function is called every time the object is interacted with. </w:t>
-      </w:r>
-      <w:r>
-        <w:t xml:space="preserve">In figure </w:t>
+      <w:r>
+        <w:t xml:space="preserve"> The contribution is added to the </w:t>
+      </w:r>
+      <w:r>
+        <w:rPr>
+          <w:rStyle w:val="codeChar"/>
+        </w:rPr>
+        <w:t>needed_batt_output</w:t>
+      </w:r>
+      <w:r>
+        <w:t xml:space="preserve"> variable. This variable is </w:t>
+      </w:r>
+      <w:r>
+        <w:rPr>
+          <w:rStyle w:val="codeChar"/>
+        </w:rPr>
+        <w:t>pvPowerAbsorbedKw – load</w:t>
+      </w:r>
+      <w:r>
+        <w:t xml:space="preserve"> when no biomass generator is running.</w:t>
+      </w:r>
+    </w:p>
+    <w:p>
+      <w:pPr>
+        <w:pStyle w:val="Heading3"/>
+      </w:pPr>
+      <w:r>
+        <w:t>Preemptive Run-mode</w:t>
+      </w:r>
+    </w:p>
+    <w:p>
+      <w:r>
+        <w:t xml:space="preserve">The PV usually </w:t>
+      </w:r>
+      <w:r>
+        <w:t>can have</w:t>
+      </w:r>
+      <w:r>
+        <w:t xml:space="preserve"> a very high output capacity in terms of kW. To replace this </w:t>
+      </w:r>
+      <w:r>
+        <w:t xml:space="preserve">potential </w:t>
+      </w:r>
+      <w:r>
+        <w:t>capacity</w:t>
+      </w:r>
+      <w:r>
+        <w:t xml:space="preserve"> can</w:t>
+      </w:r>
+      <w:r>
+        <w:t xml:space="preserve"> require a very large generator. A large generator is expensive and</w:t>
+      </w:r>
+      <w:r>
+        <w:t xml:space="preserve"> hence</w:t>
+      </w:r>
+      <w:r>
+        <w:t xml:space="preserve"> a primary solution </w:t>
+      </w:r>
+      <w:r>
+        <w:t xml:space="preserve">rather </w:t>
+      </w:r>
+      <w:r>
+        <w:t>than a secondary solution</w:t>
+      </w:r>
+      <w:r>
+        <w:t>. Also, a</w:t>
+      </w:r>
+      <w:r>
+        <w:t xml:space="preserve"> biomass fueled power generation greater than 30 kW is not </w:t>
+      </w:r>
+      <w:r>
+        <w:t xml:space="preserve">typically </w:t>
+      </w:r>
+      <w:r>
+        <w:t xml:space="preserve">available </w:t>
+      </w:r>
+      <w:r>
+        <w:t>off-the-</w:t>
+      </w:r>
+      <w:r>
+        <w:t xml:space="preserve">shelf. When running with batteries, we have the opportunity to generate power over time, and hence meeting the demands with a lower output capacity, hence </w:t>
+      </w:r>
+      <w:r>
+        <w:t>a considerably</w:t>
+      </w:r>
+      <w:r>
+        <w:t xml:space="preserve"> cheaper solution.</w:t>
+      </w:r>
+    </w:p>
+    <w:p>
+      <w:r>
+        <w:t>The system assumes that a</w:t>
+      </w:r>
+      <w:r>
+        <w:t xml:space="preserve"> day with irradiation levels lower </w:t>
+      </w:r>
+      <w:r>
+        <w:t>than a certain threshold</w:t>
+      </w:r>
+      <w:r>
+        <w:t xml:space="preserve"> can be predicte</w:t>
+      </w:r>
+      <w:r>
+        <w:t>d with a weather forecast. The power generation</w:t>
+      </w:r>
+      <w:r>
+        <w:t xml:space="preserve"> can</w:t>
+      </w:r>
+      <w:r>
+        <w:t xml:space="preserve"> then</w:t>
+      </w:r>
+      <w:r>
+        <w:t xml:space="preserve"> be started before the battery is unable to meet load demand.</w:t>
+      </w:r>
+      <w:r>
+        <w:t xml:space="preserve"> For simplicity</w:t>
+      </w:r>
+      <w:r>
+        <w:t>,</w:t>
+      </w:r>
+      <w:r>
+        <w:t xml:space="preserve"> we term the low irradiation days as cloudy days and </w:t>
+      </w:r>
+      <w:r>
+        <w:t xml:space="preserve">high irradiation days as </w:t>
+      </w:r>
+      <w:r>
+        <w:t>sunny days.</w:t>
+      </w:r>
+      <w:r>
+        <w:t xml:space="preserve"> </w:t>
+      </w:r>
+    </w:p>
+    <w:p>
+      <w:r>
+        <w:t>To simulate</w:t>
+      </w:r>
+      <w:r>
+        <w:t xml:space="preserve"> a</w:t>
+      </w:r>
+      <w:r>
+        <w:t xml:space="preserve"> </w:t>
+      </w:r>
+      <w:r>
+        <w:t>forecasts</w:t>
+      </w:r>
+      <w:r>
+        <w:t xml:space="preserve">, the algorithm calculates the </w:t>
+      </w:r>
+      <w:r>
+        <w:rPr>
+          <w:rStyle w:val="codeChar"/>
+        </w:rPr>
+        <w:t>pvPowerAbsorbed</w:t>
+      </w:r>
+      <w:r>
+        <w:t xml:space="preserve"> vector, and finds the p</w:t>
+      </w:r>
+      <w:r>
+        <w:t xml:space="preserve">eak value. The </w:t>
+      </w:r>
+      <w:r>
+        <w:rPr>
+          <w:rStyle w:val="codeChar"/>
+        </w:rPr>
+        <w:t>pvPowerAbsorbed</w:t>
+      </w:r>
+      <w:r>
+        <w:rPr>
+          <w:rStyle w:val="codeChar"/>
+        </w:rPr>
+        <w:t>Kw</w:t>
+      </w:r>
+      <w:r>
+        <w:t xml:space="preserve"> values are</w:t>
+      </w:r>
+      <w:r>
+        <w:t xml:space="preserve"> smoothed because of the nominal irradiation</w:t>
+      </w:r>
+      <w:r>
+        <w:t xml:space="preserve"> and temperature</w:t>
+      </w:r>
+      <w:r>
+        <w:t xml:space="preserve"> factor</w:t>
+      </w:r>
+      <w:r>
+        <w:t>s</w:t>
+      </w:r>
+      <w:r>
+        <w:t xml:space="preserve"> of the PV </w:t>
+      </w:r>
+      <w:r>
+        <w:t>operation</w:t>
+      </w:r>
+      <w:r>
+        <w:t>. This calculation is displayed in</w:t>
+      </w:r>
+      <w:r>
+        <w:t xml:space="preserve"> </w:t>
       </w:r>
       <w:r>
         <w:fldChar w:fldCharType="begin"/>
       </w:r>
       <w:r>
-        <w:instrText xml:space="preserve"> REF _Ref449106541 \h </w:instrText>
+        <w:instrText xml:space="preserve"> REF _Ref449368572 \h </w:instrText>
+      </w:r>
+      <w:r>
+        <w:instrText xml:space="preserve"> \* MERGEFORMAT </w:instrText>
       </w:r>
       <w:r>
         <w:fldChar w:fldCharType="separate"/>
       </w:r>
       <w:r>
+        <w:t xml:space="preserve">Figure 2:6 The calculation of the </w:t>
+      </w:r>
+      <w:r>
+        <w:rPr>
+          <w:rStyle w:val="codeChar"/>
+        </w:rPr>
+        <w:t>pvPowerAbsorbed</w:t>
+      </w:r>
+      <w:r>
+        <w:t xml:space="preserve"> vector</w:t>
+      </w:r>
+      <w:r>
+        <w:fldChar w:fldCharType="end"/>
+      </w:r>
+      <w:r>
+        <w:t>.</w:t>
+      </w:r>
+    </w:p>
+    <w:p>
+      <w:r>
+        <w:t xml:space="preserve">Using the </w:t>
+      </w:r>
+      <w:r>
+        <w:rPr>
+          <w:rStyle w:val="codeChar"/>
+        </w:rPr>
+        <w:t>pvPoweAbsorbedKw</w:t>
+      </w:r>
+      <w:r>
+        <w:t xml:space="preserve"> instead of the irradiation directly, will dampen any irregularly high peaks and give a more </w:t>
+      </w:r>
+      <w:r>
+        <w:t>intuitive</w:t>
+      </w:r>
+      <w:r>
+        <w:t xml:space="preserve"> peak value. A threshold </w:t>
+      </w:r>
+      <w:r>
+        <w:t xml:space="preserve">is </w:t>
+      </w:r>
+      <w:r>
+        <w:t xml:space="preserve">given by the user </w:t>
+      </w:r>
+      <w:r>
+        <w:t xml:space="preserve">as a fraction named </w:t>
+      </w:r>
+      <w:r>
+        <w:rPr>
+          <w:rStyle w:val="codeChar"/>
+        </w:rPr>
+        <w:t>peakPvPowerAbsorbedTreshold</w:t>
+      </w:r>
+      <w:r>
+        <w:t xml:space="preserve">. This </w:t>
+      </w:r>
+      <w:r>
+        <w:t>threshold</w:t>
+      </w:r>
+      <w:r>
+        <w:t xml:space="preserve"> will determine if a day </w:t>
+      </w:r>
+      <w:r>
+        <w:t xml:space="preserve">is forecast as cloudy or sunny, depending on its relative size compared to the global peak. This comparison is displayed in </w:t>
+      </w:r>
+      <w:r>
+        <w:fldChar w:fldCharType="begin"/>
+      </w:r>
+      <w:r>
+        <w:instrText xml:space="preserve"> REF _Ref449370793 \h </w:instrText>
+      </w:r>
+      <w:r>
+        <w:fldChar w:fldCharType="separate"/>
+      </w:r>
+      <w:r>
         <w:t xml:space="preserve">Figure </w:t>
       </w:r>
       <w:r>
@@ -13657,61 +13886,71 @@
         <w:rPr>
           <w:noProof/>
         </w:rPr>
-        <w:t>6</w:t>
+        <w:t>7</w:t>
+      </w:r>
+      <w:r>
+        <w:t xml:space="preserve"> The comparison of </w:t>
+      </w:r>
+      <w:r>
+        <w:rPr>
+          <w:rStyle w:val="codeChar"/>
+        </w:rPr>
+        <w:t>peakPvPowerAbsorbedKw</w:t>
+      </w:r>
+      <w:r>
+        <w:t xml:space="preserve"> values</w:t>
       </w:r>
       <w:r>
         <w:fldChar w:fldCharType="end"/>
       </w:r>
       <w:r>
-        <w:t xml:space="preserve"> and </w:t>
-      </w:r>
-      <w:r>
-        <w:fldChar w:fldCharType="begin"/>
-      </w:r>
-      <w:r>
-        <w:instrText xml:space="preserve"> REF _Ref449106549 \h </w:instrText>
-      </w:r>
-      <w:r>
-        <w:fldChar w:fldCharType="separate"/>
-      </w:r>
-      <w:r>
-        <w:t xml:space="preserve">Figure </w:t>
-      </w:r>
-      <w:r>
-        <w:rPr>
-          <w:noProof/>
-        </w:rPr>
-        <w:t>2</w:t>
-      </w:r>
-      <w:r>
-        <w:t>:</w:t>
-      </w:r>
-      <w:r>
-        <w:rPr>
-          <w:noProof/>
-        </w:rPr>
-        <w:t>7</w:t>
-      </w:r>
-      <w:r>
-        <w:fldChar w:fldCharType="end"/>
-      </w:r>
-      <w:r>
-        <w:t xml:space="preserve"> an example of a uicontrol initiation is displayed, and its call-function.</w:t>
+        <w:t>.</w:t>
+      </w:r>
+    </w:p>
+    <w:p>
+      <w:r>
+        <w:t xml:space="preserve">At the start of a day, the peak </w:t>
+      </w:r>
+      <w:r>
+        <w:rPr>
+          <w:rStyle w:val="codeChar"/>
+        </w:rPr>
+        <w:t>pvPowerAbsorbedKw</w:t>
+      </w:r>
+      <w:r>
+        <w:t xml:space="preserve"> of the following day is compared to the peak </w:t>
+      </w:r>
+      <w:r>
+        <w:rPr>
+          <w:rStyle w:val="codeChar"/>
+        </w:rPr>
+        <w:t>pvPowerAbsorbedKw</w:t>
+      </w:r>
+      <w:r>
+        <w:t xml:space="preserve"> value of the entire simulation time series. If the peak of the current day is lower than a fraction of the global maximum, the weather is forecast as cloudy, and vice versa.</w:t>
+      </w:r>
+      <w:r>
+        <w:t xml:space="preserve"> </w:t>
       </w:r>
     </w:p>
     <w:p/>
-    <w:bookmarkStart w:id="17" w:name="_MON_1522847942"/>
-    <w:bookmarkEnd w:id="17"/>
     <w:p>
       <w:pPr>
         <w:pStyle w:val="tableEntry"/>
       </w:pPr>
-      <w:r>
-        <w:object w:dxaOrig="9406" w:dyaOrig="1812" w14:anchorId="66C583CD">
-          <v:shape id="_x0000_i1027" type="#_x0000_t75" style="width:470.25pt;height:90.75pt" o:ole="">
+    </w:p>
+    <w:bookmarkStart w:id="16" w:name="_MON_1523109391"/>
+    <w:bookmarkEnd w:id="16"/>
+    <w:p>
+      <w:pPr>
+        <w:pStyle w:val="tableEntry"/>
+      </w:pPr>
+      <w:r>
+        <w:object w:dxaOrig="9406" w:dyaOrig="5166" w14:anchorId="17E4B283">
+          <v:shape id="_x0000_i1035" type="#_x0000_t75" style="width:470.35pt;height:258.1pt" o:ole="">
             <v:imagedata r:id="rId31" o:title=""/>
           </v:shape>
-          <o:OLEObject Type="Embed" ProgID="Word.Document.12" ShapeID="_x0000_i1027" DrawAspect="Content" ObjectID="_1522940768" r:id="rId32">
+          <o:OLEObject Type="Embed" ProgID="Word.Document.12" ShapeID="_x0000_i1035" DrawAspect="Content" ObjectID="_1523113784" r:id="rId32">
             <o:FieldCodes>\s</o:FieldCodes>
           </o:OLEObject>
         </w:object>
@@ -13721,7 +13960,7 @@
       <w:pPr>
         <w:pStyle w:val="Caption"/>
       </w:pPr>
-      <w:bookmarkStart w:id="18" w:name="_Ref449106541"/>
+      <w:bookmarkStart w:id="17" w:name="_Ref449368572"/>
       <w:r>
         <w:t xml:space="preserve">Figure </w:t>
       </w:r>
@@ -13758,28 +13997,24 @@
       <w:r>
         <w:fldChar w:fldCharType="end"/>
       </w:r>
-      <w:bookmarkEnd w:id="18"/>
-      <w:r>
-        <w:t xml:space="preserve"> The uicontrol initiation for the 'Run Optimal Solutions' button</w:t>
-      </w:r>
-    </w:p>
+      <w:r>
+        <w:t xml:space="preserve"> The calculation of the pvPowerAbsorbed vector</w:t>
+      </w:r>
+      <w:bookmarkEnd w:id="17"/>
+    </w:p>
+    <w:p/>
+    <w:bookmarkStart w:id="18" w:name="_MON_1523112316"/>
+    <w:bookmarkEnd w:id="18"/>
     <w:p>
       <w:pPr>
         <w:pStyle w:val="tableEntry"/>
       </w:pPr>
-    </w:p>
-    <w:bookmarkStart w:id="19" w:name="_MON_1522848114"/>
-    <w:bookmarkEnd w:id="19"/>
-    <w:p>
-      <w:pPr>
-        <w:pStyle w:val="tableEntry"/>
-      </w:pPr>
-      <w:r>
-        <w:object w:dxaOrig="9406" w:dyaOrig="1722" w14:anchorId="391D9C8D">
-          <v:shape id="_x0000_i1028" type="#_x0000_t75" style="width:470.25pt;height:86.25pt" o:ole="">
+      <w:r>
+        <w:object w:dxaOrig="9061" w:dyaOrig="3398" w14:anchorId="2D6A98B6">
+          <v:shape id="_x0000_i1036" type="#_x0000_t75" style="width:453.5pt;height:170.2pt" o:ole="">
             <v:imagedata r:id="rId33" o:title=""/>
           </v:shape>
-          <o:OLEObject Type="Embed" ProgID="Word.Document.12" ShapeID="_x0000_i1028" DrawAspect="Content" ObjectID="_1522940769" r:id="rId34">
+          <o:OLEObject Type="Embed" ProgID="Word.Document.12" ShapeID="_x0000_i1036" DrawAspect="Content" ObjectID="_1523113785" r:id="rId34">
             <o:FieldCodes>\s</o:FieldCodes>
           </o:OLEObject>
         </w:object>
@@ -13789,7 +14024,7 @@
       <w:pPr>
         <w:pStyle w:val="Caption"/>
       </w:pPr>
-      <w:bookmarkStart w:id="20" w:name="_Ref449106549"/>
+      <w:bookmarkStart w:id="19" w:name="_Ref449370793"/>
       <w:r>
         <w:t xml:space="preserve">Figure </w:t>
       </w:r>
@@ -13826,7 +14061,518 @@
       <w:r>
         <w:fldChar w:fldCharType="end"/>
       </w:r>
+      <w:r>
+        <w:t xml:space="preserve"> The comparison of </w:t>
+      </w:r>
+      <w:r>
+        <w:rPr>
+          <w:rStyle w:val="codeChar"/>
+        </w:rPr>
+        <w:t>peakPvPowerAbsorbedKw</w:t>
+      </w:r>
+      <w:r>
+        <w:t xml:space="preserve"> values</w:t>
+      </w:r>
+      <w:bookmarkEnd w:id="19"/>
+    </w:p>
+    <w:p>
+      <w:pPr>
+        <w:pStyle w:val="Caption"/>
+      </w:pPr>
+    </w:p>
+    <w:p>
+      <w:r>
+        <w:t>When a day is forecast as cloudy, the system will run in preemptive mode until the battery is full, a sunny day is forecast or the biomass/fuel has run out. The entire s</w:t>
+      </w:r>
+      <w:r>
+        <w:t xml:space="preserve">tate machine can be seen in section </w:t>
+      </w:r>
+      <w:r>
+        <w:fldChar w:fldCharType="begin"/>
+      </w:r>
+      <w:r>
+        <w:instrText xml:space="preserve"> REF _Ref449370937 \r \h </w:instrText>
+      </w:r>
+      <w:r>
+        <w:fldChar w:fldCharType="separate"/>
+      </w:r>
+      <w:r>
+        <w:t>2.4.3</w:t>
+      </w:r>
+      <w:r>
+        <w:fldChar w:fldCharType="end"/>
+      </w:r>
+      <w:r>
+        <w:t>.</w:t>
+      </w:r>
+    </w:p>
+    <w:p>
+      <w:pPr>
+        <w:pStyle w:val="Heading3"/>
+      </w:pPr>
+      <w:r>
+        <w:t>Startup Delay</w:t>
+      </w:r>
+    </w:p>
+    <w:p>
+      <w:r>
+        <w:t xml:space="preserve">Because of the many variations available when installing a biomass power generation plant, the tool has some input parameters that can be changed to simulate any implementation strategy. The most important generic simulation choice is the </w:t>
+      </w:r>
+      <w:r>
+        <w:rPr>
+          <w:rStyle w:val="codeChar"/>
+        </w:rPr>
+        <w:t>startup_delay</w:t>
+      </w:r>
+      <w:r>
+        <w:t xml:space="preserve"> parameter, which becomes relevant during loss of load occurrences.</w:t>
+      </w:r>
+    </w:p>
+    <w:p>
+      <w:r>
+        <w:lastRenderedPageBreak/>
+        <w:t>The time needed to start the biomass power generation</w:t>
+      </w:r>
+      <w:r>
+        <w:t xml:space="preserve"> will vary </w:t>
+      </w:r>
+      <w:r>
+        <w:t xml:space="preserve">between </w:t>
+      </w:r>
+      <w:r>
+        <w:t>solution</w:t>
+      </w:r>
+      <w:r>
+        <w:t>s</w:t>
+      </w:r>
+      <w:r>
+        <w:t>. The alternatives range between</w:t>
+      </w:r>
+      <w:r>
+        <w:t xml:space="preserve"> a</w:t>
+      </w:r>
+      <w:r>
+        <w:t xml:space="preserve"> very fast response time, for example a</w:t>
+      </w:r>
+      <w:r>
+        <w:t xml:space="preserve"> gas generator with au</w:t>
+      </w:r>
+      <w:r>
+        <w:t xml:space="preserve">tomated startup at loss of load, and </w:t>
+      </w:r>
+      <w:r>
+        <w:t>a</w:t>
+      </w:r>
+      <w:r>
+        <w:t xml:space="preserve"> very slow response time, for example a</w:t>
+      </w:r>
+      <w:r>
+        <w:t xml:space="preserve"> furnace</w:t>
+      </w:r>
+      <w:r>
+        <w:t xml:space="preserve"> driven steam turbine</w:t>
+      </w:r>
+      <w:r>
+        <w:t xml:space="preserve"> or a</w:t>
+      </w:r>
+      <w:r>
+        <w:t>n</w:t>
+      </w:r>
+      <w:r>
+        <w:t xml:space="preserve"> incomplete combustion process</w:t>
+      </w:r>
+      <w:r>
+        <w:t>, where the response is initiated when an operator discovers the loss of load</w:t>
+      </w:r>
+      <w:r>
+        <w:t>. The very worst case can span hours</w:t>
+      </w:r>
+      <w:r>
+        <w:t>, as the operator might have to spend time on getting to the plant to operate it</w:t>
+      </w:r>
+      <w:r>
+        <w:t>, and perhaps additional delays</w:t>
+      </w:r>
+      <w:r>
+        <w:t>.</w:t>
+      </w:r>
+    </w:p>
+    <w:p>
+      <w:r>
+        <w:t xml:space="preserve">The implementation alternative </w:t>
+      </w:r>
+      <w:r>
+        <w:t>of biomass simulation will involve choosing a generation strategy, such as furnace powered steam generator, and conversion rates of biomass kg to kWh, and respond delays. This implementation would be much like mapping numbers to text, and would do the user a disfavor in hiding the implications of his choices</w:t>
+      </w:r>
+      <w:r>
+        <w:t>. The preprogrammed time estimates might also not apply because of tweaks or new innovation to the system</w:t>
+      </w:r>
+      <w:r>
+        <w:t>. A better solution is the one proposed</w:t>
+      </w:r>
+      <w:r>
+        <w:t>,</w:t>
+      </w:r>
+      <w:r>
+        <w:t xml:space="preserve"> and</w:t>
+      </w:r>
+      <w:r>
+        <w:t xml:space="preserve"> complement the solution with</w:t>
+      </w:r>
+      <w:r>
+        <w:t xml:space="preserve"> information about startup delays and other implications available to the user in online documentation.</w:t>
+      </w:r>
+    </w:p>
+    <w:p>
+      <w:pPr>
+        <w:pStyle w:val="Heading3"/>
+      </w:pPr>
+      <w:bookmarkStart w:id="20" w:name="_Ref449370937"/>
+      <w:r>
+        <w:t>The biomass system state machine</w:t>
+      </w:r>
       <w:bookmarkEnd w:id="20"/>
+    </w:p>
+    <w:p>
+      <w:r>
+        <w:t>The implementation of the system biomass simulation was done with a state machine. A state machine has the benefit of only allowing the system to be in one state at any time. This will simplify the nested statements for checking conditions, and it will help preventing code duplicates. One difficulty is the hour increments of the DST, if the system needed to be in two states in the same hour.</w:t>
+      </w:r>
+    </w:p>
+    <w:p>
+      <w:r>
+        <w:t xml:space="preserve">The hour resolution of checking is solved with two design choices. </w:t>
+      </w:r>
+      <w:bookmarkStart w:id="21" w:name="_GoBack"/>
+      <w:bookmarkEnd w:id="21"/>
+    </w:p>
+    <w:tbl>
+      <w:tblPr>
+        <w:tblStyle w:val="TableGrid"/>
+        <w:tblW w:w="0" w:type="auto"/>
+        <w:jc w:val="center"/>
+        <w:tblLook w:val="04A0" w:firstRow="1" w:lastRow="0" w:firstColumn="1" w:lastColumn="0" w:noHBand="0" w:noVBand="1"/>
+      </w:tblPr>
+      <w:tblGrid>
+        <w:gridCol w:w="9061"/>
+      </w:tblGrid>
+      <w:tr>
+        <w:trPr>
+          <w:jc w:val="center"/>
+        </w:trPr>
+        <w:tc>
+          <w:tcPr>
+            <w:tcW w:w="9061" w:type="dxa"/>
+            <w:tcBorders>
+              <w:top w:val="nil"/>
+              <w:left w:val="nil"/>
+              <w:bottom w:val="nil"/>
+              <w:right w:val="nil"/>
+            </w:tcBorders>
+            <w:vAlign w:val="center"/>
+          </w:tcPr>
+          <w:p>
+            <w:pPr>
+              <w:pStyle w:val="tableEntry"/>
+            </w:pPr>
+            <w:r>
+              <w:rPr>
+                <w:noProof/>
+              </w:rPr>
+              <w:lastRenderedPageBreak/>
+              <w:drawing>
+                <wp:inline distT="0" distB="0" distL="0" distR="0" wp14:anchorId="61F7E7B2" wp14:editId="7666CEE7">
+                  <wp:extent cx="5414400" cy="4680000"/>
+                  <wp:effectExtent l="0" t="0" r="0" b="6350"/>
+                  <wp:docPr id="1" name="Picture 1" descr="\\webedit.ntnu.no\gardhi\dstReferenceManual\biomassSystemStateMachine.png"/>
+                  <wp:cNvGraphicFramePr>
+                    <a:graphicFrameLocks xmlns:a="http://schemas.openxmlformats.org/drawingml/2006/main" noChangeAspect="1"/>
+                  </wp:cNvGraphicFramePr>
+                  <a:graphic xmlns:a="http://schemas.openxmlformats.org/drawingml/2006/main">
+                    <a:graphicData uri="http://schemas.openxmlformats.org/drawingml/2006/picture">
+                      <pic:pic xmlns:pic="http://schemas.openxmlformats.org/drawingml/2006/picture">
+                        <pic:nvPicPr>
+                          <pic:cNvPr id="0" name="Picture 450" descr="\\webedit.ntnu.no\gardhi\dstReferenceManual\biomassSystemStateMachine.png"/>
+                          <pic:cNvPicPr>
+                            <a:picLocks noChangeAspect="1" noChangeArrowheads="1"/>
+                          </pic:cNvPicPr>
+                        </pic:nvPicPr>
+                        <pic:blipFill>
+                          <a:blip r:embed="rId35">
+                            <a:extLst>
+                              <a:ext uri="{28A0092B-C50C-407E-A947-70E740481C1C}">
+                                <a14:useLocalDpi xmlns:a14="http://schemas.microsoft.com/office/drawing/2010/main" val="0"/>
+                              </a:ext>
+                            </a:extLst>
+                          </a:blip>
+                          <a:srcRect/>
+                          <a:stretch>
+                            <a:fillRect/>
+                          </a:stretch>
+                        </pic:blipFill>
+                        <pic:spPr bwMode="auto">
+                          <a:xfrm>
+                            <a:off x="0" y="0"/>
+                            <a:ext cx="5414400" cy="4680000"/>
+                          </a:xfrm>
+                          <a:prstGeom prst="rect">
+                            <a:avLst/>
+                          </a:prstGeom>
+                          <a:noFill/>
+                          <a:ln>
+                            <a:noFill/>
+                          </a:ln>
+                        </pic:spPr>
+                      </pic:pic>
+                    </a:graphicData>
+                  </a:graphic>
+                </wp:inline>
+              </w:drawing>
+            </w:r>
+          </w:p>
+        </w:tc>
+      </w:tr>
+    </w:tbl>
+    <w:p/>
+    <w:p>
+      <w:pPr>
+        <w:pStyle w:val="Heading2"/>
+      </w:pPr>
+      <w:r>
+        <w:lastRenderedPageBreak/>
+        <w:t xml:space="preserve">Graphical </w:t>
+      </w:r>
+      <w:r>
+        <w:t>User Interface</w:t>
+      </w:r>
+    </w:p>
+    <w:p>
+      <w:r>
+        <w:t>For development purposes, a graphical user interface</w:t>
+      </w:r>
+      <w:r>
+        <w:t xml:space="preserve"> (GUI)</w:t>
+      </w:r>
+      <w:r>
+        <w:t xml:space="preserve"> is implemented as a part of the DST. </w:t>
+      </w:r>
+      <w:r>
+        <w:t xml:space="preserve">The GUI will help developers to understand the needs of the </w:t>
+      </w:r>
+      <w:r>
+        <w:t>user and works as a prototype for the finished DST. The user interface programing in Matlab involves initiating different uicontrols</w:t>
+      </w:r>
+      <w:r>
+        <w:t>. These are objects that are constructed</w:t>
+      </w:r>
+      <w:r>
+        <w:t xml:space="preserve"> by setting their type, appearance, position and </w:t>
+      </w:r>
+      <w:r>
+        <w:t xml:space="preserve">defining their call-function. </w:t>
+      </w:r>
+    </w:p>
+    <w:p>
+      <w:r>
+        <w:t xml:space="preserve">The call-function is called every time the object is interacted with. </w:t>
+      </w:r>
+      <w:r>
+        <w:t xml:space="preserve">In figure </w:t>
+      </w:r>
+      <w:r>
+        <w:fldChar w:fldCharType="begin"/>
+      </w:r>
+      <w:r>
+        <w:instrText xml:space="preserve"> REF _Ref449106541 \h </w:instrText>
+      </w:r>
+      <w:r>
+        <w:fldChar w:fldCharType="separate"/>
+      </w:r>
+      <w:r>
+        <w:t xml:space="preserve">Figure </w:t>
+      </w:r>
+      <w:r>
+        <w:rPr>
+          <w:noProof/>
+        </w:rPr>
+        <w:t>2</w:t>
+      </w:r>
+      <w:r>
+        <w:t>:</w:t>
+      </w:r>
+      <w:r>
+        <w:rPr>
+          <w:noProof/>
+        </w:rPr>
+        <w:t>6</w:t>
+      </w:r>
+      <w:r>
+        <w:fldChar w:fldCharType="end"/>
+      </w:r>
+      <w:r>
+        <w:t xml:space="preserve"> and </w:t>
+      </w:r>
+      <w:r>
+        <w:fldChar w:fldCharType="begin"/>
+      </w:r>
+      <w:r>
+        <w:instrText xml:space="preserve"> REF _Ref449106549 \h </w:instrText>
+      </w:r>
+      <w:r>
+        <w:fldChar w:fldCharType="separate"/>
+      </w:r>
+      <w:r>
+        <w:t xml:space="preserve">Figure </w:t>
+      </w:r>
+      <w:r>
+        <w:rPr>
+          <w:noProof/>
+        </w:rPr>
+        <w:t>2</w:t>
+      </w:r>
+      <w:r>
+        <w:t>:</w:t>
+      </w:r>
+      <w:r>
+        <w:rPr>
+          <w:noProof/>
+        </w:rPr>
+        <w:t>7</w:t>
+      </w:r>
+      <w:r>
+        <w:fldChar w:fldCharType="end"/>
+      </w:r>
+      <w:r>
+        <w:t xml:space="preserve"> an example of a uicontrol initiation is displayed, and its call-function.</w:t>
+      </w:r>
+    </w:p>
+    <w:p/>
+    <w:bookmarkStart w:id="22" w:name="_MON_1522847942"/>
+    <w:bookmarkEnd w:id="22"/>
+    <w:p>
+      <w:pPr>
+        <w:pStyle w:val="tableEntry"/>
+      </w:pPr>
+      <w:r>
+        <w:object w:dxaOrig="9406" w:dyaOrig="1812" w14:anchorId="66C583CD">
+          <v:shape id="_x0000_i1027" type="#_x0000_t75" style="width:470.35pt;height:90.7pt" o:ole="">
+            <v:imagedata r:id="rId36" o:title=""/>
+          </v:shape>
+          <o:OLEObject Type="Embed" ProgID="Word.Document.12" ShapeID="_x0000_i1027" DrawAspect="Content" ObjectID="_1523113786" r:id="rId37">
+            <o:FieldCodes>\s</o:FieldCodes>
+          </o:OLEObject>
+        </w:object>
+      </w:r>
+    </w:p>
+    <w:p>
+      <w:pPr>
+        <w:pStyle w:val="Caption"/>
+      </w:pPr>
+      <w:bookmarkStart w:id="23" w:name="_Ref449106541"/>
+      <w:r>
+        <w:t xml:space="preserve">Figure </w:t>
+      </w:r>
+      <w:r>
+        <w:fldChar w:fldCharType="begin"/>
+      </w:r>
+      <w:r>
+        <w:instrText xml:space="preserve"> STYLEREF 1 \s </w:instrText>
+      </w:r>
+      <w:r>
+        <w:fldChar w:fldCharType="separate"/>
+      </w:r>
+      <w:r>
+        <w:t>2</w:t>
+      </w:r>
+      <w:r>
+        <w:fldChar w:fldCharType="end"/>
+      </w:r>
+      <w:r>
+        <w:t>:</w:t>
+      </w:r>
+      <w:r>
+        <w:fldChar w:fldCharType="begin"/>
+      </w:r>
+      <w:r>
+        <w:instrText xml:space="preserve"> SEQ Figure \* ARABIC \s 1 </w:instrText>
+      </w:r>
+      <w:r>
+        <w:fldChar w:fldCharType="separate"/>
+      </w:r>
+      <w:r>
+        <w:t>8</w:t>
+      </w:r>
+      <w:r>
+        <w:fldChar w:fldCharType="end"/>
+      </w:r>
+      <w:bookmarkEnd w:id="23"/>
+      <w:r>
+        <w:t xml:space="preserve"> The uicontrol initiation for the 'Run Optimal Solutions' button</w:t>
+      </w:r>
+    </w:p>
+    <w:p>
+      <w:pPr>
+        <w:pStyle w:val="tableEntry"/>
+      </w:pPr>
+    </w:p>
+    <w:bookmarkStart w:id="24" w:name="_MON_1522848114"/>
+    <w:bookmarkEnd w:id="24"/>
+    <w:p>
+      <w:pPr>
+        <w:pStyle w:val="tableEntry"/>
+      </w:pPr>
+      <w:r>
+        <w:object w:dxaOrig="9406" w:dyaOrig="1722" w14:anchorId="391D9C8D">
+          <v:shape id="_x0000_i1028" type="#_x0000_t75" style="width:470.35pt;height:86.05pt" o:ole="">
+            <v:imagedata r:id="rId38" o:title=""/>
+          </v:shape>
+          <o:OLEObject Type="Embed" ProgID="Word.Document.12" ShapeID="_x0000_i1028" DrawAspect="Content" ObjectID="_1523113787" r:id="rId39">
+            <o:FieldCodes>\s</o:FieldCodes>
+          </o:OLEObject>
+        </w:object>
+      </w:r>
+    </w:p>
+    <w:p>
+      <w:pPr>
+        <w:pStyle w:val="Caption"/>
+      </w:pPr>
+      <w:bookmarkStart w:id="25" w:name="_Ref449106549"/>
+      <w:r>
+        <w:t xml:space="preserve">Figure </w:t>
+      </w:r>
+      <w:r>
+        <w:fldChar w:fldCharType="begin"/>
+      </w:r>
+      <w:r>
+        <w:instrText xml:space="preserve"> STYLEREF 1 \s </w:instrText>
+      </w:r>
+      <w:r>
+        <w:fldChar w:fldCharType="separate"/>
+      </w:r>
+      <w:r>
+        <w:t>2</w:t>
+      </w:r>
+      <w:r>
+        <w:fldChar w:fldCharType="end"/>
+      </w:r>
+      <w:r>
+        <w:t>:</w:t>
+      </w:r>
+      <w:r>
+        <w:fldChar w:fldCharType="begin"/>
+      </w:r>
+      <w:r>
+        <w:instrText xml:space="preserve"> SEQ Figure \* ARABIC \s 1 </w:instrText>
+      </w:r>
+      <w:r>
+        <w:fldChar w:fldCharType="separate"/>
+      </w:r>
+      <w:r>
+        <w:t>9</w:t>
+      </w:r>
+      <w:r>
+        <w:fldChar w:fldCharType="end"/>
+      </w:r>
+      <w:bookmarkEnd w:id="25"/>
       <w:r>
         <w:t xml:space="preserve"> The call</w:t>
       </w:r>
@@ -14004,7 +14750,7 @@
                           </pic:cNvPicPr>
                         </pic:nvPicPr>
                         <pic:blipFill>
-                          <a:blip r:embed="rId35">
+                          <a:blip r:embed="rId40">
                             <a:extLst>
                               <a:ext uri="{28A0092B-C50C-407E-A947-70E740481C1C}">
                                 <a14:useLocalDpi xmlns:a14="http://schemas.microsoft.com/office/drawing/2010/main" val="0"/>
@@ -14076,7 +14822,7 @@
               <w:fldChar w:fldCharType="separate"/>
             </w:r>
             <w:r>
-              <w:t>8</w:t>
+              <w:t>10</w:t>
             </w:r>
             <w:r>
               <w:fldChar w:fldCharType="end"/>
@@ -14120,7 +14866,7 @@
         <w:fldChar w:fldCharType="separate"/>
       </w:r>
       <w:r>
-        <w:t>2.4.3.1</w:t>
+        <w:t>2.5.3.1</w:t>
       </w:r>
       <w:r>
         <w:fldChar w:fldCharType="end"/>
@@ -14217,7 +14963,7 @@
         <w:fldChar w:fldCharType="separate"/>
       </w:r>
       <w:r>
-        <w:t>2.4.2</w:t>
+        <w:t>2.5.2</w:t>
       </w:r>
       <w:r>
         <w:fldChar w:fldCharType="end"/>
@@ -14266,7 +15012,7 @@
         <w:fldChar w:fldCharType="separate"/>
       </w:r>
       <w:r>
-        <w:t>2.5</w:t>
+        <w:t>2.4</w:t>
       </w:r>
       <w:r>
         <w:fldChar w:fldCharType="end"/>
@@ -14399,7 +15145,7 @@
       <w:r>
         <w:t xml:space="preserve">are available in the online documentation at </w:t>
       </w:r>
-      <w:hyperlink r:id="rId36" w:history="1">
+      <w:hyperlink r:id="rId41" w:history="1">
         <w:r>
           <w:rPr>
             <w:rStyle w:val="Hyperlink"/>
@@ -14415,11 +15161,11 @@
       <w:pPr>
         <w:pStyle w:val="Heading3"/>
       </w:pPr>
-      <w:bookmarkStart w:id="21" w:name="_Ref449112691"/>
+      <w:bookmarkStart w:id="26" w:name="_Ref449112691"/>
       <w:r>
         <w:t>solution_explorer.m</w:t>
       </w:r>
-      <w:bookmarkEnd w:id="21"/>
+      <w:bookmarkEnd w:id="26"/>
     </w:p>
     <w:p>
       <w:r>
@@ -14456,7 +15202,22 @@
         <w:fldChar w:fldCharType="separate"/>
       </w:r>
       <w:r>
-        <w:t>Figure 2:9</w:t>
+        <w:t xml:space="preserve">Figure </w:t>
+      </w:r>
+      <w:r>
+        <w:rPr>
+          <w:noProof/>
+        </w:rPr>
+        <w:t>2</w:t>
+      </w:r>
+      <w:r>
+        <w:t>:</w:t>
+      </w:r>
+      <w:r>
+        <w:rPr>
+          <w:noProof/>
+        </w:rPr>
+        <w:t>9</w:t>
       </w:r>
       <w:r>
         <w:fldChar w:fldCharType="end"/>
@@ -14529,7 +15290,7 @@
                           </pic:cNvPicPr>
                         </pic:nvPicPr>
                         <pic:blipFill>
-                          <a:blip r:embed="rId37">
+                          <a:blip r:embed="rId42">
                             <a:extLst>
                               <a:ext uri="{28A0092B-C50C-407E-A947-70E740481C1C}">
                                 <a14:useLocalDpi xmlns:a14="http://schemas.microsoft.com/office/drawing/2010/main" val="0"/>
@@ -14570,7 +15331,7 @@
             <w:pPr>
               <w:pStyle w:val="Caption"/>
             </w:pPr>
-            <w:bookmarkStart w:id="22" w:name="_Ref449191195"/>
+            <w:bookmarkStart w:id="27" w:name="_Ref449191195"/>
             <w:r>
               <w:t xml:space="preserve">Figure </w:t>
             </w:r>
@@ -14602,12 +15363,12 @@
               <w:fldChar w:fldCharType="separate"/>
             </w:r>
             <w:r>
-              <w:t>9</w:t>
+              <w:t>11</w:t>
             </w:r>
             <w:r>
               <w:fldChar w:fldCharType="end"/>
             </w:r>
-            <w:bookmarkEnd w:id="22"/>
+            <w:bookmarkEnd w:id="27"/>
             <w:r>
               <w:t xml:space="preserve"> The Solution Explorer</w:t>
             </w:r>
@@ -14638,11 +15399,11 @@
       <w:pPr>
         <w:pStyle w:val="Heading4"/>
       </w:pPr>
-      <w:bookmarkStart w:id="23" w:name="_Ref449108550"/>
+      <w:bookmarkStart w:id="28" w:name="_Ref449108550"/>
       <w:r>
         <w:t>Simulation overview</w:t>
       </w:r>
-      <w:bookmarkEnd w:id="23"/>
+      <w:bookmarkEnd w:id="28"/>
     </w:p>
     <w:p/>
     <w:p>
@@ -14720,7 +15481,7 @@
                           </pic:cNvPicPr>
                         </pic:nvPicPr>
                         <pic:blipFill>
-                          <a:blip r:embed="rId38">
+                          <a:blip r:embed="rId43">
                             <a:extLst>
                               <a:ext uri="{28A0092B-C50C-407E-A947-70E740481C1C}">
                                 <a14:useLocalDpi xmlns:a14="http://schemas.microsoft.com/office/drawing/2010/main" val="0"/>
@@ -14756,8 +15517,8 @@
             <w:pPr>
               <w:pStyle w:val="Caption"/>
             </w:pPr>
-            <w:bookmarkStart w:id="24" w:name="_Ref443929573"/>
-            <w:bookmarkStart w:id="25" w:name="_Ref443988013"/>
+            <w:bookmarkStart w:id="29" w:name="_Ref443929573"/>
+            <w:bookmarkStart w:id="30" w:name="_Ref443988013"/>
             <w:r>
               <w:t xml:space="preserve">Figure </w:t>
             </w:r>
@@ -14789,16 +15550,16 @@
               <w:fldChar w:fldCharType="separate"/>
             </w:r>
             <w:r>
-              <w:t>10</w:t>
+              <w:t>12</w:t>
             </w:r>
             <w:r>
               <w:fldChar w:fldCharType="end"/>
             </w:r>
-            <w:bookmarkEnd w:id="24"/>
+            <w:bookmarkEnd w:id="29"/>
             <w:r>
               <w:t>: A full year overview from the State Of Charge plot</w:t>
             </w:r>
-            <w:bookmarkEnd w:id="25"/>
+            <w:bookmarkEnd w:id="30"/>
           </w:p>
         </w:tc>
       </w:tr>
@@ -14860,7 +15621,7 @@
                           </pic:cNvPicPr>
                         </pic:nvPicPr>
                         <pic:blipFill>
-                          <a:blip r:embed="rId39">
+                          <a:blip r:embed="rId44">
                             <a:extLst>
                               <a:ext uri="{28A0092B-C50C-407E-A947-70E740481C1C}">
                                 <a14:useLocalDpi xmlns:a14="http://schemas.microsoft.com/office/drawing/2010/main" val="0"/>
@@ -14896,7 +15657,7 @@
             <w:pPr>
               <w:pStyle w:val="Caption"/>
             </w:pPr>
-            <w:bookmarkStart w:id="26" w:name="_Ref443988042"/>
+            <w:bookmarkStart w:id="31" w:name="_Ref443988042"/>
             <w:r>
               <w:t xml:space="preserve">Figure </w:t>
             </w:r>
@@ -14928,12 +15689,12 @@
               <w:fldChar w:fldCharType="separate"/>
             </w:r>
             <w:r>
-              <w:t>11</w:t>
+              <w:t>13</w:t>
             </w:r>
             <w:r>
               <w:fldChar w:fldCharType="end"/>
             </w:r>
-            <w:bookmarkEnd w:id="26"/>
+            <w:bookmarkEnd w:id="31"/>
             <w:r>
               <w:t>: A more detailed part of the State of Charge plot</w:t>
             </w:r>
@@ -15132,8 +15893,8 @@
             </w:tcBorders>
             <w:vAlign w:val="center"/>
           </w:tcPr>
-          <w:bookmarkStart w:id="27" w:name="_MON_1517667907"/>
-          <w:bookmarkEnd w:id="27"/>
+          <w:bookmarkStart w:id="32" w:name="_MON_1517667907"/>
+          <w:bookmarkEnd w:id="32"/>
           <w:p>
             <w:pPr>
               <w:pStyle w:val="Caption"/>
@@ -15141,10 +15902,10 @@
             </w:pPr>
             <w:r>
               <w:object w:dxaOrig="9061" w:dyaOrig="2945" w14:anchorId="09743265">
-                <v:shape id="_x0000_i1029" type="#_x0000_t75" style="width:454.5pt;height:147pt" o:ole="">
-                  <v:imagedata r:id="rId40" o:title=""/>
+                <v:shape id="_x0000_i1029" type="#_x0000_t75" style="width:454.45pt;height:146.8pt" o:ole="">
+                  <v:imagedata r:id="rId45" o:title=""/>
                 </v:shape>
-                <o:OLEObject Type="Embed" ProgID="Word.Document.12" ShapeID="_x0000_i1029" DrawAspect="Content" ObjectID="_1522940770" r:id="rId41">
+                <o:OLEObject Type="Embed" ProgID="Word.Document.12" ShapeID="_x0000_i1029" DrawAspect="Content" ObjectID="_1523113788" r:id="rId46">
                   <o:FieldCodes>\s</o:FieldCodes>
                 </o:OLEObject>
               </w:object>
@@ -15164,7 +15925,7 @@
           <w:docGrid w:linePitch="360"/>
         </w:sectPr>
       </w:pPr>
-      <w:bookmarkStart w:id="28" w:name="_Ref443993198"/>
+      <w:bookmarkStart w:id="33" w:name="_Ref443993198"/>
       <w:r>
         <w:t xml:space="preserve">Figure </w:t>
       </w:r>
@@ -15196,12 +15957,12 @@
         <w:fldChar w:fldCharType="separate"/>
       </w:r>
       <w:r>
-        <w:t>12</w:t>
+        <w:t>14</w:t>
       </w:r>
       <w:r>
         <w:fldChar w:fldCharType="end"/>
       </w:r>
-      <w:bookmarkEnd w:id="28"/>
+      <w:bookmarkEnd w:id="33"/>
       <w:r>
         <w:t xml:space="preserve">: </w:t>
       </w:r>
@@ -15257,8 +16018,8 @@
             </w:tcBorders>
             <w:vAlign w:val="center"/>
           </w:tcPr>
-          <w:bookmarkStart w:id="29" w:name="_MON_1517733700"/>
-          <w:bookmarkEnd w:id="29"/>
+          <w:bookmarkStart w:id="34" w:name="_MON_1517733700"/>
+          <w:bookmarkEnd w:id="34"/>
           <w:p>
             <w:pPr>
               <w:keepNext/>
@@ -15266,10 +16027,10 @@
             </w:pPr>
             <w:r>
               <w:object w:dxaOrig="9061" w:dyaOrig="2945" w14:anchorId="49BDF5AD">
-                <v:shape id="_x0000_i1030" type="#_x0000_t75" style="width:454.5pt;height:147pt" o:ole="">
-                  <v:imagedata r:id="rId42" o:title=""/>
+                <v:shape id="_x0000_i1030" type="#_x0000_t75" style="width:454.45pt;height:146.8pt" o:ole="">
+                  <v:imagedata r:id="rId47" o:title=""/>
                 </v:shape>
-                <o:OLEObject Type="Embed" ProgID="Word.Document.12" ShapeID="_x0000_i1030" DrawAspect="Content" ObjectID="_1522940771" r:id="rId43">
+                <o:OLEObject Type="Embed" ProgID="Word.Document.12" ShapeID="_x0000_i1030" DrawAspect="Content" ObjectID="_1523113789" r:id="rId48">
                   <o:FieldCodes>\s</o:FieldCodes>
                 </o:OLEObject>
               </w:object>
@@ -15282,7 +16043,7 @@
       <w:pPr>
         <w:pStyle w:val="Caption"/>
       </w:pPr>
-      <w:bookmarkStart w:id="30" w:name="_Ref443993993"/>
+      <w:bookmarkStart w:id="35" w:name="_Ref443993993"/>
       <w:r>
         <w:t xml:space="preserve">Figure </w:t>
       </w:r>
@@ -15314,12 +16075,12 @@
         <w:fldChar w:fldCharType="separate"/>
       </w:r>
       <w:r>
-        <w:t>13</w:t>
+        <w:t>15</w:t>
       </w:r>
       <w:r>
         <w:fldChar w:fldCharType="end"/>
       </w:r>
-      <w:bookmarkEnd w:id="30"/>
+      <w:bookmarkEnd w:id="35"/>
       <w:r>
         <w:t xml:space="preserve">: The same code as in </w:t>
       </w:r>
@@ -15399,7 +16160,7 @@
                           </pic:cNvPicPr>
                         </pic:nvPicPr>
                         <pic:blipFill>
-                          <a:blip r:embed="rId44">
+                          <a:blip r:embed="rId49">
                             <a:extLst>
                               <a:ext uri="{28A0092B-C50C-407E-A947-70E740481C1C}">
                                 <a14:useLocalDpi xmlns:a14="http://schemas.microsoft.com/office/drawing/2010/main" val="0"/>
@@ -15435,7 +16196,7 @@
             <w:pPr>
               <w:pStyle w:val="Caption"/>
             </w:pPr>
-            <w:bookmarkStart w:id="31" w:name="_Ref443928581"/>
+            <w:bookmarkStart w:id="36" w:name="_Ref443928581"/>
             <w:r>
               <w:t xml:space="preserve">Figure </w:t>
             </w:r>
@@ -15467,12 +16228,12 @@
               <w:fldChar w:fldCharType="separate"/>
             </w:r>
             <w:r>
-              <w:t>14</w:t>
+              <w:t>16</w:t>
             </w:r>
             <w:r>
               <w:fldChar w:fldCharType="end"/>
             </w:r>
-            <w:bookmarkEnd w:id="31"/>
+            <w:bookmarkEnd w:id="36"/>
             <w:r>
               <w:t>: The old attempt at making a power balance plotThe ‘Energy from PV’ and ‘Energy flow from battery’ is in reality the potential energy absorbed by the PV, and the needed battery output to meet the load demands respectively.</w:t>
             </w:r>
@@ -15539,7 +16300,7 @@
                           </pic:cNvPicPr>
                         </pic:nvPicPr>
                         <pic:blipFill>
-                          <a:blip r:embed="rId45">
+                          <a:blip r:embed="rId50">
                             <a:extLst>
                               <a:ext uri="{28A0092B-C50C-407E-A947-70E740481C1C}">
                                 <a14:useLocalDpi xmlns:a14="http://schemas.microsoft.com/office/drawing/2010/main" val="0"/>
@@ -15606,7 +16367,7 @@
               <w:fldChar w:fldCharType="separate"/>
             </w:r>
             <w:r>
-              <w:t>15</w:t>
+              <w:t>17</w:t>
             </w:r>
             <w:r>
               <w:fldChar w:fldCharType="end"/>
@@ -15663,8 +16424,8 @@
             </w:tcBorders>
             <w:vAlign w:val="center"/>
           </w:tcPr>
-          <w:bookmarkStart w:id="32" w:name="_MON_1517738090"/>
-          <w:bookmarkEnd w:id="32"/>
+          <w:bookmarkStart w:id="37" w:name="_MON_1517738090"/>
+          <w:bookmarkEnd w:id="37"/>
           <w:p>
             <w:pPr>
               <w:keepNext/>
@@ -15672,10 +16433,10 @@
             </w:pPr>
             <w:r>
               <w:object w:dxaOrig="9406" w:dyaOrig="5437" w14:anchorId="1786D567">
-                <v:shape id="_x0000_i1031" type="#_x0000_t75" style="width:470.25pt;height:272.25pt" o:ole="">
-                  <v:imagedata r:id="rId46" o:title=""/>
+                <v:shape id="_x0000_i1031" type="#_x0000_t75" style="width:470.35pt;height:272.1pt" o:ole="">
+                  <v:imagedata r:id="rId51" o:title=""/>
                 </v:shape>
-                <o:OLEObject Type="Embed" ProgID="Word.Document.12" ShapeID="_x0000_i1031" DrawAspect="Content" ObjectID="_1522940772" r:id="rId47">
+                <o:OLEObject Type="Embed" ProgID="Word.Document.12" ShapeID="_x0000_i1031" DrawAspect="Content" ObjectID="_1523113790" r:id="rId52">
                   <o:FieldCodes>\s</o:FieldCodes>
                 </o:OLEObject>
               </w:object>
@@ -15716,7 +16477,7 @@
               <w:fldChar w:fldCharType="separate"/>
             </w:r>
             <w:r>
-              <w:t>16</w:t>
+              <w:t>18</w:t>
             </w:r>
             <w:r>
               <w:fldChar w:fldCharType="end"/>
@@ -16026,8 +16787,8 @@
             </w:tcBorders>
             <w:vAlign w:val="center"/>
           </w:tcPr>
-          <w:bookmarkStart w:id="33" w:name="_MON_1517746579"/>
-          <w:bookmarkEnd w:id="33"/>
+          <w:bookmarkStart w:id="38" w:name="_MON_1517746579"/>
+          <w:bookmarkEnd w:id="38"/>
           <w:p>
             <w:pPr>
               <w:keepNext/>
@@ -16035,10 +16796,10 @@
             </w:pPr>
             <w:r>
               <w:object w:dxaOrig="9406" w:dyaOrig="5347" w14:anchorId="2AB584F2">
-                <v:shape id="_x0000_i1032" type="#_x0000_t75" style="width:470.25pt;height:266.25pt" o:ole="">
-                  <v:imagedata r:id="rId48" o:title=""/>
+                <v:shape id="_x0000_i1032" type="#_x0000_t75" style="width:470.35pt;height:266.5pt" o:ole="">
+                  <v:imagedata r:id="rId53" o:title=""/>
                 </v:shape>
-                <o:OLEObject Type="Embed" ProgID="Word.Document.12" ShapeID="_x0000_i1032" DrawAspect="Content" ObjectID="_1522940773" r:id="rId49">
+                <o:OLEObject Type="Embed" ProgID="Word.Document.12" ShapeID="_x0000_i1032" DrawAspect="Content" ObjectID="_1523113791" r:id="rId54">
                   <o:FieldCodes>\s</o:FieldCodes>
                 </o:OLEObject>
               </w:object>
@@ -16048,7 +16809,7 @@
             <w:pPr>
               <w:pStyle w:val="Caption"/>
             </w:pPr>
-            <w:bookmarkStart w:id="34" w:name="_Ref444005275"/>
+            <w:bookmarkStart w:id="39" w:name="_Ref444005275"/>
             <w:r>
               <w:t xml:space="preserve">Figure </w:t>
             </w:r>
@@ -16080,12 +16841,12 @@
               <w:fldChar w:fldCharType="separate"/>
             </w:r>
             <w:r>
-              <w:t>17</w:t>
+              <w:t>19</w:t>
             </w:r>
             <w:r>
               <w:fldChar w:fldCharType="end"/>
             </w:r>
-            <w:bookmarkEnd w:id="34"/>
+            <w:bookmarkEnd w:id="39"/>
             <w:r>
               <w:t>: Correcting the battOutputKw variable to not account for power that is not output when batteries are at min SoC</w:t>
             </w:r>
@@ -16198,8 +16959,8 @@
             </w:tcBorders>
             <w:vAlign w:val="center"/>
           </w:tcPr>
-          <w:bookmarkStart w:id="35" w:name="_MON_1517667344"/>
-          <w:bookmarkEnd w:id="35"/>
+          <w:bookmarkStart w:id="40" w:name="_MON_1517667344"/>
+          <w:bookmarkEnd w:id="40"/>
           <w:p>
             <w:pPr>
               <w:keepNext/>
@@ -16207,10 +16968,10 @@
             </w:pPr>
             <w:r>
               <w:object w:dxaOrig="9061" w:dyaOrig="12642" w14:anchorId="10B9F80E">
-                <v:shape id="_x0000_i1033" type="#_x0000_t75" style="width:470.25pt;height:632.25pt" o:ole="">
-                  <v:imagedata r:id="rId50" o:title=""/>
+                <v:shape id="_x0000_i1033" type="#_x0000_t75" style="width:470.35pt;height:632.1pt" o:ole="">
+                  <v:imagedata r:id="rId55" o:title=""/>
                 </v:shape>
-                <o:OLEObject Type="Embed" ProgID="Word.Document.12" ShapeID="_x0000_i1033" DrawAspect="Content" ObjectID="_1522940774" r:id="rId51">
+                <o:OLEObject Type="Embed" ProgID="Word.Document.12" ShapeID="_x0000_i1033" DrawAspect="Content" ObjectID="_1523113792" r:id="rId56">
                   <o:FieldCodes>\s</o:FieldCodes>
                 </o:OLEObject>
               </w:object>
@@ -16220,7 +16981,7 @@
             <w:pPr>
               <w:pStyle w:val="Caption"/>
             </w:pPr>
-            <w:bookmarkStart w:id="36" w:name="_Ref443996081"/>
+            <w:bookmarkStart w:id="41" w:name="_Ref443996081"/>
             <w:r>
               <w:t xml:space="preserve">Figure </w:t>
             </w:r>
@@ -16252,12 +17013,12 @@
               <w:fldChar w:fldCharType="separate"/>
             </w:r>
             <w:r>
-              <w:t>18</w:t>
+              <w:t>20</w:t>
             </w:r>
             <w:r>
               <w:fldChar w:fldCharType="end"/>
             </w:r>
-            <w:bookmarkEnd w:id="36"/>
+            <w:bookmarkEnd w:id="41"/>
             <w:r>
               <w:t>: The new power balance plotting implementation.</w:t>
             </w:r>
@@ -16309,18 +17070,18 @@
             </w:tcBorders>
             <w:vAlign w:val="center"/>
           </w:tcPr>
-          <w:bookmarkStart w:id="37" w:name="_MON_1517667810"/>
-          <w:bookmarkEnd w:id="37"/>
+          <w:bookmarkStart w:id="42" w:name="_MON_1517667810"/>
+          <w:bookmarkEnd w:id="42"/>
           <w:p>
             <w:pPr>
               <w:pStyle w:val="Caption"/>
             </w:pPr>
             <w:r>
               <w:object w:dxaOrig="9061" w:dyaOrig="4984" w14:anchorId="496DF725">
-                <v:shape id="_x0000_i1034" type="#_x0000_t75" style="width:454.5pt;height:247.5pt" o:ole="">
-                  <v:imagedata r:id="rId52" o:title=""/>
+                <v:shape id="_x0000_i1034" type="#_x0000_t75" style="width:454.45pt;height:247.8pt" o:ole="">
+                  <v:imagedata r:id="rId57" o:title=""/>
                 </v:shape>
-                <o:OLEObject Type="Embed" ProgID="Word.Document.12" ShapeID="_x0000_i1034" DrawAspect="Content" ObjectID="_1522940775" r:id="rId53">
+                <o:OLEObject Type="Embed" ProgID="Word.Document.12" ShapeID="_x0000_i1034" DrawAspect="Content" ObjectID="_1523113793" r:id="rId58">
                   <o:FieldCodes>\s</o:FieldCodes>
                 </o:OLEObject>
               </w:object>
@@ -16356,7 +17117,7 @@
               <w:fldChar w:fldCharType="separate"/>
             </w:r>
             <w:r>
-              <w:t>19</w:t>
+              <w:t>21</w:t>
             </w:r>
             <w:r>
               <w:fldChar w:fldCharType="end"/>
@@ -16640,7 +17401,7 @@
                           </pic:cNvPicPr>
                         </pic:nvPicPr>
                         <pic:blipFill>
-                          <a:blip r:embed="rId54">
+                          <a:blip r:embed="rId59">
                             <a:extLst>
                               <a:ext uri="{28A0092B-C50C-407E-A947-70E740481C1C}">
                                 <a14:useLocalDpi xmlns:a14="http://schemas.microsoft.com/office/drawing/2010/main" val="0"/>
@@ -16676,7 +17437,7 @@
             <w:pPr>
               <w:pStyle w:val="Caption"/>
             </w:pPr>
-            <w:bookmarkStart w:id="38" w:name="_Ref444011444"/>
+            <w:bookmarkStart w:id="43" w:name="_Ref444011444"/>
             <w:r>
               <w:t xml:space="preserve">Figure </w:t>
             </w:r>
@@ -16708,12 +17469,12 @@
               <w:fldChar w:fldCharType="separate"/>
             </w:r>
             <w:r>
-              <w:t>20</w:t>
+              <w:t>22</w:t>
             </w:r>
             <w:r>
               <w:fldChar w:fldCharType="end"/>
             </w:r>
-            <w:bookmarkEnd w:id="38"/>
+            <w:bookmarkEnd w:id="43"/>
             <w:r>
               <w:t xml:space="preserve">: The new power balance plot. Here the yellow plot lines represent the power that is actually utilized from the PV. The blue line represent the net power to serve the load from PV and batteries. The red line is the load demand in Kw. The blue line will overlap the red line whenever the load demands are met. </w:t>
             </w:r>
@@ -16760,7 +17521,7 @@
                           </pic:cNvPicPr>
                         </pic:nvPicPr>
                         <pic:blipFill>
-                          <a:blip r:embed="rId55">
+                          <a:blip r:embed="rId60">
                             <a:extLst>
                               <a:ext uri="{28A0092B-C50C-407E-A947-70E740481C1C}">
                                 <a14:useLocalDpi xmlns:a14="http://schemas.microsoft.com/office/drawing/2010/main" val="0"/>
@@ -16796,7 +17557,7 @@
             <w:pPr>
               <w:pStyle w:val="Caption"/>
             </w:pPr>
-            <w:bookmarkStart w:id="39" w:name="_Ref444011447"/>
+            <w:bookmarkStart w:id="44" w:name="_Ref444011447"/>
             <w:r>
               <w:t xml:space="preserve">Figure </w:t>
             </w:r>
@@ -16828,12 +17589,12 @@
               <w:fldChar w:fldCharType="separate"/>
             </w:r>
             <w:r>
-              <w:t>21</w:t>
+              <w:t>23</w:t>
             </w:r>
             <w:r>
               <w:fldChar w:fldCharType="end"/>
             </w:r>
-            <w:bookmarkEnd w:id="39"/>
+            <w:bookmarkEnd w:id="44"/>
             <w:r>
               <w:t>: The Average Day Power Balance.</w:t>
             </w:r>
@@ -16854,23 +17615,23 @@
       <w:pPr>
         <w:pStyle w:val="Heading2"/>
       </w:pPr>
-      <w:bookmarkStart w:id="40" w:name="_Ref449112170"/>
+      <w:bookmarkStart w:id="45" w:name="_Ref449112170"/>
       <w:r>
         <w:lastRenderedPageBreak/>
         <w:t>Documentation</w:t>
       </w:r>
-      <w:bookmarkEnd w:id="40"/>
+      <w:bookmarkEnd w:id="45"/>
     </w:p>
     <w:p>
       <w:pPr>
         <w:pStyle w:val="Heading2"/>
       </w:pPr>
-      <w:bookmarkStart w:id="41" w:name="_Ref449112906"/>
+      <w:bookmarkStart w:id="46" w:name="_Ref449112906"/>
       <w:r>
         <w:lastRenderedPageBreak/>
         <w:t>A Use-Case for the DST</w:t>
       </w:r>
-      <w:bookmarkEnd w:id="41"/>
+      <w:bookmarkEnd w:id="46"/>
     </w:p>
     <w:p>
       <w:pPr>
@@ -16962,16 +17723,16 @@
       <w:r>
         <w:t xml:space="preserve">The DST is intended for micro and small scale enterprises (MSSE). These are likely to rely on small economical </w:t>
       </w:r>
-      <w:commentRangeStart w:id="42"/>
+      <w:commentRangeStart w:id="47"/>
       <w:r>
         <w:t>margins</w:t>
       </w:r>
-      <w:commentRangeEnd w:id="42"/>
+      <w:commentRangeEnd w:id="47"/>
       <w:r>
         <w:rPr>
           <w:rStyle w:val="CommentReference"/>
         </w:rPr>
-        <w:commentReference w:id="42"/>
+        <w:commentReference w:id="47"/>
       </w:r>
       <w:r>
         <w:t>.</w:t>
@@ -17724,7 +18485,7 @@
                           </pic:cNvPicPr>
                         </pic:nvPicPr>
                         <pic:blipFill>
-                          <a:blip r:embed="rId56">
+                          <a:blip r:embed="rId61">
                             <a:extLst>
                               <a:ext uri="{28A0092B-C50C-407E-A947-70E740481C1C}">
                                 <a14:useLocalDpi xmlns:a14="http://schemas.microsoft.com/office/drawing/2010/main" val="0"/>
@@ -17760,7 +18521,7 @@
             <w:pPr>
               <w:pStyle w:val="Caption"/>
             </w:pPr>
-            <w:bookmarkStart w:id="43" w:name="_Ref442784903"/>
+            <w:bookmarkStart w:id="48" w:name="_Ref442784903"/>
             <w:r>
               <w:t xml:space="preserve">Figure </w:t>
             </w:r>
@@ -17797,7 +18558,7 @@
             <w:r>
               <w:fldChar w:fldCharType="end"/>
             </w:r>
-            <w:bookmarkEnd w:id="43"/>
+            <w:bookmarkEnd w:id="48"/>
             <w:r>
               <w:t>: Plotting DoD(Cycles To Failure) w/initial parameters.</w:t>
             </w:r>
@@ -18392,12 +19153,12 @@
       <w:pPr>
         <w:pStyle w:val="Appendix1"/>
       </w:pPr>
-      <w:bookmarkStart w:id="44" w:name="_Ref448768275"/>
+      <w:bookmarkStart w:id="49" w:name="_Ref448768275"/>
       <w:r>
         <w:lastRenderedPageBreak/>
         <w:t>Old DST: Logplot.m</w:t>
       </w:r>
-      <w:bookmarkEnd w:id="44"/>
+      <w:bookmarkEnd w:id="49"/>
     </w:p>
     <w:sectPr>
       <w:type w:val="continuous"/>
@@ -18432,7 +19193,7 @@
       </w:r>
     </w:p>
   </w:comment>
-  <w:comment w:id="42" w:author="Gard Hillestad [2]" w:date="2016-02-23T17:24:00Z" w:initials="GH">
+  <w:comment w:id="47" w:author="Gard Hillestad [2]" w:date="2016-02-23T17:24:00Z" w:initials="GH">
     <w:p>
       <w:pPr>
         <w:pStyle w:val="CommentText"/>
@@ -21066,7 +21827,6 @@
     <w:name w:val="Style1"/>
     <w:basedOn w:val="Normal"/>
     <w:link w:val="Style1Char"/>
-    <w:qFormat/>
     <w:rsid w:val="003E4290"/>
     <w:pPr>
       <w:spacing w:before="0" w:after="0" w:line="240" w:lineRule="auto"/>
@@ -21386,7 +22146,6 @@
     <w:name w:val="Code"/>
     <w:basedOn w:val="Normal"/>
     <w:link w:val="CodeChar0"/>
-    <w:qFormat/>
     <w:rsid w:val="008314EB"/>
     <w:pPr>
       <w:spacing w:before="0" w:after="0" w:line="240" w:lineRule="auto"/>
@@ -21906,7 +22665,7 @@
 </file>
 
 <file path=customXml/itemProps1.xml><?xml version="1.0" encoding="utf-8"?>
-<ds:datastoreItem xmlns:ds="http://schemas.openxmlformats.org/officeDocument/2006/customXml" ds:itemID="{E879F2A5-D4F7-4E12-A8A8-45AB4FD515AB}">
+<ds:datastoreItem xmlns:ds="http://schemas.openxmlformats.org/officeDocument/2006/customXml" ds:itemID="{C9B72C4C-CD93-4A1E-9D15-557470A9C089}">
   <ds:schemaRefs>
     <ds:schemaRef ds:uri="http://schemas.openxmlformats.org/officeDocument/2006/bibliography"/>
   </ds:schemaRefs>

</xml_diff>

<commit_message>
what is the DST
use some mandelli maybe
</commit_message>
<xml_diff>
--- a/Thesis/MsC_GardH.docx
+++ b/Thesis/MsC_GardH.docx
@@ -341,7 +341,10 @@
               <w:ind w:firstLine="0"/>
             </w:pPr>
             <w:r>
-              <w:t>MSSE</w:t>
+              <w:t>MS</w:t>
+            </w:r>
+            <w:r>
+              <w:t>E</w:t>
             </w:r>
           </w:p>
         </w:tc>
@@ -357,7 +360,10 @@
               <w:ind w:firstLine="0"/>
             </w:pPr>
             <w:r>
-              <w:t>Micro and Small Scale Enterprises</w:t>
+              <w:t>Micro and Small-s</w:t>
+            </w:r>
+            <w:r>
+              <w:t>cale Enterprises</w:t>
             </w:r>
           </w:p>
         </w:tc>
@@ -1102,10 +1108,19 @@
     </w:p>
     <w:p>
       <w:r>
-        <w:t>Micro and small scale enterprises</w:t>
-      </w:r>
-      <w:r>
-        <w:t xml:space="preserve"> (MSSE)</w:t>
+        <w:t>Micr</w:t>
+      </w:r>
+      <w:r>
+        <w:t>o and small-</w:t>
+      </w:r>
+      <w:r>
+        <w:t>scale enterprises</w:t>
+      </w:r>
+      <w:r>
+        <w:t xml:space="preserve"> (M</w:t>
+      </w:r>
+      <w:r>
+        <w:t>SE)</w:t>
       </w:r>
       <w:r>
         <w:t>, such as farmers or small business owners,</w:t>
@@ -2550,18 +2565,7 @@
               <w:framePr w:wrap="notBeside"/>
             </w:pPr>
             <w:r>
-              <w:t xml:space="preserve">typically locally </w:t>
-            </w:r>
-            <w:commentRangeStart w:id="0"/>
-            <w:r>
-              <w:t>available</w:t>
-            </w:r>
-            <w:commentRangeEnd w:id="0"/>
-            <w:r>
-              <w:rPr>
-                <w:rStyle w:val="CommentReference"/>
-              </w:rPr>
-              <w:commentReference w:id="0"/>
+              <w:t>typically locally available</w:t>
             </w:r>
           </w:p>
         </w:tc>
@@ -2571,6 +2575,36 @@
       <w:r>
         <w:t>*</w:t>
       </w:r>
+      <w:sdt>
+        <w:sdtPr>
+          <w:id w:val="-1742018618"/>
+          <w:citation/>
+        </w:sdtPr>
+        <w:sdtContent>
+          <w:r>
+            <w:fldChar w:fldCharType="begin"/>
+          </w:r>
+          <w:r>
+            <w:rPr>
+              <w:lang w:val="nb-NO"/>
+            </w:rPr>
+            <w:instrText xml:space="preserve"> CITATION DHL16 \l 1044 </w:instrText>
+          </w:r>
+          <w:r>
+            <w:fldChar w:fldCharType="separate"/>
+          </w:r>
+          <w:r>
+            <w:rPr>
+              <w:noProof/>
+              <w:lang w:val="nb-NO"/>
+            </w:rPr>
+            <w:t xml:space="preserve"> (DHL 2016)</w:t>
+          </w:r>
+          <w:r>
+            <w:fldChar w:fldCharType="end"/>
+          </w:r>
+        </w:sdtContent>
+      </w:sdt>
     </w:p>
     <w:p>
       <w:pPr>
@@ -2584,7 +2618,42 @@
     </w:p>
     <w:p>
       <w:r>
-        <w:t>Creating a versetile development support tool for microgrid installations from the bottom will allow for a</w:t>
+        <w:t xml:space="preserve">This thesis aims to design and develop a development support tool for microgrids. The </w:t>
+      </w:r>
+      <w:r>
+        <w:t>product will be ready for shipping under the creative commons license, free for anyone to use.</w:t>
+      </w:r>
+      <w:r>
+        <w:t xml:space="preserve"> </w:t>
+      </w:r>
+      <w:r>
+        <w:t xml:space="preserve">The development are intended for users and students </w:t>
+      </w:r>
+      <w:r>
+        <w:t>to undertake, where both groups</w:t>
+      </w:r>
+      <w:r>
+        <w:t xml:space="preserve"> are encouraged </w:t>
+      </w:r>
+      <w:r>
+        <w:t>to add features made from necessity</w:t>
+      </w:r>
+      <w:r>
+        <w:t xml:space="preserve"> while utilizing the DST</w:t>
+      </w:r>
+      <w:r>
+        <w:t>.</w:t>
+      </w:r>
+    </w:p>
+    <w:p>
+      <w:r>
+        <w:t xml:space="preserve">The program follows a set of programming standards which allows for users and developers to inspect modules without understanding their context extensively, and also the program architecture without understanding how the modules work. </w:t>
+      </w:r>
+      <w:r>
+        <w:t>The program has a graphical user interface an</w:t>
+      </w:r>
+      <w:r>
+        <w:t>d detailed online documentation</w:t>
       </w:r>
     </w:p>
     <w:p>
@@ -2593,32 +2662,81 @@
         <w:framePr w:wrap="notBeside"/>
       </w:pPr>
       <w:r>
-        <w:t>The Development Support Tool</w:t>
+        <w:t>What is the</w:t>
+      </w:r>
+      <w:r>
+        <w:t xml:space="preserve"> Development Support Tool</w:t>
       </w:r>
       <w:r>
         <w:t xml:space="preserve"> (DST)</w:t>
       </w:r>
-    </w:p>
-    <w:p>
-      <w:r>
-        <w:t>The or</w:t>
-      </w:r>
-      <w:r>
-        <w:t>iginal functionality of the DST</w:t>
-      </w:r>
-      <w:r>
-        <w:t>, excluded any implementation details, is explained here. The</w:t>
+      <w:r>
+        <w:t>?</w:t>
+      </w:r>
+    </w:p>
+    <w:p>
+      <w:r>
+        <w:t>The DST is a tool for dimensioning microgrids in a flexible and comprehensive way. The tool re</w:t>
+      </w:r>
+      <w:bookmarkStart w:id="0" w:name="_GoBack"/>
+      <w:bookmarkEnd w:id="0"/>
+    </w:p>
+    <w:p>
+      <w:r>
+        <w:t>The</w:t>
       </w:r>
       <w:r>
         <w:t xml:space="preserve"> DST was</w:t>
       </w:r>
       <w:r>
-        <w:t xml:space="preserve"> initially developed and described by Ste</w:t>
-      </w:r>
-      <w:bookmarkStart w:id="1" w:name="_GoBack"/>
-      <w:bookmarkEnd w:id="1"/>
-      <w:r>
-        <w:t xml:space="preserve">phano Mandelli. There are three stages of calculations, namely the simulations, the economic analysis and the search for optimal solutions. </w:t>
+        <w:t xml:space="preserve"> initially developed and described by Stephano Mandelli</w:t>
+      </w:r>
+      <w:r>
+        <w:t xml:space="preserve"> and further developed by Håkon Duus and Jemjin Scheen. The program was inherited in a single Matlab .m file named logplot.m which can be seen in </w:t>
+      </w:r>
+      <w:r>
+        <w:fldChar w:fldCharType="begin"/>
+      </w:r>
+      <w:r>
+        <w:instrText xml:space="preserve"> REF _Ref448768275 \r \h </w:instrText>
+      </w:r>
+      <w:r>
+        <w:fldChar w:fldCharType="separate"/>
+      </w:r>
+      <w:r>
+        <w:t>Appendix B</w:t>
+      </w:r>
+      <w:r>
+        <w:fldChar w:fldCharType="end"/>
+      </w:r>
+      <w:r>
+        <w:t xml:space="preserve">. The DST is currently too large to </w:t>
+      </w:r>
+      <w:r>
+        <w:t xml:space="preserve">enclose as paper, but the entire program can be downloaded or inspected easily, follow the instructions in </w:t>
+      </w:r>
+      <w:r>
+        <w:fldChar w:fldCharType="begin"/>
+      </w:r>
+      <w:r>
+        <w:instrText xml:space="preserve"> REF _Ref452296684 \r \h </w:instrText>
+      </w:r>
+      <w:r>
+        <w:fldChar w:fldCharType="separate"/>
+      </w:r>
+      <w:r>
+        <w:t>Appendix A</w:t>
+      </w:r>
+      <w:r>
+        <w:fldChar w:fldCharType="end"/>
+      </w:r>
+    </w:p>
+    <w:p>
+      <w:r>
+        <w:t xml:space="preserve">The functionality of the DST, excluded any implementation details, is explained here. </w:t>
+      </w:r>
+      <w:r>
+        <w:t xml:space="preserve">There are three stages of calculations, namely the simulations, the economic analysis and the search for optimal solutions. </w:t>
       </w:r>
     </w:p>
     <w:p>
@@ -2632,7 +2750,13 @@
     </w:p>
     <w:p>
       <w:r>
-        <w:t xml:space="preserve">Different combinations of PV and battery sizes are “tested” in the simulation. Given a range of PV and battery sizes, estimations or measurements of a load profile, irradiation data and ambience temperature data, the interaction between these data sets are simulated. There are also scalar parameters affecting the physical performance of the components, and for the conditions under which the system will operate. This means that every combination of PV and battery sizes will each have a full timeline simulation of absorbing energy from the sun, serving the load, charging and discharging the battery. This results in a </w:t>
+        <w:t>Different combinations of PV and battery sizes are “tested” in the simulation</w:t>
+      </w:r>
+      <w:r>
+        <w:t>s step</w:t>
+      </w:r>
+      <w:r>
+        <w:t xml:space="preserve">. Given a range of PV and battery sizes, estimations or measurements of a load profile, irradiation data and ambience temperature data, the interaction between these data sets are simulated. There are also scalar parameters affecting the physical performance of the components, and for the conditions under which the system will operate. This means that every combination of PV and battery sizes will each have a full timeline simulation of absorbing energy from the sun, serving the load, charging and discharging the battery. This results in a </w:t>
       </w:r>
       <w:r>
         <w:rPr>
@@ -2720,7 +2844,11 @@
         <w:t>cycles_to_failure</w:t>
       </w:r>
       <w:r>
-        <w:t>. This is a fitted function to the battery “cycles to failure” vs. “depth of discharge” characteristics, proposed by the battery manufacturer.</w:t>
+        <w:t xml:space="preserve">. This is a </w:t>
+      </w:r>
+      <w:r>
+        <w:lastRenderedPageBreak/>
+        <w:t>fitted function to the battery “cycles to failure” vs. “depth of discharge” characteristics, proposed by the battery manufacturer.</w:t>
       </w:r>
     </w:p>
     <w:p>
@@ -2757,7 +2885,6 @@
         <w:framePr w:wrap="notBeside"/>
       </w:pPr>
       <w:r>
-        <w:lastRenderedPageBreak/>
         <w:t>Finding Optimal Solutions</w:t>
       </w:r>
     </w:p>
@@ -3730,7 +3857,7 @@
       <w:pPr>
         <w:pStyle w:val="Caption"/>
       </w:pPr>
-      <w:bookmarkStart w:id="2" w:name="_Ref448824827"/>
+      <w:bookmarkStart w:id="1" w:name="_Ref448824827"/>
       <w:r>
         <w:lastRenderedPageBreak/>
         <w:t xml:space="preserve">Table </w:t>
@@ -3753,7 +3880,7 @@
       <w:r>
         <w:t>: Code Quality Metrics</w:t>
       </w:r>
-      <w:bookmarkEnd w:id="2"/>
+      <w:bookmarkEnd w:id="1"/>
       <w:r>
         <w:t xml:space="preserve"> </w:t>
       </w:r>
@@ -4551,7 +4678,7 @@
       <w:pPr>
         <w:pStyle w:val="Caption"/>
       </w:pPr>
-      <w:bookmarkStart w:id="3" w:name="_Ref448832265"/>
+      <w:bookmarkStart w:id="2" w:name="_Ref448832265"/>
       <w:r>
         <w:t xml:space="preserve">Table </w:t>
       </w:r>
@@ -4573,7 +4700,7 @@
       <w:r>
         <w:t>: the Complete List of Variable Name Changes in Rewritten DST</w:t>
       </w:r>
-      <w:bookmarkEnd w:id="3"/>
+      <w:bookmarkEnd w:id="2"/>
     </w:p>
     <w:tbl>
       <w:tblPr>
@@ -7156,8 +7283,8 @@
       </w:r>
     </w:p>
     <w:p/>
-    <w:bookmarkStart w:id="4" w:name="_MON_1522677650"/>
-    <w:bookmarkEnd w:id="4"/>
+    <w:bookmarkStart w:id="3" w:name="_MON_1522677650"/>
+    <w:bookmarkEnd w:id="3"/>
     <w:p>
       <w:pPr>
         <w:pStyle w:val="Caption"/>
@@ -7183,16 +7310,16 @@
             <v:path o:extrusionok="f" gradientshapeok="t" o:connecttype="rect"/>
             <o:lock v:ext="edit" aspectratio="t"/>
           </v:shapetype>
-          <v:shape id="_x0000_i1025" type="#_x0000_t75" style="width:469.4pt;height:396.45pt" o:ole="" o:borderbottomcolor="this">
-            <v:imagedata r:id="rId10" o:title=""/>
+          <v:shape id="_x0000_i1025" type="#_x0000_t75" style="width:469.65pt;height:396.85pt" o:ole="" o:borderbottomcolor="this">
+            <v:imagedata r:id="rId8" o:title=""/>
           </v:shape>
-          <o:OLEObject Type="Embed" ProgID="Word.Document.12" ShapeID="_x0000_i1025" DrawAspect="Content" ObjectID="_1526029445" r:id="rId11">
+          <o:OLEObject Type="Embed" ProgID="Word.Document.12" ShapeID="_x0000_i1025" DrawAspect="Content" ObjectID="_1526038690" r:id="rId9">
             <o:FieldCodes>\s</o:FieldCodes>
           </o:OLEObject>
         </w:object>
       </w:r>
-      <w:bookmarkStart w:id="5" w:name="_Ref449006621"/>
-      <w:bookmarkStart w:id="6" w:name="_Ref449006191"/>
+      <w:bookmarkStart w:id="4" w:name="_Ref449006621"/>
+      <w:bookmarkStart w:id="5" w:name="_Ref449006191"/>
     </w:p>
     <w:p>
       <w:pPr>
@@ -7234,11 +7361,11 @@
       <w:r>
         <w:fldChar w:fldCharType="end"/>
       </w:r>
+      <w:bookmarkEnd w:id="4"/>
+      <w:r>
+        <w:t xml:space="preserve"> The SimulationInputData constructor function</w:t>
+      </w:r>
       <w:bookmarkEnd w:id="5"/>
-      <w:r>
-        <w:t xml:space="preserve"> The SimulationInputData constructor function</w:t>
-      </w:r>
-      <w:bookmarkEnd w:id="6"/>
     </w:p>
     <w:p>
       <w:pPr>
@@ -7256,7 +7383,6 @@
       <w:r>
         <w:rPr>
           <w:noProof/>
-          <w:lang w:val="nb-NO" w:eastAsia="ja-JP"/>
         </w:rPr>
         <w:lastRenderedPageBreak/>
         <w:drawing>
@@ -7277,7 +7403,7 @@
                     </pic:cNvPicPr>
                   </pic:nvPicPr>
                   <pic:blipFill>
-                    <a:blip r:embed="rId12" cstate="print">
+                    <a:blip r:embed="rId10" cstate="print">
                       <a:extLst>
                         <a:ext uri="{28A0092B-C50C-407E-A947-70E740481C1C}">
                           <a14:useLocalDpi xmlns:a14="http://schemas.microsoft.com/office/drawing/2010/main" val="0"/>
@@ -7326,7 +7452,7 @@
           <w:docGrid w:linePitch="360"/>
         </w:sectPr>
       </w:pPr>
-      <w:bookmarkStart w:id="7" w:name="_Ref448943857"/>
+      <w:bookmarkStart w:id="6" w:name="_Ref448943857"/>
       <w:r>
         <w:t xml:space="preserve">Figure </w:t>
       </w:r>
@@ -7366,7 +7492,7 @@
       <w:r>
         <w:t>: Class and Module Diagram</w:t>
       </w:r>
-      <w:bookmarkEnd w:id="7"/>
+      <w:bookmarkEnd w:id="6"/>
       <w:r>
         <w:t xml:space="preserve"> </w:t>
       </w:r>
@@ -7376,6 +7502,7 @@
         <w:pStyle w:val="Caption"/>
       </w:pPr>
       <w:r>
+        <w:lastRenderedPageBreak/>
         <w:t>The classes enter the workspace when displayed in a rectangle.</w:t>
       </w:r>
     </w:p>
@@ -7385,15 +7512,21 @@
         <w:pStyle w:val="Heading3"/>
         <w:framePr w:wrap="notBeside"/>
       </w:pPr>
-      <w:bookmarkStart w:id="8" w:name="_Ref443042804"/>
+      <w:bookmarkStart w:id="7" w:name="_Ref443042804"/>
       <w:r>
         <w:t>Modularization and Encapsulation</w:t>
       </w:r>
-      <w:bookmarkEnd w:id="8"/>
-    </w:p>
-    <w:p>
-      <w:r>
-        <w:t>Encapsulation basically means that variables are restricted to their scope. This will protect variables from unwanted access or interference, which results in a safer implementation. In the rewritten DST, encapsulation is mainly used to keep the workspace clean. When entering a function in Matlab, the variables that are passed to the function will be copied. The only calculations that comes out of a function is therefore the output variable of the function. This way, all variables that are irrelevant outside the function, are deleted.</w:t>
+      <w:bookmarkEnd w:id="7"/>
+    </w:p>
+    <w:p>
+      <w:r>
+        <w:t>Encapsulation basically means that variables are restricted to their scope</w:t>
+      </w:r>
+      <w:r>
+        <w:t>, they are not available from other functions and they are not stored when the scope has terminated</w:t>
+      </w:r>
+      <w:r>
+        <w:t>. This will protect variables from unwanted access or interference, which results in a safer implementation. In the rewritten DST, encapsulation is mainly used to keep the workspace clean. When entering a function in Matlab, the variables that are passed to the function will be copied. The only calculations that comes out of a function is therefore the output variable of the function. This way, all variables that are irrelevant outside the function, are deleted.</w:t>
       </w:r>
       <w:r>
         <w:t xml:space="preserve"> </w:t>
@@ -7515,17 +7648,17 @@
         </w:sdtContent>
       </w:sdt>
       <w:r>
-        <w:t xml:space="preserve">, this cannot be followed </w:t>
+        <w:t xml:space="preserve">, this </w:t>
+      </w:r>
+      <w:r>
+        <w:lastRenderedPageBreak/>
+        <w:t xml:space="preserve">cannot be followed </w:t>
       </w:r>
       <w:r>
         <w:t>too strictly</w:t>
       </w:r>
       <w:r>
-        <w:t xml:space="preserve"> in this Matlab implementation. The reason being that the data-sets are </w:t>
-      </w:r>
-      <w:r>
-        <w:lastRenderedPageBreak/>
-        <w:t>too large to continuously pass between functions. Function calls in Matlab are ‘call by value’, meaning that a variable passed to a function is copied to the function scope. The potential memory consumption and computation overhead while doing this, could affect the development and testing flow. Hence, further modularization is reserved for a python implementation, where variables are pointers</w:t>
+        <w:t xml:space="preserve"> in this Matlab implementation. The reason being that the data-sets are too large to continuously pass between functions. Function calls in Matlab are ‘call by value’, meaning that a variable passed to a function is copied to the function scope. The potential memory consumption and computation overhead while doing this, could affect the development and testing flow. Hence, further modularization is reserved for a python implementation, where variables are pointers</w:t>
       </w:r>
       <w:r>
         <w:t xml:space="preserve"> and ‘call by reference’ is </w:t>
@@ -7545,7 +7678,13 @@
     </w:p>
     <w:p>
       <w:r>
-        <w:t>Due to increased length in variable names, a consistent column style of arithmetic. The</w:t>
+        <w:t>Due to incre</w:t>
+      </w:r>
+      <w:r>
+        <w:t>ased length in variable names, the readability can seem ‘cluttered’. The DST does however perform very straight forward arithmetic operations which are readable when aligned in columns</w:t>
+      </w:r>
+      <w:r>
+        <w:t>. The</w:t>
       </w:r>
       <w:r>
         <w:t xml:space="preserve"> equations are aligned by the operators as seen in</w:t>
@@ -7584,31 +7723,64 @@
         <w:fldChar w:fldCharType="end"/>
       </w:r>
       <w:r>
-        <w:t xml:space="preserve">. The idea is that the user will get used to seeing the equations in this form, so the predictability of the format will remove ambivalence and doubts while speeding up equation comprehension. This is introduced because of the wide formatting in Matlab and the increased length of variable names in the rewritten DST. This way the user can read the script without scrolling. </w:t>
+        <w:t>. Th</w:t>
+      </w:r>
+      <w:r>
+        <w:t>e idea is that the user are accustomed</w:t>
+      </w:r>
+      <w:r>
+        <w:t xml:space="preserve"> to seeing the equations in this form, so the predictability of the format will remove ambivalence and doubts while speeding up equation comprehension. This is introduced because of the wide formatti</w:t>
+      </w:r>
+      <w:r>
+        <w:t>ng native to</w:t>
+      </w:r>
+      <w:r>
+        <w:t xml:space="preserve"> Matlab and the increased length of variable names in the rewritten DST. This way the user can read the script without scrolling</w:t>
+      </w:r>
+      <w:r>
+        <w:t xml:space="preserve"> horizontally</w:t>
+      </w:r>
+      <w:r>
+        <w:t xml:space="preserve">. </w:t>
       </w:r>
       <w:r>
         <w:t>This</w:t>
       </w:r>
       <w:r>
-        <w:t xml:space="preserve"> formatting might n</w:t>
-      </w:r>
-      <w:r>
-        <w:t>ot be necessary for readability in other languages.</w:t>
+        <w:t xml:space="preserve"> format</w:t>
+      </w:r>
+      <w:r>
+        <w:t xml:space="preserve"> might </w:t>
+      </w:r>
+      <w:r>
+        <w:t xml:space="preserve">be </w:t>
+      </w:r>
+      <w:r>
+        <w:t>un</w:t>
+      </w:r>
+      <w:r>
+        <w:t>necessary fo</w:t>
+      </w:r>
+      <w:r>
+        <w:t>r readability in later versions, as the Matlab editor use a wide font and is unable to zoom out</w:t>
+      </w:r>
+      <w:r>
+        <w:t>.</w:t>
       </w:r>
     </w:p>
     <w:p/>
-    <w:bookmarkStart w:id="9" w:name="_MON_1522589467"/>
-    <w:bookmarkEnd w:id="9"/>
+    <w:bookmarkStart w:id="8" w:name="_MON_1522589467"/>
+    <w:bookmarkEnd w:id="8"/>
     <w:p>
       <w:pPr>
         <w:pStyle w:val="tableEntry"/>
       </w:pPr>
       <w:r>
         <w:object w:dxaOrig="9406" w:dyaOrig="6661" w14:anchorId="35C7C363">
-          <v:shape id="_x0000_i1026" type="#_x0000_t75" style="width:469.4pt;height:331.95pt" o:ole="" o:borderbottomcolor="this">
-            <v:imagedata r:id="rId13" o:title=""/>
+          <v:shape id="_x0000_i1026" type="#_x0000_t75" style="width:469.65pt;height:332.35pt" o:ole="" o:borderbottomcolor="this">
+            <v:imagedata r:id="rId11" o:title=""/>
           </v:shape>
-          <o:OLEObject Type="Embed" ProgID="Word.Document.12" ShapeID="_x0000_i1026" DrawAspect="Content" ObjectID="_1526029446" r:id="rId14">
+          <o:OLEObject Type="Embed" ProgID="Word.Document.12" ShapeID="_x0000_i1026" DrawAspect="Content" ObjectID="_1526038691" r:id="rId12">
             <o:FieldCodes>\s</o:FieldCodes>
           </o:OLEObject>
         </w:object>
@@ -7618,7 +7790,7 @@
       <w:pPr>
         <w:pStyle w:val="Caption"/>
       </w:pPr>
-      <w:bookmarkStart w:id="10" w:name="_Ref449006397"/>
+      <w:bookmarkStart w:id="9" w:name="_Ref449006397"/>
       <w:r>
         <w:t xml:space="preserve">Figure </w:t>
       </w:r>
@@ -7655,7 +7827,7 @@
       <w:r>
         <w:fldChar w:fldCharType="end"/>
       </w:r>
-      <w:bookmarkEnd w:id="10"/>
+      <w:bookmarkEnd w:id="9"/>
       <w:r>
         <w:t>Rewritten DST formatting example</w:t>
       </w:r>
@@ -7678,16 +7850,14 @@
         <w:framePr w:wrap="notBeside"/>
       </w:pPr>
       <w:r>
+        <w:lastRenderedPageBreak/>
         <w:t>Evaluation of Finished Rewrite</w:t>
       </w:r>
     </w:p>
     <w:p>
       <w:r>
-        <w:t xml:space="preserve">In order to make a quantitative comparison of the rewrite and the original code, the bugs from the original DST was replicated in the rewritten DST. This way the changes in architecture is isolated </w:t>
-      </w:r>
-      <w:r>
         <w:lastRenderedPageBreak/>
-        <w:t xml:space="preserve">and will produce the exact same data, if the implementation is correct. The relevant module is only Economic Analysis, the replicated module is named </w:t>
+        <w:t xml:space="preserve">In order to make a quantitative comparison of the rewrite and the original code, the bugs from the original DST was replicated in the rewritten DST. This way the changes in architecture is isolated and will produce the exact same data, if the implementation is correct. The relevant module is only Economic Analysis, the replicated module is named </w:t>
       </w:r>
       <w:r>
         <w:rPr>
@@ -8205,12 +8375,19 @@
         <w:rPr>
           <w:rFonts w:eastAsiaTheme="minorEastAsia"/>
         </w:rPr>
-        <w:t xml:space="preserve">. When we evaluate the modules with lesser complexity, the data points </w:t>
+        <w:t xml:space="preserve">. When we evaluate the </w:t>
       </w:r>
       <w:r>
         <w:rPr>
           <w:rFonts w:eastAsiaTheme="minorEastAsia"/>
         </w:rPr>
+        <w:lastRenderedPageBreak/>
+        <w:t xml:space="preserve">modules with lesser complexity, the data points </w:t>
+      </w:r>
+      <w:r>
+        <w:rPr>
+          <w:rFonts w:eastAsiaTheme="minorEastAsia"/>
+        </w:rPr>
         <w:t>decrease, therefore we need more complexity than one time series for testing the entire DST functionality.</w:t>
       </w:r>
     </w:p>
@@ -8220,7 +8397,6 @@
         <w:pStyle w:val="Caption"/>
       </w:pPr>
       <w:r>
-        <w:lastRenderedPageBreak/>
         <w:t xml:space="preserve">Table </w:t>
       </w:r>
       <w:r>
@@ -9035,8 +9211,8 @@
       <w:r>
         <w:rPr>
           <w:noProof/>
-          <w:lang w:val="nb-NO" w:eastAsia="ja-JP"/>
-        </w:rPr>
+        </w:rPr>
+        <w:lastRenderedPageBreak/>
         <mc:AlternateContent>
           <mc:Choice Requires="wps">
             <w:drawing>
@@ -9452,9 +9628,8 @@
       <w:pPr>
         <w:pStyle w:val="Caption"/>
       </w:pPr>
-      <w:bookmarkStart w:id="11" w:name="_Ref449027738"/>
-      <w:r>
-        <w:lastRenderedPageBreak/>
+      <w:bookmarkStart w:id="10" w:name="_Ref449027738"/>
+      <w:r>
         <w:t xml:space="preserve">Table </w:t>
       </w:r>
       <w:r>
@@ -9475,7 +9650,7 @@
       <w:r>
         <w:t>: Results of comparisons in simulation pair 1</w:t>
       </w:r>
-      <w:bookmarkEnd w:id="11"/>
+      <w:bookmarkEnd w:id="10"/>
     </w:p>
     <w:tbl>
       <w:tblPr>
@@ -10110,7 +10285,6 @@
       <w:r>
         <w:rPr>
           <w:noProof/>
-          <w:lang w:val="nb-NO" w:eastAsia="ja-JP"/>
         </w:rPr>
         <mc:AlternateContent>
           <mc:Choice Requires="wps">
@@ -10529,8 +10703,9 @@
       <w:pPr>
         <w:pStyle w:val="Caption"/>
       </w:pPr>
-      <w:bookmarkStart w:id="12" w:name="_Ref449027747"/>
-      <w:r>
+      <w:bookmarkStart w:id="11" w:name="_Ref449027747"/>
+      <w:r>
+        <w:lastRenderedPageBreak/>
         <w:t xml:space="preserve">Table </w:t>
       </w:r>
       <w:r>
@@ -10551,7 +10726,7 @@
       <w:r>
         <w:t>: Results of comparisons in simulation pair 2</w:t>
       </w:r>
-      <w:bookmarkEnd w:id="12"/>
+      <w:bookmarkEnd w:id="11"/>
     </w:p>
     <w:tbl>
       <w:tblPr>
@@ -11239,12 +11414,11 @@
         <w:pStyle w:val="Heading4"/>
         <w:framePr w:wrap="notBeside"/>
       </w:pPr>
-      <w:bookmarkStart w:id="13" w:name="_Ref449603763"/>
-      <w:r>
-        <w:lastRenderedPageBreak/>
+      <w:bookmarkStart w:id="12" w:name="_Ref449603763"/>
+      <w:r>
         <w:t>Computation Speed</w:t>
       </w:r>
-      <w:bookmarkEnd w:id="13"/>
+      <w:bookmarkEnd w:id="12"/>
     </w:p>
     <w:p>
       <w:r>
@@ -11398,8 +11572,9 @@
       <w:pPr>
         <w:pStyle w:val="Caption"/>
       </w:pPr>
-      <w:bookmarkStart w:id="14" w:name="_Ref444019073"/>
-      <w:r>
+      <w:bookmarkStart w:id="13" w:name="_Ref444019073"/>
+      <w:r>
+        <w:lastRenderedPageBreak/>
         <w:t xml:space="preserve">Table </w:t>
       </w:r>
       <w:r>
@@ -11417,7 +11592,7 @@
       <w:r>
         <w:fldChar w:fldCharType="end"/>
       </w:r>
-      <w:bookmarkEnd w:id="14"/>
+      <w:bookmarkEnd w:id="13"/>
       <w:r>
         <w:t>:The Profiler Tool run on the previous DST. Only the 7 top functions are displayed</w:t>
       </w:r>
@@ -11482,8 +11657,8 @@
                   <w:pPr>
                     <w:pStyle w:val="tableHeader"/>
                   </w:pPr>
-                  <w:bookmarkStart w:id="15" w:name="selftimedef"/>
-                  <w:bookmarkEnd w:id="15"/>
+                  <w:bookmarkStart w:id="14" w:name="selftimedef"/>
+                  <w:bookmarkEnd w:id="14"/>
                   <w:r>
                     <w:t>Function Name</w:t>
                   </w:r>
@@ -11591,7 +11766,7 @@
                   <w:pPr>
                     <w:pStyle w:val="tableEntry"/>
                   </w:pPr>
-                  <w:hyperlink r:id="rId15" w:history="1">
+                  <w:hyperlink r:id="rId13" w:history="1">
                     <w:r>
                       <w:rPr>
                         <w:rStyle w:val="Hyperlink"/>
@@ -11676,7 +11851,6 @@
                   <w:r>
                     <w:rPr>
                       <w:noProof/>
-                      <w:lang w:val="nb-NO" w:eastAsia="ja-JP"/>
                     </w:rPr>
                     <w:drawing>
                       <wp:inline distT="0" distB="0" distL="0" distR="0" wp14:anchorId="72814859" wp14:editId="187AEF9C">
@@ -11696,7 +11870,7 @@
                                 </pic:cNvPicPr>
                               </pic:nvPicPr>
                               <pic:blipFill>
-                                <a:blip r:link="rId16">
+                                <a:blip r:link="rId14">
                                   <a:extLst>
                                     <a:ext uri="{28A0092B-C50C-407E-A947-70E740481C1C}">
                                       <a14:useLocalDpi xmlns:a14="http://schemas.microsoft.com/office/drawing/2010/main" val="0"/>
@@ -11730,7 +11904,6 @@
                   <w:r>
                     <w:rPr>
                       <w:noProof/>
-                      <w:lang w:val="nb-NO" w:eastAsia="ja-JP"/>
                     </w:rPr>
                     <w:drawing>
                       <wp:inline distT="0" distB="0" distL="0" distR="0" wp14:anchorId="6E709BE5" wp14:editId="3F46E546">
@@ -11750,7 +11923,7 @@
                                 </pic:cNvPicPr>
                               </pic:nvPicPr>
                               <pic:blipFill>
-                                <a:blip r:link="rId17">
+                                <a:blip r:link="rId15">
                                   <a:extLst>
                                     <a:ext uri="{28A0092B-C50C-407E-A947-70E740481C1C}">
                                       <a14:useLocalDpi xmlns:a14="http://schemas.microsoft.com/office/drawing/2010/main" val="0"/>
@@ -11802,7 +11975,7 @@
                   <w:pPr>
                     <w:pStyle w:val="tableEntry"/>
                   </w:pPr>
-                  <w:hyperlink r:id="rId18" w:history="1">
+                  <w:hyperlink r:id="rId16" w:history="1">
                     <w:r>
                       <w:rPr>
                         <w:rStyle w:val="Hyperlink"/>
@@ -11887,7 +12060,6 @@
                   <w:r>
                     <w:rPr>
                       <w:noProof/>
-                      <w:lang w:val="nb-NO" w:eastAsia="ja-JP"/>
                     </w:rPr>
                     <w:drawing>
                       <wp:inline distT="0" distB="0" distL="0" distR="0" wp14:anchorId="7A59EBFE" wp14:editId="1DD691B6">
@@ -11907,7 +12079,7 @@
                                 </pic:cNvPicPr>
                               </pic:nvPicPr>
                               <pic:blipFill>
-                                <a:blip r:link="rId16">
+                                <a:blip r:link="rId14">
                                   <a:extLst>
                                     <a:ext uri="{28A0092B-C50C-407E-A947-70E740481C1C}">
                                       <a14:useLocalDpi xmlns:a14="http://schemas.microsoft.com/office/drawing/2010/main" val="0"/>
@@ -11941,7 +12113,6 @@
                   <w:r>
                     <w:rPr>
                       <w:noProof/>
-                      <w:lang w:val="nb-NO" w:eastAsia="ja-JP"/>
                     </w:rPr>
                     <w:drawing>
                       <wp:inline distT="0" distB="0" distL="0" distR="0" wp14:anchorId="55E89250" wp14:editId="4BA0C071">
@@ -11961,7 +12132,7 @@
                                 </pic:cNvPicPr>
                               </pic:nvPicPr>
                               <pic:blipFill>
-                                <a:blip r:link="rId17">
+                                <a:blip r:link="rId15">
                                   <a:extLst>
                                     <a:ext uri="{28A0092B-C50C-407E-A947-70E740481C1C}">
                                       <a14:useLocalDpi xmlns:a14="http://schemas.microsoft.com/office/drawing/2010/main" val="0"/>
@@ -12013,7 +12184,7 @@
                   <w:pPr>
                     <w:pStyle w:val="tableEntry"/>
                   </w:pPr>
-                  <w:hyperlink r:id="rId19" w:history="1">
+                  <w:hyperlink r:id="rId17" w:history="1">
                     <w:r>
                       <w:rPr>
                         <w:rStyle w:val="Hyperlink"/>
@@ -12098,7 +12269,6 @@
                   <w:r>
                     <w:rPr>
                       <w:noProof/>
-                      <w:lang w:val="nb-NO" w:eastAsia="ja-JP"/>
                     </w:rPr>
                     <w:drawing>
                       <wp:inline distT="0" distB="0" distL="0" distR="0" wp14:anchorId="38FBE87A" wp14:editId="71039A45">
@@ -12118,7 +12288,7 @@
                                 </pic:cNvPicPr>
                               </pic:nvPicPr>
                               <pic:blipFill>
-                                <a:blip r:link="rId16">
+                                <a:blip r:link="rId14">
                                   <a:extLst>
                                     <a:ext uri="{28A0092B-C50C-407E-A947-70E740481C1C}">
                                       <a14:useLocalDpi xmlns:a14="http://schemas.microsoft.com/office/drawing/2010/main" val="0"/>
@@ -12152,7 +12322,6 @@
                   <w:r>
                     <w:rPr>
                       <w:noProof/>
-                      <w:lang w:val="nb-NO" w:eastAsia="ja-JP"/>
                     </w:rPr>
                     <w:drawing>
                       <wp:inline distT="0" distB="0" distL="0" distR="0" wp14:anchorId="64F55343" wp14:editId="3242467F">
@@ -12172,7 +12341,7 @@
                                 </pic:cNvPicPr>
                               </pic:nvPicPr>
                               <pic:blipFill>
-                                <a:blip r:link="rId17">
+                                <a:blip r:link="rId15">
                                   <a:extLst>
                                     <a:ext uri="{28A0092B-C50C-407E-A947-70E740481C1C}">
                                       <a14:useLocalDpi xmlns:a14="http://schemas.microsoft.com/office/drawing/2010/main" val="0"/>
@@ -12224,7 +12393,7 @@
                   <w:pPr>
                     <w:pStyle w:val="tableEntry"/>
                   </w:pPr>
-                  <w:hyperlink r:id="rId20" w:history="1">
+                  <w:hyperlink r:id="rId18" w:history="1">
                     <w:r>
                       <w:rPr>
                         <w:rStyle w:val="Hyperlink"/>
@@ -12309,7 +12478,6 @@
                   <w:r>
                     <w:rPr>
                       <w:noProof/>
-                      <w:lang w:val="nb-NO" w:eastAsia="ja-JP"/>
                     </w:rPr>
                     <w:drawing>
                       <wp:inline distT="0" distB="0" distL="0" distR="0" wp14:anchorId="2B7D2EB7" wp14:editId="339752AD">
@@ -12329,7 +12497,7 @@
                                 </pic:cNvPicPr>
                               </pic:nvPicPr>
                               <pic:blipFill>
-                                <a:blip r:link="rId16">
+                                <a:blip r:link="rId14">
                                   <a:extLst>
                                     <a:ext uri="{28A0092B-C50C-407E-A947-70E740481C1C}">
                                       <a14:useLocalDpi xmlns:a14="http://schemas.microsoft.com/office/drawing/2010/main" val="0"/>
@@ -12363,7 +12531,6 @@
                   <w:r>
                     <w:rPr>
                       <w:noProof/>
-                      <w:lang w:val="nb-NO" w:eastAsia="ja-JP"/>
                     </w:rPr>
                     <w:drawing>
                       <wp:inline distT="0" distB="0" distL="0" distR="0" wp14:anchorId="549D1020" wp14:editId="4F4B76D6">
@@ -12383,7 +12550,7 @@
                                 </pic:cNvPicPr>
                               </pic:nvPicPr>
                               <pic:blipFill>
-                                <a:blip r:link="rId17">
+                                <a:blip r:link="rId15">
                                   <a:extLst>
                                     <a:ext uri="{28A0092B-C50C-407E-A947-70E740481C1C}">
                                       <a14:useLocalDpi xmlns:a14="http://schemas.microsoft.com/office/drawing/2010/main" val="0"/>
@@ -12435,7 +12602,7 @@
                   <w:pPr>
                     <w:pStyle w:val="tableEntry"/>
                   </w:pPr>
-                  <w:hyperlink r:id="rId21" w:history="1">
+                  <w:hyperlink r:id="rId19" w:history="1">
                     <w:r>
                       <w:rPr>
                         <w:rStyle w:val="Hyperlink"/>
@@ -12520,7 +12687,6 @@
                   <w:r>
                     <w:rPr>
                       <w:noProof/>
-                      <w:lang w:val="nb-NO" w:eastAsia="ja-JP"/>
                     </w:rPr>
                     <w:drawing>
                       <wp:inline distT="0" distB="0" distL="0" distR="0" wp14:anchorId="643B1B7C" wp14:editId="1D1ACE3B">
@@ -12540,7 +12706,7 @@
                                 </pic:cNvPicPr>
                               </pic:nvPicPr>
                               <pic:blipFill>
-                                <a:blip r:link="rId16">
+                                <a:blip r:link="rId14">
                                   <a:extLst>
                                     <a:ext uri="{28A0092B-C50C-407E-A947-70E740481C1C}">
                                       <a14:useLocalDpi xmlns:a14="http://schemas.microsoft.com/office/drawing/2010/main" val="0"/>
@@ -12574,7 +12740,6 @@
                   <w:r>
                     <w:rPr>
                       <w:noProof/>
-                      <w:lang w:val="nb-NO" w:eastAsia="ja-JP"/>
                     </w:rPr>
                     <w:drawing>
                       <wp:inline distT="0" distB="0" distL="0" distR="0" wp14:anchorId="1E279264" wp14:editId="286662C9">
@@ -12594,7 +12759,7 @@
                                 </pic:cNvPicPr>
                               </pic:nvPicPr>
                               <pic:blipFill>
-                                <a:blip r:link="rId17">
+                                <a:blip r:link="rId15">
                                   <a:extLst>
                                     <a:ext uri="{28A0092B-C50C-407E-A947-70E740481C1C}">
                                       <a14:useLocalDpi xmlns:a14="http://schemas.microsoft.com/office/drawing/2010/main" val="0"/>
@@ -12646,7 +12811,7 @@
                   <w:pPr>
                     <w:pStyle w:val="tableEntry"/>
                   </w:pPr>
-                  <w:hyperlink r:id="rId22" w:history="1">
+                  <w:hyperlink r:id="rId20" w:history="1">
                     <w:r>
                       <w:rPr>
                         <w:rStyle w:val="Hyperlink"/>
@@ -12731,7 +12896,6 @@
                   <w:r>
                     <w:rPr>
                       <w:noProof/>
-                      <w:lang w:val="nb-NO" w:eastAsia="ja-JP"/>
                     </w:rPr>
                     <w:drawing>
                       <wp:inline distT="0" distB="0" distL="0" distR="0" wp14:anchorId="66C72F30" wp14:editId="7AE87914">
@@ -12751,7 +12915,7 @@
                                 </pic:cNvPicPr>
                               </pic:nvPicPr>
                               <pic:blipFill>
-                                <a:blip r:link="rId16">
+                                <a:blip r:link="rId14">
                                   <a:extLst>
                                     <a:ext uri="{28A0092B-C50C-407E-A947-70E740481C1C}">
                                       <a14:useLocalDpi xmlns:a14="http://schemas.microsoft.com/office/drawing/2010/main" val="0"/>
@@ -12785,7 +12949,6 @@
                   <w:r>
                     <w:rPr>
                       <w:noProof/>
-                      <w:lang w:val="nb-NO" w:eastAsia="ja-JP"/>
                     </w:rPr>
                     <w:drawing>
                       <wp:inline distT="0" distB="0" distL="0" distR="0" wp14:anchorId="41202187" wp14:editId="437A0015">
@@ -12805,7 +12968,7 @@
                                 </pic:cNvPicPr>
                               </pic:nvPicPr>
                               <pic:blipFill>
-                                <a:blip r:link="rId17">
+                                <a:blip r:link="rId15">
                                   <a:extLst>
                                     <a:ext uri="{28A0092B-C50C-407E-A947-70E740481C1C}">
                                       <a14:useLocalDpi xmlns:a14="http://schemas.microsoft.com/office/drawing/2010/main" val="0"/>
@@ -12856,7 +13019,7 @@
                   <w:pPr>
                     <w:pStyle w:val="tableEntry"/>
                   </w:pPr>
-                  <w:hyperlink r:id="rId23" w:history="1">
+                  <w:hyperlink r:id="rId21" w:history="1">
                     <w:r>
                       <w:rPr>
                         <w:rStyle w:val="Hyperlink"/>
@@ -12937,7 +13100,6 @@
                   <w:r>
                     <w:rPr>
                       <w:noProof/>
-                      <w:lang w:val="nb-NO" w:eastAsia="ja-JP"/>
                     </w:rPr>
                     <w:drawing>
                       <wp:inline distT="0" distB="0" distL="0" distR="0" wp14:anchorId="57F8BCD4" wp14:editId="3A61FD5F">
@@ -12957,7 +13119,7 @@
                                 </pic:cNvPicPr>
                               </pic:nvPicPr>
                               <pic:blipFill>
-                                <a:blip r:link="rId16">
+                                <a:blip r:link="rId14">
                                   <a:extLst>
                                     <a:ext uri="{28A0092B-C50C-407E-A947-70E740481C1C}">
                                       <a14:useLocalDpi xmlns:a14="http://schemas.microsoft.com/office/drawing/2010/main" val="0"/>
@@ -12991,7 +13153,6 @@
                   <w:r>
                     <w:rPr>
                       <w:noProof/>
-                      <w:lang w:val="nb-NO" w:eastAsia="ja-JP"/>
                     </w:rPr>
                     <w:drawing>
                       <wp:inline distT="0" distB="0" distL="0" distR="0" wp14:anchorId="147E3342" wp14:editId="5C41F3E3">
@@ -13011,7 +13172,7 @@
                                 </pic:cNvPicPr>
                               </pic:nvPicPr>
                               <pic:blipFill>
-                                <a:blip r:link="rId17">
+                                <a:blip r:link="rId15">
                                   <a:extLst>
                                     <a:ext uri="{28A0092B-C50C-407E-A947-70E740481C1C}">
                                       <a14:useLocalDpi xmlns:a14="http://schemas.microsoft.com/office/drawing/2010/main" val="0"/>
@@ -13182,9 +13343,8 @@
       <w:pPr>
         <w:pStyle w:val="Caption"/>
       </w:pPr>
-      <w:bookmarkStart w:id="16" w:name="_Ref444019075"/>
-      <w:r>
-        <w:lastRenderedPageBreak/>
+      <w:bookmarkStart w:id="15" w:name="_Ref444019075"/>
+      <w:r>
         <w:t xml:space="preserve">Table </w:t>
       </w:r>
       <w:r>
@@ -13202,7 +13362,7 @@
       <w:r>
         <w:fldChar w:fldCharType="end"/>
       </w:r>
-      <w:bookmarkEnd w:id="16"/>
+      <w:bookmarkEnd w:id="15"/>
       <w:r>
         <w:t>: The Profiler Tool Run on the rewritten DST. Only the 7 top functions are displayed</w:t>
       </w:r>
@@ -13374,7 +13534,7 @@
                   <w:pPr>
                     <w:pStyle w:val="tableEntry"/>
                   </w:pPr>
-                  <w:hyperlink r:id="rId24" w:history="1">
+                  <w:hyperlink r:id="rId22" w:history="1">
                     <w:r>
                       <w:rPr>
                         <w:rStyle w:val="Hyperlink"/>
@@ -13459,7 +13619,6 @@
                   <w:r>
                     <w:rPr>
                       <w:noProof/>
-                      <w:lang w:val="nb-NO" w:eastAsia="ja-JP"/>
                     </w:rPr>
                     <w:drawing>
                       <wp:inline distT="0" distB="0" distL="0" distR="0" wp14:anchorId="1CD055EF" wp14:editId="69362527">
@@ -13479,7 +13638,7 @@
                                 </pic:cNvPicPr>
                               </pic:nvPicPr>
                               <pic:blipFill>
-                                <a:blip r:link="rId16">
+                                <a:blip r:link="rId14">
                                   <a:extLst>
                                     <a:ext uri="{28A0092B-C50C-407E-A947-70E740481C1C}">
                                       <a14:useLocalDpi xmlns:a14="http://schemas.microsoft.com/office/drawing/2010/main" val="0"/>
@@ -13513,7 +13672,6 @@
                   <w:r>
                     <w:rPr>
                       <w:noProof/>
-                      <w:lang w:val="nb-NO" w:eastAsia="ja-JP"/>
                     </w:rPr>
                     <w:drawing>
                       <wp:inline distT="0" distB="0" distL="0" distR="0" wp14:anchorId="0D0AD9F4" wp14:editId="5D3C3344">
@@ -13533,7 +13691,7 @@
                                 </pic:cNvPicPr>
                               </pic:nvPicPr>
                               <pic:blipFill>
-                                <a:blip r:link="rId17">
+                                <a:blip r:link="rId15">
                                   <a:extLst>
                                     <a:ext uri="{28A0092B-C50C-407E-A947-70E740481C1C}">
                                       <a14:useLocalDpi xmlns:a14="http://schemas.microsoft.com/office/drawing/2010/main" val="0"/>
@@ -13585,7 +13743,7 @@
                   <w:pPr>
                     <w:pStyle w:val="tableEntry"/>
                   </w:pPr>
-                  <w:hyperlink r:id="rId25" w:history="1">
+                  <w:hyperlink r:id="rId23" w:history="1">
                     <w:r>
                       <w:rPr>
                         <w:rStyle w:val="Hyperlink"/>
@@ -13670,7 +13828,6 @@
                   <w:r>
                     <w:rPr>
                       <w:noProof/>
-                      <w:lang w:val="nb-NO" w:eastAsia="ja-JP"/>
                     </w:rPr>
                     <w:drawing>
                       <wp:inline distT="0" distB="0" distL="0" distR="0" wp14:anchorId="721BED54" wp14:editId="69879955">
@@ -13690,7 +13847,7 @@
                                 </pic:cNvPicPr>
                               </pic:nvPicPr>
                               <pic:blipFill>
-                                <a:blip r:link="rId16">
+                                <a:blip r:link="rId14">
                                   <a:extLst>
                                     <a:ext uri="{28A0092B-C50C-407E-A947-70E740481C1C}">
                                       <a14:useLocalDpi xmlns:a14="http://schemas.microsoft.com/office/drawing/2010/main" val="0"/>
@@ -13724,7 +13881,6 @@
                   <w:r>
                     <w:rPr>
                       <w:noProof/>
-                      <w:lang w:val="nb-NO" w:eastAsia="ja-JP"/>
                     </w:rPr>
                     <w:drawing>
                       <wp:inline distT="0" distB="0" distL="0" distR="0" wp14:anchorId="45621CD6" wp14:editId="121245B9">
@@ -13744,7 +13900,7 @@
                                 </pic:cNvPicPr>
                               </pic:nvPicPr>
                               <pic:blipFill>
-                                <a:blip r:link="rId17">
+                                <a:blip r:link="rId15">
                                   <a:extLst>
                                     <a:ext uri="{28A0092B-C50C-407E-A947-70E740481C1C}">
                                       <a14:useLocalDpi xmlns:a14="http://schemas.microsoft.com/office/drawing/2010/main" val="0"/>
@@ -13796,7 +13952,7 @@
                   <w:pPr>
                     <w:pStyle w:val="tableEntry"/>
                   </w:pPr>
-                  <w:hyperlink r:id="rId26" w:history="1">
+                  <w:hyperlink r:id="rId24" w:history="1">
                     <w:r>
                       <w:rPr>
                         <w:rStyle w:val="Hyperlink"/>
@@ -13881,7 +14037,6 @@
                   <w:r>
                     <w:rPr>
                       <w:noProof/>
-                      <w:lang w:val="nb-NO" w:eastAsia="ja-JP"/>
                     </w:rPr>
                     <w:drawing>
                       <wp:inline distT="0" distB="0" distL="0" distR="0" wp14:anchorId="72A899AF" wp14:editId="620976A3">
@@ -13901,7 +14056,7 @@
                                 </pic:cNvPicPr>
                               </pic:nvPicPr>
                               <pic:blipFill>
-                                <a:blip r:link="rId16">
+                                <a:blip r:link="rId14">
                                   <a:extLst>
                                     <a:ext uri="{28A0092B-C50C-407E-A947-70E740481C1C}">
                                       <a14:useLocalDpi xmlns:a14="http://schemas.microsoft.com/office/drawing/2010/main" val="0"/>
@@ -13935,7 +14090,6 @@
                   <w:r>
                     <w:rPr>
                       <w:noProof/>
-                      <w:lang w:val="nb-NO" w:eastAsia="ja-JP"/>
                     </w:rPr>
                     <w:drawing>
                       <wp:inline distT="0" distB="0" distL="0" distR="0" wp14:anchorId="71AB54A9" wp14:editId="20194068">
@@ -13955,7 +14109,7 @@
                                 </pic:cNvPicPr>
                               </pic:nvPicPr>
                               <pic:blipFill>
-                                <a:blip r:link="rId17">
+                                <a:blip r:link="rId15">
                                   <a:extLst>
                                     <a:ext uri="{28A0092B-C50C-407E-A947-70E740481C1C}">
                                       <a14:useLocalDpi xmlns:a14="http://schemas.microsoft.com/office/drawing/2010/main" val="0"/>
@@ -14007,7 +14161,7 @@
                   <w:pPr>
                     <w:pStyle w:val="tableEntry"/>
                   </w:pPr>
-                  <w:hyperlink r:id="rId27" w:history="1">
+                  <w:hyperlink r:id="rId25" w:history="1">
                     <w:r>
                       <w:rPr>
                         <w:rStyle w:val="Hyperlink"/>
@@ -14092,7 +14246,6 @@
                   <w:r>
                     <w:rPr>
                       <w:noProof/>
-                      <w:lang w:val="nb-NO" w:eastAsia="ja-JP"/>
                     </w:rPr>
                     <w:drawing>
                       <wp:inline distT="0" distB="0" distL="0" distR="0" wp14:anchorId="0E8695F4" wp14:editId="03C88C8F">
@@ -14112,7 +14265,7 @@
                                 </pic:cNvPicPr>
                               </pic:nvPicPr>
                               <pic:blipFill>
-                                <a:blip r:link="rId16">
+                                <a:blip r:link="rId14">
                                   <a:extLst>
                                     <a:ext uri="{28A0092B-C50C-407E-A947-70E740481C1C}">
                                       <a14:useLocalDpi xmlns:a14="http://schemas.microsoft.com/office/drawing/2010/main" val="0"/>
@@ -14146,7 +14299,6 @@
                   <w:r>
                     <w:rPr>
                       <w:noProof/>
-                      <w:lang w:val="nb-NO" w:eastAsia="ja-JP"/>
                     </w:rPr>
                     <w:drawing>
                       <wp:inline distT="0" distB="0" distL="0" distR="0" wp14:anchorId="3C11122E" wp14:editId="3FC4F4F5">
@@ -14166,7 +14318,7 @@
                                 </pic:cNvPicPr>
                               </pic:nvPicPr>
                               <pic:blipFill>
-                                <a:blip r:link="rId17">
+                                <a:blip r:link="rId15">
                                   <a:extLst>
                                     <a:ext uri="{28A0092B-C50C-407E-A947-70E740481C1C}">
                                       <a14:useLocalDpi xmlns:a14="http://schemas.microsoft.com/office/drawing/2010/main" val="0"/>
@@ -14218,7 +14370,7 @@
                   <w:pPr>
                     <w:pStyle w:val="tableEntry"/>
                   </w:pPr>
-                  <w:hyperlink r:id="rId28" w:history="1">
+                  <w:hyperlink r:id="rId26" w:history="1">
                     <w:r>
                       <w:rPr>
                         <w:rStyle w:val="Hyperlink"/>
@@ -14303,7 +14455,6 @@
                   <w:r>
                     <w:rPr>
                       <w:noProof/>
-                      <w:lang w:val="nb-NO" w:eastAsia="ja-JP"/>
                     </w:rPr>
                     <w:drawing>
                       <wp:inline distT="0" distB="0" distL="0" distR="0" wp14:anchorId="1260ED52" wp14:editId="01F63EE3">
@@ -14323,7 +14474,7 @@
                                 </pic:cNvPicPr>
                               </pic:nvPicPr>
                               <pic:blipFill>
-                                <a:blip r:link="rId16">
+                                <a:blip r:link="rId14">
                                   <a:extLst>
                                     <a:ext uri="{28A0092B-C50C-407E-A947-70E740481C1C}">
                                       <a14:useLocalDpi xmlns:a14="http://schemas.microsoft.com/office/drawing/2010/main" val="0"/>
@@ -14357,7 +14508,6 @@
                   <w:r>
                     <w:rPr>
                       <w:noProof/>
-                      <w:lang w:val="nb-NO" w:eastAsia="ja-JP"/>
                     </w:rPr>
                     <w:drawing>
                       <wp:inline distT="0" distB="0" distL="0" distR="0" wp14:anchorId="77229383" wp14:editId="5ED742CF">
@@ -14377,7 +14527,7 @@
                                 </pic:cNvPicPr>
                               </pic:nvPicPr>
                               <pic:blipFill>
-                                <a:blip r:link="rId17">
+                                <a:blip r:link="rId15">
                                   <a:extLst>
                                     <a:ext uri="{28A0092B-C50C-407E-A947-70E740481C1C}">
                                       <a14:useLocalDpi xmlns:a14="http://schemas.microsoft.com/office/drawing/2010/main" val="0"/>
@@ -14429,7 +14579,7 @@
                   <w:pPr>
                     <w:pStyle w:val="tableEntry"/>
                   </w:pPr>
-                  <w:hyperlink r:id="rId29" w:history="1">
+                  <w:hyperlink r:id="rId27" w:history="1">
                     <w:r>
                       <w:rPr>
                         <w:rStyle w:val="Hyperlink"/>
@@ -14514,7 +14664,6 @@
                   <w:r>
                     <w:rPr>
                       <w:noProof/>
-                      <w:lang w:val="nb-NO" w:eastAsia="ja-JP"/>
                     </w:rPr>
                     <w:drawing>
                       <wp:inline distT="0" distB="0" distL="0" distR="0" wp14:anchorId="0AF16CFF" wp14:editId="032AEFD3">
@@ -14534,7 +14683,7 @@
                                 </pic:cNvPicPr>
                               </pic:nvPicPr>
                               <pic:blipFill>
-                                <a:blip r:link="rId16">
+                                <a:blip r:link="rId14">
                                   <a:extLst>
                                     <a:ext uri="{28A0092B-C50C-407E-A947-70E740481C1C}">
                                       <a14:useLocalDpi xmlns:a14="http://schemas.microsoft.com/office/drawing/2010/main" val="0"/>
@@ -14568,7 +14717,6 @@
                   <w:r>
                     <w:rPr>
                       <w:noProof/>
-                      <w:lang w:val="nb-NO" w:eastAsia="ja-JP"/>
                     </w:rPr>
                     <w:drawing>
                       <wp:inline distT="0" distB="0" distL="0" distR="0" wp14:anchorId="75E33DB1" wp14:editId="213F15FF">
@@ -14588,7 +14736,7 @@
                                 </pic:cNvPicPr>
                               </pic:nvPicPr>
                               <pic:blipFill>
-                                <a:blip r:link="rId17">
+                                <a:blip r:link="rId15">
                                   <a:extLst>
                                     <a:ext uri="{28A0092B-C50C-407E-A947-70E740481C1C}">
                                       <a14:useLocalDpi xmlns:a14="http://schemas.microsoft.com/office/drawing/2010/main" val="0"/>
@@ -14639,7 +14787,7 @@
                   <w:pPr>
                     <w:pStyle w:val="tableEntry"/>
                   </w:pPr>
-                  <w:hyperlink r:id="rId30" w:history="1">
+                  <w:hyperlink r:id="rId28" w:history="1">
                     <w:r>
                       <w:rPr>
                         <w:rStyle w:val="Hyperlink"/>
@@ -14720,7 +14868,6 @@
                   <w:r>
                     <w:rPr>
                       <w:noProof/>
-                      <w:lang w:val="nb-NO" w:eastAsia="ja-JP"/>
                     </w:rPr>
                     <w:drawing>
                       <wp:inline distT="0" distB="0" distL="0" distR="0" wp14:anchorId="2CA5BBAE" wp14:editId="0C3B8ECA">
@@ -14740,7 +14887,7 @@
                                 </pic:cNvPicPr>
                               </pic:nvPicPr>
                               <pic:blipFill>
-                                <a:blip r:link="rId16">
+                                <a:blip r:link="rId14">
                                   <a:extLst>
                                     <a:ext uri="{28A0092B-C50C-407E-A947-70E740481C1C}">
                                       <a14:useLocalDpi xmlns:a14="http://schemas.microsoft.com/office/drawing/2010/main" val="0"/>
@@ -14774,7 +14921,6 @@
                   <w:r>
                     <w:rPr>
                       <w:noProof/>
-                      <w:lang w:val="nb-NO" w:eastAsia="ja-JP"/>
                     </w:rPr>
                     <w:drawing>
                       <wp:inline distT="0" distB="0" distL="0" distR="0" wp14:anchorId="2CEBD7C4" wp14:editId="63E199DF">
@@ -14794,7 +14940,7 @@
                                 </pic:cNvPicPr>
                               </pic:nvPicPr>
                               <pic:blipFill>
-                                <a:blip r:link="rId17">
+                                <a:blip r:link="rId15">
                                   <a:extLst>
                                     <a:ext uri="{28A0092B-C50C-407E-A947-70E740481C1C}">
                                       <a14:useLocalDpi xmlns:a14="http://schemas.microsoft.com/office/drawing/2010/main" val="0"/>
@@ -14987,6 +15133,7 @@
     </w:p>
     <w:p>
       <w:r>
+        <w:lastRenderedPageBreak/>
         <w:t>The overhead we experience is not because of calculations, but can be explained as a result of the overhead caused by copying large amounts of variables from the main functions to the modules. Additionally, the rewritten DST has much larger amounts of output d</w:t>
       </w:r>
       <w:r>
@@ -15077,12 +15224,12 @@
         <w:pStyle w:val="Heading2"/>
         <w:framePr w:wrap="notBeside"/>
       </w:pPr>
-      <w:bookmarkStart w:id="17" w:name="_Ref449109167"/>
+      <w:bookmarkStart w:id="16" w:name="_Ref449109167"/>
       <w:r>
         <w:lastRenderedPageBreak/>
         <w:t>Biomass System</w:t>
       </w:r>
-      <w:bookmarkEnd w:id="17"/>
+      <w:bookmarkEnd w:id="16"/>
     </w:p>
     <w:p>
       <w:r>
@@ -15104,7 +15251,10 @@
         <w:t xml:space="preserve">sapv_plant_simulation </w:t>
       </w:r>
       <w:r>
-        <w:t>in the operation of battery, but also has the contribution from a biomass system for power production.</w:t>
+        <w:t>in the operation of batteries</w:t>
+      </w:r>
+      <w:r>
+        <w:t>, but also has the contribution from a biomass system for power production.</w:t>
       </w:r>
       <w:r>
         <w:t xml:space="preserve"> The contribution is added to the </w:t>
@@ -15138,16 +15288,16 @@
       <w:r>
         <w:t xml:space="preserve">The behavior is not one particular system, it is supposed to be any system choice for generating power with </w:t>
       </w:r>
-      <w:commentRangeStart w:id="18"/>
+      <w:commentRangeStart w:id="17"/>
       <w:r>
         <w:t>biomass</w:t>
       </w:r>
-      <w:commentRangeEnd w:id="18"/>
+      <w:commentRangeEnd w:id="17"/>
       <w:r>
         <w:rPr>
           <w:rStyle w:val="CommentReference"/>
         </w:rPr>
-        <w:commentReference w:id="18"/>
+        <w:commentReference w:id="17"/>
       </w:r>
       <w:r>
         <w:t xml:space="preserve">. </w:t>
@@ -15500,18 +15650,18 @@
         <w:pStyle w:val="tableEntry"/>
       </w:pPr>
     </w:p>
-    <w:bookmarkStart w:id="19" w:name="_MON_1523109391"/>
-    <w:bookmarkEnd w:id="19"/>
+    <w:bookmarkStart w:id="18" w:name="_MON_1523109391"/>
+    <w:bookmarkEnd w:id="18"/>
     <w:p>
       <w:pPr>
         <w:pStyle w:val="tableEntry"/>
       </w:pPr>
       <w:r>
         <w:object w:dxaOrig="9406" w:dyaOrig="5342" w14:anchorId="17E4B283">
-          <v:shape id="_x0000_i1027" type="#_x0000_t75" style="width:469.4pt;height:266.5pt" o:ole="" o:borderbottomcolor="this">
+          <v:shape id="_x0000_i1027" type="#_x0000_t75" style="width:469.65pt;height:266.25pt" o:ole="" o:borderbottomcolor="this">
             <v:imagedata r:id="rId31" o:title=""/>
           </v:shape>
-          <o:OLEObject Type="Embed" ProgID="Word.Document.12" ShapeID="_x0000_i1027" DrawAspect="Content" ObjectID="_1526029447" r:id="rId32">
+          <o:OLEObject Type="Embed" ProgID="Word.Document.12" ShapeID="_x0000_i1027" DrawAspect="Content" ObjectID="_1526038692" r:id="rId32">
             <o:FieldCodes>\s</o:FieldCodes>
           </o:OLEObject>
         </w:object>
@@ -15521,7 +15671,7 @@
       <w:pPr>
         <w:pStyle w:val="Caption"/>
       </w:pPr>
-      <w:bookmarkStart w:id="20" w:name="_Ref449368572"/>
+      <w:bookmarkStart w:id="19" w:name="_Ref449368572"/>
       <w:r>
         <w:t xml:space="preserve">Figure </w:t>
       </w:r>
@@ -15561,21 +15711,21 @@
       <w:r>
         <w:t xml:space="preserve"> The calculation of the pvPowerAbsorbed vector</w:t>
       </w:r>
-      <w:bookmarkEnd w:id="20"/>
+      <w:bookmarkEnd w:id="19"/>
     </w:p>
     <w:p/>
-    <w:bookmarkStart w:id="21" w:name="_MON_1523112316"/>
-    <w:bookmarkEnd w:id="21"/>
+    <w:bookmarkStart w:id="20" w:name="_MON_1523112316"/>
+    <w:bookmarkEnd w:id="20"/>
     <w:p>
       <w:pPr>
         <w:pStyle w:val="tableEntry"/>
       </w:pPr>
       <w:r>
         <w:object w:dxaOrig="9061" w:dyaOrig="3398" w14:anchorId="2D6A98B6">
-          <v:shape id="_x0000_i1028" type="#_x0000_t75" style="width:453.5pt;height:170.2pt" o:ole="" o:bordertopcolor="this" o:borderleftcolor="this" o:borderbottomcolor="this" o:borderrightcolor="this">
+          <v:shape id="_x0000_i1028" type="#_x0000_t75" style="width:453.75pt;height:169.95pt" o:ole="" o:bordertopcolor="this" o:borderleftcolor="this" o:borderbottomcolor="this" o:borderrightcolor="this">
             <v:imagedata r:id="rId33" o:title=""/>
           </v:shape>
-          <o:OLEObject Type="Embed" ProgID="Word.Document.12" ShapeID="_x0000_i1028" DrawAspect="Content" ObjectID="_1526029448" r:id="rId34">
+          <o:OLEObject Type="Embed" ProgID="Word.Document.12" ShapeID="_x0000_i1028" DrawAspect="Content" ObjectID="_1526038693" r:id="rId34">
             <o:FieldCodes>\s</o:FieldCodes>
           </o:OLEObject>
         </w:object>
@@ -15585,7 +15735,7 @@
       <w:pPr>
         <w:pStyle w:val="Caption"/>
       </w:pPr>
-      <w:bookmarkStart w:id="22" w:name="_Ref449370793"/>
+      <w:bookmarkStart w:id="21" w:name="_Ref449370793"/>
       <w:r>
         <w:t xml:space="preserve">Figure </w:t>
       </w:r>
@@ -15634,7 +15784,7 @@
       <w:r>
         <w:t xml:space="preserve"> values</w:t>
       </w:r>
-      <w:bookmarkEnd w:id="22"/>
+      <w:bookmarkEnd w:id="21"/>
     </w:p>
     <w:p/>
     <w:p>
@@ -15805,21 +15955,7 @@
         <w:framePr w:wrap="notBeside"/>
       </w:pPr>
       <w:r>
-        <w:t xml:space="preserve">Waiting to </w:t>
-      </w:r>
-      <w:commentRangeStart w:id="23"/>
-      <w:r>
-        <w:t>Retry</w:t>
-      </w:r>
-      <w:commentRangeEnd w:id="23"/>
-      <w:r>
-        <w:rPr>
-          <w:rStyle w:val="CommentReference"/>
-          <w:rFonts w:ascii="Times New Roman" w:eastAsiaTheme="minorHAnsi" w:hAnsi="Times New Roman" w:cstheme="minorBidi"/>
-          <w:b w:val="0"/>
-          <w:color w:val="auto"/>
-        </w:rPr>
-        <w:commentReference w:id="23"/>
+        <w:t>Waiting to Retry</w:t>
       </w:r>
     </w:p>
     <w:p>
@@ -15828,6 +15964,11 @@
       </w:r>
       <w:r>
         <w:t xml:space="preserve"> The simulation has a parameter for how long the user prefers to wait if this happens. If the waiting time is zero, the system will keep running, if not the system will start running when the waiting time has passed.</w:t>
+      </w:r>
+    </w:p>
+    <w:p>
+      <w:r>
+        <w:t>The batteries could be detached from load in this period, and so charged while waiting to retry. This might however cause many extra cycles on the batteries, inducing unpredictable wear on the batteries. A system should not be dimensioned to operate in a potentially destructive way.</w:t>
       </w:r>
     </w:p>
     <w:p>
@@ -15905,7 +16046,11 @@
         <w:t>,</w:t>
       </w:r>
       <w:r>
-        <w:t xml:space="preserve"> when combined with other imprecisions. The conversion is simple math with many parameters, which will be simple for anyone with the resources to implement a power plant. This way the user maintains control of the assumptions. </w:t>
+        <w:t xml:space="preserve"> when combined with other imprecisions. The conversion is simple math with many parameters, which will be simple </w:t>
+      </w:r>
+      <w:r>
+        <w:lastRenderedPageBreak/>
+        <w:t xml:space="preserve">for anyone with the resources to implement a power plant. This way the user maintains control of the assumptions. </w:t>
       </w:r>
       <w:r>
         <w:t>The monitoring of produced kW should be simpler than weighing, as biomass also</w:t>
@@ -15925,15 +16070,14 @@
         <w:pStyle w:val="Heading3"/>
         <w:framePr w:wrap="notBeside"/>
       </w:pPr>
-      <w:bookmarkStart w:id="24" w:name="_Ref449370937"/>
-      <w:r>
-        <w:lastRenderedPageBreak/>
+      <w:bookmarkStart w:id="22" w:name="_Ref449370937"/>
+      <w:r>
         <w:t>The Biomass-System State M</w:t>
       </w:r>
       <w:r>
         <w:t>achine</w:t>
       </w:r>
-      <w:bookmarkEnd w:id="24"/>
+      <w:bookmarkEnd w:id="22"/>
     </w:p>
     <w:p>
       <w:r>
@@ -16046,7 +16190,6 @@
       <w:r>
         <w:rPr>
           <w:noProof/>
-          <w:lang w:val="nb-NO" w:eastAsia="ja-JP"/>
         </w:rPr>
         <w:drawing>
           <wp:inline distT="0" distB="0" distL="0" distR="0" wp14:anchorId="073F5A7C" wp14:editId="247EF820">
@@ -16102,8 +16245,8 @@
       <w:pPr>
         <w:pStyle w:val="Caption"/>
       </w:pPr>
-      <w:bookmarkStart w:id="25" w:name="_Ref449530215"/>
-      <w:bookmarkStart w:id="26" w:name="_Ref449530196"/>
+      <w:bookmarkStart w:id="23" w:name="_Ref449530215"/>
+      <w:bookmarkStart w:id="24" w:name="_Ref449530196"/>
       <w:r>
         <w:t xml:space="preserve">Figure </w:t>
       </w:r>
@@ -16140,11 +16283,11 @@
       <w:r>
         <w:fldChar w:fldCharType="end"/>
       </w:r>
-      <w:bookmarkEnd w:id="25"/>
+      <w:bookmarkEnd w:id="23"/>
       <w:r>
         <w:t xml:space="preserve"> Biomass System State-Machine Transition Diagram</w:t>
       </w:r>
-      <w:bookmarkEnd w:id="26"/>
+      <w:bookmarkEnd w:id="24"/>
     </w:p>
     <w:p>
       <w:pPr>
@@ -16388,16 +16531,16 @@
       <w:r>
         <w:t xml:space="preserve"> variable. The biomass contribution is not subject to inverter loss, as mechanical generators output </w:t>
       </w:r>
-      <w:commentRangeStart w:id="27"/>
+      <w:commentRangeStart w:id="25"/>
       <w:r>
         <w:t>AC power</w:t>
       </w:r>
-      <w:commentRangeEnd w:id="27"/>
+      <w:commentRangeEnd w:id="25"/>
       <w:r>
         <w:rPr>
           <w:rStyle w:val="CommentReference"/>
         </w:rPr>
-        <w:commentReference w:id="27"/>
+        <w:commentReference w:id="25"/>
       </w:r>
       <w:r>
         <w:t>.</w:t>
@@ -16665,7 +16808,6 @@
             <w:r>
               <w:rPr>
                 <w:noProof/>
-                <w:lang w:val="nb-NO" w:eastAsia="ja-JP"/>
               </w:rPr>
               <w:lastRenderedPageBreak/>
               <w:drawing>
@@ -16791,7 +16933,7 @@
         <w:pStyle w:val="Heading4"/>
         <w:framePr w:wrap="notBeside"/>
       </w:pPr>
-      <w:bookmarkStart w:id="28" w:name="_Ref449602869"/>
+      <w:bookmarkStart w:id="26" w:name="_Ref449602869"/>
       <w:r>
         <w:lastRenderedPageBreak/>
         <w:t>Biomass System Test Results</w:t>
@@ -16807,15 +16949,15 @@
         <w:pStyle w:val="Heading4"/>
         <w:framePr w:wrap="notBeside"/>
       </w:pPr>
-      <w:bookmarkStart w:id="29" w:name="_Ref450667449"/>
+      <w:bookmarkStart w:id="27" w:name="_Ref450667449"/>
       <w:r>
         <w:t xml:space="preserve">Biomass System </w:t>
       </w:r>
       <w:r>
         <w:t>Source-Code</w:t>
       </w:r>
-      <w:bookmarkEnd w:id="28"/>
-      <w:bookmarkEnd w:id="29"/>
+      <w:bookmarkEnd w:id="26"/>
+      <w:bookmarkEnd w:id="27"/>
     </w:p>
     <w:p>
       <w:pPr>
@@ -23173,18 +23315,18 @@
         <w:t>.</w:t>
       </w:r>
     </w:p>
-    <w:bookmarkStart w:id="30" w:name="_MON_1523884725"/>
-    <w:bookmarkEnd w:id="30"/>
+    <w:bookmarkStart w:id="28" w:name="_MON_1523884725"/>
+    <w:bookmarkEnd w:id="28"/>
     <w:p>
       <w:pPr>
         <w:pStyle w:val="tableEntry"/>
       </w:pPr>
       <w:r>
         <w:object w:dxaOrig="9406" w:dyaOrig="6344" w14:anchorId="511B8BC9">
-          <v:shape id="_x0000_i1029" type="#_x0000_t75" style="width:469.4pt;height:317pt" o:ole="" o:borderbottomcolor="this">
+          <v:shape id="_x0000_i1029" type="#_x0000_t75" style="width:469.65pt;height:316.45pt" o:ole="" o:borderbottomcolor="this">
             <v:imagedata r:id="rId37" o:title=""/>
           </v:shape>
-          <o:OLEObject Type="Embed" ProgID="Word.Document.12" ShapeID="_x0000_i1029" DrawAspect="Content" ObjectID="_1526029449" r:id="rId38">
+          <o:OLEObject Type="Embed" ProgID="Word.Document.12" ShapeID="_x0000_i1029" DrawAspect="Content" ObjectID="_1526038694" r:id="rId38">
             <o:FieldCodes>\s</o:FieldCodes>
           </o:OLEObject>
         </w:object>
@@ -23194,7 +23336,7 @@
       <w:pPr>
         <w:pStyle w:val="Caption"/>
       </w:pPr>
-      <w:bookmarkStart w:id="31" w:name="_Ref450144646"/>
+      <w:bookmarkStart w:id="29" w:name="_Ref450144646"/>
       <w:r>
         <w:t xml:space="preserve">Figure </w:t>
       </w:r>
@@ -23231,7 +23373,7 @@
       <w:r>
         <w:fldChar w:fldCharType="end"/>
       </w:r>
-      <w:bookmarkEnd w:id="31"/>
+      <w:bookmarkEnd w:id="29"/>
       <w:r>
         <w:t xml:space="preserve"> Additions to the Economic Analysis module</w:t>
       </w:r>
@@ -23353,18 +23495,18 @@
       </w:r>
     </w:p>
     <w:p/>
-    <w:bookmarkStart w:id="32" w:name="_MON_1522847942"/>
-    <w:bookmarkEnd w:id="32"/>
+    <w:bookmarkStart w:id="30" w:name="_MON_1522847942"/>
+    <w:bookmarkEnd w:id="30"/>
     <w:p>
       <w:pPr>
         <w:pStyle w:val="tableEntry"/>
       </w:pPr>
       <w:r>
         <w:object w:dxaOrig="9406" w:dyaOrig="1812" w14:anchorId="66C583CD">
-          <v:shape id="_x0000_i1030" type="#_x0000_t75" style="width:469.4pt;height:89.75pt" o:ole="" o:borderbottomcolor="this">
+          <v:shape id="_x0000_i1030" type="#_x0000_t75" style="width:469.65pt;height:89.6pt" o:ole="" o:borderbottomcolor="this">
             <v:imagedata r:id="rId39" o:title=""/>
           </v:shape>
-          <o:OLEObject Type="Embed" ProgID="Word.Document.12" ShapeID="_x0000_i1030" DrawAspect="Content" ObjectID="_1526029450" r:id="rId40">
+          <o:OLEObject Type="Embed" ProgID="Word.Document.12" ShapeID="_x0000_i1030" DrawAspect="Content" ObjectID="_1526038695" r:id="rId40">
             <o:FieldCodes>\s</o:FieldCodes>
           </o:OLEObject>
         </w:object>
@@ -23374,7 +23516,7 @@
       <w:pPr>
         <w:pStyle w:val="Caption"/>
       </w:pPr>
-      <w:bookmarkStart w:id="33" w:name="_Ref449106541"/>
+      <w:bookmarkStart w:id="31" w:name="_Ref449106541"/>
       <w:r>
         <w:t xml:space="preserve">Figure </w:t>
       </w:r>
@@ -23411,7 +23553,7 @@
       <w:r>
         <w:fldChar w:fldCharType="end"/>
       </w:r>
-      <w:bookmarkEnd w:id="33"/>
+      <w:bookmarkEnd w:id="31"/>
       <w:r>
         <w:t xml:space="preserve"> The uicontrol initiation for the 'Run Optimal Solutions' button</w:t>
       </w:r>
@@ -23421,18 +23563,18 @@
         <w:pStyle w:val="tableEntry"/>
       </w:pPr>
     </w:p>
-    <w:bookmarkStart w:id="34" w:name="_MON_1522848114"/>
-    <w:bookmarkEnd w:id="34"/>
+    <w:bookmarkStart w:id="32" w:name="_MON_1522848114"/>
+    <w:bookmarkEnd w:id="32"/>
     <w:p>
       <w:pPr>
         <w:pStyle w:val="tableEntry"/>
       </w:pPr>
       <w:r>
         <w:object w:dxaOrig="9406" w:dyaOrig="1722" w14:anchorId="391D9C8D">
-          <v:shape id="_x0000_i1031" type="#_x0000_t75" style="width:469.4pt;height:86.05pt" o:ole="" o:borderbottomcolor="this">
+          <v:shape id="_x0000_i1031" type="#_x0000_t75" style="width:469.65pt;height:86.25pt" o:ole="" o:borderbottomcolor="this">
             <v:imagedata r:id="rId41" o:title=""/>
           </v:shape>
-          <o:OLEObject Type="Embed" ProgID="Word.Document.12" ShapeID="_x0000_i1031" DrawAspect="Content" ObjectID="_1526029451" r:id="rId42">
+          <o:OLEObject Type="Embed" ProgID="Word.Document.12" ShapeID="_x0000_i1031" DrawAspect="Content" ObjectID="_1526038696" r:id="rId42">
             <o:FieldCodes>\s</o:FieldCodes>
           </o:OLEObject>
         </w:object>
@@ -23442,7 +23584,7 @@
       <w:pPr>
         <w:pStyle w:val="Caption"/>
       </w:pPr>
-      <w:bookmarkStart w:id="35" w:name="_Ref449106549"/>
+      <w:bookmarkStart w:id="33" w:name="_Ref449106549"/>
       <w:r>
         <w:t xml:space="preserve">Figure </w:t>
       </w:r>
@@ -23479,7 +23621,7 @@
       <w:r>
         <w:fldChar w:fldCharType="end"/>
       </w:r>
-      <w:bookmarkEnd w:id="35"/>
+      <w:bookmarkEnd w:id="33"/>
       <w:r>
         <w:t xml:space="preserve"> The call</w:t>
       </w:r>
@@ -23612,7 +23754,6 @@
             <w:r>
               <w:rPr>
                 <w:noProof/>
-                <w:lang w:val="nb-NO" w:eastAsia="ja-JP"/>
               </w:rPr>
               <w:lastRenderedPageBreak/>
               <w:drawing>
@@ -24057,11 +24198,11 @@
         <w:pStyle w:val="Heading3"/>
         <w:framePr w:wrap="notBeside"/>
       </w:pPr>
-      <w:bookmarkStart w:id="36" w:name="_Ref449112691"/>
+      <w:bookmarkStart w:id="34" w:name="_Ref449112691"/>
       <w:r>
         <w:t>solution_explorer.m</w:t>
       </w:r>
-      <w:bookmarkEnd w:id="36"/>
+      <w:bookmarkEnd w:id="34"/>
     </w:p>
     <w:p>
       <w:r>
@@ -24276,7 +24417,6 @@
             <w:r>
               <w:rPr>
                 <w:noProof/>
-                <w:lang w:val="nb-NO" w:eastAsia="ja-JP"/>
               </w:rPr>
               <w:drawing>
                 <wp:inline distT="0" distB="0" distL="0" distR="0" wp14:anchorId="517EBDBC" wp14:editId="3DBB22C3">
@@ -24332,7 +24472,7 @@
             <w:pPr>
               <w:pStyle w:val="Caption"/>
             </w:pPr>
-            <w:bookmarkStart w:id="37" w:name="_Ref449622754"/>
+            <w:bookmarkStart w:id="35" w:name="_Ref449622754"/>
             <w:r>
               <w:t xml:space="preserve">Figure </w:t>
             </w:r>
@@ -24372,7 +24512,7 @@
             <w:r>
               <w:t xml:space="preserve"> A floating Worst-Case Ouput Window</w:t>
             </w:r>
-            <w:bookmarkEnd w:id="37"/>
+            <w:bookmarkEnd w:id="35"/>
           </w:p>
         </w:tc>
       </w:tr>
@@ -24412,7 +24552,6 @@
             <w:r>
               <w:rPr>
                 <w:noProof/>
-                <w:lang w:val="nb-NO" w:eastAsia="ja-JP"/>
               </w:rPr>
               <w:lastRenderedPageBreak/>
               <w:drawing>
@@ -24475,7 +24614,7 @@
             <w:pPr>
               <w:pStyle w:val="Caption"/>
             </w:pPr>
-            <w:bookmarkStart w:id="38" w:name="_Ref449191195"/>
+            <w:bookmarkStart w:id="36" w:name="_Ref449191195"/>
             <w:r>
               <w:t xml:space="preserve">Figure </w:t>
             </w:r>
@@ -24512,7 +24651,7 @@
             <w:r>
               <w:fldChar w:fldCharType="end"/>
             </w:r>
-            <w:bookmarkEnd w:id="38"/>
+            <w:bookmarkEnd w:id="36"/>
             <w:r>
               <w:t xml:space="preserve"> The Solution Explorer</w:t>
             </w:r>
@@ -24745,7 +24884,7 @@
         <w:pStyle w:val="Heading4"/>
         <w:framePr w:wrap="notBeside"/>
       </w:pPr>
-      <w:bookmarkStart w:id="39" w:name="_Ref449108550"/>
+      <w:bookmarkStart w:id="37" w:name="_Ref449108550"/>
       <w:r>
         <w:lastRenderedPageBreak/>
         <w:t>Simulations O</w:t>
@@ -24753,7 +24892,7 @@
       <w:r>
         <w:t>verview</w:t>
       </w:r>
-      <w:bookmarkEnd w:id="39"/>
+      <w:bookmarkEnd w:id="37"/>
     </w:p>
     <w:p>
       <w:r>
@@ -24909,7 +25048,6 @@
             <w:r>
               <w:rPr>
                 <w:noProof/>
-                <w:lang w:val="nb-NO" w:eastAsia="ja-JP"/>
               </w:rPr>
               <w:lastRenderedPageBreak/>
               <w:drawing>
@@ -24966,8 +25104,8 @@
             <w:pPr>
               <w:pStyle w:val="Caption"/>
             </w:pPr>
-            <w:bookmarkStart w:id="40" w:name="_Ref450049031"/>
-            <w:bookmarkStart w:id="41" w:name="_Ref450049013"/>
+            <w:bookmarkStart w:id="38" w:name="_Ref450049031"/>
+            <w:bookmarkStart w:id="39" w:name="_Ref450049013"/>
             <w:r>
               <w:t xml:space="preserve">Figure </w:t>
             </w:r>
@@ -25004,7 +25142,7 @@
             <w:r>
               <w:fldChar w:fldCharType="end"/>
             </w:r>
-            <w:bookmarkEnd w:id="40"/>
+            <w:bookmarkEnd w:id="38"/>
             <w:r>
               <w:t xml:space="preserve"> The simulation </w:t>
             </w:r>
@@ -25014,7 +25152,7 @@
             <w:r>
               <w:t>lot</w:t>
             </w:r>
-            <w:bookmarkEnd w:id="41"/>
+            <w:bookmarkEnd w:id="39"/>
             <w:r>
               <w:t xml:space="preserve"> </w:t>
             </w:r>
@@ -25031,18 +25169,18 @@
         </w:tc>
       </w:tr>
     </w:tbl>
-    <w:bookmarkStart w:id="42" w:name="_MON_1523886746"/>
-    <w:bookmarkEnd w:id="42"/>
+    <w:bookmarkStart w:id="40" w:name="_MON_1523886746"/>
+    <w:bookmarkEnd w:id="40"/>
     <w:p>
       <w:pPr>
         <w:pStyle w:val="tableEntry"/>
       </w:pPr>
       <w:r>
         <w:object w:dxaOrig="9061" w:dyaOrig="11959" w14:anchorId="27BF3E20">
-          <v:shape id="_x0000_i1032" type="#_x0000_t75" style="width:470.35pt;height:597.5pt" o:ole="" o:borderbottomcolor="this">
+          <v:shape id="_x0000_i1032" type="#_x0000_t75" style="width:470.5pt;height:597.75pt" o:ole="" o:borderbottomcolor="this">
             <v:imagedata r:id="rId48" o:title=""/>
           </v:shape>
-          <o:OLEObject Type="Embed" ProgID="Word.Document.12" ShapeID="_x0000_i1032" DrawAspect="Content" ObjectID="_1526029452" r:id="rId49">
+          <o:OLEObject Type="Embed" ProgID="Word.Document.12" ShapeID="_x0000_i1032" DrawAspect="Content" ObjectID="_1526038697" r:id="rId49">
             <o:FieldCodes>\s</o:FieldCodes>
           </o:OLEObject>
         </w:object>
@@ -25258,7 +25396,6 @@
             <w:r>
               <w:rPr>
                 <w:noProof/>
-                <w:lang w:val="nb-NO" w:eastAsia="ja-JP"/>
               </w:rPr>
               <w:drawing>
                 <wp:inline distT="0" distB="0" distL="0" distR="0" wp14:anchorId="749B8484" wp14:editId="0FB1FE2C">
@@ -25314,8 +25451,8 @@
             <w:pPr>
               <w:pStyle w:val="Caption"/>
             </w:pPr>
-            <w:bookmarkStart w:id="43" w:name="_Ref443929573"/>
-            <w:bookmarkStart w:id="44" w:name="_Ref443988013"/>
+            <w:bookmarkStart w:id="41" w:name="_Ref443929573"/>
+            <w:bookmarkStart w:id="42" w:name="_Ref443988013"/>
             <w:r>
               <w:t xml:space="preserve">Figure </w:t>
             </w:r>
@@ -25352,7 +25489,7 @@
             <w:r>
               <w:fldChar w:fldCharType="end"/>
             </w:r>
-            <w:bookmarkEnd w:id="43"/>
+            <w:bookmarkEnd w:id="41"/>
             <w:r>
               <w:t xml:space="preserve">: A Full Year of </w:t>
             </w:r>
@@ -25365,7 +25502,7 @@
             <w:r>
               <w:t>lot</w:t>
             </w:r>
-            <w:bookmarkEnd w:id="44"/>
+            <w:bookmarkEnd w:id="42"/>
           </w:p>
         </w:tc>
       </w:tr>
@@ -25408,7 +25545,6 @@
             <w:r>
               <w:rPr>
                 <w:noProof/>
-                <w:lang w:val="nb-NO" w:eastAsia="ja-JP"/>
               </w:rPr>
               <w:lastRenderedPageBreak/>
               <w:drawing>
@@ -25465,7 +25601,7 @@
             <w:pPr>
               <w:pStyle w:val="Caption"/>
             </w:pPr>
-            <w:bookmarkStart w:id="45" w:name="_Ref443988042"/>
+            <w:bookmarkStart w:id="43" w:name="_Ref443988042"/>
             <w:r>
               <w:t xml:space="preserve">Figure </w:t>
             </w:r>
@@ -25502,7 +25638,7 @@
             <w:r>
               <w:fldChar w:fldCharType="end"/>
             </w:r>
-            <w:bookmarkEnd w:id="45"/>
+            <w:bookmarkEnd w:id="43"/>
             <w:r>
               <w:t xml:space="preserve">: 10 Days Range </w:t>
             </w:r>
@@ -25634,7 +25770,6 @@
             <w:r>
               <w:rPr>
                 <w:noProof/>
-                <w:lang w:val="nb-NO" w:eastAsia="ja-JP"/>
               </w:rPr>
               <w:lastRenderedPageBreak/>
               <w:drawing>
@@ -25691,8 +25826,8 @@
             <w:pPr>
               <w:pStyle w:val="Caption"/>
             </w:pPr>
-            <w:bookmarkStart w:id="46" w:name="_Ref450125127"/>
-            <w:bookmarkStart w:id="47" w:name="_Ref450125933"/>
+            <w:bookmarkStart w:id="44" w:name="_Ref450125127"/>
+            <w:bookmarkStart w:id="45" w:name="_Ref450125933"/>
             <w:r>
               <w:t xml:space="preserve">Figure </w:t>
             </w:r>
@@ -25729,11 +25864,11 @@
             <w:r>
               <w:fldChar w:fldCharType="end"/>
             </w:r>
-            <w:bookmarkEnd w:id="46"/>
+            <w:bookmarkEnd w:id="44"/>
             <w:r>
               <w:t xml:space="preserve"> An Average-Day State Of Charge Plot</w:t>
             </w:r>
-            <w:bookmarkEnd w:id="47"/>
+            <w:bookmarkEnd w:id="45"/>
           </w:p>
         </w:tc>
       </w:tr>
@@ -25918,7 +26053,6 @@
       <w:r>
         <w:rPr>
           <w:noProof/>
-          <w:lang w:val="nb-NO" w:eastAsia="ja-JP"/>
         </w:rPr>
         <w:lastRenderedPageBreak/>
         <w:drawing>
@@ -25975,7 +26109,7 @@
       <w:pPr>
         <w:pStyle w:val="Caption"/>
       </w:pPr>
-      <w:bookmarkStart w:id="48" w:name="_Ref443928581"/>
+      <w:bookmarkStart w:id="46" w:name="_Ref443928581"/>
       <w:r>
         <w:t xml:space="preserve">Figure </w:t>
       </w:r>
@@ -26012,7 +26146,7 @@
       <w:r>
         <w:fldChar w:fldCharType="end"/>
       </w:r>
-      <w:bookmarkEnd w:id="48"/>
+      <w:bookmarkEnd w:id="46"/>
       <w:r>
         <w:t xml:space="preserve">: </w:t>
       </w:r>
@@ -26057,7 +26191,6 @@
             <w:r>
               <w:rPr>
                 <w:noProof/>
-                <w:lang w:val="nb-NO" w:eastAsia="ja-JP"/>
               </w:rPr>
               <w:drawing>
                 <wp:inline distT="0" distB="0" distL="0" distR="0" wp14:anchorId="2DFE6DCD" wp14:editId="3FE27F5B">
@@ -26306,8 +26439,8 @@
             <w:tcW w:w="9127" w:type="dxa"/>
             <w:vAlign w:val="center"/>
           </w:tcPr>
-          <w:bookmarkStart w:id="49" w:name="_MON_1517733700"/>
-          <w:bookmarkEnd w:id="49"/>
+          <w:bookmarkStart w:id="47" w:name="_MON_1517733700"/>
+          <w:bookmarkEnd w:id="47"/>
           <w:p>
             <w:pPr>
               <w:keepNext/>
@@ -26315,10 +26448,10 @@
             </w:pPr>
             <w:r>
               <w:object w:dxaOrig="9061" w:dyaOrig="2945" w14:anchorId="76A6D251">
-                <v:shape id="_x0000_i1033" type="#_x0000_t75" style="width:454.45pt;height:147.75pt" o:ole="">
+                <v:shape id="_x0000_i1033" type="#_x0000_t75" style="width:454.6pt;height:147.35pt" o:ole="">
                   <v:imagedata r:id="rId55" o:title=""/>
                 </v:shape>
-                <o:OLEObject Type="Embed" ProgID="Word.Document.12" ShapeID="_x0000_i1033" DrawAspect="Content" ObjectID="_1526029453" r:id="rId56">
+                <o:OLEObject Type="Embed" ProgID="Word.Document.12" ShapeID="_x0000_i1033" DrawAspect="Content" ObjectID="_1526038698" r:id="rId56">
                   <o:FieldCodes>\s</o:FieldCodes>
                 </o:OLEObject>
               </w:object>
@@ -26331,8 +26464,8 @@
       <w:pPr>
         <w:pStyle w:val="Caption"/>
       </w:pPr>
-      <w:bookmarkStart w:id="50" w:name="_Ref443993993"/>
-      <w:bookmarkStart w:id="51" w:name="_Ref450129112"/>
+      <w:bookmarkStart w:id="48" w:name="_Ref443993993"/>
+      <w:bookmarkStart w:id="49" w:name="_Ref450129112"/>
       <w:r>
         <w:t xml:space="preserve">Figure </w:t>
       </w:r>
@@ -26369,14 +26502,14 @@
       <w:r>
         <w:fldChar w:fldCharType="end"/>
       </w:r>
-      <w:bookmarkEnd w:id="50"/>
+      <w:bookmarkEnd w:id="48"/>
       <w:r>
         <w:t xml:space="preserve">: </w:t>
       </w:r>
       <w:r>
         <w:t>The code for plotting of the Power Balance in logplot.m</w:t>
       </w:r>
-      <w:bookmarkEnd w:id="51"/>
+      <w:bookmarkEnd w:id="49"/>
     </w:p>
     <w:p>
       <w:pPr>
@@ -26411,8 +26544,8 @@
             <w:tcW w:w="9305" w:type="dxa"/>
             <w:vAlign w:val="center"/>
           </w:tcPr>
-          <w:bookmarkStart w:id="52" w:name="_MON_1517667907"/>
-          <w:bookmarkEnd w:id="52"/>
+          <w:bookmarkStart w:id="50" w:name="_MON_1517667907"/>
+          <w:bookmarkEnd w:id="50"/>
           <w:p>
             <w:pPr>
               <w:pStyle w:val="Caption"/>
@@ -26420,10 +26553,10 @@
             </w:pPr>
             <w:r>
               <w:object w:dxaOrig="9061" w:dyaOrig="2945" w14:anchorId="09743265">
-                <v:shape id="_x0000_i1034" type="#_x0000_t75" style="width:454.45pt;height:147.75pt" o:ole="">
+                <v:shape id="_x0000_i1034" type="#_x0000_t75" style="width:454.6pt;height:147.35pt" o:ole="">
                   <v:imagedata r:id="rId57" o:title=""/>
                 </v:shape>
-                <o:OLEObject Type="Embed" ProgID="Word.Document.12" ShapeID="_x0000_i1034" DrawAspect="Content" ObjectID="_1526029454" r:id="rId58">
+                <o:OLEObject Type="Embed" ProgID="Word.Document.12" ShapeID="_x0000_i1034" DrawAspect="Content" ObjectID="_1526038699" r:id="rId58">
                   <o:FieldCodes>\s</o:FieldCodes>
                 </o:OLEObject>
               </w:object>
@@ -26436,7 +26569,7 @@
       <w:pPr>
         <w:pStyle w:val="Caption"/>
       </w:pPr>
-      <w:bookmarkStart w:id="53" w:name="_Ref443993198"/>
+      <w:bookmarkStart w:id="51" w:name="_Ref443993198"/>
       <w:r>
         <w:t xml:space="preserve">Figure </w:t>
       </w:r>
@@ -26473,7 +26606,7 @@
       <w:r>
         <w:fldChar w:fldCharType="end"/>
       </w:r>
-      <w:bookmarkEnd w:id="53"/>
+      <w:bookmarkEnd w:id="51"/>
       <w:r>
         <w:t xml:space="preserve">: </w:t>
       </w:r>
@@ -27012,18 +27145,18 @@
       </w:r>
     </w:p>
     <w:p/>
-    <w:bookmarkStart w:id="54" w:name="_MON_1517667344"/>
-    <w:bookmarkEnd w:id="54"/>
+    <w:bookmarkStart w:id="52" w:name="_MON_1517667344"/>
+    <w:bookmarkEnd w:id="52"/>
     <w:p>
       <w:pPr>
         <w:pStyle w:val="tableEntry"/>
       </w:pPr>
       <w:r>
         <w:object w:dxaOrig="9061" w:dyaOrig="12823" w14:anchorId="5558EBF0">
-          <v:shape id="_x0000_i1035" type="#_x0000_t75" style="width:453.5pt;height:641.45pt" o:ole="" o:borderbottomcolor="this">
+          <v:shape id="_x0000_i1035" type="#_x0000_t75" style="width:453.75pt;height:641.3pt" o:ole="" o:borderbottomcolor="this">
             <v:imagedata r:id="rId59" o:title=""/>
           </v:shape>
-          <o:OLEObject Type="Embed" ProgID="Word.Document.12" ShapeID="_x0000_i1035" DrawAspect="Content" ObjectID="_1526029455" r:id="rId60">
+          <o:OLEObject Type="Embed" ProgID="Word.Document.12" ShapeID="_x0000_i1035" DrawAspect="Content" ObjectID="_1526038700" r:id="rId60">
             <o:FieldCodes>\s</o:FieldCodes>
           </o:OLEObject>
         </w:object>
@@ -27038,7 +27171,7 @@
       <w:pPr>
         <w:pStyle w:val="Caption"/>
       </w:pPr>
-      <w:bookmarkStart w:id="55" w:name="_Ref450217422"/>
+      <w:bookmarkStart w:id="53" w:name="_Ref450217422"/>
       <w:r>
         <w:t xml:space="preserve">Figure </w:t>
       </w:r>
@@ -27075,7 +27208,7 @@
       <w:r>
         <w:fldChar w:fldCharType="end"/>
       </w:r>
-      <w:bookmarkEnd w:id="55"/>
+      <w:bookmarkEnd w:id="53"/>
       <w:r>
         <w:t xml:space="preserve"> The plot_average_power_balance function.</w:t>
       </w:r>
@@ -27085,18 +27218,18 @@
         <w:pStyle w:val="Caption"/>
       </w:pPr>
     </w:p>
-    <w:bookmarkStart w:id="56" w:name="_MON_1517667810"/>
-    <w:bookmarkEnd w:id="56"/>
+    <w:bookmarkStart w:id="54" w:name="_MON_1517667810"/>
+    <w:bookmarkEnd w:id="54"/>
     <w:p>
       <w:pPr>
         <w:pStyle w:val="tableEntry"/>
       </w:pPr>
       <w:r>
         <w:object w:dxaOrig="9061" w:dyaOrig="4984" w14:anchorId="73151E05">
-          <v:shape id="_x0000_i1036" type="#_x0000_t75" style="width:453.5pt;height:248.75pt" o:ole="" o:borderbottomcolor="this" o:borderrightcolor="#ffbf00 pure">
+          <v:shape id="_x0000_i1036" type="#_x0000_t75" style="width:453.75pt;height:248.65pt" o:ole="" o:borderbottomcolor="this" o:borderrightcolor="#ffbf00 pure">
             <v:imagedata r:id="rId61" o:title=""/>
           </v:shape>
-          <o:OLEObject Type="Embed" ProgID="Word.Document.12" ShapeID="_x0000_i1036" DrawAspect="Content" ObjectID="_1526029456" r:id="rId62">
+          <o:OLEObject Type="Embed" ProgID="Word.Document.12" ShapeID="_x0000_i1036" DrawAspect="Content" ObjectID="_1526038701" r:id="rId62">
             <o:FieldCodes>\s</o:FieldCodes>
           </o:OLEObject>
         </w:object>
@@ -27111,7 +27244,7 @@
       <w:pPr>
         <w:pStyle w:val="Caption"/>
       </w:pPr>
-      <w:bookmarkStart w:id="57" w:name="_Ref450217821"/>
+      <w:bookmarkStart w:id="55" w:name="_Ref450217821"/>
       <w:r>
         <w:t xml:space="preserve">Figure </w:t>
       </w:r>
@@ -27148,7 +27281,7 @@
       <w:r>
         <w:fldChar w:fldCharType="end"/>
       </w:r>
-      <w:bookmarkEnd w:id="57"/>
+      <w:bookmarkEnd w:id="55"/>
       <w:r>
         <w:t xml:space="preserve"> The get_average_day help-function</w:t>
       </w:r>
@@ -27489,7 +27622,6 @@
             <w:r>
               <w:rPr>
                 <w:noProof/>
-                <w:lang w:val="nb-NO" w:eastAsia="ja-JP"/>
               </w:rPr>
               <w:lastRenderedPageBreak/>
               <w:drawing>
@@ -27546,7 +27678,7 @@
             <w:pPr>
               <w:pStyle w:val="Caption"/>
             </w:pPr>
-            <w:bookmarkStart w:id="58" w:name="_Ref444011444"/>
+            <w:bookmarkStart w:id="56" w:name="_Ref444011444"/>
             <w:r>
               <w:t xml:space="preserve">Figure </w:t>
             </w:r>
@@ -27583,7 +27715,7 @@
             <w:r>
               <w:fldChar w:fldCharType="end"/>
             </w:r>
-            <w:bookmarkEnd w:id="58"/>
+            <w:bookmarkEnd w:id="56"/>
             <w:r>
               <w:t xml:space="preserve">: The new </w:t>
             </w:r>
@@ -27617,7 +27749,6 @@
             <w:r>
               <w:rPr>
                 <w:noProof/>
-                <w:lang w:val="nb-NO" w:eastAsia="ja-JP"/>
               </w:rPr>
               <w:drawing>
                 <wp:inline distT="0" distB="0" distL="0" distR="0" wp14:anchorId="7104F764" wp14:editId="72581A06">
@@ -27673,7 +27804,7 @@
             <w:pPr>
               <w:pStyle w:val="Caption"/>
             </w:pPr>
-            <w:bookmarkStart w:id="59" w:name="_Ref444011447"/>
+            <w:bookmarkStart w:id="57" w:name="_Ref444011447"/>
             <w:r>
               <w:t xml:space="preserve">Figure </w:t>
             </w:r>
@@ -27710,7 +27841,7 @@
             <w:r>
               <w:fldChar w:fldCharType="end"/>
             </w:r>
-            <w:bookmarkEnd w:id="59"/>
+            <w:bookmarkEnd w:id="57"/>
             <w:r>
               <w:t>: The average-day Power Balance plot.</w:t>
             </w:r>
@@ -27724,12 +27855,12 @@
         <w:pStyle w:val="Heading2"/>
         <w:framePr w:wrap="notBeside"/>
       </w:pPr>
-      <w:bookmarkStart w:id="60" w:name="_Ref449112170"/>
+      <w:bookmarkStart w:id="58" w:name="_Ref449112170"/>
       <w:r>
         <w:lastRenderedPageBreak/>
         <w:t>Documentation</w:t>
       </w:r>
-      <w:bookmarkEnd w:id="60"/>
+      <w:bookmarkEnd w:id="58"/>
     </w:p>
     <w:p>
       <w:r>
@@ -27913,10 +28044,10 @@
             </w:pPr>
             <w:r>
               <w:object w:dxaOrig="15525" w:dyaOrig="18105" w14:anchorId="34BC9876">
-                <v:shape id="_x0000_i1037" type="#_x0000_t75" style="width:453.5pt;height:528.3pt" o:ole="">
+                <v:shape id="_x0000_i1037" type="#_x0000_t75" style="width:452.95pt;height:528.3pt" o:ole="">
                   <v:imagedata r:id="rId67" o:title=""/>
                 </v:shape>
-                <o:OLEObject Type="Embed" ProgID="PBrush" ShapeID="_x0000_i1037" DrawAspect="Content" ObjectID="_1526029457" r:id="rId68"/>
+                <o:OLEObject Type="Embed" ProgID="PBrush" ShapeID="_x0000_i1037" DrawAspect="Content" ObjectID="_1526038702" r:id="rId68"/>
               </w:object>
             </w:r>
           </w:p>
@@ -27929,7 +28060,7 @@
             <w:pPr>
               <w:pStyle w:val="Caption"/>
             </w:pPr>
-            <w:bookmarkStart w:id="61" w:name="_Ref450322215"/>
+            <w:bookmarkStart w:id="59" w:name="_Ref450322215"/>
             <w:r>
               <w:t xml:space="preserve">Figure </w:t>
             </w:r>
@@ -27966,7 +28097,7 @@
             <w:r>
               <w:fldChar w:fldCharType="end"/>
             </w:r>
-            <w:bookmarkEnd w:id="61"/>
+            <w:bookmarkEnd w:id="59"/>
             <w:r>
               <w:t xml:space="preserve"> The DST Online Reference Manual</w:t>
             </w:r>
@@ -28072,18 +28203,24 @@
     </w:p>
     <w:p>
       <w:r>
-        <w:t xml:space="preserve">It is highly important to consider the calculations of the battery replacement interval. Replacing batteries are costly and amounts to a majority of the NPC when dealing with SAPV systems. Additional importance can be considered since the DST is intended for micro and small scale enterprises (MSSE). MSSEs are likely to rely on smaller economical </w:t>
-      </w:r>
-      <w:commentRangeStart w:id="62"/>
+        <w:t>It is highly important to consider the calculations of the battery replacement interval. Replacing batteries are costly and amounts to a majority of the NPC when dealing with SAPV systems. Additional importance can be considered</w:t>
+      </w:r>
+      <w:r>
+        <w:t xml:space="preserve"> since the DST is intended for MSEs that</w:t>
+      </w:r>
+      <w:r>
+        <w:t xml:space="preserve"> are likely to rely on smaller economical </w:t>
+      </w:r>
+      <w:commentRangeStart w:id="60"/>
       <w:r>
         <w:t>margins</w:t>
       </w:r>
-      <w:commentRangeEnd w:id="62"/>
+      <w:commentRangeEnd w:id="60"/>
       <w:r>
         <w:rPr>
           <w:rStyle w:val="CommentReference"/>
         </w:rPr>
-        <w:commentReference w:id="62"/>
+        <w:commentReference w:id="60"/>
       </w:r>
       <w:r>
         <w:t xml:space="preserve">, and larger personal risks. </w:t>
@@ -28445,6 +28582,7 @@
         <w:rPr>
           <w:rFonts w:cs="Times New Roman"/>
         </w:rPr>
+        <w:lastRenderedPageBreak/>
         <w:t>Calculate</w:t>
       </w:r>
       <w:r>
@@ -28458,7 +28596,7 @@
           <w:rFonts w:eastAsiaTheme="minorEastAsia"/>
         </w:rPr>
       </w:pPr>
-      <w:bookmarkStart w:id="63" w:name="_Ref450579959"/>
+      <w:bookmarkStart w:id="61" w:name="_Ref450579959"/>
       <m:oMath>
         <m:r>
           <m:t>cycles_to_failure=15790</m:t>
@@ -28497,7 +28635,7 @@
           </m:sup>
         </m:sSup>
       </m:oMath>
-      <w:bookmarkEnd w:id="63"/>
+      <w:bookmarkEnd w:id="61"/>
     </w:p>
     <w:p>
       <w:pPr>
@@ -28741,7 +28879,6 @@
             <w:r>
               <w:rPr>
                 <w:noProof/>
-                <w:lang w:val="nb-NO" w:eastAsia="ja-JP"/>
               </w:rPr>
               <w:lastRenderedPageBreak/>
               <w:drawing>
@@ -28798,7 +28935,7 @@
             <w:pPr>
               <w:pStyle w:val="Caption"/>
             </w:pPr>
-            <w:bookmarkStart w:id="64" w:name="_Ref442784903"/>
+            <w:bookmarkStart w:id="62" w:name="_Ref442784903"/>
             <w:r>
               <w:t xml:space="preserve">Figure </w:t>
             </w:r>
@@ -28835,7 +28972,7 @@
             <w:r>
               <w:fldChar w:fldCharType="end"/>
             </w:r>
-            <w:bookmarkEnd w:id="64"/>
+            <w:bookmarkEnd w:id="62"/>
             <w:r>
               <w:t>: Plotting DoD(Cycles To Failure) w/initial parameters.</w:t>
             </w:r>
@@ -30555,7 +30692,6 @@
             <w:r>
               <w:rPr>
                 <w:noProof/>
-                <w:lang w:val="nb-NO" w:eastAsia="ja-JP"/>
               </w:rPr>
               <w:lastRenderedPageBreak/>
               <w:drawing>
@@ -30618,7 +30754,7 @@
           <w:rFonts w:eastAsiaTheme="minorEastAsia"/>
         </w:rPr>
       </w:pPr>
-      <w:bookmarkStart w:id="65" w:name="_Ref450652465"/>
+      <w:bookmarkStart w:id="63" w:name="_Ref450652465"/>
       <w:r>
         <w:t xml:space="preserve">Figure </w:t>
       </w:r>
@@ -30655,7 +30791,7 @@
       <w:r>
         <w:fldChar w:fldCharType="end"/>
       </w:r>
-      <w:bookmarkEnd w:id="65"/>
+      <w:bookmarkEnd w:id="63"/>
       <w:r>
         <w:t xml:space="preserve"> Distribution of IC/OeMeR ratios</w:t>
       </w:r>
@@ -30746,13 +30882,6 @@
         </w:rPr>
         <w:t xml:space="preserve">. A general analytical expression may be found from several test-data sets empirically. The results would be useful if precision is consistently higher than 10% deviations. Using these results, a component minimum size can be returned to the user without any exploration of the simulation space. </w:t>
       </w:r>
-    </w:p>
-    <w:p>
-      <w:pPr>
-        <w:rPr>
-          <w:rFonts w:eastAsiaTheme="minorEastAsia"/>
-        </w:rPr>
-      </w:pPr>
     </w:p>
     <w:tbl>
       <w:tblPr>
@@ -30771,7 +30900,7 @@
         </w:trPr>
         <w:tc>
           <w:tcPr>
-            <w:tcW w:w="6461" w:type="dxa"/>
+            <w:tcW w:w="7778" w:type="dxa"/>
             <w:tcBorders>
               <w:top w:val="nil"/>
               <w:left w:val="nil"/>
@@ -30787,9 +30916,7 @@
             <w:r>
               <w:rPr>
                 <w:noProof/>
-                <w:lang w:val="nb-NO" w:eastAsia="ja-JP"/>
               </w:rPr>
-              <w:lastRenderedPageBreak/>
               <w:drawing>
                 <wp:inline distT="0" distB="0" distL="0" distR="0" wp14:anchorId="7F22C17C" wp14:editId="158B2396">
                   <wp:extent cx="4802400" cy="3600000"/>
@@ -30850,7 +30977,7 @@
           <w:rFonts w:eastAsiaTheme="minorEastAsia"/>
         </w:rPr>
       </w:pPr>
-      <w:bookmarkStart w:id="66" w:name="_Ref450652767"/>
+      <w:bookmarkStart w:id="64" w:name="_Ref450652767"/>
       <w:r>
         <w:t xml:space="preserve">Figure </w:t>
       </w:r>
@@ -30887,7 +31014,7 @@
       <w:r>
         <w:fldChar w:fldCharType="end"/>
       </w:r>
-      <w:bookmarkEnd w:id="66"/>
+      <w:bookmarkEnd w:id="64"/>
       <w:r>
         <w:t xml:space="preserve"> Dependency between LLP and IC/OeMeR ratio</w:t>
       </w:r>
@@ -30910,23 +31037,301 @@
         <w:pStyle w:val="Appendix1"/>
         <w:framePr w:wrap="notBeside"/>
       </w:pPr>
+      <w:bookmarkStart w:id="65" w:name="_Ref452296684"/>
       <w:r>
         <w:lastRenderedPageBreak/>
-        <w:t>HTML Documentation</w:t>
-      </w:r>
-    </w:p>
+        <w:t>The DST Source-</w:t>
+      </w:r>
+      <w:r>
+        <w:t>Code</w:t>
+      </w:r>
+      <w:bookmarkEnd w:id="65"/>
+    </w:p>
+    <w:p/>
+    <w:p>
+      <w:r>
+        <w:t xml:space="preserve">The DST </w:t>
+      </w:r>
+      <w:r>
+        <w:t>source-</w:t>
+      </w:r>
+      <w:r>
+        <w:t xml:space="preserve">code is found online on </w:t>
+      </w:r>
+      <w:hyperlink r:id="rId72" w:history="1">
+        <w:r>
+          <w:rPr>
+            <w:rStyle w:val="Hyperlink"/>
+          </w:rPr>
+          <w:t>https://github.com/gardhi/DST</w:t>
+        </w:r>
+      </w:hyperlink>
+      <w:r>
+        <w:t xml:space="preserve">. </w:t>
+      </w:r>
+      <w:r>
+        <w:t>To inspect the code one only need to have a browser and internet, t</w:t>
+      </w:r>
+      <w:r>
+        <w:t xml:space="preserve">o run and test the </w:t>
+      </w:r>
+      <w:r>
+        <w:t xml:space="preserve">code the code </w:t>
+      </w:r>
+      <w:r>
+        <w:t>needs to be downloaded through G</w:t>
+      </w:r>
+      <w:r>
+        <w:t>it.</w:t>
+      </w:r>
+      <w:r>
+        <w:t xml:space="preserve"> </w:t>
+      </w:r>
+    </w:p>
+    <w:p>
+      <w:r>
+        <w:t>Git is a version control program that allows for agile collaboration on projects, the use of Git is established throughout the programming world and widely used by the majority of professionals.</w:t>
+      </w:r>
+    </w:p>
+    <w:p/>
+    <w:p>
+      <w:pPr>
+        <w:rPr>
+          <w:b/>
+        </w:rPr>
+      </w:pPr>
+      <w:r>
+        <w:rPr>
+          <w:b/>
+        </w:rPr>
+        <w:t xml:space="preserve">Instructions on </w:t>
+      </w:r>
+      <w:r>
+        <w:rPr>
+          <w:b/>
+        </w:rPr>
+        <w:t>Downloading and testing the DST</w:t>
+      </w:r>
+    </w:p>
+    <w:p>
+      <w:pPr>
+        <w:pStyle w:val="ListParagraph"/>
+        <w:numPr>
+          <w:ilvl w:val="0"/>
+          <w:numId w:val="24"/>
+        </w:numPr>
+      </w:pPr>
+      <w:r>
+        <w:t>Install a Git client from anywhere.</w:t>
+      </w:r>
+      <w:r>
+        <w:br/>
+        <w:t>For a desktop easy-to-use interface download github here:</w:t>
+      </w:r>
+      <w:r>
+        <w:br/>
+      </w:r>
+      <w:hyperlink r:id="rId73" w:history="1">
+        <w:r>
+          <w:rPr>
+            <w:rStyle w:val="Hyperlink"/>
+          </w:rPr>
+          <w:t>https://desktop.github.com/</w:t>
+        </w:r>
+      </w:hyperlink>
+    </w:p>
+    <w:p>
+      <w:pPr>
+        <w:pStyle w:val="ListParagraph"/>
+        <w:numPr>
+          <w:ilvl w:val="0"/>
+          <w:numId w:val="24"/>
+        </w:numPr>
+      </w:pPr>
+      <w:r>
+        <w:t>Open the Git Shell.</w:t>
+      </w:r>
+      <w:r>
+        <w:br/>
+        <w:t>If you are using windows, press the windows-button and write: Git Shell</w:t>
+      </w:r>
+    </w:p>
+    <w:p>
+      <w:pPr>
+        <w:pStyle w:val="ListParagraph"/>
+        <w:numPr>
+          <w:ilvl w:val="0"/>
+          <w:numId w:val="24"/>
+        </w:numPr>
+      </w:pPr>
+      <w:r>
+        <w:t>Clone the repository.</w:t>
+      </w:r>
+      <w:r>
+        <w:br/>
+        <w:t xml:space="preserve">While using the git shell, navigate to the folder where you want the project to be placed. </w:t>
+      </w:r>
+      <w:r>
+        <w:t xml:space="preserve">Cloning basically means downloading, this is done in the current folder by writing: </w:t>
+      </w:r>
+      <w:r>
+        <w:rPr>
+          <w:rStyle w:val="codeChar"/>
+        </w:rPr>
+        <w:t>git clone</w:t>
+      </w:r>
+      <w:r>
+        <w:t xml:space="preserve"> </w:t>
+      </w:r>
+      <w:r>
+        <w:rPr>
+          <w:rStyle w:val="codeChar"/>
+        </w:rPr>
+        <w:t>“http://www.github.com/gardhi/DST”</w:t>
+      </w:r>
+      <w:r>
+        <w:br/>
+        <w:t>It should look similar to this:</w:t>
+      </w:r>
+    </w:p>
+    <w:tbl>
+      <w:tblPr>
+        <w:tblStyle w:val="TableGrid"/>
+        <w:tblW w:w="9640" w:type="dxa"/>
+        <w:jc w:val="center"/>
+        <w:tblLook w:val="04A0" w:firstRow="1" w:lastRow="0" w:firstColumn="1" w:lastColumn="0" w:noHBand="0" w:noVBand="1"/>
+      </w:tblPr>
+      <w:tblGrid>
+        <w:gridCol w:w="10711"/>
+      </w:tblGrid>
+      <w:tr>
+        <w:trPr>
+          <w:trHeight w:val="1261"/>
+          <w:jc w:val="center"/>
+        </w:trPr>
+        <w:tc>
+          <w:tcPr>
+            <w:tcW w:w="9640" w:type="dxa"/>
+            <w:tcBorders>
+              <w:top w:val="nil"/>
+              <w:left w:val="nil"/>
+              <w:bottom w:val="nil"/>
+              <w:right w:val="nil"/>
+            </w:tcBorders>
+            <w:vAlign w:val="center"/>
+          </w:tcPr>
+          <w:p>
+            <w:pPr>
+              <w:pStyle w:val="ListParagraph"/>
+            </w:pPr>
+            <w:r>
+              <w:object w:dxaOrig="9675" w:dyaOrig="1695" w14:anchorId="65292B52">
+                <v:shape id="_x0000_i1038" type="#_x0000_t75" style="width:452.95pt;height:79.55pt" o:ole="">
+                  <v:imagedata r:id="rId74" o:title=""/>
+                </v:shape>
+                <o:OLEObject Type="Embed" ProgID="PBrush" ShapeID="_x0000_i1038" DrawAspect="Content" ObjectID="_1526038703" r:id="rId75"/>
+              </w:object>
+            </w:r>
+          </w:p>
+        </w:tc>
+      </w:tr>
+    </w:tbl>
+    <w:p>
+      <w:pPr>
+        <w:pStyle w:val="ListParagraph"/>
+        <w:numPr>
+          <w:ilvl w:val="0"/>
+          <w:numId w:val="24"/>
+        </w:numPr>
+      </w:pPr>
+      <w:r>
+        <w:t>Run the code.</w:t>
+      </w:r>
+      <w:r>
+        <w:br/>
+      </w:r>
+      <w:r>
+        <w:t>You now have the entire project in the destination folder, open it in Matlab and include the folder DST to path and all subfolders.</w:t>
+      </w:r>
+    </w:p>
+    <w:p>
+      <w:pPr>
+        <w:pStyle w:val="ListParagraph"/>
+        <w:ind w:left="1490" w:firstLine="0"/>
+        <w:rPr>
+          <w:b/>
+        </w:rPr>
+      </w:pPr>
+      <w:r>
+        <w:rPr>
+          <w:b/>
+        </w:rPr>
+        <w:t xml:space="preserve">To run the DST, simply write </w:t>
+      </w:r>
+      <w:r>
+        <w:rPr>
+          <w:rStyle w:val="codeChar"/>
+        </w:rPr>
+        <w:t>“dst_platform”</w:t>
+      </w:r>
+      <w:r>
+        <w:rPr>
+          <w:b/>
+        </w:rPr>
+        <w:t xml:space="preserve"> in the Matlab console window</w:t>
+      </w:r>
+      <w:r>
+        <w:rPr>
+          <w:b/>
+        </w:rPr>
+        <w:t xml:space="preserve"> once the folders are on the Matlab path.</w:t>
+      </w:r>
+    </w:p>
+    <w:p>
+      <w:pPr>
+        <w:pStyle w:val="ListParagraph"/>
+        <w:numPr>
+          <w:ilvl w:val="0"/>
+          <w:numId w:val="24"/>
+        </w:numPr>
+      </w:pPr>
+      <w:r>
+        <w:t>Contribute!</w:t>
+      </w:r>
+      <w:r>
+        <w:br/>
+      </w:r>
+      <w:r>
+        <w:t>To work on the project, make a branch either in GitHub desktop or in the shell.</w:t>
+      </w:r>
+      <w:r>
+        <w:br/>
+        <w:t>When your feature is finished it can be</w:t>
+      </w:r>
+      <w:r>
+        <w:t xml:space="preserve"> added to the project by a merging your branch with the master branch, and then pushing to the origin,</w:t>
+      </w:r>
+      <w:r>
+        <w:t xml:space="preserve"> or </w:t>
+      </w:r>
+      <w:r>
+        <w:t xml:space="preserve">by a practice determined by project administrator. In this case a pull request is required, documentation is found online. </w:t>
+      </w:r>
+    </w:p>
+    <w:p/>
     <w:p>
       <w:pPr>
         <w:pStyle w:val="Appendix1"/>
         <w:framePr w:wrap="notBeside"/>
       </w:pPr>
-      <w:bookmarkStart w:id="67" w:name="_Ref448768275"/>
+      <w:bookmarkStart w:id="66" w:name="_Ref448768275"/>
       <w:r>
         <w:lastRenderedPageBreak/>
         <w:t>Old DST: Logplot.m</w:t>
       </w:r>
-      <w:bookmarkEnd w:id="67"/>
-    </w:p>
+      <w:bookmarkEnd w:id="66"/>
+    </w:p>
+    <w:p/>
     <w:sectPr>
       <w:type w:val="continuous"/>
       <w:pgSz w:w="11907" w:h="16840" w:code="9"/>
@@ -30940,31 +31345,7 @@
 
 <file path=word/comments.xml><?xml version="1.0" encoding="utf-8"?>
 <w:comments xmlns:wpc="http://schemas.microsoft.com/office/word/2010/wordprocessingCanvas" xmlns:mc="http://schemas.openxmlformats.org/markup-compatibility/2006" xmlns:o="urn:schemas-microsoft-com:office:office" xmlns:r="http://schemas.openxmlformats.org/officeDocument/2006/relationships" xmlns:m="http://schemas.openxmlformats.org/officeDocument/2006/math" xmlns:v="urn:schemas-microsoft-com:vml" xmlns:wp14="http://schemas.microsoft.com/office/word/2010/wordprocessingDrawing" xmlns:wp="http://schemas.openxmlformats.org/drawingml/2006/wordprocessingDrawing" xmlns:w10="urn:schemas-microsoft-com:office:word" xmlns:w="http://schemas.openxmlformats.org/wordprocessingml/2006/main" xmlns:w14="http://schemas.microsoft.com/office/word/2010/wordml" xmlns:w15="http://schemas.microsoft.com/office/word/2012/wordml" xmlns:wpg="http://schemas.microsoft.com/office/word/2010/wordprocessingGroup" xmlns:wpi="http://schemas.microsoft.com/office/word/2010/wordprocessingInk" xmlns:wne="http://schemas.microsoft.com/office/word/2006/wordml" xmlns:wps="http://schemas.microsoft.com/office/word/2010/wordprocessingShape" mc:Ignorable="w14 w15 wp14">
-  <w:comment w:id="0" w:author="Gard Hillestad" w:date="2016-05-28T21:29:00Z" w:initials="GH">
-    <w:p>
-      <w:pPr>
-        <w:pStyle w:val="CommentText"/>
-      </w:pPr>
-      <w:r>
-        <w:rPr>
-          <w:rStyle w:val="CommentReference"/>
-        </w:rPr>
-        <w:annotationRef/>
-      </w:r>
-      <w:r>
-        <w:t>Insert webpage from school computer, DHL?</w:t>
-      </w:r>
-    </w:p>
-    <w:p>
-      <w:pPr>
-        <w:pStyle w:val="CommentText"/>
-      </w:pPr>
-      <w:r>
-        <w:t>Price estimate origin</w:t>
-      </w:r>
-    </w:p>
-  </w:comment>
-  <w:comment w:id="18" w:author="Gard Hillestad [2]" w:date="2016-04-26T09:24:00Z" w:initials="GH">
+  <w:comment w:id="17" w:author="Gard Hillestad" w:date="2016-04-26T09:24:00Z" w:initials="GH">
     <w:p>
       <w:pPr>
         <w:pStyle w:val="CommentText"/>
@@ -30981,7 +31362,7 @@
       </w:r>
     </w:p>
   </w:comment>
-  <w:comment w:id="23" w:author="Gard Hillestad [2]" w:date="2016-04-27T09:27:00Z" w:initials="GH">
+  <w:comment w:id="25" w:author="Gard Hillestad" w:date="2016-04-27T14:40:00Z" w:initials="GH">
     <w:p>
       <w:pPr>
         <w:pStyle w:val="CommentText"/>
@@ -30993,27 +31374,11 @@
         <w:annotationRef/>
       </w:r>
       <w:r>
-        <w:t>Charge battery while waiting to retry? See if applicable.</w:t>
+        <w:t>Research connection details?</w:t>
       </w:r>
     </w:p>
   </w:comment>
-  <w:comment w:id="27" w:author="Gard Hillestad [2]" w:date="2016-04-27T14:40:00Z" w:initials="GH">
-    <w:p>
-      <w:pPr>
-        <w:pStyle w:val="CommentText"/>
-      </w:pPr>
-      <w:r>
-        <w:rPr>
-          <w:rStyle w:val="CommentReference"/>
-        </w:rPr>
-        <w:annotationRef/>
-      </w:r>
-      <w:r>
-        <w:t>Research connection details?</w:t>
-      </w:r>
-    </w:p>
-  </w:comment>
-  <w:comment w:id="62" w:author="Gard Hillestad [2]" w:date="2016-02-23T17:24:00Z" w:initials="GH">
+  <w:comment w:id="60" w:author="Gard Hillestad" w:date="2016-02-23T17:24:00Z" w:initials="GH">
     <w:p>
       <w:pPr>
         <w:pStyle w:val="CommentText"/>
@@ -31034,9 +31399,7 @@
 
 <file path=word/commentsExtended.xml><?xml version="1.0" encoding="utf-8"?>
 <w15:commentsEx xmlns:wpc="http://schemas.microsoft.com/office/word/2010/wordprocessingCanvas" xmlns:mc="http://schemas.openxmlformats.org/markup-compatibility/2006" xmlns:o="urn:schemas-microsoft-com:office:office" xmlns:r="http://schemas.openxmlformats.org/officeDocument/2006/relationships" xmlns:m="http://schemas.openxmlformats.org/officeDocument/2006/math" xmlns:v="urn:schemas-microsoft-com:vml" xmlns:wp14="http://schemas.microsoft.com/office/word/2010/wordprocessingDrawing" xmlns:wp="http://schemas.openxmlformats.org/drawingml/2006/wordprocessingDrawing" xmlns:w10="urn:schemas-microsoft-com:office:word" xmlns:w="http://schemas.openxmlformats.org/wordprocessingml/2006/main" xmlns:w14="http://schemas.microsoft.com/office/word/2010/wordml" xmlns:w15="http://schemas.microsoft.com/office/word/2012/wordml" xmlns:wpg="http://schemas.microsoft.com/office/word/2010/wordprocessingGroup" xmlns:wpi="http://schemas.microsoft.com/office/word/2010/wordprocessingInk" xmlns:wne="http://schemas.microsoft.com/office/word/2006/wordml" xmlns:wps="http://schemas.microsoft.com/office/word/2010/wordprocessingShape" mc:Ignorable="w14 w15 wp14">
-  <w15:commentEx w15:paraId="77A06CB3" w15:done="0"/>
   <w15:commentEx w15:paraId="0D34C457" w15:done="0"/>
-  <w15:commentEx w15:paraId="22768F86" w15:done="0"/>
   <w15:commentEx w15:paraId="03BBBE3A" w15:done="0"/>
   <w15:commentEx w15:paraId="3FCB3FFE" w15:done="0"/>
 </w15:commentsEx>
@@ -31094,7 +31457,7 @@
 
 <file path=word/numbering.xml><?xml version="1.0" encoding="utf-8"?>
 <w:numbering xmlns:wpc="http://schemas.microsoft.com/office/word/2010/wordprocessingCanvas" xmlns:mc="http://schemas.openxmlformats.org/markup-compatibility/2006" xmlns:o="urn:schemas-microsoft-com:office:office" xmlns:r="http://schemas.openxmlformats.org/officeDocument/2006/relationships" xmlns:m="http://schemas.openxmlformats.org/officeDocument/2006/math" xmlns:v="urn:schemas-microsoft-com:vml" xmlns:wp14="http://schemas.microsoft.com/office/word/2010/wordprocessingDrawing" xmlns:wp="http://schemas.openxmlformats.org/drawingml/2006/wordprocessingDrawing" xmlns:w10="urn:schemas-microsoft-com:office:word" xmlns:w="http://schemas.openxmlformats.org/wordprocessingml/2006/main" xmlns:w14="http://schemas.microsoft.com/office/word/2010/wordml" xmlns:w15="http://schemas.microsoft.com/office/word/2012/wordml" xmlns:wpg="http://schemas.microsoft.com/office/word/2010/wordprocessingGroup" xmlns:wpi="http://schemas.microsoft.com/office/word/2010/wordprocessingInk" xmlns:wne="http://schemas.microsoft.com/office/word/2006/wordml" xmlns:wps="http://schemas.microsoft.com/office/word/2010/wordprocessingShape" mc:Ignorable="w14 w15 wp14">
-  <w:abstractNum w:abstractNumId="0" w15:restartNumberingAfterBreak="0">
+  <w:abstractNum w:abstractNumId="0">
     <w:nsid w:val="03730F63"/>
     <w:multiLevelType w:val="multilevel"/>
     <w:tmpl w:val="A70E462C"/>
@@ -31180,7 +31543,7 @@
       </w:pPr>
     </w:lvl>
   </w:abstractNum>
-  <w:abstractNum w:abstractNumId="1" w15:restartNumberingAfterBreak="0">
+  <w:abstractNum w:abstractNumId="1">
     <w:nsid w:val="051B058B"/>
     <w:multiLevelType w:val="hybridMultilevel"/>
     <w:tmpl w:val="8FC4CB22"/>
@@ -31293,7 +31656,7 @@
       </w:rPr>
     </w:lvl>
   </w:abstractNum>
-  <w:abstractNum w:abstractNumId="2" w15:restartNumberingAfterBreak="0">
+  <w:abstractNum w:abstractNumId="2">
     <w:nsid w:val="07294F43"/>
     <w:multiLevelType w:val="hybridMultilevel"/>
     <w:tmpl w:val="F7C87586"/>
@@ -31379,7 +31742,7 @@
       </w:pPr>
     </w:lvl>
   </w:abstractNum>
-  <w:abstractNum w:abstractNumId="3" w15:restartNumberingAfterBreak="0">
+  <w:abstractNum w:abstractNumId="3">
     <w:nsid w:val="0BDB05A6"/>
     <w:multiLevelType w:val="hybridMultilevel"/>
     <w:tmpl w:val="A8EE5CA4"/>
@@ -31465,7 +31828,7 @@
       </w:pPr>
     </w:lvl>
   </w:abstractNum>
-  <w:abstractNum w:abstractNumId="4" w15:restartNumberingAfterBreak="0">
+  <w:abstractNum w:abstractNumId="4">
     <w:nsid w:val="0F16634C"/>
     <w:multiLevelType w:val="hybridMultilevel"/>
     <w:tmpl w:val="5502920A"/>
@@ -31551,7 +31914,7 @@
       </w:pPr>
     </w:lvl>
   </w:abstractNum>
-  <w:abstractNum w:abstractNumId="5" w15:restartNumberingAfterBreak="0">
+  <w:abstractNum w:abstractNumId="5">
     <w:nsid w:val="1537136C"/>
     <w:multiLevelType w:val="hybridMultilevel"/>
     <w:tmpl w:val="AF664EC2"/>
@@ -31641,7 +32004,7 @@
       </w:pPr>
     </w:lvl>
   </w:abstractNum>
-  <w:abstractNum w:abstractNumId="6" w15:restartNumberingAfterBreak="0">
+  <w:abstractNum w:abstractNumId="6">
     <w:nsid w:val="1B234D32"/>
     <w:multiLevelType w:val="hybridMultilevel"/>
     <w:tmpl w:val="EF46D80E"/>
@@ -31727,7 +32090,7 @@
       </w:pPr>
     </w:lvl>
   </w:abstractNum>
-  <w:abstractNum w:abstractNumId="7" w15:restartNumberingAfterBreak="0">
+  <w:abstractNum w:abstractNumId="7">
     <w:nsid w:val="1B8D2018"/>
     <w:multiLevelType w:val="hybridMultilevel"/>
     <w:tmpl w:val="D42056D4"/>
@@ -31816,7 +32179,7 @@
       </w:pPr>
     </w:lvl>
   </w:abstractNum>
-  <w:abstractNum w:abstractNumId="8" w15:restartNumberingAfterBreak="0">
+  <w:abstractNum w:abstractNumId="8">
     <w:nsid w:val="1CC90F7C"/>
     <w:multiLevelType w:val="multilevel"/>
     <w:tmpl w:val="B21C7E64"/>
@@ -31911,7 +32274,7 @@
       </w:pPr>
     </w:lvl>
   </w:abstractNum>
-  <w:abstractNum w:abstractNumId="9" w15:restartNumberingAfterBreak="0">
+  <w:abstractNum w:abstractNumId="9">
     <w:nsid w:val="223800AD"/>
     <w:multiLevelType w:val="hybridMultilevel"/>
     <w:tmpl w:val="34343FE4"/>
@@ -31997,7 +32360,7 @@
       </w:pPr>
     </w:lvl>
   </w:abstractNum>
-  <w:abstractNum w:abstractNumId="10" w15:restartNumberingAfterBreak="0">
+  <w:abstractNum w:abstractNumId="10">
     <w:nsid w:val="23010C31"/>
     <w:multiLevelType w:val="multilevel"/>
     <w:tmpl w:val="04140025"/>
@@ -32083,7 +32446,7 @@
       </w:pPr>
     </w:lvl>
   </w:abstractNum>
-  <w:abstractNum w:abstractNumId="11" w15:restartNumberingAfterBreak="0">
+  <w:abstractNum w:abstractNumId="11">
     <w:nsid w:val="29A83C19"/>
     <w:multiLevelType w:val="hybridMultilevel"/>
     <w:tmpl w:val="B0F40336"/>
@@ -32169,7 +32532,7 @@
       </w:pPr>
     </w:lvl>
   </w:abstractNum>
-  <w:abstractNum w:abstractNumId="12" w15:restartNumberingAfterBreak="0">
+  <w:abstractNum w:abstractNumId="12">
     <w:nsid w:val="2C061FB2"/>
     <w:multiLevelType w:val="hybridMultilevel"/>
     <w:tmpl w:val="5BAAFE3C"/>
@@ -32255,7 +32618,7 @@
       </w:pPr>
     </w:lvl>
   </w:abstractNum>
-  <w:abstractNum w:abstractNumId="13" w15:restartNumberingAfterBreak="0">
+  <w:abstractNum w:abstractNumId="13">
     <w:nsid w:val="2DBE00F6"/>
     <w:multiLevelType w:val="hybridMultilevel"/>
     <w:tmpl w:val="0AD85BD2"/>
@@ -32341,7 +32704,7 @@
       </w:pPr>
     </w:lvl>
   </w:abstractNum>
-  <w:abstractNum w:abstractNumId="14" w15:restartNumberingAfterBreak="0">
+  <w:abstractNum w:abstractNumId="14">
     <w:nsid w:val="390069FD"/>
     <w:multiLevelType w:val="hybridMultilevel"/>
     <w:tmpl w:val="2E7A4BAA"/>
@@ -32430,7 +32793,7 @@
       </w:pPr>
     </w:lvl>
   </w:abstractNum>
-  <w:abstractNum w:abstractNumId="15" w15:restartNumberingAfterBreak="0">
+  <w:abstractNum w:abstractNumId="15">
     <w:nsid w:val="3C6663E3"/>
     <w:multiLevelType w:val="hybridMultilevel"/>
     <w:tmpl w:val="AEB4C0D6"/>
@@ -32516,7 +32879,7 @@
       </w:pPr>
     </w:lvl>
   </w:abstractNum>
-  <w:abstractNum w:abstractNumId="16" w15:restartNumberingAfterBreak="0">
+  <w:abstractNum w:abstractNumId="16">
     <w:nsid w:val="418D0FD7"/>
     <w:multiLevelType w:val="hybridMultilevel"/>
     <w:tmpl w:val="B1BAB67C"/>
@@ -32602,7 +32965,7 @@
       </w:pPr>
     </w:lvl>
   </w:abstractNum>
-  <w:abstractNum w:abstractNumId="17" w15:restartNumberingAfterBreak="0">
+  <w:abstractNum w:abstractNumId="17">
     <w:nsid w:val="4B0954D7"/>
     <w:multiLevelType w:val="hybridMultilevel"/>
     <w:tmpl w:val="1A9E9B5C"/>
@@ -32688,7 +33051,7 @@
       </w:pPr>
     </w:lvl>
   </w:abstractNum>
-  <w:abstractNum w:abstractNumId="18" w15:restartNumberingAfterBreak="0">
+  <w:abstractNum w:abstractNumId="18">
     <w:nsid w:val="5DD05039"/>
     <w:multiLevelType w:val="hybridMultilevel"/>
     <w:tmpl w:val="6DF4CA28"/>
@@ -32777,7 +33140,7 @@
       </w:pPr>
     </w:lvl>
   </w:abstractNum>
-  <w:abstractNum w:abstractNumId="19" w15:restartNumberingAfterBreak="0">
+  <w:abstractNum w:abstractNumId="19">
     <w:nsid w:val="610F4DBA"/>
     <w:multiLevelType w:val="hybridMultilevel"/>
     <w:tmpl w:val="45983C38"/>
@@ -32867,7 +33230,93 @@
       </w:pPr>
     </w:lvl>
   </w:abstractNum>
-  <w:abstractNum w:abstractNumId="20" w15:restartNumberingAfterBreak="0">
+  <w:abstractNum w:abstractNumId="20">
+    <w:nsid w:val="63B2680B"/>
+    <w:multiLevelType w:val="hybridMultilevel"/>
+    <w:tmpl w:val="882A3A02"/>
+    <w:lvl w:ilvl="0" w:tplc="0409000F">
+      <w:start w:val="1"/>
+      <w:numFmt w:val="decimal"/>
+      <w:lvlText w:val="%1."/>
+      <w:lvlJc w:val="left"/>
+      <w:pPr>
+        <w:ind w:left="1490" w:hanging="360"/>
+      </w:pPr>
+    </w:lvl>
+    <w:lvl w:ilvl="1" w:tplc="04090019" w:tentative="1">
+      <w:start w:val="1"/>
+      <w:numFmt w:val="lowerLetter"/>
+      <w:lvlText w:val="%2."/>
+      <w:lvlJc w:val="left"/>
+      <w:pPr>
+        <w:ind w:left="2210" w:hanging="360"/>
+      </w:pPr>
+    </w:lvl>
+    <w:lvl w:ilvl="2" w:tplc="0409001B" w:tentative="1">
+      <w:start w:val="1"/>
+      <w:numFmt w:val="lowerRoman"/>
+      <w:lvlText w:val="%3."/>
+      <w:lvlJc w:val="right"/>
+      <w:pPr>
+        <w:ind w:left="2930" w:hanging="180"/>
+      </w:pPr>
+    </w:lvl>
+    <w:lvl w:ilvl="3" w:tplc="0409000F" w:tentative="1">
+      <w:start w:val="1"/>
+      <w:numFmt w:val="decimal"/>
+      <w:lvlText w:val="%4."/>
+      <w:lvlJc w:val="left"/>
+      <w:pPr>
+        <w:ind w:left="3650" w:hanging="360"/>
+      </w:pPr>
+    </w:lvl>
+    <w:lvl w:ilvl="4" w:tplc="04090019" w:tentative="1">
+      <w:start w:val="1"/>
+      <w:numFmt w:val="lowerLetter"/>
+      <w:lvlText w:val="%5."/>
+      <w:lvlJc w:val="left"/>
+      <w:pPr>
+        <w:ind w:left="4370" w:hanging="360"/>
+      </w:pPr>
+    </w:lvl>
+    <w:lvl w:ilvl="5" w:tplc="0409001B" w:tentative="1">
+      <w:start w:val="1"/>
+      <w:numFmt w:val="lowerRoman"/>
+      <w:lvlText w:val="%6."/>
+      <w:lvlJc w:val="right"/>
+      <w:pPr>
+        <w:ind w:left="5090" w:hanging="180"/>
+      </w:pPr>
+    </w:lvl>
+    <w:lvl w:ilvl="6" w:tplc="0409000F" w:tentative="1">
+      <w:start w:val="1"/>
+      <w:numFmt w:val="decimal"/>
+      <w:lvlText w:val="%7."/>
+      <w:lvlJc w:val="left"/>
+      <w:pPr>
+        <w:ind w:left="5810" w:hanging="360"/>
+      </w:pPr>
+    </w:lvl>
+    <w:lvl w:ilvl="7" w:tplc="04090019" w:tentative="1">
+      <w:start w:val="1"/>
+      <w:numFmt w:val="lowerLetter"/>
+      <w:lvlText w:val="%8."/>
+      <w:lvlJc w:val="left"/>
+      <w:pPr>
+        <w:ind w:left="6530" w:hanging="360"/>
+      </w:pPr>
+    </w:lvl>
+    <w:lvl w:ilvl="8" w:tplc="0409001B" w:tentative="1">
+      <w:start w:val="1"/>
+      <w:numFmt w:val="lowerRoman"/>
+      <w:lvlText w:val="%9."/>
+      <w:lvlJc w:val="right"/>
+      <w:pPr>
+        <w:ind w:left="7250" w:hanging="180"/>
+      </w:pPr>
+    </w:lvl>
+  </w:abstractNum>
+  <w:abstractNum w:abstractNumId="21">
     <w:nsid w:val="65CB7C54"/>
     <w:multiLevelType w:val="hybridMultilevel"/>
     <w:tmpl w:val="33E41978"/>
@@ -32953,7 +33402,7 @@
       </w:pPr>
     </w:lvl>
   </w:abstractNum>
-  <w:abstractNum w:abstractNumId="21" w15:restartNumberingAfterBreak="0">
+  <w:abstractNum w:abstractNumId="22">
     <w:nsid w:val="68137BD1"/>
     <w:multiLevelType w:val="multilevel"/>
     <w:tmpl w:val="B7CEEB2C"/>
@@ -33102,7 +33551,7 @@
       </w:rPr>
     </w:lvl>
   </w:abstractNum>
-  <w:abstractNum w:abstractNumId="22" w15:restartNumberingAfterBreak="0">
+  <w:abstractNum w:abstractNumId="23">
     <w:nsid w:val="73FF446D"/>
     <w:multiLevelType w:val="hybridMultilevel"/>
     <w:tmpl w:val="4008CE80"/>
@@ -33231,10 +33680,10 @@
     <w:abstractNumId w:val="5"/>
   </w:num>
   <w:num w:numId="15">
-    <w:abstractNumId w:val="21"/>
+    <w:abstractNumId w:val="22"/>
   </w:num>
   <w:num w:numId="16">
-    <w:abstractNumId w:val="22"/>
+    <w:abstractNumId w:val="23"/>
   </w:num>
   <w:num w:numId="17">
     <w:abstractNumId w:val="14"/>
@@ -33249,7 +33698,7 @@
     <w:abstractNumId w:val="2"/>
   </w:num>
   <w:num w:numId="21">
-    <w:abstractNumId w:val="20"/>
+    <w:abstractNumId w:val="21"/>
   </w:num>
   <w:num w:numId="22">
     <w:abstractNumId w:val="7"/>
@@ -33257,15 +33706,15 @@
   <w:num w:numId="23">
     <w:abstractNumId w:val="19"/>
   </w:num>
+  <w:num w:numId="24">
+    <w:abstractNumId w:val="20"/>
+  </w:num>
 </w:numbering>
 </file>
 
 <file path=word/people.xml><?xml version="1.0" encoding="utf-8"?>
 <w15:people xmlns:wpc="http://schemas.microsoft.com/office/word/2010/wordprocessingCanvas" xmlns:mc="http://schemas.openxmlformats.org/markup-compatibility/2006" xmlns:o="urn:schemas-microsoft-com:office:office" xmlns:r="http://schemas.openxmlformats.org/officeDocument/2006/relationships" xmlns:m="http://schemas.openxmlformats.org/officeDocument/2006/math" xmlns:v="urn:schemas-microsoft-com:vml" xmlns:wp14="http://schemas.microsoft.com/office/word/2010/wordprocessingDrawing" xmlns:wp="http://schemas.openxmlformats.org/drawingml/2006/wordprocessingDrawing" xmlns:w10="urn:schemas-microsoft-com:office:word" xmlns:w="http://schemas.openxmlformats.org/wordprocessingml/2006/main" xmlns:w14="http://schemas.microsoft.com/office/word/2010/wordml" xmlns:w15="http://schemas.microsoft.com/office/word/2012/wordml" xmlns:wpg="http://schemas.microsoft.com/office/word/2010/wordprocessingGroup" xmlns:wpi="http://schemas.microsoft.com/office/word/2010/wordprocessingInk" xmlns:wne="http://schemas.microsoft.com/office/word/2006/wordml" xmlns:wps="http://schemas.microsoft.com/office/word/2010/wordprocessingShape" mc:Ignorable="w14 w15 wp14">
   <w15:person w15:author="Gard Hillestad">
-    <w15:presenceInfo w15:providerId="Windows Live" w15:userId="14e05f27f5a830bc"/>
-  </w15:person>
-  <w15:person w15:author="Gard Hillestad [2]">
     <w15:presenceInfo w15:providerId="AD" w15:userId="S-1-5-21-3959417778-1711865379-3952174976-99560"/>
   </w15:person>
 </w15:people>
@@ -34174,6 +34623,7 @@
       <w:spacing w:after="0" w:line="240" w:lineRule="auto"/>
     </w:pPr>
     <w:tblPr>
+      <w:tblInd w:w="0" w:type="dxa"/>
       <w:tblBorders>
         <w:top w:val="single" w:sz="4" w:space="0" w:color="auto"/>
         <w:left w:val="single" w:sz="4" w:space="0" w:color="auto"/>
@@ -34182,6 +34632,12 @@
         <w:insideH w:val="single" w:sz="4" w:space="0" w:color="auto"/>
         <w:insideV w:val="single" w:sz="4" w:space="0" w:color="auto"/>
       </w:tblBorders>
+      <w:tblCellMar>
+        <w:top w:w="0" w:type="dxa"/>
+        <w:left w:w="108" w:type="dxa"/>
+        <w:bottom w:w="0" w:type="dxa"/>
+        <w:right w:w="108" w:type="dxa"/>
+      </w:tblCellMar>
     </w:tblPr>
   </w:style>
   <w:style w:type="paragraph" w:styleId="Caption">
@@ -34529,10 +34985,17 @@
     <w:tblPr>
       <w:tblStyleRowBandSize w:val="1"/>
       <w:tblStyleColBandSize w:val="1"/>
+      <w:tblInd w:w="0" w:type="dxa"/>
       <w:tblBorders>
         <w:top w:val="single" w:sz="4" w:space="0" w:color="7F7F7F" w:themeColor="text1" w:themeTint="80"/>
         <w:bottom w:val="single" w:sz="4" w:space="0" w:color="7F7F7F" w:themeColor="text1" w:themeTint="80"/>
       </w:tblBorders>
+      <w:tblCellMar>
+        <w:top w:w="0" w:type="dxa"/>
+        <w:left w:w="108" w:type="dxa"/>
+        <w:bottom w:w="0" w:type="dxa"/>
+        <w:right w:w="108" w:type="dxa"/>
+      </w:tblCellMar>
     </w:tblPr>
     <w:tblStylePr w:type="firstRow">
       <w:rPr>
@@ -34977,7 +35440,7 @@
       </b:Author>
     </b:Author>
     <b:LCID>en-US</b:LCID>
-    <b:RefOrder>16</b:RefOrder>
+    <b:RefOrder>17</b:RefOrder>
   </b:Source>
   <b:Source>
     <b:Tag>Dow82</b:Tag>
@@ -35006,7 +35469,7 @@
     <b:Volume>4</b:Volume>
     <b:Issue>1</b:Issue>
     <b:LCID>en-US</b:LCID>
-    <b:RefOrder>17</b:RefOrder>
+    <b:RefOrder>18</b:RefOrder>
   </b:Source>
   <b:Source>
     <b:Tag>Lor12</b:Tag>
@@ -35027,7 +35490,7 @@
     <b:City>San Diego</b:City>
     <b:Month>March</b:Month>
     <b:Day>26</b:Day>
-    <b:RefOrder>18</b:RefOrder>
+    <b:RefOrder>19</b:RefOrder>
   </b:Source>
   <b:Source>
     <b:Tag>Joh02</b:Tag>
@@ -35047,7 +35510,7 @@
     <b:Year>2002</b:Year>
     <b:Month>October</b:Month>
     <b:URL>http://www.ee.columbia.edu/~marios/matlab/MatlabStyle1p5.pdf</b:URL>
-    <b:RefOrder>13</b:RefOrder>
+    <b:RefOrder>14</b:RefOrder>
   </b:Source>
   <b:Source>
     <b:Tag>But09</b:Tag>
@@ -35100,7 +35563,7 @@
       </b:Author>
     </b:Author>
     <b:Publisher>Pearson Education Inc.</b:Publisher>
-    <b:RefOrder>14</b:RefOrder>
+    <b:RefOrder>15</b:RefOrder>
   </b:Source>
   <b:Source>
     <b:Tag>Joe05</b:Tag>
@@ -35124,7 +35587,7 @@
     <b:MonthAccessed>April</b:MonthAccessed>
     <b:DayAccessed>15</b:DayAccessed>
     <b:URL>http://www.joelonsoftware.com/articles/Wrong.html</b:URL>
-    <b:RefOrder>15</b:RefOrder>
+    <b:RefOrder>16</b:RefOrder>
   </b:Source>
   <b:Source>
     <b:Tag>Goo09</b:Tag>
@@ -35147,7 +35610,7 @@
     <b:Title>Livestock and climate change: what if the key actors in climate change are cows, pigs and chickens?</b:Title>
     <b:Year>2009</b:Year>
     <b:Publisher>World Watch Institute</b:Publisher>
-    <b:RefOrder>19</b:RefOrder>
+    <b:RefOrder>20</b:RefOrder>
   </b:Source>
   <b:Source>
     <b:Tag>Ale13</b:Tag>
@@ -35308,7 +35771,7 @@
         </b:NameList>
       </b:Author>
     </b:Author>
-    <b:RefOrder>20</b:RefOrder>
+    <b:RefOrder>21</b:RefOrder>
   </b:Source>
   <b:Source>
     <b:Tag>Ngu07</b:Tag>
@@ -35329,7 +35792,7 @@
     <b:JournalName>Decenteralized Renewable energy technologies in Vietnam, Energy Policy</b:JournalName>
     <b:Year>2007</b:Year>
     <b:Pages>2579-2589</b:Pages>
-    <b:RefOrder>21</b:RefOrder>
+    <b:RefOrder>22</b:RefOrder>
   </b:Source>
   <b:Source>
     <b:Tag>Man14</b:Tag>
@@ -35481,11 +35944,27 @@
     <b:City>Geneva </b:City>
     <b:RefOrder>4</b:RefOrder>
   </b:Source>
+  <b:Source>
+    <b:Tag>DHL16</b:Tag>
+    <b:SourceType>InternetSite</b:SourceType>
+    <b:Guid>{E6CD209F-0EA8-4253-B2C6-5E9137C0054E}</b:Guid>
+    <b:Author>
+      <b:Author>
+        <b:Corporate>DHL</b:Corporate>
+      </b:Author>
+    </b:Author>
+    <b:Title>Prices for products for International Shipping</b:Title>
+    <b:Year>2016</b:Year>
+    <b:YearAccessed>2016</b:YearAccessed>
+    <b:MonthAccessed>5</b:MonthAccessed>
+    <b:URL>https://www.dhl.de/en/paket/preise/preise-international.html</b:URL>
+    <b:RefOrder>13</b:RefOrder>
+  </b:Source>
 </b:Sources>
 </file>
 
 <file path=customXml/itemProps1.xml><?xml version="1.0" encoding="utf-8"?>
-<ds:datastoreItem xmlns:ds="http://schemas.openxmlformats.org/officeDocument/2006/customXml" ds:itemID="{8BAD4ED6-CBB1-4F60-A469-BB3C9397D2BE}">
+<ds:datastoreItem xmlns:ds="http://schemas.openxmlformats.org/officeDocument/2006/customXml" ds:itemID="{1C2870B2-4DAD-404B-B911-1430276F5589}">
   <ds:schemaRefs>
     <ds:schemaRef ds:uri="http://schemas.openxmlformats.org/officeDocument/2006/bibliography"/>
   </ds:schemaRefs>

</xml_diff>

<commit_message>
contribution of thesis finished
</commit_message>
<xml_diff>
--- a/Thesis/MsC_GardH.docx
+++ b/Thesis/MsC_GardH.docx
@@ -3427,12 +3427,66 @@
       </w:r>
     </w:p>
     <w:p>
-      <w:bookmarkStart w:id="2" w:name="_GoBack"/>
-      <w:bookmarkEnd w:id="2"/>
-    </w:p>
-    <w:p>
-      <w:r>
-        <w:t xml:space="preserve">There are however tools on the market with capability of performing the analysis that we propose, these are however with limitations and licenses. Some studies on the functionality and limitations has been carried out before </w:t>
+      <w:r>
+        <w:t xml:space="preserve">There are however tools on the market with capability of performing the analysis that we propose, these are however with limitations and licenses. </w:t>
+      </w:r>
+      <w:r>
+        <w:t xml:space="preserve">An extensive list can be found in the literature review of </w:t>
+      </w:r>
+      <w:sdt>
+        <w:sdtPr>
+          <w:id w:val="-81371795"/>
+          <w:citation/>
+        </w:sdtPr>
+        <w:sdtContent>
+          <w:r>
+            <w:fldChar w:fldCharType="begin"/>
+          </w:r>
+          <w:r>
+            <w:instrText xml:space="preserve"> CITATION Con10 \l 1044 </w:instrText>
+          </w:r>
+          <w:r>
+            <w:fldChar w:fldCharType="separate"/>
+          </w:r>
+          <w:r>
+            <w:rPr>
+              <w:noProof/>
+            </w:rPr>
+            <w:t>(Connoly, Mathiesen og Leahy 2010)</w:t>
+          </w:r>
+          <w:r>
+            <w:fldChar w:fldCharType="end"/>
+          </w:r>
+        </w:sdtContent>
+      </w:sdt>
+      <w:r>
+        <w:t xml:space="preserve"> dated 2010 the paper does not</w:t>
+      </w:r>
+      <w:r>
+        <w:t xml:space="preserve"> mention</w:t>
+      </w:r>
+      <w:r>
+        <w:t xml:space="preserve"> BlueSol, </w:t>
+      </w:r>
+      <w:r>
+        <w:t>PVSyst and RAPSim. Although somewhat outdated, it supplies a curriculum of different type-tools and respective core functionalities</w:t>
+      </w:r>
+      <w:r>
+        <w:t>.</w:t>
+      </w:r>
+    </w:p>
+    <w:p>
+      <w:r>
+        <w:t xml:space="preserve">Studies </w:t>
+      </w:r>
+      <w:r>
+        <w:t xml:space="preserve">on the functionality and limitations </w:t>
+      </w:r>
+      <w:r>
+        <w:t xml:space="preserve">of contemporary tools </w:t>
+      </w:r>
+      <w:r>
+        <w:t xml:space="preserve">has been carried out before </w:t>
       </w:r>
       <w:r>
         <w:t xml:space="preserve">at NTNU </w:t>
@@ -3513,7 +3567,155 @@
         <w:pStyle w:val="Heading4"/>
       </w:pPr>
       <w:r>
-        <w:t>Homer</w:t>
+        <w:t>HOMER</w:t>
+      </w:r>
+    </w:p>
+    <w:p>
+      <w:r>
+        <w:t>Hybrid Optimization of Multiple Energy Resources (HOM</w:t>
+      </w:r>
+      <w:r>
+        <w:t xml:space="preserve">ER) is the most popular choice. The tool performs excellent economic analysis and simulations, </w:t>
+      </w:r>
+      <w:r>
+        <w:t>and demands similar economic parameters as our DST</w:t>
+      </w:r>
+      <w:r>
+        <w:t xml:space="preserve">, and additionally a database of products with parameter-sets automatically defined, inclusion of this feature is discussed in further </w:t>
+      </w:r>
+      <w:commentRangeStart w:id="2"/>
+      <w:r>
+        <w:t>work</w:t>
+      </w:r>
+      <w:commentRangeEnd w:id="2"/>
+      <w:r>
+        <w:rPr>
+          <w:rStyle w:val="CommentReference"/>
+        </w:rPr>
+        <w:commentReference w:id="2"/>
+      </w:r>
+      <w:r>
+        <w:t>.</w:t>
+      </w:r>
+    </w:p>
+    <w:p>
+      <w:r>
+        <w:t>Flexibility is lacking in step sizes of PV and batteries. The step sizes</w:t>
+      </w:r>
+      <w:r>
+        <w:t xml:space="preserve"> are predefined and does not allow refinement of the solution space to better meet poorly funded users’ needs</w:t>
+      </w:r>
+      <w:r>
+        <w:t xml:space="preserve"> where financial margins count more</w:t>
+      </w:r>
+      <w:r>
+        <w:t>.</w:t>
+      </w:r>
+    </w:p>
+    <w:p>
+      <w:r>
+        <w:t>The tool does not support budget constrained-searches</w:t>
+      </w:r>
+      <w:r>
+        <w:t>, described as Top-Down analysis in Connolly et.al. The development of this feature</w:t>
+      </w:r>
+      <w:r>
+        <w:t xml:space="preserve"> is discussed in section </w:t>
+      </w:r>
+      <w:r>
+        <w:fldChar w:fldCharType="begin"/>
+      </w:r>
+      <w:r>
+        <w:instrText xml:space="preserve"> REF _Ref452451587 \r \h </w:instrText>
+      </w:r>
+      <w:r>
+        <w:fldChar w:fldCharType="separate"/>
+      </w:r>
+      <w:r>
+        <w:t>3.3.2</w:t>
+      </w:r>
+      <w:r>
+        <w:fldChar w:fldCharType="end"/>
+      </w:r>
+      <w:r>
+        <w:t xml:space="preserve"> as further work. The current DST has this</w:t>
+      </w:r>
+      <w:r>
+        <w:t xml:space="preserve"> problematic partially</w:t>
+      </w:r>
+      <w:r>
+        <w:t xml:space="preserve"> solved through the ‘Simulations Overview’ plot described in section </w:t>
+      </w:r>
+      <w:r>
+        <w:fldChar w:fldCharType="begin"/>
+      </w:r>
+      <w:r>
+        <w:instrText xml:space="preserve"> REF _Ref449108550 \r \h </w:instrText>
+      </w:r>
+      <w:r>
+        <w:fldChar w:fldCharType="separate"/>
+      </w:r>
+      <w:r>
+        <w:t>2.3.3.1</w:t>
+      </w:r>
+      <w:r>
+        <w:fldChar w:fldCharType="end"/>
+      </w:r>
+      <w:r>
+        <w:t>.</w:t>
+      </w:r>
+    </w:p>
+    <w:p>
+      <w:r>
+        <w:t>Supports biomass generation in the microgrid as one of the core functionalities. The tool does not, however allow for detailed operation of the biomass system as inputs to simulations.</w:t>
+      </w:r>
+    </w:p>
+    <w:p>
+      <w:r>
+        <w:t xml:space="preserve">Some enigmatic behavior is described by Lozé, the claims are that </w:t>
+      </w:r>
+      <w:r>
+        <w:t>battery discharge does not happen despite of sufficient capacity, and that different results is pr</w:t>
+      </w:r>
+      <w:r>
+        <w:t>oduced</w:t>
+      </w:r>
+      <w:r>
+        <w:t xml:space="preserve"> despite identical inputs. The occurrences are mentioned without plots or data associated for inspection. Concepts such as power-energy ratio (the</w:t>
+      </w:r>
+      <w:r>
+        <w:t xml:space="preserve"> discharge capacity given spesific</w:t>
+      </w:r>
+      <w:r>
+        <w:t xml:space="preserve"> charge</w:t>
+      </w:r>
+      <w:r>
+        <w:t xml:space="preserve"> levels</w:t>
+      </w:r>
+      <w:r>
+        <w:t>) and the stochastic features</w:t>
+      </w:r>
+      <w:r>
+        <w:t xml:space="preserve"> of</w:t>
+      </w:r>
+      <w:r>
+        <w:t xml:space="preserve"> </w:t>
+      </w:r>
+      <w:r>
+        <w:lastRenderedPageBreak/>
+        <w:t xml:space="preserve">HOMER can explain these behaviors. Considering the existing integrity of HOMER and given the </w:t>
+      </w:r>
+      <w:r>
+        <w:t>frailty of these posed enigmas</w:t>
+      </w:r>
+      <w:r>
+        <w:t xml:space="preserve">, </w:t>
+      </w:r>
+      <w:r>
+        <w:t>the notion</w:t>
+      </w:r>
+      <w:r>
+        <w:t xml:space="preserve"> should be ignored.</w:t>
       </w:r>
     </w:p>
     <w:p>
@@ -3525,14 +3727,88 @@
       </w:r>
     </w:p>
     <w:p>
+      <w:r>
+        <w:t>Not extensively tested in the reports due to price. The price is equal to the purchase of 1 kW of PV panels which is unacceptable in a small scale setting. The trial version is has too few features to produce satisfactory results.</w:t>
+      </w:r>
+    </w:p>
+    <w:p>
+      <w:r>
+        <w:t>Keeps a very large database but is the</w:t>
+      </w:r>
+      <w:r>
+        <w:t>n restricted to these choices. There is no user specific data inputs and i</w:t>
+      </w:r>
+      <w:r>
+        <w:t>f a user cannot find a set of choices that matches their use-case</w:t>
+      </w:r>
+      <w:r>
+        <w:t>, the tool becomes imprecise and quite useless.</w:t>
+      </w:r>
+      <w:r>
+        <w:t xml:space="preserve"> </w:t>
+      </w:r>
+      <w:r>
+        <w:t>Does not include</w:t>
+      </w:r>
+      <w:r>
+        <w:t xml:space="preserve"> contribution from secondary sources such as biomass generators</w:t>
+      </w:r>
+      <w:r>
+        <w:t>.</w:t>
+      </w:r>
+    </w:p>
+    <w:p>
       <w:pPr>
         <w:pStyle w:val="Heading4"/>
       </w:pPr>
       <w:r>
-        <w:t>RETScr</w:t>
-      </w:r>
-      <w:r>
-        <w:t>een</w:t>
+        <w:t>RETScreen</w:t>
+      </w:r>
+    </w:p>
+    <w:p>
+      <w:r>
+        <w:t>A free</w:t>
+      </w:r>
+      <w:r>
+        <w:t>-of-charge</w:t>
+      </w:r>
+      <w:r>
+        <w:t xml:space="preserve"> excel based </w:t>
+      </w:r>
+      <w:r>
+        <w:t xml:space="preserve">‘Clean Energy Management’ </w:t>
+      </w:r>
+      <w:r>
+        <w:t xml:space="preserve">tool, mainly focusing </w:t>
+      </w:r>
+      <w:r>
+        <w:t xml:space="preserve">on economics </w:t>
+      </w:r>
+      <w:r>
+        <w:t>and not including simulations and detailed performance data</w:t>
+      </w:r>
+      <w:r>
+        <w:t xml:space="preserve">, </w:t>
+      </w:r>
+      <w:r>
+        <w:t>reducing computational time significantly</w:t>
+      </w:r>
+      <w:r>
+        <w:t>.</w:t>
+      </w:r>
+      <w:r>
+        <w:t xml:space="preserve"> The simulation feature is important to our users as they need to understand the practical implications of</w:t>
+      </w:r>
+      <w:r>
+        <w:t xml:space="preserve"> how a system operates.</w:t>
+      </w:r>
+    </w:p>
+    <w:p>
+      <w:r>
+        <w:t>As proposed by Connolly et.al, RETScreens main function is intended to justify clean energy investments compared to conventional power generation, and not necessarily to prospect installations in detail.</w:t>
+      </w:r>
+      <w:r>
+        <w:t xml:space="preserve"> It does however consider parallel generation strategies such as biomass power generation.</w:t>
       </w:r>
     </w:p>
     <w:p>
@@ -3544,6 +3820,23 @@
       </w:r>
     </w:p>
     <w:p>
+      <w:r>
+        <w:t>Mainly a highly detailed PV installation optimization tool. Like RETScreen, PVSyst does not seem to produce operational simulations with hourly load data, which are important in our specifications.</w:t>
+      </w:r>
+      <w:r>
+        <w:t xml:space="preserve"> Instead the tool makes its own load data through user entering the number of domestic appliances, lamps etc. This makes the tool further unsuitable if the user operates a farm</w:t>
+      </w:r>
+      <w:r>
+        <w:t>,</w:t>
+      </w:r>
+      <w:r>
+        <w:t xml:space="preserve"> which have machines and appliances that do not translate to household appliances.</w:t>
+      </w:r>
+      <w:r>
+        <w:t xml:space="preserve"> </w:t>
+      </w:r>
+    </w:p>
+    <w:p>
       <w:pPr>
         <w:pStyle w:val="Heading4"/>
       </w:pPr>
@@ -3551,7 +3844,74 @@
         <w:t>RAPSim</w:t>
       </w:r>
     </w:p>
-    <w:p/>
+    <w:p>
+      <w:r>
+        <w:t>A review is included in the thesis of Håkon Duus of thi</w:t>
+      </w:r>
+      <w:r>
+        <w:t>s tool which aims to be an open-</w:t>
+      </w:r>
+      <w:r>
+        <w:t xml:space="preserve">source </w:t>
+      </w:r>
+      <w:r>
+        <w:t xml:space="preserve">microgrid design tool. It does not work with dimensioning and economic analysis which is paramount to our functionality. This tool could however be very useful to complement the use of our DST. </w:t>
+      </w:r>
+    </w:p>
+    <w:p>
+      <w:pPr>
+        <w:pStyle w:val="Heading4"/>
+      </w:pPr>
+      <w:r>
+        <w:t>Summarized</w:t>
+      </w:r>
+      <w:r>
+        <w:t>, what’s Generally Lacking</w:t>
+      </w:r>
+    </w:p>
+    <w:p>
+      <w:r>
+        <w:t>With exceptions to RETScreen and RAPSim, all the tools mentioned introduce in</w:t>
+      </w:r>
+      <w:r>
+        <w:t>creased costs for the user. The fees might be</w:t>
+      </w:r>
+      <w:r>
+        <w:t xml:space="preserve"> acceptable for a complete DST</w:t>
+      </w:r>
+      <w:r>
+        <w:t xml:space="preserve"> purchase</w:t>
+      </w:r>
+      <w:r>
+        <w:t xml:space="preserve">, but as our argument dictates, they all have </w:t>
+      </w:r>
+      <w:r>
+        <w:t xml:space="preserve">different </w:t>
+      </w:r>
+      <w:r>
+        <w:t>short-comings</w:t>
+      </w:r>
+      <w:r>
+        <w:t>, not justifying the investments</w:t>
+      </w:r>
+      <w:r>
+        <w:t>.</w:t>
+      </w:r>
+    </w:p>
+    <w:p>
+      <w:r>
+        <w:lastRenderedPageBreak/>
+        <w:t>Another quality in our DST is flexibility. As our tool is open-source and modularized, any kind of feature can be developed and used with the existing code, there are no restrictions. A benefit that also comes with this is complete transparency of calculation process. If the user has any doubts or special cases previously unconceived in the design, the source-code is easily accessible for inspection.</w:t>
+      </w:r>
+    </w:p>
+    <w:p>
+      <w:r>
+        <w:t>With varying competence among users, the proposed DST is more adaptable to different contexts. One might only want to use the parameter inputs and read the analysis outputs, or maybe change a module without knowing anything else that is going on, the tool should support all ranges of use.</w:t>
+      </w:r>
+      <w:r>
+        <w:t xml:space="preserve"> </w:t>
+      </w:r>
+    </w:p>
     <w:p>
       <w:pPr>
         <w:pStyle w:val="Heading3"/>
@@ -3631,11 +3991,7 @@
     </w:p>
     <w:p>
       <w:r>
-        <w:t xml:space="preserve">Different combinations of PV and battery sizes are “tested” in the simulations step. Given a range of PV and battery sizes, estimations or measurements of a load profile, irradiation data and ambience temperature data, the interaction between these data sets are simulated. There are also scalar parameters affecting the physical performance of the components, and for the conditions under which the system will operate. This means that every combination of PV and battery sizes will each have a </w:t>
-      </w:r>
-      <w:r>
-        <w:lastRenderedPageBreak/>
-        <w:t xml:space="preserve">full timeline simulation of absorbing energy from the sun, serving the load, charging and discharging the battery. This results in a </w:t>
+        <w:t xml:space="preserve">Different combinations of PV and battery sizes are “tested” in the simulations step. Given a range of PV and battery sizes, estimations or measurements of a load profile, irradiation data and ambience temperature data, the interaction between these data sets are simulated. There are also scalar parameters affecting the physical performance of the components, and for the conditions under which the system will operate. This means that every combination of PV and battery sizes will each have a full timeline simulation of absorbing energy from the sun, serving the load, charging and discharging the battery. This results in a </w:t>
       </w:r>
       <w:r>
         <w:rPr>
@@ -3734,6 +4090,7 @@
         <w:pStyle w:val="Heading4"/>
       </w:pPr>
       <w:r>
+        <w:lastRenderedPageBreak/>
         <w:t>Conducting Economic Analysis</w:t>
       </w:r>
     </w:p>
@@ -3833,7 +4190,6 @@
         <w:ind w:left="371" w:firstLine="371"/>
       </w:pPr>
       <w:r>
-        <w:lastRenderedPageBreak/>
         <w:t>The user needs to find the parameters that affect the economic and physical conditions for his planned purchase. Since both technology and economic conditions change as time goes by, any result produced by the DST will be useless if the parameters are not up-to-date.</w:t>
       </w:r>
     </w:p>
@@ -3893,6 +4249,7 @@
         <w:rPr>
           <w:b/>
         </w:rPr>
+        <w:lastRenderedPageBreak/>
         <w:t>Simulation Scope Input</w:t>
       </w:r>
     </w:p>
@@ -4082,7 +4439,6 @@
         <w:rPr>
           <w:rStyle w:val="codeChar"/>
         </w:rPr>
-        <w:lastRenderedPageBreak/>
         <w:t xml:space="preserve">MA_opt_norm_bhut_jun_10_16 </w:t>
       </w:r>
       <w:r>
@@ -4103,7 +4459,100 @@
     </w:p>
     <w:p>
       <w:r>
-        <w:t>Use-case</w:t>
+        <w:t xml:space="preserve">Starting from logplot.m, a proto-product has taken form. The code has moved from being a </w:t>
+      </w:r>
+      <w:r>
+        <w:t xml:space="preserve">single </w:t>
+      </w:r>
+      <w:r>
+        <w:t>script</w:t>
+      </w:r>
+      <w:r>
+        <w:t xml:space="preserve"> with many hard-code features to becoming a collection of interchangeable modules, help functions and GUI functions. The work has been rewritten by strict coding standards founded on research, and bugs have been fixed. The code is more flexible with respect to its structure and readability, but also with respect to data inputs which can now span several years without having to modify the code.</w:t>
+      </w:r>
+      <w:r>
+        <w:t xml:space="preserve"> The program operates on any operating system without any modification having to be made.</w:t>
+      </w:r>
+    </w:p>
+    <w:p>
+      <w:r>
+        <w:t>Several new biomass modules has been added, these allows for any biomass power generation system to be part of the simulations. The biomass state machine takes on a generic approach that enables it to simulate the behavior of autonomous, or manually operated systems. This will help bring down the LCoE for the user, and facilitates additional flexibility and security in the microgrid installation.</w:t>
+      </w:r>
+    </w:p>
+    <w:p>
+      <w:r>
+        <w:t xml:space="preserve">The new DST is accompanied by a powerful GUI that speeds up the use of the system. </w:t>
+      </w:r>
+      <w:r>
+        <w:t xml:space="preserve">The GUI has two main windows. </w:t>
+      </w:r>
+      <w:r>
+        <w:t>The GUI also enables for easy comprehension of the intersection of users and program, where this earlier was unclear.</w:t>
+      </w:r>
+    </w:p>
+    <w:p>
+      <w:r>
+        <w:t>The</w:t>
+      </w:r>
+      <w:r>
+        <w:t xml:space="preserve"> DST_platfor</w:t>
+      </w:r>
+      <w:r>
+        <w:t>m GUI enables execution of</w:t>
+      </w:r>
+      <w:r>
+        <w:t xml:space="preserve"> simulations in different stages</w:t>
+      </w:r>
+      <w:r>
+        <w:t xml:space="preserve"> and in different modes by pressing buttons. D</w:t>
+      </w:r>
+      <w:r>
+        <w:t>ocumentation look-</w:t>
+      </w:r>
+      <w:r>
+        <w:t xml:space="preserve">up and solution-space inspection is quickly produced by mouse clicks. </w:t>
+      </w:r>
+      <w:r>
+        <w:t>The entire set of parameters nece</w:t>
+      </w:r>
+      <w:r>
+        <w:t>ssary for the program is input through the</w:t>
+      </w:r>
+      <w:r>
+        <w:t xml:space="preserve"> GUI, and can then be saved as a preset. This allows the user to cycle quickly between presets, to save, de</w:t>
+      </w:r>
+      <w:r>
+        <w:t>lete or update them when needed when comparing different solutions or working with several configurations.</w:t>
+      </w:r>
+    </w:p>
+    <w:p>
+      <w:r>
+        <w:t>The second part of the DST GUI is the solution_explorer. This GUI enables exploration of solutions produced from simulations, economic analysis and the optimum search stages. By pressing buttons the user can display several plots</w:t>
+      </w:r>
+      <w:r>
+        <w:t>, some new and some from the logplot.m script,</w:t>
+      </w:r>
+      <w:r>
+        <w:t xml:space="preserve"> and a great deal of key information</w:t>
+      </w:r>
+      <w:r>
+        <w:t xml:space="preserve"> only calculated in the new DST. The outputs</w:t>
+      </w:r>
+      <w:r>
+        <w:t xml:space="preserve"> can easily be put aside for comparison with other solutions or new parameters. </w:t>
+      </w:r>
+    </w:p>
+    <w:p>
+      <w:r>
+        <w:t>The DST has a detailed online reference guide which are equivalent to 32 A4 pages. The online documentation is carefully written to express the meaning of each parameter and output of the DST, it also explain</w:t>
+      </w:r>
+      <w:r>
+        <w:t>s the functionality of each module, help function and GUI which combined amount to 23 Matlab files.</w:t>
+      </w:r>
+    </w:p>
+    <w:p>
+      <w:r>
+        <w:t>The new DST is not only functional but manageable, and each iteration has been made with the project successors in mind, to ensure the vitality of this project with great impact potential, built on wonderful and constructive idealism.</w:t>
       </w:r>
     </w:p>
     <w:p>
@@ -4149,6 +4598,13 @@
       <w:r>
         <w:t>ensure the source code preparation for open source release</w:t>
       </w:r>
+    </w:p>
+    <w:p>
+      <w:r>
+        <w:t>Keep?</w:t>
+      </w:r>
+      <w:bookmarkStart w:id="3" w:name="_GoBack"/>
+      <w:bookmarkEnd w:id="3"/>
     </w:p>
     <w:p>
       <w:pPr>
@@ -4614,7 +5070,7 @@
       <w:pPr>
         <w:pStyle w:val="Caption"/>
       </w:pPr>
-      <w:bookmarkStart w:id="3" w:name="_Ref448824827"/>
+      <w:bookmarkStart w:id="4" w:name="_Ref448824827"/>
       <w:r>
         <w:lastRenderedPageBreak/>
         <w:t xml:space="preserve">Table </w:t>
@@ -4637,7 +5093,7 @@
       <w:r>
         <w:t>: Code Quality Metrics</w:t>
       </w:r>
-      <w:bookmarkEnd w:id="3"/>
+      <w:bookmarkEnd w:id="4"/>
       <w:r>
         <w:t xml:space="preserve"> </w:t>
       </w:r>
@@ -5435,7 +5891,7 @@
       <w:pPr>
         <w:pStyle w:val="Caption"/>
       </w:pPr>
-      <w:bookmarkStart w:id="4" w:name="_Ref448832265"/>
+      <w:bookmarkStart w:id="5" w:name="_Ref448832265"/>
       <w:r>
         <w:t xml:space="preserve">Table </w:t>
       </w:r>
@@ -5457,7 +5913,7 @@
       <w:r>
         <w:t>: the Complete List of Variable Name Changes in Rewritten DST</w:t>
       </w:r>
-      <w:bookmarkEnd w:id="4"/>
+      <w:bookmarkEnd w:id="5"/>
     </w:p>
     <w:tbl>
       <w:tblPr>
@@ -8039,8 +8495,8 @@
       </w:r>
     </w:p>
     <w:p/>
-    <w:bookmarkStart w:id="5" w:name="_MON_1522677650"/>
-    <w:bookmarkEnd w:id="5"/>
+    <w:bookmarkStart w:id="6" w:name="_MON_1522677650"/>
+    <w:bookmarkEnd w:id="6"/>
     <w:p>
       <w:pPr>
         <w:pStyle w:val="Caption"/>
@@ -8066,16 +8522,16 @@
             <v:path o:extrusionok="f" gradientshapeok="t" o:connecttype="rect"/>
             <o:lock v:ext="edit" aspectratio="t"/>
           </v:shapetype>
-          <v:shape id="_x0000_i1025" type="#_x0000_t75" style="width:469.4pt;height:396.45pt" o:ole="" o:borderbottomcolor="this">
-            <v:imagedata r:id="rId9" o:title=""/>
+          <v:shape id="_x0000_i1025" type="#_x0000_t75" style="width:469.65pt;height:396.85pt" o:ole="" o:borderbottomcolor="this">
+            <v:imagedata r:id="rId11" o:title=""/>
           </v:shape>
-          <o:OLEObject Type="Embed" ProgID="Word.Document.12" ShapeID="_x0000_i1025" DrawAspect="Content" ObjectID="_1526137669" r:id="rId10">
+          <o:OLEObject Type="Embed" ProgID="Word.Document.12" ShapeID="_x0000_i1025" DrawAspect="Content" ObjectID="_1526220393" r:id="rId12">
             <o:FieldCodes>\s</o:FieldCodes>
           </o:OLEObject>
         </w:object>
       </w:r>
-      <w:bookmarkStart w:id="6" w:name="_Ref449006621"/>
-      <w:bookmarkStart w:id="7" w:name="_Ref449006191"/>
+      <w:bookmarkStart w:id="7" w:name="_Ref449006621"/>
+      <w:bookmarkStart w:id="8" w:name="_Ref449006191"/>
     </w:p>
     <w:p>
       <w:pPr>
@@ -8117,11 +8573,11 @@
       <w:r>
         <w:fldChar w:fldCharType="end"/>
       </w:r>
-      <w:bookmarkEnd w:id="6"/>
+      <w:bookmarkEnd w:id="7"/>
       <w:r>
         <w:t xml:space="preserve"> The SimulationInputData constructor function</w:t>
       </w:r>
-      <w:bookmarkEnd w:id="7"/>
+      <w:bookmarkEnd w:id="8"/>
     </w:p>
     <w:p>
       <w:pPr>
@@ -8159,7 +8615,7 @@
                     </pic:cNvPicPr>
                   </pic:nvPicPr>
                   <pic:blipFill>
-                    <a:blip r:embed="rId11" cstate="print">
+                    <a:blip r:embed="rId13" cstate="print">
                       <a:extLst>
                         <a:ext uri="{28A0092B-C50C-407E-A947-70E740481C1C}">
                           <a14:useLocalDpi xmlns:a14="http://schemas.microsoft.com/office/drawing/2010/main" val="0"/>
@@ -8208,7 +8664,7 @@
           <w:docGrid w:linePitch="360"/>
         </w:sectPr>
       </w:pPr>
-      <w:bookmarkStart w:id="8" w:name="_Ref448943857"/>
+      <w:bookmarkStart w:id="9" w:name="_Ref448943857"/>
       <w:r>
         <w:t xml:space="preserve">Figure </w:t>
       </w:r>
@@ -8248,7 +8704,7 @@
       <w:r>
         <w:t>: Class and Module Diagram</w:t>
       </w:r>
-      <w:bookmarkEnd w:id="8"/>
+      <w:bookmarkEnd w:id="9"/>
       <w:r>
         <w:t xml:space="preserve"> </w:t>
       </w:r>
@@ -8267,11 +8723,11 @@
       <w:pPr>
         <w:pStyle w:val="Heading3"/>
       </w:pPr>
-      <w:bookmarkStart w:id="9" w:name="_Ref443042804"/>
+      <w:bookmarkStart w:id="10" w:name="_Ref443042804"/>
       <w:r>
         <w:t>Modularization and Encapsulation</w:t>
       </w:r>
-      <w:bookmarkEnd w:id="9"/>
+      <w:bookmarkEnd w:id="10"/>
     </w:p>
     <w:p>
       <w:r>
@@ -8523,18 +8979,18 @@
       </w:r>
     </w:p>
     <w:p/>
-    <w:bookmarkStart w:id="10" w:name="_MON_1522589467"/>
-    <w:bookmarkEnd w:id="10"/>
+    <w:bookmarkStart w:id="11" w:name="_MON_1522589467"/>
+    <w:bookmarkEnd w:id="11"/>
     <w:p>
       <w:pPr>
         <w:pStyle w:val="tableEntry"/>
       </w:pPr>
       <w:r>
         <w:object w:dxaOrig="9406" w:dyaOrig="6661" w14:anchorId="35C7C363">
-          <v:shape id="_x0000_i1026" type="#_x0000_t75" style="width:469.4pt;height:331.95pt" o:ole="" o:borderbottomcolor="this">
-            <v:imagedata r:id="rId12" o:title=""/>
+          <v:shape id="_x0000_i1026" type="#_x0000_t75" style="width:469.65pt;height:332.35pt" o:ole="" o:borderbottomcolor="this">
+            <v:imagedata r:id="rId14" o:title=""/>
           </v:shape>
-          <o:OLEObject Type="Embed" ProgID="Word.Document.12" ShapeID="_x0000_i1026" DrawAspect="Content" ObjectID="_1526137670" r:id="rId13">
+          <o:OLEObject Type="Embed" ProgID="Word.Document.12" ShapeID="_x0000_i1026" DrawAspect="Content" ObjectID="_1526220394" r:id="rId15">
             <o:FieldCodes>\s</o:FieldCodes>
           </o:OLEObject>
         </w:object>
@@ -8544,7 +9000,7 @@
       <w:pPr>
         <w:pStyle w:val="Caption"/>
       </w:pPr>
-      <w:bookmarkStart w:id="11" w:name="_Ref449006397"/>
+      <w:bookmarkStart w:id="12" w:name="_Ref449006397"/>
       <w:r>
         <w:t xml:space="preserve">Figure </w:t>
       </w:r>
@@ -8581,7 +9037,7 @@
       <w:r>
         <w:fldChar w:fldCharType="end"/>
       </w:r>
-      <w:bookmarkEnd w:id="11"/>
+      <w:bookmarkEnd w:id="12"/>
       <w:r>
         <w:t>Rewritten DST formatting example</w:t>
       </w:r>
@@ -10371,7 +10827,7 @@
       <w:pPr>
         <w:pStyle w:val="Caption"/>
       </w:pPr>
-      <w:bookmarkStart w:id="12" w:name="_Ref449027738"/>
+      <w:bookmarkStart w:id="13" w:name="_Ref449027738"/>
       <w:r>
         <w:t xml:space="preserve">Table </w:t>
       </w:r>
@@ -10393,7 +10849,7 @@
       <w:r>
         <w:t>: Results of comparisons in simulation pair 1</w:t>
       </w:r>
-      <w:bookmarkEnd w:id="12"/>
+      <w:bookmarkEnd w:id="13"/>
     </w:p>
     <w:tbl>
       <w:tblPr>
@@ -11447,7 +11903,7 @@
       <w:pPr>
         <w:pStyle w:val="Caption"/>
       </w:pPr>
-      <w:bookmarkStart w:id="13" w:name="_Ref449027747"/>
+      <w:bookmarkStart w:id="14" w:name="_Ref449027747"/>
       <w:r>
         <w:t xml:space="preserve">Table </w:t>
       </w:r>
@@ -11469,7 +11925,7 @@
       <w:r>
         <w:t>: Results of comparisons in simulation pair 2</w:t>
       </w:r>
-      <w:bookmarkEnd w:id="13"/>
+      <w:bookmarkEnd w:id="14"/>
     </w:p>
     <w:tbl>
       <w:tblPr>
@@ -12156,11 +12612,11 @@
       <w:pPr>
         <w:pStyle w:val="Heading4"/>
       </w:pPr>
-      <w:bookmarkStart w:id="14" w:name="_Ref449603763"/>
+      <w:bookmarkStart w:id="15" w:name="_Ref449603763"/>
       <w:r>
         <w:t>Computation Speed</w:t>
       </w:r>
-      <w:bookmarkEnd w:id="14"/>
+      <w:bookmarkEnd w:id="15"/>
     </w:p>
     <w:p>
       <w:r>
@@ -12318,7 +12774,7 @@
       <w:pPr>
         <w:pStyle w:val="Caption"/>
       </w:pPr>
-      <w:bookmarkStart w:id="15" w:name="_Ref444019073"/>
+      <w:bookmarkStart w:id="16" w:name="_Ref444019073"/>
       <w:r>
         <w:t xml:space="preserve">Table </w:t>
       </w:r>
@@ -12337,7 +12793,7 @@
       <w:r>
         <w:fldChar w:fldCharType="end"/>
       </w:r>
-      <w:bookmarkEnd w:id="15"/>
+      <w:bookmarkEnd w:id="16"/>
       <w:r>
         <w:t>:The Profiler Tool run on the previous DST. Only the 7 top functions are displayed</w:t>
       </w:r>
@@ -12402,8 +12858,8 @@
                   <w:pPr>
                     <w:pStyle w:val="tableHeader"/>
                   </w:pPr>
-                  <w:bookmarkStart w:id="16" w:name="selftimedef"/>
-                  <w:bookmarkEnd w:id="16"/>
+                  <w:bookmarkStart w:id="17" w:name="selftimedef"/>
+                  <w:bookmarkEnd w:id="17"/>
                   <w:r>
                     <w:t>Function Name</w:t>
                   </w:r>
@@ -12511,7 +12967,7 @@
                   <w:pPr>
                     <w:pStyle w:val="tableEntry"/>
                   </w:pPr>
-                  <w:hyperlink r:id="rId14" w:history="1">
+                  <w:hyperlink r:id="rId16" w:history="1">
                     <w:r>
                       <w:rPr>
                         <w:rStyle w:val="Hyperlink"/>
@@ -12615,7 +13071,7 @@
                                 </pic:cNvPicPr>
                               </pic:nvPicPr>
                               <pic:blipFill>
-                                <a:blip r:link="rId15">
+                                <a:blip r:link="rId17">
                                   <a:extLst>
                                     <a:ext uri="{28A0092B-C50C-407E-A947-70E740481C1C}">
                                       <a14:useLocalDpi xmlns:a14="http://schemas.microsoft.com/office/drawing/2010/main" val="0"/>
@@ -12668,7 +13124,7 @@
                                 </pic:cNvPicPr>
                               </pic:nvPicPr>
                               <pic:blipFill>
-                                <a:blip r:link="rId16">
+                                <a:blip r:link="rId18">
                                   <a:extLst>
                                     <a:ext uri="{28A0092B-C50C-407E-A947-70E740481C1C}">
                                       <a14:useLocalDpi xmlns:a14="http://schemas.microsoft.com/office/drawing/2010/main" val="0"/>
@@ -12720,7 +13176,7 @@
                   <w:pPr>
                     <w:pStyle w:val="tableEntry"/>
                   </w:pPr>
-                  <w:hyperlink r:id="rId17" w:history="1">
+                  <w:hyperlink r:id="rId19" w:history="1">
                     <w:r>
                       <w:rPr>
                         <w:rStyle w:val="Hyperlink"/>
@@ -12824,7 +13280,7 @@
                                 </pic:cNvPicPr>
                               </pic:nvPicPr>
                               <pic:blipFill>
-                                <a:blip r:link="rId15">
+                                <a:blip r:link="rId17">
                                   <a:extLst>
                                     <a:ext uri="{28A0092B-C50C-407E-A947-70E740481C1C}">
                                       <a14:useLocalDpi xmlns:a14="http://schemas.microsoft.com/office/drawing/2010/main" val="0"/>
@@ -12877,7 +13333,7 @@
                                 </pic:cNvPicPr>
                               </pic:nvPicPr>
                               <pic:blipFill>
-                                <a:blip r:link="rId16">
+                                <a:blip r:link="rId18">
                                   <a:extLst>
                                     <a:ext uri="{28A0092B-C50C-407E-A947-70E740481C1C}">
                                       <a14:useLocalDpi xmlns:a14="http://schemas.microsoft.com/office/drawing/2010/main" val="0"/>
@@ -12929,7 +13385,7 @@
                   <w:pPr>
                     <w:pStyle w:val="tableEntry"/>
                   </w:pPr>
-                  <w:hyperlink r:id="rId18" w:history="1">
+                  <w:hyperlink r:id="rId20" w:history="1">
                     <w:r>
                       <w:rPr>
                         <w:rStyle w:val="Hyperlink"/>
@@ -13033,7 +13489,7 @@
                                 </pic:cNvPicPr>
                               </pic:nvPicPr>
                               <pic:blipFill>
-                                <a:blip r:link="rId15">
+                                <a:blip r:link="rId17">
                                   <a:extLst>
                                     <a:ext uri="{28A0092B-C50C-407E-A947-70E740481C1C}">
                                       <a14:useLocalDpi xmlns:a14="http://schemas.microsoft.com/office/drawing/2010/main" val="0"/>
@@ -13086,7 +13542,7 @@
                                 </pic:cNvPicPr>
                               </pic:nvPicPr>
                               <pic:blipFill>
-                                <a:blip r:link="rId16">
+                                <a:blip r:link="rId18">
                                   <a:extLst>
                                     <a:ext uri="{28A0092B-C50C-407E-A947-70E740481C1C}">
                                       <a14:useLocalDpi xmlns:a14="http://schemas.microsoft.com/office/drawing/2010/main" val="0"/>
@@ -13138,7 +13594,7 @@
                   <w:pPr>
                     <w:pStyle w:val="tableEntry"/>
                   </w:pPr>
-                  <w:hyperlink r:id="rId19" w:history="1">
+                  <w:hyperlink r:id="rId21" w:history="1">
                     <w:r>
                       <w:rPr>
                         <w:rStyle w:val="Hyperlink"/>
@@ -13242,7 +13698,7 @@
                                 </pic:cNvPicPr>
                               </pic:nvPicPr>
                               <pic:blipFill>
-                                <a:blip r:link="rId15">
+                                <a:blip r:link="rId17">
                                   <a:extLst>
                                     <a:ext uri="{28A0092B-C50C-407E-A947-70E740481C1C}">
                                       <a14:useLocalDpi xmlns:a14="http://schemas.microsoft.com/office/drawing/2010/main" val="0"/>
@@ -13295,7 +13751,7 @@
                                 </pic:cNvPicPr>
                               </pic:nvPicPr>
                               <pic:blipFill>
-                                <a:blip r:link="rId16">
+                                <a:blip r:link="rId18">
                                   <a:extLst>
                                     <a:ext uri="{28A0092B-C50C-407E-A947-70E740481C1C}">
                                       <a14:useLocalDpi xmlns:a14="http://schemas.microsoft.com/office/drawing/2010/main" val="0"/>
@@ -13347,7 +13803,7 @@
                   <w:pPr>
                     <w:pStyle w:val="tableEntry"/>
                   </w:pPr>
-                  <w:hyperlink r:id="rId20" w:history="1">
+                  <w:hyperlink r:id="rId22" w:history="1">
                     <w:r>
                       <w:rPr>
                         <w:rStyle w:val="Hyperlink"/>
@@ -13451,7 +13907,7 @@
                                 </pic:cNvPicPr>
                               </pic:nvPicPr>
                               <pic:blipFill>
-                                <a:blip r:link="rId15">
+                                <a:blip r:link="rId17">
                                   <a:extLst>
                                     <a:ext uri="{28A0092B-C50C-407E-A947-70E740481C1C}">
                                       <a14:useLocalDpi xmlns:a14="http://schemas.microsoft.com/office/drawing/2010/main" val="0"/>
@@ -13504,7 +13960,7 @@
                                 </pic:cNvPicPr>
                               </pic:nvPicPr>
                               <pic:blipFill>
-                                <a:blip r:link="rId16">
+                                <a:blip r:link="rId18">
                                   <a:extLst>
                                     <a:ext uri="{28A0092B-C50C-407E-A947-70E740481C1C}">
                                       <a14:useLocalDpi xmlns:a14="http://schemas.microsoft.com/office/drawing/2010/main" val="0"/>
@@ -13556,7 +14012,7 @@
                   <w:pPr>
                     <w:pStyle w:val="tableEntry"/>
                   </w:pPr>
-                  <w:hyperlink r:id="rId21" w:history="1">
+                  <w:hyperlink r:id="rId23" w:history="1">
                     <w:r>
                       <w:rPr>
                         <w:rStyle w:val="Hyperlink"/>
@@ -13660,7 +14116,7 @@
                                 </pic:cNvPicPr>
                               </pic:nvPicPr>
                               <pic:blipFill>
-                                <a:blip r:link="rId15">
+                                <a:blip r:link="rId17">
                                   <a:extLst>
                                     <a:ext uri="{28A0092B-C50C-407E-A947-70E740481C1C}">
                                       <a14:useLocalDpi xmlns:a14="http://schemas.microsoft.com/office/drawing/2010/main" val="0"/>
@@ -13713,7 +14169,7 @@
                                 </pic:cNvPicPr>
                               </pic:nvPicPr>
                               <pic:blipFill>
-                                <a:blip r:link="rId16">
+                                <a:blip r:link="rId18">
                                   <a:extLst>
                                     <a:ext uri="{28A0092B-C50C-407E-A947-70E740481C1C}">
                                       <a14:useLocalDpi xmlns:a14="http://schemas.microsoft.com/office/drawing/2010/main" val="0"/>
@@ -13764,7 +14220,7 @@
                   <w:pPr>
                     <w:pStyle w:val="tableEntry"/>
                   </w:pPr>
-                  <w:hyperlink r:id="rId22" w:history="1">
+                  <w:hyperlink r:id="rId24" w:history="1">
                     <w:r>
                       <w:rPr>
                         <w:rStyle w:val="Hyperlink"/>
@@ -13864,7 +14320,7 @@
                                 </pic:cNvPicPr>
                               </pic:nvPicPr>
                               <pic:blipFill>
-                                <a:blip r:link="rId15">
+                                <a:blip r:link="rId17">
                                   <a:extLst>
                                     <a:ext uri="{28A0092B-C50C-407E-A947-70E740481C1C}">
                                       <a14:useLocalDpi xmlns:a14="http://schemas.microsoft.com/office/drawing/2010/main" val="0"/>
@@ -13917,7 +14373,7 @@
                                 </pic:cNvPicPr>
                               </pic:nvPicPr>
                               <pic:blipFill>
-                                <a:blip r:link="rId16">
+                                <a:blip r:link="rId18">
                                   <a:extLst>
                                     <a:ext uri="{28A0092B-C50C-407E-A947-70E740481C1C}">
                                       <a14:useLocalDpi xmlns:a14="http://schemas.microsoft.com/office/drawing/2010/main" val="0"/>
@@ -14088,7 +14544,7 @@
       <w:pPr>
         <w:pStyle w:val="Caption"/>
       </w:pPr>
-      <w:bookmarkStart w:id="17" w:name="_Ref444019075"/>
+      <w:bookmarkStart w:id="18" w:name="_Ref444019075"/>
       <w:r>
         <w:lastRenderedPageBreak/>
         <w:t xml:space="preserve">Table </w:t>
@@ -14108,7 +14564,7 @@
       <w:r>
         <w:fldChar w:fldCharType="end"/>
       </w:r>
-      <w:bookmarkEnd w:id="17"/>
+      <w:bookmarkEnd w:id="18"/>
       <w:r>
         <w:t>: The Profiler Tool Run on the rewritten DST. Only the 7 top functions are displayed</w:t>
       </w:r>
@@ -14280,7 +14736,7 @@
                   <w:pPr>
                     <w:pStyle w:val="tableEntry"/>
                   </w:pPr>
-                  <w:hyperlink r:id="rId23" w:history="1">
+                  <w:hyperlink r:id="rId25" w:history="1">
                     <w:r>
                       <w:rPr>
                         <w:rStyle w:val="Hyperlink"/>
@@ -14384,7 +14840,7 @@
                                 </pic:cNvPicPr>
                               </pic:nvPicPr>
                               <pic:blipFill>
-                                <a:blip r:link="rId15">
+                                <a:blip r:link="rId17">
                                   <a:extLst>
                                     <a:ext uri="{28A0092B-C50C-407E-A947-70E740481C1C}">
                                       <a14:useLocalDpi xmlns:a14="http://schemas.microsoft.com/office/drawing/2010/main" val="0"/>
@@ -14437,7 +14893,7 @@
                                 </pic:cNvPicPr>
                               </pic:nvPicPr>
                               <pic:blipFill>
-                                <a:blip r:link="rId16">
+                                <a:blip r:link="rId18">
                                   <a:extLst>
                                     <a:ext uri="{28A0092B-C50C-407E-A947-70E740481C1C}">
                                       <a14:useLocalDpi xmlns:a14="http://schemas.microsoft.com/office/drawing/2010/main" val="0"/>
@@ -14489,7 +14945,7 @@
                   <w:pPr>
                     <w:pStyle w:val="tableEntry"/>
                   </w:pPr>
-                  <w:hyperlink r:id="rId24" w:history="1">
+                  <w:hyperlink r:id="rId26" w:history="1">
                     <w:r>
                       <w:rPr>
                         <w:rStyle w:val="Hyperlink"/>
@@ -14593,7 +15049,7 @@
                                 </pic:cNvPicPr>
                               </pic:nvPicPr>
                               <pic:blipFill>
-                                <a:blip r:link="rId15">
+                                <a:blip r:link="rId17">
                                   <a:extLst>
                                     <a:ext uri="{28A0092B-C50C-407E-A947-70E740481C1C}">
                                       <a14:useLocalDpi xmlns:a14="http://schemas.microsoft.com/office/drawing/2010/main" val="0"/>
@@ -14646,7 +15102,7 @@
                                 </pic:cNvPicPr>
                               </pic:nvPicPr>
                               <pic:blipFill>
-                                <a:blip r:link="rId16">
+                                <a:blip r:link="rId18">
                                   <a:extLst>
                                     <a:ext uri="{28A0092B-C50C-407E-A947-70E740481C1C}">
                                       <a14:useLocalDpi xmlns:a14="http://schemas.microsoft.com/office/drawing/2010/main" val="0"/>
@@ -14698,7 +15154,7 @@
                   <w:pPr>
                     <w:pStyle w:val="tableEntry"/>
                   </w:pPr>
-                  <w:hyperlink r:id="rId25" w:history="1">
+                  <w:hyperlink r:id="rId27" w:history="1">
                     <w:r>
                       <w:rPr>
                         <w:rStyle w:val="Hyperlink"/>
@@ -14802,7 +15258,7 @@
                                 </pic:cNvPicPr>
                               </pic:nvPicPr>
                               <pic:blipFill>
-                                <a:blip r:link="rId15">
+                                <a:blip r:link="rId17">
                                   <a:extLst>
                                     <a:ext uri="{28A0092B-C50C-407E-A947-70E740481C1C}">
                                       <a14:useLocalDpi xmlns:a14="http://schemas.microsoft.com/office/drawing/2010/main" val="0"/>
@@ -14855,7 +15311,7 @@
                                 </pic:cNvPicPr>
                               </pic:nvPicPr>
                               <pic:blipFill>
-                                <a:blip r:link="rId16">
+                                <a:blip r:link="rId18">
                                   <a:extLst>
                                     <a:ext uri="{28A0092B-C50C-407E-A947-70E740481C1C}">
                                       <a14:useLocalDpi xmlns:a14="http://schemas.microsoft.com/office/drawing/2010/main" val="0"/>
@@ -14907,7 +15363,7 @@
                   <w:pPr>
                     <w:pStyle w:val="tableEntry"/>
                   </w:pPr>
-                  <w:hyperlink r:id="rId26" w:history="1">
+                  <w:hyperlink r:id="rId28" w:history="1">
                     <w:r>
                       <w:rPr>
                         <w:rStyle w:val="Hyperlink"/>
@@ -15011,7 +15467,7 @@
                                 </pic:cNvPicPr>
                               </pic:nvPicPr>
                               <pic:blipFill>
-                                <a:blip r:link="rId15">
+                                <a:blip r:link="rId17">
                                   <a:extLst>
                                     <a:ext uri="{28A0092B-C50C-407E-A947-70E740481C1C}">
                                       <a14:useLocalDpi xmlns:a14="http://schemas.microsoft.com/office/drawing/2010/main" val="0"/>
@@ -15064,7 +15520,7 @@
                                 </pic:cNvPicPr>
                               </pic:nvPicPr>
                               <pic:blipFill>
-                                <a:blip r:link="rId16">
+                                <a:blip r:link="rId18">
                                   <a:extLst>
                                     <a:ext uri="{28A0092B-C50C-407E-A947-70E740481C1C}">
                                       <a14:useLocalDpi xmlns:a14="http://schemas.microsoft.com/office/drawing/2010/main" val="0"/>
@@ -15116,7 +15572,7 @@
                   <w:pPr>
                     <w:pStyle w:val="tableEntry"/>
                   </w:pPr>
-                  <w:hyperlink r:id="rId27" w:history="1">
+                  <w:hyperlink r:id="rId29" w:history="1">
                     <w:r>
                       <w:rPr>
                         <w:rStyle w:val="Hyperlink"/>
@@ -15220,7 +15676,7 @@
                                 </pic:cNvPicPr>
                               </pic:nvPicPr>
                               <pic:blipFill>
-                                <a:blip r:link="rId15">
+                                <a:blip r:link="rId17">
                                   <a:extLst>
                                     <a:ext uri="{28A0092B-C50C-407E-A947-70E740481C1C}">
                                       <a14:useLocalDpi xmlns:a14="http://schemas.microsoft.com/office/drawing/2010/main" val="0"/>
@@ -15273,7 +15729,7 @@
                                 </pic:cNvPicPr>
                               </pic:nvPicPr>
                               <pic:blipFill>
-                                <a:blip r:link="rId16">
+                                <a:blip r:link="rId18">
                                   <a:extLst>
                                     <a:ext uri="{28A0092B-C50C-407E-A947-70E740481C1C}">
                                       <a14:useLocalDpi xmlns:a14="http://schemas.microsoft.com/office/drawing/2010/main" val="0"/>
@@ -15325,7 +15781,7 @@
                   <w:pPr>
                     <w:pStyle w:val="tableEntry"/>
                   </w:pPr>
-                  <w:hyperlink r:id="rId28" w:history="1">
+                  <w:hyperlink r:id="rId30" w:history="1">
                     <w:r>
                       <w:rPr>
                         <w:rStyle w:val="Hyperlink"/>
@@ -15429,7 +15885,7 @@
                                 </pic:cNvPicPr>
                               </pic:nvPicPr>
                               <pic:blipFill>
-                                <a:blip r:link="rId15">
+                                <a:blip r:link="rId17">
                                   <a:extLst>
                                     <a:ext uri="{28A0092B-C50C-407E-A947-70E740481C1C}">
                                       <a14:useLocalDpi xmlns:a14="http://schemas.microsoft.com/office/drawing/2010/main" val="0"/>
@@ -15482,7 +15938,7 @@
                                 </pic:cNvPicPr>
                               </pic:nvPicPr>
                               <pic:blipFill>
-                                <a:blip r:link="rId16">
+                                <a:blip r:link="rId18">
                                   <a:extLst>
                                     <a:ext uri="{28A0092B-C50C-407E-A947-70E740481C1C}">
                                       <a14:useLocalDpi xmlns:a14="http://schemas.microsoft.com/office/drawing/2010/main" val="0"/>
@@ -15533,7 +15989,7 @@
                   <w:pPr>
                     <w:pStyle w:val="tableEntry"/>
                   </w:pPr>
-                  <w:hyperlink r:id="rId29" w:history="1">
+                  <w:hyperlink r:id="rId31" w:history="1">
                     <w:r>
                       <w:rPr>
                         <w:rStyle w:val="Hyperlink"/>
@@ -15633,7 +16089,7 @@
                                 </pic:cNvPicPr>
                               </pic:nvPicPr>
                               <pic:blipFill>
-                                <a:blip r:link="rId15">
+                                <a:blip r:link="rId17">
                                   <a:extLst>
                                     <a:ext uri="{28A0092B-C50C-407E-A947-70E740481C1C}">
                                       <a14:useLocalDpi xmlns:a14="http://schemas.microsoft.com/office/drawing/2010/main" val="0"/>
@@ -15686,7 +16142,7 @@
                                 </pic:cNvPicPr>
                               </pic:nvPicPr>
                               <pic:blipFill>
-                                <a:blip r:link="rId16">
+                                <a:blip r:link="rId18">
                                   <a:extLst>
                                     <a:ext uri="{28A0092B-C50C-407E-A947-70E740481C1C}">
                                       <a14:useLocalDpi xmlns:a14="http://schemas.microsoft.com/office/drawing/2010/main" val="0"/>
@@ -15968,12 +16424,12 @@
       <w:pPr>
         <w:pStyle w:val="Heading2"/>
       </w:pPr>
-      <w:bookmarkStart w:id="18" w:name="_Ref449109167"/>
+      <w:bookmarkStart w:id="19" w:name="_Ref449109167"/>
       <w:r>
         <w:lastRenderedPageBreak/>
         <w:t>Biomass System</w:t>
       </w:r>
-      <w:bookmarkEnd w:id="18"/>
+      <w:bookmarkEnd w:id="19"/>
     </w:p>
     <w:p>
       <w:r>
@@ -16032,16 +16488,16 @@
       <w:r>
         <w:t xml:space="preserve">The behavior is not one particular system, it is supposed to be any system choice for generating power with </w:t>
       </w:r>
-      <w:commentRangeStart w:id="19"/>
+      <w:commentRangeStart w:id="20"/>
       <w:r>
         <w:t>biomass</w:t>
       </w:r>
-      <w:commentRangeEnd w:id="19"/>
+      <w:commentRangeEnd w:id="20"/>
       <w:r>
         <w:rPr>
           <w:rStyle w:val="CommentReference"/>
         </w:rPr>
-        <w:commentReference w:id="19"/>
+        <w:commentReference w:id="20"/>
       </w:r>
       <w:r>
         <w:t xml:space="preserve">. </w:t>
@@ -16393,18 +16849,18 @@
         <w:pStyle w:val="tableEntry"/>
       </w:pPr>
     </w:p>
-    <w:bookmarkStart w:id="20" w:name="_MON_1523109391"/>
-    <w:bookmarkEnd w:id="20"/>
+    <w:bookmarkStart w:id="21" w:name="_MON_1523109391"/>
+    <w:bookmarkEnd w:id="21"/>
     <w:p>
       <w:pPr>
         <w:pStyle w:val="tableEntry"/>
       </w:pPr>
       <w:r>
         <w:object w:dxaOrig="9406" w:dyaOrig="5342" w14:anchorId="17E4B283">
-          <v:shape id="_x0000_i1027" type="#_x0000_t75" style="width:469.4pt;height:266.5pt" o:ole="" o:borderbottomcolor="this">
+          <v:shape id="_x0000_i1027" type="#_x0000_t75" style="width:469.65pt;height:266.25pt" o:ole="" o:borderbottomcolor="this">
             <v:imagedata r:id="rId32" o:title=""/>
           </v:shape>
-          <o:OLEObject Type="Embed" ProgID="Word.Document.12" ShapeID="_x0000_i1027" DrawAspect="Content" ObjectID="_1526137671" r:id="rId33">
+          <o:OLEObject Type="Embed" ProgID="Word.Document.12" ShapeID="_x0000_i1027" DrawAspect="Content" ObjectID="_1526220395" r:id="rId33">
             <o:FieldCodes>\s</o:FieldCodes>
           </o:OLEObject>
         </w:object>
@@ -16414,7 +16870,7 @@
       <w:pPr>
         <w:pStyle w:val="Caption"/>
       </w:pPr>
-      <w:bookmarkStart w:id="21" w:name="_Ref449368572"/>
+      <w:bookmarkStart w:id="22" w:name="_Ref449368572"/>
       <w:r>
         <w:t xml:space="preserve">Figure </w:t>
       </w:r>
@@ -16454,21 +16910,21 @@
       <w:r>
         <w:t xml:space="preserve"> The calculation of the pvPowerAbsorbed vector</w:t>
       </w:r>
-      <w:bookmarkEnd w:id="21"/>
+      <w:bookmarkEnd w:id="22"/>
     </w:p>
     <w:p/>
-    <w:bookmarkStart w:id="22" w:name="_MON_1523112316"/>
-    <w:bookmarkEnd w:id="22"/>
+    <w:bookmarkStart w:id="23" w:name="_MON_1523112316"/>
+    <w:bookmarkEnd w:id="23"/>
     <w:p>
       <w:pPr>
         <w:pStyle w:val="tableEntry"/>
       </w:pPr>
       <w:r>
         <w:object w:dxaOrig="9061" w:dyaOrig="3398" w14:anchorId="2D6A98B6">
-          <v:shape id="_x0000_i1028" type="#_x0000_t75" style="width:453.5pt;height:170.2pt" o:ole="" o:bordertopcolor="this" o:borderleftcolor="this" o:borderbottomcolor="this" o:borderrightcolor="this">
+          <v:shape id="_x0000_i1028" type="#_x0000_t75" style="width:453.75pt;height:169.95pt" o:ole="" o:bordertopcolor="this" o:borderleftcolor="this" o:borderbottomcolor="this" o:borderrightcolor="this">
             <v:imagedata r:id="rId34" o:title=""/>
           </v:shape>
-          <o:OLEObject Type="Embed" ProgID="Word.Document.12" ShapeID="_x0000_i1028" DrawAspect="Content" ObjectID="_1526137672" r:id="rId35">
+          <o:OLEObject Type="Embed" ProgID="Word.Document.12" ShapeID="_x0000_i1028" DrawAspect="Content" ObjectID="_1526220396" r:id="rId35">
             <o:FieldCodes>\s</o:FieldCodes>
           </o:OLEObject>
         </w:object>
@@ -16478,7 +16934,7 @@
       <w:pPr>
         <w:pStyle w:val="Caption"/>
       </w:pPr>
-      <w:bookmarkStart w:id="23" w:name="_Ref449370793"/>
+      <w:bookmarkStart w:id="24" w:name="_Ref449370793"/>
       <w:r>
         <w:t xml:space="preserve">Figure </w:t>
       </w:r>
@@ -16527,7 +16983,7 @@
       <w:r>
         <w:t xml:space="preserve"> values</w:t>
       </w:r>
-      <w:bookmarkEnd w:id="23"/>
+      <w:bookmarkEnd w:id="24"/>
     </w:p>
     <w:p/>
     <w:p>
@@ -16809,14 +17265,14 @@
       <w:pPr>
         <w:pStyle w:val="Heading3"/>
       </w:pPr>
-      <w:bookmarkStart w:id="24" w:name="_Ref449370937"/>
+      <w:bookmarkStart w:id="25" w:name="_Ref449370937"/>
       <w:r>
         <w:t>The Biomass-System State M</w:t>
       </w:r>
       <w:r>
         <w:t>achine</w:t>
       </w:r>
-      <w:bookmarkEnd w:id="24"/>
+      <w:bookmarkEnd w:id="25"/>
     </w:p>
     <w:p>
       <w:r>
@@ -16984,8 +17440,8 @@
       <w:pPr>
         <w:pStyle w:val="Caption"/>
       </w:pPr>
-      <w:bookmarkStart w:id="25" w:name="_Ref449530215"/>
-      <w:bookmarkStart w:id="26" w:name="_Ref449530196"/>
+      <w:bookmarkStart w:id="26" w:name="_Ref449530215"/>
+      <w:bookmarkStart w:id="27" w:name="_Ref449530196"/>
       <w:r>
         <w:t xml:space="preserve">Figure </w:t>
       </w:r>
@@ -17022,11 +17478,11 @@
       <w:r>
         <w:fldChar w:fldCharType="end"/>
       </w:r>
-      <w:bookmarkEnd w:id="25"/>
+      <w:bookmarkEnd w:id="26"/>
       <w:r>
         <w:t xml:space="preserve"> Biomass System State-Machine Transition Diagram</w:t>
       </w:r>
-      <w:bookmarkEnd w:id="26"/>
+      <w:bookmarkEnd w:id="27"/>
     </w:p>
     <w:p>
       <w:pPr>
@@ -17269,16 +17725,16 @@
       <w:r>
         <w:t xml:space="preserve"> variable. The biomass contribution is not subject to inverter loss, as mechanical generators output </w:t>
       </w:r>
-      <w:commentRangeStart w:id="27"/>
+      <w:commentRangeStart w:id="28"/>
       <w:r>
         <w:t>AC power</w:t>
       </w:r>
-      <w:commentRangeEnd w:id="27"/>
+      <w:commentRangeEnd w:id="28"/>
       <w:r>
         <w:rPr>
           <w:rStyle w:val="CommentReference"/>
         </w:rPr>
-        <w:commentReference w:id="27"/>
+        <w:commentReference w:id="28"/>
       </w:r>
       <w:r>
         <w:t>.</w:t>
@@ -17668,7 +18124,7 @@
       <w:pPr>
         <w:pStyle w:val="Heading4"/>
       </w:pPr>
-      <w:bookmarkStart w:id="28" w:name="_Ref449602869"/>
+      <w:bookmarkStart w:id="29" w:name="_Ref449602869"/>
       <w:r>
         <w:lastRenderedPageBreak/>
         <w:t>Biomass System Test Results</w:t>
@@ -17683,15 +18139,15 @@
       <w:pPr>
         <w:pStyle w:val="Heading4"/>
       </w:pPr>
-      <w:bookmarkStart w:id="29" w:name="_Ref450667449"/>
+      <w:bookmarkStart w:id="30" w:name="_Ref450667449"/>
       <w:r>
         <w:t xml:space="preserve">Biomass System </w:t>
       </w:r>
       <w:r>
         <w:t>Source-Code</w:t>
       </w:r>
-      <w:bookmarkEnd w:id="28"/>
       <w:bookmarkEnd w:id="29"/>
+      <w:bookmarkEnd w:id="30"/>
     </w:p>
     <w:p>
       <w:pPr>
@@ -24048,18 +24504,18 @@
         <w:t>.</w:t>
       </w:r>
     </w:p>
-    <w:bookmarkStart w:id="30" w:name="_MON_1523884725"/>
-    <w:bookmarkEnd w:id="30"/>
+    <w:bookmarkStart w:id="31" w:name="_MON_1523884725"/>
+    <w:bookmarkEnd w:id="31"/>
     <w:p>
       <w:pPr>
         <w:pStyle w:val="tableEntry"/>
       </w:pPr>
       <w:r>
         <w:object w:dxaOrig="9406" w:dyaOrig="6344" w14:anchorId="511B8BC9">
-          <v:shape id="_x0000_i1029" type="#_x0000_t75" style="width:469.4pt;height:317pt" o:ole="" o:borderbottomcolor="this">
+          <v:shape id="_x0000_i1029" type="#_x0000_t75" style="width:469.65pt;height:316.45pt" o:ole="" o:borderbottomcolor="this">
             <v:imagedata r:id="rId38" o:title=""/>
           </v:shape>
-          <o:OLEObject Type="Embed" ProgID="Word.Document.12" ShapeID="_x0000_i1029" DrawAspect="Content" ObjectID="_1526137673" r:id="rId39">
+          <o:OLEObject Type="Embed" ProgID="Word.Document.12" ShapeID="_x0000_i1029" DrawAspect="Content" ObjectID="_1526220397" r:id="rId39">
             <o:FieldCodes>\s</o:FieldCodes>
           </o:OLEObject>
         </w:object>
@@ -24069,7 +24525,7 @@
       <w:pPr>
         <w:pStyle w:val="Caption"/>
       </w:pPr>
-      <w:bookmarkStart w:id="31" w:name="_Ref450144646"/>
+      <w:bookmarkStart w:id="32" w:name="_Ref450144646"/>
       <w:r>
         <w:t xml:space="preserve">Figure </w:t>
       </w:r>
@@ -24106,7 +24562,7 @@
       <w:r>
         <w:fldChar w:fldCharType="end"/>
       </w:r>
-      <w:bookmarkEnd w:id="31"/>
+      <w:bookmarkEnd w:id="32"/>
       <w:r>
         <w:t xml:space="preserve"> Additions to the Economic Analysis module</w:t>
       </w:r>
@@ -24227,18 +24683,18 @@
       </w:r>
     </w:p>
     <w:p/>
-    <w:bookmarkStart w:id="32" w:name="_MON_1522847942"/>
-    <w:bookmarkEnd w:id="32"/>
+    <w:bookmarkStart w:id="33" w:name="_MON_1522847942"/>
+    <w:bookmarkEnd w:id="33"/>
     <w:p>
       <w:pPr>
         <w:pStyle w:val="tableEntry"/>
       </w:pPr>
       <w:r>
         <w:object w:dxaOrig="9406" w:dyaOrig="1812" w14:anchorId="66C583CD">
-          <v:shape id="_x0000_i1030" type="#_x0000_t75" style="width:469.4pt;height:89.75pt" o:ole="" o:borderbottomcolor="this">
+          <v:shape id="_x0000_i1030" type="#_x0000_t75" style="width:469.65pt;height:89.6pt" o:ole="" o:borderbottomcolor="this">
             <v:imagedata r:id="rId40" o:title=""/>
           </v:shape>
-          <o:OLEObject Type="Embed" ProgID="Word.Document.12" ShapeID="_x0000_i1030" DrawAspect="Content" ObjectID="_1526137674" r:id="rId41">
+          <o:OLEObject Type="Embed" ProgID="Word.Document.12" ShapeID="_x0000_i1030" DrawAspect="Content" ObjectID="_1526220398" r:id="rId41">
             <o:FieldCodes>\s</o:FieldCodes>
           </o:OLEObject>
         </w:object>
@@ -24248,7 +24704,7 @@
       <w:pPr>
         <w:pStyle w:val="Caption"/>
       </w:pPr>
-      <w:bookmarkStart w:id="33" w:name="_Ref449106541"/>
+      <w:bookmarkStart w:id="34" w:name="_Ref449106541"/>
       <w:r>
         <w:t xml:space="preserve">Figure </w:t>
       </w:r>
@@ -24285,7 +24741,7 @@
       <w:r>
         <w:fldChar w:fldCharType="end"/>
       </w:r>
-      <w:bookmarkEnd w:id="33"/>
+      <w:bookmarkEnd w:id="34"/>
       <w:r>
         <w:t xml:space="preserve"> The uicontrol initiation for the 'Run Optimal Solutions' button</w:t>
       </w:r>
@@ -24295,18 +24751,18 @@
         <w:pStyle w:val="tableEntry"/>
       </w:pPr>
     </w:p>
-    <w:bookmarkStart w:id="34" w:name="_MON_1522848114"/>
-    <w:bookmarkEnd w:id="34"/>
+    <w:bookmarkStart w:id="35" w:name="_MON_1522848114"/>
+    <w:bookmarkEnd w:id="35"/>
     <w:p>
       <w:pPr>
         <w:pStyle w:val="tableEntry"/>
       </w:pPr>
       <w:r>
         <w:object w:dxaOrig="9406" w:dyaOrig="1722" w14:anchorId="391D9C8D">
-          <v:shape id="_x0000_i1031" type="#_x0000_t75" style="width:469.4pt;height:86.05pt" o:ole="" o:borderbottomcolor="this">
+          <v:shape id="_x0000_i1031" type="#_x0000_t75" style="width:469.65pt;height:86.25pt" o:ole="" o:borderbottomcolor="this">
             <v:imagedata r:id="rId42" o:title=""/>
           </v:shape>
-          <o:OLEObject Type="Embed" ProgID="Word.Document.12" ShapeID="_x0000_i1031" DrawAspect="Content" ObjectID="_1526137675" r:id="rId43">
+          <o:OLEObject Type="Embed" ProgID="Word.Document.12" ShapeID="_x0000_i1031" DrawAspect="Content" ObjectID="_1526220399" r:id="rId43">
             <o:FieldCodes>\s</o:FieldCodes>
           </o:OLEObject>
         </w:object>
@@ -24316,7 +24772,7 @@
       <w:pPr>
         <w:pStyle w:val="Caption"/>
       </w:pPr>
-      <w:bookmarkStart w:id="35" w:name="_Ref449106549"/>
+      <w:bookmarkStart w:id="36" w:name="_Ref449106549"/>
       <w:r>
         <w:t xml:space="preserve">Figure </w:t>
       </w:r>
@@ -24353,7 +24809,7 @@
       <w:r>
         <w:fldChar w:fldCharType="end"/>
       </w:r>
-      <w:bookmarkEnd w:id="35"/>
+      <w:bookmarkEnd w:id="36"/>
       <w:r>
         <w:t xml:space="preserve"> The call</w:t>
       </w:r>
@@ -24927,11 +25383,11 @@
       <w:pPr>
         <w:pStyle w:val="Heading3"/>
       </w:pPr>
-      <w:bookmarkStart w:id="36" w:name="_Ref449112691"/>
+      <w:bookmarkStart w:id="37" w:name="_Ref449112691"/>
       <w:r>
         <w:t>solution_explorer.m</w:t>
       </w:r>
-      <w:bookmarkEnd w:id="36"/>
+      <w:bookmarkEnd w:id="37"/>
     </w:p>
     <w:p>
       <w:r>
@@ -25201,7 +25657,7 @@
             <w:pPr>
               <w:pStyle w:val="Caption"/>
             </w:pPr>
-            <w:bookmarkStart w:id="37" w:name="_Ref449622754"/>
+            <w:bookmarkStart w:id="38" w:name="_Ref449622754"/>
             <w:r>
               <w:t xml:space="preserve">Figure </w:t>
             </w:r>
@@ -25241,7 +25697,7 @@
             <w:r>
               <w:t xml:space="preserve"> A floating Worst-Case Ouput Window</w:t>
             </w:r>
-            <w:bookmarkEnd w:id="37"/>
+            <w:bookmarkEnd w:id="38"/>
           </w:p>
         </w:tc>
       </w:tr>
@@ -25343,7 +25799,7 @@
             <w:pPr>
               <w:pStyle w:val="Caption"/>
             </w:pPr>
-            <w:bookmarkStart w:id="38" w:name="_Ref449191195"/>
+            <w:bookmarkStart w:id="39" w:name="_Ref449191195"/>
             <w:r>
               <w:t xml:space="preserve">Figure </w:t>
             </w:r>
@@ -25380,7 +25836,7 @@
             <w:r>
               <w:fldChar w:fldCharType="end"/>
             </w:r>
-            <w:bookmarkEnd w:id="38"/>
+            <w:bookmarkEnd w:id="39"/>
             <w:r>
               <w:t xml:space="preserve"> The Solution Explorer</w:t>
             </w:r>
@@ -25610,7 +26066,7 @@
       <w:pPr>
         <w:pStyle w:val="Heading4"/>
       </w:pPr>
-      <w:bookmarkStart w:id="39" w:name="_Ref449108550"/>
+      <w:bookmarkStart w:id="40" w:name="_Ref449108550"/>
       <w:r>
         <w:lastRenderedPageBreak/>
         <w:t>Simulations O</w:t>
@@ -25618,7 +26074,7 @@
       <w:r>
         <w:t>verview</w:t>
       </w:r>
-      <w:bookmarkEnd w:id="39"/>
+      <w:bookmarkEnd w:id="40"/>
     </w:p>
     <w:p>
       <w:r>
@@ -25830,8 +26286,8 @@
             <w:pPr>
               <w:pStyle w:val="Caption"/>
             </w:pPr>
-            <w:bookmarkStart w:id="40" w:name="_Ref450049031"/>
-            <w:bookmarkStart w:id="41" w:name="_Ref450049013"/>
+            <w:bookmarkStart w:id="41" w:name="_Ref450049031"/>
+            <w:bookmarkStart w:id="42" w:name="_Ref450049013"/>
             <w:r>
               <w:t xml:space="preserve">Figure </w:t>
             </w:r>
@@ -25868,7 +26324,7 @@
             <w:r>
               <w:fldChar w:fldCharType="end"/>
             </w:r>
-            <w:bookmarkEnd w:id="40"/>
+            <w:bookmarkEnd w:id="41"/>
             <w:r>
               <w:t xml:space="preserve"> The simulation </w:t>
             </w:r>
@@ -25878,7 +26334,7 @@
             <w:r>
               <w:t>lot</w:t>
             </w:r>
-            <w:bookmarkEnd w:id="41"/>
+            <w:bookmarkEnd w:id="42"/>
             <w:r>
               <w:t xml:space="preserve"> </w:t>
             </w:r>
@@ -25895,18 +26351,18 @@
         </w:tc>
       </w:tr>
     </w:tbl>
-    <w:bookmarkStart w:id="42" w:name="_MON_1523886746"/>
-    <w:bookmarkEnd w:id="42"/>
+    <w:bookmarkStart w:id="43" w:name="_MON_1523886746"/>
+    <w:bookmarkEnd w:id="43"/>
     <w:p>
       <w:pPr>
         <w:pStyle w:val="tableEntry"/>
       </w:pPr>
       <w:r>
         <w:object w:dxaOrig="9061" w:dyaOrig="11959" w14:anchorId="27BF3E20">
-          <v:shape id="_x0000_i1032" type="#_x0000_t75" style="width:470.35pt;height:597.5pt" o:ole="" o:borderbottomcolor="this">
+          <v:shape id="_x0000_i1032" type="#_x0000_t75" style="width:470.5pt;height:597.75pt" o:ole="" o:borderbottomcolor="this">
             <v:imagedata r:id="rId49" o:title=""/>
           </v:shape>
-          <o:OLEObject Type="Embed" ProgID="Word.Document.12" ShapeID="_x0000_i1032" DrawAspect="Content" ObjectID="_1526137676" r:id="rId50">
+          <o:OLEObject Type="Embed" ProgID="Word.Document.12" ShapeID="_x0000_i1032" DrawAspect="Content" ObjectID="_1526220400" r:id="rId50">
             <o:FieldCodes>\s</o:FieldCodes>
           </o:OLEObject>
         </w:object>
@@ -26176,8 +26632,8 @@
             <w:pPr>
               <w:pStyle w:val="Caption"/>
             </w:pPr>
-            <w:bookmarkStart w:id="43" w:name="_Ref443929573"/>
-            <w:bookmarkStart w:id="44" w:name="_Ref443988013"/>
+            <w:bookmarkStart w:id="44" w:name="_Ref443929573"/>
+            <w:bookmarkStart w:id="45" w:name="_Ref443988013"/>
             <w:r>
               <w:t xml:space="preserve">Figure </w:t>
             </w:r>
@@ -26214,7 +26670,7 @@
             <w:r>
               <w:fldChar w:fldCharType="end"/>
             </w:r>
-            <w:bookmarkEnd w:id="43"/>
+            <w:bookmarkEnd w:id="44"/>
             <w:r>
               <w:t xml:space="preserve">: A Full Year of </w:t>
             </w:r>
@@ -26227,7 +26683,7 @@
             <w:r>
               <w:t>lot</w:t>
             </w:r>
-            <w:bookmarkEnd w:id="44"/>
+            <w:bookmarkEnd w:id="45"/>
           </w:p>
         </w:tc>
       </w:tr>
@@ -26326,7 +26782,7 @@
             <w:pPr>
               <w:pStyle w:val="Caption"/>
             </w:pPr>
-            <w:bookmarkStart w:id="45" w:name="_Ref443988042"/>
+            <w:bookmarkStart w:id="46" w:name="_Ref443988042"/>
             <w:r>
               <w:t xml:space="preserve">Figure </w:t>
             </w:r>
@@ -26363,7 +26819,7 @@
             <w:r>
               <w:fldChar w:fldCharType="end"/>
             </w:r>
-            <w:bookmarkEnd w:id="45"/>
+            <w:bookmarkEnd w:id="46"/>
             <w:r>
               <w:t xml:space="preserve">: 10 Days Range </w:t>
             </w:r>
@@ -26551,8 +27007,8 @@
             <w:pPr>
               <w:pStyle w:val="Caption"/>
             </w:pPr>
-            <w:bookmarkStart w:id="46" w:name="_Ref450125127"/>
-            <w:bookmarkStart w:id="47" w:name="_Ref450125933"/>
+            <w:bookmarkStart w:id="47" w:name="_Ref450125127"/>
+            <w:bookmarkStart w:id="48" w:name="_Ref450125933"/>
             <w:r>
               <w:t xml:space="preserve">Figure </w:t>
             </w:r>
@@ -26589,11 +27045,11 @@
             <w:r>
               <w:fldChar w:fldCharType="end"/>
             </w:r>
-            <w:bookmarkEnd w:id="46"/>
+            <w:bookmarkEnd w:id="47"/>
             <w:r>
               <w:t xml:space="preserve"> An Average-Day State Of Charge Plot</w:t>
             </w:r>
-            <w:bookmarkEnd w:id="47"/>
+            <w:bookmarkEnd w:id="48"/>
           </w:p>
         </w:tc>
       </w:tr>
@@ -26833,7 +27289,7 @@
       <w:pPr>
         <w:pStyle w:val="Caption"/>
       </w:pPr>
-      <w:bookmarkStart w:id="48" w:name="_Ref443928581"/>
+      <w:bookmarkStart w:id="49" w:name="_Ref443928581"/>
       <w:r>
         <w:t xml:space="preserve">Figure </w:t>
       </w:r>
@@ -26870,7 +27326,7 @@
       <w:r>
         <w:fldChar w:fldCharType="end"/>
       </w:r>
-      <w:bookmarkEnd w:id="48"/>
+      <w:bookmarkEnd w:id="49"/>
       <w:r>
         <w:t xml:space="preserve">: </w:t>
       </w:r>
@@ -27163,8 +27619,8 @@
             <w:tcW w:w="9127" w:type="dxa"/>
             <w:vAlign w:val="center"/>
           </w:tcPr>
-          <w:bookmarkStart w:id="49" w:name="_MON_1517733700"/>
-          <w:bookmarkEnd w:id="49"/>
+          <w:bookmarkStart w:id="50" w:name="_MON_1517733700"/>
+          <w:bookmarkEnd w:id="50"/>
           <w:p>
             <w:pPr>
               <w:keepNext/>
@@ -27172,10 +27628,10 @@
             </w:pPr>
             <w:r>
               <w:object w:dxaOrig="9061" w:dyaOrig="2945" w14:anchorId="76A6D251">
-                <v:shape id="_x0000_i1033" type="#_x0000_t75" style="width:454.45pt;height:147.75pt" o:ole="">
+                <v:shape id="_x0000_i1033" type="#_x0000_t75" style="width:454.6pt;height:147.35pt" o:ole="">
                   <v:imagedata r:id="rId56" o:title=""/>
                 </v:shape>
-                <o:OLEObject Type="Embed" ProgID="Word.Document.12" ShapeID="_x0000_i1033" DrawAspect="Content" ObjectID="_1526137677" r:id="rId57">
+                <o:OLEObject Type="Embed" ProgID="Word.Document.12" ShapeID="_x0000_i1033" DrawAspect="Content" ObjectID="_1526220401" r:id="rId57">
                   <o:FieldCodes>\s</o:FieldCodes>
                 </o:OLEObject>
               </w:object>
@@ -27188,8 +27644,8 @@
       <w:pPr>
         <w:pStyle w:val="Caption"/>
       </w:pPr>
-      <w:bookmarkStart w:id="50" w:name="_Ref443993993"/>
-      <w:bookmarkStart w:id="51" w:name="_Ref450129112"/>
+      <w:bookmarkStart w:id="51" w:name="_Ref443993993"/>
+      <w:bookmarkStart w:id="52" w:name="_Ref450129112"/>
       <w:r>
         <w:t xml:space="preserve">Figure </w:t>
       </w:r>
@@ -27226,14 +27682,14 @@
       <w:r>
         <w:fldChar w:fldCharType="end"/>
       </w:r>
-      <w:bookmarkEnd w:id="50"/>
+      <w:bookmarkEnd w:id="51"/>
       <w:r>
         <w:t xml:space="preserve">: </w:t>
       </w:r>
       <w:r>
         <w:t>The code for plotting of the Power Balance in logplot.m</w:t>
       </w:r>
-      <w:bookmarkEnd w:id="51"/>
+      <w:bookmarkEnd w:id="52"/>
     </w:p>
     <w:p>
       <w:pPr>
@@ -27268,8 +27724,8 @@
             <w:tcW w:w="9305" w:type="dxa"/>
             <w:vAlign w:val="center"/>
           </w:tcPr>
-          <w:bookmarkStart w:id="52" w:name="_MON_1517667907"/>
-          <w:bookmarkEnd w:id="52"/>
+          <w:bookmarkStart w:id="53" w:name="_MON_1517667907"/>
+          <w:bookmarkEnd w:id="53"/>
           <w:p>
             <w:pPr>
               <w:pStyle w:val="Caption"/>
@@ -27277,10 +27733,10 @@
             </w:pPr>
             <w:r>
               <w:object w:dxaOrig="9061" w:dyaOrig="2945" w14:anchorId="09743265">
-                <v:shape id="_x0000_i1034" type="#_x0000_t75" style="width:454.45pt;height:147.75pt" o:ole="">
+                <v:shape id="_x0000_i1034" type="#_x0000_t75" style="width:454.6pt;height:147.35pt" o:ole="">
                   <v:imagedata r:id="rId58" o:title=""/>
                 </v:shape>
-                <o:OLEObject Type="Embed" ProgID="Word.Document.12" ShapeID="_x0000_i1034" DrawAspect="Content" ObjectID="_1526137678" r:id="rId59">
+                <o:OLEObject Type="Embed" ProgID="Word.Document.12" ShapeID="_x0000_i1034" DrawAspect="Content" ObjectID="_1526220402" r:id="rId59">
                   <o:FieldCodes>\s</o:FieldCodes>
                 </o:OLEObject>
               </w:object>
@@ -27293,7 +27749,7 @@
       <w:pPr>
         <w:pStyle w:val="Caption"/>
       </w:pPr>
-      <w:bookmarkStart w:id="53" w:name="_Ref443993198"/>
+      <w:bookmarkStart w:id="54" w:name="_Ref443993198"/>
       <w:r>
         <w:t xml:space="preserve">Figure </w:t>
       </w:r>
@@ -27330,7 +27786,7 @@
       <w:r>
         <w:fldChar w:fldCharType="end"/>
       </w:r>
-      <w:bookmarkEnd w:id="53"/>
+      <w:bookmarkEnd w:id="54"/>
       <w:r>
         <w:t xml:space="preserve">: </w:t>
       </w:r>
@@ -27869,18 +28325,18 @@
       </w:r>
     </w:p>
     <w:p/>
-    <w:bookmarkStart w:id="54" w:name="_MON_1517667344"/>
-    <w:bookmarkEnd w:id="54"/>
+    <w:bookmarkStart w:id="55" w:name="_MON_1517667344"/>
+    <w:bookmarkEnd w:id="55"/>
     <w:p>
       <w:pPr>
         <w:pStyle w:val="tableEntry"/>
       </w:pPr>
       <w:r>
         <w:object w:dxaOrig="9061" w:dyaOrig="12823" w14:anchorId="5558EBF0">
-          <v:shape id="_x0000_i1035" type="#_x0000_t75" style="width:453.5pt;height:641.45pt" o:ole="" o:borderbottomcolor="this">
+          <v:shape id="_x0000_i1035" type="#_x0000_t75" style="width:453.75pt;height:641.3pt" o:ole="" o:borderbottomcolor="this">
             <v:imagedata r:id="rId60" o:title=""/>
           </v:shape>
-          <o:OLEObject Type="Embed" ProgID="Word.Document.12" ShapeID="_x0000_i1035" DrawAspect="Content" ObjectID="_1526137679" r:id="rId61">
+          <o:OLEObject Type="Embed" ProgID="Word.Document.12" ShapeID="_x0000_i1035" DrawAspect="Content" ObjectID="_1526220403" r:id="rId61">
             <o:FieldCodes>\s</o:FieldCodes>
           </o:OLEObject>
         </w:object>
@@ -27895,7 +28351,7 @@
       <w:pPr>
         <w:pStyle w:val="Caption"/>
       </w:pPr>
-      <w:bookmarkStart w:id="55" w:name="_Ref450217422"/>
+      <w:bookmarkStart w:id="56" w:name="_Ref450217422"/>
       <w:r>
         <w:t xml:space="preserve">Figure </w:t>
       </w:r>
@@ -27932,7 +28388,7 @@
       <w:r>
         <w:fldChar w:fldCharType="end"/>
       </w:r>
-      <w:bookmarkEnd w:id="55"/>
+      <w:bookmarkEnd w:id="56"/>
       <w:r>
         <w:t xml:space="preserve"> The plot_average_power_balance function.</w:t>
       </w:r>
@@ -27942,18 +28398,18 @@
         <w:pStyle w:val="Caption"/>
       </w:pPr>
     </w:p>
-    <w:bookmarkStart w:id="56" w:name="_MON_1517667810"/>
-    <w:bookmarkEnd w:id="56"/>
+    <w:bookmarkStart w:id="57" w:name="_MON_1517667810"/>
+    <w:bookmarkEnd w:id="57"/>
     <w:p>
       <w:pPr>
         <w:pStyle w:val="tableEntry"/>
       </w:pPr>
       <w:r>
         <w:object w:dxaOrig="9061" w:dyaOrig="4984" w14:anchorId="73151E05">
-          <v:shape id="_x0000_i1036" type="#_x0000_t75" style="width:453.5pt;height:248.75pt" o:ole="" o:borderbottomcolor="this" o:borderrightcolor="#ffbf00 pure">
+          <v:shape id="_x0000_i1036" type="#_x0000_t75" style="width:453.75pt;height:248.65pt" o:ole="" o:borderbottomcolor="this" o:borderrightcolor="#ffbf00 pure">
             <v:imagedata r:id="rId62" o:title=""/>
           </v:shape>
-          <o:OLEObject Type="Embed" ProgID="Word.Document.12" ShapeID="_x0000_i1036" DrawAspect="Content" ObjectID="_1526137680" r:id="rId63">
+          <o:OLEObject Type="Embed" ProgID="Word.Document.12" ShapeID="_x0000_i1036" DrawAspect="Content" ObjectID="_1526220404" r:id="rId63">
             <o:FieldCodes>\s</o:FieldCodes>
           </o:OLEObject>
         </w:object>
@@ -27968,7 +28424,7 @@
       <w:pPr>
         <w:pStyle w:val="Caption"/>
       </w:pPr>
-      <w:bookmarkStart w:id="57" w:name="_Ref450217821"/>
+      <w:bookmarkStart w:id="58" w:name="_Ref450217821"/>
       <w:r>
         <w:t xml:space="preserve">Figure </w:t>
       </w:r>
@@ -28005,7 +28461,7 @@
       <w:r>
         <w:fldChar w:fldCharType="end"/>
       </w:r>
-      <w:bookmarkEnd w:id="57"/>
+      <w:bookmarkEnd w:id="58"/>
       <w:r>
         <w:t xml:space="preserve"> The get_average_day help-function</w:t>
       </w:r>
@@ -28402,7 +28858,7 @@
             <w:pPr>
               <w:pStyle w:val="Caption"/>
             </w:pPr>
-            <w:bookmarkStart w:id="58" w:name="_Ref444011444"/>
+            <w:bookmarkStart w:id="59" w:name="_Ref444011444"/>
             <w:r>
               <w:t xml:space="preserve">Figure </w:t>
             </w:r>
@@ -28439,7 +28895,7 @@
             <w:r>
               <w:fldChar w:fldCharType="end"/>
             </w:r>
-            <w:bookmarkEnd w:id="58"/>
+            <w:bookmarkEnd w:id="59"/>
             <w:r>
               <w:t xml:space="preserve">: The new </w:t>
             </w:r>
@@ -28528,7 +28984,7 @@
             <w:pPr>
               <w:pStyle w:val="Caption"/>
             </w:pPr>
-            <w:bookmarkStart w:id="59" w:name="_Ref444011447"/>
+            <w:bookmarkStart w:id="60" w:name="_Ref444011447"/>
             <w:r>
               <w:t xml:space="preserve">Figure </w:t>
             </w:r>
@@ -28565,7 +29021,7 @@
             <w:r>
               <w:fldChar w:fldCharType="end"/>
             </w:r>
-            <w:bookmarkEnd w:id="59"/>
+            <w:bookmarkEnd w:id="60"/>
             <w:r>
               <w:t>: The average-day Power Balance plot.</w:t>
             </w:r>
@@ -28578,12 +29034,12 @@
       <w:pPr>
         <w:pStyle w:val="Heading2"/>
       </w:pPr>
-      <w:bookmarkStart w:id="60" w:name="_Ref449112170"/>
+      <w:bookmarkStart w:id="61" w:name="_Ref449112170"/>
       <w:r>
         <w:lastRenderedPageBreak/>
         <w:t>Documentation</w:t>
       </w:r>
-      <w:bookmarkEnd w:id="60"/>
+      <w:bookmarkEnd w:id="61"/>
     </w:p>
     <w:p>
       <w:r>
@@ -28767,10 +29223,10 @@
             </w:pPr>
             <w:r>
               <w:object w:dxaOrig="15525" w:dyaOrig="18105" w14:anchorId="34BC9876">
-                <v:shape id="_x0000_i1037" type="#_x0000_t75" style="width:453.5pt;height:528.3pt" o:ole="">
+                <v:shape id="_x0000_i1037" type="#_x0000_t75" style="width:452.95pt;height:528.3pt" o:ole="">
                   <v:imagedata r:id="rId68" o:title=""/>
                 </v:shape>
-                <o:OLEObject Type="Embed" ProgID="PBrush" ShapeID="_x0000_i1037" DrawAspect="Content" ObjectID="_1526137681" r:id="rId69"/>
+                <o:OLEObject Type="Embed" ProgID="PBrush" ShapeID="_x0000_i1037" DrawAspect="Content" ObjectID="_1526220405" r:id="rId69"/>
               </w:object>
             </w:r>
           </w:p>
@@ -28783,7 +29239,7 @@
             <w:pPr>
               <w:pStyle w:val="Caption"/>
             </w:pPr>
-            <w:bookmarkStart w:id="61" w:name="_Ref450322215"/>
+            <w:bookmarkStart w:id="62" w:name="_Ref450322215"/>
             <w:r>
               <w:t xml:space="preserve">Figure </w:t>
             </w:r>
@@ -28820,7 +29276,7 @@
             <w:r>
               <w:fldChar w:fldCharType="end"/>
             </w:r>
-            <w:bookmarkEnd w:id="61"/>
+            <w:bookmarkEnd w:id="62"/>
             <w:r>
               <w:t xml:space="preserve"> The DST Online Reference Manual</w:t>
             </w:r>
@@ -28928,16 +29384,16 @@
       <w:r>
         <w:t xml:space="preserve"> are likely to rely on smaller economical </w:t>
       </w:r>
-      <w:commentRangeStart w:id="62"/>
+      <w:commentRangeStart w:id="63"/>
       <w:r>
         <w:t>margins</w:t>
       </w:r>
-      <w:commentRangeEnd w:id="62"/>
+      <w:commentRangeEnd w:id="63"/>
       <w:r>
         <w:rPr>
           <w:rStyle w:val="CommentReference"/>
         </w:rPr>
-        <w:commentReference w:id="62"/>
+        <w:commentReference w:id="63"/>
       </w:r>
       <w:r>
         <w:t xml:space="preserve">, and larger personal risks. </w:t>
@@ -29310,7 +29766,7 @@
           <w:rFonts w:eastAsiaTheme="minorEastAsia"/>
         </w:rPr>
       </w:pPr>
-      <w:bookmarkStart w:id="63" w:name="_Ref450579959"/>
+      <w:bookmarkStart w:id="64" w:name="_Ref450579959"/>
       <m:oMath>
         <m:r>
           <m:t>cycles_to_failure=15790</m:t>
@@ -29349,7 +29805,7 @@
           </m:sup>
         </m:sSup>
       </m:oMath>
-      <w:bookmarkEnd w:id="63"/>
+      <w:bookmarkEnd w:id="64"/>
     </w:p>
     <w:p>
       <w:pPr>
@@ -29648,7 +30104,7 @@
             <w:pPr>
               <w:pStyle w:val="Caption"/>
             </w:pPr>
-            <w:bookmarkStart w:id="64" w:name="_Ref442784903"/>
+            <w:bookmarkStart w:id="65" w:name="_Ref442784903"/>
             <w:r>
               <w:t xml:space="preserve">Figure </w:t>
             </w:r>
@@ -29685,7 +30141,7 @@
             <w:r>
               <w:fldChar w:fldCharType="end"/>
             </w:r>
-            <w:bookmarkEnd w:id="64"/>
+            <w:bookmarkEnd w:id="65"/>
             <w:r>
               <w:t>: Plotting DoD(Cycles To Failure) w/initial parameters.</w:t>
             </w:r>
@@ -30430,12 +30886,14 @@
       <w:pPr>
         <w:pStyle w:val="Heading3"/>
       </w:pPr>
+      <w:bookmarkStart w:id="66" w:name="_Ref452451587"/>
       <w:r>
         <w:t xml:space="preserve">Finding </w:t>
       </w:r>
       <w:r>
         <w:t>Borders Analytically</w:t>
       </w:r>
+      <w:bookmarkEnd w:id="66"/>
     </w:p>
     <w:p>
       <w:r>
@@ -31465,7 +31923,7 @@
           <w:rFonts w:eastAsiaTheme="minorEastAsia"/>
         </w:rPr>
       </w:pPr>
-      <w:bookmarkStart w:id="65" w:name="_Ref450652465"/>
+      <w:bookmarkStart w:id="67" w:name="_Ref450652465"/>
       <w:r>
         <w:t xml:space="preserve">Figure </w:t>
       </w:r>
@@ -31502,7 +31960,7 @@
       <w:r>
         <w:fldChar w:fldCharType="end"/>
       </w:r>
-      <w:bookmarkEnd w:id="65"/>
+      <w:bookmarkEnd w:id="67"/>
       <w:r>
         <w:t xml:space="preserve"> Distribution of IC/OeMeR ratios</w:t>
       </w:r>
@@ -31687,7 +32145,7 @@
           <w:rFonts w:eastAsiaTheme="minorEastAsia"/>
         </w:rPr>
       </w:pPr>
-      <w:bookmarkStart w:id="66" w:name="_Ref450652767"/>
+      <w:bookmarkStart w:id="68" w:name="_Ref450652767"/>
       <w:r>
         <w:t xml:space="preserve">Figure </w:t>
       </w:r>
@@ -31724,7 +32182,7 @@
       <w:r>
         <w:fldChar w:fldCharType="end"/>
       </w:r>
-      <w:bookmarkEnd w:id="66"/>
+      <w:bookmarkEnd w:id="68"/>
       <w:r>
         <w:t xml:space="preserve"> Dependency between LLP and IC/OeMeR ratio</w:t>
       </w:r>
@@ -31747,7 +32205,7 @@
         <w:pStyle w:val="Appendix1"/>
         <w:framePr w:wrap="notBeside"/>
       </w:pPr>
-      <w:bookmarkStart w:id="67" w:name="_Ref452296684"/>
+      <w:bookmarkStart w:id="69" w:name="_Ref452296684"/>
       <w:r>
         <w:lastRenderedPageBreak/>
         <w:t>The DST Source-</w:t>
@@ -31755,18 +32213,12 @@
       <w:r>
         <w:t>Code</w:t>
       </w:r>
-      <w:bookmarkEnd w:id="67"/>
+      <w:bookmarkEnd w:id="69"/>
     </w:p>
     <w:p/>
     <w:p>
       <w:r>
-        <w:t xml:space="preserve">The DST </w:t>
-      </w:r>
-      <w:r>
-        <w:t>source-</w:t>
-      </w:r>
-      <w:r>
-        <w:t xml:space="preserve">code is found online on </w:t>
+        <w:t xml:space="preserve">The DST source-code is found online on </w:t>
       </w:r>
       <w:hyperlink r:id="rId73" w:history="1">
         <w:r>
@@ -31777,16 +32229,7 @@
         </w:r>
       </w:hyperlink>
       <w:r>
-        <w:t xml:space="preserve">. </w:t>
-      </w:r>
-      <w:r>
-        <w:t>To inspect the code one only need to have a browser and internet, t</w:t>
-      </w:r>
-      <w:r>
-        <w:t xml:space="preserve">o run and test the </w:t>
-      </w:r>
-      <w:r>
-        <w:t xml:space="preserve">code the code </w:t>
+        <w:t xml:space="preserve">. To inspect the code one only need to have a browser and internet, to run and test the code the code </w:t>
       </w:r>
       <w:r>
         <w:t>needs to be downloaded through G</w:t>
@@ -31936,10 +32379,10 @@
             </w:pPr>
             <w:r>
               <w:object w:dxaOrig="9675" w:dyaOrig="1695" w14:anchorId="65292B52">
-                <v:shape id="_x0000_i1038" type="#_x0000_t75" style="width:453.5pt;height:79.5pt" o:ole="">
+                <v:shape id="_x0000_i1038" type="#_x0000_t75" style="width:452.95pt;height:79.55pt" o:ole="">
                   <v:imagedata r:id="rId75" o:title=""/>
                 </v:shape>
-                <o:OLEObject Type="Embed" ProgID="PBrush" ShapeID="_x0000_i1038" DrawAspect="Content" ObjectID="_1526137682" r:id="rId76"/>
+                <o:OLEObject Type="Embed" ProgID="PBrush" ShapeID="_x0000_i1038" DrawAspect="Content" ObjectID="_1526220406" r:id="rId76"/>
               </w:object>
             </w:r>
           </w:p>
@@ -32034,12 +32477,12 @@
         <w:pStyle w:val="Appendix1"/>
         <w:framePr w:wrap="notBeside" w:vAnchor="text" w:y="1"/>
       </w:pPr>
-      <w:bookmarkStart w:id="68" w:name="_Ref448768275"/>
+      <w:bookmarkStart w:id="70" w:name="_Ref448768275"/>
       <w:r>
         <w:lastRenderedPageBreak/>
         <w:t>Old DST: Logplot.m</w:t>
       </w:r>
-      <w:bookmarkEnd w:id="68"/>
+      <w:bookmarkEnd w:id="70"/>
     </w:p>
     <w:p/>
     <w:sectPr>
@@ -32055,7 +32498,23 @@
 
 <file path=word/comments.xml><?xml version="1.0" encoding="utf-8"?>
 <w:comments xmlns:wpc="http://schemas.microsoft.com/office/word/2010/wordprocessingCanvas" xmlns:mc="http://schemas.openxmlformats.org/markup-compatibility/2006" xmlns:o="urn:schemas-microsoft-com:office:office" xmlns:r="http://schemas.openxmlformats.org/officeDocument/2006/relationships" xmlns:m="http://schemas.openxmlformats.org/officeDocument/2006/math" xmlns:v="urn:schemas-microsoft-com:vml" xmlns:wp14="http://schemas.microsoft.com/office/word/2010/wordprocessingDrawing" xmlns:wp="http://schemas.openxmlformats.org/drawingml/2006/wordprocessingDrawing" xmlns:w10="urn:schemas-microsoft-com:office:word" xmlns:w="http://schemas.openxmlformats.org/wordprocessingml/2006/main" xmlns:w14="http://schemas.microsoft.com/office/word/2010/wordml" xmlns:w15="http://schemas.microsoft.com/office/word/2012/wordml" xmlns:wpg="http://schemas.microsoft.com/office/word/2010/wordprocessingGroup" xmlns:wpi="http://schemas.microsoft.com/office/word/2010/wordprocessingInk" xmlns:wne="http://schemas.microsoft.com/office/word/2006/wordml" xmlns:wps="http://schemas.microsoft.com/office/word/2010/wordprocessingShape" mc:Ignorable="w14 w15 wp14">
-  <w:comment w:id="19" w:author="Gard Hillestad" w:date="2016-04-26T09:24:00Z" w:initials="GH">
+  <w:comment w:id="2" w:author="Gard Hillestad" w:date="2016-05-31T10:15:00Z" w:initials="GH">
+    <w:p>
+      <w:pPr>
+        <w:pStyle w:val="CommentText"/>
+      </w:pPr>
+      <w:r>
+        <w:rPr>
+          <w:rStyle w:val="CommentReference"/>
+        </w:rPr>
+        <w:annotationRef/>
+      </w:r>
+      <w:r>
+        <w:t>Make reference to further work section</w:t>
+      </w:r>
+    </w:p>
+  </w:comment>
+  <w:comment w:id="20" w:author="Gard Hillestad" w:date="2016-04-26T09:24:00Z" w:initials="GH">
     <w:p>
       <w:pPr>
         <w:pStyle w:val="CommentText"/>
@@ -32072,7 +32531,7 @@
       </w:r>
     </w:p>
   </w:comment>
-  <w:comment w:id="27" w:author="Gard Hillestad" w:date="2016-04-27T14:40:00Z" w:initials="GH">
+  <w:comment w:id="28" w:author="Gard Hillestad" w:date="2016-04-27T14:40:00Z" w:initials="GH">
     <w:p>
       <w:pPr>
         <w:pStyle w:val="CommentText"/>
@@ -32088,7 +32547,7 @@
       </w:r>
     </w:p>
   </w:comment>
-  <w:comment w:id="62" w:author="Gard Hillestad" w:date="2016-02-23T17:24:00Z" w:initials="GH">
+  <w:comment w:id="63" w:author="Gard Hillestad" w:date="2016-02-23T17:24:00Z" w:initials="GH">
     <w:p>
       <w:pPr>
         <w:pStyle w:val="CommentText"/>
@@ -32109,6 +32568,7 @@
 
 <file path=word/commentsExtended.xml><?xml version="1.0" encoding="utf-8"?>
 <w15:commentsEx xmlns:wpc="http://schemas.microsoft.com/office/word/2010/wordprocessingCanvas" xmlns:mc="http://schemas.openxmlformats.org/markup-compatibility/2006" xmlns:o="urn:schemas-microsoft-com:office:office" xmlns:r="http://schemas.openxmlformats.org/officeDocument/2006/relationships" xmlns:m="http://schemas.openxmlformats.org/officeDocument/2006/math" xmlns:v="urn:schemas-microsoft-com:vml" xmlns:wp14="http://schemas.microsoft.com/office/word/2010/wordprocessingDrawing" xmlns:wp="http://schemas.openxmlformats.org/drawingml/2006/wordprocessingDrawing" xmlns:w10="urn:schemas-microsoft-com:office:word" xmlns:w="http://schemas.openxmlformats.org/wordprocessingml/2006/main" xmlns:w14="http://schemas.microsoft.com/office/word/2010/wordml" xmlns:w15="http://schemas.microsoft.com/office/word/2012/wordml" xmlns:wpg="http://schemas.microsoft.com/office/word/2010/wordprocessingGroup" xmlns:wpi="http://schemas.microsoft.com/office/word/2010/wordprocessingInk" xmlns:wne="http://schemas.microsoft.com/office/word/2006/wordml" xmlns:wps="http://schemas.microsoft.com/office/word/2010/wordprocessingShape" mc:Ignorable="w14 w15 wp14">
+  <w15:commentEx w15:paraId="2A816DC1" w15:done="0"/>
   <w15:commentEx w15:paraId="0D34C457" w15:done="0"/>
   <w15:commentEx w15:paraId="03BBBE3A" w15:done="0"/>
   <w15:commentEx w15:paraId="3FCB3FFE" w15:done="0"/>
@@ -35946,7 +36406,6 @@
   <w:rsids>
     <w:rsidRoot w:val="00AB18E1"/>
     <w:rsid w:val="00AB18E1"/>
-    <w:rsid w:val="00C73B22"/>
   </w:rsids>
   <m:mathPr>
     <m:mathFont m:val="Cambria Math"/>
@@ -36716,7 +37175,7 @@
       </b:Author>
     </b:Author>
     <b:LCID>en-US</b:LCID>
-    <b:RefOrder>22</b:RefOrder>
+    <b:RefOrder>23</b:RefOrder>
   </b:Source>
   <b:Source>
     <b:Tag>Dow82</b:Tag>
@@ -36745,7 +37204,7 @@
     <b:Volume>4</b:Volume>
     <b:Issue>1</b:Issue>
     <b:LCID>en-US</b:LCID>
-    <b:RefOrder>23</b:RefOrder>
+    <b:RefOrder>24</b:RefOrder>
   </b:Source>
   <b:Source>
     <b:Tag>Lor12</b:Tag>
@@ -36766,7 +37225,7 @@
     <b:City>San Diego</b:City>
     <b:Month>March</b:Month>
     <b:Day>26</b:Day>
-    <b:RefOrder>24</b:RefOrder>
+    <b:RefOrder>25</b:RefOrder>
   </b:Source>
   <b:Source>
     <b:Tag>Joh02</b:Tag>
@@ -36786,7 +37245,7 @@
     <b:Year>2002</b:Year>
     <b:Month>October</b:Month>
     <b:URL>http://www.ee.columbia.edu/~marios/matlab/MatlabStyle1p5.pdf</b:URL>
-    <b:RefOrder>19</b:RefOrder>
+    <b:RefOrder>20</b:RefOrder>
   </b:Source>
   <b:Source>
     <b:Tag>But09</b:Tag>
@@ -36839,7 +37298,7 @@
       </b:Author>
     </b:Author>
     <b:Publisher>Pearson Education Inc.</b:Publisher>
-    <b:RefOrder>20</b:RefOrder>
+    <b:RefOrder>21</b:RefOrder>
   </b:Source>
   <b:Source>
     <b:Tag>Joe05</b:Tag>
@@ -36863,7 +37322,7 @@
     <b:MonthAccessed>April</b:MonthAccessed>
     <b:DayAccessed>15</b:DayAccessed>
     <b:URL>http://www.joelonsoftware.com/articles/Wrong.html</b:URL>
-    <b:RefOrder>21</b:RefOrder>
+    <b:RefOrder>22</b:RefOrder>
   </b:Source>
   <b:Source>
     <b:Tag>Goo09</b:Tag>
@@ -36886,7 +37345,7 @@
     <b:Title>Livestock and climate change: what if the key actors in climate change are cows, pigs and chickens?</b:Title>
     <b:Year>2009</b:Year>
     <b:Publisher>World Watch Institute</b:Publisher>
-    <b:RefOrder>25</b:RefOrder>
+    <b:RefOrder>26</b:RefOrder>
   </b:Source>
   <b:Source>
     <b:Tag>Ale13</b:Tag>
@@ -37047,7 +37506,7 @@
         </b:NameList>
       </b:Author>
     </b:Author>
-    <b:RefOrder>26</b:RefOrder>
+    <b:RefOrder>27</b:RefOrder>
   </b:Source>
   <b:Source>
     <b:Tag>Ngu07</b:Tag>
@@ -37068,7 +37527,7 @@
     <b:JournalName>Decenteralized Renewable energy technologies in Vietnam, Energy Policy</b:JournalName>
     <b:Year>2007</b:Year>
     <b:Pages>2579-2589</b:Pages>
-    <b:RefOrder>27</b:RefOrder>
+    <b:RefOrder>28</b:RefOrder>
   </b:Source>
   <b:Source>
     <b:Tag>Man14</b:Tag>
@@ -37267,7 +37726,7 @@
     </b:Author>
     <b:JournalName>IEEE Transactions on Smart Grid Vol.4, No 3</b:JournalName>
     <b:Pages>1567-1575</b:Pages>
-    <b:RefOrder>28</b:RefOrder>
+    <b:RefOrder>29</b:RefOrder>
   </b:Source>
   <b:Source>
     <b:Tag>Haw09</b:Tag>
@@ -37390,13 +37849,43 @@
     <b:Publisher>NTNU</b:Publisher>
     <b:City>Trondheim</b:City>
     <b:ThesisType>Summer Internship</b:ThesisType>
+    <b:RefOrder>19</b:RefOrder>
+  </b:Source>
+  <b:Source>
+    <b:Tag>Con10</b:Tag>
+    <b:SourceType>JournalArticle</b:SourceType>
+    <b:Guid>{957DB9A4-AAE2-41E0-949B-748EFDBF2BF7}</b:Guid>
+    <b:Author>
+      <b:Author>
+        <b:NameList>
+          <b:Person>
+            <b:Last>Connoly</b:Last>
+            <b:First>H.</b:First>
+            <b:Middle>Lund</b:Middle>
+          </b:Person>
+          <b:Person>
+            <b:Last>Mathiesen</b:Last>
+            <b:First>B.</b:First>
+            <b:Middle>V.</b:Middle>
+          </b:Person>
+          <b:Person>
+            <b:Last>Leahy</b:Last>
+            <b:First>M</b:First>
+          </b:Person>
+        </b:NameList>
+      </b:Author>
+    </b:Author>
+    <b:Title>A review of computer tools for analysing integaration of renewable energy into various energy systems</b:Title>
+    <b:Year>2010</b:Year>
+    <b:Pages>1059-1082</b:Pages>
+    <b:JournalName>Applied Energy Vol 87 Issue 4</b:JournalName>
     <b:RefOrder>17</b:RefOrder>
   </b:Source>
 </b:Sources>
 </file>
 
 <file path=customXml/itemProps1.xml><?xml version="1.0" encoding="utf-8"?>
-<ds:datastoreItem xmlns:ds="http://schemas.openxmlformats.org/officeDocument/2006/customXml" ds:itemID="{D8927F29-6DB1-4550-948C-99B98B241CDE}">
+<ds:datastoreItem xmlns:ds="http://schemas.openxmlformats.org/officeDocument/2006/customXml" ds:itemID="{1F106A9A-3546-4BCF-93F6-8BB3001E6676}">
   <ds:schemaRefs>
     <ds:schemaRef ds:uri="http://schemas.openxmlformats.org/officeDocument/2006/bibliography"/>
   </ds:schemaRefs>

</xml_diff>